<commit_message>
Design Approach section finished
</commit_message>
<xml_diff>
--- a/ECSE_425_Final_Report.docx
+++ b/ECSE_425_Final_Report.docx
@@ -1,6 +1,6 @@
 
 <file path=word/document.xml><?xml version="1.0" encoding="utf-8"?>
-<w:document xmlns:wpc="http://schemas.microsoft.com/office/word/2010/wordprocessingCanvas" xmlns:mo="http://schemas.microsoft.com/office/mac/office/2008/main" xmlns:mc="http://schemas.openxmlformats.org/markup-compatibility/2006" xmlns:mv="urn:schemas-microsoft-com:mac:vml" xmlns:o="urn:schemas-microsoft-com:office:office" xmlns:r="http://schemas.openxmlformats.org/officeDocument/2006/relationships" xmlns:m="http://schemas.openxmlformats.org/officeDocument/2006/math" xmlns:v="urn:schemas-microsoft-com:vml" xmlns:wp14="http://schemas.microsoft.com/office/word/2010/wordprocessingDrawing" xmlns:wp="http://schemas.openxmlformats.org/drawingml/2006/wordprocessingDrawing" xmlns:w10="urn:schemas-microsoft-com:office:word" xmlns:w="http://schemas.openxmlformats.org/wordprocessingml/2006/main" xmlns:w14="http://schemas.microsoft.com/office/word/2010/wordml" xmlns:wpg="http://schemas.microsoft.com/office/word/2010/wordprocessingGroup" xmlns:wpi="http://schemas.microsoft.com/office/word/2010/wordprocessingInk" xmlns:wne="http://schemas.microsoft.com/office/word/2006/wordml" xmlns:wps="http://schemas.microsoft.com/office/word/2010/wordprocessingShape" mc:Ignorable="w14 wp14 mv">
+<w:document xmlns:wpc="http://schemas.microsoft.com/office/word/2010/wordprocessingCanvas" xmlns:cx="http://schemas.microsoft.com/office/drawing/2014/chartex" xmlns:cx1="http://schemas.microsoft.com/office/drawing/2015/9/8/chartex" xmlns:cx2="http://schemas.microsoft.com/office/drawing/2015/10/21/chartex" xmlns:cx3="http://schemas.microsoft.com/office/drawing/2016/5/9/chartex" xmlns:cx4="http://schemas.microsoft.com/office/drawing/2016/5/10/chartex" xmlns:cx5="http://schemas.microsoft.com/office/drawing/2016/5/11/chartex" xmlns:cx6="http://schemas.microsoft.com/office/drawing/2016/5/12/chartex" xmlns:cx7="http://schemas.microsoft.com/office/drawing/2016/5/13/chartex" xmlns:cx8="http://schemas.microsoft.com/office/drawing/2016/5/14/chartex" xmlns:mc="http://schemas.openxmlformats.org/markup-compatibility/2006" xmlns:aink="http://schemas.microsoft.com/office/drawing/2016/ink" xmlns:am3d="http://schemas.microsoft.com/office/drawing/2017/model3d" xmlns:o="urn:schemas-microsoft-com:office:office" xmlns:r="http://schemas.openxmlformats.org/officeDocument/2006/relationships" xmlns:m="http://schemas.openxmlformats.org/officeDocument/2006/math" xmlns:v="urn:schemas-microsoft-com:vml" xmlns:wp14="http://schemas.microsoft.com/office/word/2010/wordprocessingDrawing" xmlns:wp="http://schemas.openxmlformats.org/drawingml/2006/wordprocessingDrawing" xmlns:w10="urn:schemas-microsoft-com:office:word" xmlns:w="http://schemas.openxmlformats.org/wordprocessingml/2006/main" xmlns:w14="http://schemas.microsoft.com/office/word/2010/wordml" xmlns:w15="http://schemas.microsoft.com/office/word/2012/wordml" xmlns:w16cid="http://schemas.microsoft.com/office/word/2016/wordml/cid" xmlns:w16se="http://schemas.microsoft.com/office/word/2015/wordml/symex" xmlns:wpg="http://schemas.microsoft.com/office/word/2010/wordprocessingGroup" xmlns:wpi="http://schemas.microsoft.com/office/word/2010/wordprocessingInk" xmlns:wne="http://schemas.microsoft.com/office/word/2006/wordml" xmlns:wps="http://schemas.microsoft.com/office/word/2010/wordprocessingShape" mc:Ignorable="w14 w15 w16se w16cid wp14">
   <w:body>
     <w:p>
       <w:pPr>
@@ -33,7 +33,7 @@
           <w:szCs w:val="16"/>
         </w:rPr>
         <w:sectPr>
-          <w:footerReference w:type="first" r:id="rId9"/>
+          <w:footerReference w:type="first" r:id="rId8"/>
           <w:pgSz w:w="12240" w:h="15840" w:code="1"/>
           <w:pgMar w:top="1080" w:right="893" w:bottom="1440" w:left="893" w:header="720" w:footer="720" w:gutter="0"/>
           <w:cols w:space="720"/>
@@ -56,7 +56,6 @@
           <w:sz w:val="18"/>
           <w:szCs w:val="18"/>
         </w:rPr>
-        <w:lastRenderedPageBreak/>
         <w:t>Marcel Morin</w:t>
       </w:r>
       <w:r>
@@ -110,7 +109,6 @@
           <w:sz w:val="18"/>
           <w:szCs w:val="18"/>
         </w:rPr>
-        <w:lastRenderedPageBreak/>
         <w:t>Uday Sahni</w:t>
       </w:r>
       <w:r>
@@ -162,7 +160,6 @@
           <w:sz w:val="18"/>
           <w:szCs w:val="18"/>
         </w:rPr>
-        <w:lastRenderedPageBreak/>
         <w:t>Richie</w:t>
       </w:r>
       <w:r>
@@ -228,7 +225,6 @@
           <w:sz w:val="18"/>
           <w:szCs w:val="18"/>
         </w:rPr>
-        <w:lastRenderedPageBreak/>
         <w:t>Stone Yun</w:t>
       </w:r>
       <w:r>
@@ -307,7 +303,6 @@
           <w:i/>
           <w:iCs/>
         </w:rPr>
-        <w:lastRenderedPageBreak/>
         <w:t>Abstract</w:t>
       </w:r>
       <w:r>
@@ -622,7 +617,87 @@
         <w:pStyle w:val="BodyText"/>
       </w:pPr>
       <w:r>
-        <w:t>The pipelined processor was designed to…</w:t>
+        <w:t>As this is a large project with five stages and several components per stage, we took a multi-step approach to design. First, we needed a complet</w:t>
+      </w:r>
+      <w:r>
+        <w:t>e block diagram detailing all</w:t>
+      </w:r>
+      <w:r>
+        <w:t xml:space="preserve"> the components needed for each stage</w:t>
+      </w:r>
+      <w:r>
+        <w:t>, as in Figure 1</w:t>
+      </w:r>
+      <w:r>
+        <w:t>.</w:t>
+      </w:r>
+      <w:r>
+        <w:t xml:space="preserve"> </w:t>
+      </w:r>
+      <w:r>
+        <w:t>After verifying with the course material and online sources that we had all the necessary components and control signals, we wrote the descriptions of these components stage by stage.</w:t>
+      </w:r>
+      <w:r>
+        <w:t xml:space="preserve"> As we were a group </w:t>
+      </w:r>
+      <w:r>
+        <w:t xml:space="preserve">of four, we </w:t>
+      </w:r>
+      <w:r>
+        <w:t>could</w:t>
+      </w:r>
+      <w:r>
+        <w:t xml:space="preserve"> do</w:t>
+      </w:r>
+      <w:r>
+        <w:t xml:space="preserve"> the component </w:t>
+      </w:r>
+      <w:bookmarkStart w:id="0" w:name="_GoBack"/>
+      <w:bookmarkEnd w:id="0"/>
+      <w:r>
+        <w:t>design in parallel.</w:t>
+      </w:r>
+      <w:r>
+        <w:t xml:space="preserve"> Upon completion of the components of a stage, they were integrated together as a single block in a higher-level module. This module contained </w:t>
+      </w:r>
+      <w:r>
+        <w:t>all</w:t>
+      </w:r>
+      <w:r>
+        <w:t xml:space="preserve"> the input and output signals of its respective stage and connected the ports of each component to the necessary signals.</w:t>
+      </w:r>
+      <w:r>
+        <w:t xml:space="preserve"> We should note that the latches dividing each of the five stages were written as modules of their own.</w:t>
+      </w:r>
+      <w:r>
+        <w:t xml:space="preserve"> Finally, after</w:t>
+      </w:r>
+      <w:r>
+        <w:t xml:space="preserve"> each stage had successfully integrated</w:t>
+      </w:r>
+      <w:r>
+        <w:t xml:space="preserve"> the components </w:t>
+      </w:r>
+      <w:r>
+        <w:t>within them, a top-</w:t>
+      </w:r>
+      <w:r>
+        <w:t>level module was designed for connecting t</w:t>
+      </w:r>
+      <w:r>
+        <w:t xml:space="preserve">he entire pipeline together. </w:t>
+      </w:r>
+      <w:r>
+        <w:t>In t</w:t>
+      </w:r>
+      <w:r>
+        <w:t>his top-level module</w:t>
+      </w:r>
+      <w:r>
+        <w:t xml:space="preserve">, </w:t>
+      </w:r>
+      <w:r>
+        <w:t>inter-stage signals such as forwarding signals, write enabling and write back signals were implemented and connected to their required ports.</w:t>
       </w:r>
     </w:p>
     <w:p>
@@ -671,8 +746,6 @@
       <w:r>
         <w:t xml:space="preserve">The pipelined processor was tested in several stages. The first testing stage was to evaluate each component separately to ensure that they behaved as expected. For example, </w:t>
       </w:r>
-      <w:bookmarkStart w:id="0" w:name="_GoBack"/>
-      <w:bookmarkEnd w:id="0"/>
     </w:p>
     <w:p>
       <w:pPr>
@@ -715,7 +788,6 @@
         <w:pStyle w:val="Heading2"/>
       </w:pPr>
       <w:r>
-        <w:lastRenderedPageBreak/>
         <w:t>Abbreviations</w:t>
       </w:r>
       <w:r>
@@ -727,31 +799,7 @@
         <w:pStyle w:val="BodyText"/>
       </w:pPr>
       <w:r>
-        <w:t xml:space="preserve">Define abbreviations and acronyms the first time they are used in the text, even after they have been defined in the </w:t>
-      </w:r>
-      <w:proofErr w:type="gramStart"/>
-      <w:r>
-        <w:t>abstract</w:t>
-      </w:r>
-      <w:proofErr w:type="gramEnd"/>
-      <w:r>
-        <w:t xml:space="preserve">. Abbreviations such as IEEE, SI, MKS, CGS, </w:t>
-      </w:r>
-      <w:proofErr w:type="spellStart"/>
-      <w:r>
-        <w:t>sc</w:t>
-      </w:r>
-      <w:proofErr w:type="spellEnd"/>
-      <w:r>
-        <w:t xml:space="preserve">, dc, and </w:t>
-      </w:r>
-      <w:proofErr w:type="spellStart"/>
-      <w:r>
-        <w:t>rms</w:t>
-      </w:r>
-      <w:proofErr w:type="spellEnd"/>
-      <w:r>
-        <w:t xml:space="preserve"> do not have to be defined. Do not use abbreviations in the title or heads unless they are unavoidable.</w:t>
+        <w:t>Define abbreviations and acronyms the first time they are used in the text, even after they have been defined in the abstract. Abbreviations such as IEEE, SI, MKS, CGS, sc, dc, and rms do not have to be defined. Do not use abbreviations in the title or heads unless they are unavoidable.</w:t>
       </w:r>
     </w:p>
     <w:p>
@@ -781,15 +829,7 @@
         <w:pStyle w:val="bulletlist"/>
       </w:pPr>
       <w:r>
-        <w:t xml:space="preserve">Avoid combining SI and CGS units, such as current in amperes and magnetic field in </w:t>
-      </w:r>
-      <w:proofErr w:type="spellStart"/>
-      <w:r>
-        <w:t>oersteds</w:t>
-      </w:r>
-      <w:proofErr w:type="spellEnd"/>
-      <w:r>
-        <w:t>. This often leads to confusion because equations do not balance dimensionally. If you must use mixed units, clearly state the units for each quantity that you use in an equation.</w:t>
+        <w:t>Avoid combining SI and CGS units, such as current in amperes and magnetic field in oersteds. This often leads to confusion because equations do not balance dimensionally. If you must use mixed units, clearly state the units for each quantity that you use in an equation.</w:t>
       </w:r>
     </w:p>
     <w:p>
@@ -797,47 +837,7 @@
         <w:pStyle w:val="bulletlist"/>
       </w:pPr>
       <w:r>
-        <w:t>Do not mix complete spellings and abbreviations of units: “</w:t>
-      </w:r>
-      <w:proofErr w:type="spellStart"/>
-      <w:r>
-        <w:t>Wb</w:t>
-      </w:r>
-      <w:proofErr w:type="spellEnd"/>
-      <w:r>
-        <w:t>/m2” or “</w:t>
-      </w:r>
-      <w:proofErr w:type="spellStart"/>
-      <w:r>
-        <w:t>webers</w:t>
-      </w:r>
-      <w:proofErr w:type="spellEnd"/>
-      <w:r>
-        <w:t xml:space="preserve"> per square meter”, not “</w:t>
-      </w:r>
-      <w:proofErr w:type="spellStart"/>
-      <w:r>
-        <w:t>webers</w:t>
-      </w:r>
-      <w:proofErr w:type="spellEnd"/>
-      <w:r>
-        <w:t xml:space="preserve">/m2”.  Spell out units when they appear in text: </w:t>
-      </w:r>
-      <w:proofErr w:type="gramStart"/>
-      <w:r>
-        <w:t>“.</w:t>
-      </w:r>
-      <w:proofErr w:type="gramEnd"/>
-      <w:r>
-        <w:t xml:space="preserve"> . . a few </w:t>
-      </w:r>
-      <w:proofErr w:type="spellStart"/>
-      <w:r>
-        <w:t>henries</w:t>
-      </w:r>
-      <w:proofErr w:type="spellEnd"/>
-      <w:r>
-        <w:t>”, not “. . . a few H”.</w:t>
+        <w:t>Do not mix complete spellings and abbreviations of units: “Wb/m2” or “webers per square meter”, not “webers/m2”.  Spell out units when they appear in text: “. . . a few henries”, not “. . . a few H”.</w:t>
       </w:r>
     </w:p>
     <w:p>
@@ -845,34 +845,17 @@
         <w:pStyle w:val="bulletlist"/>
       </w:pPr>
       <w:r>
-        <w:t>Use a zero before decimal points: “0.25”, not “</w:t>
-      </w:r>
-      <w:proofErr w:type="gramStart"/>
-      <w:r>
-        <w:t>.25</w:t>
-      </w:r>
-      <w:proofErr w:type="gramEnd"/>
-      <w:r>
-        <w:t xml:space="preserve">”. Use “cm3”, not “cc”. </w:t>
+        <w:t xml:space="preserve">Use a zero before decimal points: “0.25”, not “.25”. Use “cm3”, not “cc”. </w:t>
       </w:r>
       <w:r>
         <w:t>(</w:t>
       </w:r>
-      <w:proofErr w:type="gramStart"/>
       <w:r>
         <w:rPr>
           <w:i/>
           <w:iCs/>
         </w:rPr>
-        <w:t>bullet</w:t>
-      </w:r>
-      <w:proofErr w:type="gramEnd"/>
-      <w:r>
-        <w:rPr>
-          <w:i/>
-          <w:iCs/>
-        </w:rPr>
-        <w:t xml:space="preserve"> list</w:t>
+        <w:t>bullet list</w:t>
       </w:r>
       <w:r>
         <w:t>)</w:t>
@@ -883,6 +866,7 @@
         <w:pStyle w:val="Heading2"/>
       </w:pPr>
       <w:r>
+        <w:lastRenderedPageBreak/>
         <w:t>Equations</w:t>
       </w:r>
     </w:p>
@@ -902,23 +886,7 @@
         </w:rPr>
       </w:pPr>
       <w:r>
-        <w:t xml:space="preserve">Number equations consecutively. Equation numbers, within parentheses, are to position flush right, as in (1), using a right tab stop. To make your equations more compact, you may use the solidus </w:t>
-      </w:r>
-      <w:proofErr w:type="gramStart"/>
-      <w:r>
-        <w:t>( /</w:t>
-      </w:r>
-      <w:proofErr w:type="gramEnd"/>
-      <w:r>
-        <w:t xml:space="preserve"> ), the </w:t>
-      </w:r>
-      <w:proofErr w:type="spellStart"/>
-      <w:r>
-        <w:t>exp</w:t>
-      </w:r>
-      <w:proofErr w:type="spellEnd"/>
-      <w:r>
-        <w:t xml:space="preserve"> function, or appropriate exponents. Italicize Roman symbols for quantities and variables, but not Greek symbols. Use a long dash rather than a hyphen for a minus sign. Punctuate equations with commas or periods when they are part of a sentence, as in</w:t>
+        <w:t>Number equations consecutively. Equation numbers, within parentheses, are to position flush right, as in (1), using a right tab stop. To make your equations more compact, you may use the solidus ( / ), the exp function, or appropriate exponents. Italicize Roman symbols for quantities and variables, but not Greek symbols. Use a long dash rather than a hyphen for a minus sign. Punctuate equations with commas or periods when they are part of a sentence, as in</w:t>
       </w:r>
       <w:r>
         <w:rPr>
@@ -932,10 +900,8 @@
         <w:pStyle w:val="equation"/>
       </w:pPr>
       <w:r>
-        <w:lastRenderedPageBreak/>
         <w:tab/>
       </w:r>
-      <w:proofErr w:type="gramStart"/>
       <w:r>
         <w:rPr>
           <w:rFonts w:ascii="Times New Roman" w:hAnsi="Times New Roman" w:cs="Times New Roman"/>
@@ -974,7 +940,6 @@
       <w:r>
         <w:t></w:t>
       </w:r>
-      <w:proofErr w:type="gramEnd"/>
       <w:r>
         <w:tab/>
       </w:r>
@@ -1137,11 +1102,7 @@
         <w:pStyle w:val="BodyText"/>
       </w:pPr>
       <w:r>
-        <w:t xml:space="preserve">After the text edit has been completed, the paper is ready for the template. Duplicate the template file by using the Save As command, and use the naming convention prescribed by your conference for the name of your paper. In this newly created file, highlight all of the contents and import your prepared text file. You are now ready to style your paper; use </w:t>
-      </w:r>
-      <w:r>
-        <w:lastRenderedPageBreak/>
-        <w:t>the scroll down window on the left of the MS Word Formatting toolbar.</w:t>
+        <w:t>After the text edit has been completed, the paper is ready for the template. Duplicate the template file by using the Save As command, and use the naming convention prescribed by your conference for the name of your paper. In this newly created file, highlight all of the contents and import your prepared text file. You are now ready to style your paper; use the scroll down window on the left of the MS Word Formatting toolbar.</w:t>
       </w:r>
     </w:p>
     <w:p>
@@ -1212,15 +1173,7 @@
         <w:t xml:space="preserve"> </w:t>
       </w:r>
       <w:r>
-        <w:t xml:space="preserve">Names should not be listed in columns </w:t>
-      </w:r>
-      <w:proofErr w:type="gramStart"/>
-      <w:r>
-        <w:t>nor</w:t>
-      </w:r>
-      <w:proofErr w:type="gramEnd"/>
-      <w:r>
-        <w:t xml:space="preserve"> group by affiliation.</w:t>
+        <w:t>Names should not be listed in columns nor group by affiliation.</w:t>
       </w:r>
       <w:r>
         <w:rPr>
@@ -1377,6 +1330,7 @@
         <w:pStyle w:val="BodyText"/>
       </w:pPr>
       <w:r>
+        <w:lastRenderedPageBreak/>
         <w:t>Text heads organize the topics on a relational, hierarchical basis. For example, the paper title is the primary text head because all subsequent material relates and elaborates on this one topic. If there are two or more sub-topics, the next level head (uppercase Roman numerals) should be used and, conversely, if there are not at least two sub-topics, then no subheads should be introduced. Styles named “Heading 1”, “Heading 2”, “Heading 3”, and “Heading 4” are prescribed.</w:t>
       </w:r>
     </w:p>
@@ -1410,7 +1364,6 @@
         <w:pStyle w:val="tablehead"/>
       </w:pPr>
       <w:r>
-        <w:lastRenderedPageBreak/>
         <w:t>Table Type Styles</w:t>
       </w:r>
     </w:p>
@@ -1686,15 +1639,7 @@
         <w:pStyle w:val="BodyText"/>
       </w:pPr>
       <w:r>
-        <w:t>Figure Labels: Use 8 point Times New Roman for Figure labels. Use words rather than symbols or abbreviations when writing Figure axis labels to avoid confusing the reader. As an example, write the quantity “Magnetization”, or “Magnetization, M”, not just “M”. If including units in the label, present them within parentheses. Do not label axes only with units. In the example, write “Magnetization (A/m)” or “Magnetization {</w:t>
-      </w:r>
-      <w:proofErr w:type="gramStart"/>
-      <w:r>
-        <w:t>A[</w:t>
-      </w:r>
-      <w:proofErr w:type="gramEnd"/>
-      <w:r>
-        <w:t>m(1)]}”, not just “A/m”. Do not label axes</w:t>
+        <w:t>Figure Labels: Use 8 point Times New Roman for Figure labels. Use words rather than symbols or abbreviations when writing Figure axis labels to avoid confusing the reader. As an example, write the quantity “Magnetization”, or “Magnetization, M”, not just “M”. If including units in the label, present them within parentheses. Do not label axes only with units. In the example, write “Magnetization (A/m)” or “Magnetization {A[m(1)]}”, not just “A/m”. Do not label axes</w:t>
       </w:r>
       <w:r>
         <w:t xml:space="preserve"> </w:t>
@@ -1753,89 +1698,70 @@
         <w:t>o</w:t>
       </w:r>
       <w:r>
-        <w:t xml:space="preserve">ne of us (R. B. G.) </w:t>
-      </w:r>
-      <w:proofErr w:type="gramStart"/>
-      <w:r>
-        <w:t>thanks</w:t>
-      </w:r>
-      <w:proofErr w:type="gramEnd"/>
-      <w:r>
+        <w:t xml:space="preserve">ne of us (R. B. G.) thanks </w:t>
+      </w:r>
+      <w:r>
+        <w:t>...</w:t>
+      </w:r>
+      <w:r>
+        <w:rPr>
+          <w:lang w:val="en-US" w:eastAsia="x-none"/>
+        </w:rPr>
+        <w:t xml:space="preserve">”.  </w:t>
+      </w:r>
+      <w:r>
+        <w:t>Instead, try “R. B. G. thanks</w:t>
+      </w:r>
+      <w:r>
+        <w:t>...</w:t>
+      </w:r>
+      <w:r>
+        <w:t>”.</w:t>
+      </w:r>
+      <w:r>
+        <w:rPr>
+          <w:lang w:val="en-US" w:eastAsia="x-none"/>
+        </w:rPr>
         <w:t xml:space="preserve"> </w:t>
       </w:r>
       <w:r>
+        <w:t>Put spons</w:t>
+      </w:r>
+      <w:r>
+        <w:t>or acknowledgments in the unnum</w:t>
+      </w:r>
+      <w:r>
+        <w:t>bered footnote on the first page.</w:t>
+      </w:r>
+    </w:p>
+    <w:p/>
+    <w:p>
+      <w:pPr>
+        <w:pStyle w:val="Heading5"/>
+      </w:pPr>
+      <w:r>
+        <w:t>References</w:t>
+      </w:r>
+    </w:p>
+    <w:p>
+      <w:pPr>
+        <w:pStyle w:val="BodyText"/>
+      </w:pPr>
+      <w:r>
+        <w:t>The template will number citations consecutively within brackets [1]. The sentence punctuation follows the bracket [2]. Refer simply to the reference number, as in [3]—do not use “Ref. [3]” or “reference [3]” except at the beginning of a sentence: “Reference [3] was the first</w:t>
+      </w:r>
+      <w:r>
+        <w:rPr>
+          <w:lang w:val="en-US" w:eastAsia="x-none"/>
+        </w:rPr>
+        <w:t xml:space="preserve"> </w:t>
+      </w:r>
+      <w:r>
         <w:t>...</w:t>
       </w:r>
       <w:r>
-        <w:rPr>
-          <w:lang w:val="en-US" w:eastAsia="x-none"/>
-        </w:rPr>
-        <w:t xml:space="preserve">”.  </w:t>
-      </w:r>
-      <w:r>
-        <w:t>Instead, try “R. B. G. thanks</w:t>
-      </w:r>
-      <w:r>
-        <w:t>...</w:t>
-      </w:r>
-      <w:proofErr w:type="gramStart"/>
-      <w:r>
-        <w:t>”.</w:t>
-      </w:r>
-      <w:proofErr w:type="gramEnd"/>
-      <w:r>
-        <w:rPr>
-          <w:lang w:val="en-US" w:eastAsia="x-none"/>
-        </w:rPr>
-        <w:t xml:space="preserve"> </w:t>
-      </w:r>
-      <w:r>
-        <w:t>Put spons</w:t>
-      </w:r>
-      <w:r>
-        <w:t>or acknowledgments in the unnum</w:t>
-      </w:r>
-      <w:r>
-        <w:t>bered footnote on the first page.</w:t>
-      </w:r>
-    </w:p>
-    <w:p/>
-    <w:p>
-      <w:pPr>
-        <w:pStyle w:val="Heading5"/>
-      </w:pPr>
-      <w:r>
-        <w:t>References</w:t>
-      </w:r>
-    </w:p>
-    <w:p>
-      <w:pPr>
-        <w:pStyle w:val="BodyText"/>
-      </w:pPr>
-      <w:r>
-        <w:t xml:space="preserve">The template will number citations consecutively within brackets [1]. The sentence punctuation follows the bracket [2]. </w:t>
-      </w:r>
-      <w:r>
-        <w:lastRenderedPageBreak/>
-        <w:t xml:space="preserve">Refer simply to the reference number, as in [3]—do not use “Ref. [3]” or “reference [3]” except at the beginning of a sentence: “Reference [3] was the </w:t>
-      </w:r>
-      <w:proofErr w:type="gramStart"/>
-      <w:r>
-        <w:t>first</w:t>
-      </w:r>
-      <w:r>
-        <w:rPr>
-          <w:lang w:val="en-US" w:eastAsia="x-none"/>
-        </w:rPr>
-        <w:t xml:space="preserve"> </w:t>
-      </w:r>
-      <w:r>
-        <w:t>...</w:t>
-      </w:r>
-      <w:r>
         <w:t>”</w:t>
       </w:r>
-      <w:proofErr w:type="gramEnd"/>
     </w:p>
     <w:p>
       <w:pPr>
@@ -1896,11 +1822,11 @@
       </w:pPr>
       <w:r>
         <w:pict w14:anchorId="392CE8B5">
-          <v:shapetype id="_x0000_t202" coordsize="21600,21600" o:spt="202" path="m0,0l0,21600,21600,21600,21600,0xe">
+          <v:shapetype id="_x0000_t202" coordsize="21600,21600" o:spt="202" path="m,l,21600r21600,l21600,xe">
             <v:stroke joinstyle="miter"/>
             <v:path gradientshapeok="t" o:connecttype="rect"/>
           </v:shapetype>
-          <v:shape id="_x0000_s1026" type="#_x0000_t202" style="position:absolute;left:0;text-align:left;margin-left:-269.15pt;margin-top:168.75pt;width:252pt;height:90pt;z-index:-251658752;mso-wrap-edited:f" wrapcoords="-64 0 -64 21600 21664 21600 21664 0 -64 0">
+          <v:shape id="_x0000_s1026" type="#_x0000_t202" style="position:absolute;left:0;text-align:left;margin-left:-269.15pt;margin-top:168.75pt;width:252pt;height:90pt;z-index:-1;mso-wrap-edited:f" wrapcoords="-64 0 -64 21600 21664 21600 21664 0 -64 0">
             <v:textbox style="mso-next-textbox:#_x0000_s1026">
               <w:txbxContent>
                 <w:p>
@@ -2015,7 +1941,7 @@
 </file>
 
 <file path=word/endnotes.xml><?xml version="1.0" encoding="utf-8"?>
-<w:endnotes xmlns:wpc="http://schemas.microsoft.com/office/word/2010/wordprocessingCanvas" xmlns:mo="http://schemas.microsoft.com/office/mac/office/2008/main" xmlns:mc="http://schemas.openxmlformats.org/markup-compatibility/2006" xmlns:mv="urn:schemas-microsoft-com:mac:vml" xmlns:o="urn:schemas-microsoft-com:office:office" xmlns:r="http://schemas.openxmlformats.org/officeDocument/2006/relationships" xmlns:m="http://schemas.openxmlformats.org/officeDocument/2006/math" xmlns:v="urn:schemas-microsoft-com:vml" xmlns:wp14="http://schemas.microsoft.com/office/word/2010/wordprocessingDrawing" xmlns:wp="http://schemas.openxmlformats.org/drawingml/2006/wordprocessingDrawing" xmlns:w10="urn:schemas-microsoft-com:office:word" xmlns:w="http://schemas.openxmlformats.org/wordprocessingml/2006/main" xmlns:w14="http://schemas.microsoft.com/office/word/2010/wordml" xmlns:wpg="http://schemas.microsoft.com/office/word/2010/wordprocessingGroup" xmlns:wpi="http://schemas.microsoft.com/office/word/2010/wordprocessingInk" xmlns:wne="http://schemas.microsoft.com/office/word/2006/wordml" xmlns:wps="http://schemas.microsoft.com/office/word/2010/wordprocessingShape" mc:Ignorable="w14 wp14 mv">
+<w:endnotes xmlns:wpc="http://schemas.microsoft.com/office/word/2010/wordprocessingCanvas" xmlns:cx="http://schemas.microsoft.com/office/drawing/2014/chartex" xmlns:cx1="http://schemas.microsoft.com/office/drawing/2015/9/8/chartex" xmlns:cx2="http://schemas.microsoft.com/office/drawing/2015/10/21/chartex" xmlns:cx3="http://schemas.microsoft.com/office/drawing/2016/5/9/chartex" xmlns:cx4="http://schemas.microsoft.com/office/drawing/2016/5/10/chartex" xmlns:cx5="http://schemas.microsoft.com/office/drawing/2016/5/11/chartex" xmlns:cx6="http://schemas.microsoft.com/office/drawing/2016/5/12/chartex" xmlns:cx7="http://schemas.microsoft.com/office/drawing/2016/5/13/chartex" xmlns:cx8="http://schemas.microsoft.com/office/drawing/2016/5/14/chartex" xmlns:mc="http://schemas.openxmlformats.org/markup-compatibility/2006" xmlns:aink="http://schemas.microsoft.com/office/drawing/2016/ink" xmlns:am3d="http://schemas.microsoft.com/office/drawing/2017/model3d" xmlns:o="urn:schemas-microsoft-com:office:office" xmlns:r="http://schemas.openxmlformats.org/officeDocument/2006/relationships" xmlns:m="http://schemas.openxmlformats.org/officeDocument/2006/math" xmlns:v="urn:schemas-microsoft-com:vml" xmlns:wp14="http://schemas.microsoft.com/office/word/2010/wordprocessingDrawing" xmlns:wp="http://schemas.openxmlformats.org/drawingml/2006/wordprocessingDrawing" xmlns:w10="urn:schemas-microsoft-com:office:word" xmlns:w="http://schemas.openxmlformats.org/wordprocessingml/2006/main" xmlns:w14="http://schemas.microsoft.com/office/word/2010/wordml" xmlns:w15="http://schemas.microsoft.com/office/word/2012/wordml" xmlns:w16cid="http://schemas.microsoft.com/office/word/2016/wordml/cid" xmlns:w16se="http://schemas.microsoft.com/office/word/2015/wordml/symex" xmlns:wpg="http://schemas.microsoft.com/office/word/2010/wordprocessingGroup" xmlns:wpi="http://schemas.microsoft.com/office/word/2010/wordprocessingInk" xmlns:wne="http://schemas.microsoft.com/office/word/2006/wordml" xmlns:wps="http://schemas.microsoft.com/office/word/2010/wordprocessingShape" mc:Ignorable="w14 w15 w16se w16cid wp14">
   <w:endnote w:type="separator" w:id="-1">
     <w:p>
       <w:r>
@@ -2034,7 +1960,7 @@
 </file>
 
 <file path=word/footer1.xml><?xml version="1.0" encoding="utf-8"?>
-<w:ftr xmlns:wpc="http://schemas.microsoft.com/office/word/2010/wordprocessingCanvas" xmlns:mo="http://schemas.microsoft.com/office/mac/office/2008/main" xmlns:mc="http://schemas.openxmlformats.org/markup-compatibility/2006" xmlns:mv="urn:schemas-microsoft-com:mac:vml" xmlns:o="urn:schemas-microsoft-com:office:office" xmlns:r="http://schemas.openxmlformats.org/officeDocument/2006/relationships" xmlns:m="http://schemas.openxmlformats.org/officeDocument/2006/math" xmlns:v="urn:schemas-microsoft-com:vml" xmlns:wp14="http://schemas.microsoft.com/office/word/2010/wordprocessingDrawing" xmlns:wp="http://schemas.openxmlformats.org/drawingml/2006/wordprocessingDrawing" xmlns:w10="urn:schemas-microsoft-com:office:word" xmlns:w="http://schemas.openxmlformats.org/wordprocessingml/2006/main" xmlns:w14="http://schemas.microsoft.com/office/word/2010/wordml" xmlns:wpg="http://schemas.microsoft.com/office/word/2010/wordprocessingGroup" xmlns:wpi="http://schemas.microsoft.com/office/word/2010/wordprocessingInk" xmlns:wne="http://schemas.microsoft.com/office/word/2006/wordml" xmlns:wps="http://schemas.microsoft.com/office/word/2010/wordprocessingShape" mc:Ignorable="w14 wp14">
+<w:ftr xmlns:wpc="http://schemas.microsoft.com/office/word/2010/wordprocessingCanvas" xmlns:cx="http://schemas.microsoft.com/office/drawing/2014/chartex" xmlns:cx1="http://schemas.microsoft.com/office/drawing/2015/9/8/chartex" xmlns:cx2="http://schemas.microsoft.com/office/drawing/2015/10/21/chartex" xmlns:cx3="http://schemas.microsoft.com/office/drawing/2016/5/9/chartex" xmlns:cx4="http://schemas.microsoft.com/office/drawing/2016/5/10/chartex" xmlns:cx5="http://schemas.microsoft.com/office/drawing/2016/5/11/chartex" xmlns:cx6="http://schemas.microsoft.com/office/drawing/2016/5/12/chartex" xmlns:cx7="http://schemas.microsoft.com/office/drawing/2016/5/13/chartex" xmlns:cx8="http://schemas.microsoft.com/office/drawing/2016/5/14/chartex" xmlns:mc="http://schemas.openxmlformats.org/markup-compatibility/2006" xmlns:aink="http://schemas.microsoft.com/office/drawing/2016/ink" xmlns:am3d="http://schemas.microsoft.com/office/drawing/2017/model3d" xmlns:o="urn:schemas-microsoft-com:office:office" xmlns:r="http://schemas.openxmlformats.org/officeDocument/2006/relationships" xmlns:m="http://schemas.openxmlformats.org/officeDocument/2006/math" xmlns:v="urn:schemas-microsoft-com:vml" xmlns:wp14="http://schemas.microsoft.com/office/word/2010/wordprocessingDrawing" xmlns:wp="http://schemas.openxmlformats.org/drawingml/2006/wordprocessingDrawing" xmlns:w10="urn:schemas-microsoft-com:office:word" xmlns:w="http://schemas.openxmlformats.org/wordprocessingml/2006/main" xmlns:w14="http://schemas.microsoft.com/office/word/2010/wordml" xmlns:w15="http://schemas.microsoft.com/office/word/2012/wordml" xmlns:w16cid="http://schemas.microsoft.com/office/word/2016/wordml/cid" xmlns:w16se="http://schemas.microsoft.com/office/word/2015/wordml/symex" xmlns:wpg="http://schemas.microsoft.com/office/word/2010/wordprocessingGroup" xmlns:wpi="http://schemas.microsoft.com/office/word/2010/wordprocessingInk" xmlns:wne="http://schemas.microsoft.com/office/word/2006/wordml" xmlns:wps="http://schemas.microsoft.com/office/word/2010/wordprocessingShape" mc:Ignorable="w14 w15 w16se w16cid wp14">
   <w:p>
     <w:pPr>
       <w:pStyle w:val="Footer"/>
@@ -2056,7 +1982,7 @@
 </file>
 
 <file path=word/footnotes.xml><?xml version="1.0" encoding="utf-8"?>
-<w:footnotes xmlns:wpc="http://schemas.microsoft.com/office/word/2010/wordprocessingCanvas" xmlns:mo="http://schemas.microsoft.com/office/mac/office/2008/main" xmlns:mc="http://schemas.openxmlformats.org/markup-compatibility/2006" xmlns:mv="urn:schemas-microsoft-com:mac:vml" xmlns:o="urn:schemas-microsoft-com:office:office" xmlns:r="http://schemas.openxmlformats.org/officeDocument/2006/relationships" xmlns:m="http://schemas.openxmlformats.org/officeDocument/2006/math" xmlns:v="urn:schemas-microsoft-com:vml" xmlns:wp14="http://schemas.microsoft.com/office/word/2010/wordprocessingDrawing" xmlns:wp="http://schemas.openxmlformats.org/drawingml/2006/wordprocessingDrawing" xmlns:w10="urn:schemas-microsoft-com:office:word" xmlns:w="http://schemas.openxmlformats.org/wordprocessingml/2006/main" xmlns:w14="http://schemas.microsoft.com/office/word/2010/wordml" xmlns:wpg="http://schemas.microsoft.com/office/word/2010/wordprocessingGroup" xmlns:wpi="http://schemas.microsoft.com/office/word/2010/wordprocessingInk" xmlns:wne="http://schemas.microsoft.com/office/word/2006/wordml" xmlns:wps="http://schemas.microsoft.com/office/word/2010/wordprocessingShape" mc:Ignorable="w14 wp14 mv">
+<w:footnotes xmlns:wpc="http://schemas.microsoft.com/office/word/2010/wordprocessingCanvas" xmlns:cx="http://schemas.microsoft.com/office/drawing/2014/chartex" xmlns:cx1="http://schemas.microsoft.com/office/drawing/2015/9/8/chartex" xmlns:cx2="http://schemas.microsoft.com/office/drawing/2015/10/21/chartex" xmlns:cx3="http://schemas.microsoft.com/office/drawing/2016/5/9/chartex" xmlns:cx4="http://schemas.microsoft.com/office/drawing/2016/5/10/chartex" xmlns:cx5="http://schemas.microsoft.com/office/drawing/2016/5/11/chartex" xmlns:cx6="http://schemas.microsoft.com/office/drawing/2016/5/12/chartex" xmlns:cx7="http://schemas.microsoft.com/office/drawing/2016/5/13/chartex" xmlns:cx8="http://schemas.microsoft.com/office/drawing/2016/5/14/chartex" xmlns:mc="http://schemas.openxmlformats.org/markup-compatibility/2006" xmlns:aink="http://schemas.microsoft.com/office/drawing/2016/ink" xmlns:am3d="http://schemas.microsoft.com/office/drawing/2017/model3d" xmlns:o="urn:schemas-microsoft-com:office:office" xmlns:r="http://schemas.openxmlformats.org/officeDocument/2006/relationships" xmlns:m="http://schemas.openxmlformats.org/officeDocument/2006/math" xmlns:v="urn:schemas-microsoft-com:vml" xmlns:wp14="http://schemas.microsoft.com/office/word/2010/wordprocessingDrawing" xmlns:wp="http://schemas.openxmlformats.org/drawingml/2006/wordprocessingDrawing" xmlns:w10="urn:schemas-microsoft-com:office:word" xmlns:w="http://schemas.openxmlformats.org/wordprocessingml/2006/main" xmlns:w14="http://schemas.microsoft.com/office/word/2010/wordml" xmlns:w15="http://schemas.microsoft.com/office/word/2012/wordml" xmlns:w16cid="http://schemas.microsoft.com/office/word/2016/wordml/cid" xmlns:w16se="http://schemas.microsoft.com/office/word/2015/wordml/symex" xmlns:wpg="http://schemas.microsoft.com/office/word/2010/wordprocessingGroup" xmlns:wpi="http://schemas.microsoft.com/office/word/2010/wordprocessingInk" xmlns:wne="http://schemas.microsoft.com/office/word/2006/wordml" xmlns:wps="http://schemas.microsoft.com/office/word/2010/wordprocessingShape" mc:Ignorable="w14 w15 w16se w16cid wp14">
   <w:footnote w:type="separator" w:id="-1">
     <w:p>
       <w:r>
@@ -2075,8 +2001,8 @@
 </file>
 
 <file path=word/numbering.xml><?xml version="1.0" encoding="utf-8"?>
-<w:numbering xmlns:wpc="http://schemas.microsoft.com/office/word/2010/wordprocessingCanvas" xmlns:mo="http://schemas.microsoft.com/office/mac/office/2008/main" xmlns:mc="http://schemas.openxmlformats.org/markup-compatibility/2006" xmlns:mv="urn:schemas-microsoft-com:mac:vml" xmlns:o="urn:schemas-microsoft-com:office:office" xmlns:r="http://schemas.openxmlformats.org/officeDocument/2006/relationships" xmlns:m="http://schemas.openxmlformats.org/officeDocument/2006/math" xmlns:v="urn:schemas-microsoft-com:vml" xmlns:wp14="http://schemas.microsoft.com/office/word/2010/wordprocessingDrawing" xmlns:wp="http://schemas.openxmlformats.org/drawingml/2006/wordprocessingDrawing" xmlns:w10="urn:schemas-microsoft-com:office:word" xmlns:w="http://schemas.openxmlformats.org/wordprocessingml/2006/main" xmlns:w14="http://schemas.microsoft.com/office/word/2010/wordml" xmlns:wpg="http://schemas.microsoft.com/office/word/2010/wordprocessingGroup" xmlns:wpi="http://schemas.microsoft.com/office/word/2010/wordprocessingInk" xmlns:wne="http://schemas.microsoft.com/office/word/2006/wordml" xmlns:wps="http://schemas.microsoft.com/office/word/2010/wordprocessingShape" mc:Ignorable="w14 wp14 mv">
-  <w:abstractNum w:abstractNumId="0">
+<w:numbering xmlns:wpc="http://schemas.microsoft.com/office/word/2010/wordprocessingCanvas" xmlns:cx="http://schemas.microsoft.com/office/drawing/2014/chartex" xmlns:cx1="http://schemas.microsoft.com/office/drawing/2015/9/8/chartex" xmlns:cx2="http://schemas.microsoft.com/office/drawing/2015/10/21/chartex" xmlns:cx3="http://schemas.microsoft.com/office/drawing/2016/5/9/chartex" xmlns:cx4="http://schemas.microsoft.com/office/drawing/2016/5/10/chartex" xmlns:cx5="http://schemas.microsoft.com/office/drawing/2016/5/11/chartex" xmlns:cx6="http://schemas.microsoft.com/office/drawing/2016/5/12/chartex" xmlns:cx7="http://schemas.microsoft.com/office/drawing/2016/5/13/chartex" xmlns:cx8="http://schemas.microsoft.com/office/drawing/2016/5/14/chartex" xmlns:mc="http://schemas.openxmlformats.org/markup-compatibility/2006" xmlns:aink="http://schemas.microsoft.com/office/drawing/2016/ink" xmlns:am3d="http://schemas.microsoft.com/office/drawing/2017/model3d" xmlns:o="urn:schemas-microsoft-com:office:office" xmlns:r="http://schemas.openxmlformats.org/officeDocument/2006/relationships" xmlns:m="http://schemas.openxmlformats.org/officeDocument/2006/math" xmlns:v="urn:schemas-microsoft-com:vml" xmlns:wp14="http://schemas.microsoft.com/office/word/2010/wordprocessingDrawing" xmlns:wp="http://schemas.openxmlformats.org/drawingml/2006/wordprocessingDrawing" xmlns:w10="urn:schemas-microsoft-com:office:word" xmlns:w="http://schemas.openxmlformats.org/wordprocessingml/2006/main" xmlns:w14="http://schemas.microsoft.com/office/word/2010/wordml" xmlns:w15="http://schemas.microsoft.com/office/word/2012/wordml" xmlns:w16cid="http://schemas.microsoft.com/office/word/2016/wordml/cid" xmlns:w16se="http://schemas.microsoft.com/office/word/2015/wordml/symex" xmlns:wpg="http://schemas.microsoft.com/office/word/2010/wordprocessingGroup" xmlns:wpi="http://schemas.microsoft.com/office/word/2010/wordprocessingInk" xmlns:wne="http://schemas.microsoft.com/office/word/2006/wordml" xmlns:wps="http://schemas.microsoft.com/office/word/2010/wordprocessingShape" mc:Ignorable="w14 w15 w16se w16cid wp14">
+  <w:abstractNum w:abstractNumId="0" w15:restartNumberingAfterBreak="0">
     <w:nsid w:val="FFFFFF1D"/>
     <w:multiLevelType w:val="multilevel"/>
     <w:tmpl w:val="7A36CE9E"/>
@@ -2215,7 +2141,7 @@
       </w:rPr>
     </w:lvl>
   </w:abstractNum>
-  <w:abstractNum w:abstractNumId="1">
+  <w:abstractNum w:abstractNumId="1" w15:restartNumberingAfterBreak="0">
     <w:nsid w:val="FFFFFF7C"/>
     <w:multiLevelType w:val="singleLevel"/>
     <w:tmpl w:val="DD629BEE"/>
@@ -2235,7 +2161,7 @@
       </w:rPr>
     </w:lvl>
   </w:abstractNum>
-  <w:abstractNum w:abstractNumId="2">
+  <w:abstractNum w:abstractNumId="2" w15:restartNumberingAfterBreak="0">
     <w:nsid w:val="FFFFFF7D"/>
     <w:multiLevelType w:val="singleLevel"/>
     <w:tmpl w:val="2648E1C4"/>
@@ -2255,7 +2181,7 @@
       </w:rPr>
     </w:lvl>
   </w:abstractNum>
-  <w:abstractNum w:abstractNumId="3">
+  <w:abstractNum w:abstractNumId="3" w15:restartNumberingAfterBreak="0">
     <w:nsid w:val="FFFFFF7E"/>
     <w:multiLevelType w:val="singleLevel"/>
     <w:tmpl w:val="9D38DB54"/>
@@ -2275,7 +2201,7 @@
       </w:rPr>
     </w:lvl>
   </w:abstractNum>
-  <w:abstractNum w:abstractNumId="4">
+  <w:abstractNum w:abstractNumId="4" w15:restartNumberingAfterBreak="0">
     <w:nsid w:val="FFFFFF7F"/>
     <w:multiLevelType w:val="singleLevel"/>
     <w:tmpl w:val="632C24E2"/>
@@ -2295,7 +2221,7 @@
       </w:rPr>
     </w:lvl>
   </w:abstractNum>
-  <w:abstractNum w:abstractNumId="5">
+  <w:abstractNum w:abstractNumId="5" w15:restartNumberingAfterBreak="0">
     <w:nsid w:val="FFFFFF80"/>
     <w:multiLevelType w:val="singleLevel"/>
     <w:tmpl w:val="82268A14"/>
@@ -2315,7 +2241,7 @@
       </w:rPr>
     </w:lvl>
   </w:abstractNum>
-  <w:abstractNum w:abstractNumId="6">
+  <w:abstractNum w:abstractNumId="6" w15:restartNumberingAfterBreak="0">
     <w:nsid w:val="FFFFFF81"/>
     <w:multiLevelType w:val="singleLevel"/>
     <w:tmpl w:val="8C0E77FE"/>
@@ -2335,7 +2261,7 @@
       </w:rPr>
     </w:lvl>
   </w:abstractNum>
-  <w:abstractNum w:abstractNumId="7">
+  <w:abstractNum w:abstractNumId="7" w15:restartNumberingAfterBreak="0">
     <w:nsid w:val="FFFFFF82"/>
     <w:multiLevelType w:val="singleLevel"/>
     <w:tmpl w:val="174639B8"/>
@@ -2355,7 +2281,7 @@
       </w:rPr>
     </w:lvl>
   </w:abstractNum>
-  <w:abstractNum w:abstractNumId="8">
+  <w:abstractNum w:abstractNumId="8" w15:restartNumberingAfterBreak="0">
     <w:nsid w:val="FFFFFF83"/>
     <w:multiLevelType w:val="singleLevel"/>
     <w:tmpl w:val="B1ACC408"/>
@@ -2375,7 +2301,7 @@
       </w:rPr>
     </w:lvl>
   </w:abstractNum>
-  <w:abstractNum w:abstractNumId="9">
+  <w:abstractNum w:abstractNumId="9" w15:restartNumberingAfterBreak="0">
     <w:nsid w:val="FFFFFF88"/>
     <w:multiLevelType w:val="singleLevel"/>
     <w:tmpl w:val="229E8DFE"/>
@@ -2395,7 +2321,7 @@
       </w:rPr>
     </w:lvl>
   </w:abstractNum>
-  <w:abstractNum w:abstractNumId="10">
+  <w:abstractNum w:abstractNumId="10" w15:restartNumberingAfterBreak="0">
     <w:nsid w:val="FFFFFF89"/>
     <w:multiLevelType w:val="singleLevel"/>
     <w:tmpl w:val="EA847AFE"/>
@@ -2415,7 +2341,7 @@
       </w:rPr>
     </w:lvl>
   </w:abstractNum>
-  <w:abstractNum w:abstractNumId="11">
+  <w:abstractNum w:abstractNumId="11" w15:restartNumberingAfterBreak="0">
     <w:nsid w:val="1E177E97"/>
     <w:multiLevelType w:val="hybridMultilevel"/>
     <w:tmpl w:val="A6463BCE"/>
@@ -2528,7 +2454,7 @@
       </w:rPr>
     </w:lvl>
   </w:abstractNum>
-  <w:abstractNum w:abstractNumId="12">
+  <w:abstractNum w:abstractNumId="12" w15:restartNumberingAfterBreak="0">
     <w:nsid w:val="20AF0333"/>
     <w:multiLevelType w:val="hybridMultilevel"/>
     <w:tmpl w:val="CB0E7F4E"/>
@@ -2670,7 +2596,7 @@
       </w:rPr>
     </w:lvl>
   </w:abstractNum>
-  <w:abstractNum w:abstractNumId="13">
+  <w:abstractNum w:abstractNumId="13" w15:restartNumberingAfterBreak="0">
     <w:nsid w:val="26FE1FCF"/>
     <w:multiLevelType w:val="hybridMultilevel"/>
     <w:tmpl w:val="33826962"/>
@@ -2826,7 +2752,7 @@
       </w:rPr>
     </w:lvl>
   </w:abstractNum>
-  <w:abstractNum w:abstractNumId="14">
+  <w:abstractNum w:abstractNumId="14" w15:restartNumberingAfterBreak="0">
     <w:nsid w:val="37660336"/>
     <w:multiLevelType w:val="hybridMultilevel"/>
     <w:tmpl w:val="754EAC84"/>
@@ -2967,7 +2893,7 @@
       </w:rPr>
     </w:lvl>
   </w:abstractNum>
-  <w:abstractNum w:abstractNumId="15">
+  <w:abstractNum w:abstractNumId="15" w15:restartNumberingAfterBreak="0">
     <w:nsid w:val="39E54FC6"/>
     <w:multiLevelType w:val="singleLevel"/>
     <w:tmpl w:val="5B7288D4"/>
@@ -2987,7 +2913,7 @@
       </w:rPr>
     </w:lvl>
   </w:abstractNum>
-  <w:abstractNum w:abstractNumId="16">
+  <w:abstractNum w:abstractNumId="16" w15:restartNumberingAfterBreak="0">
     <w:nsid w:val="4189603E"/>
     <w:multiLevelType w:val="multilevel"/>
     <w:tmpl w:val="0AB06E12"/>
@@ -3182,7 +3108,7 @@
       </w:rPr>
     </w:lvl>
   </w:abstractNum>
-  <w:abstractNum w:abstractNumId="17">
+  <w:abstractNum w:abstractNumId="17" w15:restartNumberingAfterBreak="0">
     <w:nsid w:val="493C3F76"/>
     <w:multiLevelType w:val="hybridMultilevel"/>
     <w:tmpl w:val="9A9E418C"/>
@@ -3313,7 +3239,7 @@
       </w:rPr>
     </w:lvl>
   </w:abstractNum>
-  <w:abstractNum w:abstractNumId="18">
+  <w:abstractNum w:abstractNumId="18" w15:restartNumberingAfterBreak="0">
     <w:nsid w:val="52CA544A"/>
     <w:multiLevelType w:val="singleLevel"/>
     <w:tmpl w:val="AED6D67E"/>
@@ -3340,7 +3266,7 @@
       </w:rPr>
     </w:lvl>
   </w:abstractNum>
-  <w:abstractNum w:abstractNumId="19">
+  <w:abstractNum w:abstractNumId="19" w15:restartNumberingAfterBreak="0">
     <w:nsid w:val="6C402C58"/>
     <w:multiLevelType w:val="hybridMultilevel"/>
     <w:tmpl w:val="9A1CA078"/>
@@ -3485,7 +3411,7 @@
       </w:rPr>
     </w:lvl>
   </w:abstractNum>
-  <w:abstractNum w:abstractNumId="20">
+  <w:abstractNum w:abstractNumId="20" w15:restartNumberingAfterBreak="0">
     <w:nsid w:val="6CD32DA8"/>
     <w:multiLevelType w:val="singleLevel"/>
     <w:tmpl w:val="166470C2"/>
@@ -3587,7 +3513,7 @@
 </file>
 
 <file path=word/styles.xml><?xml version="1.0" encoding="utf-8"?>
-<w:styles xmlns:mc="http://schemas.openxmlformats.org/markup-compatibility/2006" xmlns:r="http://schemas.openxmlformats.org/officeDocument/2006/relationships" xmlns:w="http://schemas.openxmlformats.org/wordprocessingml/2006/main" xmlns:w14="http://schemas.microsoft.com/office/word/2010/wordml" mc:Ignorable="w14">
+<w:styles xmlns:mc="http://schemas.openxmlformats.org/markup-compatibility/2006" xmlns:r="http://schemas.openxmlformats.org/officeDocument/2006/relationships" xmlns:w="http://schemas.openxmlformats.org/wordprocessingml/2006/main" xmlns:w14="http://schemas.microsoft.com/office/word/2010/wordml" xmlns:w15="http://schemas.microsoft.com/office/word/2012/wordml" xmlns:w16cid="http://schemas.microsoft.com/office/word/2016/wordml/cid" xmlns:w16se="http://schemas.microsoft.com/office/word/2015/wordml/symex" mc:Ignorable="w14 w15 w16se w16cid">
   <w:docDefaults>
     <w:rPrDefault>
       <w:rPr>
@@ -3597,7 +3523,7 @@
     </w:rPrDefault>
     <w:pPrDefault/>
   </w:docDefaults>
-  <w:latentStyles w:defLockedState="0" w:defUIPriority="0" w:defSemiHidden="0" w:defUnhideWhenUsed="0" w:defQFormat="0" w:count="276">
+  <w:latentStyles w:defLockedState="0" w:defUIPriority="0" w:defSemiHidden="0" w:defUnhideWhenUsed="0" w:defQFormat="0" w:count="375">
     <w:lsdException w:name="Normal" w:qFormat="1"/>
     <w:lsdException w:name="heading 1" w:qFormat="1"/>
     <w:lsdException w:name="heading 2" w:qFormat="1"/>
@@ -3608,12 +3534,98 @@
     <w:lsdException w:name="heading 7" w:semiHidden="1" w:unhideWhenUsed="1" w:qFormat="1"/>
     <w:lsdException w:name="heading 8" w:semiHidden="1" w:unhideWhenUsed="1" w:qFormat="1"/>
     <w:lsdException w:name="heading 9" w:semiHidden="1" w:unhideWhenUsed="1" w:qFormat="1"/>
+    <w:lsdException w:name="index 3" w:semiHidden="1" w:unhideWhenUsed="1"/>
+    <w:lsdException w:name="index 4" w:semiHidden="1" w:unhideWhenUsed="1"/>
+    <w:lsdException w:name="index 5" w:semiHidden="1" w:unhideWhenUsed="1"/>
+    <w:lsdException w:name="index 6" w:semiHidden="1" w:unhideWhenUsed="1"/>
+    <w:lsdException w:name="index 7" w:semiHidden="1" w:unhideWhenUsed="1"/>
+    <w:lsdException w:name="index 8" w:semiHidden="1" w:unhideWhenUsed="1"/>
+    <w:lsdException w:name="index 9" w:semiHidden="1" w:unhideWhenUsed="1"/>
+    <w:lsdException w:name="toc 1" w:semiHidden="1" w:unhideWhenUsed="1"/>
+    <w:lsdException w:name="toc 2" w:semiHidden="1" w:unhideWhenUsed="1"/>
+    <w:lsdException w:name="toc 3" w:semiHidden="1" w:unhideWhenUsed="1"/>
+    <w:lsdException w:name="toc 4" w:semiHidden="1" w:unhideWhenUsed="1"/>
+    <w:lsdException w:name="toc 5" w:semiHidden="1" w:unhideWhenUsed="1"/>
+    <w:lsdException w:name="toc 6" w:semiHidden="1" w:unhideWhenUsed="1"/>
+    <w:lsdException w:name="toc 7" w:semiHidden="1" w:unhideWhenUsed="1"/>
+    <w:lsdException w:name="toc 8" w:semiHidden="1" w:unhideWhenUsed="1"/>
+    <w:lsdException w:name="toc 9" w:semiHidden="1" w:unhideWhenUsed="1"/>
+    <w:lsdException w:name="Normal Indent" w:semiHidden="1" w:unhideWhenUsed="1"/>
+    <w:lsdException w:name="footnote text" w:semiHidden="1" w:unhideWhenUsed="1"/>
+    <w:lsdException w:name="annotation text" w:semiHidden="1" w:unhideWhenUsed="1"/>
+    <w:lsdException w:name="header" w:semiHidden="1" w:unhideWhenUsed="1"/>
+    <w:lsdException w:name="footer" w:semiHidden="1" w:unhideWhenUsed="1"/>
+    <w:lsdException w:name="index heading" w:semiHidden="1" w:unhideWhenUsed="1"/>
     <w:lsdException w:name="caption" w:semiHidden="1" w:unhideWhenUsed="1" w:qFormat="1"/>
+    <w:lsdException w:name="table of figures" w:semiHidden="1" w:unhideWhenUsed="1"/>
+    <w:lsdException w:name="envelope address" w:semiHidden="1" w:unhideWhenUsed="1"/>
+    <w:lsdException w:name="envelope return" w:semiHidden="1" w:unhideWhenUsed="1"/>
+    <w:lsdException w:name="footnote reference" w:semiHidden="1" w:unhideWhenUsed="1"/>
+    <w:lsdException w:name="annotation reference" w:semiHidden="1" w:unhideWhenUsed="1"/>
+    <w:lsdException w:name="line number" w:semiHidden="1" w:unhideWhenUsed="1"/>
+    <w:lsdException w:name="page number" w:semiHidden="1" w:unhideWhenUsed="1"/>
+    <w:lsdException w:name="endnote reference" w:semiHidden="1" w:unhideWhenUsed="1"/>
+    <w:lsdException w:name="endnote text" w:semiHidden="1" w:unhideWhenUsed="1"/>
+    <w:lsdException w:name="table of authorities" w:semiHidden="1" w:unhideWhenUsed="1"/>
+    <w:lsdException w:name="macro" w:semiHidden="1" w:unhideWhenUsed="1"/>
+    <w:lsdException w:name="toa heading" w:semiHidden="1" w:unhideWhenUsed="1"/>
+    <w:lsdException w:name="List" w:semiHidden="1" w:unhideWhenUsed="1"/>
+    <w:lsdException w:name="List Bullet" w:semiHidden="1" w:unhideWhenUsed="1"/>
+    <w:lsdException w:name="List Number" w:semiHidden="1" w:unhideWhenUsed="1"/>
+    <w:lsdException w:name="List 2" w:semiHidden="1" w:unhideWhenUsed="1"/>
+    <w:lsdException w:name="List 3" w:semiHidden="1" w:unhideWhenUsed="1"/>
+    <w:lsdException w:name="List 4" w:semiHidden="1" w:unhideWhenUsed="1"/>
+    <w:lsdException w:name="List 5" w:semiHidden="1" w:unhideWhenUsed="1"/>
+    <w:lsdException w:name="List Bullet 3" w:semiHidden="1" w:unhideWhenUsed="1"/>
+    <w:lsdException w:name="List Bullet 4" w:semiHidden="1" w:unhideWhenUsed="1"/>
+    <w:lsdException w:name="List Number 3" w:semiHidden="1" w:unhideWhenUsed="1"/>
+    <w:lsdException w:name="List Number 4" w:semiHidden="1" w:unhideWhenUsed="1"/>
+    <w:lsdException w:name="List Number 5" w:semiHidden="1" w:unhideWhenUsed="1"/>
     <w:lsdException w:name="Title" w:qFormat="1"/>
+    <w:lsdException w:name="Closing" w:semiHidden="1" w:unhideWhenUsed="1"/>
+    <w:lsdException w:name="Signature" w:semiHidden="1" w:unhideWhenUsed="1"/>
+    <w:lsdException w:name="Default Paragraph Font" w:semiHidden="1" w:unhideWhenUsed="1"/>
+    <w:lsdException w:name="Body Text" w:semiHidden="1" w:unhideWhenUsed="1"/>
+    <w:lsdException w:name="Body Text Indent" w:semiHidden="1" w:unhideWhenUsed="1"/>
+    <w:lsdException w:name="List Continue" w:semiHidden="1" w:unhideWhenUsed="1"/>
+    <w:lsdException w:name="List Continue 2" w:semiHidden="1" w:unhideWhenUsed="1"/>
+    <w:lsdException w:name="List Continue 3" w:semiHidden="1" w:unhideWhenUsed="1"/>
+    <w:lsdException w:name="List Continue 4" w:semiHidden="1" w:unhideWhenUsed="1"/>
+    <w:lsdException w:name="List Continue 5" w:semiHidden="1" w:unhideWhenUsed="1"/>
+    <w:lsdException w:name="Message Header" w:semiHidden="1" w:unhideWhenUsed="1"/>
     <w:lsdException w:name="Subtitle" w:qFormat="1"/>
+    <w:lsdException w:name="Salutation" w:semiHidden="1" w:unhideWhenUsed="1"/>
+    <w:lsdException w:name="Date" w:semiHidden="1" w:unhideWhenUsed="1"/>
+    <w:lsdException w:name="Body Text First Indent" w:semiHidden="1" w:unhideWhenUsed="1"/>
+    <w:lsdException w:name="Body Text First Indent 2" w:semiHidden="1" w:unhideWhenUsed="1"/>
+    <w:lsdException w:name="Body Text Indent 3" w:semiHidden="1" w:unhideWhenUsed="1"/>
+    <w:lsdException w:name="Block Text" w:semiHidden="1" w:unhideWhenUsed="1"/>
+    <w:lsdException w:name="Hyperlink" w:semiHidden="1" w:unhideWhenUsed="1"/>
+    <w:lsdException w:name="FollowedHyperlink" w:semiHidden="1" w:unhideWhenUsed="1"/>
     <w:lsdException w:name="Strong" w:qFormat="1"/>
     <w:lsdException w:name="Emphasis" w:qFormat="1"/>
+    <w:lsdException w:name="Document Map" w:semiHidden="1" w:unhideWhenUsed="1"/>
+    <w:lsdException w:name="Plain Text" w:semiHidden="1" w:unhideWhenUsed="1"/>
+    <w:lsdException w:name="E-mail Signature" w:semiHidden="1" w:unhideWhenUsed="1"/>
+    <w:lsdException w:name="HTML Top of Form" w:semiHidden="1" w:unhideWhenUsed="1"/>
+    <w:lsdException w:name="HTML Bottom of Form" w:semiHidden="1" w:unhideWhenUsed="1"/>
+    <w:lsdException w:name="Normal (Web)" w:semiHidden="1" w:unhideWhenUsed="1"/>
+    <w:lsdException w:name="HTML Acronym" w:semiHidden="1" w:unhideWhenUsed="1"/>
+    <w:lsdException w:name="HTML Address" w:semiHidden="1" w:unhideWhenUsed="1"/>
+    <w:lsdException w:name="HTML Cite" w:semiHidden="1" w:unhideWhenUsed="1"/>
+    <w:lsdException w:name="HTML Code" w:semiHidden="1" w:unhideWhenUsed="1"/>
+    <w:lsdException w:name="HTML Definition" w:semiHidden="1" w:unhideWhenUsed="1"/>
+    <w:lsdException w:name="HTML Keyboard" w:semiHidden="1" w:unhideWhenUsed="1"/>
+    <w:lsdException w:name="HTML Preformatted" w:semiHidden="1" w:unhideWhenUsed="1"/>
+    <w:lsdException w:name="HTML Sample" w:semiHidden="1" w:unhideWhenUsed="1"/>
+    <w:lsdException w:name="HTML Typewriter" w:semiHidden="1" w:unhideWhenUsed="1"/>
+    <w:lsdException w:name="HTML Variable" w:semiHidden="1" w:unhideWhenUsed="1"/>
     <w:lsdException w:name="Normal Table" w:semiHidden="1" w:unhideWhenUsed="1"/>
+    <w:lsdException w:name="annotation subject" w:semiHidden="1" w:unhideWhenUsed="1"/>
+    <w:lsdException w:name="No List" w:semiHidden="1" w:unhideWhenUsed="1"/>
+    <w:lsdException w:name="Outline List 1" w:semiHidden="1" w:unhideWhenUsed="1"/>
+    <w:lsdException w:name="Outline List 2" w:semiHidden="1" w:unhideWhenUsed="1"/>
+    <w:lsdException w:name="Outline List 3" w:semiHidden="1" w:unhideWhenUsed="1"/>
     <w:lsdException w:name="Table Simple 1" w:semiHidden="1" w:unhideWhenUsed="1"/>
     <w:lsdException w:name="Table Simple 2" w:semiHidden="1" w:unhideWhenUsed="1"/>
     <w:lsdException w:name="Table Simple 3" w:semiHidden="1" w:unhideWhenUsed="1"/>
@@ -3656,6 +3668,7 @@
     <w:lsdException w:name="Table Web 1" w:semiHidden="1" w:unhideWhenUsed="1"/>
     <w:lsdException w:name="Table Web 2" w:semiHidden="1" w:unhideWhenUsed="1"/>
     <w:lsdException w:name="Table Web 3" w:semiHidden="1" w:unhideWhenUsed="1"/>
+    <w:lsdException w:name="Balloon Text" w:semiHidden="1" w:unhideWhenUsed="1"/>
     <w:lsdException w:name="Table Theme" w:semiHidden="1" w:unhideWhenUsed="1"/>
     <w:lsdException w:name="Placeholder Text" w:semiHidden="1" w:uiPriority="99"/>
     <w:lsdException w:name="No Spacing" w:uiPriority="1" w:qFormat="1"/>
@@ -3768,6 +3781,105 @@
     <w:lsdException w:name="Book Title" w:uiPriority="33" w:qFormat="1"/>
     <w:lsdException w:name="Bibliography" w:semiHidden="1" w:uiPriority="37" w:unhideWhenUsed="1"/>
     <w:lsdException w:name="TOC Heading" w:semiHidden="1" w:uiPriority="39" w:unhideWhenUsed="1" w:qFormat="1"/>
+    <w:lsdException w:name="Grid Table 4" w:uiPriority="49"/>
+    <w:lsdException w:name="Grid Table 5 Dark" w:uiPriority="50"/>
+    <w:lsdException w:name="Grid Table 6 Colorful" w:uiPriority="51"/>
+    <w:lsdException w:name="Grid Table 7 Colorful" w:uiPriority="52"/>
+    <w:lsdException w:name="Grid Table 1 Light Accent 1" w:uiPriority="46"/>
+    <w:lsdException w:name="Grid Table 2 Accent 1" w:uiPriority="47"/>
+    <w:lsdException w:name="Grid Table 3 Accent 1" w:uiPriority="48"/>
+    <w:lsdException w:name="Grid Table 4 Accent 1" w:uiPriority="49"/>
+    <w:lsdException w:name="Grid Table 5 Dark Accent 1" w:uiPriority="50"/>
+    <w:lsdException w:name="Grid Table 6 Colorful Accent 1" w:uiPriority="51"/>
+    <w:lsdException w:name="Grid Table 7 Colorful Accent 1" w:uiPriority="52"/>
+    <w:lsdException w:name="Grid Table 1 Light Accent 2" w:uiPriority="46"/>
+    <w:lsdException w:name="Grid Table 2 Accent 2" w:uiPriority="47"/>
+    <w:lsdException w:name="Grid Table 3 Accent 2" w:uiPriority="48"/>
+    <w:lsdException w:name="Grid Table 4 Accent 2" w:uiPriority="49"/>
+    <w:lsdException w:name="Grid Table 5 Dark Accent 2" w:uiPriority="50"/>
+    <w:lsdException w:name="Grid Table 6 Colorful Accent 2" w:uiPriority="51"/>
+    <w:lsdException w:name="Grid Table 7 Colorful Accent 2" w:uiPriority="52"/>
+    <w:lsdException w:name="Grid Table 1 Light Accent 3" w:uiPriority="46"/>
+    <w:lsdException w:name="Grid Table 2 Accent 3" w:uiPriority="47"/>
+    <w:lsdException w:name="Grid Table 3 Accent 3" w:uiPriority="48"/>
+    <w:lsdException w:name="Grid Table 4 Accent 3" w:uiPriority="49"/>
+    <w:lsdException w:name="Grid Table 5 Dark Accent 3" w:uiPriority="50"/>
+    <w:lsdException w:name="Grid Table 6 Colorful Accent 3" w:uiPriority="51"/>
+    <w:lsdException w:name="Grid Table 7 Colorful Accent 3" w:uiPriority="52"/>
+    <w:lsdException w:name="Grid Table 1 Light Accent 4" w:uiPriority="46"/>
+    <w:lsdException w:name="Grid Table 2 Accent 4" w:uiPriority="47"/>
+    <w:lsdException w:name="Grid Table 3 Accent 4" w:uiPriority="48"/>
+    <w:lsdException w:name="Grid Table 4 Accent 4" w:uiPriority="49"/>
+    <w:lsdException w:name="Grid Table 5 Dark Accent 4" w:uiPriority="50"/>
+    <w:lsdException w:name="Grid Table 6 Colorful Accent 4" w:uiPriority="51"/>
+    <w:lsdException w:name="Grid Table 7 Colorful Accent 4" w:uiPriority="52"/>
+    <w:lsdException w:name="Grid Table 1 Light Accent 5" w:uiPriority="46"/>
+    <w:lsdException w:name="Grid Table 2 Accent 5" w:uiPriority="47"/>
+    <w:lsdException w:name="Grid Table 3 Accent 5" w:uiPriority="48"/>
+    <w:lsdException w:name="Grid Table 4 Accent 5" w:uiPriority="49"/>
+    <w:lsdException w:name="Grid Table 5 Dark Accent 5" w:uiPriority="50"/>
+    <w:lsdException w:name="Grid Table 6 Colorful Accent 5" w:uiPriority="51"/>
+    <w:lsdException w:name="Grid Table 7 Colorful Accent 5" w:uiPriority="52"/>
+    <w:lsdException w:name="Grid Table 1 Light Accent 6" w:uiPriority="46"/>
+    <w:lsdException w:name="Grid Table 2 Accent 6" w:uiPriority="47"/>
+    <w:lsdException w:name="Grid Table 3 Accent 6" w:uiPriority="48"/>
+    <w:lsdException w:name="Grid Table 4 Accent 6" w:uiPriority="49"/>
+    <w:lsdException w:name="Grid Table 5 Dark Accent 6" w:uiPriority="50"/>
+    <w:lsdException w:name="Grid Table 6 Colorful Accent 6" w:uiPriority="51"/>
+    <w:lsdException w:name="Grid Table 7 Colorful Accent 6" w:uiPriority="52"/>
+    <w:lsdException w:name="List Table 1 Light" w:uiPriority="46"/>
+    <w:lsdException w:name="List Table 2" w:uiPriority="47"/>
+    <w:lsdException w:name="List Table 3" w:uiPriority="48"/>
+    <w:lsdException w:name="List Table 4" w:uiPriority="49"/>
+    <w:lsdException w:name="List Table 5 Dark" w:uiPriority="50"/>
+    <w:lsdException w:name="List Table 6 Colorful" w:uiPriority="51"/>
+    <w:lsdException w:name="List Table 7 Colorful" w:uiPriority="52"/>
+    <w:lsdException w:name="List Table 1 Light Accent 1" w:uiPriority="46"/>
+    <w:lsdException w:name="List Table 2 Accent 1" w:uiPriority="47"/>
+    <w:lsdException w:name="List Table 3 Accent 1" w:uiPriority="48"/>
+    <w:lsdException w:name="List Table 4 Accent 1" w:uiPriority="49"/>
+    <w:lsdException w:name="List Table 5 Dark Accent 1" w:uiPriority="50"/>
+    <w:lsdException w:name="List Table 6 Colorful Accent 1" w:uiPriority="51"/>
+    <w:lsdException w:name="List Table 7 Colorful Accent 1" w:uiPriority="52"/>
+    <w:lsdException w:name="List Table 1 Light Accent 2" w:uiPriority="46"/>
+    <w:lsdException w:name="List Table 2 Accent 2" w:uiPriority="47"/>
+    <w:lsdException w:name="List Table 3 Accent 2" w:uiPriority="48"/>
+    <w:lsdException w:name="List Table 4 Accent 2" w:uiPriority="49"/>
+    <w:lsdException w:name="List Table 5 Dark Accent 2" w:uiPriority="50"/>
+    <w:lsdException w:name="List Table 6 Colorful Accent 2" w:uiPriority="51"/>
+    <w:lsdException w:name="List Table 7 Colorful Accent 2" w:uiPriority="52"/>
+    <w:lsdException w:name="List Table 1 Light Accent 3" w:uiPriority="46"/>
+    <w:lsdException w:name="List Table 2 Accent 3" w:uiPriority="47"/>
+    <w:lsdException w:name="List Table 3 Accent 3" w:uiPriority="48"/>
+    <w:lsdException w:name="List Table 4 Accent 3" w:uiPriority="49"/>
+    <w:lsdException w:name="List Table 5 Dark Accent 3" w:uiPriority="50"/>
+    <w:lsdException w:name="List Table 6 Colorful Accent 3" w:uiPriority="51"/>
+    <w:lsdException w:name="List Table 7 Colorful Accent 3" w:uiPriority="52"/>
+    <w:lsdException w:name="List Table 1 Light Accent 4" w:uiPriority="46"/>
+    <w:lsdException w:name="List Table 2 Accent 4" w:uiPriority="47"/>
+    <w:lsdException w:name="List Table 3 Accent 4" w:uiPriority="48"/>
+    <w:lsdException w:name="List Table 4 Accent 4" w:uiPriority="49"/>
+    <w:lsdException w:name="List Table 5 Dark Accent 4" w:uiPriority="50"/>
+    <w:lsdException w:name="List Table 6 Colorful Accent 4" w:uiPriority="51"/>
+    <w:lsdException w:name="List Table 7 Colorful Accent 4" w:uiPriority="52"/>
+    <w:lsdException w:name="List Table 1 Light Accent 5" w:uiPriority="46"/>
+    <w:lsdException w:name="List Table 2 Accent 5" w:uiPriority="47"/>
+    <w:lsdException w:name="List Table 3 Accent 5" w:uiPriority="48"/>
+    <w:lsdException w:name="List Table 4 Accent 5" w:uiPriority="49"/>
+    <w:lsdException w:name="List Table 5 Dark Accent 5" w:uiPriority="50"/>
+    <w:lsdException w:name="List Table 6 Colorful Accent 5" w:uiPriority="51"/>
+    <w:lsdException w:name="List Table 7 Colorful Accent 5" w:uiPriority="52"/>
+    <w:lsdException w:name="List Table 1 Light Accent 6" w:uiPriority="46"/>
+    <w:lsdException w:name="List Table 2 Accent 6" w:uiPriority="47"/>
+    <w:lsdException w:name="List Table 3 Accent 6" w:uiPriority="48"/>
+    <w:lsdException w:name="List Table 4 Accent 6" w:uiPriority="49"/>
+    <w:lsdException w:name="List Table 5 Dark Accent 6" w:uiPriority="50"/>
+    <w:lsdException w:name="List Table 6 Colorful Accent 6" w:uiPriority="51"/>
+    <w:lsdException w:name="List Table 7 Colorful Accent 6" w:uiPriority="52"/>
+    <w:lsdException w:name="Mention" w:semiHidden="1" w:uiPriority="99" w:unhideWhenUsed="1"/>
+    <w:lsdException w:name="Smart Hyperlink" w:semiHidden="1" w:uiPriority="99" w:unhideWhenUsed="1"/>
+    <w:lsdException w:name="Hashtag" w:semiHidden="1" w:uiPriority="99" w:unhideWhenUsed="1"/>
+    <w:lsdException w:name="Unresolved Mention" w:semiHidden="1" w:uiPriority="99" w:unhideWhenUsed="1"/>
   </w:latentStyles>
   <w:style w:type="paragraph" w:default="1" w:styleId="Normal">
     <w:name w:val="Normal"/>
@@ -3906,6 +4018,7 @@
   <w:style w:type="character" w:default="1" w:styleId="DefaultParagraphFont">
     <w:name w:val="Default Paragraph Font"/>
     <w:uiPriority w:val="1"/>
+    <w:semiHidden/>
     <w:unhideWhenUsed/>
   </w:style>
   <w:style w:type="table" w:default="1" w:styleId="TableNormal">
@@ -4324,192 +4437,6 @@
 </w:styles>
 </file>
 
-<file path=word/stylesWithEffects.xml><?xml version="1.0" encoding="utf-8"?>
-<w:styles xmlns:wpc="http://schemas.microsoft.com/office/word/2010/wordprocessingCanvas" xmlns:mo="http://schemas.microsoft.com/office/mac/office/2008/main" xmlns:mc="http://schemas.openxmlformats.org/markup-compatibility/2006" xmlns:mv="urn:schemas-microsoft-com:mac:vml" xmlns:o="urn:schemas-microsoft-com:office:office" xmlns:r="http://schemas.openxmlformats.org/officeDocument/2006/relationships" xmlns:m="http://schemas.openxmlformats.org/officeDocument/2006/math" xmlns:v="urn:schemas-microsoft-com:vml" xmlns:wp14="http://schemas.microsoft.com/office/word/2010/wordprocessingDrawing" xmlns:wp="http://schemas.openxmlformats.org/drawingml/2006/wordprocessingDrawing" xmlns:w10="urn:schemas-microsoft-com:office:word" xmlns:w="http://schemas.openxmlformats.org/wordprocessingml/2006/main" xmlns:w14="http://schemas.microsoft.com/office/word/2010/wordml" xmlns:wpg="http://schemas.microsoft.com/office/word/2010/wordprocessingGroup" xmlns:wpi="http://schemas.microsoft.com/office/word/2010/wordprocessingInk" xmlns:wne="http://schemas.microsoft.com/office/word/2006/wordml" xmlns:wps="http://schemas.microsoft.com/office/word/2010/wordprocessingShape" mc:Ignorable="w14 wp14 mv">
-  <w:docDefaults>
-    <w:rPrDefault>
-      <w:rPr>
-        <w:rFonts w:asciiTheme="minorHAnsi" w:eastAsiaTheme="minorEastAsia" w:hAnsiTheme="minorHAnsi" w:cstheme="minorBidi"/>
-        <w:sz w:val="24"/>
-        <w:szCs w:val="24"/>
-        <w:lang w:val="en-CA" w:eastAsia="ja-JP" w:bidi="ar-SA"/>
-      </w:rPr>
-    </w:rPrDefault>
-    <w:pPrDefault/>
-  </w:docDefaults>
-  <w:latentStyles w:defLockedState="0" w:defUIPriority="99" w:defSemiHidden="1" w:defUnhideWhenUsed="1" w:defQFormat="0" w:count="276">
-    <w:lsdException w:name="Normal" w:semiHidden="0" w:uiPriority="0" w:unhideWhenUsed="0" w:qFormat="1"/>
-    <w:lsdException w:name="heading 1" w:semiHidden="0" w:uiPriority="9" w:unhideWhenUsed="0" w:qFormat="1"/>
-    <w:lsdException w:name="heading 2" w:uiPriority="9" w:qFormat="1"/>
-    <w:lsdException w:name="heading 3" w:uiPriority="9" w:qFormat="1"/>
-    <w:lsdException w:name="heading 4" w:uiPriority="9" w:qFormat="1"/>
-    <w:lsdException w:name="heading 5" w:uiPriority="9" w:qFormat="1"/>
-    <w:lsdException w:name="heading 6" w:uiPriority="9" w:qFormat="1"/>
-    <w:lsdException w:name="heading 7" w:uiPriority="9" w:qFormat="1"/>
-    <w:lsdException w:name="heading 8" w:uiPriority="9" w:qFormat="1"/>
-    <w:lsdException w:name="heading 9" w:uiPriority="9" w:qFormat="1"/>
-    <w:lsdException w:name="toc 1" w:uiPriority="39"/>
-    <w:lsdException w:name="toc 2" w:uiPriority="39"/>
-    <w:lsdException w:name="toc 3" w:uiPriority="39"/>
-    <w:lsdException w:name="toc 4" w:uiPriority="39"/>
-    <w:lsdException w:name="toc 5" w:uiPriority="39"/>
-    <w:lsdException w:name="toc 6" w:uiPriority="39"/>
-    <w:lsdException w:name="toc 7" w:uiPriority="39"/>
-    <w:lsdException w:name="toc 8" w:uiPriority="39"/>
-    <w:lsdException w:name="toc 9" w:uiPriority="39"/>
-    <w:lsdException w:name="caption" w:uiPriority="35" w:qFormat="1"/>
-    <w:lsdException w:name="Title" w:semiHidden="0" w:uiPriority="10" w:unhideWhenUsed="0" w:qFormat="1"/>
-    <w:lsdException w:name="Default Paragraph Font" w:uiPriority="1"/>
-    <w:lsdException w:name="Subtitle" w:semiHidden="0" w:uiPriority="11" w:unhideWhenUsed="0" w:qFormat="1"/>
-    <w:lsdException w:name="Strong" w:semiHidden="0" w:uiPriority="22" w:unhideWhenUsed="0" w:qFormat="1"/>
-    <w:lsdException w:name="Emphasis" w:semiHidden="0" w:uiPriority="20" w:unhideWhenUsed="0" w:qFormat="1"/>
-    <w:lsdException w:name="Table Grid" w:semiHidden="0" w:uiPriority="59" w:unhideWhenUsed="0"/>
-    <w:lsdException w:name="Placeholder Text" w:unhideWhenUsed="0"/>
-    <w:lsdException w:name="No Spacing" w:semiHidden="0" w:uiPriority="1" w:unhideWhenUsed="0" w:qFormat="1"/>
-    <w:lsdException w:name="Light Shading" w:semiHidden="0" w:uiPriority="60" w:unhideWhenUsed="0"/>
-    <w:lsdException w:name="Light List" w:semiHidden="0" w:uiPriority="61" w:unhideWhenUsed="0"/>
-    <w:lsdException w:name="Light Grid" w:semiHidden="0" w:uiPriority="62" w:unhideWhenUsed="0"/>
-    <w:lsdException w:name="Medium Shading 1" w:semiHidden="0" w:uiPriority="63" w:unhideWhenUsed="0"/>
-    <w:lsdException w:name="Medium Shading 2" w:semiHidden="0" w:uiPriority="64" w:unhideWhenUsed="0"/>
-    <w:lsdException w:name="Medium List 1" w:semiHidden="0" w:uiPriority="65" w:unhideWhenUsed="0"/>
-    <w:lsdException w:name="Medium List 2" w:semiHidden="0" w:uiPriority="66" w:unhideWhenUsed="0"/>
-    <w:lsdException w:name="Medium Grid 1" w:semiHidden="0" w:uiPriority="67" w:unhideWhenUsed="0"/>
-    <w:lsdException w:name="Medium Grid 2" w:semiHidden="0" w:uiPriority="68" w:unhideWhenUsed="0"/>
-    <w:lsdException w:name="Medium Grid 3" w:semiHidden="0" w:uiPriority="69" w:unhideWhenUsed="0"/>
-    <w:lsdException w:name="Dark List" w:semiHidden="0" w:uiPriority="70" w:unhideWhenUsed="0"/>
-    <w:lsdException w:name="Colorful Shading" w:semiHidden="0" w:uiPriority="71" w:unhideWhenUsed="0"/>
-    <w:lsdException w:name="Colorful List" w:semiHidden="0" w:uiPriority="72" w:unhideWhenUsed="0"/>
-    <w:lsdException w:name="Colorful Grid" w:semiHidden="0" w:uiPriority="73" w:unhideWhenUsed="0"/>
-    <w:lsdException w:name="Light Shading Accent 1" w:semiHidden="0" w:uiPriority="60" w:unhideWhenUsed="0"/>
-    <w:lsdException w:name="Light List Accent 1" w:semiHidden="0" w:uiPriority="61" w:unhideWhenUsed="0"/>
-    <w:lsdException w:name="Light Grid Accent 1" w:semiHidden="0" w:uiPriority="62" w:unhideWhenUsed="0"/>
-    <w:lsdException w:name="Medium Shading 1 Accent 1" w:semiHidden="0" w:uiPriority="63" w:unhideWhenUsed="0"/>
-    <w:lsdException w:name="Medium Shading 2 Accent 1" w:semiHidden="0" w:uiPriority="64" w:unhideWhenUsed="0"/>
-    <w:lsdException w:name="Medium List 1 Accent 1" w:semiHidden="0" w:uiPriority="65" w:unhideWhenUsed="0"/>
-    <w:lsdException w:name="Revision" w:unhideWhenUsed="0"/>
-    <w:lsdException w:name="List Paragraph" w:semiHidden="0" w:uiPriority="34" w:unhideWhenUsed="0" w:qFormat="1"/>
-    <w:lsdException w:name="Quote" w:semiHidden="0" w:uiPriority="29" w:unhideWhenUsed="0" w:qFormat="1"/>
-    <w:lsdException w:name="Intense Quote" w:semiHidden="0" w:uiPriority="30" w:unhideWhenUsed="0" w:qFormat="1"/>
-    <w:lsdException w:name="Medium List 2 Accent 1" w:semiHidden="0" w:uiPriority="66" w:unhideWhenUsed="0"/>
-    <w:lsdException w:name="Medium Grid 1 Accent 1" w:semiHidden="0" w:uiPriority="67" w:unhideWhenUsed="0"/>
-    <w:lsdException w:name="Medium Grid 2 Accent 1" w:semiHidden="0" w:uiPriority="68" w:unhideWhenUsed="0"/>
-    <w:lsdException w:name="Medium Grid 3 Accent 1" w:semiHidden="0" w:uiPriority="69" w:unhideWhenUsed="0"/>
-    <w:lsdException w:name="Dark List Accent 1" w:semiHidden="0" w:uiPriority="70" w:unhideWhenUsed="0"/>
-    <w:lsdException w:name="Colorful Shading Accent 1" w:semiHidden="0" w:uiPriority="71" w:unhideWhenUsed="0"/>
-    <w:lsdException w:name="Colorful List Accent 1" w:semiHidden="0" w:uiPriority="72" w:unhideWhenUsed="0"/>
-    <w:lsdException w:name="Colorful Grid Accent 1" w:semiHidden="0" w:uiPriority="73" w:unhideWhenUsed="0"/>
-    <w:lsdException w:name="Light Shading Accent 2" w:semiHidden="0" w:uiPriority="60" w:unhideWhenUsed="0"/>
-    <w:lsdException w:name="Light List Accent 2" w:semiHidden="0" w:uiPriority="61" w:unhideWhenUsed="0"/>
-    <w:lsdException w:name="Light Grid Accent 2" w:semiHidden="0" w:uiPriority="62" w:unhideWhenUsed="0"/>
-    <w:lsdException w:name="Medium Shading 1 Accent 2" w:semiHidden="0" w:uiPriority="63" w:unhideWhenUsed="0"/>
-    <w:lsdException w:name="Medium Shading 2 Accent 2" w:semiHidden="0" w:uiPriority="64" w:unhideWhenUsed="0"/>
-    <w:lsdException w:name="Medium List 1 Accent 2" w:semiHidden="0" w:uiPriority="65" w:unhideWhenUsed="0"/>
-    <w:lsdException w:name="Medium List 2 Accent 2" w:semiHidden="0" w:uiPriority="66" w:unhideWhenUsed="0"/>
-    <w:lsdException w:name="Medium Grid 1 Accent 2" w:semiHidden="0" w:uiPriority="67" w:unhideWhenUsed="0"/>
-    <w:lsdException w:name="Medium Grid 2 Accent 2" w:semiHidden="0" w:uiPriority="68" w:unhideWhenUsed="0"/>
-    <w:lsdException w:name="Medium Grid 3 Accent 2" w:semiHidden="0" w:uiPriority="69" w:unhideWhenUsed="0"/>
-    <w:lsdException w:name="Dark List Accent 2" w:semiHidden="0" w:uiPriority="70" w:unhideWhenUsed="0"/>
-    <w:lsdException w:name="Colorful Shading Accent 2" w:semiHidden="0" w:uiPriority="71" w:unhideWhenUsed="0"/>
-    <w:lsdException w:name="Colorful List Accent 2" w:semiHidden="0" w:uiPriority="72" w:unhideWhenUsed="0"/>
-    <w:lsdException w:name="Colorful Grid Accent 2" w:semiHidden="0" w:uiPriority="73" w:unhideWhenUsed="0"/>
-    <w:lsdException w:name="Light Shading Accent 3" w:semiHidden="0" w:uiPriority="60" w:unhideWhenUsed="0"/>
-    <w:lsdException w:name="Light List Accent 3" w:semiHidden="0" w:uiPriority="61" w:unhideWhenUsed="0"/>
-    <w:lsdException w:name="Light Grid Accent 3" w:semiHidden="0" w:uiPriority="62" w:unhideWhenUsed="0"/>
-    <w:lsdException w:name="Medium Shading 1 Accent 3" w:semiHidden="0" w:uiPriority="63" w:unhideWhenUsed="0"/>
-    <w:lsdException w:name="Medium Shading 2 Accent 3" w:semiHidden="0" w:uiPriority="64" w:unhideWhenUsed="0"/>
-    <w:lsdException w:name="Medium List 1 Accent 3" w:semiHidden="0" w:uiPriority="65" w:unhideWhenUsed="0"/>
-    <w:lsdException w:name="Medium List 2 Accent 3" w:semiHidden="0" w:uiPriority="66" w:unhideWhenUsed="0"/>
-    <w:lsdException w:name="Medium Grid 1 Accent 3" w:semiHidden="0" w:uiPriority="67" w:unhideWhenUsed="0"/>
-    <w:lsdException w:name="Medium Grid 2 Accent 3" w:semiHidden="0" w:uiPriority="68" w:unhideWhenUsed="0"/>
-    <w:lsdException w:name="Medium Grid 3 Accent 3" w:semiHidden="0" w:uiPriority="69" w:unhideWhenUsed="0"/>
-    <w:lsdException w:name="Dark List Accent 3" w:semiHidden="0" w:uiPriority="70" w:unhideWhenUsed="0"/>
-    <w:lsdException w:name="Colorful Shading Accent 3" w:semiHidden="0" w:uiPriority="71" w:unhideWhenUsed="0"/>
-    <w:lsdException w:name="Colorful List Accent 3" w:semiHidden="0" w:uiPriority="72" w:unhideWhenUsed="0"/>
-    <w:lsdException w:name="Colorful Grid Accent 3" w:semiHidden="0" w:uiPriority="73" w:unhideWhenUsed="0"/>
-    <w:lsdException w:name="Light Shading Accent 4" w:semiHidden="0" w:uiPriority="60" w:unhideWhenUsed="0"/>
-    <w:lsdException w:name="Light List Accent 4" w:semiHidden="0" w:uiPriority="61" w:unhideWhenUsed="0"/>
-    <w:lsdException w:name="Light Grid Accent 4" w:semiHidden="0" w:uiPriority="62" w:unhideWhenUsed="0"/>
-    <w:lsdException w:name="Medium Shading 1 Accent 4" w:semiHidden="0" w:uiPriority="63" w:unhideWhenUsed="0"/>
-    <w:lsdException w:name="Medium Shading 2 Accent 4" w:semiHidden="0" w:uiPriority="64" w:unhideWhenUsed="0"/>
-    <w:lsdException w:name="Medium List 1 Accent 4" w:semiHidden="0" w:uiPriority="65" w:unhideWhenUsed="0"/>
-    <w:lsdException w:name="Medium List 2 Accent 4" w:semiHidden="0" w:uiPriority="66" w:unhideWhenUsed="0"/>
-    <w:lsdException w:name="Medium Grid 1 Accent 4" w:semiHidden="0" w:uiPriority="67" w:unhideWhenUsed="0"/>
-    <w:lsdException w:name="Medium Grid 2 Accent 4" w:semiHidden="0" w:uiPriority="68" w:unhideWhenUsed="0"/>
-    <w:lsdException w:name="Medium Grid 3 Accent 4" w:semiHidden="0" w:uiPriority="69" w:unhideWhenUsed="0"/>
-    <w:lsdException w:name="Dark List Accent 4" w:semiHidden="0" w:uiPriority="70" w:unhideWhenUsed="0"/>
-    <w:lsdException w:name="Colorful Shading Accent 4" w:semiHidden="0" w:uiPriority="71" w:unhideWhenUsed="0"/>
-    <w:lsdException w:name="Colorful List Accent 4" w:semiHidden="0" w:uiPriority="72" w:unhideWhenUsed="0"/>
-    <w:lsdException w:name="Colorful Grid Accent 4" w:semiHidden="0" w:uiPriority="73" w:unhideWhenUsed="0"/>
-    <w:lsdException w:name="Light Shading Accent 5" w:semiHidden="0" w:uiPriority="60" w:unhideWhenUsed="0"/>
-    <w:lsdException w:name="Light List Accent 5" w:semiHidden="0" w:uiPriority="61" w:unhideWhenUsed="0"/>
-    <w:lsdException w:name="Light Grid Accent 5" w:semiHidden="0" w:uiPriority="62" w:unhideWhenUsed="0"/>
-    <w:lsdException w:name="Medium Shading 1 Accent 5" w:semiHidden="0" w:uiPriority="63" w:unhideWhenUsed="0"/>
-    <w:lsdException w:name="Medium Shading 2 Accent 5" w:semiHidden="0" w:uiPriority="64" w:unhideWhenUsed="0"/>
-    <w:lsdException w:name="Medium List 1 Accent 5" w:semiHidden="0" w:uiPriority="65" w:unhideWhenUsed="0"/>
-    <w:lsdException w:name="Medium List 2 Accent 5" w:semiHidden="0" w:uiPriority="66" w:unhideWhenUsed="0"/>
-    <w:lsdException w:name="Medium Grid 1 Accent 5" w:semiHidden="0" w:uiPriority="67" w:unhideWhenUsed="0"/>
-    <w:lsdException w:name="Medium Grid 2 Accent 5" w:semiHidden="0" w:uiPriority="68" w:unhideWhenUsed="0"/>
-    <w:lsdException w:name="Medium Grid 3 Accent 5" w:semiHidden="0" w:uiPriority="69" w:unhideWhenUsed="0"/>
-    <w:lsdException w:name="Dark List Accent 5" w:semiHidden="0" w:uiPriority="70" w:unhideWhenUsed="0"/>
-    <w:lsdException w:name="Colorful Shading Accent 5" w:semiHidden="0" w:uiPriority="71" w:unhideWhenUsed="0"/>
-    <w:lsdException w:name="Colorful List Accent 5" w:semiHidden="0" w:uiPriority="72" w:unhideWhenUsed="0"/>
-    <w:lsdException w:name="Colorful Grid Accent 5" w:semiHidden="0" w:uiPriority="73" w:unhideWhenUsed="0"/>
-    <w:lsdException w:name="Light Shading Accent 6" w:semiHidden="0" w:uiPriority="60" w:unhideWhenUsed="0"/>
-    <w:lsdException w:name="Light List Accent 6" w:semiHidden="0" w:uiPriority="61" w:unhideWhenUsed="0"/>
-    <w:lsdException w:name="Light Grid Accent 6" w:semiHidden="0" w:uiPriority="62" w:unhideWhenUsed="0"/>
-    <w:lsdException w:name="Medium Shading 1 Accent 6" w:semiHidden="0" w:uiPriority="63" w:unhideWhenUsed="0"/>
-    <w:lsdException w:name="Medium Shading 2 Accent 6" w:semiHidden="0" w:uiPriority="64" w:unhideWhenUsed="0"/>
-    <w:lsdException w:name="Medium List 1 Accent 6" w:semiHidden="0" w:uiPriority="65" w:unhideWhenUsed="0"/>
-    <w:lsdException w:name="Medium List 2 Accent 6" w:semiHidden="0" w:uiPriority="66" w:unhideWhenUsed="0"/>
-    <w:lsdException w:name="Medium Grid 1 Accent 6" w:semiHidden="0" w:uiPriority="67" w:unhideWhenUsed="0"/>
-    <w:lsdException w:name="Medium Grid 2 Accent 6" w:semiHidden="0" w:uiPriority="68" w:unhideWhenUsed="0"/>
-    <w:lsdException w:name="Medium Grid 3 Accent 6" w:semiHidden="0" w:uiPriority="69" w:unhideWhenUsed="0"/>
-    <w:lsdException w:name="Dark List Accent 6" w:semiHidden="0" w:uiPriority="70" w:unhideWhenUsed="0"/>
-    <w:lsdException w:name="Colorful Shading Accent 6" w:semiHidden="0" w:uiPriority="71" w:unhideWhenUsed="0"/>
-    <w:lsdException w:name="Colorful List Accent 6" w:semiHidden="0" w:uiPriority="72" w:unhideWhenUsed="0"/>
-    <w:lsdException w:name="Colorful Grid Accent 6" w:semiHidden="0" w:uiPriority="73" w:unhideWhenUsed="0"/>
-    <w:lsdException w:name="Subtle Emphasis" w:semiHidden="0" w:uiPriority="19" w:unhideWhenUsed="0" w:qFormat="1"/>
-    <w:lsdException w:name="Intense Emphasis" w:semiHidden="0" w:uiPriority="21" w:unhideWhenUsed="0" w:qFormat="1"/>
-    <w:lsdException w:name="Subtle Reference" w:semiHidden="0" w:uiPriority="31" w:unhideWhenUsed="0" w:qFormat="1"/>
-    <w:lsdException w:name="Intense Reference" w:semiHidden="0" w:uiPriority="32" w:unhideWhenUsed="0" w:qFormat="1"/>
-    <w:lsdException w:name="Book Title" w:semiHidden="0" w:uiPriority="33" w:unhideWhenUsed="0" w:qFormat="1"/>
-    <w:lsdException w:name="Bibliography" w:uiPriority="37"/>
-    <w:lsdException w:name="TOC Heading" w:uiPriority="39" w:qFormat="1"/>
-  </w:latentStyles>
-  <w:style w:type="paragraph" w:default="1" w:styleId="Normal">
-    <w:name w:val="Normal"/>
-    <w:qFormat/>
-  </w:style>
-  <w:style w:type="character" w:default="1" w:styleId="DefaultParagraphFont">
-    <w:name w:val="Default Paragraph Font"/>
-    <w:uiPriority w:val="1"/>
-    <w:semiHidden/>
-    <w:unhideWhenUsed/>
-  </w:style>
-  <w:style w:type="table" w:default="1" w:styleId="TableNormal">
-    <w:name w:val="Normal Table"/>
-    <w:uiPriority w:val="99"/>
-    <w:semiHidden/>
-    <w:unhideWhenUsed/>
-    <w:tblPr>
-      <w:tblInd w:w="0" w:type="dxa"/>
-      <w:tblCellMar>
-        <w:top w:w="0" w:type="dxa"/>
-        <w:left w:w="108" w:type="dxa"/>
-        <w:bottom w:w="0" w:type="dxa"/>
-        <w:right w:w="108" w:type="dxa"/>
-      </w:tblCellMar>
-    </w:tblPr>
-  </w:style>
-  <w:style w:type="numbering" w:default="1" w:styleId="NoList">
-    <w:name w:val="No List"/>
-    <w:uiPriority w:val="99"/>
-    <w:semiHidden/>
-    <w:unhideWhenUsed/>
-  </w:style>
-</w:styles>
-</file>
-
 <file path=word/theme/theme1.xml><?xml version="1.0" encoding="utf-8"?>
 <a:theme xmlns:a="http://schemas.openxmlformats.org/drawingml/2006/main" name="Office Theme">
   <a:themeElements>
@@ -4799,7 +4726,7 @@
   <a:extraClrSchemeLst/>
   <a:extLst>
     <a:ext uri="{05A4C25C-085E-4340-85A3-A5531E510DB2}">
-      <thm15:themeFamily xmlns:thm15="http://schemas.microsoft.com/office/thememl/2012/main" xmlns="" name="Office Theme" id="{62F939B6-93AF-4DB8-9C6B-D6C7DFDC589F}" vid="{4A3C46E8-61CC-4603-A589-7422A47A8E4A}"/>
+      <thm15:themeFamily xmlns:thm15="http://schemas.microsoft.com/office/thememl/2012/main" name="Office Theme" id="{62F939B6-93AF-4DB8-9C6B-D6C7DFDC589F}" vid="{4A3C46E8-61CC-4603-A589-7422A47A8E4A}"/>
     </a:ext>
   </a:extLst>
 </a:theme>
@@ -4810,7 +4737,7 @@
 </file>
 
 <file path=customXml/itemProps1.xml><?xml version="1.0" encoding="utf-8"?>
-<ds:datastoreItem xmlns:ds="http://schemas.openxmlformats.org/officeDocument/2006/customXml" ds:itemID="{C7A66A8D-5E54-F245-99B0-773F4A2E63E8}">
+<ds:datastoreItem xmlns:ds="http://schemas.openxmlformats.org/officeDocument/2006/customXml" ds:itemID="{EB5375E9-730C-4A00-8A54-0C2A52FAB734}">
   <ds:schemaRefs>
     <ds:schemaRef ds:uri="http://schemas.openxmlformats.org/officeDocument/2006/bibliography"/>
   </ds:schemaRefs>

</xml_diff>

<commit_message>
Overview finished. Detailed the organization and structure of each stage. Added caption for Figure 1
</commit_message>
<xml_diff>
--- a/ECSE_425_Final_Report.docx
+++ b/ECSE_425_Final_Report.docx
@@ -1,6 +1,6 @@
 
 <file path=word/document.xml><?xml version="1.0" encoding="utf-8"?>
-<w:document xmlns:wpc="http://schemas.microsoft.com/office/word/2010/wordprocessingCanvas" xmlns:mo="http://schemas.microsoft.com/office/mac/office/2008/main" xmlns:mc="http://schemas.openxmlformats.org/markup-compatibility/2006" xmlns:mv="urn:schemas-microsoft-com:mac:vml" xmlns:o="urn:schemas-microsoft-com:office:office" xmlns:r="http://schemas.openxmlformats.org/officeDocument/2006/relationships" xmlns:m="http://schemas.openxmlformats.org/officeDocument/2006/math" xmlns:v="urn:schemas-microsoft-com:vml" xmlns:wp14="http://schemas.microsoft.com/office/word/2010/wordprocessingDrawing" xmlns:wp="http://schemas.openxmlformats.org/drawingml/2006/wordprocessingDrawing" xmlns:w10="urn:schemas-microsoft-com:office:word" xmlns:w="http://schemas.openxmlformats.org/wordprocessingml/2006/main" xmlns:w14="http://schemas.microsoft.com/office/word/2010/wordml" xmlns:wpg="http://schemas.microsoft.com/office/word/2010/wordprocessingGroup" xmlns:wpi="http://schemas.microsoft.com/office/word/2010/wordprocessingInk" xmlns:wne="http://schemas.microsoft.com/office/word/2006/wordml" xmlns:wps="http://schemas.microsoft.com/office/word/2010/wordprocessingShape" mc:Ignorable="w14 wp14 mv">
+<w:document xmlns:wpc="http://schemas.microsoft.com/office/word/2010/wordprocessingCanvas" xmlns:cx="http://schemas.microsoft.com/office/drawing/2014/chartex" xmlns:cx1="http://schemas.microsoft.com/office/drawing/2015/9/8/chartex" xmlns:cx2="http://schemas.microsoft.com/office/drawing/2015/10/21/chartex" xmlns:cx3="http://schemas.microsoft.com/office/drawing/2016/5/9/chartex" xmlns:cx4="http://schemas.microsoft.com/office/drawing/2016/5/10/chartex" xmlns:cx5="http://schemas.microsoft.com/office/drawing/2016/5/11/chartex" xmlns:cx6="http://schemas.microsoft.com/office/drawing/2016/5/12/chartex" xmlns:cx7="http://schemas.microsoft.com/office/drawing/2016/5/13/chartex" xmlns:cx8="http://schemas.microsoft.com/office/drawing/2016/5/14/chartex" xmlns:mc="http://schemas.openxmlformats.org/markup-compatibility/2006" xmlns:aink="http://schemas.microsoft.com/office/drawing/2016/ink" xmlns:am3d="http://schemas.microsoft.com/office/drawing/2017/model3d" xmlns:o="urn:schemas-microsoft-com:office:office" xmlns:r="http://schemas.openxmlformats.org/officeDocument/2006/relationships" xmlns:m="http://schemas.openxmlformats.org/officeDocument/2006/math" xmlns:v="urn:schemas-microsoft-com:vml" xmlns:wp14="http://schemas.microsoft.com/office/word/2010/wordprocessingDrawing" xmlns:wp="http://schemas.openxmlformats.org/drawingml/2006/wordprocessingDrawing" xmlns:w10="urn:schemas-microsoft-com:office:word" xmlns:w="http://schemas.openxmlformats.org/wordprocessingml/2006/main" xmlns:w14="http://schemas.microsoft.com/office/word/2010/wordml" xmlns:w15="http://schemas.microsoft.com/office/word/2012/wordml" xmlns:w16cid="http://schemas.microsoft.com/office/word/2016/wordml/cid" xmlns:w16se="http://schemas.microsoft.com/office/word/2015/wordml/symex" xmlns:wpg="http://schemas.microsoft.com/office/word/2010/wordprocessingGroup" xmlns:wpi="http://schemas.microsoft.com/office/word/2010/wordprocessingInk" xmlns:wne="http://schemas.microsoft.com/office/word/2006/wordml" xmlns:wps="http://schemas.microsoft.com/office/word/2010/wordprocessingShape" mc:Ignorable="w14 w15 w16se w16cid wp14">
   <w:body>
     <w:p>
       <w:pPr>
@@ -33,7 +33,7 @@
           <w:szCs w:val="16"/>
         </w:rPr>
         <w:sectPr>
-          <w:footerReference w:type="first" r:id="rId9"/>
+          <w:footerReference w:type="first" r:id="rId8"/>
           <w:pgSz w:w="12240" w:h="15840" w:code="1"/>
           <w:pgMar w:top="1080" w:right="893" w:bottom="1440" w:left="893" w:header="720" w:footer="720" w:gutter="0"/>
           <w:cols w:space="720"/>
@@ -56,7 +56,6 @@
           <w:sz w:val="18"/>
           <w:szCs w:val="18"/>
         </w:rPr>
-        <w:lastRenderedPageBreak/>
         <w:t>Marcel Morin</w:t>
       </w:r>
       <w:r>
@@ -110,7 +109,6 @@
           <w:sz w:val="18"/>
           <w:szCs w:val="18"/>
         </w:rPr>
-        <w:lastRenderedPageBreak/>
         <w:t>Uday Sahni</w:t>
       </w:r>
       <w:r>
@@ -162,7 +160,6 @@
           <w:sz w:val="18"/>
           <w:szCs w:val="18"/>
         </w:rPr>
-        <w:lastRenderedPageBreak/>
         <w:t>Richie</w:t>
       </w:r>
       <w:r>
@@ -228,7 +225,6 @@
           <w:sz w:val="18"/>
           <w:szCs w:val="18"/>
         </w:rPr>
-        <w:lastRenderedPageBreak/>
         <w:t>Stone Yun</w:t>
       </w:r>
       <w:r>
@@ -307,7 +303,6 @@
           <w:i/>
           <w:iCs/>
         </w:rPr>
-        <w:lastRenderedPageBreak/>
         <w:t>Abstract</w:t>
       </w:r>
       <w:r>
@@ -598,113 +593,185 @@
         <w:t xml:space="preserve"> stage.</w:t>
       </w:r>
       <w:r>
-        <w:t xml:space="preserve"> This optimization reduces delays imposed by each branch instruction and thereby reduces th</w:t>
+        <w:t xml:space="preserve"> This optimization reduces delays imposed by each branch instruction and thereby reduces the performance loss.</w:t>
+      </w:r>
+      <w:r>
+        <w:t xml:space="preserve"> We will provide a brief overview of each stage in this section.</w:t>
+      </w:r>
+      <w:r>
+        <w:t xml:space="preserve"> </w:t>
+      </w:r>
+    </w:p>
+    <w:p>
+      <w:pPr>
+        <w:pStyle w:val="BodyText"/>
+      </w:pPr>
+      <w:r>
+        <w:t xml:space="preserve">The </w:t>
+      </w:r>
+      <w:r>
+        <w:t>instruction fetch</w:t>
+      </w:r>
+      <w:r>
+        <w:t xml:space="preserve"> stage mainly consists of the program counter, instruction memory, and an ALU. </w:t>
+      </w:r>
+      <w:r>
+        <w:t>A</w:t>
+      </w:r>
+      <w:r>
+        <w:t xml:space="preserve">t the beginning of the program, machine code instructions are loaded into the instruction memory module. </w:t>
+      </w:r>
+      <w:r>
+        <w:t xml:space="preserve">The ALU and program counter work in tandem to reference the next instruction address. Since each instruction is 32-bits and MIPS uses byte addressing, the ALU adds four to the program counter value </w:t>
+      </w:r>
+      <w:r>
+        <w:t>to</w:t>
+      </w:r>
+      <w:r>
+        <w:t xml:space="preserve"> fetch the next instruction. There is also a 2:1 mux that selects between the ALU output and the decoded branch address. T</w:t>
+      </w:r>
+      <w:r>
+        <w:t>his allows our processor to move</w:t>
+      </w:r>
+      <w:r>
+        <w:t xml:space="preserve"> to another instruction</w:t>
+      </w:r>
+      <w:r>
+        <w:t xml:space="preserve"> address</w:t>
+      </w:r>
+      <w:r>
+        <w:t xml:space="preserve"> </w:t>
+      </w:r>
+      <w:r>
+        <w:t>if</w:t>
+      </w:r>
+      <w:r>
+        <w:t xml:space="preserve"> our program must branch or jump.</w:t>
+      </w:r>
+      <w:r>
+        <w:t xml:space="preserve"> </w:t>
+      </w:r>
+    </w:p>
+    <w:p>
+      <w:pPr>
+        <w:pStyle w:val="BodyText"/>
+      </w:pPr>
+      <w:r>
+        <w:t xml:space="preserve">The </w:t>
+      </w:r>
+      <w:r>
+        <w:t>decode stage mainly consists of our decoder and register file. The decoder interprets the fetched instruction and then outputs the register addresses that the register file will use for referencing and outputting the required data.</w:t>
+      </w:r>
+      <w:r>
+        <w:t xml:space="preserve"> Since we implemented early branching, branching instructions are resolved in this stage. The decoder outputs the target address of branch instructions and sends it to the comparator which decides if the program must branch/jump. If the program indeed needs to branch, the target address is added to the current instruction address and sent back to the IF stage for updating the program counter. Finally, there is also a sign/zero extender for sign e</w:t>
+      </w:r>
+      <w:r>
+        <w:t>xtending immediate values from 1</w:t>
+      </w:r>
+      <w:r>
+        <w:t>6 bits to 32.</w:t>
+      </w:r>
+    </w:p>
+    <w:p>
+      <w:pPr>
+        <w:pStyle w:val="BodyText"/>
+      </w:pPr>
+      <w:r>
+        <w:t xml:space="preserve">The execute stage mainly consists of </w:t>
+      </w:r>
+      <w:r>
+        <w:t xml:space="preserve">a comparator, </w:t>
+      </w:r>
+      <w:r>
+        <w:t xml:space="preserve">4:1 mux’s, a 2:1 mux, and the ALU. </w:t>
+      </w:r>
+      <w:r>
+        <w:t>The ALU is the most important component of this stage since it performs the arithmetic necessary to execute the instruction. If we are performing a load or store, the ALU adds the offset</w:t>
+      </w:r>
+      <w:r>
+        <w:t xml:space="preserve"> (forwarded from ID stage)</w:t>
+      </w:r>
+      <w:r>
+        <w:t xml:space="preserve"> with the register data to create the necessary memory address. If we are performing an add, subtract etc. the ALU performs the necessary arithmetic on the data that has been presented to it by the ID stage. </w:t>
+      </w:r>
+      <w:r>
+        <w:t>The 2:1 mux is used to toggle between feeding the ALU register contents, or an immediate value based on the decoded instruction. It</w:t>
+      </w:r>
+      <w:r>
+        <w:t xml:space="preserve"> i</w:t>
+      </w:r>
+      <w:r>
+        <w:t>s contro</w:t>
+      </w:r>
+      <w:r>
+        <w:t>l</w:t>
+      </w:r>
+      <w:r>
+        <w:t>l</w:t>
+      </w:r>
+      <w:r>
+        <w:t>ed by</w:t>
+      </w:r>
+      <w:r>
+        <w:t xml:space="preserve"> the decoder which outputs a signal to indicate whether the mux should select the regis</w:t>
+      </w:r>
+      <w:r>
+        <w:t>ter data or the immediate value. Finally, the comparator and 4:1 mux’s implement our data forwarding mechanism.</w:t>
+      </w:r>
+      <w:r>
+        <w:t xml:space="preserve"> The 4:1 mux’s are connected to the EX, MEM, and WB stage.</w:t>
+      </w:r>
+      <w:r>
+        <w:t xml:space="preserve"> The comparator checks the register addresses to see if any of the following instruction make references to the same register address that is in the </w:t>
+      </w:r>
+      <w:r>
+        <w:t>EX, MEM, or WB stages and then sends a control signal to the 4:1 mux’s so that they can select the appropriate register data.</w:t>
+      </w:r>
+    </w:p>
+    <w:p>
+      <w:pPr>
+        <w:pStyle w:val="BodyText"/>
+      </w:pPr>
+      <w:r>
+        <w:t>The MEM stage houses our main memory block and either retrieves data on a load instruction or re-writes the referenced memory address on store instructions (in which case, a write enable request has been submitted by the decoder and sent to the memory block). Furthermore, there is a 2:1 mux at the output controlled by the load signal which controls the output of the MEM stage. If we are executing a load instruction, the data from the desired memory location is selected and sent to the register file for write-back. Otherwise, the output of the ALU is selected for writing back to the register file since that data will be the result of executing the instruction.</w:t>
+      </w:r>
+    </w:p>
+    <w:p>
+      <w:pPr>
+        <w:pStyle w:val="BodyText"/>
+      </w:pPr>
+      <w:r>
+        <w:t xml:space="preserve">At the very end of our processor is the WB stage which forwards the resulting data of an instruction to the required location such as the register file and the EX stage (for data forwarding). </w:t>
+      </w:r>
+      <w:r>
+        <w:t>Figure 1</w:t>
+      </w:r>
+      <w:r>
+        <w:t xml:space="preserve"> shows the high-level</w:t>
       </w:r>
       <w:bookmarkStart w:id="0" w:name="_GoBack"/>
       <w:bookmarkEnd w:id="0"/>
       <w:r>
-        <w:t>e performance loss.</w:t>
-      </w:r>
+        <w:t xml:space="preserve"> organization of our processor. It details the connections and signals within and between each stage.</w:t>
+      </w:r>
+    </w:p>
+    <w:p>
+      <w:pPr>
+        <w:pStyle w:val="BodyText"/>
+      </w:pPr>
+    </w:p>
+    <w:p>
+      <w:pPr>
+        <w:pStyle w:val="BodyText"/>
+      </w:pPr>
     </w:p>
     <w:p>
       <w:pPr>
         <w:pStyle w:val="figurecaption"/>
-      </w:pPr>
-      <w:r>
-        <w:t>Block diagram of the pipelined processor.</w:t>
-      </w:r>
-    </w:p>
-    <w:p>
-      <w:pPr>
-        <w:pStyle w:val="Heading1"/>
-      </w:pPr>
-      <w:r>
-        <w:t>Procedure</w:t>
-      </w:r>
-    </w:p>
-    <w:p>
-      <w:pPr>
-        <w:pStyle w:val="Heading2"/>
-      </w:pPr>
-      <w:r>
-        <w:t>Design Approach</w:t>
-      </w:r>
-    </w:p>
-    <w:p>
-      <w:pPr>
-        <w:pStyle w:val="BodyText"/>
-      </w:pPr>
-      <w:r>
-        <w:t xml:space="preserve">As this is a large project with five stages and several components per stage, we took a multi-step approach to design. First, we needed a complete block diagram detailing all the components needed for each stage, as </w:t>
-      </w:r>
-      <w:r>
-        <w:t xml:space="preserve">seen </w:t>
-      </w:r>
-      <w:r>
-        <w:t xml:space="preserve">in </w:t>
-      </w:r>
-      <w:r>
-        <w:rPr>
-          <w:i/>
-        </w:rPr>
-        <w:t>Figure 1</w:t>
-      </w:r>
-      <w:r>
-        <w:t xml:space="preserve">. After verifying with the course material and online sources that we had all the necessary components and control signals, we wrote the descriptions of these components stage by stage. As we were a group of four, we could do the component design in parallel. Upon completion of the components of a stage, they were integrated together as a single block in a higher-level module. This module contained all the input and output signals of its respective stage and connected the ports of each component to the necessary signals. We should note that the </w:t>
-      </w:r>
+        <w:jc w:val="center"/>
+      </w:pPr>
       <w:r>
         <w:lastRenderedPageBreak/>
-        <w:t>latches dividing each of the five stages were written as modules of their own. Finally, after each stage had successfully integrated the components within them, a top-level module was designed for connecting the entire pipeline together. In this top-level module, inter-stage signals such as forwarding signals, write enabling and write back signals were implemented and connected to their required ports.</w:t>
-      </w:r>
-    </w:p>
-    <w:p>
-      <w:pPr>
-        <w:pStyle w:val="Heading2"/>
-      </w:pPr>
-      <w:r>
-        <w:t>Testing and Evaluation</w:t>
-      </w:r>
-    </w:p>
-    <w:p>
-      <w:pPr>
-        <w:pStyle w:val="sponsors"/>
-        <w:framePr w:wrap="auto" w:vAnchor="page" w:hAnchor="page" w:x="868" w:y="14401"/>
-        <w:ind w:firstLine="289"/>
-      </w:pPr>
-      <w:r>
-        <w:t>Identif</w:t>
-      </w:r>
-      <w:r>
-        <w:t xml:space="preserve">y applicable </w:t>
-      </w:r>
-      <w:r>
-        <w:t>funding agency</w:t>
-      </w:r>
-      <w:r>
-        <w:t xml:space="preserve"> here. </w:t>
-      </w:r>
-      <w:r>
-        <w:rPr>
-          <w:iCs/>
-        </w:rPr>
-        <w:t>If none, delete this text box</w:t>
-      </w:r>
-      <w:r>
-        <w:rPr>
-          <w:iCs/>
-        </w:rPr>
-        <w:t>.</w:t>
-      </w:r>
-    </w:p>
-    <w:p>
-      <w:pPr>
-        <w:pStyle w:val="BodyText"/>
-      </w:pPr>
-      <w:r>
-        <w:rPr>
-          <w:noProof/>
-          <w:lang w:val="en-US" w:eastAsia="en-US"/>
-        </w:rPr>
         <w:pict w14:anchorId="423F481C">
           <v:shapetype id="_x0000_t75" coordsize="21600,21600" o:spt="75" o:preferrelative="t" path="m@4@5l@4@11@9@11@9@5xe" filled="f" stroked="f">
             <v:stroke joinstyle="miter"/>
@@ -725,13 +792,105 @@
             <v:path o:extrusionok="f" gradientshapeok="t" o:connecttype="rect"/>
             <o:lock v:ext="edit" aspectratio="t"/>
           </v:shapetype>
-          <v:shape id="_x0000_s1030" type="#_x0000_t75" style="position:absolute;left:0;text-align:left;margin-left:-268.6pt;margin-top:185.35pt;width:251.35pt;height:90pt;z-index:251659776;mso-position-horizontal-relative:text;mso-position-vertical-relative:text;mso-width-relative:page;mso-height-relative:page">
-            <v:imagedata r:id="rId10" o:title="PipelineProcess" croptop="5958f"/>
+          <v:shape id="_x0000_s1030" type="#_x0000_t75" style="position:absolute;left:0;text-align:left;margin-left:.3pt;margin-top:8.45pt;width:251.35pt;height:90pt;z-index:2;mso-position-horizontal-relative:text;mso-position-vertical-relative:text;mso-width-relative:page;mso-height-relative:page">
+            <v:imagedata r:id="rId9" o:title="PipelineProcess" croptop="5958f"/>
             <w10:wrap type="square"/>
           </v:shape>
         </w:pict>
       </w:r>
       <w:r>
+        <w:t>Block diagram of the pipelined processor.</w:t>
+      </w:r>
+      <w:r>
+        <w:t xml:space="preserve"> Components between the latches (in orange) were organized into module blocks</w:t>
+      </w:r>
+      <w:r>
+        <w:t>. The top level module manages signals and data that are used by multiple stages.</w:t>
+      </w:r>
+    </w:p>
+    <w:p>
+      <w:pPr>
+        <w:pStyle w:val="Heading1"/>
+      </w:pPr>
+      <w:r>
+        <w:t>Procedure</w:t>
+      </w:r>
+    </w:p>
+    <w:p>
+      <w:pPr>
+        <w:pStyle w:val="Heading2"/>
+      </w:pPr>
+      <w:r>
+        <w:t>Design Approach</w:t>
+      </w:r>
+    </w:p>
+    <w:p>
+      <w:pPr>
+        <w:pStyle w:val="BodyText"/>
+      </w:pPr>
+      <w:r>
+        <w:t xml:space="preserve">As this is a large project with five stages and several components per stage, we took a multi-step approach to design. First, we needed a complete block diagram detailing all the components needed for each stage, as </w:t>
+      </w:r>
+      <w:r>
+        <w:t xml:space="preserve">seen </w:t>
+      </w:r>
+      <w:r>
+        <w:t xml:space="preserve">in </w:t>
+      </w:r>
+      <w:r>
+        <w:rPr>
+          <w:i/>
+        </w:rPr>
+        <w:t>Figure 1</w:t>
+      </w:r>
+      <w:r>
+        <w:t>. After verifying with the course material and online sources that we had all the necessary components and control signals, we wrote the descriptions of these components stage by stage. As we were a group of four, we could do the component design in parallel. Upon completion of the components of a stage, they were integrated together as a single block in a higher-level module. This module contained all the input and output signals of its respective stage and connected the ports of each component to the necessary signals. We should note that the latches dividing each of the five stages were written as modules of their own. Finally, after each stage had successfully integrated the components within them, a top-level module was designed for connecting the entire pipeline together. In this top-level module, inter-stage signals such as forwarding signals, write enabling and write back signals were implemented and connected to their required ports.</w:t>
+      </w:r>
+    </w:p>
+    <w:p>
+      <w:pPr>
+        <w:pStyle w:val="Heading2"/>
+      </w:pPr>
+      <w:r>
+        <w:t>Testing and Evaluation</w:t>
+      </w:r>
+    </w:p>
+    <w:p>
+      <w:pPr>
+        <w:pStyle w:val="sponsors"/>
+        <w:framePr w:wrap="auto" w:vAnchor="page" w:hAnchor="page" w:x="868" w:y="14401"/>
+        <w:ind w:firstLine="289"/>
+      </w:pPr>
+      <w:r>
+        <w:t>Identif</w:t>
+      </w:r>
+      <w:r>
+        <w:t xml:space="preserve">y applicable </w:t>
+      </w:r>
+      <w:r>
+        <w:t>funding agency</w:t>
+      </w:r>
+      <w:r>
+        <w:t xml:space="preserve"> here. </w:t>
+      </w:r>
+      <w:r>
+        <w:rPr>
+          <w:iCs/>
+        </w:rPr>
+        <w:t>If none, delete this text box</w:t>
+      </w:r>
+      <w:r>
+        <w:rPr>
+          <w:iCs/>
+        </w:rPr>
+        <w:t>.</w:t>
+      </w:r>
+    </w:p>
+    <w:p>
+      <w:pPr>
+        <w:pStyle w:val="BodyText"/>
+      </w:pPr>
+      <w:r>
         <w:t>The pipelined processor was tested in several stages. The first testing stage was to evaluate each</w:t>
       </w:r>
       <w:r>
@@ -750,15 +909,7 @@
         <w:t>the adder component was t</w:t>
       </w:r>
       <w:r>
-        <w:t xml:space="preserve">ested in </w:t>
-      </w:r>
-      <w:proofErr w:type="spellStart"/>
-      <w:r>
-        <w:t>ModelSim</w:t>
-      </w:r>
-      <w:proofErr w:type="spellEnd"/>
-      <w:r>
-        <w:t xml:space="preserve"> by forcing </w:t>
+        <w:t xml:space="preserve">ested in ModelSim by forcing </w:t>
       </w:r>
       <w:r>
         <w:t xml:space="preserve">two inputs and an enable signal and </w:t>
@@ -813,35 +964,24 @@
       <w:pPr>
         <w:pStyle w:val="BodyText"/>
       </w:pPr>
-      <w:proofErr w:type="spellStart"/>
-      <w:proofErr w:type="gramStart"/>
       <w:r>
         <w:t>tb</w:t>
       </w:r>
-      <w:proofErr w:type="spellEnd"/>
-      <w:proofErr w:type="gramEnd"/>
     </w:p>
     <w:p>
       <w:pPr>
         <w:pStyle w:val="BodyText"/>
       </w:pPr>
-      <w:proofErr w:type="gramStart"/>
       <w:r>
         <w:t>issues</w:t>
       </w:r>
-      <w:proofErr w:type="gramEnd"/>
     </w:p>
     <w:p>
       <w:pPr>
         <w:pStyle w:val="BodyText"/>
       </w:pPr>
-      <w:proofErr w:type="gramStart"/>
-      <w:r>
-        <w:t>how</w:t>
-      </w:r>
-      <w:proofErr w:type="gramEnd"/>
-      <w:r>
-        <w:t xml:space="preserve"> we solved them</w:t>
+      <w:r>
+        <w:t>how we solved them</w:t>
       </w:r>
     </w:p>
     <w:p>
@@ -896,32 +1036,7 @@
         <w:pStyle w:val="BodyText"/>
       </w:pPr>
       <w:r>
-        <w:t xml:space="preserve">Define abbreviations and acronyms the first time they are used in the text, even after they have been defined in the </w:t>
-      </w:r>
-      <w:proofErr w:type="gramStart"/>
-      <w:r>
-        <w:lastRenderedPageBreak/>
-        <w:t>abstract</w:t>
-      </w:r>
-      <w:proofErr w:type="gramEnd"/>
-      <w:r>
-        <w:t xml:space="preserve">. Abbreviations such as IEEE, SI, MKS, CGS, </w:t>
-      </w:r>
-      <w:proofErr w:type="spellStart"/>
-      <w:r>
-        <w:t>sc</w:t>
-      </w:r>
-      <w:proofErr w:type="spellEnd"/>
-      <w:r>
-        <w:t xml:space="preserve">, dc, and </w:t>
-      </w:r>
-      <w:proofErr w:type="spellStart"/>
-      <w:r>
-        <w:t>rms</w:t>
-      </w:r>
-      <w:proofErr w:type="spellEnd"/>
-      <w:r>
-        <w:t xml:space="preserve"> do not have to be defined. Do not use abbreviations in the title or heads unless they are unavoidable.</w:t>
+        <w:t>Define abbreviations and acronyms the first time they are used in the text, even after they have been defined in the abstract. Abbreviations such as IEEE, SI, MKS, CGS, sc, dc, and rms do not have to be defined. Do not use abbreviations in the title or heads unless they are unavoidable.</w:t>
       </w:r>
     </w:p>
     <w:p>
@@ -951,15 +1066,7 @@
         <w:pStyle w:val="bulletlist"/>
       </w:pPr>
       <w:r>
-        <w:t xml:space="preserve">Avoid combining SI and CGS units, such as current in amperes and magnetic field in </w:t>
-      </w:r>
-      <w:proofErr w:type="spellStart"/>
-      <w:r>
-        <w:t>oersteds</w:t>
-      </w:r>
-      <w:proofErr w:type="spellEnd"/>
-      <w:r>
-        <w:t>. This often leads to confusion because equations do not balance dimensionally. If you must use mixed units, clearly state the units for each quantity that you use in an equation.</w:t>
+        <w:t>Avoid combining SI and CGS units, such as current in amperes and magnetic field in oersteds. This often leads to confusion because equations do not balance dimensionally. If you must use mixed units, clearly state the units for each quantity that you use in an equation.</w:t>
       </w:r>
     </w:p>
     <w:p>
@@ -967,47 +1074,7 @@
         <w:pStyle w:val="bulletlist"/>
       </w:pPr>
       <w:r>
-        <w:t>Do not mix complete spellings and abbreviations of units: “</w:t>
-      </w:r>
-      <w:proofErr w:type="spellStart"/>
-      <w:r>
-        <w:t>Wb</w:t>
-      </w:r>
-      <w:proofErr w:type="spellEnd"/>
-      <w:r>
-        <w:t>/m2” or “</w:t>
-      </w:r>
-      <w:proofErr w:type="spellStart"/>
-      <w:r>
-        <w:t>webers</w:t>
-      </w:r>
-      <w:proofErr w:type="spellEnd"/>
-      <w:r>
-        <w:t xml:space="preserve"> per square meter”, not “</w:t>
-      </w:r>
-      <w:proofErr w:type="spellStart"/>
-      <w:r>
-        <w:t>webers</w:t>
-      </w:r>
-      <w:proofErr w:type="spellEnd"/>
-      <w:r>
-        <w:t xml:space="preserve">/m2”.  Spell out units when they appear in text: </w:t>
-      </w:r>
-      <w:proofErr w:type="gramStart"/>
-      <w:r>
-        <w:t>“.</w:t>
-      </w:r>
-      <w:proofErr w:type="gramEnd"/>
-      <w:r>
-        <w:t xml:space="preserve"> . . a few </w:t>
-      </w:r>
-      <w:proofErr w:type="spellStart"/>
-      <w:r>
-        <w:t>henries</w:t>
-      </w:r>
-      <w:proofErr w:type="spellEnd"/>
-      <w:r>
-        <w:t>”, not “. . . a few H”.</w:t>
+        <w:t>Do not mix complete spellings and abbreviations of units: “Wb/m2” or “webers per square meter”, not “webers/m2”.  Spell out units when they appear in text: “. . . a few henries”, not “. . . a few H”.</w:t>
       </w:r>
     </w:p>
     <w:p>
@@ -1015,34 +1082,17 @@
         <w:pStyle w:val="bulletlist"/>
       </w:pPr>
       <w:r>
-        <w:t>Use a zero before decimal points: “0.25”, not “</w:t>
-      </w:r>
-      <w:proofErr w:type="gramStart"/>
-      <w:r>
-        <w:t>.25</w:t>
-      </w:r>
-      <w:proofErr w:type="gramEnd"/>
-      <w:r>
-        <w:t xml:space="preserve">”. Use “cm3”, not “cc”. </w:t>
+        <w:t xml:space="preserve">Use a zero before decimal points: “0.25”, not “.25”. Use “cm3”, not “cc”. </w:t>
       </w:r>
       <w:r>
         <w:t>(</w:t>
       </w:r>
-      <w:proofErr w:type="gramStart"/>
       <w:r>
         <w:rPr>
           <w:i/>
           <w:iCs/>
         </w:rPr>
-        <w:t>bullet</w:t>
-      </w:r>
-      <w:proofErr w:type="gramEnd"/>
-      <w:r>
-        <w:rPr>
-          <w:i/>
-          <w:iCs/>
-        </w:rPr>
-        <w:t xml:space="preserve"> list</w:t>
+        <w:t>bullet list</w:t>
       </w:r>
       <w:r>
         <w:t>)</w:t>
@@ -1072,23 +1122,7 @@
         </w:rPr>
       </w:pPr>
       <w:r>
-        <w:t xml:space="preserve">Number equations consecutively. Equation numbers, within parentheses, are to position flush right, as in (1), using a right tab stop. To make your equations more compact, you may use the solidus </w:t>
-      </w:r>
-      <w:proofErr w:type="gramStart"/>
-      <w:r>
-        <w:t>( /</w:t>
-      </w:r>
-      <w:proofErr w:type="gramEnd"/>
-      <w:r>
-        <w:t xml:space="preserve"> ), the </w:t>
-      </w:r>
-      <w:proofErr w:type="spellStart"/>
-      <w:r>
-        <w:t>exp</w:t>
-      </w:r>
-      <w:proofErr w:type="spellEnd"/>
-      <w:r>
-        <w:t xml:space="preserve"> function, or appropriate exponents. Italicize Roman symbols for quantities and variables, but not Greek symbols. Use a long dash rather than a hyphen for a minus sign. Punctuate equations with commas or periods when they are part of a sentence, as in</w:t>
+        <w:t>Number equations consecutively. Equation numbers, within parentheses, are to position flush right, as in (1), using a right tab stop. To make your equations more compact, you may use the solidus ( / ), the exp function, or appropriate exponents. Italicize Roman symbols for quantities and variables, but not Greek symbols. Use a long dash rather than a hyphen for a minus sign. Punctuate equations with commas or periods when they are part of a sentence, as in</w:t>
       </w:r>
       <w:r>
         <w:rPr>
@@ -1104,7 +1138,6 @@
       <w:r>
         <w:tab/>
       </w:r>
-      <w:proofErr w:type="gramStart"/>
       <w:r>
         <w:rPr>
           <w:rFonts w:ascii="Times New Roman" w:hAnsi="Times New Roman" w:cs="Times New Roman"/>
@@ -1143,7 +1176,6 @@
       <w:r>
         <w:t></w:t>
       </w:r>
-      <w:proofErr w:type="gramEnd"/>
       <w:r>
         <w:tab/>
       </w:r>
@@ -1162,6 +1194,7 @@
         <w:pStyle w:val="BodyText"/>
       </w:pPr>
       <w:r>
+        <w:lastRenderedPageBreak/>
         <w:t>Note that the equation is centered using a center tab stop. Be sure that the symbols in your equation have been defined before or immediately following the equation. Use “(1)”, not “Eq. (1)” or “equation (1)”, except at the beginning of a sentence: “Equation (1) is . . .”</w:t>
       </w:r>
     </w:p>
@@ -1218,11 +1251,7 @@
         <w:t>English, commas, semi</w:t>
       </w:r>
       <w:r>
-        <w:t xml:space="preserve">colons, periods, question and exclamation marks are located within </w:t>
-      </w:r>
-      <w:r>
-        <w:lastRenderedPageBreak/>
-        <w:t>quotation marks only when a complete thought or name is cited, such as a title or full quotation. When quotation marks are used, instead of a bold or italic typeface, to highlight a word or phrase, punctuation should appear outside of the quotation marks. A parenthetical phrase or statement at the end of a sentence is punctuated outside of the closing parenthesis (like this). (A parenthetical sentence is punctuated within the parentheses.)</w:t>
+        <w:t>colons, periods, question and exclamation marks are located within quotation marks only when a complete thought or name is cited, such as a title or full quotation. When quotation marks are used, instead of a bold or italic typeface, to highlight a word or phrase, punctuation should appear outside of the quotation marks. A parenthetical phrase or statement at the end of a sentence is punctuated outside of the closing parenthesis (like this). (A parenthetical sentence is punctuated within the parentheses.)</w:t>
       </w:r>
     </w:p>
     <w:p>
@@ -1381,15 +1410,7 @@
         <w:t xml:space="preserve"> </w:t>
       </w:r>
       <w:r>
-        <w:t xml:space="preserve">Names should not be listed in columns </w:t>
-      </w:r>
-      <w:proofErr w:type="gramStart"/>
-      <w:r>
-        <w:t>nor</w:t>
-      </w:r>
-      <w:proofErr w:type="gramEnd"/>
-      <w:r>
-        <w:t xml:space="preserve"> group by affiliation.</w:t>
+        <w:t>Names should not be listed in columns nor group by affiliation.</w:t>
       </w:r>
       <w:r>
         <w:rPr>
@@ -1420,7 +1441,6 @@
         <w:pStyle w:val="Heading3"/>
       </w:pPr>
       <w:r>
-        <w:lastRenderedPageBreak/>
         <w:t xml:space="preserve">For </w:t>
       </w:r>
       <w:r>
@@ -1622,7 +1642,11 @@
               <w:pStyle w:val="tablecolhead"/>
             </w:pPr>
             <w:r>
-              <w:t>Table Head</w:t>
+              <w:t xml:space="preserve">Table </w:t>
+            </w:r>
+            <w:r>
+              <w:lastRenderedPageBreak/>
+              <w:t>Head</w:t>
             </w:r>
           </w:p>
         </w:tc>
@@ -1637,6 +1661,7 @@
               <w:pStyle w:val="tablecolhead"/>
             </w:pPr>
             <w:r>
+              <w:lastRenderedPageBreak/>
               <w:t>Table Column Head</w:t>
             </w:r>
           </w:p>
@@ -1822,7 +1847,6 @@
         <w:pStyle w:val="figurecaption"/>
       </w:pPr>
       <w:r>
-        <w:lastRenderedPageBreak/>
         <w:t xml:space="preserve">Example of a figure </w:t>
       </w:r>
       <w:r>
@@ -1856,15 +1880,7 @@
         <w:pStyle w:val="BodyText"/>
       </w:pPr>
       <w:r>
-        <w:t>Figure Labels: Use 8 point Times New Roman for Figure labels. Use words rather than symbols or abbreviations when writing Figure axis labels to avoid confusing the reader. As an example, write the quantity “Magnetization”, or “Magnetization, M”, not just “M”. If including units in the label, present them within parentheses. Do not label axes only with units. In the example, write “Magnetization (A/m)” or “Magnetization {</w:t>
-      </w:r>
-      <w:proofErr w:type="gramStart"/>
-      <w:r>
-        <w:t>A[</w:t>
-      </w:r>
-      <w:proofErr w:type="gramEnd"/>
-      <w:r>
-        <w:t>m(1)]}”, not just “A/m”. Do not label axes</w:t>
+        <w:t>Figure Labels: Use 8 point Times New Roman for Figure labels. Use words rather than symbols or abbreviations when writing Figure axis labels to avoid confusing the reader. As an example, write the quantity “Magnetization”, or “Magnetization, M”, not just “M”. If including units in the label, present them within parentheses. Do not label axes only with units. In the example, write “Magnetization (A/m)” or “Magnetization {A[m(1)]}”, not just “A/m”. Do not label axes</w:t>
       </w:r>
       <w:r>
         <w:t xml:space="preserve"> </w:t>
@@ -1923,85 +1939,73 @@
         <w:t>o</w:t>
       </w:r>
       <w:r>
-        <w:t xml:space="preserve">ne of us (R. B. G.) </w:t>
-      </w:r>
-      <w:proofErr w:type="gramStart"/>
-      <w:r>
-        <w:t>thanks</w:t>
-      </w:r>
-      <w:proofErr w:type="gramEnd"/>
-      <w:r>
+        <w:t xml:space="preserve">ne of us (R. B. G.) thanks </w:t>
+      </w:r>
+      <w:r>
+        <w:t>...</w:t>
+      </w:r>
+      <w:r>
+        <w:rPr>
+          <w:lang w:val="en-US" w:eastAsia="x-none"/>
+        </w:rPr>
+        <w:t xml:space="preserve">”.  </w:t>
+      </w:r>
+      <w:r>
+        <w:t>Instead, try “R. B. G. thanks</w:t>
+      </w:r>
+      <w:r>
+        <w:t>...</w:t>
+      </w:r>
+      <w:r>
+        <w:t>”.</w:t>
+      </w:r>
+      <w:r>
+        <w:rPr>
+          <w:lang w:val="en-US" w:eastAsia="x-none"/>
+        </w:rPr>
         <w:t xml:space="preserve"> </w:t>
       </w:r>
       <w:r>
+        <w:t>Put spons</w:t>
+      </w:r>
+      <w:r>
+        <w:t>or acknowledgments in the unnum</w:t>
+      </w:r>
+      <w:r>
+        <w:t>bered footnote on the first page.</w:t>
+      </w:r>
+    </w:p>
+    <w:p/>
+    <w:p>
+      <w:pPr>
+        <w:pStyle w:val="Heading5"/>
+      </w:pPr>
+      <w:r>
+        <w:t>References</w:t>
+      </w:r>
+    </w:p>
+    <w:p>
+      <w:pPr>
+        <w:pStyle w:val="BodyText"/>
+      </w:pPr>
+      <w:r>
+        <w:t xml:space="preserve">The template will number citations consecutively within brackets [1]. The sentence punctuation follows the bracket [2]. Refer simply to the reference number, as in [3]—do not use “Ref. [3]” or “reference [3]” except at the beginning of a </w:t>
+      </w:r>
+      <w:r>
+        <w:t>sentence: “Reference [3] was the first</w:t>
+      </w:r>
+      <w:r>
+        <w:rPr>
+          <w:lang w:val="en-US" w:eastAsia="x-none"/>
+        </w:rPr>
+        <w:t xml:space="preserve"> </w:t>
+      </w:r>
+      <w:r>
         <w:t>...</w:t>
       </w:r>
       <w:r>
-        <w:rPr>
-          <w:lang w:val="en-US" w:eastAsia="x-none"/>
-        </w:rPr>
-        <w:t xml:space="preserve">”.  </w:t>
-      </w:r>
-      <w:r>
-        <w:t>Instead, try “R. B. G. thanks</w:t>
-      </w:r>
-      <w:r>
-        <w:t>...</w:t>
-      </w:r>
-      <w:proofErr w:type="gramStart"/>
-      <w:r>
-        <w:t>”.</w:t>
-      </w:r>
-      <w:proofErr w:type="gramEnd"/>
-      <w:r>
-        <w:rPr>
-          <w:lang w:val="en-US" w:eastAsia="x-none"/>
-        </w:rPr>
-        <w:t xml:space="preserve"> </w:t>
-      </w:r>
-      <w:r>
-        <w:t>Put spons</w:t>
-      </w:r>
-      <w:r>
-        <w:t>or acknowledgments in the unnum</w:t>
-      </w:r>
-      <w:r>
-        <w:t>bered footnote on the first page.</w:t>
-      </w:r>
-    </w:p>
-    <w:p/>
-    <w:p>
-      <w:pPr>
-        <w:pStyle w:val="Heading5"/>
-      </w:pPr>
-      <w:r>
-        <w:t>References</w:t>
-      </w:r>
-    </w:p>
-    <w:p>
-      <w:pPr>
-        <w:pStyle w:val="BodyText"/>
-      </w:pPr>
-      <w:r>
-        <w:t xml:space="preserve">The template will number citations consecutively within brackets [1]. The sentence punctuation follows the bracket [2]. Refer simply to the reference number, as in [3]—do not use “Ref. [3]” or “reference [3]” except at the beginning of a sentence: “Reference [3] was the </w:t>
-      </w:r>
-      <w:proofErr w:type="gramStart"/>
-      <w:r>
-        <w:t>first</w:t>
-      </w:r>
-      <w:r>
-        <w:rPr>
-          <w:lang w:val="en-US" w:eastAsia="x-none"/>
-        </w:rPr>
-        <w:t xml:space="preserve"> </w:t>
-      </w:r>
-      <w:r>
-        <w:t>...</w:t>
-      </w:r>
-      <w:r>
         <w:t>”</w:t>
       </w:r>
-      <w:proofErr w:type="gramEnd"/>
     </w:p>
     <w:p>
       <w:pPr>
@@ -2062,11 +2066,11 @@
       </w:pPr>
       <w:r>
         <w:pict w14:anchorId="392CE8B5">
-          <v:shapetype id="_x0000_t202" coordsize="21600,21600" o:spt="202" path="m0,0l0,21600,21600,21600,21600,0xe">
+          <v:shapetype id="_x0000_t202" coordsize="21600,21600" o:spt="202" path="m,l,21600r21600,l21600,xe">
             <v:stroke joinstyle="miter"/>
             <v:path gradientshapeok="t" o:connecttype="rect"/>
           </v:shapetype>
-          <v:shape id="_x0000_s1026" type="#_x0000_t202" style="position:absolute;left:0;text-align:left;margin-left:-269.15pt;margin-top:168.75pt;width:252pt;height:90pt;z-index:-251658752;mso-wrap-edited:f" wrapcoords="-64 0 -64 21600 21664 21600 21664 0 -64 0">
+          <v:shape id="_x0000_s1026" type="#_x0000_t202" style="position:absolute;left:0;text-align:left;margin-left:-269.15pt;margin-top:168.75pt;width:252pt;height:90pt;z-index:-2;mso-wrap-edited:f" wrapcoords="-64 0 -64 21600 21664 21600 21664 0 -64 0">
             <v:textbox style="mso-next-textbox:#_x0000_s1026">
               <w:txbxContent>
                 <w:p>
@@ -2194,7 +2198,7 @@
 </file>
 
 <file path=word/endnotes.xml><?xml version="1.0" encoding="utf-8"?>
-<w:endnotes xmlns:wpc="http://schemas.microsoft.com/office/word/2010/wordprocessingCanvas" xmlns:mo="http://schemas.microsoft.com/office/mac/office/2008/main" xmlns:mc="http://schemas.openxmlformats.org/markup-compatibility/2006" xmlns:mv="urn:schemas-microsoft-com:mac:vml" xmlns:o="urn:schemas-microsoft-com:office:office" xmlns:r="http://schemas.openxmlformats.org/officeDocument/2006/relationships" xmlns:m="http://schemas.openxmlformats.org/officeDocument/2006/math" xmlns:v="urn:schemas-microsoft-com:vml" xmlns:wp14="http://schemas.microsoft.com/office/word/2010/wordprocessingDrawing" xmlns:wp="http://schemas.openxmlformats.org/drawingml/2006/wordprocessingDrawing" xmlns:w10="urn:schemas-microsoft-com:office:word" xmlns:w="http://schemas.openxmlformats.org/wordprocessingml/2006/main" xmlns:w14="http://schemas.microsoft.com/office/word/2010/wordml" xmlns:wpg="http://schemas.microsoft.com/office/word/2010/wordprocessingGroup" xmlns:wpi="http://schemas.microsoft.com/office/word/2010/wordprocessingInk" xmlns:wne="http://schemas.microsoft.com/office/word/2006/wordml" xmlns:wps="http://schemas.microsoft.com/office/word/2010/wordprocessingShape" mc:Ignorable="w14 wp14 mv">
+<w:endnotes xmlns:wpc="http://schemas.microsoft.com/office/word/2010/wordprocessingCanvas" xmlns:cx="http://schemas.microsoft.com/office/drawing/2014/chartex" xmlns:cx1="http://schemas.microsoft.com/office/drawing/2015/9/8/chartex" xmlns:cx2="http://schemas.microsoft.com/office/drawing/2015/10/21/chartex" xmlns:cx3="http://schemas.microsoft.com/office/drawing/2016/5/9/chartex" xmlns:cx4="http://schemas.microsoft.com/office/drawing/2016/5/10/chartex" xmlns:cx5="http://schemas.microsoft.com/office/drawing/2016/5/11/chartex" xmlns:cx6="http://schemas.microsoft.com/office/drawing/2016/5/12/chartex" xmlns:cx7="http://schemas.microsoft.com/office/drawing/2016/5/13/chartex" xmlns:cx8="http://schemas.microsoft.com/office/drawing/2016/5/14/chartex" xmlns:mc="http://schemas.openxmlformats.org/markup-compatibility/2006" xmlns:aink="http://schemas.microsoft.com/office/drawing/2016/ink" xmlns:am3d="http://schemas.microsoft.com/office/drawing/2017/model3d" xmlns:o="urn:schemas-microsoft-com:office:office" xmlns:r="http://schemas.openxmlformats.org/officeDocument/2006/relationships" xmlns:m="http://schemas.openxmlformats.org/officeDocument/2006/math" xmlns:v="urn:schemas-microsoft-com:vml" xmlns:wp14="http://schemas.microsoft.com/office/word/2010/wordprocessingDrawing" xmlns:wp="http://schemas.openxmlformats.org/drawingml/2006/wordprocessingDrawing" xmlns:w10="urn:schemas-microsoft-com:office:word" xmlns:w="http://schemas.openxmlformats.org/wordprocessingml/2006/main" xmlns:w14="http://schemas.microsoft.com/office/word/2010/wordml" xmlns:w15="http://schemas.microsoft.com/office/word/2012/wordml" xmlns:w16cid="http://schemas.microsoft.com/office/word/2016/wordml/cid" xmlns:w16se="http://schemas.microsoft.com/office/word/2015/wordml/symex" xmlns:wpg="http://schemas.microsoft.com/office/word/2010/wordprocessingGroup" xmlns:wpi="http://schemas.microsoft.com/office/word/2010/wordprocessingInk" xmlns:wne="http://schemas.microsoft.com/office/word/2006/wordml" xmlns:wps="http://schemas.microsoft.com/office/word/2010/wordprocessingShape" mc:Ignorable="w14 w15 w16se w16cid wp14">
   <w:endnote w:type="separator" w:id="-1">
     <w:p>
       <w:r>
@@ -2213,7 +2217,7 @@
 </file>
 
 <file path=word/footer1.xml><?xml version="1.0" encoding="utf-8"?>
-<w:ftr xmlns:wpc="http://schemas.microsoft.com/office/word/2010/wordprocessingCanvas" xmlns:mo="http://schemas.microsoft.com/office/mac/office/2008/main" xmlns:mc="http://schemas.openxmlformats.org/markup-compatibility/2006" xmlns:mv="urn:schemas-microsoft-com:mac:vml" xmlns:o="urn:schemas-microsoft-com:office:office" xmlns:r="http://schemas.openxmlformats.org/officeDocument/2006/relationships" xmlns:m="http://schemas.openxmlformats.org/officeDocument/2006/math" xmlns:v="urn:schemas-microsoft-com:vml" xmlns:wp14="http://schemas.microsoft.com/office/word/2010/wordprocessingDrawing" xmlns:wp="http://schemas.openxmlformats.org/drawingml/2006/wordprocessingDrawing" xmlns:w10="urn:schemas-microsoft-com:office:word" xmlns:w="http://schemas.openxmlformats.org/wordprocessingml/2006/main" xmlns:w14="http://schemas.microsoft.com/office/word/2010/wordml" xmlns:wpg="http://schemas.microsoft.com/office/word/2010/wordprocessingGroup" xmlns:wpi="http://schemas.microsoft.com/office/word/2010/wordprocessingInk" xmlns:wne="http://schemas.microsoft.com/office/word/2006/wordml" xmlns:wps="http://schemas.microsoft.com/office/word/2010/wordprocessingShape" mc:Ignorable="w14 wp14">
+<w:ftr xmlns:wpc="http://schemas.microsoft.com/office/word/2010/wordprocessingCanvas" xmlns:cx="http://schemas.microsoft.com/office/drawing/2014/chartex" xmlns:cx1="http://schemas.microsoft.com/office/drawing/2015/9/8/chartex" xmlns:cx2="http://schemas.microsoft.com/office/drawing/2015/10/21/chartex" xmlns:cx3="http://schemas.microsoft.com/office/drawing/2016/5/9/chartex" xmlns:cx4="http://schemas.microsoft.com/office/drawing/2016/5/10/chartex" xmlns:cx5="http://schemas.microsoft.com/office/drawing/2016/5/11/chartex" xmlns:cx6="http://schemas.microsoft.com/office/drawing/2016/5/12/chartex" xmlns:cx7="http://schemas.microsoft.com/office/drawing/2016/5/13/chartex" xmlns:cx8="http://schemas.microsoft.com/office/drawing/2016/5/14/chartex" xmlns:mc="http://schemas.openxmlformats.org/markup-compatibility/2006" xmlns:aink="http://schemas.microsoft.com/office/drawing/2016/ink" xmlns:am3d="http://schemas.microsoft.com/office/drawing/2017/model3d" xmlns:o="urn:schemas-microsoft-com:office:office" xmlns:r="http://schemas.openxmlformats.org/officeDocument/2006/relationships" xmlns:m="http://schemas.openxmlformats.org/officeDocument/2006/math" xmlns:v="urn:schemas-microsoft-com:vml" xmlns:wp14="http://schemas.microsoft.com/office/word/2010/wordprocessingDrawing" xmlns:wp="http://schemas.openxmlformats.org/drawingml/2006/wordprocessingDrawing" xmlns:w10="urn:schemas-microsoft-com:office:word" xmlns:w="http://schemas.openxmlformats.org/wordprocessingml/2006/main" xmlns:w14="http://schemas.microsoft.com/office/word/2010/wordml" xmlns:w15="http://schemas.microsoft.com/office/word/2012/wordml" xmlns:w16cid="http://schemas.microsoft.com/office/word/2016/wordml/cid" xmlns:w16se="http://schemas.microsoft.com/office/word/2015/wordml/symex" xmlns:wpg="http://schemas.microsoft.com/office/word/2010/wordprocessingGroup" xmlns:wpi="http://schemas.microsoft.com/office/word/2010/wordprocessingInk" xmlns:wne="http://schemas.microsoft.com/office/word/2006/wordml" xmlns:wps="http://schemas.microsoft.com/office/word/2010/wordprocessingShape" mc:Ignorable="w14 w15 w16se w16cid wp14">
   <w:p>
     <w:pPr>
       <w:pStyle w:val="Footer"/>
@@ -2235,7 +2239,7 @@
 </file>
 
 <file path=word/footnotes.xml><?xml version="1.0" encoding="utf-8"?>
-<w:footnotes xmlns:wpc="http://schemas.microsoft.com/office/word/2010/wordprocessingCanvas" xmlns:mo="http://schemas.microsoft.com/office/mac/office/2008/main" xmlns:mc="http://schemas.openxmlformats.org/markup-compatibility/2006" xmlns:mv="urn:schemas-microsoft-com:mac:vml" xmlns:o="urn:schemas-microsoft-com:office:office" xmlns:r="http://schemas.openxmlformats.org/officeDocument/2006/relationships" xmlns:m="http://schemas.openxmlformats.org/officeDocument/2006/math" xmlns:v="urn:schemas-microsoft-com:vml" xmlns:wp14="http://schemas.microsoft.com/office/word/2010/wordprocessingDrawing" xmlns:wp="http://schemas.openxmlformats.org/drawingml/2006/wordprocessingDrawing" xmlns:w10="urn:schemas-microsoft-com:office:word" xmlns:w="http://schemas.openxmlformats.org/wordprocessingml/2006/main" xmlns:w14="http://schemas.microsoft.com/office/word/2010/wordml" xmlns:wpg="http://schemas.microsoft.com/office/word/2010/wordprocessingGroup" xmlns:wpi="http://schemas.microsoft.com/office/word/2010/wordprocessingInk" xmlns:wne="http://schemas.microsoft.com/office/word/2006/wordml" xmlns:wps="http://schemas.microsoft.com/office/word/2010/wordprocessingShape" mc:Ignorable="w14 wp14 mv">
+<w:footnotes xmlns:wpc="http://schemas.microsoft.com/office/word/2010/wordprocessingCanvas" xmlns:cx="http://schemas.microsoft.com/office/drawing/2014/chartex" xmlns:cx1="http://schemas.microsoft.com/office/drawing/2015/9/8/chartex" xmlns:cx2="http://schemas.microsoft.com/office/drawing/2015/10/21/chartex" xmlns:cx3="http://schemas.microsoft.com/office/drawing/2016/5/9/chartex" xmlns:cx4="http://schemas.microsoft.com/office/drawing/2016/5/10/chartex" xmlns:cx5="http://schemas.microsoft.com/office/drawing/2016/5/11/chartex" xmlns:cx6="http://schemas.microsoft.com/office/drawing/2016/5/12/chartex" xmlns:cx7="http://schemas.microsoft.com/office/drawing/2016/5/13/chartex" xmlns:cx8="http://schemas.microsoft.com/office/drawing/2016/5/14/chartex" xmlns:mc="http://schemas.openxmlformats.org/markup-compatibility/2006" xmlns:aink="http://schemas.microsoft.com/office/drawing/2016/ink" xmlns:am3d="http://schemas.microsoft.com/office/drawing/2017/model3d" xmlns:o="urn:schemas-microsoft-com:office:office" xmlns:r="http://schemas.openxmlformats.org/officeDocument/2006/relationships" xmlns:m="http://schemas.openxmlformats.org/officeDocument/2006/math" xmlns:v="urn:schemas-microsoft-com:vml" xmlns:wp14="http://schemas.microsoft.com/office/word/2010/wordprocessingDrawing" xmlns:wp="http://schemas.openxmlformats.org/drawingml/2006/wordprocessingDrawing" xmlns:w10="urn:schemas-microsoft-com:office:word" xmlns:w="http://schemas.openxmlformats.org/wordprocessingml/2006/main" xmlns:w14="http://schemas.microsoft.com/office/word/2010/wordml" xmlns:w15="http://schemas.microsoft.com/office/word/2012/wordml" xmlns:w16cid="http://schemas.microsoft.com/office/word/2016/wordml/cid" xmlns:w16se="http://schemas.microsoft.com/office/word/2015/wordml/symex" xmlns:wpg="http://schemas.microsoft.com/office/word/2010/wordprocessingGroup" xmlns:wpi="http://schemas.microsoft.com/office/word/2010/wordprocessingInk" xmlns:wne="http://schemas.microsoft.com/office/word/2006/wordml" xmlns:wps="http://schemas.microsoft.com/office/word/2010/wordprocessingShape" mc:Ignorable="w14 w15 w16se w16cid wp14">
   <w:footnote w:type="separator" w:id="-1">
     <w:p>
       <w:r>
@@ -2254,8 +2258,8 @@
 </file>
 
 <file path=word/numbering.xml><?xml version="1.0" encoding="utf-8"?>
-<w:numbering xmlns:wpc="http://schemas.microsoft.com/office/word/2010/wordprocessingCanvas" xmlns:mo="http://schemas.microsoft.com/office/mac/office/2008/main" xmlns:mc="http://schemas.openxmlformats.org/markup-compatibility/2006" xmlns:mv="urn:schemas-microsoft-com:mac:vml" xmlns:o="urn:schemas-microsoft-com:office:office" xmlns:r="http://schemas.openxmlformats.org/officeDocument/2006/relationships" xmlns:m="http://schemas.openxmlformats.org/officeDocument/2006/math" xmlns:v="urn:schemas-microsoft-com:vml" xmlns:wp14="http://schemas.microsoft.com/office/word/2010/wordprocessingDrawing" xmlns:wp="http://schemas.openxmlformats.org/drawingml/2006/wordprocessingDrawing" xmlns:w10="urn:schemas-microsoft-com:office:word" xmlns:w="http://schemas.openxmlformats.org/wordprocessingml/2006/main" xmlns:w14="http://schemas.microsoft.com/office/word/2010/wordml" xmlns:wpg="http://schemas.microsoft.com/office/word/2010/wordprocessingGroup" xmlns:wpi="http://schemas.microsoft.com/office/word/2010/wordprocessingInk" xmlns:wne="http://schemas.microsoft.com/office/word/2006/wordml" xmlns:wps="http://schemas.microsoft.com/office/word/2010/wordprocessingShape" mc:Ignorable="w14 wp14 mv">
-  <w:abstractNum w:abstractNumId="0">
+<w:numbering xmlns:wpc="http://schemas.microsoft.com/office/word/2010/wordprocessingCanvas" xmlns:cx="http://schemas.microsoft.com/office/drawing/2014/chartex" xmlns:cx1="http://schemas.microsoft.com/office/drawing/2015/9/8/chartex" xmlns:cx2="http://schemas.microsoft.com/office/drawing/2015/10/21/chartex" xmlns:cx3="http://schemas.microsoft.com/office/drawing/2016/5/9/chartex" xmlns:cx4="http://schemas.microsoft.com/office/drawing/2016/5/10/chartex" xmlns:cx5="http://schemas.microsoft.com/office/drawing/2016/5/11/chartex" xmlns:cx6="http://schemas.microsoft.com/office/drawing/2016/5/12/chartex" xmlns:cx7="http://schemas.microsoft.com/office/drawing/2016/5/13/chartex" xmlns:cx8="http://schemas.microsoft.com/office/drawing/2016/5/14/chartex" xmlns:mc="http://schemas.openxmlformats.org/markup-compatibility/2006" xmlns:aink="http://schemas.microsoft.com/office/drawing/2016/ink" xmlns:am3d="http://schemas.microsoft.com/office/drawing/2017/model3d" xmlns:o="urn:schemas-microsoft-com:office:office" xmlns:r="http://schemas.openxmlformats.org/officeDocument/2006/relationships" xmlns:m="http://schemas.openxmlformats.org/officeDocument/2006/math" xmlns:v="urn:schemas-microsoft-com:vml" xmlns:wp14="http://schemas.microsoft.com/office/word/2010/wordprocessingDrawing" xmlns:wp="http://schemas.openxmlformats.org/drawingml/2006/wordprocessingDrawing" xmlns:w10="urn:schemas-microsoft-com:office:word" xmlns:w="http://schemas.openxmlformats.org/wordprocessingml/2006/main" xmlns:w14="http://schemas.microsoft.com/office/word/2010/wordml" xmlns:w15="http://schemas.microsoft.com/office/word/2012/wordml" xmlns:w16cid="http://schemas.microsoft.com/office/word/2016/wordml/cid" xmlns:w16se="http://schemas.microsoft.com/office/word/2015/wordml/symex" xmlns:wpg="http://schemas.microsoft.com/office/word/2010/wordprocessingGroup" xmlns:wpi="http://schemas.microsoft.com/office/word/2010/wordprocessingInk" xmlns:wne="http://schemas.microsoft.com/office/word/2006/wordml" xmlns:wps="http://schemas.microsoft.com/office/word/2010/wordprocessingShape" mc:Ignorable="w14 w15 w16se w16cid wp14">
+  <w:abstractNum w:abstractNumId="0" w15:restartNumberingAfterBreak="0">
     <w:nsid w:val="FFFFFF1D"/>
     <w:multiLevelType w:val="multilevel"/>
     <w:tmpl w:val="7A36CE9E"/>
@@ -2394,7 +2398,7 @@
       </w:rPr>
     </w:lvl>
   </w:abstractNum>
-  <w:abstractNum w:abstractNumId="1">
+  <w:abstractNum w:abstractNumId="1" w15:restartNumberingAfterBreak="0">
     <w:nsid w:val="FFFFFF7C"/>
     <w:multiLevelType w:val="singleLevel"/>
     <w:tmpl w:val="DD629BEE"/>
@@ -2414,7 +2418,7 @@
       </w:rPr>
     </w:lvl>
   </w:abstractNum>
-  <w:abstractNum w:abstractNumId="2">
+  <w:abstractNum w:abstractNumId="2" w15:restartNumberingAfterBreak="0">
     <w:nsid w:val="FFFFFF7D"/>
     <w:multiLevelType w:val="singleLevel"/>
     <w:tmpl w:val="2648E1C4"/>
@@ -2434,7 +2438,7 @@
       </w:rPr>
     </w:lvl>
   </w:abstractNum>
-  <w:abstractNum w:abstractNumId="3">
+  <w:abstractNum w:abstractNumId="3" w15:restartNumberingAfterBreak="0">
     <w:nsid w:val="FFFFFF7E"/>
     <w:multiLevelType w:val="singleLevel"/>
     <w:tmpl w:val="9D38DB54"/>
@@ -2454,7 +2458,7 @@
       </w:rPr>
     </w:lvl>
   </w:abstractNum>
-  <w:abstractNum w:abstractNumId="4">
+  <w:abstractNum w:abstractNumId="4" w15:restartNumberingAfterBreak="0">
     <w:nsid w:val="FFFFFF7F"/>
     <w:multiLevelType w:val="singleLevel"/>
     <w:tmpl w:val="632C24E2"/>
@@ -2474,7 +2478,7 @@
       </w:rPr>
     </w:lvl>
   </w:abstractNum>
-  <w:abstractNum w:abstractNumId="5">
+  <w:abstractNum w:abstractNumId="5" w15:restartNumberingAfterBreak="0">
     <w:nsid w:val="FFFFFF80"/>
     <w:multiLevelType w:val="singleLevel"/>
     <w:tmpl w:val="82268A14"/>
@@ -2494,7 +2498,7 @@
       </w:rPr>
     </w:lvl>
   </w:abstractNum>
-  <w:abstractNum w:abstractNumId="6">
+  <w:abstractNum w:abstractNumId="6" w15:restartNumberingAfterBreak="0">
     <w:nsid w:val="FFFFFF81"/>
     <w:multiLevelType w:val="singleLevel"/>
     <w:tmpl w:val="8C0E77FE"/>
@@ -2514,7 +2518,7 @@
       </w:rPr>
     </w:lvl>
   </w:abstractNum>
-  <w:abstractNum w:abstractNumId="7">
+  <w:abstractNum w:abstractNumId="7" w15:restartNumberingAfterBreak="0">
     <w:nsid w:val="FFFFFF82"/>
     <w:multiLevelType w:val="singleLevel"/>
     <w:tmpl w:val="174639B8"/>
@@ -2534,7 +2538,7 @@
       </w:rPr>
     </w:lvl>
   </w:abstractNum>
-  <w:abstractNum w:abstractNumId="8">
+  <w:abstractNum w:abstractNumId="8" w15:restartNumberingAfterBreak="0">
     <w:nsid w:val="FFFFFF83"/>
     <w:multiLevelType w:val="singleLevel"/>
     <w:tmpl w:val="B1ACC408"/>
@@ -2554,7 +2558,7 @@
       </w:rPr>
     </w:lvl>
   </w:abstractNum>
-  <w:abstractNum w:abstractNumId="9">
+  <w:abstractNum w:abstractNumId="9" w15:restartNumberingAfterBreak="0">
     <w:nsid w:val="FFFFFF88"/>
     <w:multiLevelType w:val="singleLevel"/>
     <w:tmpl w:val="229E8DFE"/>
@@ -2574,7 +2578,7 @@
       </w:rPr>
     </w:lvl>
   </w:abstractNum>
-  <w:abstractNum w:abstractNumId="10">
+  <w:abstractNum w:abstractNumId="10" w15:restartNumberingAfterBreak="0">
     <w:nsid w:val="FFFFFF89"/>
     <w:multiLevelType w:val="singleLevel"/>
     <w:tmpl w:val="EA847AFE"/>
@@ -2594,7 +2598,7 @@
       </w:rPr>
     </w:lvl>
   </w:abstractNum>
-  <w:abstractNum w:abstractNumId="11">
+  <w:abstractNum w:abstractNumId="11" w15:restartNumberingAfterBreak="0">
     <w:nsid w:val="1E177E97"/>
     <w:multiLevelType w:val="hybridMultilevel"/>
     <w:tmpl w:val="A6463BCE"/>
@@ -2707,7 +2711,7 @@
       </w:rPr>
     </w:lvl>
   </w:abstractNum>
-  <w:abstractNum w:abstractNumId="12">
+  <w:abstractNum w:abstractNumId="12" w15:restartNumberingAfterBreak="0">
     <w:nsid w:val="20AF0333"/>
     <w:multiLevelType w:val="hybridMultilevel"/>
     <w:tmpl w:val="CB0E7F4E"/>
@@ -2849,7 +2853,7 @@
       </w:rPr>
     </w:lvl>
   </w:abstractNum>
-  <w:abstractNum w:abstractNumId="13">
+  <w:abstractNum w:abstractNumId="13" w15:restartNumberingAfterBreak="0">
     <w:nsid w:val="26FE1FCF"/>
     <w:multiLevelType w:val="hybridMultilevel"/>
     <w:tmpl w:val="33826962"/>
@@ -3005,7 +3009,7 @@
       </w:rPr>
     </w:lvl>
   </w:abstractNum>
-  <w:abstractNum w:abstractNumId="14">
+  <w:abstractNum w:abstractNumId="14" w15:restartNumberingAfterBreak="0">
     <w:nsid w:val="37660336"/>
     <w:multiLevelType w:val="hybridMultilevel"/>
     <w:tmpl w:val="754EAC84"/>
@@ -3146,7 +3150,7 @@
       </w:rPr>
     </w:lvl>
   </w:abstractNum>
-  <w:abstractNum w:abstractNumId="15">
+  <w:abstractNum w:abstractNumId="15" w15:restartNumberingAfterBreak="0">
     <w:nsid w:val="39E54FC6"/>
     <w:multiLevelType w:val="singleLevel"/>
     <w:tmpl w:val="5B7288D4"/>
@@ -3166,7 +3170,7 @@
       </w:rPr>
     </w:lvl>
   </w:abstractNum>
-  <w:abstractNum w:abstractNumId="16">
+  <w:abstractNum w:abstractNumId="16" w15:restartNumberingAfterBreak="0">
     <w:nsid w:val="4189603E"/>
     <w:multiLevelType w:val="multilevel"/>
     <w:tmpl w:val="0AB06E12"/>
@@ -3361,7 +3365,7 @@
       </w:rPr>
     </w:lvl>
   </w:abstractNum>
-  <w:abstractNum w:abstractNumId="17">
+  <w:abstractNum w:abstractNumId="17" w15:restartNumberingAfterBreak="0">
     <w:nsid w:val="493C3F76"/>
     <w:multiLevelType w:val="hybridMultilevel"/>
     <w:tmpl w:val="9A9E418C"/>
@@ -3492,7 +3496,7 @@
       </w:rPr>
     </w:lvl>
   </w:abstractNum>
-  <w:abstractNum w:abstractNumId="18">
+  <w:abstractNum w:abstractNumId="18" w15:restartNumberingAfterBreak="0">
     <w:nsid w:val="52CA544A"/>
     <w:multiLevelType w:val="singleLevel"/>
     <w:tmpl w:val="AED6D67E"/>
@@ -3519,7 +3523,7 @@
       </w:rPr>
     </w:lvl>
   </w:abstractNum>
-  <w:abstractNum w:abstractNumId="19">
+  <w:abstractNum w:abstractNumId="19" w15:restartNumberingAfterBreak="0">
     <w:nsid w:val="6C402C58"/>
     <w:multiLevelType w:val="hybridMultilevel"/>
     <w:tmpl w:val="9A1CA078"/>
@@ -3664,7 +3668,7 @@
       </w:rPr>
     </w:lvl>
   </w:abstractNum>
-  <w:abstractNum w:abstractNumId="20">
+  <w:abstractNum w:abstractNumId="20" w15:restartNumberingAfterBreak="0">
     <w:nsid w:val="6CD32DA8"/>
     <w:multiLevelType w:val="singleLevel"/>
     <w:tmpl w:val="166470C2"/>
@@ -3766,7 +3770,7 @@
 </file>
 
 <file path=word/styles.xml><?xml version="1.0" encoding="utf-8"?>
-<w:styles xmlns:mc="http://schemas.openxmlformats.org/markup-compatibility/2006" xmlns:r="http://schemas.openxmlformats.org/officeDocument/2006/relationships" xmlns:w="http://schemas.openxmlformats.org/wordprocessingml/2006/main" xmlns:w14="http://schemas.microsoft.com/office/word/2010/wordml" mc:Ignorable="w14">
+<w:styles xmlns:mc="http://schemas.openxmlformats.org/markup-compatibility/2006" xmlns:r="http://schemas.openxmlformats.org/officeDocument/2006/relationships" xmlns:w="http://schemas.openxmlformats.org/wordprocessingml/2006/main" xmlns:w14="http://schemas.microsoft.com/office/word/2010/wordml" xmlns:w15="http://schemas.microsoft.com/office/word/2012/wordml" xmlns:w16cid="http://schemas.microsoft.com/office/word/2016/wordml/cid" xmlns:w16se="http://schemas.microsoft.com/office/word/2015/wordml/symex" mc:Ignorable="w14 w15 w16se w16cid">
   <w:docDefaults>
     <w:rPrDefault>
       <w:rPr>
@@ -3776,7 +3780,7 @@
     </w:rPrDefault>
     <w:pPrDefault/>
   </w:docDefaults>
-  <w:latentStyles w:defLockedState="0" w:defUIPriority="0" w:defSemiHidden="0" w:defUnhideWhenUsed="0" w:defQFormat="0" w:count="276">
+  <w:latentStyles w:defLockedState="0" w:defUIPriority="0" w:defSemiHidden="0" w:defUnhideWhenUsed="0" w:defQFormat="0" w:count="375">
     <w:lsdException w:name="Normal" w:qFormat="1"/>
     <w:lsdException w:name="heading 1" w:qFormat="1"/>
     <w:lsdException w:name="heading 2" w:qFormat="1"/>
@@ -3787,13 +3791,98 @@
     <w:lsdException w:name="heading 7" w:semiHidden="1" w:unhideWhenUsed="1" w:qFormat="1"/>
     <w:lsdException w:name="heading 8" w:semiHidden="1" w:unhideWhenUsed="1" w:qFormat="1"/>
     <w:lsdException w:name="heading 9" w:semiHidden="1" w:unhideWhenUsed="1" w:qFormat="1"/>
+    <w:lsdException w:name="index 3" w:semiHidden="1" w:unhideWhenUsed="1"/>
+    <w:lsdException w:name="index 4" w:semiHidden="1" w:unhideWhenUsed="1"/>
+    <w:lsdException w:name="index 5" w:semiHidden="1" w:unhideWhenUsed="1"/>
+    <w:lsdException w:name="index 6" w:semiHidden="1" w:unhideWhenUsed="1"/>
+    <w:lsdException w:name="index 7" w:semiHidden="1" w:unhideWhenUsed="1"/>
+    <w:lsdException w:name="index 8" w:semiHidden="1" w:unhideWhenUsed="1"/>
+    <w:lsdException w:name="index 9" w:semiHidden="1" w:unhideWhenUsed="1"/>
+    <w:lsdException w:name="toc 1" w:semiHidden="1" w:unhideWhenUsed="1"/>
+    <w:lsdException w:name="toc 2" w:semiHidden="1" w:unhideWhenUsed="1"/>
+    <w:lsdException w:name="toc 3" w:semiHidden="1" w:unhideWhenUsed="1"/>
+    <w:lsdException w:name="toc 4" w:semiHidden="1" w:unhideWhenUsed="1"/>
+    <w:lsdException w:name="toc 5" w:semiHidden="1" w:unhideWhenUsed="1"/>
+    <w:lsdException w:name="toc 6" w:semiHidden="1" w:unhideWhenUsed="1"/>
+    <w:lsdException w:name="toc 7" w:semiHidden="1" w:unhideWhenUsed="1"/>
+    <w:lsdException w:name="toc 8" w:semiHidden="1" w:unhideWhenUsed="1"/>
+    <w:lsdException w:name="toc 9" w:semiHidden="1" w:unhideWhenUsed="1"/>
+    <w:lsdException w:name="Normal Indent" w:semiHidden="1" w:unhideWhenUsed="1"/>
+    <w:lsdException w:name="footnote text" w:semiHidden="1" w:unhideWhenUsed="1"/>
+    <w:lsdException w:name="annotation text" w:semiHidden="1" w:unhideWhenUsed="1"/>
+    <w:lsdException w:name="header" w:semiHidden="1" w:unhideWhenUsed="1"/>
+    <w:lsdException w:name="footer" w:semiHidden="1" w:unhideWhenUsed="1"/>
+    <w:lsdException w:name="index heading" w:semiHidden="1" w:unhideWhenUsed="1"/>
     <w:lsdException w:name="caption" w:semiHidden="1" w:unhideWhenUsed="1" w:qFormat="1"/>
+    <w:lsdException w:name="table of figures" w:semiHidden="1" w:unhideWhenUsed="1"/>
+    <w:lsdException w:name="envelope address" w:semiHidden="1" w:unhideWhenUsed="1"/>
+    <w:lsdException w:name="envelope return" w:semiHidden="1" w:unhideWhenUsed="1"/>
+    <w:lsdException w:name="footnote reference" w:semiHidden="1" w:unhideWhenUsed="1"/>
+    <w:lsdException w:name="annotation reference" w:semiHidden="1" w:unhideWhenUsed="1"/>
+    <w:lsdException w:name="line number" w:semiHidden="1" w:unhideWhenUsed="1"/>
+    <w:lsdException w:name="page number" w:semiHidden="1" w:unhideWhenUsed="1"/>
+    <w:lsdException w:name="endnote reference" w:semiHidden="1" w:unhideWhenUsed="1"/>
+    <w:lsdException w:name="endnote text" w:semiHidden="1" w:unhideWhenUsed="1"/>
+    <w:lsdException w:name="table of authorities" w:semiHidden="1" w:unhideWhenUsed="1"/>
+    <w:lsdException w:name="macro" w:semiHidden="1" w:unhideWhenUsed="1"/>
+    <w:lsdException w:name="toa heading" w:semiHidden="1" w:unhideWhenUsed="1"/>
+    <w:lsdException w:name="List" w:semiHidden="1" w:unhideWhenUsed="1"/>
+    <w:lsdException w:name="List Bullet" w:semiHidden="1" w:unhideWhenUsed="1"/>
+    <w:lsdException w:name="List Number" w:semiHidden="1" w:unhideWhenUsed="1"/>
+    <w:lsdException w:name="List 2" w:semiHidden="1" w:unhideWhenUsed="1"/>
+    <w:lsdException w:name="List 3" w:semiHidden="1" w:unhideWhenUsed="1"/>
+    <w:lsdException w:name="List 4" w:semiHidden="1" w:unhideWhenUsed="1"/>
+    <w:lsdException w:name="List 5" w:semiHidden="1" w:unhideWhenUsed="1"/>
+    <w:lsdException w:name="List Bullet 3" w:semiHidden="1" w:unhideWhenUsed="1"/>
+    <w:lsdException w:name="List Bullet 4" w:semiHidden="1" w:unhideWhenUsed="1"/>
+    <w:lsdException w:name="List Number 3" w:semiHidden="1" w:unhideWhenUsed="1"/>
+    <w:lsdException w:name="List Number 4" w:semiHidden="1" w:unhideWhenUsed="1"/>
+    <w:lsdException w:name="List Number 5" w:semiHidden="1" w:unhideWhenUsed="1"/>
     <w:lsdException w:name="Title" w:qFormat="1"/>
-    <w:lsdException w:name="Body Text" w:uiPriority="99"/>
+    <w:lsdException w:name="Closing" w:semiHidden="1" w:unhideWhenUsed="1"/>
+    <w:lsdException w:name="Signature" w:semiHidden="1" w:unhideWhenUsed="1"/>
+    <w:lsdException w:name="Default Paragraph Font" w:semiHidden="1" w:unhideWhenUsed="1"/>
+    <w:lsdException w:name="Body Text" w:semiHidden="1" w:uiPriority="99" w:unhideWhenUsed="1"/>
+    <w:lsdException w:name="Body Text Indent" w:semiHidden="1" w:unhideWhenUsed="1"/>
+    <w:lsdException w:name="List Continue" w:semiHidden="1" w:unhideWhenUsed="1"/>
+    <w:lsdException w:name="List Continue 2" w:semiHidden="1" w:unhideWhenUsed="1"/>
+    <w:lsdException w:name="List Continue 3" w:semiHidden="1" w:unhideWhenUsed="1"/>
+    <w:lsdException w:name="List Continue 4" w:semiHidden="1" w:unhideWhenUsed="1"/>
+    <w:lsdException w:name="List Continue 5" w:semiHidden="1" w:unhideWhenUsed="1"/>
+    <w:lsdException w:name="Message Header" w:semiHidden="1" w:unhideWhenUsed="1"/>
     <w:lsdException w:name="Subtitle" w:qFormat="1"/>
+    <w:lsdException w:name="Salutation" w:semiHidden="1" w:unhideWhenUsed="1"/>
+    <w:lsdException w:name="Date" w:semiHidden="1" w:unhideWhenUsed="1"/>
+    <w:lsdException w:name="Body Text First Indent" w:semiHidden="1" w:unhideWhenUsed="1"/>
+    <w:lsdException w:name="Body Text First Indent 2" w:semiHidden="1" w:unhideWhenUsed="1"/>
+    <w:lsdException w:name="Body Text Indent 3" w:semiHidden="1" w:unhideWhenUsed="1"/>
+    <w:lsdException w:name="Block Text" w:semiHidden="1" w:unhideWhenUsed="1"/>
+    <w:lsdException w:name="Hyperlink" w:semiHidden="1" w:unhideWhenUsed="1"/>
+    <w:lsdException w:name="FollowedHyperlink" w:semiHidden="1" w:unhideWhenUsed="1"/>
     <w:lsdException w:name="Strong" w:qFormat="1"/>
     <w:lsdException w:name="Emphasis" w:qFormat="1"/>
+    <w:lsdException w:name="Document Map" w:semiHidden="1" w:unhideWhenUsed="1"/>
+    <w:lsdException w:name="Plain Text" w:semiHidden="1" w:unhideWhenUsed="1"/>
+    <w:lsdException w:name="E-mail Signature" w:semiHidden="1" w:unhideWhenUsed="1"/>
+    <w:lsdException w:name="HTML Top of Form" w:semiHidden="1" w:unhideWhenUsed="1"/>
+    <w:lsdException w:name="HTML Bottom of Form" w:semiHidden="1" w:unhideWhenUsed="1"/>
+    <w:lsdException w:name="Normal (Web)" w:semiHidden="1" w:unhideWhenUsed="1"/>
+    <w:lsdException w:name="HTML Acronym" w:semiHidden="1" w:unhideWhenUsed="1"/>
+    <w:lsdException w:name="HTML Address" w:semiHidden="1" w:unhideWhenUsed="1"/>
+    <w:lsdException w:name="HTML Cite" w:semiHidden="1" w:unhideWhenUsed="1"/>
+    <w:lsdException w:name="HTML Code" w:semiHidden="1" w:unhideWhenUsed="1"/>
+    <w:lsdException w:name="HTML Definition" w:semiHidden="1" w:unhideWhenUsed="1"/>
+    <w:lsdException w:name="HTML Keyboard" w:semiHidden="1" w:unhideWhenUsed="1"/>
+    <w:lsdException w:name="HTML Preformatted" w:semiHidden="1" w:unhideWhenUsed="1"/>
+    <w:lsdException w:name="HTML Sample" w:semiHidden="1" w:unhideWhenUsed="1"/>
+    <w:lsdException w:name="HTML Typewriter" w:semiHidden="1" w:unhideWhenUsed="1"/>
+    <w:lsdException w:name="HTML Variable" w:semiHidden="1" w:unhideWhenUsed="1"/>
     <w:lsdException w:name="Normal Table" w:semiHidden="1" w:unhideWhenUsed="1"/>
+    <w:lsdException w:name="annotation subject" w:semiHidden="1" w:unhideWhenUsed="1"/>
+    <w:lsdException w:name="No List" w:semiHidden="1" w:unhideWhenUsed="1"/>
+    <w:lsdException w:name="Outline List 1" w:semiHidden="1" w:unhideWhenUsed="1"/>
+    <w:lsdException w:name="Outline List 2" w:semiHidden="1" w:unhideWhenUsed="1"/>
+    <w:lsdException w:name="Outline List 3" w:semiHidden="1" w:unhideWhenUsed="1"/>
     <w:lsdException w:name="Table Simple 1" w:semiHidden="1" w:unhideWhenUsed="1"/>
     <w:lsdException w:name="Table Simple 2" w:semiHidden="1" w:unhideWhenUsed="1"/>
     <w:lsdException w:name="Table Simple 3" w:semiHidden="1" w:unhideWhenUsed="1"/>
@@ -3836,6 +3925,7 @@
     <w:lsdException w:name="Table Web 1" w:semiHidden="1" w:unhideWhenUsed="1"/>
     <w:lsdException w:name="Table Web 2" w:semiHidden="1" w:unhideWhenUsed="1"/>
     <w:lsdException w:name="Table Web 3" w:semiHidden="1" w:unhideWhenUsed="1"/>
+    <w:lsdException w:name="Balloon Text" w:semiHidden="1" w:unhideWhenUsed="1"/>
     <w:lsdException w:name="Table Theme" w:semiHidden="1" w:unhideWhenUsed="1"/>
     <w:lsdException w:name="Placeholder Text" w:semiHidden="1" w:uiPriority="99"/>
     <w:lsdException w:name="No Spacing" w:uiPriority="1" w:qFormat="1"/>
@@ -3948,6 +4038,105 @@
     <w:lsdException w:name="Book Title" w:uiPriority="33" w:qFormat="1"/>
     <w:lsdException w:name="Bibliography" w:semiHidden="1" w:uiPriority="37" w:unhideWhenUsed="1"/>
     <w:lsdException w:name="TOC Heading" w:semiHidden="1" w:uiPriority="39" w:unhideWhenUsed="1" w:qFormat="1"/>
+    <w:lsdException w:name="Grid Table 4" w:uiPriority="49"/>
+    <w:lsdException w:name="Grid Table 5 Dark" w:uiPriority="50"/>
+    <w:lsdException w:name="Grid Table 6 Colorful" w:uiPriority="51"/>
+    <w:lsdException w:name="Grid Table 7 Colorful" w:uiPriority="52"/>
+    <w:lsdException w:name="Grid Table 1 Light Accent 1" w:uiPriority="46"/>
+    <w:lsdException w:name="Grid Table 2 Accent 1" w:uiPriority="47"/>
+    <w:lsdException w:name="Grid Table 3 Accent 1" w:uiPriority="48"/>
+    <w:lsdException w:name="Grid Table 4 Accent 1" w:uiPriority="49"/>
+    <w:lsdException w:name="Grid Table 5 Dark Accent 1" w:uiPriority="50"/>
+    <w:lsdException w:name="Grid Table 6 Colorful Accent 1" w:uiPriority="51"/>
+    <w:lsdException w:name="Grid Table 7 Colorful Accent 1" w:uiPriority="52"/>
+    <w:lsdException w:name="Grid Table 1 Light Accent 2" w:uiPriority="46"/>
+    <w:lsdException w:name="Grid Table 2 Accent 2" w:uiPriority="47"/>
+    <w:lsdException w:name="Grid Table 3 Accent 2" w:uiPriority="48"/>
+    <w:lsdException w:name="Grid Table 4 Accent 2" w:uiPriority="49"/>
+    <w:lsdException w:name="Grid Table 5 Dark Accent 2" w:uiPriority="50"/>
+    <w:lsdException w:name="Grid Table 6 Colorful Accent 2" w:uiPriority="51"/>
+    <w:lsdException w:name="Grid Table 7 Colorful Accent 2" w:uiPriority="52"/>
+    <w:lsdException w:name="Grid Table 1 Light Accent 3" w:uiPriority="46"/>
+    <w:lsdException w:name="Grid Table 2 Accent 3" w:uiPriority="47"/>
+    <w:lsdException w:name="Grid Table 3 Accent 3" w:uiPriority="48"/>
+    <w:lsdException w:name="Grid Table 4 Accent 3" w:uiPriority="49"/>
+    <w:lsdException w:name="Grid Table 5 Dark Accent 3" w:uiPriority="50"/>
+    <w:lsdException w:name="Grid Table 6 Colorful Accent 3" w:uiPriority="51"/>
+    <w:lsdException w:name="Grid Table 7 Colorful Accent 3" w:uiPriority="52"/>
+    <w:lsdException w:name="Grid Table 1 Light Accent 4" w:uiPriority="46"/>
+    <w:lsdException w:name="Grid Table 2 Accent 4" w:uiPriority="47"/>
+    <w:lsdException w:name="Grid Table 3 Accent 4" w:uiPriority="48"/>
+    <w:lsdException w:name="Grid Table 4 Accent 4" w:uiPriority="49"/>
+    <w:lsdException w:name="Grid Table 5 Dark Accent 4" w:uiPriority="50"/>
+    <w:lsdException w:name="Grid Table 6 Colorful Accent 4" w:uiPriority="51"/>
+    <w:lsdException w:name="Grid Table 7 Colorful Accent 4" w:uiPriority="52"/>
+    <w:lsdException w:name="Grid Table 1 Light Accent 5" w:uiPriority="46"/>
+    <w:lsdException w:name="Grid Table 2 Accent 5" w:uiPriority="47"/>
+    <w:lsdException w:name="Grid Table 3 Accent 5" w:uiPriority="48"/>
+    <w:lsdException w:name="Grid Table 4 Accent 5" w:uiPriority="49"/>
+    <w:lsdException w:name="Grid Table 5 Dark Accent 5" w:uiPriority="50"/>
+    <w:lsdException w:name="Grid Table 6 Colorful Accent 5" w:uiPriority="51"/>
+    <w:lsdException w:name="Grid Table 7 Colorful Accent 5" w:uiPriority="52"/>
+    <w:lsdException w:name="Grid Table 1 Light Accent 6" w:uiPriority="46"/>
+    <w:lsdException w:name="Grid Table 2 Accent 6" w:uiPriority="47"/>
+    <w:lsdException w:name="Grid Table 3 Accent 6" w:uiPriority="48"/>
+    <w:lsdException w:name="Grid Table 4 Accent 6" w:uiPriority="49"/>
+    <w:lsdException w:name="Grid Table 5 Dark Accent 6" w:uiPriority="50"/>
+    <w:lsdException w:name="Grid Table 6 Colorful Accent 6" w:uiPriority="51"/>
+    <w:lsdException w:name="Grid Table 7 Colorful Accent 6" w:uiPriority="52"/>
+    <w:lsdException w:name="List Table 1 Light" w:uiPriority="46"/>
+    <w:lsdException w:name="List Table 2" w:uiPriority="47"/>
+    <w:lsdException w:name="List Table 3" w:uiPriority="48"/>
+    <w:lsdException w:name="List Table 4" w:uiPriority="49"/>
+    <w:lsdException w:name="List Table 5 Dark" w:uiPriority="50"/>
+    <w:lsdException w:name="List Table 6 Colorful" w:uiPriority="51"/>
+    <w:lsdException w:name="List Table 7 Colorful" w:uiPriority="52"/>
+    <w:lsdException w:name="List Table 1 Light Accent 1" w:uiPriority="46"/>
+    <w:lsdException w:name="List Table 2 Accent 1" w:uiPriority="47"/>
+    <w:lsdException w:name="List Table 3 Accent 1" w:uiPriority="48"/>
+    <w:lsdException w:name="List Table 4 Accent 1" w:uiPriority="49"/>
+    <w:lsdException w:name="List Table 5 Dark Accent 1" w:uiPriority="50"/>
+    <w:lsdException w:name="List Table 6 Colorful Accent 1" w:uiPriority="51"/>
+    <w:lsdException w:name="List Table 7 Colorful Accent 1" w:uiPriority="52"/>
+    <w:lsdException w:name="List Table 1 Light Accent 2" w:uiPriority="46"/>
+    <w:lsdException w:name="List Table 2 Accent 2" w:uiPriority="47"/>
+    <w:lsdException w:name="List Table 3 Accent 2" w:uiPriority="48"/>
+    <w:lsdException w:name="List Table 4 Accent 2" w:uiPriority="49"/>
+    <w:lsdException w:name="List Table 5 Dark Accent 2" w:uiPriority="50"/>
+    <w:lsdException w:name="List Table 6 Colorful Accent 2" w:uiPriority="51"/>
+    <w:lsdException w:name="List Table 7 Colorful Accent 2" w:uiPriority="52"/>
+    <w:lsdException w:name="List Table 1 Light Accent 3" w:uiPriority="46"/>
+    <w:lsdException w:name="List Table 2 Accent 3" w:uiPriority="47"/>
+    <w:lsdException w:name="List Table 3 Accent 3" w:uiPriority="48"/>
+    <w:lsdException w:name="List Table 4 Accent 3" w:uiPriority="49"/>
+    <w:lsdException w:name="List Table 5 Dark Accent 3" w:uiPriority="50"/>
+    <w:lsdException w:name="List Table 6 Colorful Accent 3" w:uiPriority="51"/>
+    <w:lsdException w:name="List Table 7 Colorful Accent 3" w:uiPriority="52"/>
+    <w:lsdException w:name="List Table 1 Light Accent 4" w:uiPriority="46"/>
+    <w:lsdException w:name="List Table 2 Accent 4" w:uiPriority="47"/>
+    <w:lsdException w:name="List Table 3 Accent 4" w:uiPriority="48"/>
+    <w:lsdException w:name="List Table 4 Accent 4" w:uiPriority="49"/>
+    <w:lsdException w:name="List Table 5 Dark Accent 4" w:uiPriority="50"/>
+    <w:lsdException w:name="List Table 6 Colorful Accent 4" w:uiPriority="51"/>
+    <w:lsdException w:name="List Table 7 Colorful Accent 4" w:uiPriority="52"/>
+    <w:lsdException w:name="List Table 1 Light Accent 5" w:uiPriority="46"/>
+    <w:lsdException w:name="List Table 2 Accent 5" w:uiPriority="47"/>
+    <w:lsdException w:name="List Table 3 Accent 5" w:uiPriority="48"/>
+    <w:lsdException w:name="List Table 4 Accent 5" w:uiPriority="49"/>
+    <w:lsdException w:name="List Table 5 Dark Accent 5" w:uiPriority="50"/>
+    <w:lsdException w:name="List Table 6 Colorful Accent 5" w:uiPriority="51"/>
+    <w:lsdException w:name="List Table 7 Colorful Accent 5" w:uiPriority="52"/>
+    <w:lsdException w:name="List Table 1 Light Accent 6" w:uiPriority="46"/>
+    <w:lsdException w:name="List Table 2 Accent 6" w:uiPriority="47"/>
+    <w:lsdException w:name="List Table 3 Accent 6" w:uiPriority="48"/>
+    <w:lsdException w:name="List Table 4 Accent 6" w:uiPriority="49"/>
+    <w:lsdException w:name="List Table 5 Dark Accent 6" w:uiPriority="50"/>
+    <w:lsdException w:name="List Table 6 Colorful Accent 6" w:uiPriority="51"/>
+    <w:lsdException w:name="List Table 7 Colorful Accent 6" w:uiPriority="52"/>
+    <w:lsdException w:name="Mention" w:semiHidden="1" w:uiPriority="99" w:unhideWhenUsed="1"/>
+    <w:lsdException w:name="Smart Hyperlink" w:semiHidden="1" w:uiPriority="99" w:unhideWhenUsed="1"/>
+    <w:lsdException w:name="Hashtag" w:semiHidden="1" w:uiPriority="99" w:unhideWhenUsed="1"/>
+    <w:lsdException w:name="Unresolved Mention" w:semiHidden="1" w:uiPriority="99" w:unhideWhenUsed="1"/>
   </w:latentStyles>
   <w:style w:type="paragraph" w:default="1" w:styleId="Normal">
     <w:name w:val="Normal"/>
@@ -4086,6 +4275,7 @@
   <w:style w:type="character" w:default="1" w:styleId="DefaultParagraphFont">
     <w:name w:val="Default Paragraph Font"/>
     <w:uiPriority w:val="1"/>
+    <w:semiHidden/>
     <w:unhideWhenUsed/>
   </w:style>
   <w:style w:type="table" w:default="1" w:styleId="TableNormal">
@@ -4504,192 +4694,6 @@
 </w:styles>
 </file>
 
-<file path=word/stylesWithEffects.xml><?xml version="1.0" encoding="utf-8"?>
-<w:styles xmlns:wpc="http://schemas.microsoft.com/office/word/2010/wordprocessingCanvas" xmlns:mo="http://schemas.microsoft.com/office/mac/office/2008/main" xmlns:mc="http://schemas.openxmlformats.org/markup-compatibility/2006" xmlns:mv="urn:schemas-microsoft-com:mac:vml" xmlns:o="urn:schemas-microsoft-com:office:office" xmlns:r="http://schemas.openxmlformats.org/officeDocument/2006/relationships" xmlns:m="http://schemas.openxmlformats.org/officeDocument/2006/math" xmlns:v="urn:schemas-microsoft-com:vml" xmlns:wp14="http://schemas.microsoft.com/office/word/2010/wordprocessingDrawing" xmlns:wp="http://schemas.openxmlformats.org/drawingml/2006/wordprocessingDrawing" xmlns:w10="urn:schemas-microsoft-com:office:word" xmlns:w="http://schemas.openxmlformats.org/wordprocessingml/2006/main" xmlns:w14="http://schemas.microsoft.com/office/word/2010/wordml" xmlns:wpg="http://schemas.microsoft.com/office/word/2010/wordprocessingGroup" xmlns:wpi="http://schemas.microsoft.com/office/word/2010/wordprocessingInk" xmlns:wne="http://schemas.microsoft.com/office/word/2006/wordml" xmlns:wps="http://schemas.microsoft.com/office/word/2010/wordprocessingShape" mc:Ignorable="w14 wp14 mv">
-  <w:docDefaults>
-    <w:rPrDefault>
-      <w:rPr>
-        <w:rFonts w:asciiTheme="minorHAnsi" w:eastAsiaTheme="minorEastAsia" w:hAnsiTheme="minorHAnsi" w:cstheme="minorBidi"/>
-        <w:sz w:val="24"/>
-        <w:szCs w:val="24"/>
-        <w:lang w:val="en-CA" w:eastAsia="ja-JP" w:bidi="ar-SA"/>
-      </w:rPr>
-    </w:rPrDefault>
-    <w:pPrDefault/>
-  </w:docDefaults>
-  <w:latentStyles w:defLockedState="0" w:defUIPriority="99" w:defSemiHidden="1" w:defUnhideWhenUsed="1" w:defQFormat="0" w:count="276">
-    <w:lsdException w:name="Normal" w:semiHidden="0" w:uiPriority="0" w:unhideWhenUsed="0" w:qFormat="1"/>
-    <w:lsdException w:name="heading 1" w:semiHidden="0" w:uiPriority="9" w:unhideWhenUsed="0" w:qFormat="1"/>
-    <w:lsdException w:name="heading 2" w:uiPriority="9" w:qFormat="1"/>
-    <w:lsdException w:name="heading 3" w:uiPriority="9" w:qFormat="1"/>
-    <w:lsdException w:name="heading 4" w:uiPriority="9" w:qFormat="1"/>
-    <w:lsdException w:name="heading 5" w:uiPriority="9" w:qFormat="1"/>
-    <w:lsdException w:name="heading 6" w:uiPriority="9" w:qFormat="1"/>
-    <w:lsdException w:name="heading 7" w:uiPriority="9" w:qFormat="1"/>
-    <w:lsdException w:name="heading 8" w:uiPriority="9" w:qFormat="1"/>
-    <w:lsdException w:name="heading 9" w:uiPriority="9" w:qFormat="1"/>
-    <w:lsdException w:name="toc 1" w:uiPriority="39"/>
-    <w:lsdException w:name="toc 2" w:uiPriority="39"/>
-    <w:lsdException w:name="toc 3" w:uiPriority="39"/>
-    <w:lsdException w:name="toc 4" w:uiPriority="39"/>
-    <w:lsdException w:name="toc 5" w:uiPriority="39"/>
-    <w:lsdException w:name="toc 6" w:uiPriority="39"/>
-    <w:lsdException w:name="toc 7" w:uiPriority="39"/>
-    <w:lsdException w:name="toc 8" w:uiPriority="39"/>
-    <w:lsdException w:name="toc 9" w:uiPriority="39"/>
-    <w:lsdException w:name="caption" w:uiPriority="35" w:qFormat="1"/>
-    <w:lsdException w:name="Title" w:semiHidden="0" w:uiPriority="10" w:unhideWhenUsed="0" w:qFormat="1"/>
-    <w:lsdException w:name="Default Paragraph Font" w:uiPriority="1"/>
-    <w:lsdException w:name="Subtitle" w:semiHidden="0" w:uiPriority="11" w:unhideWhenUsed="0" w:qFormat="1"/>
-    <w:lsdException w:name="Strong" w:semiHidden="0" w:uiPriority="22" w:unhideWhenUsed="0" w:qFormat="1"/>
-    <w:lsdException w:name="Emphasis" w:semiHidden="0" w:uiPriority="20" w:unhideWhenUsed="0" w:qFormat="1"/>
-    <w:lsdException w:name="Table Grid" w:semiHidden="0" w:uiPriority="59" w:unhideWhenUsed="0"/>
-    <w:lsdException w:name="Placeholder Text" w:unhideWhenUsed="0"/>
-    <w:lsdException w:name="No Spacing" w:semiHidden="0" w:uiPriority="1" w:unhideWhenUsed="0" w:qFormat="1"/>
-    <w:lsdException w:name="Light Shading" w:semiHidden="0" w:uiPriority="60" w:unhideWhenUsed="0"/>
-    <w:lsdException w:name="Light List" w:semiHidden="0" w:uiPriority="61" w:unhideWhenUsed="0"/>
-    <w:lsdException w:name="Light Grid" w:semiHidden="0" w:uiPriority="62" w:unhideWhenUsed="0"/>
-    <w:lsdException w:name="Medium Shading 1" w:semiHidden="0" w:uiPriority="63" w:unhideWhenUsed="0"/>
-    <w:lsdException w:name="Medium Shading 2" w:semiHidden="0" w:uiPriority="64" w:unhideWhenUsed="0"/>
-    <w:lsdException w:name="Medium List 1" w:semiHidden="0" w:uiPriority="65" w:unhideWhenUsed="0"/>
-    <w:lsdException w:name="Medium List 2" w:semiHidden="0" w:uiPriority="66" w:unhideWhenUsed="0"/>
-    <w:lsdException w:name="Medium Grid 1" w:semiHidden="0" w:uiPriority="67" w:unhideWhenUsed="0"/>
-    <w:lsdException w:name="Medium Grid 2" w:semiHidden="0" w:uiPriority="68" w:unhideWhenUsed="0"/>
-    <w:lsdException w:name="Medium Grid 3" w:semiHidden="0" w:uiPriority="69" w:unhideWhenUsed="0"/>
-    <w:lsdException w:name="Dark List" w:semiHidden="0" w:uiPriority="70" w:unhideWhenUsed="0"/>
-    <w:lsdException w:name="Colorful Shading" w:semiHidden="0" w:uiPriority="71" w:unhideWhenUsed="0"/>
-    <w:lsdException w:name="Colorful List" w:semiHidden="0" w:uiPriority="72" w:unhideWhenUsed="0"/>
-    <w:lsdException w:name="Colorful Grid" w:semiHidden="0" w:uiPriority="73" w:unhideWhenUsed="0"/>
-    <w:lsdException w:name="Light Shading Accent 1" w:semiHidden="0" w:uiPriority="60" w:unhideWhenUsed="0"/>
-    <w:lsdException w:name="Light List Accent 1" w:semiHidden="0" w:uiPriority="61" w:unhideWhenUsed="0"/>
-    <w:lsdException w:name="Light Grid Accent 1" w:semiHidden="0" w:uiPriority="62" w:unhideWhenUsed="0"/>
-    <w:lsdException w:name="Medium Shading 1 Accent 1" w:semiHidden="0" w:uiPriority="63" w:unhideWhenUsed="0"/>
-    <w:lsdException w:name="Medium Shading 2 Accent 1" w:semiHidden="0" w:uiPriority="64" w:unhideWhenUsed="0"/>
-    <w:lsdException w:name="Medium List 1 Accent 1" w:semiHidden="0" w:uiPriority="65" w:unhideWhenUsed="0"/>
-    <w:lsdException w:name="Revision" w:unhideWhenUsed="0"/>
-    <w:lsdException w:name="List Paragraph" w:semiHidden="0" w:uiPriority="34" w:unhideWhenUsed="0" w:qFormat="1"/>
-    <w:lsdException w:name="Quote" w:semiHidden="0" w:uiPriority="29" w:unhideWhenUsed="0" w:qFormat="1"/>
-    <w:lsdException w:name="Intense Quote" w:semiHidden="0" w:uiPriority="30" w:unhideWhenUsed="0" w:qFormat="1"/>
-    <w:lsdException w:name="Medium List 2 Accent 1" w:semiHidden="0" w:uiPriority="66" w:unhideWhenUsed="0"/>
-    <w:lsdException w:name="Medium Grid 1 Accent 1" w:semiHidden="0" w:uiPriority="67" w:unhideWhenUsed="0"/>
-    <w:lsdException w:name="Medium Grid 2 Accent 1" w:semiHidden="0" w:uiPriority="68" w:unhideWhenUsed="0"/>
-    <w:lsdException w:name="Medium Grid 3 Accent 1" w:semiHidden="0" w:uiPriority="69" w:unhideWhenUsed="0"/>
-    <w:lsdException w:name="Dark List Accent 1" w:semiHidden="0" w:uiPriority="70" w:unhideWhenUsed="0"/>
-    <w:lsdException w:name="Colorful Shading Accent 1" w:semiHidden="0" w:uiPriority="71" w:unhideWhenUsed="0"/>
-    <w:lsdException w:name="Colorful List Accent 1" w:semiHidden="0" w:uiPriority="72" w:unhideWhenUsed="0"/>
-    <w:lsdException w:name="Colorful Grid Accent 1" w:semiHidden="0" w:uiPriority="73" w:unhideWhenUsed="0"/>
-    <w:lsdException w:name="Light Shading Accent 2" w:semiHidden="0" w:uiPriority="60" w:unhideWhenUsed="0"/>
-    <w:lsdException w:name="Light List Accent 2" w:semiHidden="0" w:uiPriority="61" w:unhideWhenUsed="0"/>
-    <w:lsdException w:name="Light Grid Accent 2" w:semiHidden="0" w:uiPriority="62" w:unhideWhenUsed="0"/>
-    <w:lsdException w:name="Medium Shading 1 Accent 2" w:semiHidden="0" w:uiPriority="63" w:unhideWhenUsed="0"/>
-    <w:lsdException w:name="Medium Shading 2 Accent 2" w:semiHidden="0" w:uiPriority="64" w:unhideWhenUsed="0"/>
-    <w:lsdException w:name="Medium List 1 Accent 2" w:semiHidden="0" w:uiPriority="65" w:unhideWhenUsed="0"/>
-    <w:lsdException w:name="Medium List 2 Accent 2" w:semiHidden="0" w:uiPriority="66" w:unhideWhenUsed="0"/>
-    <w:lsdException w:name="Medium Grid 1 Accent 2" w:semiHidden="0" w:uiPriority="67" w:unhideWhenUsed="0"/>
-    <w:lsdException w:name="Medium Grid 2 Accent 2" w:semiHidden="0" w:uiPriority="68" w:unhideWhenUsed="0"/>
-    <w:lsdException w:name="Medium Grid 3 Accent 2" w:semiHidden="0" w:uiPriority="69" w:unhideWhenUsed="0"/>
-    <w:lsdException w:name="Dark List Accent 2" w:semiHidden="0" w:uiPriority="70" w:unhideWhenUsed="0"/>
-    <w:lsdException w:name="Colorful Shading Accent 2" w:semiHidden="0" w:uiPriority="71" w:unhideWhenUsed="0"/>
-    <w:lsdException w:name="Colorful List Accent 2" w:semiHidden="0" w:uiPriority="72" w:unhideWhenUsed="0"/>
-    <w:lsdException w:name="Colorful Grid Accent 2" w:semiHidden="0" w:uiPriority="73" w:unhideWhenUsed="0"/>
-    <w:lsdException w:name="Light Shading Accent 3" w:semiHidden="0" w:uiPriority="60" w:unhideWhenUsed="0"/>
-    <w:lsdException w:name="Light List Accent 3" w:semiHidden="0" w:uiPriority="61" w:unhideWhenUsed="0"/>
-    <w:lsdException w:name="Light Grid Accent 3" w:semiHidden="0" w:uiPriority="62" w:unhideWhenUsed="0"/>
-    <w:lsdException w:name="Medium Shading 1 Accent 3" w:semiHidden="0" w:uiPriority="63" w:unhideWhenUsed="0"/>
-    <w:lsdException w:name="Medium Shading 2 Accent 3" w:semiHidden="0" w:uiPriority="64" w:unhideWhenUsed="0"/>
-    <w:lsdException w:name="Medium List 1 Accent 3" w:semiHidden="0" w:uiPriority="65" w:unhideWhenUsed="0"/>
-    <w:lsdException w:name="Medium List 2 Accent 3" w:semiHidden="0" w:uiPriority="66" w:unhideWhenUsed="0"/>
-    <w:lsdException w:name="Medium Grid 1 Accent 3" w:semiHidden="0" w:uiPriority="67" w:unhideWhenUsed="0"/>
-    <w:lsdException w:name="Medium Grid 2 Accent 3" w:semiHidden="0" w:uiPriority="68" w:unhideWhenUsed="0"/>
-    <w:lsdException w:name="Medium Grid 3 Accent 3" w:semiHidden="0" w:uiPriority="69" w:unhideWhenUsed="0"/>
-    <w:lsdException w:name="Dark List Accent 3" w:semiHidden="0" w:uiPriority="70" w:unhideWhenUsed="0"/>
-    <w:lsdException w:name="Colorful Shading Accent 3" w:semiHidden="0" w:uiPriority="71" w:unhideWhenUsed="0"/>
-    <w:lsdException w:name="Colorful List Accent 3" w:semiHidden="0" w:uiPriority="72" w:unhideWhenUsed="0"/>
-    <w:lsdException w:name="Colorful Grid Accent 3" w:semiHidden="0" w:uiPriority="73" w:unhideWhenUsed="0"/>
-    <w:lsdException w:name="Light Shading Accent 4" w:semiHidden="0" w:uiPriority="60" w:unhideWhenUsed="0"/>
-    <w:lsdException w:name="Light List Accent 4" w:semiHidden="0" w:uiPriority="61" w:unhideWhenUsed="0"/>
-    <w:lsdException w:name="Light Grid Accent 4" w:semiHidden="0" w:uiPriority="62" w:unhideWhenUsed="0"/>
-    <w:lsdException w:name="Medium Shading 1 Accent 4" w:semiHidden="0" w:uiPriority="63" w:unhideWhenUsed="0"/>
-    <w:lsdException w:name="Medium Shading 2 Accent 4" w:semiHidden="0" w:uiPriority="64" w:unhideWhenUsed="0"/>
-    <w:lsdException w:name="Medium List 1 Accent 4" w:semiHidden="0" w:uiPriority="65" w:unhideWhenUsed="0"/>
-    <w:lsdException w:name="Medium List 2 Accent 4" w:semiHidden="0" w:uiPriority="66" w:unhideWhenUsed="0"/>
-    <w:lsdException w:name="Medium Grid 1 Accent 4" w:semiHidden="0" w:uiPriority="67" w:unhideWhenUsed="0"/>
-    <w:lsdException w:name="Medium Grid 2 Accent 4" w:semiHidden="0" w:uiPriority="68" w:unhideWhenUsed="0"/>
-    <w:lsdException w:name="Medium Grid 3 Accent 4" w:semiHidden="0" w:uiPriority="69" w:unhideWhenUsed="0"/>
-    <w:lsdException w:name="Dark List Accent 4" w:semiHidden="0" w:uiPriority="70" w:unhideWhenUsed="0"/>
-    <w:lsdException w:name="Colorful Shading Accent 4" w:semiHidden="0" w:uiPriority="71" w:unhideWhenUsed="0"/>
-    <w:lsdException w:name="Colorful List Accent 4" w:semiHidden="0" w:uiPriority="72" w:unhideWhenUsed="0"/>
-    <w:lsdException w:name="Colorful Grid Accent 4" w:semiHidden="0" w:uiPriority="73" w:unhideWhenUsed="0"/>
-    <w:lsdException w:name="Light Shading Accent 5" w:semiHidden="0" w:uiPriority="60" w:unhideWhenUsed="0"/>
-    <w:lsdException w:name="Light List Accent 5" w:semiHidden="0" w:uiPriority="61" w:unhideWhenUsed="0"/>
-    <w:lsdException w:name="Light Grid Accent 5" w:semiHidden="0" w:uiPriority="62" w:unhideWhenUsed="0"/>
-    <w:lsdException w:name="Medium Shading 1 Accent 5" w:semiHidden="0" w:uiPriority="63" w:unhideWhenUsed="0"/>
-    <w:lsdException w:name="Medium Shading 2 Accent 5" w:semiHidden="0" w:uiPriority="64" w:unhideWhenUsed="0"/>
-    <w:lsdException w:name="Medium List 1 Accent 5" w:semiHidden="0" w:uiPriority="65" w:unhideWhenUsed="0"/>
-    <w:lsdException w:name="Medium List 2 Accent 5" w:semiHidden="0" w:uiPriority="66" w:unhideWhenUsed="0"/>
-    <w:lsdException w:name="Medium Grid 1 Accent 5" w:semiHidden="0" w:uiPriority="67" w:unhideWhenUsed="0"/>
-    <w:lsdException w:name="Medium Grid 2 Accent 5" w:semiHidden="0" w:uiPriority="68" w:unhideWhenUsed="0"/>
-    <w:lsdException w:name="Medium Grid 3 Accent 5" w:semiHidden="0" w:uiPriority="69" w:unhideWhenUsed="0"/>
-    <w:lsdException w:name="Dark List Accent 5" w:semiHidden="0" w:uiPriority="70" w:unhideWhenUsed="0"/>
-    <w:lsdException w:name="Colorful Shading Accent 5" w:semiHidden="0" w:uiPriority="71" w:unhideWhenUsed="0"/>
-    <w:lsdException w:name="Colorful List Accent 5" w:semiHidden="0" w:uiPriority="72" w:unhideWhenUsed="0"/>
-    <w:lsdException w:name="Colorful Grid Accent 5" w:semiHidden="0" w:uiPriority="73" w:unhideWhenUsed="0"/>
-    <w:lsdException w:name="Light Shading Accent 6" w:semiHidden="0" w:uiPriority="60" w:unhideWhenUsed="0"/>
-    <w:lsdException w:name="Light List Accent 6" w:semiHidden="0" w:uiPriority="61" w:unhideWhenUsed="0"/>
-    <w:lsdException w:name="Light Grid Accent 6" w:semiHidden="0" w:uiPriority="62" w:unhideWhenUsed="0"/>
-    <w:lsdException w:name="Medium Shading 1 Accent 6" w:semiHidden="0" w:uiPriority="63" w:unhideWhenUsed="0"/>
-    <w:lsdException w:name="Medium Shading 2 Accent 6" w:semiHidden="0" w:uiPriority="64" w:unhideWhenUsed="0"/>
-    <w:lsdException w:name="Medium List 1 Accent 6" w:semiHidden="0" w:uiPriority="65" w:unhideWhenUsed="0"/>
-    <w:lsdException w:name="Medium List 2 Accent 6" w:semiHidden="0" w:uiPriority="66" w:unhideWhenUsed="0"/>
-    <w:lsdException w:name="Medium Grid 1 Accent 6" w:semiHidden="0" w:uiPriority="67" w:unhideWhenUsed="0"/>
-    <w:lsdException w:name="Medium Grid 2 Accent 6" w:semiHidden="0" w:uiPriority="68" w:unhideWhenUsed="0"/>
-    <w:lsdException w:name="Medium Grid 3 Accent 6" w:semiHidden="0" w:uiPriority="69" w:unhideWhenUsed="0"/>
-    <w:lsdException w:name="Dark List Accent 6" w:semiHidden="0" w:uiPriority="70" w:unhideWhenUsed="0"/>
-    <w:lsdException w:name="Colorful Shading Accent 6" w:semiHidden="0" w:uiPriority="71" w:unhideWhenUsed="0"/>
-    <w:lsdException w:name="Colorful List Accent 6" w:semiHidden="0" w:uiPriority="72" w:unhideWhenUsed="0"/>
-    <w:lsdException w:name="Colorful Grid Accent 6" w:semiHidden="0" w:uiPriority="73" w:unhideWhenUsed="0"/>
-    <w:lsdException w:name="Subtle Emphasis" w:semiHidden="0" w:uiPriority="19" w:unhideWhenUsed="0" w:qFormat="1"/>
-    <w:lsdException w:name="Intense Emphasis" w:semiHidden="0" w:uiPriority="21" w:unhideWhenUsed="0" w:qFormat="1"/>
-    <w:lsdException w:name="Subtle Reference" w:semiHidden="0" w:uiPriority="31" w:unhideWhenUsed="0" w:qFormat="1"/>
-    <w:lsdException w:name="Intense Reference" w:semiHidden="0" w:uiPriority="32" w:unhideWhenUsed="0" w:qFormat="1"/>
-    <w:lsdException w:name="Book Title" w:semiHidden="0" w:uiPriority="33" w:unhideWhenUsed="0" w:qFormat="1"/>
-    <w:lsdException w:name="Bibliography" w:uiPriority="37"/>
-    <w:lsdException w:name="TOC Heading" w:uiPriority="39" w:qFormat="1"/>
-  </w:latentStyles>
-  <w:style w:type="paragraph" w:default="1" w:styleId="Normal">
-    <w:name w:val="Normal"/>
-    <w:qFormat/>
-  </w:style>
-  <w:style w:type="character" w:default="1" w:styleId="DefaultParagraphFont">
-    <w:name w:val="Default Paragraph Font"/>
-    <w:uiPriority w:val="1"/>
-    <w:semiHidden/>
-    <w:unhideWhenUsed/>
-  </w:style>
-  <w:style w:type="table" w:default="1" w:styleId="TableNormal">
-    <w:name w:val="Normal Table"/>
-    <w:uiPriority w:val="99"/>
-    <w:semiHidden/>
-    <w:unhideWhenUsed/>
-    <w:tblPr>
-      <w:tblInd w:w="0" w:type="dxa"/>
-      <w:tblCellMar>
-        <w:top w:w="0" w:type="dxa"/>
-        <w:left w:w="108" w:type="dxa"/>
-        <w:bottom w:w="0" w:type="dxa"/>
-        <w:right w:w="108" w:type="dxa"/>
-      </w:tblCellMar>
-    </w:tblPr>
-  </w:style>
-  <w:style w:type="numbering" w:default="1" w:styleId="NoList">
-    <w:name w:val="No List"/>
-    <w:uiPriority w:val="99"/>
-    <w:semiHidden/>
-    <w:unhideWhenUsed/>
-  </w:style>
-</w:styles>
-</file>
-
 <file path=word/theme/theme1.xml><?xml version="1.0" encoding="utf-8"?>
 <a:theme xmlns:a="http://schemas.openxmlformats.org/drawingml/2006/main" name="Office Theme">
   <a:themeElements>
@@ -4979,7 +4983,7 @@
   <a:extraClrSchemeLst/>
   <a:extLst>
     <a:ext uri="{05A4C25C-085E-4340-85A3-A5531E510DB2}">
-      <thm15:themeFamily xmlns:thm15="http://schemas.microsoft.com/office/thememl/2012/main" xmlns="" name="Office Theme" id="{62F939B6-93AF-4DB8-9C6B-D6C7DFDC589F}" vid="{4A3C46E8-61CC-4603-A589-7422A47A8E4A}"/>
+      <thm15:themeFamily xmlns:thm15="http://schemas.microsoft.com/office/thememl/2012/main" name="Office Theme" id="{62F939B6-93AF-4DB8-9C6B-D6C7DFDC589F}" vid="{4A3C46E8-61CC-4603-A589-7422A47A8E4A}"/>
     </a:ext>
   </a:extLst>
 </a:theme>
@@ -4990,7 +4994,7 @@
 </file>
 
 <file path=customXml/itemProps1.xml><?xml version="1.0" encoding="utf-8"?>
-<ds:datastoreItem xmlns:ds="http://schemas.openxmlformats.org/officeDocument/2006/customXml" ds:itemID="{29AD3C62-FE99-114E-A13B-9AEC0E3B7E2B}">
+<ds:datastoreItem xmlns:ds="http://schemas.openxmlformats.org/officeDocument/2006/customXml" ds:itemID="{54F9E5CF-096B-4BF3-BC6F-BA90B1965D02}">
   <ds:schemaRefs>
     <ds:schemaRef ds:uri="http://schemas.openxmlformats.org/officeDocument/2006/bibliography"/>
   </ds:schemaRefs>

</xml_diff>

<commit_message>
Updated report with testing and evaluation
</commit_message>
<xml_diff>
--- a/ECSE_425_Final_Report.docx
+++ b/ECSE_425_Final_Report.docx
@@ -1,6 +1,6 @@
 
 <file path=word/document.xml><?xml version="1.0" encoding="utf-8"?>
-<w:document xmlns:wpc="http://schemas.microsoft.com/office/word/2010/wordprocessingCanvas" xmlns:cx="http://schemas.microsoft.com/office/drawing/2014/chartex" xmlns:cx1="http://schemas.microsoft.com/office/drawing/2015/9/8/chartex" xmlns:cx2="http://schemas.microsoft.com/office/drawing/2015/10/21/chartex" xmlns:cx3="http://schemas.microsoft.com/office/drawing/2016/5/9/chartex" xmlns:cx4="http://schemas.microsoft.com/office/drawing/2016/5/10/chartex" xmlns:cx5="http://schemas.microsoft.com/office/drawing/2016/5/11/chartex" xmlns:cx6="http://schemas.microsoft.com/office/drawing/2016/5/12/chartex" xmlns:cx7="http://schemas.microsoft.com/office/drawing/2016/5/13/chartex" xmlns:cx8="http://schemas.microsoft.com/office/drawing/2016/5/14/chartex" xmlns:mc="http://schemas.openxmlformats.org/markup-compatibility/2006" xmlns:aink="http://schemas.microsoft.com/office/drawing/2016/ink" xmlns:am3d="http://schemas.microsoft.com/office/drawing/2017/model3d" xmlns:o="urn:schemas-microsoft-com:office:office" xmlns:r="http://schemas.openxmlformats.org/officeDocument/2006/relationships" xmlns:m="http://schemas.openxmlformats.org/officeDocument/2006/math" xmlns:v="urn:schemas-microsoft-com:vml" xmlns:wp14="http://schemas.microsoft.com/office/word/2010/wordprocessingDrawing" xmlns:wp="http://schemas.openxmlformats.org/drawingml/2006/wordprocessingDrawing" xmlns:w10="urn:schemas-microsoft-com:office:word" xmlns:w="http://schemas.openxmlformats.org/wordprocessingml/2006/main" xmlns:w14="http://schemas.microsoft.com/office/word/2010/wordml" xmlns:w15="http://schemas.microsoft.com/office/word/2012/wordml" xmlns:w16cid="http://schemas.microsoft.com/office/word/2016/wordml/cid" xmlns:w16se="http://schemas.microsoft.com/office/word/2015/wordml/symex" xmlns:wpg="http://schemas.microsoft.com/office/word/2010/wordprocessingGroup" xmlns:wpi="http://schemas.microsoft.com/office/word/2010/wordprocessingInk" xmlns:wne="http://schemas.microsoft.com/office/word/2006/wordml" xmlns:wps="http://schemas.microsoft.com/office/word/2010/wordprocessingShape" mc:Ignorable="w14 w15 w16se w16cid wp14">
+<w:document xmlns:wpc="http://schemas.microsoft.com/office/word/2010/wordprocessingCanvas" xmlns:mo="http://schemas.microsoft.com/office/mac/office/2008/main" xmlns:mc="http://schemas.openxmlformats.org/markup-compatibility/2006" xmlns:mv="urn:schemas-microsoft-com:mac:vml" xmlns:o="urn:schemas-microsoft-com:office:office" xmlns:r="http://schemas.openxmlformats.org/officeDocument/2006/relationships" xmlns:m="http://schemas.openxmlformats.org/officeDocument/2006/math" xmlns:v="urn:schemas-microsoft-com:vml" xmlns:wp14="http://schemas.microsoft.com/office/word/2010/wordprocessingDrawing" xmlns:wp="http://schemas.openxmlformats.org/drawingml/2006/wordprocessingDrawing" xmlns:w10="urn:schemas-microsoft-com:office:word" xmlns:w="http://schemas.openxmlformats.org/wordprocessingml/2006/main" xmlns:w14="http://schemas.microsoft.com/office/word/2010/wordml" xmlns:wpg="http://schemas.microsoft.com/office/word/2010/wordprocessingGroup" xmlns:wpi="http://schemas.microsoft.com/office/word/2010/wordprocessingInk" xmlns:wne="http://schemas.microsoft.com/office/word/2006/wordml" xmlns:wps="http://schemas.microsoft.com/office/word/2010/wordprocessingShape" mc:Ignorable="w14 wp14 mv">
   <w:body>
     <w:p>
       <w:pPr>
@@ -33,7 +33,7 @@
           <w:szCs w:val="16"/>
         </w:rPr>
         <w:sectPr>
-          <w:footerReference w:type="first" r:id="rId8"/>
+          <w:footerReference w:type="first" r:id="rId9"/>
           <w:pgSz w:w="12240" w:h="15840" w:code="1"/>
           <w:pgMar w:top="1080" w:right="893" w:bottom="1440" w:left="893" w:header="720" w:footer="720" w:gutter="0"/>
           <w:cols w:space="720"/>
@@ -56,6 +56,7 @@
           <w:sz w:val="18"/>
           <w:szCs w:val="18"/>
         </w:rPr>
+        <w:lastRenderedPageBreak/>
         <w:t>Marcel Morin</w:t>
       </w:r>
       <w:r>
@@ -109,6 +110,7 @@
           <w:sz w:val="18"/>
           <w:szCs w:val="18"/>
         </w:rPr>
+        <w:lastRenderedPageBreak/>
         <w:t>Uday Sahni</w:t>
       </w:r>
       <w:r>
@@ -160,14 +162,8 @@
           <w:sz w:val="18"/>
           <w:szCs w:val="18"/>
         </w:rPr>
-        <w:t>Richie</w:t>
-      </w:r>
-      <w:r>
-        <w:rPr>
-          <w:sz w:val="18"/>
-          <w:szCs w:val="18"/>
-        </w:rPr>
-        <w:t xml:space="preserve"> Piyasirisilp</w:t>
+        <w:lastRenderedPageBreak/>
+        <w:t>Richie Piyasirisilp</w:t>
       </w:r>
       <w:r>
         <w:rPr>
@@ -225,6 +221,7 @@
           <w:sz w:val="18"/>
           <w:szCs w:val="18"/>
         </w:rPr>
+        <w:lastRenderedPageBreak/>
         <w:t>Stone Yun</w:t>
       </w:r>
       <w:r>
@@ -239,7 +236,14 @@
           <w:sz w:val="18"/>
           <w:szCs w:val="18"/>
         </w:rPr>
-        <w:t>2606</w:t>
+        <w:t>260</w:t>
+      </w:r>
+      <w:r>
+        <w:rPr>
+          <w:sz w:val="18"/>
+          <w:szCs w:val="18"/>
+        </w:rPr>
+        <w:t>6</w:t>
       </w:r>
     </w:p>
     <w:p>
@@ -303,6 +307,7 @@
           <w:i/>
           <w:iCs/>
         </w:rPr>
+        <w:lastRenderedPageBreak/>
         <w:t>Abstract</w:t>
       </w:r>
       <w:r>
@@ -551,55 +556,7 @@
         <w:t xml:space="preserve"> </w:t>
       </w:r>
       <w:r>
-        <w:t>The design problem was to implement a standard five-stage pipelined 32-bit MIPS processor. The</w:t>
-      </w:r>
-      <w:r>
-        <w:t xml:space="preserve"> proposed</w:t>
-      </w:r>
-      <w:r>
-        <w:t xml:space="preserve"> processor is able to implement a subset </w:t>
-      </w:r>
-      <w:r>
-        <w:t xml:space="preserve">of </w:t>
-      </w:r>
-      <w:r>
-        <w:t>27 instr</w:t>
-      </w:r>
-      <w:r>
-        <w:t>uctions of the MIPS instruction</w:t>
-      </w:r>
-      <w:r>
-        <w:t xml:space="preserve"> set architecture.</w:t>
-      </w:r>
-      <w:r>
-        <w:t xml:space="preserve"> In addition, the processor implements early branching</w:t>
-      </w:r>
-      <w:r>
-        <w:t xml:space="preserve"> meaning that branch</w:t>
-      </w:r>
-      <w:r>
-        <w:t xml:space="preserve"> instructions are resolved at the </w:t>
-      </w:r>
-      <w:r>
-        <w:t>decoding</w:t>
-      </w:r>
-      <w:r>
-        <w:t xml:space="preserve"> stage rather than the </w:t>
-      </w:r>
-      <w:r>
-        <w:t>execution</w:t>
-      </w:r>
-      <w:r>
-        <w:t xml:space="preserve"> stage.</w:t>
-      </w:r>
-      <w:r>
-        <w:t xml:space="preserve"> This optimization reduces delays imposed by each branch instruction and thereby reduces the performance loss.</w:t>
-      </w:r>
-      <w:r>
-        <w:t xml:space="preserve"> We will provide a brief overview of each stage in this section.</w:t>
-      </w:r>
-      <w:r>
-        <w:t xml:space="preserve"> </w:t>
+        <w:t xml:space="preserve">The design problem was to implement a standard five-stage pipelined 32-bit MIPS processor. The proposed processor is able to implement a subset of 27 instructions of the MIPS instruction set architecture. In addition, the processor implements early branching meaning that branch instructions are resolved at the decoding stage rather than the execution stage. This optimization reduces delays imposed by each branch instruction and thereby reduces the performance loss. We will provide a brief overview of each stage in this section. </w:t>
       </w:r>
     </w:p>
     <w:p>
@@ -607,49 +564,7 @@
         <w:pStyle w:val="BodyText"/>
       </w:pPr>
       <w:r>
-        <w:t xml:space="preserve">The </w:t>
-      </w:r>
-      <w:r>
-        <w:t>instruction fetch</w:t>
-      </w:r>
-      <w:r>
-        <w:t xml:space="preserve"> stage mainly consists of the program counter, instruction memory, and an ALU. </w:t>
-      </w:r>
-      <w:r>
-        <w:t>A</w:t>
-      </w:r>
-      <w:r>
-        <w:t xml:space="preserve">t the beginning of the program, machine code instructions are loaded into the instruction memory module. </w:t>
-      </w:r>
-      <w:r>
-        <w:t xml:space="preserve">The ALU and program counter work in tandem to reference the next instruction address. Since each instruction is 32-bits and MIPS uses byte addressing, the ALU adds four to the program counter value </w:t>
-      </w:r>
-      <w:r>
-        <w:t>to</w:t>
-      </w:r>
-      <w:r>
-        <w:t xml:space="preserve"> fetch the next instruction. There is also a 2:1 mux that selects between the ALU output and the decoded branch address. T</w:t>
-      </w:r>
-      <w:r>
-        <w:t>his allows our processor to move</w:t>
-      </w:r>
-      <w:r>
-        <w:t xml:space="preserve"> to another instruction</w:t>
-      </w:r>
-      <w:r>
-        <w:t xml:space="preserve"> address</w:t>
-      </w:r>
-      <w:r>
-        <w:t xml:space="preserve"> </w:t>
-      </w:r>
-      <w:r>
-        <w:t>if</w:t>
-      </w:r>
-      <w:r>
-        <w:t xml:space="preserve"> our program must branch or jump.</w:t>
-      </w:r>
-      <w:r>
-        <w:t xml:space="preserve"> </w:t>
+        <w:t xml:space="preserve">The instruction fetch stage mainly consists of the program counter, instruction memory, and an ALU. At the beginning of the program, machine code instructions are loaded into the instruction memory module. The ALU and program counter work in tandem to reference the next instruction address. Since each instruction is 32-bits and MIPS uses byte addressing, the ALU adds four to the program counter value to fetch the next instruction. There is also a 2:1 mux that selects between the ALU output and the decoded branch address. This allows our processor to move to another instruction address if our program must branch or jump. </w:t>
       </w:r>
     </w:p>
     <w:p>
@@ -657,19 +572,13 @@
         <w:pStyle w:val="BodyText"/>
       </w:pPr>
       <w:r>
-        <w:t xml:space="preserve">The </w:t>
-      </w:r>
-      <w:r>
-        <w:t>decode stage mainly consists of our decoder and register file. The decoder interprets the fetched instruction and then outputs the register addresses that the register file will use for referencing and outputting the required data.</w:t>
-      </w:r>
-      <w:r>
-        <w:t xml:space="preserve"> Since we implemented early branching, branching instructions are resolved in this stage. The decoder outputs the target address of branch instructions and sends it to the comparator which decides if the program must branch/jump. If the program indeed needs to branch, the target address is added to the current instruction address and sent back to the IF stage for updating the program counter. Finally, there is also a sign/zero extender for sign e</w:t>
-      </w:r>
-      <w:r>
-        <w:t>xtending immediate values from 1</w:t>
-      </w:r>
-      <w:r>
-        <w:t>6 bits to 32.</w:t>
+        <w:t>The decode stage mainly consists of our decoder and register file. The decoder interprets the fetched instruction and then outputs the register addresses that the register file will use for referencing and outputting the required data. Since we implemented early branching, branching instructions are resolved in this stage. The decoder outputs the target address of branch instructions and sends it to the comparator</w:t>
+      </w:r>
+      <w:r>
+        <w:t>,</w:t>
+      </w:r>
+      <w:r>
+        <w:t xml:space="preserve"> which decides if the program must branch/jump. If the program indeed needs to branch, the target address is added to the current instruction address and sent back to the IF stage for updating the program counter. Finally, there is also a sign/zero extender for sign extending immediate values from 16 bits to 32.</w:t>
       </w:r>
     </w:p>
     <w:p>
@@ -677,55 +586,34 @@
         <w:pStyle w:val="BodyText"/>
       </w:pPr>
       <w:r>
-        <w:t xml:space="preserve">The execute stage mainly consists of </w:t>
-      </w:r>
-      <w:r>
-        <w:t xml:space="preserve">a comparator, </w:t>
-      </w:r>
-      <w:r>
-        <w:t xml:space="preserve">4:1 mux’s, a 2:1 mux, and the ALU. </w:t>
-      </w:r>
-      <w:r>
-        <w:t>The ALU is the most important component of this stage since it performs the arithmetic necessary to execute the instruction. If we are performing a load or store, the ALU adds the offset</w:t>
-      </w:r>
-      <w:r>
-        <w:t xml:space="preserve"> (forwarded from ID stage)</w:t>
-      </w:r>
-      <w:r>
-        <w:t xml:space="preserve"> with the register data to create the necessary memory address. If we are performing an add, subtract etc. the ALU performs the necessary arithmetic on the data that has been presented to it by the ID stage. </w:t>
-      </w:r>
-      <w:r>
-        <w:t>The 2:1 mux is used to toggle between feeding the ALU register contents, or an immediate value based on the decoded instruction. It</w:t>
-      </w:r>
-      <w:r>
-        <w:t xml:space="preserve"> i</w:t>
-      </w:r>
-      <w:r>
-        <w:t>s contro</w:t>
-      </w:r>
-      <w:r>
-        <w:t>l</w:t>
-      </w:r>
-      <w:r>
-        <w:t>l</w:t>
-      </w:r>
-      <w:r>
-        <w:t>ed by</w:t>
-      </w:r>
-      <w:r>
-        <w:t xml:space="preserve"> the decoder which outputs a signal to indicate whether the mux should select the regis</w:t>
-      </w:r>
-      <w:r>
-        <w:t>ter data or the immediate value. Finally, the comparator and 4:1 mux’s implement our data forwarding mechanism.</w:t>
-      </w:r>
-      <w:r>
-        <w:t xml:space="preserve"> The 4:1 mux’s are connected to the EX, MEM, and WB stage.</w:t>
-      </w:r>
-      <w:r>
-        <w:t xml:space="preserve"> The comparator checks the register addresses to see if any of the following instruction make references to the same register address that is in the </w:t>
-      </w:r>
-      <w:r>
-        <w:t>EX, MEM, or WB stages and then sends a control signal to the 4:1 mux’s so that they can select the appropriate register data.</w:t>
+        <w:lastRenderedPageBreak/>
+        <w:t>The execute stage mainly consists of a comparator, 4:1 mux’s, a 2:1 mux, and the ALU. The ALU is the most important component of this stage since it performs the arithmetic necessary to execute the instruction. If we are performing a load or store, the ALU adds the offset (forwarded from ID stage) with the register data to create the necessary memory addre</w:t>
+      </w:r>
+      <w:r>
+        <w:t xml:space="preserve">ss. If we are performing </w:t>
+      </w:r>
+      <w:proofErr w:type="gramStart"/>
+      <w:r>
+        <w:t>an add</w:t>
+      </w:r>
+      <w:proofErr w:type="gramEnd"/>
+      <w:r>
+        <w:t xml:space="preserve"> or</w:t>
+      </w:r>
+      <w:r>
+        <w:t xml:space="preserve"> subtract </w:t>
+      </w:r>
+      <w:r>
+        <w:t>operation, for example</w:t>
+      </w:r>
+      <w:r>
+        <w:t xml:space="preserve"> the ALU performs the necessary arithmetic on the data that has been presented to it by the ID stage. The 2:1 mux is used to toggle between feeding the ALU register contents, or an immediate value based on the decoded instruction. It is controlled by the </w:t>
+      </w:r>
+      <w:r>
+        <w:t>decoder, which</w:t>
+      </w:r>
+      <w:r>
+        <w:t xml:space="preserve"> outputs a signal to indicate whether the mux should select the register data or the immediate value. Finally, the comparator and 4:1 mux’s implement our data forwarding mechanism. The 4:1 mux’s are connected to the EX, MEM, and WB stage. The comparator checks the register addresses to see if any of the following instruction make references to the same register address that is in the EX, MEM, or WB stages and then sends a control signal to the 4:1 mux’s so that they can select the appropriate register data.</w:t>
       </w:r>
     </w:p>
     <w:p>
@@ -733,7 +621,13 @@
         <w:pStyle w:val="BodyText"/>
       </w:pPr>
       <w:r>
-        <w:t>The MEM stage houses our main memory block and either retrieves data on a load instruction or re-writes the referenced memory address on store instructions (in which case, a write enable request has been submitted by the decoder and sent to the memory block). Furthermore, there is a 2:1 mux at the output controlled by the load signal which controls the output of the MEM stage. If we are executing a load instruction, the data from the desired memory location is selected and sent to the register file for write-back. Otherwise, the output of the ALU is selected for writing back to the register file since that data will be the result of executing the instruction.</w:t>
+        <w:t xml:space="preserve">The MEM stage houses our main memory block and either retrieves data on a load instruction or re-writes the referenced memory address on store instructions (in which case, a write enable request has been submitted by the decoder and sent to the memory block). Furthermore, there is a 2:1 mux at the output controlled by the load </w:t>
+      </w:r>
+      <w:r>
+        <w:t>signal that</w:t>
+      </w:r>
+      <w:r>
+        <w:t xml:space="preserve"> controls the output of the MEM stage. If we are executing a load instruction, the data from the desired memory location is selected and sent to the register file for write-back. Otherwise, the output of the ALU is selected for writing back to the register file since that data will be the result of executing the instruction.</w:t>
       </w:r>
     </w:p>
     <w:p>
@@ -741,18 +635,16 @@
         <w:pStyle w:val="BodyText"/>
       </w:pPr>
       <w:r>
-        <w:t xml:space="preserve">At the very end of our processor is the WB stage which forwards the resulting data of an instruction to the required location such as the register file and the EX stage (for data forwarding). </w:t>
-      </w:r>
-      <w:r>
-        <w:t>Figure 1</w:t>
-      </w:r>
-      <w:r>
-        <w:t xml:space="preserve"> shows the high-level</w:t>
-      </w:r>
-      <w:bookmarkStart w:id="0" w:name="_GoBack"/>
-      <w:bookmarkEnd w:id="0"/>
-      <w:r>
-        <w:t xml:space="preserve"> organization of our processor. It details the connections and signals within and between each stage.</w:t>
+        <w:t>At the very end of our processor is the WB stage which forwards the resulting data of an instruction to the required location such as the register file and the EX stage (for data forwarding).</w:t>
+      </w:r>
+      <w:r>
+        <w:rPr>
+          <w:i/>
+        </w:rPr>
+        <w:t xml:space="preserve"> Figure 1</w:t>
+      </w:r>
+      <w:r>
+        <w:t xml:space="preserve"> shows the high-level organization of our processor. It details the connections and signals within and between each stage.</w:t>
       </w:r>
     </w:p>
     <w:p>
@@ -768,11 +660,10 @@
     <w:p>
       <w:pPr>
         <w:pStyle w:val="figurecaption"/>
-        <w:jc w:val="center"/>
       </w:pPr>
       <w:r>
         <w:lastRenderedPageBreak/>
-        <w:pict w14:anchorId="423F481C">
+        <w:pict w14:anchorId="05B77484">
           <v:shapetype id="_x0000_t75" coordsize="21600,21600" o:spt="75" o:preferrelative="t" path="m@4@5l@4@11@9@11@9@5xe" filled="f" stroked="f">
             <v:stroke joinstyle="miter"/>
             <v:formulas>
@@ -792,20 +683,14 @@
             <v:path o:extrusionok="f" gradientshapeok="t" o:connecttype="rect"/>
             <o:lock v:ext="edit" aspectratio="t"/>
           </v:shapetype>
-          <v:shape id="_x0000_s1030" type="#_x0000_t75" style="position:absolute;left:0;text-align:left;margin-left:.3pt;margin-top:8.45pt;width:251.35pt;height:90pt;z-index:2;mso-position-horizontal-relative:text;mso-position-vertical-relative:text;mso-width-relative:page;mso-height-relative:page">
-            <v:imagedata r:id="rId9" o:title="PipelineProcess" croptop="5958f"/>
+          <v:shape id="_x0000_s1031" type="#_x0000_t75" style="position:absolute;left:0;text-align:left;margin-left:.3pt;margin-top:8.45pt;width:251.35pt;height:90pt;z-index:251659264;mso-position-horizontal-relative:text;mso-position-vertical-relative:text;mso-width-relative:page;mso-height-relative:page">
+            <v:imagedata r:id="rId10" o:title="PipelineProcess" croptop="5958f"/>
             <w10:wrap type="square"/>
           </v:shape>
         </w:pict>
       </w:r>
       <w:r>
-        <w:t>Block diagram of the pipelined processor.</w:t>
-      </w:r>
-      <w:r>
-        <w:t xml:space="preserve"> Components between the latches (in orange) were organized into module blocks</w:t>
-      </w:r>
-      <w:r>
-        <w:t>. The top level module manages signals and data that are used by multiple stages.</w:t>
+        <w:t>Block diagram of the pipelined processor. Components between the latches (in orange) were organized into module blocks. The top level module manages signals and data that are used by multiple stages.</w:t>
       </w:r>
     </w:p>
     <w:p>
@@ -829,13 +714,7 @@
         <w:pStyle w:val="BodyText"/>
       </w:pPr>
       <w:r>
-        <w:t xml:space="preserve">As this is a large project with five stages and several components per stage, we took a multi-step approach to design. First, we needed a complete block diagram detailing all the components needed for each stage, as </w:t>
-      </w:r>
-      <w:r>
-        <w:t xml:space="preserve">seen </w:t>
-      </w:r>
-      <w:r>
-        <w:t xml:space="preserve">in </w:t>
+        <w:t xml:space="preserve">As this is a large project with five stages and several components per stage, we took a multi-step approach to design. First, we needed a complete block diagram detailing all the components needed for each stage, as seen in </w:t>
       </w:r>
       <w:r>
         <w:rPr>
@@ -891,73 +770,55 @@
         <w:pStyle w:val="BodyText"/>
       </w:pPr>
       <w:r>
-        <w:t>The pipelined processor was tested in several stages. The first testing stage was to evaluate each</w:t>
-      </w:r>
-      <w:r>
-        <w:t xml:space="preserve"> individual</w:t>
-      </w:r>
-      <w:r>
-        <w:t xml:space="preserve"> component separately to ensure</w:t>
-      </w:r>
-      <w:r>
-        <w:t xml:space="preserve"> that they behaved as expected. </w:t>
-      </w:r>
-      <w:r>
-        <w:t xml:space="preserve">For example, </w:t>
-      </w:r>
-      <w:r>
-        <w:t>the adder component was t</w:t>
-      </w:r>
-      <w:r>
-        <w:t xml:space="preserve">ested in ModelSim by forcing </w:t>
-      </w:r>
-      <w:r>
-        <w:t xml:space="preserve">two inputs and an enable signal and </w:t>
-      </w:r>
-      <w:r>
-        <w:t>verifying that it</w:t>
-      </w:r>
-      <w:r>
-        <w:t xml:space="preserve"> outputted the correct value</w:t>
-      </w:r>
-      <w:r>
-        <w:t>.</w:t>
-      </w:r>
-      <w:r>
-        <w:t xml:space="preserve"> The next testing stage was to evaluate groups of components that corresponded to each of the five pipeline stages. This was done to verify that given the correct inputs and signals, each pipeline stage would be able to produce</w:t>
-      </w:r>
-      <w:r>
-        <w:t xml:space="preserve"> the correct outputs</w:t>
-      </w:r>
-      <w:r>
-        <w:t xml:space="preserve">. Lastly, </w:t>
-      </w:r>
-      <w:r>
-        <w:t>the entir</w:t>
-      </w:r>
-      <w:r>
-        <w:t>e pipeline</w:t>
-      </w:r>
-      <w:r>
-        <w:t>d</w:t>
-      </w:r>
-      <w:r>
-        <w:t xml:space="preserve"> processor was tested</w:t>
-      </w:r>
+        <w:t>The pipelined processor was tested in several stages</w:t>
+      </w:r>
+      <w:r>
+        <w:t xml:space="preserve"> in </w:t>
+      </w:r>
+      <w:proofErr w:type="spellStart"/>
+      <w:r>
+        <w:t>ModelSim</w:t>
+      </w:r>
+      <w:proofErr w:type="spellEnd"/>
       <w:r>
         <w:t xml:space="preserve">. </w:t>
       </w:r>
       <w:r>
+        <w:t xml:space="preserve">The first testing stage was to evaluate each individual component separately to ensure that they behaved as expected. For example, </w:t>
+      </w:r>
+      <w:proofErr w:type="gramStart"/>
+      <w:r>
+        <w:t xml:space="preserve">the adder component was tested by forcing </w:t>
+      </w:r>
+      <w:r>
+        <w:t xml:space="preserve">its </w:t>
+      </w:r>
+      <w:r>
+        <w:t xml:space="preserve">two inputs and </w:t>
+      </w:r>
+      <w:r>
+        <w:t>its</w:t>
+      </w:r>
+      <w:r>
+        <w:t xml:space="preserve"> enable signal and</w:t>
+      </w:r>
+      <w:bookmarkStart w:id="0" w:name="_GoBack"/>
+      <w:bookmarkEnd w:id="0"/>
+      <w:r>
         <w:t xml:space="preserve"> </w:t>
       </w:r>
       <w:r>
-        <w:t xml:space="preserve">A set of MIPs instructions was </w:t>
-      </w:r>
-      <w:r>
-        <w:t>load</w:t>
-      </w:r>
-      <w:r>
-        <w:t>ed into the system and the results of the output file were used to verify that all the operations and procedures performed as expected.</w:t>
+        <w:t xml:space="preserve">verifying that </w:t>
+      </w:r>
+      <w:r>
+        <w:t>the correct value</w:t>
+      </w:r>
+      <w:r>
+        <w:t xml:space="preserve"> was outputted</w:t>
+      </w:r>
+      <w:proofErr w:type="gramEnd"/>
+      <w:r>
+        <w:t xml:space="preserve">. It was important to test each component individually before testing them together because problems could be easily isolated and fixed. </w:t>
       </w:r>
     </w:p>
     <w:p>
@@ -965,7 +826,31 @@
         <w:pStyle w:val="BodyText"/>
       </w:pPr>
       <w:r>
-        <w:t>tb</w:t>
+        <w:t xml:space="preserve">The next testing stage was to evaluate each of the five higher-level pipeline stage modules with a test bench. This was done to verify that given the correct inputs and signals, each pipeline stage would be able to produce the correct outputs. For example, the test bench written for the instruction fetch stage set the </w:t>
+      </w:r>
+      <w:proofErr w:type="spellStart"/>
+      <w:r>
+        <w:t>branch_taken</w:t>
+      </w:r>
+      <w:proofErr w:type="spellEnd"/>
+      <w:r>
+        <w:t xml:space="preserve"> variable to force which instruction would be performed next. The program counter and destination address inputs were tracked to check that they only changed when they were expected to, depending on the test case. The </w:t>
+      </w:r>
+      <w:proofErr w:type="spellStart"/>
+      <w:r>
+        <w:t>pc_out</w:t>
+      </w:r>
+      <w:proofErr w:type="spellEnd"/>
+      <w:r>
+        <w:t xml:space="preserve"> and </w:t>
+      </w:r>
+      <w:proofErr w:type="spellStart"/>
+      <w:r>
+        <w:t>instruction_out</w:t>
+      </w:r>
+      <w:proofErr w:type="spellEnd"/>
+      <w:r>
+        <w:t xml:space="preserve"> outputs were also tracked to ensure that the fetching stage produced the appropriate program count and instruction to be fed into the decoding stage. </w:t>
       </w:r>
     </w:p>
     <w:p>
@@ -973,15 +858,18 @@
         <w:pStyle w:val="BodyText"/>
       </w:pPr>
       <w:r>
-        <w:t>issues</w:t>
+        <w:lastRenderedPageBreak/>
+        <w:t>Lastly, all five stages were tested together to evaluate the pipelined processor as a whole. Similarly to the individual pipeline stages, the final product was tested using a test bench. A set of MIPs instructions composed of arithmetic, logical, transfer, shift, memory, and control-flow operations was inputted and processed in the pipeline processor. Variable delay cycles were also added between the instructions to provide a more detailed test bench. The results were then written to a .txt file that was used to verify that all the operations and procedures performed as expected.</w:t>
       </w:r>
     </w:p>
     <w:p>
       <w:pPr>
         <w:pStyle w:val="BodyText"/>
-      </w:pPr>
-      <w:r>
-        <w:t>how we solved them</w:t>
+        <w:ind w:firstLine="0"/>
+      </w:pPr>
+      <w:r>
+        <w:tab/>
+        <w:t xml:space="preserve">Even though the entire pipelined processor was tested from each individual component to full stages, there were still multiple problems when testing all five stages together. The two main issues that persisted were in the port mapping and latency between stages. To fix the issues in the port mapping, every associated component was checked and remapped so that all the wiring connected correctly. As for the latency problems, the components in question were reviewed and were found to have design problems that lead to timing errors. </w:t>
       </w:r>
     </w:p>
     <w:p>
@@ -1036,7 +924,23 @@
         <w:pStyle w:val="BodyText"/>
       </w:pPr>
       <w:r>
-        <w:t>Define abbreviations and acronyms the first time they are used in the text, even after they have been defined in the abstract. Abbreviations such as IEEE, SI, MKS, CGS, sc, dc, and rms do not have to be defined. Do not use abbreviations in the title or heads unless they are unavoidable.</w:t>
+        <w:t xml:space="preserve">Define abbreviations and acronyms the first time they are used in the text, even after they have been defined in the abstract. Abbreviations such as IEEE, SI, MKS, CGS, </w:t>
+      </w:r>
+      <w:proofErr w:type="spellStart"/>
+      <w:r>
+        <w:t>sc</w:t>
+      </w:r>
+      <w:proofErr w:type="spellEnd"/>
+      <w:r>
+        <w:t xml:space="preserve">, dc, and </w:t>
+      </w:r>
+      <w:proofErr w:type="spellStart"/>
+      <w:r>
+        <w:t>rms</w:t>
+      </w:r>
+      <w:proofErr w:type="spellEnd"/>
+      <w:r>
+        <w:t xml:space="preserve"> do not have to be defined. Do not use abbreviations in the title or heads unless they are unavoidable.</w:t>
       </w:r>
     </w:p>
     <w:p>
@@ -1066,7 +970,15 @@
         <w:pStyle w:val="bulletlist"/>
       </w:pPr>
       <w:r>
-        <w:t>Avoid combining SI and CGS units, such as current in amperes and magnetic field in oersteds. This often leads to confusion because equations do not balance dimensionally. If you must use mixed units, clearly state the units for each quantity that you use in an equation.</w:t>
+        <w:t xml:space="preserve">Avoid combining SI and CGS units, such as current in amperes and magnetic field in </w:t>
+      </w:r>
+      <w:proofErr w:type="spellStart"/>
+      <w:r>
+        <w:t>oersteds</w:t>
+      </w:r>
+      <w:proofErr w:type="spellEnd"/>
+      <w:r>
+        <w:t>. This often leads to confusion because equations do not balance dimensionally. If you must use mixed units, clearly state the units for each quantity that you use in an equation.</w:t>
       </w:r>
     </w:p>
     <w:p>
@@ -1074,7 +986,47 @@
         <w:pStyle w:val="bulletlist"/>
       </w:pPr>
       <w:r>
-        <w:t>Do not mix complete spellings and abbreviations of units: “Wb/m2” or “webers per square meter”, not “webers/m2”.  Spell out units when they appear in text: “. . . a few henries”, not “. . . a few H”.</w:t>
+        <w:t>Do not mix complete spellings and abbreviations of units: “</w:t>
+      </w:r>
+      <w:proofErr w:type="spellStart"/>
+      <w:r>
+        <w:t>Wb</w:t>
+      </w:r>
+      <w:proofErr w:type="spellEnd"/>
+      <w:r>
+        <w:t>/m2” or “</w:t>
+      </w:r>
+      <w:proofErr w:type="spellStart"/>
+      <w:r>
+        <w:t>webers</w:t>
+      </w:r>
+      <w:proofErr w:type="spellEnd"/>
+      <w:r>
+        <w:t xml:space="preserve"> per square meter”, not “</w:t>
+      </w:r>
+      <w:proofErr w:type="spellStart"/>
+      <w:r>
+        <w:t>webers</w:t>
+      </w:r>
+      <w:proofErr w:type="spellEnd"/>
+      <w:r>
+        <w:t xml:space="preserve">/m2”.  Spell out units when they appear in text: </w:t>
+      </w:r>
+      <w:proofErr w:type="gramStart"/>
+      <w:r>
+        <w:t>“.</w:t>
+      </w:r>
+      <w:proofErr w:type="gramEnd"/>
+      <w:r>
+        <w:t xml:space="preserve"> . . a few </w:t>
+      </w:r>
+      <w:proofErr w:type="spellStart"/>
+      <w:r>
+        <w:t>henries</w:t>
+      </w:r>
+      <w:proofErr w:type="spellEnd"/>
+      <w:r>
+        <w:t>”, not “. . . a few H”.</w:t>
       </w:r>
     </w:p>
     <w:p>
@@ -1082,17 +1034,35 @@
         <w:pStyle w:val="bulletlist"/>
       </w:pPr>
       <w:r>
-        <w:t xml:space="preserve">Use a zero before decimal points: “0.25”, not “.25”. Use “cm3”, not “cc”. </w:t>
+        <w:lastRenderedPageBreak/>
+        <w:t>Use a zero before decimal points: “0.25”, not “</w:t>
+      </w:r>
+      <w:proofErr w:type="gramStart"/>
+      <w:r>
+        <w:t>.25</w:t>
+      </w:r>
+      <w:proofErr w:type="gramEnd"/>
+      <w:r>
+        <w:t xml:space="preserve">”. Use “cm3”, not “cc”. </w:t>
       </w:r>
       <w:r>
         <w:t>(</w:t>
       </w:r>
+      <w:proofErr w:type="gramStart"/>
       <w:r>
         <w:rPr>
           <w:i/>
           <w:iCs/>
         </w:rPr>
-        <w:t>bullet list</w:t>
+        <w:t>bullet</w:t>
+      </w:r>
+      <w:proofErr w:type="gramEnd"/>
+      <w:r>
+        <w:rPr>
+          <w:i/>
+          <w:iCs/>
+        </w:rPr>
+        <w:t xml:space="preserve"> list</w:t>
       </w:r>
       <w:r>
         <w:t>)</w:t>
@@ -1122,7 +1092,23 @@
         </w:rPr>
       </w:pPr>
       <w:r>
-        <w:t>Number equations consecutively. Equation numbers, within parentheses, are to position flush right, as in (1), using a right tab stop. To make your equations more compact, you may use the solidus ( / ), the exp function, or appropriate exponents. Italicize Roman symbols for quantities and variables, but not Greek symbols. Use a long dash rather than a hyphen for a minus sign. Punctuate equations with commas or periods when they are part of a sentence, as in</w:t>
+        <w:t xml:space="preserve">Number equations consecutively. Equation numbers, within parentheses, are to position flush right, as in (1), using a right tab stop. To make your equations more compact, you may use the solidus </w:t>
+      </w:r>
+      <w:proofErr w:type="gramStart"/>
+      <w:r>
+        <w:t>( /</w:t>
+      </w:r>
+      <w:proofErr w:type="gramEnd"/>
+      <w:r>
+        <w:t xml:space="preserve"> ), the </w:t>
+      </w:r>
+      <w:proofErr w:type="spellStart"/>
+      <w:r>
+        <w:t>exp</w:t>
+      </w:r>
+      <w:proofErr w:type="spellEnd"/>
+      <w:r>
+        <w:t xml:space="preserve"> function, or appropriate exponents. Italicize Roman symbols for quantities and variables, but not Greek symbols. Use a long dash rather than a hyphen for a minus sign. Punctuate equations with commas or periods when they are part of a sentence, as in</w:t>
       </w:r>
       <w:r>
         <w:rPr>
@@ -1138,6 +1124,7 @@
       <w:r>
         <w:tab/>
       </w:r>
+      <w:proofErr w:type="gramStart"/>
       <w:r>
         <w:rPr>
           <w:rFonts w:ascii="Times New Roman" w:hAnsi="Times New Roman" w:cs="Times New Roman"/>
@@ -1176,6 +1163,7 @@
       <w:r>
         <w:t></w:t>
       </w:r>
+      <w:proofErr w:type="gramEnd"/>
       <w:r>
         <w:tab/>
       </w:r>
@@ -1194,7 +1182,6 @@
         <w:pStyle w:val="BodyText"/>
       </w:pPr>
       <w:r>
-        <w:lastRenderedPageBreak/>
         <w:t>Note that the equation is centered using a center tab stop. Be sure that the symbols in your equation have been defined before or immediately following the equation. Use “(1)”, not “Eq. (1)” or “equation (1)”, except at the beginning of a sentence: “Equation (1) is . . .”</w:t>
       </w:r>
     </w:p>
@@ -1283,6 +1270,7 @@
         <w:pStyle w:val="bulletlist"/>
       </w:pPr>
       <w:r>
+        <w:lastRenderedPageBreak/>
         <w:t>Be aware of the different meanings of the homophones “affect” and “effect”, “complement” and “compliment”, “discreet” and “discrete”, “principal” and “principle”.</w:t>
       </w:r>
     </w:p>
@@ -1410,7 +1398,15 @@
         <w:t xml:space="preserve"> </w:t>
       </w:r>
       <w:r>
-        <w:t>Names should not be listed in columns nor group by affiliation.</w:t>
+        <w:t xml:space="preserve">Names should not be listed in columns </w:t>
+      </w:r>
+      <w:proofErr w:type="gramStart"/>
+      <w:r>
+        <w:t>nor</w:t>
+      </w:r>
+      <w:proofErr w:type="gramEnd"/>
+      <w:r>
+        <w:t xml:space="preserve"> group by affiliation.</w:t>
       </w:r>
       <w:r>
         <w:rPr>
@@ -1559,7 +1555,11 @@
         <w:pStyle w:val="BodyText"/>
       </w:pPr>
       <w:r>
-        <w:t>Component heads identify the different components of your paper and are not topically subordinate to each other. Examples include Acknowledgments and References and, for these, the correct style to use is “Heading 5”. Use “figure caption” for your Figure captions, and “table head” for your table title. Run-in heads, such as “Abstract”, will require you to apply a style (in this case, italic) in addition to the style provided by the drop down menu to differentiate the head from the text.</w:t>
+        <w:t xml:space="preserve">Component heads identify the different components of your paper and are not topically subordinate to each other. Examples include Acknowledgments and References and, for these, the correct style to use is “Heading 5”. Use “figure caption” for </w:t>
+      </w:r>
+      <w:r>
+        <w:lastRenderedPageBreak/>
+        <w:t>your Figure captions, and “table head” for your table title. Run-in heads, such as “Abstract”, will require you to apply a style (in this case, italic) in addition to the style provided by the drop down menu to differentiate the head from the text.</w:t>
       </w:r>
     </w:p>
     <w:p>
@@ -1642,11 +1642,7 @@
               <w:pStyle w:val="tablecolhead"/>
             </w:pPr>
             <w:r>
-              <w:t xml:space="preserve">Table </w:t>
-            </w:r>
-            <w:r>
-              <w:lastRenderedPageBreak/>
-              <w:t>Head</w:t>
+              <w:t>Table Head</w:t>
             </w:r>
           </w:p>
         </w:tc>
@@ -1661,7 +1657,6 @@
               <w:pStyle w:val="tablecolhead"/>
             </w:pPr>
             <w:r>
-              <w:lastRenderedPageBreak/>
               <w:t>Table Column Head</w:t>
             </w:r>
           </w:p>
@@ -1880,7 +1875,15 @@
         <w:pStyle w:val="BodyText"/>
       </w:pPr>
       <w:r>
-        <w:t>Figure Labels: Use 8 point Times New Roman for Figure labels. Use words rather than symbols or abbreviations when writing Figure axis labels to avoid confusing the reader. As an example, write the quantity “Magnetization”, or “Magnetization, M”, not just “M”. If including units in the label, present them within parentheses. Do not label axes only with units. In the example, write “Magnetization (A/m)” or “Magnetization {A[m(1)]}”, not just “A/m”. Do not label axes</w:t>
+        <w:t>Figure Labels: Use 8 point Times New Roman for Figure labels. Use words rather than symbols or abbreviations when writing Figure axis labels to avoid confusing the reader. As an example, write the quantity “Magnetization”, or “Magnetization, M”, not just “M”. If including units in the label, present them within parentheses. Do not label axes only with units. In the example, write “Magnetization (A/m)” or “Magnetization {</w:t>
+      </w:r>
+      <w:proofErr w:type="gramStart"/>
+      <w:r>
+        <w:t>A[</w:t>
+      </w:r>
+      <w:proofErr w:type="gramEnd"/>
+      <w:r>
+        <w:t>m(1)]}”, not just “A/m”. Do not label axes</w:t>
       </w:r>
       <w:r>
         <w:t xml:space="preserve"> </w:t>
@@ -1894,6 +1897,7 @@
         <w:pStyle w:val="Heading5"/>
       </w:pPr>
       <w:r>
+        <w:lastRenderedPageBreak/>
         <w:t>Acknowledgment</w:t>
       </w:r>
       <w:r>
@@ -1939,7 +1943,15 @@
         <w:t>o</w:t>
       </w:r>
       <w:r>
-        <w:t xml:space="preserve">ne of us (R. B. G.) thanks </w:t>
+        <w:t xml:space="preserve">ne of us (R. B. G.) </w:t>
+      </w:r>
+      <w:proofErr w:type="gramStart"/>
+      <w:r>
+        <w:t>thanks</w:t>
+      </w:r>
+      <w:proofErr w:type="gramEnd"/>
+      <w:r>
+        <w:t xml:space="preserve"> </w:t>
       </w:r>
       <w:r>
         <w:t>...</w:t>
@@ -1956,9 +1968,11 @@
       <w:r>
         <w:t>...</w:t>
       </w:r>
+      <w:proofErr w:type="gramStart"/>
       <w:r>
         <w:t>”.</w:t>
       </w:r>
+      <w:proofErr w:type="gramEnd"/>
       <w:r>
         <w:rPr>
           <w:lang w:val="en-US" w:eastAsia="x-none"/>
@@ -1989,10 +2003,11 @@
         <w:pStyle w:val="BodyText"/>
       </w:pPr>
       <w:r>
-        <w:t xml:space="preserve">The template will number citations consecutively within brackets [1]. The sentence punctuation follows the bracket [2]. Refer simply to the reference number, as in [3]—do not use “Ref. [3]” or “reference [3]” except at the beginning of a </w:t>
-      </w:r>
-      <w:r>
-        <w:t>sentence: “Reference [3] was the first</w:t>
+        <w:t xml:space="preserve">The template will number citations consecutively within brackets [1]. The sentence punctuation follows the bracket [2]. Refer simply to the reference number, as in [3]—do not use “Ref. [3]” or “reference [3]” except at the beginning of a sentence: “Reference [3] was the </w:t>
+      </w:r>
+      <w:proofErr w:type="gramStart"/>
+      <w:r>
+        <w:t>first</w:t>
       </w:r>
       <w:r>
         <w:rPr>
@@ -2006,6 +2021,7 @@
       <w:r>
         <w:t>”</w:t>
       </w:r>
+      <w:proofErr w:type="gramEnd"/>
     </w:p>
     <w:p>
       <w:pPr>
@@ -2065,13 +2081,13 @@
         <w:ind w:left="354" w:hanging="354"/>
       </w:pPr>
       <w:r>
-        <w:pict w14:anchorId="392CE8B5">
-          <v:shapetype id="_x0000_t202" coordsize="21600,21600" o:spt="202" path="m,l,21600r21600,l21600,xe">
+        <w:pict w14:anchorId="69FDAA71">
+          <v:shapetype id="_x0000_t202" coordsize="21600,21600" o:spt="202" path="m0,0l0,21600,21600,21600,21600,0xe">
             <v:stroke joinstyle="miter"/>
             <v:path gradientshapeok="t" o:connecttype="rect"/>
           </v:shapetype>
-          <v:shape id="_x0000_s1026" type="#_x0000_t202" style="position:absolute;left:0;text-align:left;margin-left:-269.15pt;margin-top:168.75pt;width:252pt;height:90pt;z-index:-2;mso-wrap-edited:f" wrapcoords="-64 0 -64 21600 21664 21600 21664 0 -64 0">
-            <v:textbox style="mso-next-textbox:#_x0000_s1026">
+          <v:shape id="_x0000_s1032" type="#_x0000_t202" style="position:absolute;left:0;text-align:left;margin-left:-269.15pt;margin-top:168.75pt;width:252pt;height:90pt;z-index:-251656192;mso-wrap-edited:f" wrapcoords="-64 0 -64 21600 21664 21600 21664 0 -64 0">
+            <v:textbox style="mso-next-textbox:#_x0000_s1032">
               <w:txbxContent>
                 <w:p>
                   <w:pPr>
@@ -2186,7 +2202,9 @@
       </w:pPr>
     </w:p>
     <w:p/>
+    <w:p/>
     <w:sectPr>
+      <w:footerReference w:type="first" r:id="rId11"/>
       <w:type w:val="continuous"/>
       <w:pgSz w:w="12240" w:h="15840" w:code="1"/>
       <w:pgMar w:top="1080" w:right="893" w:bottom="1440" w:left="893" w:header="720" w:footer="720" w:gutter="0"/>
@@ -2198,7 +2216,7 @@
 </file>
 
 <file path=word/endnotes.xml><?xml version="1.0" encoding="utf-8"?>
-<w:endnotes xmlns:wpc="http://schemas.microsoft.com/office/word/2010/wordprocessingCanvas" xmlns:cx="http://schemas.microsoft.com/office/drawing/2014/chartex" xmlns:cx1="http://schemas.microsoft.com/office/drawing/2015/9/8/chartex" xmlns:cx2="http://schemas.microsoft.com/office/drawing/2015/10/21/chartex" xmlns:cx3="http://schemas.microsoft.com/office/drawing/2016/5/9/chartex" xmlns:cx4="http://schemas.microsoft.com/office/drawing/2016/5/10/chartex" xmlns:cx5="http://schemas.microsoft.com/office/drawing/2016/5/11/chartex" xmlns:cx6="http://schemas.microsoft.com/office/drawing/2016/5/12/chartex" xmlns:cx7="http://schemas.microsoft.com/office/drawing/2016/5/13/chartex" xmlns:cx8="http://schemas.microsoft.com/office/drawing/2016/5/14/chartex" xmlns:mc="http://schemas.openxmlformats.org/markup-compatibility/2006" xmlns:aink="http://schemas.microsoft.com/office/drawing/2016/ink" xmlns:am3d="http://schemas.microsoft.com/office/drawing/2017/model3d" xmlns:o="urn:schemas-microsoft-com:office:office" xmlns:r="http://schemas.openxmlformats.org/officeDocument/2006/relationships" xmlns:m="http://schemas.openxmlformats.org/officeDocument/2006/math" xmlns:v="urn:schemas-microsoft-com:vml" xmlns:wp14="http://schemas.microsoft.com/office/word/2010/wordprocessingDrawing" xmlns:wp="http://schemas.openxmlformats.org/drawingml/2006/wordprocessingDrawing" xmlns:w10="urn:schemas-microsoft-com:office:word" xmlns:w="http://schemas.openxmlformats.org/wordprocessingml/2006/main" xmlns:w14="http://schemas.microsoft.com/office/word/2010/wordml" xmlns:w15="http://schemas.microsoft.com/office/word/2012/wordml" xmlns:w16cid="http://schemas.microsoft.com/office/word/2016/wordml/cid" xmlns:w16se="http://schemas.microsoft.com/office/word/2015/wordml/symex" xmlns:wpg="http://schemas.microsoft.com/office/word/2010/wordprocessingGroup" xmlns:wpi="http://schemas.microsoft.com/office/word/2010/wordprocessingInk" xmlns:wne="http://schemas.microsoft.com/office/word/2006/wordml" xmlns:wps="http://schemas.microsoft.com/office/word/2010/wordprocessingShape" mc:Ignorable="w14 w15 w16se w16cid wp14">
+<w:endnotes xmlns:wpc="http://schemas.microsoft.com/office/word/2010/wordprocessingCanvas" xmlns:mo="http://schemas.microsoft.com/office/mac/office/2008/main" xmlns:mc="http://schemas.openxmlformats.org/markup-compatibility/2006" xmlns:mv="urn:schemas-microsoft-com:mac:vml" xmlns:o="urn:schemas-microsoft-com:office:office" xmlns:r="http://schemas.openxmlformats.org/officeDocument/2006/relationships" xmlns:m="http://schemas.openxmlformats.org/officeDocument/2006/math" xmlns:v="urn:schemas-microsoft-com:vml" xmlns:wp14="http://schemas.microsoft.com/office/word/2010/wordprocessingDrawing" xmlns:wp="http://schemas.openxmlformats.org/drawingml/2006/wordprocessingDrawing" xmlns:w10="urn:schemas-microsoft-com:office:word" xmlns:w="http://schemas.openxmlformats.org/wordprocessingml/2006/main" xmlns:w14="http://schemas.microsoft.com/office/word/2010/wordml" xmlns:wpg="http://schemas.microsoft.com/office/word/2010/wordprocessingGroup" xmlns:wpi="http://schemas.microsoft.com/office/word/2010/wordprocessingInk" xmlns:wne="http://schemas.microsoft.com/office/word/2006/wordml" xmlns:wps="http://schemas.microsoft.com/office/word/2010/wordprocessingShape" mc:Ignorable="w14 wp14 mv">
   <w:endnote w:type="separator" w:id="-1">
     <w:p>
       <w:r>
@@ -2217,7 +2235,29 @@
 </file>
 
 <file path=word/footer1.xml><?xml version="1.0" encoding="utf-8"?>
-<w:ftr xmlns:wpc="http://schemas.microsoft.com/office/word/2010/wordprocessingCanvas" xmlns:cx="http://schemas.microsoft.com/office/drawing/2014/chartex" xmlns:cx1="http://schemas.microsoft.com/office/drawing/2015/9/8/chartex" xmlns:cx2="http://schemas.microsoft.com/office/drawing/2015/10/21/chartex" xmlns:cx3="http://schemas.microsoft.com/office/drawing/2016/5/9/chartex" xmlns:cx4="http://schemas.microsoft.com/office/drawing/2016/5/10/chartex" xmlns:cx5="http://schemas.microsoft.com/office/drawing/2016/5/11/chartex" xmlns:cx6="http://schemas.microsoft.com/office/drawing/2016/5/12/chartex" xmlns:cx7="http://schemas.microsoft.com/office/drawing/2016/5/13/chartex" xmlns:cx8="http://schemas.microsoft.com/office/drawing/2016/5/14/chartex" xmlns:mc="http://schemas.openxmlformats.org/markup-compatibility/2006" xmlns:aink="http://schemas.microsoft.com/office/drawing/2016/ink" xmlns:am3d="http://schemas.microsoft.com/office/drawing/2017/model3d" xmlns:o="urn:schemas-microsoft-com:office:office" xmlns:r="http://schemas.openxmlformats.org/officeDocument/2006/relationships" xmlns:m="http://schemas.openxmlformats.org/officeDocument/2006/math" xmlns:v="urn:schemas-microsoft-com:vml" xmlns:wp14="http://schemas.microsoft.com/office/word/2010/wordprocessingDrawing" xmlns:wp="http://schemas.openxmlformats.org/drawingml/2006/wordprocessingDrawing" xmlns:w10="urn:schemas-microsoft-com:office:word" xmlns:w="http://schemas.openxmlformats.org/wordprocessingml/2006/main" xmlns:w14="http://schemas.microsoft.com/office/word/2010/wordml" xmlns:w15="http://schemas.microsoft.com/office/word/2012/wordml" xmlns:w16cid="http://schemas.microsoft.com/office/word/2016/wordml/cid" xmlns:w16se="http://schemas.microsoft.com/office/word/2015/wordml/symex" xmlns:wpg="http://schemas.microsoft.com/office/word/2010/wordprocessingGroup" xmlns:wpi="http://schemas.microsoft.com/office/word/2010/wordprocessingInk" xmlns:wne="http://schemas.microsoft.com/office/word/2006/wordml" xmlns:wps="http://schemas.microsoft.com/office/word/2010/wordprocessingShape" mc:Ignorable="w14 w15 w16se w16cid wp14">
+<w:ftr xmlns:wpc="http://schemas.microsoft.com/office/word/2010/wordprocessingCanvas" xmlns:mo="http://schemas.microsoft.com/office/mac/office/2008/main" xmlns:mc="http://schemas.openxmlformats.org/markup-compatibility/2006" xmlns:mv="urn:schemas-microsoft-com:mac:vml" xmlns:o="urn:schemas-microsoft-com:office:office" xmlns:r="http://schemas.openxmlformats.org/officeDocument/2006/relationships" xmlns:m="http://schemas.openxmlformats.org/officeDocument/2006/math" xmlns:v="urn:schemas-microsoft-com:vml" xmlns:wp14="http://schemas.microsoft.com/office/word/2010/wordprocessingDrawing" xmlns:wp="http://schemas.openxmlformats.org/drawingml/2006/wordprocessingDrawing" xmlns:w10="urn:schemas-microsoft-com:office:word" xmlns:w="http://schemas.openxmlformats.org/wordprocessingml/2006/main" xmlns:w14="http://schemas.microsoft.com/office/word/2010/wordml" xmlns:wpg="http://schemas.microsoft.com/office/word/2010/wordprocessingGroup" xmlns:wpi="http://schemas.microsoft.com/office/word/2010/wordprocessingInk" xmlns:wne="http://schemas.microsoft.com/office/word/2006/wordml" xmlns:wps="http://schemas.microsoft.com/office/word/2010/wordprocessingShape" mc:Ignorable="w14 wp14">
+  <w:p>
+    <w:pPr>
+      <w:pStyle w:val="Footer"/>
+      <w:jc w:val="left"/>
+      <w:rPr>
+        <w:sz w:val="16"/>
+        <w:szCs w:val="16"/>
+      </w:rPr>
+    </w:pPr>
+    <w:r>
+      <w:rPr>
+        <w:sz w:val="16"/>
+        <w:szCs w:val="16"/>
+      </w:rPr>
+      <w:t>XXX-X-XXXX-XXXX-X/XX/$XX.00 ©20XX IEEE</w:t>
+    </w:r>
+  </w:p>
+</w:ftr>
+</file>
+
+<file path=word/footer2.xml><?xml version="1.0" encoding="utf-8"?>
+<w:ftr xmlns:wpc="http://schemas.microsoft.com/office/word/2010/wordprocessingCanvas" xmlns:mo="http://schemas.microsoft.com/office/mac/office/2008/main" xmlns:mc="http://schemas.openxmlformats.org/markup-compatibility/2006" xmlns:mv="urn:schemas-microsoft-com:mac:vml" xmlns:o="urn:schemas-microsoft-com:office:office" xmlns:r="http://schemas.openxmlformats.org/officeDocument/2006/relationships" xmlns:m="http://schemas.openxmlformats.org/officeDocument/2006/math" xmlns:v="urn:schemas-microsoft-com:vml" xmlns:wp14="http://schemas.microsoft.com/office/word/2010/wordprocessingDrawing" xmlns:wp="http://schemas.openxmlformats.org/drawingml/2006/wordprocessingDrawing" xmlns:w10="urn:schemas-microsoft-com:office:word" xmlns:w="http://schemas.openxmlformats.org/wordprocessingml/2006/main" xmlns:w14="http://schemas.microsoft.com/office/word/2010/wordml" xmlns:wpg="http://schemas.microsoft.com/office/word/2010/wordprocessingGroup" xmlns:wpi="http://schemas.microsoft.com/office/word/2010/wordprocessingInk" xmlns:wne="http://schemas.microsoft.com/office/word/2006/wordml" xmlns:wps="http://schemas.microsoft.com/office/word/2010/wordprocessingShape" mc:Ignorable="w14 wp14">
   <w:p>
     <w:pPr>
       <w:pStyle w:val="Footer"/>
@@ -2239,7 +2279,7 @@
 </file>
 
 <file path=word/footnotes.xml><?xml version="1.0" encoding="utf-8"?>
-<w:footnotes xmlns:wpc="http://schemas.microsoft.com/office/word/2010/wordprocessingCanvas" xmlns:cx="http://schemas.microsoft.com/office/drawing/2014/chartex" xmlns:cx1="http://schemas.microsoft.com/office/drawing/2015/9/8/chartex" xmlns:cx2="http://schemas.microsoft.com/office/drawing/2015/10/21/chartex" xmlns:cx3="http://schemas.microsoft.com/office/drawing/2016/5/9/chartex" xmlns:cx4="http://schemas.microsoft.com/office/drawing/2016/5/10/chartex" xmlns:cx5="http://schemas.microsoft.com/office/drawing/2016/5/11/chartex" xmlns:cx6="http://schemas.microsoft.com/office/drawing/2016/5/12/chartex" xmlns:cx7="http://schemas.microsoft.com/office/drawing/2016/5/13/chartex" xmlns:cx8="http://schemas.microsoft.com/office/drawing/2016/5/14/chartex" xmlns:mc="http://schemas.openxmlformats.org/markup-compatibility/2006" xmlns:aink="http://schemas.microsoft.com/office/drawing/2016/ink" xmlns:am3d="http://schemas.microsoft.com/office/drawing/2017/model3d" xmlns:o="urn:schemas-microsoft-com:office:office" xmlns:r="http://schemas.openxmlformats.org/officeDocument/2006/relationships" xmlns:m="http://schemas.openxmlformats.org/officeDocument/2006/math" xmlns:v="urn:schemas-microsoft-com:vml" xmlns:wp14="http://schemas.microsoft.com/office/word/2010/wordprocessingDrawing" xmlns:wp="http://schemas.openxmlformats.org/drawingml/2006/wordprocessingDrawing" xmlns:w10="urn:schemas-microsoft-com:office:word" xmlns:w="http://schemas.openxmlformats.org/wordprocessingml/2006/main" xmlns:w14="http://schemas.microsoft.com/office/word/2010/wordml" xmlns:w15="http://schemas.microsoft.com/office/word/2012/wordml" xmlns:w16cid="http://schemas.microsoft.com/office/word/2016/wordml/cid" xmlns:w16se="http://schemas.microsoft.com/office/word/2015/wordml/symex" xmlns:wpg="http://schemas.microsoft.com/office/word/2010/wordprocessingGroup" xmlns:wpi="http://schemas.microsoft.com/office/word/2010/wordprocessingInk" xmlns:wne="http://schemas.microsoft.com/office/word/2006/wordml" xmlns:wps="http://schemas.microsoft.com/office/word/2010/wordprocessingShape" mc:Ignorable="w14 w15 w16se w16cid wp14">
+<w:footnotes xmlns:wpc="http://schemas.microsoft.com/office/word/2010/wordprocessingCanvas" xmlns:mo="http://schemas.microsoft.com/office/mac/office/2008/main" xmlns:mc="http://schemas.openxmlformats.org/markup-compatibility/2006" xmlns:mv="urn:schemas-microsoft-com:mac:vml" xmlns:o="urn:schemas-microsoft-com:office:office" xmlns:r="http://schemas.openxmlformats.org/officeDocument/2006/relationships" xmlns:m="http://schemas.openxmlformats.org/officeDocument/2006/math" xmlns:v="urn:schemas-microsoft-com:vml" xmlns:wp14="http://schemas.microsoft.com/office/word/2010/wordprocessingDrawing" xmlns:wp="http://schemas.openxmlformats.org/drawingml/2006/wordprocessingDrawing" xmlns:w10="urn:schemas-microsoft-com:office:word" xmlns:w="http://schemas.openxmlformats.org/wordprocessingml/2006/main" xmlns:w14="http://schemas.microsoft.com/office/word/2010/wordml" xmlns:wpg="http://schemas.microsoft.com/office/word/2010/wordprocessingGroup" xmlns:wpi="http://schemas.microsoft.com/office/word/2010/wordprocessingInk" xmlns:wne="http://schemas.microsoft.com/office/word/2006/wordml" xmlns:wps="http://schemas.microsoft.com/office/word/2010/wordprocessingShape" mc:Ignorable="w14 wp14 mv">
   <w:footnote w:type="separator" w:id="-1">
     <w:p>
       <w:r>
@@ -2258,8 +2298,8 @@
 </file>
 
 <file path=word/numbering.xml><?xml version="1.0" encoding="utf-8"?>
-<w:numbering xmlns:wpc="http://schemas.microsoft.com/office/word/2010/wordprocessingCanvas" xmlns:cx="http://schemas.microsoft.com/office/drawing/2014/chartex" xmlns:cx1="http://schemas.microsoft.com/office/drawing/2015/9/8/chartex" xmlns:cx2="http://schemas.microsoft.com/office/drawing/2015/10/21/chartex" xmlns:cx3="http://schemas.microsoft.com/office/drawing/2016/5/9/chartex" xmlns:cx4="http://schemas.microsoft.com/office/drawing/2016/5/10/chartex" xmlns:cx5="http://schemas.microsoft.com/office/drawing/2016/5/11/chartex" xmlns:cx6="http://schemas.microsoft.com/office/drawing/2016/5/12/chartex" xmlns:cx7="http://schemas.microsoft.com/office/drawing/2016/5/13/chartex" xmlns:cx8="http://schemas.microsoft.com/office/drawing/2016/5/14/chartex" xmlns:mc="http://schemas.openxmlformats.org/markup-compatibility/2006" xmlns:aink="http://schemas.microsoft.com/office/drawing/2016/ink" xmlns:am3d="http://schemas.microsoft.com/office/drawing/2017/model3d" xmlns:o="urn:schemas-microsoft-com:office:office" xmlns:r="http://schemas.openxmlformats.org/officeDocument/2006/relationships" xmlns:m="http://schemas.openxmlformats.org/officeDocument/2006/math" xmlns:v="urn:schemas-microsoft-com:vml" xmlns:wp14="http://schemas.microsoft.com/office/word/2010/wordprocessingDrawing" xmlns:wp="http://schemas.openxmlformats.org/drawingml/2006/wordprocessingDrawing" xmlns:w10="urn:schemas-microsoft-com:office:word" xmlns:w="http://schemas.openxmlformats.org/wordprocessingml/2006/main" xmlns:w14="http://schemas.microsoft.com/office/word/2010/wordml" xmlns:w15="http://schemas.microsoft.com/office/word/2012/wordml" xmlns:w16cid="http://schemas.microsoft.com/office/word/2016/wordml/cid" xmlns:w16se="http://schemas.microsoft.com/office/word/2015/wordml/symex" xmlns:wpg="http://schemas.microsoft.com/office/word/2010/wordprocessingGroup" xmlns:wpi="http://schemas.microsoft.com/office/word/2010/wordprocessingInk" xmlns:wne="http://schemas.microsoft.com/office/word/2006/wordml" xmlns:wps="http://schemas.microsoft.com/office/word/2010/wordprocessingShape" mc:Ignorable="w14 w15 w16se w16cid wp14">
-  <w:abstractNum w:abstractNumId="0" w15:restartNumberingAfterBreak="0">
+<w:numbering xmlns:wpc="http://schemas.microsoft.com/office/word/2010/wordprocessingCanvas" xmlns:mo="http://schemas.microsoft.com/office/mac/office/2008/main" xmlns:mc="http://schemas.openxmlformats.org/markup-compatibility/2006" xmlns:mv="urn:schemas-microsoft-com:mac:vml" xmlns:o="urn:schemas-microsoft-com:office:office" xmlns:r="http://schemas.openxmlformats.org/officeDocument/2006/relationships" xmlns:m="http://schemas.openxmlformats.org/officeDocument/2006/math" xmlns:v="urn:schemas-microsoft-com:vml" xmlns:wp14="http://schemas.microsoft.com/office/word/2010/wordprocessingDrawing" xmlns:wp="http://schemas.openxmlformats.org/drawingml/2006/wordprocessingDrawing" xmlns:w10="urn:schemas-microsoft-com:office:word" xmlns:w="http://schemas.openxmlformats.org/wordprocessingml/2006/main" xmlns:w14="http://schemas.microsoft.com/office/word/2010/wordml" xmlns:wpg="http://schemas.microsoft.com/office/word/2010/wordprocessingGroup" xmlns:wpi="http://schemas.microsoft.com/office/word/2010/wordprocessingInk" xmlns:wne="http://schemas.microsoft.com/office/word/2006/wordml" xmlns:wps="http://schemas.microsoft.com/office/word/2010/wordprocessingShape" mc:Ignorable="w14 wp14 mv">
+  <w:abstractNum w:abstractNumId="0">
     <w:nsid w:val="FFFFFF1D"/>
     <w:multiLevelType w:val="multilevel"/>
     <w:tmpl w:val="7A36CE9E"/>
@@ -2398,7 +2438,7 @@
       </w:rPr>
     </w:lvl>
   </w:abstractNum>
-  <w:abstractNum w:abstractNumId="1" w15:restartNumberingAfterBreak="0">
+  <w:abstractNum w:abstractNumId="1">
     <w:nsid w:val="FFFFFF7C"/>
     <w:multiLevelType w:val="singleLevel"/>
     <w:tmpl w:val="DD629BEE"/>
@@ -2418,7 +2458,7 @@
       </w:rPr>
     </w:lvl>
   </w:abstractNum>
-  <w:abstractNum w:abstractNumId="2" w15:restartNumberingAfterBreak="0">
+  <w:abstractNum w:abstractNumId="2">
     <w:nsid w:val="FFFFFF7D"/>
     <w:multiLevelType w:val="singleLevel"/>
     <w:tmpl w:val="2648E1C4"/>
@@ -2438,7 +2478,7 @@
       </w:rPr>
     </w:lvl>
   </w:abstractNum>
-  <w:abstractNum w:abstractNumId="3" w15:restartNumberingAfterBreak="0">
+  <w:abstractNum w:abstractNumId="3">
     <w:nsid w:val="FFFFFF7E"/>
     <w:multiLevelType w:val="singleLevel"/>
     <w:tmpl w:val="9D38DB54"/>
@@ -2458,7 +2498,7 @@
       </w:rPr>
     </w:lvl>
   </w:abstractNum>
-  <w:abstractNum w:abstractNumId="4" w15:restartNumberingAfterBreak="0">
+  <w:abstractNum w:abstractNumId="4">
     <w:nsid w:val="FFFFFF7F"/>
     <w:multiLevelType w:val="singleLevel"/>
     <w:tmpl w:val="632C24E2"/>
@@ -2478,7 +2518,7 @@
       </w:rPr>
     </w:lvl>
   </w:abstractNum>
-  <w:abstractNum w:abstractNumId="5" w15:restartNumberingAfterBreak="0">
+  <w:abstractNum w:abstractNumId="5">
     <w:nsid w:val="FFFFFF80"/>
     <w:multiLevelType w:val="singleLevel"/>
     <w:tmpl w:val="82268A14"/>
@@ -2498,7 +2538,7 @@
       </w:rPr>
     </w:lvl>
   </w:abstractNum>
-  <w:abstractNum w:abstractNumId="6" w15:restartNumberingAfterBreak="0">
+  <w:abstractNum w:abstractNumId="6">
     <w:nsid w:val="FFFFFF81"/>
     <w:multiLevelType w:val="singleLevel"/>
     <w:tmpl w:val="8C0E77FE"/>
@@ -2518,7 +2558,7 @@
       </w:rPr>
     </w:lvl>
   </w:abstractNum>
-  <w:abstractNum w:abstractNumId="7" w15:restartNumberingAfterBreak="0">
+  <w:abstractNum w:abstractNumId="7">
     <w:nsid w:val="FFFFFF82"/>
     <w:multiLevelType w:val="singleLevel"/>
     <w:tmpl w:val="174639B8"/>
@@ -2538,7 +2578,7 @@
       </w:rPr>
     </w:lvl>
   </w:abstractNum>
-  <w:abstractNum w:abstractNumId="8" w15:restartNumberingAfterBreak="0">
+  <w:abstractNum w:abstractNumId="8">
     <w:nsid w:val="FFFFFF83"/>
     <w:multiLevelType w:val="singleLevel"/>
     <w:tmpl w:val="B1ACC408"/>
@@ -2558,7 +2598,7 @@
       </w:rPr>
     </w:lvl>
   </w:abstractNum>
-  <w:abstractNum w:abstractNumId="9" w15:restartNumberingAfterBreak="0">
+  <w:abstractNum w:abstractNumId="9">
     <w:nsid w:val="FFFFFF88"/>
     <w:multiLevelType w:val="singleLevel"/>
     <w:tmpl w:val="229E8DFE"/>
@@ -2578,7 +2618,7 @@
       </w:rPr>
     </w:lvl>
   </w:abstractNum>
-  <w:abstractNum w:abstractNumId="10" w15:restartNumberingAfterBreak="0">
+  <w:abstractNum w:abstractNumId="10">
     <w:nsid w:val="FFFFFF89"/>
     <w:multiLevelType w:val="singleLevel"/>
     <w:tmpl w:val="EA847AFE"/>
@@ -2598,7 +2638,7 @@
       </w:rPr>
     </w:lvl>
   </w:abstractNum>
-  <w:abstractNum w:abstractNumId="11" w15:restartNumberingAfterBreak="0">
+  <w:abstractNum w:abstractNumId="11">
     <w:nsid w:val="1E177E97"/>
     <w:multiLevelType w:val="hybridMultilevel"/>
     <w:tmpl w:val="A6463BCE"/>
@@ -2711,7 +2751,7 @@
       </w:rPr>
     </w:lvl>
   </w:abstractNum>
-  <w:abstractNum w:abstractNumId="12" w15:restartNumberingAfterBreak="0">
+  <w:abstractNum w:abstractNumId="12">
     <w:nsid w:val="20AF0333"/>
     <w:multiLevelType w:val="hybridMultilevel"/>
     <w:tmpl w:val="CB0E7F4E"/>
@@ -2853,7 +2893,7 @@
       </w:rPr>
     </w:lvl>
   </w:abstractNum>
-  <w:abstractNum w:abstractNumId="13" w15:restartNumberingAfterBreak="0">
+  <w:abstractNum w:abstractNumId="13">
     <w:nsid w:val="26FE1FCF"/>
     <w:multiLevelType w:val="hybridMultilevel"/>
     <w:tmpl w:val="33826962"/>
@@ -3009,7 +3049,7 @@
       </w:rPr>
     </w:lvl>
   </w:abstractNum>
-  <w:abstractNum w:abstractNumId="14" w15:restartNumberingAfterBreak="0">
+  <w:abstractNum w:abstractNumId="14">
     <w:nsid w:val="37660336"/>
     <w:multiLevelType w:val="hybridMultilevel"/>
     <w:tmpl w:val="754EAC84"/>
@@ -3150,7 +3190,7 @@
       </w:rPr>
     </w:lvl>
   </w:abstractNum>
-  <w:abstractNum w:abstractNumId="15" w15:restartNumberingAfterBreak="0">
+  <w:abstractNum w:abstractNumId="15">
     <w:nsid w:val="39E54FC6"/>
     <w:multiLevelType w:val="singleLevel"/>
     <w:tmpl w:val="5B7288D4"/>
@@ -3170,7 +3210,7 @@
       </w:rPr>
     </w:lvl>
   </w:abstractNum>
-  <w:abstractNum w:abstractNumId="16" w15:restartNumberingAfterBreak="0">
+  <w:abstractNum w:abstractNumId="16">
     <w:nsid w:val="4189603E"/>
     <w:multiLevelType w:val="multilevel"/>
     <w:tmpl w:val="0AB06E12"/>
@@ -3365,7 +3405,7 @@
       </w:rPr>
     </w:lvl>
   </w:abstractNum>
-  <w:abstractNum w:abstractNumId="17" w15:restartNumberingAfterBreak="0">
+  <w:abstractNum w:abstractNumId="17">
     <w:nsid w:val="493C3F76"/>
     <w:multiLevelType w:val="hybridMultilevel"/>
     <w:tmpl w:val="9A9E418C"/>
@@ -3496,7 +3536,7 @@
       </w:rPr>
     </w:lvl>
   </w:abstractNum>
-  <w:abstractNum w:abstractNumId="18" w15:restartNumberingAfterBreak="0">
+  <w:abstractNum w:abstractNumId="18">
     <w:nsid w:val="52CA544A"/>
     <w:multiLevelType w:val="singleLevel"/>
     <w:tmpl w:val="AED6D67E"/>
@@ -3523,7 +3563,7 @@
       </w:rPr>
     </w:lvl>
   </w:abstractNum>
-  <w:abstractNum w:abstractNumId="19" w15:restartNumberingAfterBreak="0">
+  <w:abstractNum w:abstractNumId="19">
     <w:nsid w:val="6C402C58"/>
     <w:multiLevelType w:val="hybridMultilevel"/>
     <w:tmpl w:val="9A1CA078"/>
@@ -3668,7 +3708,7 @@
       </w:rPr>
     </w:lvl>
   </w:abstractNum>
-  <w:abstractNum w:abstractNumId="20" w15:restartNumberingAfterBreak="0">
+  <w:abstractNum w:abstractNumId="20">
     <w:nsid w:val="6CD32DA8"/>
     <w:multiLevelType w:val="singleLevel"/>
     <w:tmpl w:val="166470C2"/>
@@ -3770,7 +3810,7 @@
 </file>
 
 <file path=word/styles.xml><?xml version="1.0" encoding="utf-8"?>
-<w:styles xmlns:mc="http://schemas.openxmlformats.org/markup-compatibility/2006" xmlns:r="http://schemas.openxmlformats.org/officeDocument/2006/relationships" xmlns:w="http://schemas.openxmlformats.org/wordprocessingml/2006/main" xmlns:w14="http://schemas.microsoft.com/office/word/2010/wordml" xmlns:w15="http://schemas.microsoft.com/office/word/2012/wordml" xmlns:w16cid="http://schemas.microsoft.com/office/word/2016/wordml/cid" xmlns:w16se="http://schemas.microsoft.com/office/word/2015/wordml/symex" mc:Ignorable="w14 w15 w16se w16cid">
+<w:styles xmlns:mc="http://schemas.openxmlformats.org/markup-compatibility/2006" xmlns:r="http://schemas.openxmlformats.org/officeDocument/2006/relationships" xmlns:w="http://schemas.openxmlformats.org/wordprocessingml/2006/main" xmlns:w14="http://schemas.microsoft.com/office/word/2010/wordml" mc:Ignorable="w14">
   <w:docDefaults>
     <w:rPrDefault>
       <w:rPr>
@@ -3780,109 +3820,25 @@
     </w:rPrDefault>
     <w:pPrDefault/>
   </w:docDefaults>
-  <w:latentStyles w:defLockedState="0" w:defUIPriority="0" w:defSemiHidden="0" w:defUnhideWhenUsed="0" w:defQFormat="0" w:count="375">
+  <w:latentStyles w:defLockedState="0" w:defUIPriority="0" w:defSemiHidden="0" w:defUnhideWhenUsed="0" w:defQFormat="0" w:count="276">
     <w:lsdException w:name="Normal" w:qFormat="1"/>
-    <w:lsdException w:name="heading 1" w:qFormat="1"/>
-    <w:lsdException w:name="heading 2" w:qFormat="1"/>
-    <w:lsdException w:name="heading 3" w:qFormat="1"/>
-    <w:lsdException w:name="heading 4" w:qFormat="1"/>
-    <w:lsdException w:name="heading 5" w:qFormat="1"/>
+    <w:lsdException w:name="heading 1" w:uiPriority="9" w:qFormat="1"/>
+    <w:lsdException w:name="heading 2" w:uiPriority="9" w:qFormat="1"/>
+    <w:lsdException w:name="heading 3" w:uiPriority="9" w:qFormat="1"/>
+    <w:lsdException w:name="heading 4" w:uiPriority="9" w:qFormat="1"/>
+    <w:lsdException w:name="heading 5" w:uiPriority="9" w:qFormat="1"/>
     <w:lsdException w:name="heading 6" w:semiHidden="1" w:unhideWhenUsed="1" w:qFormat="1"/>
     <w:lsdException w:name="heading 7" w:semiHidden="1" w:unhideWhenUsed="1" w:qFormat="1"/>
     <w:lsdException w:name="heading 8" w:semiHidden="1" w:unhideWhenUsed="1" w:qFormat="1"/>
     <w:lsdException w:name="heading 9" w:semiHidden="1" w:unhideWhenUsed="1" w:qFormat="1"/>
-    <w:lsdException w:name="index 3" w:semiHidden="1" w:unhideWhenUsed="1"/>
-    <w:lsdException w:name="index 4" w:semiHidden="1" w:unhideWhenUsed="1"/>
-    <w:lsdException w:name="index 5" w:semiHidden="1" w:unhideWhenUsed="1"/>
-    <w:lsdException w:name="index 6" w:semiHidden="1" w:unhideWhenUsed="1"/>
-    <w:lsdException w:name="index 7" w:semiHidden="1" w:unhideWhenUsed="1"/>
-    <w:lsdException w:name="index 8" w:semiHidden="1" w:unhideWhenUsed="1"/>
-    <w:lsdException w:name="index 9" w:semiHidden="1" w:unhideWhenUsed="1"/>
-    <w:lsdException w:name="toc 1" w:semiHidden="1" w:unhideWhenUsed="1"/>
-    <w:lsdException w:name="toc 2" w:semiHidden="1" w:unhideWhenUsed="1"/>
-    <w:lsdException w:name="toc 3" w:semiHidden="1" w:unhideWhenUsed="1"/>
-    <w:lsdException w:name="toc 4" w:semiHidden="1" w:unhideWhenUsed="1"/>
-    <w:lsdException w:name="toc 5" w:semiHidden="1" w:unhideWhenUsed="1"/>
-    <w:lsdException w:name="toc 6" w:semiHidden="1" w:unhideWhenUsed="1"/>
-    <w:lsdException w:name="toc 7" w:semiHidden="1" w:unhideWhenUsed="1"/>
-    <w:lsdException w:name="toc 8" w:semiHidden="1" w:unhideWhenUsed="1"/>
-    <w:lsdException w:name="toc 9" w:semiHidden="1" w:unhideWhenUsed="1"/>
-    <w:lsdException w:name="Normal Indent" w:semiHidden="1" w:unhideWhenUsed="1"/>
-    <w:lsdException w:name="footnote text" w:semiHidden="1" w:unhideWhenUsed="1"/>
-    <w:lsdException w:name="annotation text" w:semiHidden="1" w:unhideWhenUsed="1"/>
-    <w:lsdException w:name="header" w:semiHidden="1" w:unhideWhenUsed="1"/>
-    <w:lsdException w:name="footer" w:semiHidden="1" w:unhideWhenUsed="1"/>
-    <w:lsdException w:name="index heading" w:semiHidden="1" w:unhideWhenUsed="1"/>
+    <w:lsdException w:name="footer" w:uiPriority="99"/>
     <w:lsdException w:name="caption" w:semiHidden="1" w:unhideWhenUsed="1" w:qFormat="1"/>
-    <w:lsdException w:name="table of figures" w:semiHidden="1" w:unhideWhenUsed="1"/>
-    <w:lsdException w:name="envelope address" w:semiHidden="1" w:unhideWhenUsed="1"/>
-    <w:lsdException w:name="envelope return" w:semiHidden="1" w:unhideWhenUsed="1"/>
-    <w:lsdException w:name="footnote reference" w:semiHidden="1" w:unhideWhenUsed="1"/>
-    <w:lsdException w:name="annotation reference" w:semiHidden="1" w:unhideWhenUsed="1"/>
-    <w:lsdException w:name="line number" w:semiHidden="1" w:unhideWhenUsed="1"/>
-    <w:lsdException w:name="page number" w:semiHidden="1" w:unhideWhenUsed="1"/>
-    <w:lsdException w:name="endnote reference" w:semiHidden="1" w:unhideWhenUsed="1"/>
-    <w:lsdException w:name="endnote text" w:semiHidden="1" w:unhideWhenUsed="1"/>
-    <w:lsdException w:name="table of authorities" w:semiHidden="1" w:unhideWhenUsed="1"/>
-    <w:lsdException w:name="macro" w:semiHidden="1" w:unhideWhenUsed="1"/>
-    <w:lsdException w:name="toa heading" w:semiHidden="1" w:unhideWhenUsed="1"/>
-    <w:lsdException w:name="List" w:semiHidden="1" w:unhideWhenUsed="1"/>
-    <w:lsdException w:name="List Bullet" w:semiHidden="1" w:unhideWhenUsed="1"/>
-    <w:lsdException w:name="List Number" w:semiHidden="1" w:unhideWhenUsed="1"/>
-    <w:lsdException w:name="List 2" w:semiHidden="1" w:unhideWhenUsed="1"/>
-    <w:lsdException w:name="List 3" w:semiHidden="1" w:unhideWhenUsed="1"/>
-    <w:lsdException w:name="List 4" w:semiHidden="1" w:unhideWhenUsed="1"/>
-    <w:lsdException w:name="List 5" w:semiHidden="1" w:unhideWhenUsed="1"/>
-    <w:lsdException w:name="List Bullet 3" w:semiHidden="1" w:unhideWhenUsed="1"/>
-    <w:lsdException w:name="List Bullet 4" w:semiHidden="1" w:unhideWhenUsed="1"/>
-    <w:lsdException w:name="List Number 3" w:semiHidden="1" w:unhideWhenUsed="1"/>
-    <w:lsdException w:name="List Number 4" w:semiHidden="1" w:unhideWhenUsed="1"/>
-    <w:lsdException w:name="List Number 5" w:semiHidden="1" w:unhideWhenUsed="1"/>
     <w:lsdException w:name="Title" w:qFormat="1"/>
-    <w:lsdException w:name="Closing" w:semiHidden="1" w:unhideWhenUsed="1"/>
-    <w:lsdException w:name="Signature" w:semiHidden="1" w:unhideWhenUsed="1"/>
-    <w:lsdException w:name="Default Paragraph Font" w:semiHidden="1" w:unhideWhenUsed="1"/>
-    <w:lsdException w:name="Body Text" w:semiHidden="1" w:uiPriority="99" w:unhideWhenUsed="1"/>
-    <w:lsdException w:name="Body Text Indent" w:semiHidden="1" w:unhideWhenUsed="1"/>
-    <w:lsdException w:name="List Continue" w:semiHidden="1" w:unhideWhenUsed="1"/>
-    <w:lsdException w:name="List Continue 2" w:semiHidden="1" w:unhideWhenUsed="1"/>
-    <w:lsdException w:name="List Continue 3" w:semiHidden="1" w:unhideWhenUsed="1"/>
-    <w:lsdException w:name="List Continue 4" w:semiHidden="1" w:unhideWhenUsed="1"/>
-    <w:lsdException w:name="List Continue 5" w:semiHidden="1" w:unhideWhenUsed="1"/>
-    <w:lsdException w:name="Message Header" w:semiHidden="1" w:unhideWhenUsed="1"/>
+    <w:lsdException w:name="Body Text" w:uiPriority="99"/>
     <w:lsdException w:name="Subtitle" w:qFormat="1"/>
-    <w:lsdException w:name="Salutation" w:semiHidden="1" w:unhideWhenUsed="1"/>
-    <w:lsdException w:name="Date" w:semiHidden="1" w:unhideWhenUsed="1"/>
-    <w:lsdException w:name="Body Text First Indent" w:semiHidden="1" w:unhideWhenUsed="1"/>
-    <w:lsdException w:name="Body Text First Indent 2" w:semiHidden="1" w:unhideWhenUsed="1"/>
-    <w:lsdException w:name="Body Text Indent 3" w:semiHidden="1" w:unhideWhenUsed="1"/>
-    <w:lsdException w:name="Block Text" w:semiHidden="1" w:unhideWhenUsed="1"/>
-    <w:lsdException w:name="Hyperlink" w:semiHidden="1" w:unhideWhenUsed="1"/>
-    <w:lsdException w:name="FollowedHyperlink" w:semiHidden="1" w:unhideWhenUsed="1"/>
     <w:lsdException w:name="Strong" w:qFormat="1"/>
     <w:lsdException w:name="Emphasis" w:qFormat="1"/>
-    <w:lsdException w:name="Document Map" w:semiHidden="1" w:unhideWhenUsed="1"/>
-    <w:lsdException w:name="Plain Text" w:semiHidden="1" w:unhideWhenUsed="1"/>
-    <w:lsdException w:name="E-mail Signature" w:semiHidden="1" w:unhideWhenUsed="1"/>
-    <w:lsdException w:name="HTML Top of Form" w:semiHidden="1" w:unhideWhenUsed="1"/>
-    <w:lsdException w:name="HTML Bottom of Form" w:semiHidden="1" w:unhideWhenUsed="1"/>
-    <w:lsdException w:name="Normal (Web)" w:semiHidden="1" w:unhideWhenUsed="1"/>
-    <w:lsdException w:name="HTML Acronym" w:semiHidden="1" w:unhideWhenUsed="1"/>
-    <w:lsdException w:name="HTML Address" w:semiHidden="1" w:unhideWhenUsed="1"/>
-    <w:lsdException w:name="HTML Cite" w:semiHidden="1" w:unhideWhenUsed="1"/>
-    <w:lsdException w:name="HTML Code" w:semiHidden="1" w:unhideWhenUsed="1"/>
-    <w:lsdException w:name="HTML Definition" w:semiHidden="1" w:unhideWhenUsed="1"/>
-    <w:lsdException w:name="HTML Keyboard" w:semiHidden="1" w:unhideWhenUsed="1"/>
-    <w:lsdException w:name="HTML Preformatted" w:semiHidden="1" w:unhideWhenUsed="1"/>
-    <w:lsdException w:name="HTML Sample" w:semiHidden="1" w:unhideWhenUsed="1"/>
-    <w:lsdException w:name="HTML Typewriter" w:semiHidden="1" w:unhideWhenUsed="1"/>
-    <w:lsdException w:name="HTML Variable" w:semiHidden="1" w:unhideWhenUsed="1"/>
     <w:lsdException w:name="Normal Table" w:semiHidden="1" w:unhideWhenUsed="1"/>
-    <w:lsdException w:name="annotation subject" w:semiHidden="1" w:unhideWhenUsed="1"/>
-    <w:lsdException w:name="No List" w:semiHidden="1" w:unhideWhenUsed="1"/>
-    <w:lsdException w:name="Outline List 1" w:semiHidden="1" w:unhideWhenUsed="1"/>
-    <w:lsdException w:name="Outline List 2" w:semiHidden="1" w:unhideWhenUsed="1"/>
-    <w:lsdException w:name="Outline List 3" w:semiHidden="1" w:unhideWhenUsed="1"/>
     <w:lsdException w:name="Table Simple 1" w:semiHidden="1" w:unhideWhenUsed="1"/>
     <w:lsdException w:name="Table Simple 2" w:semiHidden="1" w:unhideWhenUsed="1"/>
     <w:lsdException w:name="Table Simple 3" w:semiHidden="1" w:unhideWhenUsed="1"/>
@@ -3925,7 +3881,6 @@
     <w:lsdException w:name="Table Web 1" w:semiHidden="1" w:unhideWhenUsed="1"/>
     <w:lsdException w:name="Table Web 2" w:semiHidden="1" w:unhideWhenUsed="1"/>
     <w:lsdException w:name="Table Web 3" w:semiHidden="1" w:unhideWhenUsed="1"/>
-    <w:lsdException w:name="Balloon Text" w:semiHidden="1" w:unhideWhenUsed="1"/>
     <w:lsdException w:name="Table Theme" w:semiHidden="1" w:unhideWhenUsed="1"/>
     <w:lsdException w:name="Placeholder Text" w:semiHidden="1" w:uiPriority="99"/>
     <w:lsdException w:name="No Spacing" w:uiPriority="1" w:qFormat="1"/>
@@ -4038,105 +3993,6 @@
     <w:lsdException w:name="Book Title" w:uiPriority="33" w:qFormat="1"/>
     <w:lsdException w:name="Bibliography" w:semiHidden="1" w:uiPriority="37" w:unhideWhenUsed="1"/>
     <w:lsdException w:name="TOC Heading" w:semiHidden="1" w:uiPriority="39" w:unhideWhenUsed="1" w:qFormat="1"/>
-    <w:lsdException w:name="Grid Table 4" w:uiPriority="49"/>
-    <w:lsdException w:name="Grid Table 5 Dark" w:uiPriority="50"/>
-    <w:lsdException w:name="Grid Table 6 Colorful" w:uiPriority="51"/>
-    <w:lsdException w:name="Grid Table 7 Colorful" w:uiPriority="52"/>
-    <w:lsdException w:name="Grid Table 1 Light Accent 1" w:uiPriority="46"/>
-    <w:lsdException w:name="Grid Table 2 Accent 1" w:uiPriority="47"/>
-    <w:lsdException w:name="Grid Table 3 Accent 1" w:uiPriority="48"/>
-    <w:lsdException w:name="Grid Table 4 Accent 1" w:uiPriority="49"/>
-    <w:lsdException w:name="Grid Table 5 Dark Accent 1" w:uiPriority="50"/>
-    <w:lsdException w:name="Grid Table 6 Colorful Accent 1" w:uiPriority="51"/>
-    <w:lsdException w:name="Grid Table 7 Colorful Accent 1" w:uiPriority="52"/>
-    <w:lsdException w:name="Grid Table 1 Light Accent 2" w:uiPriority="46"/>
-    <w:lsdException w:name="Grid Table 2 Accent 2" w:uiPriority="47"/>
-    <w:lsdException w:name="Grid Table 3 Accent 2" w:uiPriority="48"/>
-    <w:lsdException w:name="Grid Table 4 Accent 2" w:uiPriority="49"/>
-    <w:lsdException w:name="Grid Table 5 Dark Accent 2" w:uiPriority="50"/>
-    <w:lsdException w:name="Grid Table 6 Colorful Accent 2" w:uiPriority="51"/>
-    <w:lsdException w:name="Grid Table 7 Colorful Accent 2" w:uiPriority="52"/>
-    <w:lsdException w:name="Grid Table 1 Light Accent 3" w:uiPriority="46"/>
-    <w:lsdException w:name="Grid Table 2 Accent 3" w:uiPriority="47"/>
-    <w:lsdException w:name="Grid Table 3 Accent 3" w:uiPriority="48"/>
-    <w:lsdException w:name="Grid Table 4 Accent 3" w:uiPriority="49"/>
-    <w:lsdException w:name="Grid Table 5 Dark Accent 3" w:uiPriority="50"/>
-    <w:lsdException w:name="Grid Table 6 Colorful Accent 3" w:uiPriority="51"/>
-    <w:lsdException w:name="Grid Table 7 Colorful Accent 3" w:uiPriority="52"/>
-    <w:lsdException w:name="Grid Table 1 Light Accent 4" w:uiPriority="46"/>
-    <w:lsdException w:name="Grid Table 2 Accent 4" w:uiPriority="47"/>
-    <w:lsdException w:name="Grid Table 3 Accent 4" w:uiPriority="48"/>
-    <w:lsdException w:name="Grid Table 4 Accent 4" w:uiPriority="49"/>
-    <w:lsdException w:name="Grid Table 5 Dark Accent 4" w:uiPriority="50"/>
-    <w:lsdException w:name="Grid Table 6 Colorful Accent 4" w:uiPriority="51"/>
-    <w:lsdException w:name="Grid Table 7 Colorful Accent 4" w:uiPriority="52"/>
-    <w:lsdException w:name="Grid Table 1 Light Accent 5" w:uiPriority="46"/>
-    <w:lsdException w:name="Grid Table 2 Accent 5" w:uiPriority="47"/>
-    <w:lsdException w:name="Grid Table 3 Accent 5" w:uiPriority="48"/>
-    <w:lsdException w:name="Grid Table 4 Accent 5" w:uiPriority="49"/>
-    <w:lsdException w:name="Grid Table 5 Dark Accent 5" w:uiPriority="50"/>
-    <w:lsdException w:name="Grid Table 6 Colorful Accent 5" w:uiPriority="51"/>
-    <w:lsdException w:name="Grid Table 7 Colorful Accent 5" w:uiPriority="52"/>
-    <w:lsdException w:name="Grid Table 1 Light Accent 6" w:uiPriority="46"/>
-    <w:lsdException w:name="Grid Table 2 Accent 6" w:uiPriority="47"/>
-    <w:lsdException w:name="Grid Table 3 Accent 6" w:uiPriority="48"/>
-    <w:lsdException w:name="Grid Table 4 Accent 6" w:uiPriority="49"/>
-    <w:lsdException w:name="Grid Table 5 Dark Accent 6" w:uiPriority="50"/>
-    <w:lsdException w:name="Grid Table 6 Colorful Accent 6" w:uiPriority="51"/>
-    <w:lsdException w:name="Grid Table 7 Colorful Accent 6" w:uiPriority="52"/>
-    <w:lsdException w:name="List Table 1 Light" w:uiPriority="46"/>
-    <w:lsdException w:name="List Table 2" w:uiPriority="47"/>
-    <w:lsdException w:name="List Table 3" w:uiPriority="48"/>
-    <w:lsdException w:name="List Table 4" w:uiPriority="49"/>
-    <w:lsdException w:name="List Table 5 Dark" w:uiPriority="50"/>
-    <w:lsdException w:name="List Table 6 Colorful" w:uiPriority="51"/>
-    <w:lsdException w:name="List Table 7 Colorful" w:uiPriority="52"/>
-    <w:lsdException w:name="List Table 1 Light Accent 1" w:uiPriority="46"/>
-    <w:lsdException w:name="List Table 2 Accent 1" w:uiPriority="47"/>
-    <w:lsdException w:name="List Table 3 Accent 1" w:uiPriority="48"/>
-    <w:lsdException w:name="List Table 4 Accent 1" w:uiPriority="49"/>
-    <w:lsdException w:name="List Table 5 Dark Accent 1" w:uiPriority="50"/>
-    <w:lsdException w:name="List Table 6 Colorful Accent 1" w:uiPriority="51"/>
-    <w:lsdException w:name="List Table 7 Colorful Accent 1" w:uiPriority="52"/>
-    <w:lsdException w:name="List Table 1 Light Accent 2" w:uiPriority="46"/>
-    <w:lsdException w:name="List Table 2 Accent 2" w:uiPriority="47"/>
-    <w:lsdException w:name="List Table 3 Accent 2" w:uiPriority="48"/>
-    <w:lsdException w:name="List Table 4 Accent 2" w:uiPriority="49"/>
-    <w:lsdException w:name="List Table 5 Dark Accent 2" w:uiPriority="50"/>
-    <w:lsdException w:name="List Table 6 Colorful Accent 2" w:uiPriority="51"/>
-    <w:lsdException w:name="List Table 7 Colorful Accent 2" w:uiPriority="52"/>
-    <w:lsdException w:name="List Table 1 Light Accent 3" w:uiPriority="46"/>
-    <w:lsdException w:name="List Table 2 Accent 3" w:uiPriority="47"/>
-    <w:lsdException w:name="List Table 3 Accent 3" w:uiPriority="48"/>
-    <w:lsdException w:name="List Table 4 Accent 3" w:uiPriority="49"/>
-    <w:lsdException w:name="List Table 5 Dark Accent 3" w:uiPriority="50"/>
-    <w:lsdException w:name="List Table 6 Colorful Accent 3" w:uiPriority="51"/>
-    <w:lsdException w:name="List Table 7 Colorful Accent 3" w:uiPriority="52"/>
-    <w:lsdException w:name="List Table 1 Light Accent 4" w:uiPriority="46"/>
-    <w:lsdException w:name="List Table 2 Accent 4" w:uiPriority="47"/>
-    <w:lsdException w:name="List Table 3 Accent 4" w:uiPriority="48"/>
-    <w:lsdException w:name="List Table 4 Accent 4" w:uiPriority="49"/>
-    <w:lsdException w:name="List Table 5 Dark Accent 4" w:uiPriority="50"/>
-    <w:lsdException w:name="List Table 6 Colorful Accent 4" w:uiPriority="51"/>
-    <w:lsdException w:name="List Table 7 Colorful Accent 4" w:uiPriority="52"/>
-    <w:lsdException w:name="List Table 1 Light Accent 5" w:uiPriority="46"/>
-    <w:lsdException w:name="List Table 2 Accent 5" w:uiPriority="47"/>
-    <w:lsdException w:name="List Table 3 Accent 5" w:uiPriority="48"/>
-    <w:lsdException w:name="List Table 4 Accent 5" w:uiPriority="49"/>
-    <w:lsdException w:name="List Table 5 Dark Accent 5" w:uiPriority="50"/>
-    <w:lsdException w:name="List Table 6 Colorful Accent 5" w:uiPriority="51"/>
-    <w:lsdException w:name="List Table 7 Colorful Accent 5" w:uiPriority="52"/>
-    <w:lsdException w:name="List Table 1 Light Accent 6" w:uiPriority="46"/>
-    <w:lsdException w:name="List Table 2 Accent 6" w:uiPriority="47"/>
-    <w:lsdException w:name="List Table 3 Accent 6" w:uiPriority="48"/>
-    <w:lsdException w:name="List Table 4 Accent 6" w:uiPriority="49"/>
-    <w:lsdException w:name="List Table 5 Dark Accent 6" w:uiPriority="50"/>
-    <w:lsdException w:name="List Table 6 Colorful Accent 6" w:uiPriority="51"/>
-    <w:lsdException w:name="List Table 7 Colorful Accent 6" w:uiPriority="52"/>
-    <w:lsdException w:name="Mention" w:semiHidden="1" w:uiPriority="99" w:unhideWhenUsed="1"/>
-    <w:lsdException w:name="Smart Hyperlink" w:semiHidden="1" w:uiPriority="99" w:unhideWhenUsed="1"/>
-    <w:lsdException w:name="Hashtag" w:semiHidden="1" w:uiPriority="99" w:unhideWhenUsed="1"/>
-    <w:lsdException w:name="Unresolved Mention" w:semiHidden="1" w:uiPriority="99" w:unhideWhenUsed="1"/>
   </w:latentStyles>
   <w:style w:type="paragraph" w:default="1" w:styleId="Normal">
     <w:name w:val="Normal"/>
@@ -4275,7 +4131,6 @@
   <w:style w:type="character" w:default="1" w:styleId="DefaultParagraphFont">
     <w:name w:val="Default Paragraph Font"/>
     <w:uiPriority w:val="1"/>
-    <w:semiHidden/>
     <w:unhideWhenUsed/>
   </w:style>
   <w:style w:type="table" w:default="1" w:styleId="TableNormal">
@@ -4694,6 +4549,192 @@
 </w:styles>
 </file>
 
+<file path=word/stylesWithEffects.xml><?xml version="1.0" encoding="utf-8"?>
+<w:styles xmlns:wpc="http://schemas.microsoft.com/office/word/2010/wordprocessingCanvas" xmlns:mo="http://schemas.microsoft.com/office/mac/office/2008/main" xmlns:mc="http://schemas.openxmlformats.org/markup-compatibility/2006" xmlns:mv="urn:schemas-microsoft-com:mac:vml" xmlns:o="urn:schemas-microsoft-com:office:office" xmlns:r="http://schemas.openxmlformats.org/officeDocument/2006/relationships" xmlns:m="http://schemas.openxmlformats.org/officeDocument/2006/math" xmlns:v="urn:schemas-microsoft-com:vml" xmlns:wp14="http://schemas.microsoft.com/office/word/2010/wordprocessingDrawing" xmlns:wp="http://schemas.openxmlformats.org/drawingml/2006/wordprocessingDrawing" xmlns:w10="urn:schemas-microsoft-com:office:word" xmlns:w="http://schemas.openxmlformats.org/wordprocessingml/2006/main" xmlns:w14="http://schemas.microsoft.com/office/word/2010/wordml" xmlns:wpg="http://schemas.microsoft.com/office/word/2010/wordprocessingGroup" xmlns:wpi="http://schemas.microsoft.com/office/word/2010/wordprocessingInk" xmlns:wne="http://schemas.microsoft.com/office/word/2006/wordml" xmlns:wps="http://schemas.microsoft.com/office/word/2010/wordprocessingShape" mc:Ignorable="w14 wp14 mv">
+  <w:docDefaults>
+    <w:rPrDefault>
+      <w:rPr>
+        <w:rFonts w:asciiTheme="minorHAnsi" w:eastAsiaTheme="minorEastAsia" w:hAnsiTheme="minorHAnsi" w:cstheme="minorBidi"/>
+        <w:sz w:val="24"/>
+        <w:szCs w:val="24"/>
+        <w:lang w:val="en-CA" w:eastAsia="ja-JP" w:bidi="ar-SA"/>
+      </w:rPr>
+    </w:rPrDefault>
+    <w:pPrDefault/>
+  </w:docDefaults>
+  <w:latentStyles w:defLockedState="0" w:defUIPriority="99" w:defSemiHidden="1" w:defUnhideWhenUsed="1" w:defQFormat="0" w:count="276">
+    <w:lsdException w:name="Normal" w:semiHidden="0" w:uiPriority="0" w:unhideWhenUsed="0" w:qFormat="1"/>
+    <w:lsdException w:name="heading 1" w:semiHidden="0" w:uiPriority="9" w:unhideWhenUsed="0" w:qFormat="1"/>
+    <w:lsdException w:name="heading 2" w:uiPriority="9" w:qFormat="1"/>
+    <w:lsdException w:name="heading 3" w:uiPriority="9" w:qFormat="1"/>
+    <w:lsdException w:name="heading 4" w:uiPriority="9" w:qFormat="1"/>
+    <w:lsdException w:name="heading 5" w:uiPriority="9" w:qFormat="1"/>
+    <w:lsdException w:name="heading 6" w:uiPriority="9" w:qFormat="1"/>
+    <w:lsdException w:name="heading 7" w:uiPriority="9" w:qFormat="1"/>
+    <w:lsdException w:name="heading 8" w:uiPriority="9" w:qFormat="1"/>
+    <w:lsdException w:name="heading 9" w:uiPriority="9" w:qFormat="1"/>
+    <w:lsdException w:name="toc 1" w:uiPriority="39"/>
+    <w:lsdException w:name="toc 2" w:uiPriority="39"/>
+    <w:lsdException w:name="toc 3" w:uiPriority="39"/>
+    <w:lsdException w:name="toc 4" w:uiPriority="39"/>
+    <w:lsdException w:name="toc 5" w:uiPriority="39"/>
+    <w:lsdException w:name="toc 6" w:uiPriority="39"/>
+    <w:lsdException w:name="toc 7" w:uiPriority="39"/>
+    <w:lsdException w:name="toc 8" w:uiPriority="39"/>
+    <w:lsdException w:name="toc 9" w:uiPriority="39"/>
+    <w:lsdException w:name="caption" w:uiPriority="35" w:qFormat="1"/>
+    <w:lsdException w:name="Title" w:semiHidden="0" w:uiPriority="10" w:unhideWhenUsed="0" w:qFormat="1"/>
+    <w:lsdException w:name="Default Paragraph Font" w:uiPriority="1"/>
+    <w:lsdException w:name="Subtitle" w:semiHidden="0" w:uiPriority="11" w:unhideWhenUsed="0" w:qFormat="1"/>
+    <w:lsdException w:name="Strong" w:semiHidden="0" w:uiPriority="22" w:unhideWhenUsed="0" w:qFormat="1"/>
+    <w:lsdException w:name="Emphasis" w:semiHidden="0" w:uiPriority="20" w:unhideWhenUsed="0" w:qFormat="1"/>
+    <w:lsdException w:name="Table Grid" w:semiHidden="0" w:uiPriority="59" w:unhideWhenUsed="0"/>
+    <w:lsdException w:name="Placeholder Text" w:unhideWhenUsed="0"/>
+    <w:lsdException w:name="No Spacing" w:semiHidden="0" w:uiPriority="1" w:unhideWhenUsed="0" w:qFormat="1"/>
+    <w:lsdException w:name="Light Shading" w:semiHidden="0" w:uiPriority="60" w:unhideWhenUsed="0"/>
+    <w:lsdException w:name="Light List" w:semiHidden="0" w:uiPriority="61" w:unhideWhenUsed="0"/>
+    <w:lsdException w:name="Light Grid" w:semiHidden="0" w:uiPriority="62" w:unhideWhenUsed="0"/>
+    <w:lsdException w:name="Medium Shading 1" w:semiHidden="0" w:uiPriority="63" w:unhideWhenUsed="0"/>
+    <w:lsdException w:name="Medium Shading 2" w:semiHidden="0" w:uiPriority="64" w:unhideWhenUsed="0"/>
+    <w:lsdException w:name="Medium List 1" w:semiHidden="0" w:uiPriority="65" w:unhideWhenUsed="0"/>
+    <w:lsdException w:name="Medium List 2" w:semiHidden="0" w:uiPriority="66" w:unhideWhenUsed="0"/>
+    <w:lsdException w:name="Medium Grid 1" w:semiHidden="0" w:uiPriority="67" w:unhideWhenUsed="0"/>
+    <w:lsdException w:name="Medium Grid 2" w:semiHidden="0" w:uiPriority="68" w:unhideWhenUsed="0"/>
+    <w:lsdException w:name="Medium Grid 3" w:semiHidden="0" w:uiPriority="69" w:unhideWhenUsed="0"/>
+    <w:lsdException w:name="Dark List" w:semiHidden="0" w:uiPriority="70" w:unhideWhenUsed="0"/>
+    <w:lsdException w:name="Colorful Shading" w:semiHidden="0" w:uiPriority="71" w:unhideWhenUsed="0"/>
+    <w:lsdException w:name="Colorful List" w:semiHidden="0" w:uiPriority="72" w:unhideWhenUsed="0"/>
+    <w:lsdException w:name="Colorful Grid" w:semiHidden="0" w:uiPriority="73" w:unhideWhenUsed="0"/>
+    <w:lsdException w:name="Light Shading Accent 1" w:semiHidden="0" w:uiPriority="60" w:unhideWhenUsed="0"/>
+    <w:lsdException w:name="Light List Accent 1" w:semiHidden="0" w:uiPriority="61" w:unhideWhenUsed="0"/>
+    <w:lsdException w:name="Light Grid Accent 1" w:semiHidden="0" w:uiPriority="62" w:unhideWhenUsed="0"/>
+    <w:lsdException w:name="Medium Shading 1 Accent 1" w:semiHidden="0" w:uiPriority="63" w:unhideWhenUsed="0"/>
+    <w:lsdException w:name="Medium Shading 2 Accent 1" w:semiHidden="0" w:uiPriority="64" w:unhideWhenUsed="0"/>
+    <w:lsdException w:name="Medium List 1 Accent 1" w:semiHidden="0" w:uiPriority="65" w:unhideWhenUsed="0"/>
+    <w:lsdException w:name="Revision" w:unhideWhenUsed="0"/>
+    <w:lsdException w:name="List Paragraph" w:semiHidden="0" w:uiPriority="34" w:unhideWhenUsed="0" w:qFormat="1"/>
+    <w:lsdException w:name="Quote" w:semiHidden="0" w:uiPriority="29" w:unhideWhenUsed="0" w:qFormat="1"/>
+    <w:lsdException w:name="Intense Quote" w:semiHidden="0" w:uiPriority="30" w:unhideWhenUsed="0" w:qFormat="1"/>
+    <w:lsdException w:name="Medium List 2 Accent 1" w:semiHidden="0" w:uiPriority="66" w:unhideWhenUsed="0"/>
+    <w:lsdException w:name="Medium Grid 1 Accent 1" w:semiHidden="0" w:uiPriority="67" w:unhideWhenUsed="0"/>
+    <w:lsdException w:name="Medium Grid 2 Accent 1" w:semiHidden="0" w:uiPriority="68" w:unhideWhenUsed="0"/>
+    <w:lsdException w:name="Medium Grid 3 Accent 1" w:semiHidden="0" w:uiPriority="69" w:unhideWhenUsed="0"/>
+    <w:lsdException w:name="Dark List Accent 1" w:semiHidden="0" w:uiPriority="70" w:unhideWhenUsed="0"/>
+    <w:lsdException w:name="Colorful Shading Accent 1" w:semiHidden="0" w:uiPriority="71" w:unhideWhenUsed="0"/>
+    <w:lsdException w:name="Colorful List Accent 1" w:semiHidden="0" w:uiPriority="72" w:unhideWhenUsed="0"/>
+    <w:lsdException w:name="Colorful Grid Accent 1" w:semiHidden="0" w:uiPriority="73" w:unhideWhenUsed="0"/>
+    <w:lsdException w:name="Light Shading Accent 2" w:semiHidden="0" w:uiPriority="60" w:unhideWhenUsed="0"/>
+    <w:lsdException w:name="Light List Accent 2" w:semiHidden="0" w:uiPriority="61" w:unhideWhenUsed="0"/>
+    <w:lsdException w:name="Light Grid Accent 2" w:semiHidden="0" w:uiPriority="62" w:unhideWhenUsed="0"/>
+    <w:lsdException w:name="Medium Shading 1 Accent 2" w:semiHidden="0" w:uiPriority="63" w:unhideWhenUsed="0"/>
+    <w:lsdException w:name="Medium Shading 2 Accent 2" w:semiHidden="0" w:uiPriority="64" w:unhideWhenUsed="0"/>
+    <w:lsdException w:name="Medium List 1 Accent 2" w:semiHidden="0" w:uiPriority="65" w:unhideWhenUsed="0"/>
+    <w:lsdException w:name="Medium List 2 Accent 2" w:semiHidden="0" w:uiPriority="66" w:unhideWhenUsed="0"/>
+    <w:lsdException w:name="Medium Grid 1 Accent 2" w:semiHidden="0" w:uiPriority="67" w:unhideWhenUsed="0"/>
+    <w:lsdException w:name="Medium Grid 2 Accent 2" w:semiHidden="0" w:uiPriority="68" w:unhideWhenUsed="0"/>
+    <w:lsdException w:name="Medium Grid 3 Accent 2" w:semiHidden="0" w:uiPriority="69" w:unhideWhenUsed="0"/>
+    <w:lsdException w:name="Dark List Accent 2" w:semiHidden="0" w:uiPriority="70" w:unhideWhenUsed="0"/>
+    <w:lsdException w:name="Colorful Shading Accent 2" w:semiHidden="0" w:uiPriority="71" w:unhideWhenUsed="0"/>
+    <w:lsdException w:name="Colorful List Accent 2" w:semiHidden="0" w:uiPriority="72" w:unhideWhenUsed="0"/>
+    <w:lsdException w:name="Colorful Grid Accent 2" w:semiHidden="0" w:uiPriority="73" w:unhideWhenUsed="0"/>
+    <w:lsdException w:name="Light Shading Accent 3" w:semiHidden="0" w:uiPriority="60" w:unhideWhenUsed="0"/>
+    <w:lsdException w:name="Light List Accent 3" w:semiHidden="0" w:uiPriority="61" w:unhideWhenUsed="0"/>
+    <w:lsdException w:name="Light Grid Accent 3" w:semiHidden="0" w:uiPriority="62" w:unhideWhenUsed="0"/>
+    <w:lsdException w:name="Medium Shading 1 Accent 3" w:semiHidden="0" w:uiPriority="63" w:unhideWhenUsed="0"/>
+    <w:lsdException w:name="Medium Shading 2 Accent 3" w:semiHidden="0" w:uiPriority="64" w:unhideWhenUsed="0"/>
+    <w:lsdException w:name="Medium List 1 Accent 3" w:semiHidden="0" w:uiPriority="65" w:unhideWhenUsed="0"/>
+    <w:lsdException w:name="Medium List 2 Accent 3" w:semiHidden="0" w:uiPriority="66" w:unhideWhenUsed="0"/>
+    <w:lsdException w:name="Medium Grid 1 Accent 3" w:semiHidden="0" w:uiPriority="67" w:unhideWhenUsed="0"/>
+    <w:lsdException w:name="Medium Grid 2 Accent 3" w:semiHidden="0" w:uiPriority="68" w:unhideWhenUsed="0"/>
+    <w:lsdException w:name="Medium Grid 3 Accent 3" w:semiHidden="0" w:uiPriority="69" w:unhideWhenUsed="0"/>
+    <w:lsdException w:name="Dark List Accent 3" w:semiHidden="0" w:uiPriority="70" w:unhideWhenUsed="0"/>
+    <w:lsdException w:name="Colorful Shading Accent 3" w:semiHidden="0" w:uiPriority="71" w:unhideWhenUsed="0"/>
+    <w:lsdException w:name="Colorful List Accent 3" w:semiHidden="0" w:uiPriority="72" w:unhideWhenUsed="0"/>
+    <w:lsdException w:name="Colorful Grid Accent 3" w:semiHidden="0" w:uiPriority="73" w:unhideWhenUsed="0"/>
+    <w:lsdException w:name="Light Shading Accent 4" w:semiHidden="0" w:uiPriority="60" w:unhideWhenUsed="0"/>
+    <w:lsdException w:name="Light List Accent 4" w:semiHidden="0" w:uiPriority="61" w:unhideWhenUsed="0"/>
+    <w:lsdException w:name="Light Grid Accent 4" w:semiHidden="0" w:uiPriority="62" w:unhideWhenUsed="0"/>
+    <w:lsdException w:name="Medium Shading 1 Accent 4" w:semiHidden="0" w:uiPriority="63" w:unhideWhenUsed="0"/>
+    <w:lsdException w:name="Medium Shading 2 Accent 4" w:semiHidden="0" w:uiPriority="64" w:unhideWhenUsed="0"/>
+    <w:lsdException w:name="Medium List 1 Accent 4" w:semiHidden="0" w:uiPriority="65" w:unhideWhenUsed="0"/>
+    <w:lsdException w:name="Medium List 2 Accent 4" w:semiHidden="0" w:uiPriority="66" w:unhideWhenUsed="0"/>
+    <w:lsdException w:name="Medium Grid 1 Accent 4" w:semiHidden="0" w:uiPriority="67" w:unhideWhenUsed="0"/>
+    <w:lsdException w:name="Medium Grid 2 Accent 4" w:semiHidden="0" w:uiPriority="68" w:unhideWhenUsed="0"/>
+    <w:lsdException w:name="Medium Grid 3 Accent 4" w:semiHidden="0" w:uiPriority="69" w:unhideWhenUsed="0"/>
+    <w:lsdException w:name="Dark List Accent 4" w:semiHidden="0" w:uiPriority="70" w:unhideWhenUsed="0"/>
+    <w:lsdException w:name="Colorful Shading Accent 4" w:semiHidden="0" w:uiPriority="71" w:unhideWhenUsed="0"/>
+    <w:lsdException w:name="Colorful List Accent 4" w:semiHidden="0" w:uiPriority="72" w:unhideWhenUsed="0"/>
+    <w:lsdException w:name="Colorful Grid Accent 4" w:semiHidden="0" w:uiPriority="73" w:unhideWhenUsed="0"/>
+    <w:lsdException w:name="Light Shading Accent 5" w:semiHidden="0" w:uiPriority="60" w:unhideWhenUsed="0"/>
+    <w:lsdException w:name="Light List Accent 5" w:semiHidden="0" w:uiPriority="61" w:unhideWhenUsed="0"/>
+    <w:lsdException w:name="Light Grid Accent 5" w:semiHidden="0" w:uiPriority="62" w:unhideWhenUsed="0"/>
+    <w:lsdException w:name="Medium Shading 1 Accent 5" w:semiHidden="0" w:uiPriority="63" w:unhideWhenUsed="0"/>
+    <w:lsdException w:name="Medium Shading 2 Accent 5" w:semiHidden="0" w:uiPriority="64" w:unhideWhenUsed="0"/>
+    <w:lsdException w:name="Medium List 1 Accent 5" w:semiHidden="0" w:uiPriority="65" w:unhideWhenUsed="0"/>
+    <w:lsdException w:name="Medium List 2 Accent 5" w:semiHidden="0" w:uiPriority="66" w:unhideWhenUsed="0"/>
+    <w:lsdException w:name="Medium Grid 1 Accent 5" w:semiHidden="0" w:uiPriority="67" w:unhideWhenUsed="0"/>
+    <w:lsdException w:name="Medium Grid 2 Accent 5" w:semiHidden="0" w:uiPriority="68" w:unhideWhenUsed="0"/>
+    <w:lsdException w:name="Medium Grid 3 Accent 5" w:semiHidden="0" w:uiPriority="69" w:unhideWhenUsed="0"/>
+    <w:lsdException w:name="Dark List Accent 5" w:semiHidden="0" w:uiPriority="70" w:unhideWhenUsed="0"/>
+    <w:lsdException w:name="Colorful Shading Accent 5" w:semiHidden="0" w:uiPriority="71" w:unhideWhenUsed="0"/>
+    <w:lsdException w:name="Colorful List Accent 5" w:semiHidden="0" w:uiPriority="72" w:unhideWhenUsed="0"/>
+    <w:lsdException w:name="Colorful Grid Accent 5" w:semiHidden="0" w:uiPriority="73" w:unhideWhenUsed="0"/>
+    <w:lsdException w:name="Light Shading Accent 6" w:semiHidden="0" w:uiPriority="60" w:unhideWhenUsed="0"/>
+    <w:lsdException w:name="Light List Accent 6" w:semiHidden="0" w:uiPriority="61" w:unhideWhenUsed="0"/>
+    <w:lsdException w:name="Light Grid Accent 6" w:semiHidden="0" w:uiPriority="62" w:unhideWhenUsed="0"/>
+    <w:lsdException w:name="Medium Shading 1 Accent 6" w:semiHidden="0" w:uiPriority="63" w:unhideWhenUsed="0"/>
+    <w:lsdException w:name="Medium Shading 2 Accent 6" w:semiHidden="0" w:uiPriority="64" w:unhideWhenUsed="0"/>
+    <w:lsdException w:name="Medium List 1 Accent 6" w:semiHidden="0" w:uiPriority="65" w:unhideWhenUsed="0"/>
+    <w:lsdException w:name="Medium List 2 Accent 6" w:semiHidden="0" w:uiPriority="66" w:unhideWhenUsed="0"/>
+    <w:lsdException w:name="Medium Grid 1 Accent 6" w:semiHidden="0" w:uiPriority="67" w:unhideWhenUsed="0"/>
+    <w:lsdException w:name="Medium Grid 2 Accent 6" w:semiHidden="0" w:uiPriority="68" w:unhideWhenUsed="0"/>
+    <w:lsdException w:name="Medium Grid 3 Accent 6" w:semiHidden="0" w:uiPriority="69" w:unhideWhenUsed="0"/>
+    <w:lsdException w:name="Dark List Accent 6" w:semiHidden="0" w:uiPriority="70" w:unhideWhenUsed="0"/>
+    <w:lsdException w:name="Colorful Shading Accent 6" w:semiHidden="0" w:uiPriority="71" w:unhideWhenUsed="0"/>
+    <w:lsdException w:name="Colorful List Accent 6" w:semiHidden="0" w:uiPriority="72" w:unhideWhenUsed="0"/>
+    <w:lsdException w:name="Colorful Grid Accent 6" w:semiHidden="0" w:uiPriority="73" w:unhideWhenUsed="0"/>
+    <w:lsdException w:name="Subtle Emphasis" w:semiHidden="0" w:uiPriority="19" w:unhideWhenUsed="0" w:qFormat="1"/>
+    <w:lsdException w:name="Intense Emphasis" w:semiHidden="0" w:uiPriority="21" w:unhideWhenUsed="0" w:qFormat="1"/>
+    <w:lsdException w:name="Subtle Reference" w:semiHidden="0" w:uiPriority="31" w:unhideWhenUsed="0" w:qFormat="1"/>
+    <w:lsdException w:name="Intense Reference" w:semiHidden="0" w:uiPriority="32" w:unhideWhenUsed="0" w:qFormat="1"/>
+    <w:lsdException w:name="Book Title" w:semiHidden="0" w:uiPriority="33" w:unhideWhenUsed="0" w:qFormat="1"/>
+    <w:lsdException w:name="Bibliography" w:uiPriority="37"/>
+    <w:lsdException w:name="TOC Heading" w:uiPriority="39" w:qFormat="1"/>
+  </w:latentStyles>
+  <w:style w:type="paragraph" w:default="1" w:styleId="Normal">
+    <w:name w:val="Normal"/>
+    <w:qFormat/>
+  </w:style>
+  <w:style w:type="character" w:default="1" w:styleId="DefaultParagraphFont">
+    <w:name w:val="Default Paragraph Font"/>
+    <w:uiPriority w:val="1"/>
+    <w:semiHidden/>
+    <w:unhideWhenUsed/>
+  </w:style>
+  <w:style w:type="table" w:default="1" w:styleId="TableNormal">
+    <w:name w:val="Normal Table"/>
+    <w:uiPriority w:val="99"/>
+    <w:semiHidden/>
+    <w:unhideWhenUsed/>
+    <w:tblPr>
+      <w:tblInd w:w="0" w:type="dxa"/>
+      <w:tblCellMar>
+        <w:top w:w="0" w:type="dxa"/>
+        <w:left w:w="108" w:type="dxa"/>
+        <w:bottom w:w="0" w:type="dxa"/>
+        <w:right w:w="108" w:type="dxa"/>
+      </w:tblCellMar>
+    </w:tblPr>
+  </w:style>
+  <w:style w:type="numbering" w:default="1" w:styleId="NoList">
+    <w:name w:val="No List"/>
+    <w:uiPriority w:val="99"/>
+    <w:semiHidden/>
+    <w:unhideWhenUsed/>
+  </w:style>
+</w:styles>
+</file>
+
 <file path=word/theme/theme1.xml><?xml version="1.0" encoding="utf-8"?>
 <a:theme xmlns:a="http://schemas.openxmlformats.org/drawingml/2006/main" name="Office Theme">
   <a:themeElements>
@@ -4983,7 +5024,7 @@
   <a:extraClrSchemeLst/>
   <a:extLst>
     <a:ext uri="{05A4C25C-085E-4340-85A3-A5531E510DB2}">
-      <thm15:themeFamily xmlns:thm15="http://schemas.microsoft.com/office/thememl/2012/main" name="Office Theme" id="{62F939B6-93AF-4DB8-9C6B-D6C7DFDC589F}" vid="{4A3C46E8-61CC-4603-A589-7422A47A8E4A}"/>
+      <thm15:themeFamily xmlns:thm15="http://schemas.microsoft.com/office/thememl/2012/main" xmlns="" name="Office Theme" id="{62F939B6-93AF-4DB8-9C6B-D6C7DFDC589F}" vid="{4A3C46E8-61CC-4603-A589-7422A47A8E4A}"/>
     </a:ext>
   </a:extLst>
 </a:theme>
@@ -4994,7 +5035,7 @@
 </file>
 
 <file path=customXml/itemProps1.xml><?xml version="1.0" encoding="utf-8"?>
-<ds:datastoreItem xmlns:ds="http://schemas.openxmlformats.org/officeDocument/2006/customXml" ds:itemID="{54F9E5CF-096B-4BF3-BC6F-BA90B1965D02}">
+<ds:datastoreItem xmlns:ds="http://schemas.openxmlformats.org/officeDocument/2006/customXml" ds:itemID="{6206A547-CDDC-9647-A638-B3FC0962B231}">
   <ds:schemaRefs>
     <ds:schemaRef ds:uri="http://schemas.openxmlformats.org/officeDocument/2006/bibliography"/>
   </ds:schemaRefs>

</xml_diff>

<commit_message>
Expanded Design Approach section as much as possible. Done.
</commit_message>
<xml_diff>
--- a/ECSE_425_Final_Report.docx
+++ b/ECSE_425_Final_Report.docx
@@ -1,6 +1,6 @@
 
 <file path=word/document.xml><?xml version="1.0" encoding="utf-8"?>
-<w:document xmlns:wpc="http://schemas.microsoft.com/office/word/2010/wordprocessingCanvas" xmlns:mo="http://schemas.microsoft.com/office/mac/office/2008/main" xmlns:mc="http://schemas.openxmlformats.org/markup-compatibility/2006" xmlns:mv="urn:schemas-microsoft-com:mac:vml" xmlns:o="urn:schemas-microsoft-com:office:office" xmlns:r="http://schemas.openxmlformats.org/officeDocument/2006/relationships" xmlns:m="http://schemas.openxmlformats.org/officeDocument/2006/math" xmlns:v="urn:schemas-microsoft-com:vml" xmlns:wp14="http://schemas.microsoft.com/office/word/2010/wordprocessingDrawing" xmlns:wp="http://schemas.openxmlformats.org/drawingml/2006/wordprocessingDrawing" xmlns:w10="urn:schemas-microsoft-com:office:word" xmlns:w="http://schemas.openxmlformats.org/wordprocessingml/2006/main" xmlns:w14="http://schemas.microsoft.com/office/word/2010/wordml" xmlns:wpg="http://schemas.microsoft.com/office/word/2010/wordprocessingGroup" xmlns:wpi="http://schemas.microsoft.com/office/word/2010/wordprocessingInk" xmlns:wne="http://schemas.microsoft.com/office/word/2006/wordml" xmlns:wps="http://schemas.microsoft.com/office/word/2010/wordprocessingShape" mc:Ignorable="w14 wp14 mv">
+<w:document xmlns:wpc="http://schemas.microsoft.com/office/word/2010/wordprocessingCanvas" xmlns:cx="http://schemas.microsoft.com/office/drawing/2014/chartex" xmlns:cx1="http://schemas.microsoft.com/office/drawing/2015/9/8/chartex" xmlns:cx2="http://schemas.microsoft.com/office/drawing/2015/10/21/chartex" xmlns:cx3="http://schemas.microsoft.com/office/drawing/2016/5/9/chartex" xmlns:cx4="http://schemas.microsoft.com/office/drawing/2016/5/10/chartex" xmlns:cx5="http://schemas.microsoft.com/office/drawing/2016/5/11/chartex" xmlns:cx6="http://schemas.microsoft.com/office/drawing/2016/5/12/chartex" xmlns:cx7="http://schemas.microsoft.com/office/drawing/2016/5/13/chartex" xmlns:cx8="http://schemas.microsoft.com/office/drawing/2016/5/14/chartex" xmlns:mc="http://schemas.openxmlformats.org/markup-compatibility/2006" xmlns:aink="http://schemas.microsoft.com/office/drawing/2016/ink" xmlns:am3d="http://schemas.microsoft.com/office/drawing/2017/model3d" xmlns:o="urn:schemas-microsoft-com:office:office" xmlns:r="http://schemas.openxmlformats.org/officeDocument/2006/relationships" xmlns:m="http://schemas.openxmlformats.org/officeDocument/2006/math" xmlns:v="urn:schemas-microsoft-com:vml" xmlns:wp14="http://schemas.microsoft.com/office/word/2010/wordprocessingDrawing" xmlns:wp="http://schemas.openxmlformats.org/drawingml/2006/wordprocessingDrawing" xmlns:w10="urn:schemas-microsoft-com:office:word" xmlns:w="http://schemas.openxmlformats.org/wordprocessingml/2006/main" xmlns:w14="http://schemas.microsoft.com/office/word/2010/wordml" xmlns:w15="http://schemas.microsoft.com/office/word/2012/wordml" xmlns:w16cid="http://schemas.microsoft.com/office/word/2016/wordml/cid" xmlns:w16se="http://schemas.microsoft.com/office/word/2015/wordml/symex" xmlns:wpg="http://schemas.microsoft.com/office/word/2010/wordprocessingGroup" xmlns:wpi="http://schemas.microsoft.com/office/word/2010/wordprocessingInk" xmlns:wne="http://schemas.microsoft.com/office/word/2006/wordml" xmlns:wps="http://schemas.microsoft.com/office/word/2010/wordprocessingShape" mc:Ignorable="w14 w15 w16se w16cid wp14">
   <w:body>
     <w:p>
       <w:pPr>
@@ -33,7 +33,7 @@
           <w:szCs w:val="16"/>
         </w:rPr>
         <w:sectPr>
-          <w:footerReference w:type="first" r:id="rId9"/>
+          <w:footerReference w:type="first" r:id="rId8"/>
           <w:pgSz w:w="12240" w:h="15840" w:code="1"/>
           <w:pgMar w:top="1080" w:right="893" w:bottom="1440" w:left="893" w:header="720" w:footer="720" w:gutter="0"/>
           <w:cols w:space="720"/>
@@ -56,7 +56,6 @@
           <w:sz w:val="18"/>
           <w:szCs w:val="18"/>
         </w:rPr>
-        <w:lastRenderedPageBreak/>
         <w:t>Marcel Morin</w:t>
       </w:r>
       <w:r>
@@ -110,7 +109,6 @@
           <w:sz w:val="18"/>
           <w:szCs w:val="18"/>
         </w:rPr>
-        <w:lastRenderedPageBreak/>
         <w:t>Uday Sahni</w:t>
       </w:r>
       <w:r>
@@ -162,7 +160,6 @@
           <w:sz w:val="18"/>
           <w:szCs w:val="18"/>
         </w:rPr>
-        <w:lastRenderedPageBreak/>
         <w:t>Richie Piyasirisilp</w:t>
       </w:r>
       <w:r>
@@ -221,7 +218,6 @@
           <w:sz w:val="18"/>
           <w:szCs w:val="18"/>
         </w:rPr>
-        <w:lastRenderedPageBreak/>
         <w:t>Stone Yun</w:t>
       </w:r>
       <w:r>
@@ -236,14 +232,7 @@
           <w:sz w:val="18"/>
           <w:szCs w:val="18"/>
         </w:rPr>
-        <w:t>260</w:t>
-      </w:r>
-      <w:r>
-        <w:rPr>
-          <w:sz w:val="18"/>
-          <w:szCs w:val="18"/>
-        </w:rPr>
-        <w:t>6</w:t>
+        <w:t>2606</w:t>
       </w:r>
     </w:p>
     <w:p>
@@ -307,7 +296,6 @@
           <w:i/>
           <w:iCs/>
         </w:rPr>
-        <w:lastRenderedPageBreak/>
         <w:t>Abstract</w:t>
       </w:r>
       <w:r>
@@ -586,19 +574,10 @@
         <w:pStyle w:val="BodyText"/>
       </w:pPr>
       <w:r>
-        <w:lastRenderedPageBreak/>
         <w:t>The execute stage mainly consists of a comparator, 4:1 mux’s, a 2:1 mux, and the ALU. The ALU is the most important component of this stage since it performs the arithmetic necessary to execute the instruction. If we are performing a load or store, the ALU adds the offset (forwarded from ID stage) with the register data to create the necessary memory addre</w:t>
       </w:r>
       <w:r>
-        <w:t xml:space="preserve">ss. If we are performing </w:t>
-      </w:r>
-      <w:proofErr w:type="gramStart"/>
-      <w:r>
-        <w:t>an add</w:t>
-      </w:r>
-      <w:proofErr w:type="gramEnd"/>
-      <w:r>
-        <w:t xml:space="preserve"> or</w:t>
+        <w:t>ss. If we are performing an add or</w:t>
       </w:r>
       <w:r>
         <w:t xml:space="preserve"> subtract </w:t>
@@ -683,8 +662,8 @@
             <v:path o:extrusionok="f" gradientshapeok="t" o:connecttype="rect"/>
             <o:lock v:ext="edit" aspectratio="t"/>
           </v:shapetype>
-          <v:shape id="_x0000_s1031" type="#_x0000_t75" style="position:absolute;left:0;text-align:left;margin-left:.3pt;margin-top:8.45pt;width:251.35pt;height:90pt;z-index:251659264;mso-position-horizontal-relative:text;mso-position-vertical-relative:text;mso-width-relative:page;mso-height-relative:page">
-            <v:imagedata r:id="rId10" o:title="PipelineProcess" croptop="5958f"/>
+          <v:shape id="_x0000_s1031" type="#_x0000_t75" style="position:absolute;left:0;text-align:left;margin-left:.3pt;margin-top:8.45pt;width:251.35pt;height:90pt;z-index:1;mso-position-horizontal-relative:text;mso-position-vertical-relative:text;mso-width-relative:page;mso-height-relative:page">
+            <v:imagedata r:id="rId9" o:title="PipelineProcess" croptop="5958f"/>
             <w10:wrap type="square"/>
           </v:shape>
         </w:pict>
@@ -692,6 +671,15 @@
       <w:r>
         <w:t>Block diagram of the pipelined processor. Components between the latches (in orange) were organized into module blocks. The top level module manages signals and data that are used by multiple stages.</w:t>
       </w:r>
+      <w:r>
+        <w:t xml:space="preserve"> Referenced from an online source</w:t>
+      </w:r>
+      <w:r>
+        <w:t xml:space="preserve"> [1]</w:t>
+      </w:r>
+      <w:r>
+        <w:t>.</w:t>
+      </w:r>
     </w:p>
     <w:p>
       <w:pPr>
@@ -723,7 +711,85 @@
         <w:t>Figure 1</w:t>
       </w:r>
       <w:r>
-        <w:t>. After verifying with the course material and online sources that we had all the necessary components and control signals, we wrote the descriptions of these components stage by stage. As we were a group of four, we could do the component design in parallel. Upon completion of the components of a stage, they were integrated together as a single block in a higher-level module. This module contained all the input and output signals of its respective stage and connected the ports of each component to the necessary signals. We should note that the latches dividing each of the five stages were written as modules of their own. Finally, after each stage had successfully integrated the components within them, a top-level module was designed for connecting the entire pipeline together. In this top-level module, inter-stage signals such as forwarding signals, write enabling and write back signals were implemented and connected to their required ports.</w:t>
+        <w:t>.</w:t>
+      </w:r>
+      <w:r>
+        <w:t xml:space="preserve"> During the creation of this block diagram, course material and online resources were reviewed. This was to get an idea of which components would be needed and the type of control logic required for implementing features such as data forwarding, branching, and memory addressing (for load and store).</w:t>
+      </w:r>
+      <w:r>
+        <w:t xml:space="preserve"> After verifying with the course material and online sources that we had all the necessary components and control signals, we wrote the descriptions of these components stage by stage.</w:t>
+      </w:r>
+    </w:p>
+    <w:p>
+      <w:pPr>
+        <w:pStyle w:val="BodyText"/>
+      </w:pPr>
+      <w:r>
+        <w:t xml:space="preserve"> The descriptions of all components seen in the block diagram were written from scratch and implemented using VHDL. </w:t>
+      </w:r>
+      <w:r>
+        <w:t xml:space="preserve"> As we were a group of four, we could do the component design in parallel.</w:t>
+      </w:r>
+      <w:r>
+        <w:t xml:space="preserve"> Each component is its own module.</w:t>
+      </w:r>
+      <w:r>
+        <w:t xml:space="preserve"> Upon completion of the components of a stage, they were integrated together as a single block in a higher-lev</w:t>
+      </w:r>
+      <w:r>
+        <w:t>el module. This module contains</w:t>
+      </w:r>
+      <w:r>
+        <w:t xml:space="preserve"> all the input and output signals of it</w:t>
+      </w:r>
+      <w:r>
+        <w:t>s respective stage and connects</w:t>
+      </w:r>
+      <w:r>
+        <w:t xml:space="preserve"> the ports of each component to the necessary signals. We should note that the latches dividing each of the five stages were written as modules of their own.</w:t>
+      </w:r>
+      <w:r>
+        <w:t xml:space="preserve"> They acted sort of like “gates” that acted as data control between stages, storing data values from one stage and presenting them to the next stage on the following clock cycle. These latches are essential for the implementation of a pipeline. Storing the results of each stage in a latch frees up that stage to perform subsequent instructions.</w:t>
+      </w:r>
+      <w:r>
+        <w:t xml:space="preserve"> </w:t>
+      </w:r>
+    </w:p>
+    <w:p>
+      <w:pPr>
+        <w:pStyle w:val="BodyText"/>
+      </w:pPr>
+      <w:r>
+        <w:t xml:space="preserve">Finally, after </w:t>
+      </w:r>
+      <w:r>
+        <w:t>successfully integ</w:t>
+      </w:r>
+      <w:r>
+        <w:t>rating the components within each stage</w:t>
+      </w:r>
+      <w:r>
+        <w:t>, a top-level module was designed for connecting the entire pipeline together. In this top-level module, inter-stage signals such as forwarding signals,</w:t>
+      </w:r>
+      <w:r>
+        <w:t xml:space="preserve"> branching signals,</w:t>
+      </w:r>
+      <w:bookmarkStart w:id="0" w:name="_GoBack"/>
+      <w:bookmarkEnd w:id="0"/>
+      <w:r>
+        <w:t xml:space="preserve"> write </w:t>
+      </w:r>
+      <w:r>
+        <w:t>enabling,</w:t>
+      </w:r>
+      <w:r>
+        <w:t xml:space="preserve"> and write back</w:t>
+      </w:r>
+      <w:r>
+        <w:t xml:space="preserve"> data and</w:t>
+      </w:r>
+      <w:r>
+        <w:t xml:space="preserve"> signals were implemented and connected to their required ports.</w:t>
       </w:r>
     </w:p>
     <w:p>
@@ -773,22 +839,10 @@
         <w:t>The pipelined processor was tested in several stages</w:t>
       </w:r>
       <w:r>
-        <w:t xml:space="preserve"> in </w:t>
-      </w:r>
-      <w:proofErr w:type="spellStart"/>
-      <w:r>
-        <w:t>ModelSim</w:t>
-      </w:r>
-      <w:proofErr w:type="spellEnd"/>
-      <w:r>
-        <w:t xml:space="preserve">. </w:t>
-      </w:r>
-      <w:r>
-        <w:t xml:space="preserve">The first testing stage was to evaluate each individual component separately to ensure that they behaved as expected. For example, </w:t>
-      </w:r>
-      <w:proofErr w:type="gramStart"/>
-      <w:r>
-        <w:t xml:space="preserve">the adder component was tested by forcing </w:t>
+        <w:t xml:space="preserve"> in ModelSim. </w:t>
+      </w:r>
+      <w:r>
+        <w:t xml:space="preserve">The first testing stage was to evaluate each individual component separately to ensure that they behaved as expected. For example, the adder component was tested by forcing </w:t>
       </w:r>
       <w:r>
         <w:t xml:space="preserve">its </w:t>
@@ -800,12 +854,7 @@
         <w:t>its</w:t>
       </w:r>
       <w:r>
-        <w:t xml:space="preserve"> enable signal and</w:t>
-      </w:r>
-      <w:bookmarkStart w:id="0" w:name="_GoBack"/>
-      <w:bookmarkEnd w:id="0"/>
-      <w:r>
-        <w:t xml:space="preserve"> </w:t>
+        <w:t xml:space="preserve"> enable signal and </w:t>
       </w:r>
       <w:r>
         <w:t xml:space="preserve">verifying that </w:t>
@@ -816,7 +865,6 @@
       <w:r>
         <w:t xml:space="preserve"> was outputted</w:t>
       </w:r>
-      <w:proofErr w:type="gramEnd"/>
       <w:r>
         <w:t xml:space="preserve">. It was important to test each component individually before testing them together because problems could be easily isolated and fixed. </w:t>
       </w:r>
@@ -826,31 +874,7 @@
         <w:pStyle w:val="BodyText"/>
       </w:pPr>
       <w:r>
-        <w:t xml:space="preserve">The next testing stage was to evaluate each of the five higher-level pipeline stage modules with a test bench. This was done to verify that given the correct inputs and signals, each pipeline stage would be able to produce the correct outputs. For example, the test bench written for the instruction fetch stage set the </w:t>
-      </w:r>
-      <w:proofErr w:type="spellStart"/>
-      <w:r>
-        <w:t>branch_taken</w:t>
-      </w:r>
-      <w:proofErr w:type="spellEnd"/>
-      <w:r>
-        <w:t xml:space="preserve"> variable to force which instruction would be performed next. The program counter and destination address inputs were tracked to check that they only changed when they were expected to, depending on the test case. The </w:t>
-      </w:r>
-      <w:proofErr w:type="spellStart"/>
-      <w:r>
-        <w:t>pc_out</w:t>
-      </w:r>
-      <w:proofErr w:type="spellEnd"/>
-      <w:r>
-        <w:t xml:space="preserve"> and </w:t>
-      </w:r>
-      <w:proofErr w:type="spellStart"/>
-      <w:r>
-        <w:t>instruction_out</w:t>
-      </w:r>
-      <w:proofErr w:type="spellEnd"/>
-      <w:r>
-        <w:t xml:space="preserve"> outputs were also tracked to ensure that the fetching stage produced the appropriate program count and instruction to be fed into the decoding stage. </w:t>
+        <w:t xml:space="preserve">The next testing stage was to evaluate each of the five higher-level pipeline stage modules with a test bench. This was done to verify that given the correct inputs and signals, each pipeline stage would be able to produce the correct outputs. For example, the test bench written for the instruction fetch stage set the branch_taken variable to force which instruction would be performed next. The program counter and destination address inputs were tracked to check that they only changed when they were expected to, depending on the test case. The pc_out and instruction_out outputs were also tracked to ensure that the fetching stage produced the appropriate program count and instruction to be fed into the decoding stage. </w:t>
       </w:r>
     </w:p>
     <w:p>
@@ -858,7 +882,6 @@
         <w:pStyle w:val="BodyText"/>
       </w:pPr>
       <w:r>
-        <w:lastRenderedPageBreak/>
         <w:t>Lastly, all five stages were tested together to evaluate the pipelined processor as a whole. Similarly to the individual pipeline stages, the final product was tested using a test bench. A set of MIPs instructions composed of arithmetic, logical, transfer, shift, memory, and control-flow operations was inputted and processed in the pipeline processor. Variable delay cycles were also added between the instructions to provide a more detailed test bench. The results were then written to a .txt file that was used to verify that all the operations and procedures performed as expected.</w:t>
       </w:r>
     </w:p>
@@ -924,23 +947,7 @@
         <w:pStyle w:val="BodyText"/>
       </w:pPr>
       <w:r>
-        <w:t xml:space="preserve">Define abbreviations and acronyms the first time they are used in the text, even after they have been defined in the abstract. Abbreviations such as IEEE, SI, MKS, CGS, </w:t>
-      </w:r>
-      <w:proofErr w:type="spellStart"/>
-      <w:r>
-        <w:t>sc</w:t>
-      </w:r>
-      <w:proofErr w:type="spellEnd"/>
-      <w:r>
-        <w:t xml:space="preserve">, dc, and </w:t>
-      </w:r>
-      <w:proofErr w:type="spellStart"/>
-      <w:r>
-        <w:t>rms</w:t>
-      </w:r>
-      <w:proofErr w:type="spellEnd"/>
-      <w:r>
-        <w:t xml:space="preserve"> do not have to be defined. Do not use abbreviations in the title or heads unless they are unavoidable.</w:t>
+        <w:t>Define abbreviations and acronyms the first time they are used in the text, even after they have been defined in the abstract. Abbreviations such as IEEE, SI, MKS, CGS, sc, dc, and rms do not have to be defined. Do not use abbreviations in the title or heads unless they are unavoidable.</w:t>
       </w:r>
     </w:p>
     <w:p>
@@ -962,7 +969,11 @@
         <w:t>either</w:t>
       </w:r>
       <w:r>
-        <w:t xml:space="preserve"> SI (MKS) or CGS as primary units. (SI units are encouraged.) English units may be used as secondary units (in parentheses). An exception would be the use of English units as identifiers in trade, such as “3.5-inch disk drive”.</w:t>
+        <w:t xml:space="preserve"> SI (MKS) or CGS as primary units. (SI units are encouraged.) English units may be used as </w:t>
+      </w:r>
+      <w:r>
+        <w:lastRenderedPageBreak/>
+        <w:t>secondary units (in parentheses). An exception would be the use of English units as identifiers in trade, such as “3.5-inch disk drive”.</w:t>
       </w:r>
     </w:p>
     <w:p>
@@ -970,15 +981,7 @@
         <w:pStyle w:val="bulletlist"/>
       </w:pPr>
       <w:r>
-        <w:t xml:space="preserve">Avoid combining SI and CGS units, such as current in amperes and magnetic field in </w:t>
-      </w:r>
-      <w:proofErr w:type="spellStart"/>
-      <w:r>
-        <w:t>oersteds</w:t>
-      </w:r>
-      <w:proofErr w:type="spellEnd"/>
-      <w:r>
-        <w:t>. This often leads to confusion because equations do not balance dimensionally. If you must use mixed units, clearly state the units for each quantity that you use in an equation.</w:t>
+        <w:t>Avoid combining SI and CGS units, such as current in amperes and magnetic field in oersteds. This often leads to confusion because equations do not balance dimensionally. If you must use mixed units, clearly state the units for each quantity that you use in an equation.</w:t>
       </w:r>
     </w:p>
     <w:p>
@@ -986,47 +989,7 @@
         <w:pStyle w:val="bulletlist"/>
       </w:pPr>
       <w:r>
-        <w:t>Do not mix complete spellings and abbreviations of units: “</w:t>
-      </w:r>
-      <w:proofErr w:type="spellStart"/>
-      <w:r>
-        <w:t>Wb</w:t>
-      </w:r>
-      <w:proofErr w:type="spellEnd"/>
-      <w:r>
-        <w:t>/m2” or “</w:t>
-      </w:r>
-      <w:proofErr w:type="spellStart"/>
-      <w:r>
-        <w:t>webers</w:t>
-      </w:r>
-      <w:proofErr w:type="spellEnd"/>
-      <w:r>
-        <w:t xml:space="preserve"> per square meter”, not “</w:t>
-      </w:r>
-      <w:proofErr w:type="spellStart"/>
-      <w:r>
-        <w:t>webers</w:t>
-      </w:r>
-      <w:proofErr w:type="spellEnd"/>
-      <w:r>
-        <w:t xml:space="preserve">/m2”.  Spell out units when they appear in text: </w:t>
-      </w:r>
-      <w:proofErr w:type="gramStart"/>
-      <w:r>
-        <w:t>“.</w:t>
-      </w:r>
-      <w:proofErr w:type="gramEnd"/>
-      <w:r>
-        <w:t xml:space="preserve"> . . a few </w:t>
-      </w:r>
-      <w:proofErr w:type="spellStart"/>
-      <w:r>
-        <w:t>henries</w:t>
-      </w:r>
-      <w:proofErr w:type="spellEnd"/>
-      <w:r>
-        <w:t>”, not “. . . a few H”.</w:t>
+        <w:t>Do not mix complete spellings and abbreviations of units: “Wb/m2” or “webers per square meter”, not “webers/m2”.  Spell out units when they appear in text: “. . . a few henries”, not “. . . a few H”.</w:t>
       </w:r>
     </w:p>
     <w:p>
@@ -1034,35 +997,17 @@
         <w:pStyle w:val="bulletlist"/>
       </w:pPr>
       <w:r>
-        <w:lastRenderedPageBreak/>
-        <w:t>Use a zero before decimal points: “0.25”, not “</w:t>
-      </w:r>
-      <w:proofErr w:type="gramStart"/>
-      <w:r>
-        <w:t>.25</w:t>
-      </w:r>
-      <w:proofErr w:type="gramEnd"/>
-      <w:r>
-        <w:t xml:space="preserve">”. Use “cm3”, not “cc”. </w:t>
+        <w:t xml:space="preserve">Use a zero before decimal points: “0.25”, not “.25”. Use “cm3”, not “cc”. </w:t>
       </w:r>
       <w:r>
         <w:t>(</w:t>
       </w:r>
-      <w:proofErr w:type="gramStart"/>
       <w:r>
         <w:rPr>
           <w:i/>
           <w:iCs/>
         </w:rPr>
-        <w:t>bullet</w:t>
-      </w:r>
-      <w:proofErr w:type="gramEnd"/>
-      <w:r>
-        <w:rPr>
-          <w:i/>
-          <w:iCs/>
-        </w:rPr>
-        <w:t xml:space="preserve"> list</w:t>
+        <w:t>bullet list</w:t>
       </w:r>
       <w:r>
         <w:t>)</w:t>
@@ -1092,23 +1037,7 @@
         </w:rPr>
       </w:pPr>
       <w:r>
-        <w:t xml:space="preserve">Number equations consecutively. Equation numbers, within parentheses, are to position flush right, as in (1), using a right tab stop. To make your equations more compact, you may use the solidus </w:t>
-      </w:r>
-      <w:proofErr w:type="gramStart"/>
-      <w:r>
-        <w:t>( /</w:t>
-      </w:r>
-      <w:proofErr w:type="gramEnd"/>
-      <w:r>
-        <w:t xml:space="preserve"> ), the </w:t>
-      </w:r>
-      <w:proofErr w:type="spellStart"/>
-      <w:r>
-        <w:t>exp</w:t>
-      </w:r>
-      <w:proofErr w:type="spellEnd"/>
-      <w:r>
-        <w:t xml:space="preserve"> function, or appropriate exponents. Italicize Roman symbols for quantities and variables, but not Greek symbols. Use a long dash rather than a hyphen for a minus sign. Punctuate equations with commas or periods when they are part of a sentence, as in</w:t>
+        <w:t>Number equations consecutively. Equation numbers, within parentheses, are to position flush right, as in (1), using a right tab stop. To make your equations more compact, you may use the solidus ( / ), the exp function, or appropriate exponents. Italicize Roman symbols for quantities and variables, but not Greek symbols. Use a long dash rather than a hyphen for a minus sign. Punctuate equations with commas or periods when they are part of a sentence, as in</w:t>
       </w:r>
       <w:r>
         <w:rPr>
@@ -1124,7 +1053,6 @@
       <w:r>
         <w:tab/>
       </w:r>
-      <w:proofErr w:type="gramStart"/>
       <w:r>
         <w:rPr>
           <w:rFonts w:ascii="Times New Roman" w:hAnsi="Times New Roman" w:cs="Times New Roman"/>
@@ -1163,7 +1091,6 @@
       <w:r>
         <w:t></w:t>
       </w:r>
-      <w:proofErr w:type="gramEnd"/>
       <w:r>
         <w:tab/>
       </w:r>
@@ -1238,7 +1165,10 @@
         <w:t>English, commas, semi</w:t>
       </w:r>
       <w:r>
-        <w:t>colons, periods, question and exclamation marks are located within quotation marks only when a complete thought or name is cited, such as a title or full quotation. When quotation marks are used, instead of a bold or italic typeface, to highlight a word or phrase, punctuation should appear outside of the quotation marks. A parenthetical phrase or statement at the end of a sentence is punctuated outside of the closing parenthesis (like this). (A parenthetical sentence is punctuated within the parentheses.)</w:t>
+        <w:t xml:space="preserve">colons, periods, question and exclamation marks are located within quotation marks only when a complete thought or name is cited, such as a title or full quotation. When quotation marks are used, instead of a bold or italic typeface, to highlight a word or phrase, punctuation should appear outside of the quotation marks. A parenthetical phrase or statement at the end of a sentence is punctuated outside of the closing parenthesis (like this). (A </w:t>
+      </w:r>
+      <w:r>
+        <w:t>parenthetical sentence is punctuated within the parentheses.)</w:t>
       </w:r>
     </w:p>
     <w:p>
@@ -1270,7 +1200,6 @@
         <w:pStyle w:val="bulletlist"/>
       </w:pPr>
       <w:r>
-        <w:lastRenderedPageBreak/>
         <w:t>Be aware of the different meanings of the homophones “affect” and “effect”, “complement” and “compliment”, “discreet” and “discrete”, “principal” and “principle”.</w:t>
       </w:r>
     </w:p>
@@ -1398,15 +1327,7 @@
         <w:t xml:space="preserve"> </w:t>
       </w:r>
       <w:r>
-        <w:t xml:space="preserve">Names should not be listed in columns </w:t>
-      </w:r>
-      <w:proofErr w:type="gramStart"/>
-      <w:r>
-        <w:t>nor</w:t>
-      </w:r>
-      <w:proofErr w:type="gramEnd"/>
-      <w:r>
-        <w:t xml:space="preserve"> group by affiliation.</w:t>
+        <w:t>Names should not be listed in columns nor group by affiliation.</w:t>
       </w:r>
       <w:r>
         <w:rPr>
@@ -1506,6 +1427,7 @@
         </w:rPr>
       </w:pPr>
       <w:r>
+        <w:lastRenderedPageBreak/>
         <w:t xml:space="preserve">Deletion: </w:t>
       </w:r>
       <w:r>
@@ -1555,11 +1477,7 @@
         <w:pStyle w:val="BodyText"/>
       </w:pPr>
       <w:r>
-        <w:t xml:space="preserve">Component heads identify the different components of your paper and are not topically subordinate to each other. Examples include Acknowledgments and References and, for these, the correct style to use is “Heading 5”. Use “figure caption” for </w:t>
-      </w:r>
-      <w:r>
-        <w:lastRenderedPageBreak/>
-        <w:t>your Figure captions, and “table head” for your table title. Run-in heads, such as “Abstract”, will require you to apply a style (in this case, italic) in addition to the style provided by the drop down menu to differentiate the head from the text.</w:t>
+        <w:t>Component heads identify the different components of your paper and are not topically subordinate to each other. Examples include Acknowledgments and References and, for these, the correct style to use is “Heading 5”. Use “figure caption” for your Figure captions, and “table head” for your table title. Run-in heads, such as “Abstract”, will require you to apply a style (in this case, italic) in addition to the style provided by the drop down menu to differentiate the head from the text.</w:t>
       </w:r>
     </w:p>
     <w:p>
@@ -1875,15 +1793,10 @@
         <w:pStyle w:val="BodyText"/>
       </w:pPr>
       <w:r>
-        <w:t>Figure Labels: Use 8 point Times New Roman for Figure labels. Use words rather than symbols or abbreviations when writing Figure axis labels to avoid confusing the reader. As an example, write the quantity “Magnetization”, or “Magnetization, M”, not just “M”. If including units in the label, present them within parentheses. Do not label axes only with units. In the example, write “Magnetization (A/m)” or “Magnetization {</w:t>
-      </w:r>
-      <w:proofErr w:type="gramStart"/>
-      <w:r>
-        <w:t>A[</w:t>
-      </w:r>
-      <w:proofErr w:type="gramEnd"/>
-      <w:r>
-        <w:t>m(1)]}”, not just “A/m”. Do not label axes</w:t>
+        <w:t xml:space="preserve">Figure Labels: Use 8 point Times New Roman for Figure labels. Use words rather than symbols or abbreviations when writing Figure axis labels to avoid confusing the reader. As an </w:t>
+      </w:r>
+      <w:r>
+        <w:t>example, write the quantity “Magnetization”, or “Magnetization, M”, not just “M”. If including units in the label, present them within parentheses. Do not label axes only with units. In the example, write “Magnetization (A/m)” or “Magnetization {A[m(1)]}”, not just “A/m”. Do not label axes</w:t>
       </w:r>
       <w:r>
         <w:t xml:space="preserve"> </w:t>
@@ -1897,7 +1810,6 @@
         <w:pStyle w:val="Heading5"/>
       </w:pPr>
       <w:r>
-        <w:lastRenderedPageBreak/>
         <w:t>Acknowledgment</w:t>
       </w:r>
       <w:r>
@@ -1943,85 +1855,70 @@
         <w:t>o</w:t>
       </w:r>
       <w:r>
-        <w:t xml:space="preserve">ne of us (R. B. G.) </w:t>
-      </w:r>
-      <w:proofErr w:type="gramStart"/>
-      <w:r>
-        <w:t>thanks</w:t>
-      </w:r>
-      <w:proofErr w:type="gramEnd"/>
-      <w:r>
+        <w:t xml:space="preserve">ne of us (R. B. G.) thanks </w:t>
+      </w:r>
+      <w:r>
+        <w:t>...</w:t>
+      </w:r>
+      <w:r>
+        <w:rPr>
+          <w:lang w:val="en-US" w:eastAsia="x-none"/>
+        </w:rPr>
+        <w:t xml:space="preserve">”.  </w:t>
+      </w:r>
+      <w:r>
+        <w:t>Instead, try “R. B. G. thanks</w:t>
+      </w:r>
+      <w:r>
+        <w:t>...</w:t>
+      </w:r>
+      <w:r>
+        <w:t>”.</w:t>
+      </w:r>
+      <w:r>
+        <w:rPr>
+          <w:lang w:val="en-US" w:eastAsia="x-none"/>
+        </w:rPr>
         <w:t xml:space="preserve"> </w:t>
       </w:r>
       <w:r>
+        <w:t>Put spons</w:t>
+      </w:r>
+      <w:r>
+        <w:t>or acknowledgments in the unnum</w:t>
+      </w:r>
+      <w:r>
+        <w:t>bered footnote on the first page.</w:t>
+      </w:r>
+    </w:p>
+    <w:p/>
+    <w:p>
+      <w:pPr>
+        <w:pStyle w:val="Heading5"/>
+      </w:pPr>
+      <w:r>
+        <w:t>References</w:t>
+      </w:r>
+    </w:p>
+    <w:p>
+      <w:pPr>
+        <w:pStyle w:val="BodyText"/>
+      </w:pPr>
+      <w:r>
+        <w:t>The template will number citations consecutively within brackets [1]. The sentence punctuation follows the bracket [2]. Refer simply to the reference number, as in [3]—do not use “Ref. [3]” or “reference [3]” except at the beginning of a sentence: “Reference [3] was the first</w:t>
+      </w:r>
+      <w:r>
+        <w:rPr>
+          <w:lang w:val="en-US" w:eastAsia="x-none"/>
+        </w:rPr>
+        <w:t xml:space="preserve"> </w:t>
+      </w:r>
+      <w:r>
         <w:t>...</w:t>
       </w:r>
       <w:r>
-        <w:rPr>
-          <w:lang w:val="en-US" w:eastAsia="x-none"/>
-        </w:rPr>
-        <w:t xml:space="preserve">”.  </w:t>
-      </w:r>
-      <w:r>
-        <w:t>Instead, try “R. B. G. thanks</w:t>
-      </w:r>
-      <w:r>
-        <w:t>...</w:t>
-      </w:r>
-      <w:proofErr w:type="gramStart"/>
-      <w:r>
-        <w:t>”.</w:t>
-      </w:r>
-      <w:proofErr w:type="gramEnd"/>
-      <w:r>
-        <w:rPr>
-          <w:lang w:val="en-US" w:eastAsia="x-none"/>
-        </w:rPr>
-        <w:t xml:space="preserve"> </w:t>
-      </w:r>
-      <w:r>
-        <w:t>Put spons</w:t>
-      </w:r>
-      <w:r>
-        <w:t>or acknowledgments in the unnum</w:t>
-      </w:r>
-      <w:r>
-        <w:t>bered footnote on the first page.</w:t>
-      </w:r>
-    </w:p>
-    <w:p/>
-    <w:p>
-      <w:pPr>
-        <w:pStyle w:val="Heading5"/>
-      </w:pPr>
-      <w:r>
-        <w:t>References</w:t>
-      </w:r>
-    </w:p>
-    <w:p>
-      <w:pPr>
-        <w:pStyle w:val="BodyText"/>
-      </w:pPr>
-      <w:r>
-        <w:t xml:space="preserve">The template will number citations consecutively within brackets [1]. The sentence punctuation follows the bracket [2]. Refer simply to the reference number, as in [3]—do not use “Ref. [3]” or “reference [3]” except at the beginning of a sentence: “Reference [3] was the </w:t>
-      </w:r>
-      <w:proofErr w:type="gramStart"/>
-      <w:r>
-        <w:t>first</w:t>
-      </w:r>
-      <w:r>
-        <w:rPr>
-          <w:lang w:val="en-US" w:eastAsia="x-none"/>
-        </w:rPr>
-        <w:t xml:space="preserve"> </w:t>
-      </w:r>
-      <w:r>
-        <w:t>...</w:t>
-      </w:r>
-      <w:r>
         <w:t>”</w:t>
       </w:r>
-      <w:proofErr w:type="gramEnd"/>
     </w:p>
     <w:p>
       <w:pPr>
@@ -2082,11 +1979,11 @@
       </w:pPr>
       <w:r>
         <w:pict w14:anchorId="69FDAA71">
-          <v:shapetype id="_x0000_t202" coordsize="21600,21600" o:spt="202" path="m0,0l0,21600,21600,21600,21600,0xe">
+          <v:shapetype id="_x0000_t202" coordsize="21600,21600" o:spt="202" path="m,l,21600r21600,l21600,xe">
             <v:stroke joinstyle="miter"/>
             <v:path gradientshapeok="t" o:connecttype="rect"/>
           </v:shapetype>
-          <v:shape id="_x0000_s1032" type="#_x0000_t202" style="position:absolute;left:0;text-align:left;margin-left:-269.15pt;margin-top:168.75pt;width:252pt;height:90pt;z-index:-251656192;mso-wrap-edited:f" wrapcoords="-64 0 -64 21600 21664 21600 21664 0 -64 0">
+          <v:shape id="_x0000_s1032" type="#_x0000_t202" style="position:absolute;left:0;text-align:left;margin-left:-269.15pt;margin-top:168.75pt;width:252pt;height:90pt;z-index:-1;mso-wrap-edited:f" wrapcoords="-64 0 -64 21600 21664 21600 21664 0 -64 0">
             <v:textbox style="mso-next-textbox:#_x0000_s1032">
               <w:txbxContent>
                 <w:p>
@@ -2204,7 +2101,7 @@
     <w:p/>
     <w:p/>
     <w:sectPr>
-      <w:footerReference w:type="first" r:id="rId11"/>
+      <w:footerReference w:type="first" r:id="rId10"/>
       <w:type w:val="continuous"/>
       <w:pgSz w:w="12240" w:h="15840" w:code="1"/>
       <w:pgMar w:top="1080" w:right="893" w:bottom="1440" w:left="893" w:header="720" w:footer="720" w:gutter="0"/>
@@ -2216,7 +2113,7 @@
 </file>
 
 <file path=word/endnotes.xml><?xml version="1.0" encoding="utf-8"?>
-<w:endnotes xmlns:wpc="http://schemas.microsoft.com/office/word/2010/wordprocessingCanvas" xmlns:mo="http://schemas.microsoft.com/office/mac/office/2008/main" xmlns:mc="http://schemas.openxmlformats.org/markup-compatibility/2006" xmlns:mv="urn:schemas-microsoft-com:mac:vml" xmlns:o="urn:schemas-microsoft-com:office:office" xmlns:r="http://schemas.openxmlformats.org/officeDocument/2006/relationships" xmlns:m="http://schemas.openxmlformats.org/officeDocument/2006/math" xmlns:v="urn:schemas-microsoft-com:vml" xmlns:wp14="http://schemas.microsoft.com/office/word/2010/wordprocessingDrawing" xmlns:wp="http://schemas.openxmlformats.org/drawingml/2006/wordprocessingDrawing" xmlns:w10="urn:schemas-microsoft-com:office:word" xmlns:w="http://schemas.openxmlformats.org/wordprocessingml/2006/main" xmlns:w14="http://schemas.microsoft.com/office/word/2010/wordml" xmlns:wpg="http://schemas.microsoft.com/office/word/2010/wordprocessingGroup" xmlns:wpi="http://schemas.microsoft.com/office/word/2010/wordprocessingInk" xmlns:wne="http://schemas.microsoft.com/office/word/2006/wordml" xmlns:wps="http://schemas.microsoft.com/office/word/2010/wordprocessingShape" mc:Ignorable="w14 wp14 mv">
+<w:endnotes xmlns:wpc="http://schemas.microsoft.com/office/word/2010/wordprocessingCanvas" xmlns:cx="http://schemas.microsoft.com/office/drawing/2014/chartex" xmlns:cx1="http://schemas.microsoft.com/office/drawing/2015/9/8/chartex" xmlns:cx2="http://schemas.microsoft.com/office/drawing/2015/10/21/chartex" xmlns:cx3="http://schemas.microsoft.com/office/drawing/2016/5/9/chartex" xmlns:cx4="http://schemas.microsoft.com/office/drawing/2016/5/10/chartex" xmlns:cx5="http://schemas.microsoft.com/office/drawing/2016/5/11/chartex" xmlns:cx6="http://schemas.microsoft.com/office/drawing/2016/5/12/chartex" xmlns:cx7="http://schemas.microsoft.com/office/drawing/2016/5/13/chartex" xmlns:cx8="http://schemas.microsoft.com/office/drawing/2016/5/14/chartex" xmlns:mc="http://schemas.openxmlformats.org/markup-compatibility/2006" xmlns:aink="http://schemas.microsoft.com/office/drawing/2016/ink" xmlns:am3d="http://schemas.microsoft.com/office/drawing/2017/model3d" xmlns:o="urn:schemas-microsoft-com:office:office" xmlns:r="http://schemas.openxmlformats.org/officeDocument/2006/relationships" xmlns:m="http://schemas.openxmlformats.org/officeDocument/2006/math" xmlns:v="urn:schemas-microsoft-com:vml" xmlns:wp14="http://schemas.microsoft.com/office/word/2010/wordprocessingDrawing" xmlns:wp="http://schemas.openxmlformats.org/drawingml/2006/wordprocessingDrawing" xmlns:w10="urn:schemas-microsoft-com:office:word" xmlns:w="http://schemas.openxmlformats.org/wordprocessingml/2006/main" xmlns:w14="http://schemas.microsoft.com/office/word/2010/wordml" xmlns:w15="http://schemas.microsoft.com/office/word/2012/wordml" xmlns:w16cid="http://schemas.microsoft.com/office/word/2016/wordml/cid" xmlns:w16se="http://schemas.microsoft.com/office/word/2015/wordml/symex" xmlns:wpg="http://schemas.microsoft.com/office/word/2010/wordprocessingGroup" xmlns:wpi="http://schemas.microsoft.com/office/word/2010/wordprocessingInk" xmlns:wne="http://schemas.microsoft.com/office/word/2006/wordml" xmlns:wps="http://schemas.microsoft.com/office/word/2010/wordprocessingShape" mc:Ignorable="w14 w15 w16se w16cid wp14">
   <w:endnote w:type="separator" w:id="-1">
     <w:p>
       <w:r>
@@ -2235,7 +2132,7 @@
 </file>
 
 <file path=word/footer1.xml><?xml version="1.0" encoding="utf-8"?>
-<w:ftr xmlns:wpc="http://schemas.microsoft.com/office/word/2010/wordprocessingCanvas" xmlns:mo="http://schemas.microsoft.com/office/mac/office/2008/main" xmlns:mc="http://schemas.openxmlformats.org/markup-compatibility/2006" xmlns:mv="urn:schemas-microsoft-com:mac:vml" xmlns:o="urn:schemas-microsoft-com:office:office" xmlns:r="http://schemas.openxmlformats.org/officeDocument/2006/relationships" xmlns:m="http://schemas.openxmlformats.org/officeDocument/2006/math" xmlns:v="urn:schemas-microsoft-com:vml" xmlns:wp14="http://schemas.microsoft.com/office/word/2010/wordprocessingDrawing" xmlns:wp="http://schemas.openxmlformats.org/drawingml/2006/wordprocessingDrawing" xmlns:w10="urn:schemas-microsoft-com:office:word" xmlns:w="http://schemas.openxmlformats.org/wordprocessingml/2006/main" xmlns:w14="http://schemas.microsoft.com/office/word/2010/wordml" xmlns:wpg="http://schemas.microsoft.com/office/word/2010/wordprocessingGroup" xmlns:wpi="http://schemas.microsoft.com/office/word/2010/wordprocessingInk" xmlns:wne="http://schemas.microsoft.com/office/word/2006/wordml" xmlns:wps="http://schemas.microsoft.com/office/word/2010/wordprocessingShape" mc:Ignorable="w14 wp14">
+<w:ftr xmlns:wpc="http://schemas.microsoft.com/office/word/2010/wordprocessingCanvas" xmlns:cx="http://schemas.microsoft.com/office/drawing/2014/chartex" xmlns:cx1="http://schemas.microsoft.com/office/drawing/2015/9/8/chartex" xmlns:cx2="http://schemas.microsoft.com/office/drawing/2015/10/21/chartex" xmlns:cx3="http://schemas.microsoft.com/office/drawing/2016/5/9/chartex" xmlns:cx4="http://schemas.microsoft.com/office/drawing/2016/5/10/chartex" xmlns:cx5="http://schemas.microsoft.com/office/drawing/2016/5/11/chartex" xmlns:cx6="http://schemas.microsoft.com/office/drawing/2016/5/12/chartex" xmlns:cx7="http://schemas.microsoft.com/office/drawing/2016/5/13/chartex" xmlns:cx8="http://schemas.microsoft.com/office/drawing/2016/5/14/chartex" xmlns:mc="http://schemas.openxmlformats.org/markup-compatibility/2006" xmlns:aink="http://schemas.microsoft.com/office/drawing/2016/ink" xmlns:am3d="http://schemas.microsoft.com/office/drawing/2017/model3d" xmlns:o="urn:schemas-microsoft-com:office:office" xmlns:r="http://schemas.openxmlformats.org/officeDocument/2006/relationships" xmlns:m="http://schemas.openxmlformats.org/officeDocument/2006/math" xmlns:v="urn:schemas-microsoft-com:vml" xmlns:wp14="http://schemas.microsoft.com/office/word/2010/wordprocessingDrawing" xmlns:wp="http://schemas.openxmlformats.org/drawingml/2006/wordprocessingDrawing" xmlns:w10="urn:schemas-microsoft-com:office:word" xmlns:w="http://schemas.openxmlformats.org/wordprocessingml/2006/main" xmlns:w14="http://schemas.microsoft.com/office/word/2010/wordml" xmlns:w15="http://schemas.microsoft.com/office/word/2012/wordml" xmlns:w16cid="http://schemas.microsoft.com/office/word/2016/wordml/cid" xmlns:w16se="http://schemas.microsoft.com/office/word/2015/wordml/symex" xmlns:wpg="http://schemas.microsoft.com/office/word/2010/wordprocessingGroup" xmlns:wpi="http://schemas.microsoft.com/office/word/2010/wordprocessingInk" xmlns:wne="http://schemas.microsoft.com/office/word/2006/wordml" xmlns:wps="http://schemas.microsoft.com/office/word/2010/wordprocessingShape" mc:Ignorable="w14 w15 w16se w16cid wp14">
   <w:p>
     <w:pPr>
       <w:pStyle w:val="Footer"/>
@@ -2257,7 +2154,7 @@
 </file>
 
 <file path=word/footer2.xml><?xml version="1.0" encoding="utf-8"?>
-<w:ftr xmlns:wpc="http://schemas.microsoft.com/office/word/2010/wordprocessingCanvas" xmlns:mo="http://schemas.microsoft.com/office/mac/office/2008/main" xmlns:mc="http://schemas.openxmlformats.org/markup-compatibility/2006" xmlns:mv="urn:schemas-microsoft-com:mac:vml" xmlns:o="urn:schemas-microsoft-com:office:office" xmlns:r="http://schemas.openxmlformats.org/officeDocument/2006/relationships" xmlns:m="http://schemas.openxmlformats.org/officeDocument/2006/math" xmlns:v="urn:schemas-microsoft-com:vml" xmlns:wp14="http://schemas.microsoft.com/office/word/2010/wordprocessingDrawing" xmlns:wp="http://schemas.openxmlformats.org/drawingml/2006/wordprocessingDrawing" xmlns:w10="urn:schemas-microsoft-com:office:word" xmlns:w="http://schemas.openxmlformats.org/wordprocessingml/2006/main" xmlns:w14="http://schemas.microsoft.com/office/word/2010/wordml" xmlns:wpg="http://schemas.microsoft.com/office/word/2010/wordprocessingGroup" xmlns:wpi="http://schemas.microsoft.com/office/word/2010/wordprocessingInk" xmlns:wne="http://schemas.microsoft.com/office/word/2006/wordml" xmlns:wps="http://schemas.microsoft.com/office/word/2010/wordprocessingShape" mc:Ignorable="w14 wp14">
+<w:ftr xmlns:wpc="http://schemas.microsoft.com/office/word/2010/wordprocessingCanvas" xmlns:cx="http://schemas.microsoft.com/office/drawing/2014/chartex" xmlns:cx1="http://schemas.microsoft.com/office/drawing/2015/9/8/chartex" xmlns:cx2="http://schemas.microsoft.com/office/drawing/2015/10/21/chartex" xmlns:cx3="http://schemas.microsoft.com/office/drawing/2016/5/9/chartex" xmlns:cx4="http://schemas.microsoft.com/office/drawing/2016/5/10/chartex" xmlns:cx5="http://schemas.microsoft.com/office/drawing/2016/5/11/chartex" xmlns:cx6="http://schemas.microsoft.com/office/drawing/2016/5/12/chartex" xmlns:cx7="http://schemas.microsoft.com/office/drawing/2016/5/13/chartex" xmlns:cx8="http://schemas.microsoft.com/office/drawing/2016/5/14/chartex" xmlns:mc="http://schemas.openxmlformats.org/markup-compatibility/2006" xmlns:aink="http://schemas.microsoft.com/office/drawing/2016/ink" xmlns:am3d="http://schemas.microsoft.com/office/drawing/2017/model3d" xmlns:o="urn:schemas-microsoft-com:office:office" xmlns:r="http://schemas.openxmlformats.org/officeDocument/2006/relationships" xmlns:m="http://schemas.openxmlformats.org/officeDocument/2006/math" xmlns:v="urn:schemas-microsoft-com:vml" xmlns:wp14="http://schemas.microsoft.com/office/word/2010/wordprocessingDrawing" xmlns:wp="http://schemas.openxmlformats.org/drawingml/2006/wordprocessingDrawing" xmlns:w10="urn:schemas-microsoft-com:office:word" xmlns:w="http://schemas.openxmlformats.org/wordprocessingml/2006/main" xmlns:w14="http://schemas.microsoft.com/office/word/2010/wordml" xmlns:w15="http://schemas.microsoft.com/office/word/2012/wordml" xmlns:w16cid="http://schemas.microsoft.com/office/word/2016/wordml/cid" xmlns:w16se="http://schemas.microsoft.com/office/word/2015/wordml/symex" xmlns:wpg="http://schemas.microsoft.com/office/word/2010/wordprocessingGroup" xmlns:wpi="http://schemas.microsoft.com/office/word/2010/wordprocessingInk" xmlns:wne="http://schemas.microsoft.com/office/word/2006/wordml" xmlns:wps="http://schemas.microsoft.com/office/word/2010/wordprocessingShape" mc:Ignorable="w14 w15 w16se w16cid wp14">
   <w:p>
     <w:pPr>
       <w:pStyle w:val="Footer"/>
@@ -2279,7 +2176,7 @@
 </file>
 
 <file path=word/footnotes.xml><?xml version="1.0" encoding="utf-8"?>
-<w:footnotes xmlns:wpc="http://schemas.microsoft.com/office/word/2010/wordprocessingCanvas" xmlns:mo="http://schemas.microsoft.com/office/mac/office/2008/main" xmlns:mc="http://schemas.openxmlformats.org/markup-compatibility/2006" xmlns:mv="urn:schemas-microsoft-com:mac:vml" xmlns:o="urn:schemas-microsoft-com:office:office" xmlns:r="http://schemas.openxmlformats.org/officeDocument/2006/relationships" xmlns:m="http://schemas.openxmlformats.org/officeDocument/2006/math" xmlns:v="urn:schemas-microsoft-com:vml" xmlns:wp14="http://schemas.microsoft.com/office/word/2010/wordprocessingDrawing" xmlns:wp="http://schemas.openxmlformats.org/drawingml/2006/wordprocessingDrawing" xmlns:w10="urn:schemas-microsoft-com:office:word" xmlns:w="http://schemas.openxmlformats.org/wordprocessingml/2006/main" xmlns:w14="http://schemas.microsoft.com/office/word/2010/wordml" xmlns:wpg="http://schemas.microsoft.com/office/word/2010/wordprocessingGroup" xmlns:wpi="http://schemas.microsoft.com/office/word/2010/wordprocessingInk" xmlns:wne="http://schemas.microsoft.com/office/word/2006/wordml" xmlns:wps="http://schemas.microsoft.com/office/word/2010/wordprocessingShape" mc:Ignorable="w14 wp14 mv">
+<w:footnotes xmlns:wpc="http://schemas.microsoft.com/office/word/2010/wordprocessingCanvas" xmlns:cx="http://schemas.microsoft.com/office/drawing/2014/chartex" xmlns:cx1="http://schemas.microsoft.com/office/drawing/2015/9/8/chartex" xmlns:cx2="http://schemas.microsoft.com/office/drawing/2015/10/21/chartex" xmlns:cx3="http://schemas.microsoft.com/office/drawing/2016/5/9/chartex" xmlns:cx4="http://schemas.microsoft.com/office/drawing/2016/5/10/chartex" xmlns:cx5="http://schemas.microsoft.com/office/drawing/2016/5/11/chartex" xmlns:cx6="http://schemas.microsoft.com/office/drawing/2016/5/12/chartex" xmlns:cx7="http://schemas.microsoft.com/office/drawing/2016/5/13/chartex" xmlns:cx8="http://schemas.microsoft.com/office/drawing/2016/5/14/chartex" xmlns:mc="http://schemas.openxmlformats.org/markup-compatibility/2006" xmlns:aink="http://schemas.microsoft.com/office/drawing/2016/ink" xmlns:am3d="http://schemas.microsoft.com/office/drawing/2017/model3d" xmlns:o="urn:schemas-microsoft-com:office:office" xmlns:r="http://schemas.openxmlformats.org/officeDocument/2006/relationships" xmlns:m="http://schemas.openxmlformats.org/officeDocument/2006/math" xmlns:v="urn:schemas-microsoft-com:vml" xmlns:wp14="http://schemas.microsoft.com/office/word/2010/wordprocessingDrawing" xmlns:wp="http://schemas.openxmlformats.org/drawingml/2006/wordprocessingDrawing" xmlns:w10="urn:schemas-microsoft-com:office:word" xmlns:w="http://schemas.openxmlformats.org/wordprocessingml/2006/main" xmlns:w14="http://schemas.microsoft.com/office/word/2010/wordml" xmlns:w15="http://schemas.microsoft.com/office/word/2012/wordml" xmlns:w16cid="http://schemas.microsoft.com/office/word/2016/wordml/cid" xmlns:w16se="http://schemas.microsoft.com/office/word/2015/wordml/symex" xmlns:wpg="http://schemas.microsoft.com/office/word/2010/wordprocessingGroup" xmlns:wpi="http://schemas.microsoft.com/office/word/2010/wordprocessingInk" xmlns:wne="http://schemas.microsoft.com/office/word/2006/wordml" xmlns:wps="http://schemas.microsoft.com/office/word/2010/wordprocessingShape" mc:Ignorable="w14 w15 w16se w16cid wp14">
   <w:footnote w:type="separator" w:id="-1">
     <w:p>
       <w:r>
@@ -2298,8 +2195,8 @@
 </file>
 
 <file path=word/numbering.xml><?xml version="1.0" encoding="utf-8"?>
-<w:numbering xmlns:wpc="http://schemas.microsoft.com/office/word/2010/wordprocessingCanvas" xmlns:mo="http://schemas.microsoft.com/office/mac/office/2008/main" xmlns:mc="http://schemas.openxmlformats.org/markup-compatibility/2006" xmlns:mv="urn:schemas-microsoft-com:mac:vml" xmlns:o="urn:schemas-microsoft-com:office:office" xmlns:r="http://schemas.openxmlformats.org/officeDocument/2006/relationships" xmlns:m="http://schemas.openxmlformats.org/officeDocument/2006/math" xmlns:v="urn:schemas-microsoft-com:vml" xmlns:wp14="http://schemas.microsoft.com/office/word/2010/wordprocessingDrawing" xmlns:wp="http://schemas.openxmlformats.org/drawingml/2006/wordprocessingDrawing" xmlns:w10="urn:schemas-microsoft-com:office:word" xmlns:w="http://schemas.openxmlformats.org/wordprocessingml/2006/main" xmlns:w14="http://schemas.microsoft.com/office/word/2010/wordml" xmlns:wpg="http://schemas.microsoft.com/office/word/2010/wordprocessingGroup" xmlns:wpi="http://schemas.microsoft.com/office/word/2010/wordprocessingInk" xmlns:wne="http://schemas.microsoft.com/office/word/2006/wordml" xmlns:wps="http://schemas.microsoft.com/office/word/2010/wordprocessingShape" mc:Ignorable="w14 wp14 mv">
-  <w:abstractNum w:abstractNumId="0">
+<w:numbering xmlns:wpc="http://schemas.microsoft.com/office/word/2010/wordprocessingCanvas" xmlns:cx="http://schemas.microsoft.com/office/drawing/2014/chartex" xmlns:cx1="http://schemas.microsoft.com/office/drawing/2015/9/8/chartex" xmlns:cx2="http://schemas.microsoft.com/office/drawing/2015/10/21/chartex" xmlns:cx3="http://schemas.microsoft.com/office/drawing/2016/5/9/chartex" xmlns:cx4="http://schemas.microsoft.com/office/drawing/2016/5/10/chartex" xmlns:cx5="http://schemas.microsoft.com/office/drawing/2016/5/11/chartex" xmlns:cx6="http://schemas.microsoft.com/office/drawing/2016/5/12/chartex" xmlns:cx7="http://schemas.microsoft.com/office/drawing/2016/5/13/chartex" xmlns:cx8="http://schemas.microsoft.com/office/drawing/2016/5/14/chartex" xmlns:mc="http://schemas.openxmlformats.org/markup-compatibility/2006" xmlns:aink="http://schemas.microsoft.com/office/drawing/2016/ink" xmlns:am3d="http://schemas.microsoft.com/office/drawing/2017/model3d" xmlns:o="urn:schemas-microsoft-com:office:office" xmlns:r="http://schemas.openxmlformats.org/officeDocument/2006/relationships" xmlns:m="http://schemas.openxmlformats.org/officeDocument/2006/math" xmlns:v="urn:schemas-microsoft-com:vml" xmlns:wp14="http://schemas.microsoft.com/office/word/2010/wordprocessingDrawing" xmlns:wp="http://schemas.openxmlformats.org/drawingml/2006/wordprocessingDrawing" xmlns:w10="urn:schemas-microsoft-com:office:word" xmlns:w="http://schemas.openxmlformats.org/wordprocessingml/2006/main" xmlns:w14="http://schemas.microsoft.com/office/word/2010/wordml" xmlns:w15="http://schemas.microsoft.com/office/word/2012/wordml" xmlns:w16cid="http://schemas.microsoft.com/office/word/2016/wordml/cid" xmlns:w16se="http://schemas.microsoft.com/office/word/2015/wordml/symex" xmlns:wpg="http://schemas.microsoft.com/office/word/2010/wordprocessingGroup" xmlns:wpi="http://schemas.microsoft.com/office/word/2010/wordprocessingInk" xmlns:wne="http://schemas.microsoft.com/office/word/2006/wordml" xmlns:wps="http://schemas.microsoft.com/office/word/2010/wordprocessingShape" mc:Ignorable="w14 w15 w16se w16cid wp14">
+  <w:abstractNum w:abstractNumId="0" w15:restartNumberingAfterBreak="0">
     <w:nsid w:val="FFFFFF1D"/>
     <w:multiLevelType w:val="multilevel"/>
     <w:tmpl w:val="7A36CE9E"/>
@@ -2438,7 +2335,7 @@
       </w:rPr>
     </w:lvl>
   </w:abstractNum>
-  <w:abstractNum w:abstractNumId="1">
+  <w:abstractNum w:abstractNumId="1" w15:restartNumberingAfterBreak="0">
     <w:nsid w:val="FFFFFF7C"/>
     <w:multiLevelType w:val="singleLevel"/>
     <w:tmpl w:val="DD629BEE"/>
@@ -2458,7 +2355,7 @@
       </w:rPr>
     </w:lvl>
   </w:abstractNum>
-  <w:abstractNum w:abstractNumId="2">
+  <w:abstractNum w:abstractNumId="2" w15:restartNumberingAfterBreak="0">
     <w:nsid w:val="FFFFFF7D"/>
     <w:multiLevelType w:val="singleLevel"/>
     <w:tmpl w:val="2648E1C4"/>
@@ -2478,7 +2375,7 @@
       </w:rPr>
     </w:lvl>
   </w:abstractNum>
-  <w:abstractNum w:abstractNumId="3">
+  <w:abstractNum w:abstractNumId="3" w15:restartNumberingAfterBreak="0">
     <w:nsid w:val="FFFFFF7E"/>
     <w:multiLevelType w:val="singleLevel"/>
     <w:tmpl w:val="9D38DB54"/>
@@ -2498,7 +2395,7 @@
       </w:rPr>
     </w:lvl>
   </w:abstractNum>
-  <w:abstractNum w:abstractNumId="4">
+  <w:abstractNum w:abstractNumId="4" w15:restartNumberingAfterBreak="0">
     <w:nsid w:val="FFFFFF7F"/>
     <w:multiLevelType w:val="singleLevel"/>
     <w:tmpl w:val="632C24E2"/>
@@ -2518,7 +2415,7 @@
       </w:rPr>
     </w:lvl>
   </w:abstractNum>
-  <w:abstractNum w:abstractNumId="5">
+  <w:abstractNum w:abstractNumId="5" w15:restartNumberingAfterBreak="0">
     <w:nsid w:val="FFFFFF80"/>
     <w:multiLevelType w:val="singleLevel"/>
     <w:tmpl w:val="82268A14"/>
@@ -2538,7 +2435,7 @@
       </w:rPr>
     </w:lvl>
   </w:abstractNum>
-  <w:abstractNum w:abstractNumId="6">
+  <w:abstractNum w:abstractNumId="6" w15:restartNumberingAfterBreak="0">
     <w:nsid w:val="FFFFFF81"/>
     <w:multiLevelType w:val="singleLevel"/>
     <w:tmpl w:val="8C0E77FE"/>
@@ -2558,7 +2455,7 @@
       </w:rPr>
     </w:lvl>
   </w:abstractNum>
-  <w:abstractNum w:abstractNumId="7">
+  <w:abstractNum w:abstractNumId="7" w15:restartNumberingAfterBreak="0">
     <w:nsid w:val="FFFFFF82"/>
     <w:multiLevelType w:val="singleLevel"/>
     <w:tmpl w:val="174639B8"/>
@@ -2578,7 +2475,7 @@
       </w:rPr>
     </w:lvl>
   </w:abstractNum>
-  <w:abstractNum w:abstractNumId="8">
+  <w:abstractNum w:abstractNumId="8" w15:restartNumberingAfterBreak="0">
     <w:nsid w:val="FFFFFF83"/>
     <w:multiLevelType w:val="singleLevel"/>
     <w:tmpl w:val="B1ACC408"/>
@@ -2598,7 +2495,7 @@
       </w:rPr>
     </w:lvl>
   </w:abstractNum>
-  <w:abstractNum w:abstractNumId="9">
+  <w:abstractNum w:abstractNumId="9" w15:restartNumberingAfterBreak="0">
     <w:nsid w:val="FFFFFF88"/>
     <w:multiLevelType w:val="singleLevel"/>
     <w:tmpl w:val="229E8DFE"/>
@@ -2618,7 +2515,7 @@
       </w:rPr>
     </w:lvl>
   </w:abstractNum>
-  <w:abstractNum w:abstractNumId="10">
+  <w:abstractNum w:abstractNumId="10" w15:restartNumberingAfterBreak="0">
     <w:nsid w:val="FFFFFF89"/>
     <w:multiLevelType w:val="singleLevel"/>
     <w:tmpl w:val="EA847AFE"/>
@@ -2638,7 +2535,7 @@
       </w:rPr>
     </w:lvl>
   </w:abstractNum>
-  <w:abstractNum w:abstractNumId="11">
+  <w:abstractNum w:abstractNumId="11" w15:restartNumberingAfterBreak="0">
     <w:nsid w:val="1E177E97"/>
     <w:multiLevelType w:val="hybridMultilevel"/>
     <w:tmpl w:val="A6463BCE"/>
@@ -2751,7 +2648,7 @@
       </w:rPr>
     </w:lvl>
   </w:abstractNum>
-  <w:abstractNum w:abstractNumId="12">
+  <w:abstractNum w:abstractNumId="12" w15:restartNumberingAfterBreak="0">
     <w:nsid w:val="20AF0333"/>
     <w:multiLevelType w:val="hybridMultilevel"/>
     <w:tmpl w:val="CB0E7F4E"/>
@@ -2893,7 +2790,7 @@
       </w:rPr>
     </w:lvl>
   </w:abstractNum>
-  <w:abstractNum w:abstractNumId="13">
+  <w:abstractNum w:abstractNumId="13" w15:restartNumberingAfterBreak="0">
     <w:nsid w:val="26FE1FCF"/>
     <w:multiLevelType w:val="hybridMultilevel"/>
     <w:tmpl w:val="33826962"/>
@@ -3049,7 +2946,7 @@
       </w:rPr>
     </w:lvl>
   </w:abstractNum>
-  <w:abstractNum w:abstractNumId="14">
+  <w:abstractNum w:abstractNumId="14" w15:restartNumberingAfterBreak="0">
     <w:nsid w:val="37660336"/>
     <w:multiLevelType w:val="hybridMultilevel"/>
     <w:tmpl w:val="754EAC84"/>
@@ -3190,7 +3087,7 @@
       </w:rPr>
     </w:lvl>
   </w:abstractNum>
-  <w:abstractNum w:abstractNumId="15">
+  <w:abstractNum w:abstractNumId="15" w15:restartNumberingAfterBreak="0">
     <w:nsid w:val="39E54FC6"/>
     <w:multiLevelType w:val="singleLevel"/>
     <w:tmpl w:val="5B7288D4"/>
@@ -3210,7 +3107,7 @@
       </w:rPr>
     </w:lvl>
   </w:abstractNum>
-  <w:abstractNum w:abstractNumId="16">
+  <w:abstractNum w:abstractNumId="16" w15:restartNumberingAfterBreak="0">
     <w:nsid w:val="4189603E"/>
     <w:multiLevelType w:val="multilevel"/>
     <w:tmpl w:val="0AB06E12"/>
@@ -3405,7 +3302,7 @@
       </w:rPr>
     </w:lvl>
   </w:abstractNum>
-  <w:abstractNum w:abstractNumId="17">
+  <w:abstractNum w:abstractNumId="17" w15:restartNumberingAfterBreak="0">
     <w:nsid w:val="493C3F76"/>
     <w:multiLevelType w:val="hybridMultilevel"/>
     <w:tmpl w:val="9A9E418C"/>
@@ -3536,7 +3433,7 @@
       </w:rPr>
     </w:lvl>
   </w:abstractNum>
-  <w:abstractNum w:abstractNumId="18">
+  <w:abstractNum w:abstractNumId="18" w15:restartNumberingAfterBreak="0">
     <w:nsid w:val="52CA544A"/>
     <w:multiLevelType w:val="singleLevel"/>
     <w:tmpl w:val="AED6D67E"/>
@@ -3563,7 +3460,7 @@
       </w:rPr>
     </w:lvl>
   </w:abstractNum>
-  <w:abstractNum w:abstractNumId="19">
+  <w:abstractNum w:abstractNumId="19" w15:restartNumberingAfterBreak="0">
     <w:nsid w:val="6C402C58"/>
     <w:multiLevelType w:val="hybridMultilevel"/>
     <w:tmpl w:val="9A1CA078"/>
@@ -3708,7 +3605,7 @@
       </w:rPr>
     </w:lvl>
   </w:abstractNum>
-  <w:abstractNum w:abstractNumId="20">
+  <w:abstractNum w:abstractNumId="20" w15:restartNumberingAfterBreak="0">
     <w:nsid w:val="6CD32DA8"/>
     <w:multiLevelType w:val="singleLevel"/>
     <w:tmpl w:val="166470C2"/>
@@ -3810,7 +3707,7 @@
 </file>
 
 <file path=word/styles.xml><?xml version="1.0" encoding="utf-8"?>
-<w:styles xmlns:mc="http://schemas.openxmlformats.org/markup-compatibility/2006" xmlns:r="http://schemas.openxmlformats.org/officeDocument/2006/relationships" xmlns:w="http://schemas.openxmlformats.org/wordprocessingml/2006/main" xmlns:w14="http://schemas.microsoft.com/office/word/2010/wordml" mc:Ignorable="w14">
+<w:styles xmlns:mc="http://schemas.openxmlformats.org/markup-compatibility/2006" xmlns:r="http://schemas.openxmlformats.org/officeDocument/2006/relationships" xmlns:w="http://schemas.openxmlformats.org/wordprocessingml/2006/main" xmlns:w14="http://schemas.microsoft.com/office/word/2010/wordml" xmlns:w15="http://schemas.microsoft.com/office/word/2012/wordml" xmlns:w16cid="http://schemas.microsoft.com/office/word/2016/wordml/cid" xmlns:w16se="http://schemas.microsoft.com/office/word/2015/wordml/symex" mc:Ignorable="w14 w15 w16se w16cid">
   <w:docDefaults>
     <w:rPrDefault>
       <w:rPr>
@@ -3820,7 +3717,7 @@
     </w:rPrDefault>
     <w:pPrDefault/>
   </w:docDefaults>
-  <w:latentStyles w:defLockedState="0" w:defUIPriority="0" w:defSemiHidden="0" w:defUnhideWhenUsed="0" w:defQFormat="0" w:count="276">
+  <w:latentStyles w:defLockedState="0" w:defUIPriority="0" w:defSemiHidden="0" w:defUnhideWhenUsed="0" w:defQFormat="0" w:count="375">
     <w:lsdException w:name="Normal" w:qFormat="1"/>
     <w:lsdException w:name="heading 1" w:uiPriority="9" w:qFormat="1"/>
     <w:lsdException w:name="heading 2" w:uiPriority="9" w:qFormat="1"/>
@@ -3831,14 +3728,98 @@
     <w:lsdException w:name="heading 7" w:semiHidden="1" w:unhideWhenUsed="1" w:qFormat="1"/>
     <w:lsdException w:name="heading 8" w:semiHidden="1" w:unhideWhenUsed="1" w:qFormat="1"/>
     <w:lsdException w:name="heading 9" w:semiHidden="1" w:unhideWhenUsed="1" w:qFormat="1"/>
-    <w:lsdException w:name="footer" w:uiPriority="99"/>
+    <w:lsdException w:name="index 3" w:semiHidden="1" w:unhideWhenUsed="1"/>
+    <w:lsdException w:name="index 4" w:semiHidden="1" w:unhideWhenUsed="1"/>
+    <w:lsdException w:name="index 5" w:semiHidden="1" w:unhideWhenUsed="1"/>
+    <w:lsdException w:name="index 6" w:semiHidden="1" w:unhideWhenUsed="1"/>
+    <w:lsdException w:name="index 7" w:semiHidden="1" w:unhideWhenUsed="1"/>
+    <w:lsdException w:name="index 8" w:semiHidden="1" w:unhideWhenUsed="1"/>
+    <w:lsdException w:name="index 9" w:semiHidden="1" w:unhideWhenUsed="1"/>
+    <w:lsdException w:name="toc 1" w:semiHidden="1" w:unhideWhenUsed="1"/>
+    <w:lsdException w:name="toc 2" w:semiHidden="1" w:unhideWhenUsed="1"/>
+    <w:lsdException w:name="toc 3" w:semiHidden="1" w:unhideWhenUsed="1"/>
+    <w:lsdException w:name="toc 4" w:semiHidden="1" w:unhideWhenUsed="1"/>
+    <w:lsdException w:name="toc 5" w:semiHidden="1" w:unhideWhenUsed="1"/>
+    <w:lsdException w:name="toc 6" w:semiHidden="1" w:unhideWhenUsed="1"/>
+    <w:lsdException w:name="toc 7" w:semiHidden="1" w:unhideWhenUsed="1"/>
+    <w:lsdException w:name="toc 8" w:semiHidden="1" w:unhideWhenUsed="1"/>
+    <w:lsdException w:name="toc 9" w:semiHidden="1" w:unhideWhenUsed="1"/>
+    <w:lsdException w:name="Normal Indent" w:semiHidden="1" w:unhideWhenUsed="1"/>
+    <w:lsdException w:name="footnote text" w:semiHidden="1" w:unhideWhenUsed="1"/>
+    <w:lsdException w:name="annotation text" w:semiHidden="1" w:unhideWhenUsed="1"/>
+    <w:lsdException w:name="header" w:semiHidden="1" w:unhideWhenUsed="1"/>
+    <w:lsdException w:name="footer" w:semiHidden="1" w:uiPriority="99" w:unhideWhenUsed="1"/>
+    <w:lsdException w:name="index heading" w:semiHidden="1" w:unhideWhenUsed="1"/>
     <w:lsdException w:name="caption" w:semiHidden="1" w:unhideWhenUsed="1" w:qFormat="1"/>
+    <w:lsdException w:name="table of figures" w:semiHidden="1" w:unhideWhenUsed="1"/>
+    <w:lsdException w:name="envelope address" w:semiHidden="1" w:unhideWhenUsed="1"/>
+    <w:lsdException w:name="envelope return" w:semiHidden="1" w:unhideWhenUsed="1"/>
+    <w:lsdException w:name="footnote reference" w:semiHidden="1" w:unhideWhenUsed="1"/>
+    <w:lsdException w:name="annotation reference" w:semiHidden="1" w:unhideWhenUsed="1"/>
+    <w:lsdException w:name="line number" w:semiHidden="1" w:unhideWhenUsed="1"/>
+    <w:lsdException w:name="page number" w:semiHidden="1" w:unhideWhenUsed="1"/>
+    <w:lsdException w:name="endnote reference" w:semiHidden="1" w:unhideWhenUsed="1"/>
+    <w:lsdException w:name="endnote text" w:semiHidden="1" w:unhideWhenUsed="1"/>
+    <w:lsdException w:name="table of authorities" w:semiHidden="1" w:unhideWhenUsed="1"/>
+    <w:lsdException w:name="macro" w:semiHidden="1" w:unhideWhenUsed="1"/>
+    <w:lsdException w:name="toa heading" w:semiHidden="1" w:unhideWhenUsed="1"/>
+    <w:lsdException w:name="List" w:semiHidden="1" w:unhideWhenUsed="1"/>
+    <w:lsdException w:name="List Bullet" w:semiHidden="1" w:unhideWhenUsed="1"/>
+    <w:lsdException w:name="List Number" w:semiHidden="1" w:unhideWhenUsed="1"/>
+    <w:lsdException w:name="List 2" w:semiHidden="1" w:unhideWhenUsed="1"/>
+    <w:lsdException w:name="List 3" w:semiHidden="1" w:unhideWhenUsed="1"/>
+    <w:lsdException w:name="List 4" w:semiHidden="1" w:unhideWhenUsed="1"/>
+    <w:lsdException w:name="List 5" w:semiHidden="1" w:unhideWhenUsed="1"/>
+    <w:lsdException w:name="List Bullet 3" w:semiHidden="1" w:unhideWhenUsed="1"/>
+    <w:lsdException w:name="List Bullet 4" w:semiHidden="1" w:unhideWhenUsed="1"/>
+    <w:lsdException w:name="List Number 3" w:semiHidden="1" w:unhideWhenUsed="1"/>
+    <w:lsdException w:name="List Number 4" w:semiHidden="1" w:unhideWhenUsed="1"/>
+    <w:lsdException w:name="List Number 5" w:semiHidden="1" w:unhideWhenUsed="1"/>
     <w:lsdException w:name="Title" w:qFormat="1"/>
-    <w:lsdException w:name="Body Text" w:uiPriority="99"/>
+    <w:lsdException w:name="Closing" w:semiHidden="1" w:unhideWhenUsed="1"/>
+    <w:lsdException w:name="Signature" w:semiHidden="1" w:unhideWhenUsed="1"/>
+    <w:lsdException w:name="Default Paragraph Font" w:semiHidden="1" w:unhideWhenUsed="1"/>
+    <w:lsdException w:name="Body Text" w:semiHidden="1" w:uiPriority="99" w:unhideWhenUsed="1"/>
+    <w:lsdException w:name="Body Text Indent" w:semiHidden="1" w:unhideWhenUsed="1"/>
+    <w:lsdException w:name="List Continue" w:semiHidden="1" w:unhideWhenUsed="1"/>
+    <w:lsdException w:name="List Continue 2" w:semiHidden="1" w:unhideWhenUsed="1"/>
+    <w:lsdException w:name="List Continue 3" w:semiHidden="1" w:unhideWhenUsed="1"/>
+    <w:lsdException w:name="List Continue 4" w:semiHidden="1" w:unhideWhenUsed="1"/>
+    <w:lsdException w:name="List Continue 5" w:semiHidden="1" w:unhideWhenUsed="1"/>
+    <w:lsdException w:name="Message Header" w:semiHidden="1" w:unhideWhenUsed="1"/>
     <w:lsdException w:name="Subtitle" w:qFormat="1"/>
+    <w:lsdException w:name="Salutation" w:semiHidden="1" w:unhideWhenUsed="1"/>
+    <w:lsdException w:name="Date" w:semiHidden="1" w:unhideWhenUsed="1"/>
+    <w:lsdException w:name="Body Text First Indent" w:semiHidden="1" w:unhideWhenUsed="1"/>
+    <w:lsdException w:name="Body Text First Indent 2" w:semiHidden="1" w:unhideWhenUsed="1"/>
+    <w:lsdException w:name="Body Text Indent 3" w:semiHidden="1" w:unhideWhenUsed="1"/>
+    <w:lsdException w:name="Block Text" w:semiHidden="1" w:unhideWhenUsed="1"/>
+    <w:lsdException w:name="Hyperlink" w:semiHidden="1" w:unhideWhenUsed="1"/>
+    <w:lsdException w:name="FollowedHyperlink" w:semiHidden="1" w:unhideWhenUsed="1"/>
     <w:lsdException w:name="Strong" w:qFormat="1"/>
     <w:lsdException w:name="Emphasis" w:qFormat="1"/>
+    <w:lsdException w:name="Document Map" w:semiHidden="1" w:unhideWhenUsed="1"/>
+    <w:lsdException w:name="Plain Text" w:semiHidden="1" w:unhideWhenUsed="1"/>
+    <w:lsdException w:name="E-mail Signature" w:semiHidden="1" w:unhideWhenUsed="1"/>
+    <w:lsdException w:name="HTML Top of Form" w:semiHidden="1" w:unhideWhenUsed="1"/>
+    <w:lsdException w:name="HTML Bottom of Form" w:semiHidden="1" w:unhideWhenUsed="1"/>
+    <w:lsdException w:name="Normal (Web)" w:semiHidden="1" w:unhideWhenUsed="1"/>
+    <w:lsdException w:name="HTML Acronym" w:semiHidden="1" w:unhideWhenUsed="1"/>
+    <w:lsdException w:name="HTML Address" w:semiHidden="1" w:unhideWhenUsed="1"/>
+    <w:lsdException w:name="HTML Cite" w:semiHidden="1" w:unhideWhenUsed="1"/>
+    <w:lsdException w:name="HTML Code" w:semiHidden="1" w:unhideWhenUsed="1"/>
+    <w:lsdException w:name="HTML Definition" w:semiHidden="1" w:unhideWhenUsed="1"/>
+    <w:lsdException w:name="HTML Keyboard" w:semiHidden="1" w:unhideWhenUsed="1"/>
+    <w:lsdException w:name="HTML Preformatted" w:semiHidden="1" w:unhideWhenUsed="1"/>
+    <w:lsdException w:name="HTML Sample" w:semiHidden="1" w:unhideWhenUsed="1"/>
+    <w:lsdException w:name="HTML Typewriter" w:semiHidden="1" w:unhideWhenUsed="1"/>
+    <w:lsdException w:name="HTML Variable" w:semiHidden="1" w:unhideWhenUsed="1"/>
     <w:lsdException w:name="Normal Table" w:semiHidden="1" w:unhideWhenUsed="1"/>
+    <w:lsdException w:name="annotation subject" w:semiHidden="1" w:unhideWhenUsed="1"/>
+    <w:lsdException w:name="No List" w:semiHidden="1" w:unhideWhenUsed="1"/>
+    <w:lsdException w:name="Outline List 1" w:semiHidden="1" w:unhideWhenUsed="1"/>
+    <w:lsdException w:name="Outline List 2" w:semiHidden="1" w:unhideWhenUsed="1"/>
+    <w:lsdException w:name="Outline List 3" w:semiHidden="1" w:unhideWhenUsed="1"/>
     <w:lsdException w:name="Table Simple 1" w:semiHidden="1" w:unhideWhenUsed="1"/>
     <w:lsdException w:name="Table Simple 2" w:semiHidden="1" w:unhideWhenUsed="1"/>
     <w:lsdException w:name="Table Simple 3" w:semiHidden="1" w:unhideWhenUsed="1"/>
@@ -3881,6 +3862,7 @@
     <w:lsdException w:name="Table Web 1" w:semiHidden="1" w:unhideWhenUsed="1"/>
     <w:lsdException w:name="Table Web 2" w:semiHidden="1" w:unhideWhenUsed="1"/>
     <w:lsdException w:name="Table Web 3" w:semiHidden="1" w:unhideWhenUsed="1"/>
+    <w:lsdException w:name="Balloon Text" w:semiHidden="1" w:unhideWhenUsed="1"/>
     <w:lsdException w:name="Table Theme" w:semiHidden="1" w:unhideWhenUsed="1"/>
     <w:lsdException w:name="Placeholder Text" w:semiHidden="1" w:uiPriority="99"/>
     <w:lsdException w:name="No Spacing" w:uiPriority="1" w:qFormat="1"/>
@@ -3993,6 +3975,105 @@
     <w:lsdException w:name="Book Title" w:uiPriority="33" w:qFormat="1"/>
     <w:lsdException w:name="Bibliography" w:semiHidden="1" w:uiPriority="37" w:unhideWhenUsed="1"/>
     <w:lsdException w:name="TOC Heading" w:semiHidden="1" w:uiPriority="39" w:unhideWhenUsed="1" w:qFormat="1"/>
+    <w:lsdException w:name="Grid Table 4" w:uiPriority="49"/>
+    <w:lsdException w:name="Grid Table 5 Dark" w:uiPriority="50"/>
+    <w:lsdException w:name="Grid Table 6 Colorful" w:uiPriority="51"/>
+    <w:lsdException w:name="Grid Table 7 Colorful" w:uiPriority="52"/>
+    <w:lsdException w:name="Grid Table 1 Light Accent 1" w:uiPriority="46"/>
+    <w:lsdException w:name="Grid Table 2 Accent 1" w:uiPriority="47"/>
+    <w:lsdException w:name="Grid Table 3 Accent 1" w:uiPriority="48"/>
+    <w:lsdException w:name="Grid Table 4 Accent 1" w:uiPriority="49"/>
+    <w:lsdException w:name="Grid Table 5 Dark Accent 1" w:uiPriority="50"/>
+    <w:lsdException w:name="Grid Table 6 Colorful Accent 1" w:uiPriority="51"/>
+    <w:lsdException w:name="Grid Table 7 Colorful Accent 1" w:uiPriority="52"/>
+    <w:lsdException w:name="Grid Table 1 Light Accent 2" w:uiPriority="46"/>
+    <w:lsdException w:name="Grid Table 2 Accent 2" w:uiPriority="47"/>
+    <w:lsdException w:name="Grid Table 3 Accent 2" w:uiPriority="48"/>
+    <w:lsdException w:name="Grid Table 4 Accent 2" w:uiPriority="49"/>
+    <w:lsdException w:name="Grid Table 5 Dark Accent 2" w:uiPriority="50"/>
+    <w:lsdException w:name="Grid Table 6 Colorful Accent 2" w:uiPriority="51"/>
+    <w:lsdException w:name="Grid Table 7 Colorful Accent 2" w:uiPriority="52"/>
+    <w:lsdException w:name="Grid Table 1 Light Accent 3" w:uiPriority="46"/>
+    <w:lsdException w:name="Grid Table 2 Accent 3" w:uiPriority="47"/>
+    <w:lsdException w:name="Grid Table 3 Accent 3" w:uiPriority="48"/>
+    <w:lsdException w:name="Grid Table 4 Accent 3" w:uiPriority="49"/>
+    <w:lsdException w:name="Grid Table 5 Dark Accent 3" w:uiPriority="50"/>
+    <w:lsdException w:name="Grid Table 6 Colorful Accent 3" w:uiPriority="51"/>
+    <w:lsdException w:name="Grid Table 7 Colorful Accent 3" w:uiPriority="52"/>
+    <w:lsdException w:name="Grid Table 1 Light Accent 4" w:uiPriority="46"/>
+    <w:lsdException w:name="Grid Table 2 Accent 4" w:uiPriority="47"/>
+    <w:lsdException w:name="Grid Table 3 Accent 4" w:uiPriority="48"/>
+    <w:lsdException w:name="Grid Table 4 Accent 4" w:uiPriority="49"/>
+    <w:lsdException w:name="Grid Table 5 Dark Accent 4" w:uiPriority="50"/>
+    <w:lsdException w:name="Grid Table 6 Colorful Accent 4" w:uiPriority="51"/>
+    <w:lsdException w:name="Grid Table 7 Colorful Accent 4" w:uiPriority="52"/>
+    <w:lsdException w:name="Grid Table 1 Light Accent 5" w:uiPriority="46"/>
+    <w:lsdException w:name="Grid Table 2 Accent 5" w:uiPriority="47"/>
+    <w:lsdException w:name="Grid Table 3 Accent 5" w:uiPriority="48"/>
+    <w:lsdException w:name="Grid Table 4 Accent 5" w:uiPriority="49"/>
+    <w:lsdException w:name="Grid Table 5 Dark Accent 5" w:uiPriority="50"/>
+    <w:lsdException w:name="Grid Table 6 Colorful Accent 5" w:uiPriority="51"/>
+    <w:lsdException w:name="Grid Table 7 Colorful Accent 5" w:uiPriority="52"/>
+    <w:lsdException w:name="Grid Table 1 Light Accent 6" w:uiPriority="46"/>
+    <w:lsdException w:name="Grid Table 2 Accent 6" w:uiPriority="47"/>
+    <w:lsdException w:name="Grid Table 3 Accent 6" w:uiPriority="48"/>
+    <w:lsdException w:name="Grid Table 4 Accent 6" w:uiPriority="49"/>
+    <w:lsdException w:name="Grid Table 5 Dark Accent 6" w:uiPriority="50"/>
+    <w:lsdException w:name="Grid Table 6 Colorful Accent 6" w:uiPriority="51"/>
+    <w:lsdException w:name="Grid Table 7 Colorful Accent 6" w:uiPriority="52"/>
+    <w:lsdException w:name="List Table 1 Light" w:uiPriority="46"/>
+    <w:lsdException w:name="List Table 2" w:uiPriority="47"/>
+    <w:lsdException w:name="List Table 3" w:uiPriority="48"/>
+    <w:lsdException w:name="List Table 4" w:uiPriority="49"/>
+    <w:lsdException w:name="List Table 5 Dark" w:uiPriority="50"/>
+    <w:lsdException w:name="List Table 6 Colorful" w:uiPriority="51"/>
+    <w:lsdException w:name="List Table 7 Colorful" w:uiPriority="52"/>
+    <w:lsdException w:name="List Table 1 Light Accent 1" w:uiPriority="46"/>
+    <w:lsdException w:name="List Table 2 Accent 1" w:uiPriority="47"/>
+    <w:lsdException w:name="List Table 3 Accent 1" w:uiPriority="48"/>
+    <w:lsdException w:name="List Table 4 Accent 1" w:uiPriority="49"/>
+    <w:lsdException w:name="List Table 5 Dark Accent 1" w:uiPriority="50"/>
+    <w:lsdException w:name="List Table 6 Colorful Accent 1" w:uiPriority="51"/>
+    <w:lsdException w:name="List Table 7 Colorful Accent 1" w:uiPriority="52"/>
+    <w:lsdException w:name="List Table 1 Light Accent 2" w:uiPriority="46"/>
+    <w:lsdException w:name="List Table 2 Accent 2" w:uiPriority="47"/>
+    <w:lsdException w:name="List Table 3 Accent 2" w:uiPriority="48"/>
+    <w:lsdException w:name="List Table 4 Accent 2" w:uiPriority="49"/>
+    <w:lsdException w:name="List Table 5 Dark Accent 2" w:uiPriority="50"/>
+    <w:lsdException w:name="List Table 6 Colorful Accent 2" w:uiPriority="51"/>
+    <w:lsdException w:name="List Table 7 Colorful Accent 2" w:uiPriority="52"/>
+    <w:lsdException w:name="List Table 1 Light Accent 3" w:uiPriority="46"/>
+    <w:lsdException w:name="List Table 2 Accent 3" w:uiPriority="47"/>
+    <w:lsdException w:name="List Table 3 Accent 3" w:uiPriority="48"/>
+    <w:lsdException w:name="List Table 4 Accent 3" w:uiPriority="49"/>
+    <w:lsdException w:name="List Table 5 Dark Accent 3" w:uiPriority="50"/>
+    <w:lsdException w:name="List Table 6 Colorful Accent 3" w:uiPriority="51"/>
+    <w:lsdException w:name="List Table 7 Colorful Accent 3" w:uiPriority="52"/>
+    <w:lsdException w:name="List Table 1 Light Accent 4" w:uiPriority="46"/>
+    <w:lsdException w:name="List Table 2 Accent 4" w:uiPriority="47"/>
+    <w:lsdException w:name="List Table 3 Accent 4" w:uiPriority="48"/>
+    <w:lsdException w:name="List Table 4 Accent 4" w:uiPriority="49"/>
+    <w:lsdException w:name="List Table 5 Dark Accent 4" w:uiPriority="50"/>
+    <w:lsdException w:name="List Table 6 Colorful Accent 4" w:uiPriority="51"/>
+    <w:lsdException w:name="List Table 7 Colorful Accent 4" w:uiPriority="52"/>
+    <w:lsdException w:name="List Table 1 Light Accent 5" w:uiPriority="46"/>
+    <w:lsdException w:name="List Table 2 Accent 5" w:uiPriority="47"/>
+    <w:lsdException w:name="List Table 3 Accent 5" w:uiPriority="48"/>
+    <w:lsdException w:name="List Table 4 Accent 5" w:uiPriority="49"/>
+    <w:lsdException w:name="List Table 5 Dark Accent 5" w:uiPriority="50"/>
+    <w:lsdException w:name="List Table 6 Colorful Accent 5" w:uiPriority="51"/>
+    <w:lsdException w:name="List Table 7 Colorful Accent 5" w:uiPriority="52"/>
+    <w:lsdException w:name="List Table 1 Light Accent 6" w:uiPriority="46"/>
+    <w:lsdException w:name="List Table 2 Accent 6" w:uiPriority="47"/>
+    <w:lsdException w:name="List Table 3 Accent 6" w:uiPriority="48"/>
+    <w:lsdException w:name="List Table 4 Accent 6" w:uiPriority="49"/>
+    <w:lsdException w:name="List Table 5 Dark Accent 6" w:uiPriority="50"/>
+    <w:lsdException w:name="List Table 6 Colorful Accent 6" w:uiPriority="51"/>
+    <w:lsdException w:name="List Table 7 Colorful Accent 6" w:uiPriority="52"/>
+    <w:lsdException w:name="Mention" w:semiHidden="1" w:uiPriority="99" w:unhideWhenUsed="1"/>
+    <w:lsdException w:name="Smart Hyperlink" w:semiHidden="1" w:uiPriority="99" w:unhideWhenUsed="1"/>
+    <w:lsdException w:name="Hashtag" w:semiHidden="1" w:uiPriority="99" w:unhideWhenUsed="1"/>
+    <w:lsdException w:name="Unresolved Mention" w:semiHidden="1" w:uiPriority="99" w:unhideWhenUsed="1"/>
   </w:latentStyles>
   <w:style w:type="paragraph" w:default="1" w:styleId="Normal">
     <w:name w:val="Normal"/>
@@ -4131,6 +4212,7 @@
   <w:style w:type="character" w:default="1" w:styleId="DefaultParagraphFont">
     <w:name w:val="Default Paragraph Font"/>
     <w:uiPriority w:val="1"/>
+    <w:semiHidden/>
     <w:unhideWhenUsed/>
   </w:style>
   <w:style w:type="table" w:default="1" w:styleId="TableNormal">
@@ -4549,192 +4631,6 @@
 </w:styles>
 </file>
 
-<file path=word/stylesWithEffects.xml><?xml version="1.0" encoding="utf-8"?>
-<w:styles xmlns:wpc="http://schemas.microsoft.com/office/word/2010/wordprocessingCanvas" xmlns:mo="http://schemas.microsoft.com/office/mac/office/2008/main" xmlns:mc="http://schemas.openxmlformats.org/markup-compatibility/2006" xmlns:mv="urn:schemas-microsoft-com:mac:vml" xmlns:o="urn:schemas-microsoft-com:office:office" xmlns:r="http://schemas.openxmlformats.org/officeDocument/2006/relationships" xmlns:m="http://schemas.openxmlformats.org/officeDocument/2006/math" xmlns:v="urn:schemas-microsoft-com:vml" xmlns:wp14="http://schemas.microsoft.com/office/word/2010/wordprocessingDrawing" xmlns:wp="http://schemas.openxmlformats.org/drawingml/2006/wordprocessingDrawing" xmlns:w10="urn:schemas-microsoft-com:office:word" xmlns:w="http://schemas.openxmlformats.org/wordprocessingml/2006/main" xmlns:w14="http://schemas.microsoft.com/office/word/2010/wordml" xmlns:wpg="http://schemas.microsoft.com/office/word/2010/wordprocessingGroup" xmlns:wpi="http://schemas.microsoft.com/office/word/2010/wordprocessingInk" xmlns:wne="http://schemas.microsoft.com/office/word/2006/wordml" xmlns:wps="http://schemas.microsoft.com/office/word/2010/wordprocessingShape" mc:Ignorable="w14 wp14 mv">
-  <w:docDefaults>
-    <w:rPrDefault>
-      <w:rPr>
-        <w:rFonts w:asciiTheme="minorHAnsi" w:eastAsiaTheme="minorEastAsia" w:hAnsiTheme="minorHAnsi" w:cstheme="minorBidi"/>
-        <w:sz w:val="24"/>
-        <w:szCs w:val="24"/>
-        <w:lang w:val="en-CA" w:eastAsia="ja-JP" w:bidi="ar-SA"/>
-      </w:rPr>
-    </w:rPrDefault>
-    <w:pPrDefault/>
-  </w:docDefaults>
-  <w:latentStyles w:defLockedState="0" w:defUIPriority="99" w:defSemiHidden="1" w:defUnhideWhenUsed="1" w:defQFormat="0" w:count="276">
-    <w:lsdException w:name="Normal" w:semiHidden="0" w:uiPriority="0" w:unhideWhenUsed="0" w:qFormat="1"/>
-    <w:lsdException w:name="heading 1" w:semiHidden="0" w:uiPriority="9" w:unhideWhenUsed="0" w:qFormat="1"/>
-    <w:lsdException w:name="heading 2" w:uiPriority="9" w:qFormat="1"/>
-    <w:lsdException w:name="heading 3" w:uiPriority="9" w:qFormat="1"/>
-    <w:lsdException w:name="heading 4" w:uiPriority="9" w:qFormat="1"/>
-    <w:lsdException w:name="heading 5" w:uiPriority="9" w:qFormat="1"/>
-    <w:lsdException w:name="heading 6" w:uiPriority="9" w:qFormat="1"/>
-    <w:lsdException w:name="heading 7" w:uiPriority="9" w:qFormat="1"/>
-    <w:lsdException w:name="heading 8" w:uiPriority="9" w:qFormat="1"/>
-    <w:lsdException w:name="heading 9" w:uiPriority="9" w:qFormat="1"/>
-    <w:lsdException w:name="toc 1" w:uiPriority="39"/>
-    <w:lsdException w:name="toc 2" w:uiPriority="39"/>
-    <w:lsdException w:name="toc 3" w:uiPriority="39"/>
-    <w:lsdException w:name="toc 4" w:uiPriority="39"/>
-    <w:lsdException w:name="toc 5" w:uiPriority="39"/>
-    <w:lsdException w:name="toc 6" w:uiPriority="39"/>
-    <w:lsdException w:name="toc 7" w:uiPriority="39"/>
-    <w:lsdException w:name="toc 8" w:uiPriority="39"/>
-    <w:lsdException w:name="toc 9" w:uiPriority="39"/>
-    <w:lsdException w:name="caption" w:uiPriority="35" w:qFormat="1"/>
-    <w:lsdException w:name="Title" w:semiHidden="0" w:uiPriority="10" w:unhideWhenUsed="0" w:qFormat="1"/>
-    <w:lsdException w:name="Default Paragraph Font" w:uiPriority="1"/>
-    <w:lsdException w:name="Subtitle" w:semiHidden="0" w:uiPriority="11" w:unhideWhenUsed="0" w:qFormat="1"/>
-    <w:lsdException w:name="Strong" w:semiHidden="0" w:uiPriority="22" w:unhideWhenUsed="0" w:qFormat="1"/>
-    <w:lsdException w:name="Emphasis" w:semiHidden="0" w:uiPriority="20" w:unhideWhenUsed="0" w:qFormat="1"/>
-    <w:lsdException w:name="Table Grid" w:semiHidden="0" w:uiPriority="59" w:unhideWhenUsed="0"/>
-    <w:lsdException w:name="Placeholder Text" w:unhideWhenUsed="0"/>
-    <w:lsdException w:name="No Spacing" w:semiHidden="0" w:uiPriority="1" w:unhideWhenUsed="0" w:qFormat="1"/>
-    <w:lsdException w:name="Light Shading" w:semiHidden="0" w:uiPriority="60" w:unhideWhenUsed="0"/>
-    <w:lsdException w:name="Light List" w:semiHidden="0" w:uiPriority="61" w:unhideWhenUsed="0"/>
-    <w:lsdException w:name="Light Grid" w:semiHidden="0" w:uiPriority="62" w:unhideWhenUsed="0"/>
-    <w:lsdException w:name="Medium Shading 1" w:semiHidden="0" w:uiPriority="63" w:unhideWhenUsed="0"/>
-    <w:lsdException w:name="Medium Shading 2" w:semiHidden="0" w:uiPriority="64" w:unhideWhenUsed="0"/>
-    <w:lsdException w:name="Medium List 1" w:semiHidden="0" w:uiPriority="65" w:unhideWhenUsed="0"/>
-    <w:lsdException w:name="Medium List 2" w:semiHidden="0" w:uiPriority="66" w:unhideWhenUsed="0"/>
-    <w:lsdException w:name="Medium Grid 1" w:semiHidden="0" w:uiPriority="67" w:unhideWhenUsed="0"/>
-    <w:lsdException w:name="Medium Grid 2" w:semiHidden="0" w:uiPriority="68" w:unhideWhenUsed="0"/>
-    <w:lsdException w:name="Medium Grid 3" w:semiHidden="0" w:uiPriority="69" w:unhideWhenUsed="0"/>
-    <w:lsdException w:name="Dark List" w:semiHidden="0" w:uiPriority="70" w:unhideWhenUsed="0"/>
-    <w:lsdException w:name="Colorful Shading" w:semiHidden="0" w:uiPriority="71" w:unhideWhenUsed="0"/>
-    <w:lsdException w:name="Colorful List" w:semiHidden="0" w:uiPriority="72" w:unhideWhenUsed="0"/>
-    <w:lsdException w:name="Colorful Grid" w:semiHidden="0" w:uiPriority="73" w:unhideWhenUsed="0"/>
-    <w:lsdException w:name="Light Shading Accent 1" w:semiHidden="0" w:uiPriority="60" w:unhideWhenUsed="0"/>
-    <w:lsdException w:name="Light List Accent 1" w:semiHidden="0" w:uiPriority="61" w:unhideWhenUsed="0"/>
-    <w:lsdException w:name="Light Grid Accent 1" w:semiHidden="0" w:uiPriority="62" w:unhideWhenUsed="0"/>
-    <w:lsdException w:name="Medium Shading 1 Accent 1" w:semiHidden="0" w:uiPriority="63" w:unhideWhenUsed="0"/>
-    <w:lsdException w:name="Medium Shading 2 Accent 1" w:semiHidden="0" w:uiPriority="64" w:unhideWhenUsed="0"/>
-    <w:lsdException w:name="Medium List 1 Accent 1" w:semiHidden="0" w:uiPriority="65" w:unhideWhenUsed="0"/>
-    <w:lsdException w:name="Revision" w:unhideWhenUsed="0"/>
-    <w:lsdException w:name="List Paragraph" w:semiHidden="0" w:uiPriority="34" w:unhideWhenUsed="0" w:qFormat="1"/>
-    <w:lsdException w:name="Quote" w:semiHidden="0" w:uiPriority="29" w:unhideWhenUsed="0" w:qFormat="1"/>
-    <w:lsdException w:name="Intense Quote" w:semiHidden="0" w:uiPriority="30" w:unhideWhenUsed="0" w:qFormat="1"/>
-    <w:lsdException w:name="Medium List 2 Accent 1" w:semiHidden="0" w:uiPriority="66" w:unhideWhenUsed="0"/>
-    <w:lsdException w:name="Medium Grid 1 Accent 1" w:semiHidden="0" w:uiPriority="67" w:unhideWhenUsed="0"/>
-    <w:lsdException w:name="Medium Grid 2 Accent 1" w:semiHidden="0" w:uiPriority="68" w:unhideWhenUsed="0"/>
-    <w:lsdException w:name="Medium Grid 3 Accent 1" w:semiHidden="0" w:uiPriority="69" w:unhideWhenUsed="0"/>
-    <w:lsdException w:name="Dark List Accent 1" w:semiHidden="0" w:uiPriority="70" w:unhideWhenUsed="0"/>
-    <w:lsdException w:name="Colorful Shading Accent 1" w:semiHidden="0" w:uiPriority="71" w:unhideWhenUsed="0"/>
-    <w:lsdException w:name="Colorful List Accent 1" w:semiHidden="0" w:uiPriority="72" w:unhideWhenUsed="0"/>
-    <w:lsdException w:name="Colorful Grid Accent 1" w:semiHidden="0" w:uiPriority="73" w:unhideWhenUsed="0"/>
-    <w:lsdException w:name="Light Shading Accent 2" w:semiHidden="0" w:uiPriority="60" w:unhideWhenUsed="0"/>
-    <w:lsdException w:name="Light List Accent 2" w:semiHidden="0" w:uiPriority="61" w:unhideWhenUsed="0"/>
-    <w:lsdException w:name="Light Grid Accent 2" w:semiHidden="0" w:uiPriority="62" w:unhideWhenUsed="0"/>
-    <w:lsdException w:name="Medium Shading 1 Accent 2" w:semiHidden="0" w:uiPriority="63" w:unhideWhenUsed="0"/>
-    <w:lsdException w:name="Medium Shading 2 Accent 2" w:semiHidden="0" w:uiPriority="64" w:unhideWhenUsed="0"/>
-    <w:lsdException w:name="Medium List 1 Accent 2" w:semiHidden="0" w:uiPriority="65" w:unhideWhenUsed="0"/>
-    <w:lsdException w:name="Medium List 2 Accent 2" w:semiHidden="0" w:uiPriority="66" w:unhideWhenUsed="0"/>
-    <w:lsdException w:name="Medium Grid 1 Accent 2" w:semiHidden="0" w:uiPriority="67" w:unhideWhenUsed="0"/>
-    <w:lsdException w:name="Medium Grid 2 Accent 2" w:semiHidden="0" w:uiPriority="68" w:unhideWhenUsed="0"/>
-    <w:lsdException w:name="Medium Grid 3 Accent 2" w:semiHidden="0" w:uiPriority="69" w:unhideWhenUsed="0"/>
-    <w:lsdException w:name="Dark List Accent 2" w:semiHidden="0" w:uiPriority="70" w:unhideWhenUsed="0"/>
-    <w:lsdException w:name="Colorful Shading Accent 2" w:semiHidden="0" w:uiPriority="71" w:unhideWhenUsed="0"/>
-    <w:lsdException w:name="Colorful List Accent 2" w:semiHidden="0" w:uiPriority="72" w:unhideWhenUsed="0"/>
-    <w:lsdException w:name="Colorful Grid Accent 2" w:semiHidden="0" w:uiPriority="73" w:unhideWhenUsed="0"/>
-    <w:lsdException w:name="Light Shading Accent 3" w:semiHidden="0" w:uiPriority="60" w:unhideWhenUsed="0"/>
-    <w:lsdException w:name="Light List Accent 3" w:semiHidden="0" w:uiPriority="61" w:unhideWhenUsed="0"/>
-    <w:lsdException w:name="Light Grid Accent 3" w:semiHidden="0" w:uiPriority="62" w:unhideWhenUsed="0"/>
-    <w:lsdException w:name="Medium Shading 1 Accent 3" w:semiHidden="0" w:uiPriority="63" w:unhideWhenUsed="0"/>
-    <w:lsdException w:name="Medium Shading 2 Accent 3" w:semiHidden="0" w:uiPriority="64" w:unhideWhenUsed="0"/>
-    <w:lsdException w:name="Medium List 1 Accent 3" w:semiHidden="0" w:uiPriority="65" w:unhideWhenUsed="0"/>
-    <w:lsdException w:name="Medium List 2 Accent 3" w:semiHidden="0" w:uiPriority="66" w:unhideWhenUsed="0"/>
-    <w:lsdException w:name="Medium Grid 1 Accent 3" w:semiHidden="0" w:uiPriority="67" w:unhideWhenUsed="0"/>
-    <w:lsdException w:name="Medium Grid 2 Accent 3" w:semiHidden="0" w:uiPriority="68" w:unhideWhenUsed="0"/>
-    <w:lsdException w:name="Medium Grid 3 Accent 3" w:semiHidden="0" w:uiPriority="69" w:unhideWhenUsed="0"/>
-    <w:lsdException w:name="Dark List Accent 3" w:semiHidden="0" w:uiPriority="70" w:unhideWhenUsed="0"/>
-    <w:lsdException w:name="Colorful Shading Accent 3" w:semiHidden="0" w:uiPriority="71" w:unhideWhenUsed="0"/>
-    <w:lsdException w:name="Colorful List Accent 3" w:semiHidden="0" w:uiPriority="72" w:unhideWhenUsed="0"/>
-    <w:lsdException w:name="Colorful Grid Accent 3" w:semiHidden="0" w:uiPriority="73" w:unhideWhenUsed="0"/>
-    <w:lsdException w:name="Light Shading Accent 4" w:semiHidden="0" w:uiPriority="60" w:unhideWhenUsed="0"/>
-    <w:lsdException w:name="Light List Accent 4" w:semiHidden="0" w:uiPriority="61" w:unhideWhenUsed="0"/>
-    <w:lsdException w:name="Light Grid Accent 4" w:semiHidden="0" w:uiPriority="62" w:unhideWhenUsed="0"/>
-    <w:lsdException w:name="Medium Shading 1 Accent 4" w:semiHidden="0" w:uiPriority="63" w:unhideWhenUsed="0"/>
-    <w:lsdException w:name="Medium Shading 2 Accent 4" w:semiHidden="0" w:uiPriority="64" w:unhideWhenUsed="0"/>
-    <w:lsdException w:name="Medium List 1 Accent 4" w:semiHidden="0" w:uiPriority="65" w:unhideWhenUsed="0"/>
-    <w:lsdException w:name="Medium List 2 Accent 4" w:semiHidden="0" w:uiPriority="66" w:unhideWhenUsed="0"/>
-    <w:lsdException w:name="Medium Grid 1 Accent 4" w:semiHidden="0" w:uiPriority="67" w:unhideWhenUsed="0"/>
-    <w:lsdException w:name="Medium Grid 2 Accent 4" w:semiHidden="0" w:uiPriority="68" w:unhideWhenUsed="0"/>
-    <w:lsdException w:name="Medium Grid 3 Accent 4" w:semiHidden="0" w:uiPriority="69" w:unhideWhenUsed="0"/>
-    <w:lsdException w:name="Dark List Accent 4" w:semiHidden="0" w:uiPriority="70" w:unhideWhenUsed="0"/>
-    <w:lsdException w:name="Colorful Shading Accent 4" w:semiHidden="0" w:uiPriority="71" w:unhideWhenUsed="0"/>
-    <w:lsdException w:name="Colorful List Accent 4" w:semiHidden="0" w:uiPriority="72" w:unhideWhenUsed="0"/>
-    <w:lsdException w:name="Colorful Grid Accent 4" w:semiHidden="0" w:uiPriority="73" w:unhideWhenUsed="0"/>
-    <w:lsdException w:name="Light Shading Accent 5" w:semiHidden="0" w:uiPriority="60" w:unhideWhenUsed="0"/>
-    <w:lsdException w:name="Light List Accent 5" w:semiHidden="0" w:uiPriority="61" w:unhideWhenUsed="0"/>
-    <w:lsdException w:name="Light Grid Accent 5" w:semiHidden="0" w:uiPriority="62" w:unhideWhenUsed="0"/>
-    <w:lsdException w:name="Medium Shading 1 Accent 5" w:semiHidden="0" w:uiPriority="63" w:unhideWhenUsed="0"/>
-    <w:lsdException w:name="Medium Shading 2 Accent 5" w:semiHidden="0" w:uiPriority="64" w:unhideWhenUsed="0"/>
-    <w:lsdException w:name="Medium List 1 Accent 5" w:semiHidden="0" w:uiPriority="65" w:unhideWhenUsed="0"/>
-    <w:lsdException w:name="Medium List 2 Accent 5" w:semiHidden="0" w:uiPriority="66" w:unhideWhenUsed="0"/>
-    <w:lsdException w:name="Medium Grid 1 Accent 5" w:semiHidden="0" w:uiPriority="67" w:unhideWhenUsed="0"/>
-    <w:lsdException w:name="Medium Grid 2 Accent 5" w:semiHidden="0" w:uiPriority="68" w:unhideWhenUsed="0"/>
-    <w:lsdException w:name="Medium Grid 3 Accent 5" w:semiHidden="0" w:uiPriority="69" w:unhideWhenUsed="0"/>
-    <w:lsdException w:name="Dark List Accent 5" w:semiHidden="0" w:uiPriority="70" w:unhideWhenUsed="0"/>
-    <w:lsdException w:name="Colorful Shading Accent 5" w:semiHidden="0" w:uiPriority="71" w:unhideWhenUsed="0"/>
-    <w:lsdException w:name="Colorful List Accent 5" w:semiHidden="0" w:uiPriority="72" w:unhideWhenUsed="0"/>
-    <w:lsdException w:name="Colorful Grid Accent 5" w:semiHidden="0" w:uiPriority="73" w:unhideWhenUsed="0"/>
-    <w:lsdException w:name="Light Shading Accent 6" w:semiHidden="0" w:uiPriority="60" w:unhideWhenUsed="0"/>
-    <w:lsdException w:name="Light List Accent 6" w:semiHidden="0" w:uiPriority="61" w:unhideWhenUsed="0"/>
-    <w:lsdException w:name="Light Grid Accent 6" w:semiHidden="0" w:uiPriority="62" w:unhideWhenUsed="0"/>
-    <w:lsdException w:name="Medium Shading 1 Accent 6" w:semiHidden="0" w:uiPriority="63" w:unhideWhenUsed="0"/>
-    <w:lsdException w:name="Medium Shading 2 Accent 6" w:semiHidden="0" w:uiPriority="64" w:unhideWhenUsed="0"/>
-    <w:lsdException w:name="Medium List 1 Accent 6" w:semiHidden="0" w:uiPriority="65" w:unhideWhenUsed="0"/>
-    <w:lsdException w:name="Medium List 2 Accent 6" w:semiHidden="0" w:uiPriority="66" w:unhideWhenUsed="0"/>
-    <w:lsdException w:name="Medium Grid 1 Accent 6" w:semiHidden="0" w:uiPriority="67" w:unhideWhenUsed="0"/>
-    <w:lsdException w:name="Medium Grid 2 Accent 6" w:semiHidden="0" w:uiPriority="68" w:unhideWhenUsed="0"/>
-    <w:lsdException w:name="Medium Grid 3 Accent 6" w:semiHidden="0" w:uiPriority="69" w:unhideWhenUsed="0"/>
-    <w:lsdException w:name="Dark List Accent 6" w:semiHidden="0" w:uiPriority="70" w:unhideWhenUsed="0"/>
-    <w:lsdException w:name="Colorful Shading Accent 6" w:semiHidden="0" w:uiPriority="71" w:unhideWhenUsed="0"/>
-    <w:lsdException w:name="Colorful List Accent 6" w:semiHidden="0" w:uiPriority="72" w:unhideWhenUsed="0"/>
-    <w:lsdException w:name="Colorful Grid Accent 6" w:semiHidden="0" w:uiPriority="73" w:unhideWhenUsed="0"/>
-    <w:lsdException w:name="Subtle Emphasis" w:semiHidden="0" w:uiPriority="19" w:unhideWhenUsed="0" w:qFormat="1"/>
-    <w:lsdException w:name="Intense Emphasis" w:semiHidden="0" w:uiPriority="21" w:unhideWhenUsed="0" w:qFormat="1"/>
-    <w:lsdException w:name="Subtle Reference" w:semiHidden="0" w:uiPriority="31" w:unhideWhenUsed="0" w:qFormat="1"/>
-    <w:lsdException w:name="Intense Reference" w:semiHidden="0" w:uiPriority="32" w:unhideWhenUsed="0" w:qFormat="1"/>
-    <w:lsdException w:name="Book Title" w:semiHidden="0" w:uiPriority="33" w:unhideWhenUsed="0" w:qFormat="1"/>
-    <w:lsdException w:name="Bibliography" w:uiPriority="37"/>
-    <w:lsdException w:name="TOC Heading" w:uiPriority="39" w:qFormat="1"/>
-  </w:latentStyles>
-  <w:style w:type="paragraph" w:default="1" w:styleId="Normal">
-    <w:name w:val="Normal"/>
-    <w:qFormat/>
-  </w:style>
-  <w:style w:type="character" w:default="1" w:styleId="DefaultParagraphFont">
-    <w:name w:val="Default Paragraph Font"/>
-    <w:uiPriority w:val="1"/>
-    <w:semiHidden/>
-    <w:unhideWhenUsed/>
-  </w:style>
-  <w:style w:type="table" w:default="1" w:styleId="TableNormal">
-    <w:name w:val="Normal Table"/>
-    <w:uiPriority w:val="99"/>
-    <w:semiHidden/>
-    <w:unhideWhenUsed/>
-    <w:tblPr>
-      <w:tblInd w:w="0" w:type="dxa"/>
-      <w:tblCellMar>
-        <w:top w:w="0" w:type="dxa"/>
-        <w:left w:w="108" w:type="dxa"/>
-        <w:bottom w:w="0" w:type="dxa"/>
-        <w:right w:w="108" w:type="dxa"/>
-      </w:tblCellMar>
-    </w:tblPr>
-  </w:style>
-  <w:style w:type="numbering" w:default="1" w:styleId="NoList">
-    <w:name w:val="No List"/>
-    <w:uiPriority w:val="99"/>
-    <w:semiHidden/>
-    <w:unhideWhenUsed/>
-  </w:style>
-</w:styles>
-</file>
-
 <file path=word/theme/theme1.xml><?xml version="1.0" encoding="utf-8"?>
 <a:theme xmlns:a="http://schemas.openxmlformats.org/drawingml/2006/main" name="Office Theme">
   <a:themeElements>
@@ -5024,7 +4920,7 @@
   <a:extraClrSchemeLst/>
   <a:extLst>
     <a:ext uri="{05A4C25C-085E-4340-85A3-A5531E510DB2}">
-      <thm15:themeFamily xmlns:thm15="http://schemas.microsoft.com/office/thememl/2012/main" xmlns="" name="Office Theme" id="{62F939B6-93AF-4DB8-9C6B-D6C7DFDC589F}" vid="{4A3C46E8-61CC-4603-A589-7422A47A8E4A}"/>
+      <thm15:themeFamily xmlns:thm15="http://schemas.microsoft.com/office/thememl/2012/main" name="Office Theme" id="{62F939B6-93AF-4DB8-9C6B-D6C7DFDC589F}" vid="{4A3C46E8-61CC-4603-A589-7422A47A8E4A}"/>
     </a:ext>
   </a:extLst>
 </a:theme>
@@ -5035,7 +4931,7 @@
 </file>
 
 <file path=customXml/itemProps1.xml><?xml version="1.0" encoding="utf-8"?>
-<ds:datastoreItem xmlns:ds="http://schemas.openxmlformats.org/officeDocument/2006/customXml" ds:itemID="{6206A547-CDDC-9647-A638-B3FC0962B231}">
+<ds:datastoreItem xmlns:ds="http://schemas.openxmlformats.org/officeDocument/2006/customXml" ds:itemID="{C0A053A1-FB7F-44AA-87F9-7220685B66CB}">
   <ds:schemaRefs>
     <ds:schemaRef ds:uri="http://schemas.openxmlformats.org/officeDocument/2006/bibliography"/>
   </ds:schemaRefs>

</xml_diff>

<commit_message>
Done up till optimization
</commit_message>
<xml_diff>
--- a/ECSE_425_Final_Report.docx
+++ b/ECSE_425_Final_Report.docx
@@ -1,6 +1,6 @@
 
 <file path=word/document.xml><?xml version="1.0" encoding="utf-8"?>
-<w:document xmlns:wpc="http://schemas.microsoft.com/office/word/2010/wordprocessingCanvas" xmlns:cx="http://schemas.microsoft.com/office/drawing/2014/chartex" xmlns:cx1="http://schemas.microsoft.com/office/drawing/2015/9/8/chartex" xmlns:cx2="http://schemas.microsoft.com/office/drawing/2015/10/21/chartex" xmlns:cx3="http://schemas.microsoft.com/office/drawing/2016/5/9/chartex" xmlns:cx4="http://schemas.microsoft.com/office/drawing/2016/5/10/chartex" xmlns:cx5="http://schemas.microsoft.com/office/drawing/2016/5/11/chartex" xmlns:cx6="http://schemas.microsoft.com/office/drawing/2016/5/12/chartex" xmlns:cx7="http://schemas.microsoft.com/office/drawing/2016/5/13/chartex" xmlns:cx8="http://schemas.microsoft.com/office/drawing/2016/5/14/chartex" xmlns:mc="http://schemas.openxmlformats.org/markup-compatibility/2006" xmlns:aink="http://schemas.microsoft.com/office/drawing/2016/ink" xmlns:am3d="http://schemas.microsoft.com/office/drawing/2017/model3d" xmlns:o="urn:schemas-microsoft-com:office:office" xmlns:r="http://schemas.openxmlformats.org/officeDocument/2006/relationships" xmlns:m="http://schemas.openxmlformats.org/officeDocument/2006/math" xmlns:v="urn:schemas-microsoft-com:vml" xmlns:wp14="http://schemas.microsoft.com/office/word/2010/wordprocessingDrawing" xmlns:wp="http://schemas.openxmlformats.org/drawingml/2006/wordprocessingDrawing" xmlns:w10="urn:schemas-microsoft-com:office:word" xmlns:w="http://schemas.openxmlformats.org/wordprocessingml/2006/main" xmlns:w14="http://schemas.microsoft.com/office/word/2010/wordml" xmlns:w15="http://schemas.microsoft.com/office/word/2012/wordml" xmlns:w16cid="http://schemas.microsoft.com/office/word/2016/wordml/cid" xmlns:w16se="http://schemas.microsoft.com/office/word/2015/wordml/symex" xmlns:wpg="http://schemas.microsoft.com/office/word/2010/wordprocessingGroup" xmlns:wpi="http://schemas.microsoft.com/office/word/2010/wordprocessingInk" xmlns:wne="http://schemas.microsoft.com/office/word/2006/wordml" xmlns:wps="http://schemas.microsoft.com/office/word/2010/wordprocessingShape" mc:Ignorable="w14 w15 w16se w16cid wp14">
+<w:document xmlns:wpc="http://schemas.microsoft.com/office/word/2010/wordprocessingCanvas" xmlns:mo="http://schemas.microsoft.com/office/mac/office/2008/main" xmlns:mc="http://schemas.openxmlformats.org/markup-compatibility/2006" xmlns:mv="urn:schemas-microsoft-com:mac:vml" xmlns:o="urn:schemas-microsoft-com:office:office" xmlns:r="http://schemas.openxmlformats.org/officeDocument/2006/relationships" xmlns:m="http://schemas.openxmlformats.org/officeDocument/2006/math" xmlns:v="urn:schemas-microsoft-com:vml" xmlns:wp14="http://schemas.microsoft.com/office/word/2010/wordprocessingDrawing" xmlns:wp="http://schemas.openxmlformats.org/drawingml/2006/wordprocessingDrawing" xmlns:w10="urn:schemas-microsoft-com:office:word" xmlns:w="http://schemas.openxmlformats.org/wordprocessingml/2006/main" xmlns:w14="http://schemas.microsoft.com/office/word/2010/wordml" xmlns:wpg="http://schemas.microsoft.com/office/word/2010/wordprocessingGroup" xmlns:wpi="http://schemas.microsoft.com/office/word/2010/wordprocessingInk" xmlns:wne="http://schemas.microsoft.com/office/word/2006/wordml" xmlns:wps="http://schemas.microsoft.com/office/word/2010/wordprocessingShape" mc:Ignorable="w14 wp14 mv">
   <w:body>
     <w:p>
       <w:pPr>
@@ -18,22 +18,13 @@
       <w:pPr>
         <w:pStyle w:val="Author"/>
         <w:spacing w:before="100" w:beforeAutospacing="1" w:after="100" w:afterAutospacing="1" w:line="120" w:lineRule="auto"/>
+        <w:jc w:val="both"/>
         <w:rPr>
           <w:sz w:val="16"/>
           <w:szCs w:val="16"/>
         </w:rPr>
-      </w:pPr>
-    </w:p>
-    <w:p>
-      <w:pPr>
-        <w:pStyle w:val="Author"/>
-        <w:spacing w:before="100" w:beforeAutospacing="1" w:after="100" w:afterAutospacing="1" w:line="120" w:lineRule="auto"/>
-        <w:rPr>
-          <w:sz w:val="16"/>
-          <w:szCs w:val="16"/>
-        </w:rPr>
         <w:sectPr>
-          <w:footerReference w:type="first" r:id="rId8"/>
+          <w:footerReference w:type="first" r:id="rId9"/>
           <w:pgSz w:w="12240" w:h="15840" w:code="1"/>
           <w:pgMar w:top="1080" w:right="893" w:bottom="1440" w:left="893" w:header="720" w:footer="720" w:gutter="0"/>
           <w:cols w:space="720"/>
@@ -45,165 +36,199 @@
     <w:p>
       <w:pPr>
         <w:pStyle w:val="Author"/>
+        <w:spacing w:before="100" w:beforeAutospacing="1" w:after="100" w:afterAutospacing="1" w:line="120" w:lineRule="auto"/>
+        <w:jc w:val="both"/>
+        <w:rPr>
+          <w:sz w:val="16"/>
+          <w:szCs w:val="16"/>
+        </w:rPr>
+      </w:pPr>
+    </w:p>
+    <w:p>
+      <w:pPr>
+        <w:pStyle w:val="Author"/>
+        <w:spacing w:before="100" w:beforeAutospacing="1" w:after="100" w:afterAutospacing="1" w:line="120" w:lineRule="auto"/>
+        <w:rPr>
+          <w:sz w:val="16"/>
+          <w:szCs w:val="16"/>
+        </w:rPr>
+        <w:sectPr>
+          <w:footerReference w:type="first" r:id="rId10"/>
+          <w:type w:val="continuous"/>
+          <w:pgSz w:w="12240" w:h="15840" w:code="1"/>
+          <w:pgMar w:top="1080" w:right="893" w:bottom="1440" w:left="893" w:header="720" w:footer="720" w:gutter="0"/>
+          <w:cols w:space="720"/>
+          <w:titlePg/>
+          <w:docGrid w:linePitch="360"/>
+        </w:sectPr>
+      </w:pPr>
+    </w:p>
+    <w:p>
+      <w:pPr>
+        <w:pStyle w:val="Author"/>
         <w:spacing w:before="100" w:beforeAutospacing="1"/>
         <w:rPr>
-          <w:sz w:val="18"/>
-          <w:szCs w:val="18"/>
-        </w:rPr>
-      </w:pPr>
-      <w:r>
-        <w:rPr>
-          <w:sz w:val="18"/>
-          <w:szCs w:val="18"/>
-        </w:rPr>
-        <w:t>Marcel Morin</w:t>
-      </w:r>
-      <w:r>
-        <w:rPr>
-          <w:sz w:val="18"/>
-          <w:szCs w:val="18"/>
-        </w:rPr>
-        <w:t xml:space="preserve"> </w:t>
-      </w:r>
-      <w:r>
-        <w:rPr>
-          <w:sz w:val="18"/>
-          <w:szCs w:val="18"/>
+          <w:sz w:val="17"/>
+          <w:szCs w:val="17"/>
+        </w:rPr>
+      </w:pPr>
+      <w:r>
+        <w:rPr>
+          <w:sz w:val="17"/>
+          <w:szCs w:val="17"/>
+        </w:rPr>
+        <w:lastRenderedPageBreak/>
+        <w:t xml:space="preserve">Marcel Morin </w:t>
+      </w:r>
+      <w:r>
+        <w:rPr>
+          <w:sz w:val="17"/>
+          <w:szCs w:val="17"/>
+        </w:rPr>
+        <w:br/>
+        <w:t>Computer Engineering, U3</w:t>
+      </w:r>
+      <w:r>
+        <w:rPr>
+          <w:sz w:val="17"/>
+          <w:szCs w:val="17"/>
         </w:rPr>
         <w:br/>
         <w:t>2606</w:t>
       </w:r>
+      <w:r>
+        <w:rPr>
+          <w:sz w:val="17"/>
+          <w:szCs w:val="17"/>
+        </w:rPr>
+        <w:t>05670</w:t>
+      </w:r>
+      <w:r>
+        <w:rPr>
+          <w:sz w:val="17"/>
+          <w:szCs w:val="17"/>
+        </w:rPr>
+        <w:br/>
+        <w:t>marcel.morin@mail.mcgill.ca</w:t>
+      </w:r>
     </w:p>
     <w:p>
       <w:pPr>
         <w:pStyle w:val="Author"/>
         <w:spacing w:before="100" w:beforeAutospacing="1"/>
         <w:rPr>
-          <w:sz w:val="18"/>
-          <w:szCs w:val="18"/>
-        </w:rPr>
-      </w:pPr>
+          <w:sz w:val="17"/>
+          <w:szCs w:val="17"/>
+        </w:rPr>
+      </w:pPr>
+      <w:r>
+        <w:rPr>
+          <w:sz w:val="17"/>
+          <w:szCs w:val="17"/>
+        </w:rPr>
+        <w:lastRenderedPageBreak/>
+        <w:t>Uday Sahni</w:t>
+      </w:r>
+      <w:r>
+        <w:rPr>
+          <w:sz w:val="17"/>
+          <w:szCs w:val="17"/>
+        </w:rPr>
+        <w:br/>
+        <w:t>Computer Engineering, U3</w:t>
+      </w:r>
+      <w:r>
+        <w:rPr>
+          <w:sz w:val="17"/>
+          <w:szCs w:val="17"/>
+        </w:rPr>
+        <w:br/>
+        <w:t>2606</w:t>
+      </w:r>
+      <w:r>
+        <w:rPr>
+          <w:sz w:val="17"/>
+          <w:szCs w:val="17"/>
+        </w:rPr>
+        <w:t>14324</w:t>
+      </w:r>
+      <w:r>
+        <w:rPr>
+          <w:sz w:val="17"/>
+          <w:szCs w:val="17"/>
+        </w:rPr>
+        <w:br/>
+      </w:r>
+      <w:r>
+        <w:rPr>
+          <w:sz w:val="17"/>
+          <w:szCs w:val="17"/>
+        </w:rPr>
+        <w:t>uday.sahni@mail.mcgill.ca</w:t>
+      </w:r>
     </w:p>
     <w:p>
       <w:pPr>
         <w:pStyle w:val="Author"/>
         <w:spacing w:before="100" w:beforeAutospacing="1"/>
-        <w:jc w:val="both"/>
-        <w:rPr>
-          <w:sz w:val="18"/>
-          <w:szCs w:val="18"/>
-        </w:rPr>
-      </w:pPr>
+        <w:rPr>
+          <w:sz w:val="17"/>
+          <w:szCs w:val="17"/>
+        </w:rPr>
+      </w:pPr>
+      <w:r>
+        <w:rPr>
+          <w:sz w:val="17"/>
+          <w:szCs w:val="17"/>
+        </w:rPr>
+        <w:lastRenderedPageBreak/>
+        <w:t>Stone Yun</w:t>
+      </w:r>
+      <w:r>
+        <w:rPr>
+          <w:sz w:val="17"/>
+          <w:szCs w:val="17"/>
+        </w:rPr>
+        <w:br/>
+        <w:t>Electrical Engineering, U3</w:t>
+      </w:r>
+      <w:r>
+        <w:rPr>
+          <w:sz w:val="17"/>
+          <w:szCs w:val="17"/>
+        </w:rPr>
+        <w:br/>
+        <w:t>2606</w:t>
+      </w:r>
+      <w:r>
+        <w:rPr>
+          <w:sz w:val="17"/>
+          <w:szCs w:val="17"/>
+        </w:rPr>
+        <w:t>16314</w:t>
+      </w:r>
+      <w:r>
+        <w:rPr>
+          <w:sz w:val="17"/>
+          <w:szCs w:val="17"/>
+        </w:rPr>
+        <w:br/>
+      </w:r>
+      <w:r>
+        <w:rPr>
+          <w:sz w:val="17"/>
+          <w:szCs w:val="17"/>
+        </w:rPr>
+        <w:t>stone.yun@mail.mcgill.ca</w:t>
+      </w:r>
     </w:p>
     <w:p>
       <w:pPr>
         <w:pStyle w:val="Author"/>
         <w:spacing w:before="100" w:beforeAutospacing="1"/>
         <w:rPr>
-          <w:sz w:val="18"/>
-          <w:szCs w:val="18"/>
-        </w:rPr>
-      </w:pPr>
-      <w:r>
-        <w:rPr>
-          <w:sz w:val="18"/>
-          <w:szCs w:val="18"/>
-        </w:rPr>
-        <w:t>Uday Sahni</w:t>
-      </w:r>
-      <w:r>
-        <w:rPr>
-          <w:sz w:val="18"/>
-          <w:szCs w:val="18"/>
-        </w:rPr>
-        <w:br/>
-      </w:r>
-      <w:r>
-        <w:rPr>
-          <w:sz w:val="18"/>
-          <w:szCs w:val="18"/>
-        </w:rPr>
-        <w:t>2606</w:t>
-      </w:r>
-    </w:p>
-    <w:p>
-      <w:pPr>
-        <w:pStyle w:val="Author"/>
-        <w:spacing w:before="100" w:beforeAutospacing="1"/>
-        <w:rPr>
-          <w:sz w:val="18"/>
-          <w:szCs w:val="18"/>
-        </w:rPr>
-      </w:pPr>
-    </w:p>
-    <w:p>
-      <w:pPr>
-        <w:pStyle w:val="Author"/>
-        <w:spacing w:before="100" w:beforeAutospacing="1"/>
-        <w:rPr>
-          <w:sz w:val="18"/>
-          <w:szCs w:val="18"/>
-        </w:rPr>
-      </w:pPr>
-    </w:p>
-    <w:p>
-      <w:pPr>
-        <w:pStyle w:val="Author"/>
-        <w:spacing w:before="100" w:beforeAutospacing="1"/>
-        <w:rPr>
-          <w:sz w:val="18"/>
-          <w:szCs w:val="18"/>
-        </w:rPr>
-      </w:pPr>
-      <w:r>
-        <w:rPr>
-          <w:sz w:val="18"/>
-          <w:szCs w:val="18"/>
-        </w:rPr>
-        <w:t>Richie Piyasirisilp</w:t>
-      </w:r>
-      <w:r>
-        <w:rPr>
-          <w:sz w:val="18"/>
-          <w:szCs w:val="18"/>
-        </w:rPr>
-        <w:br/>
-      </w:r>
-      <w:r>
-        <w:rPr>
-          <w:sz w:val="18"/>
-          <w:szCs w:val="18"/>
-        </w:rPr>
-        <w:t>2606</w:t>
-      </w:r>
-    </w:p>
-    <w:p>
-      <w:pPr>
-        <w:pStyle w:val="Author"/>
-        <w:spacing w:before="100" w:beforeAutospacing="1"/>
-        <w:rPr>
-          <w:sz w:val="18"/>
-          <w:szCs w:val="18"/>
-        </w:rPr>
-      </w:pPr>
-    </w:p>
-    <w:p>
-      <w:pPr>
-        <w:pStyle w:val="Author"/>
-        <w:spacing w:before="100" w:beforeAutospacing="1"/>
-        <w:rPr>
-          <w:sz w:val="18"/>
-          <w:szCs w:val="18"/>
-        </w:rPr>
-      </w:pPr>
-    </w:p>
-    <w:p>
-      <w:pPr>
-        <w:pStyle w:val="Author"/>
-        <w:spacing w:before="100" w:beforeAutospacing="1"/>
-        <w:rPr>
-          <w:sz w:val="16"/>
-          <w:szCs w:val="16"/>
+          <w:sz w:val="17"/>
+          <w:szCs w:val="17"/>
         </w:rPr>
         <w:sectPr>
           <w:type w:val="continuous"/>
@@ -215,24 +240,48 @@
       </w:pPr>
       <w:r>
         <w:rPr>
-          <w:sz w:val="18"/>
-          <w:szCs w:val="18"/>
-        </w:rPr>
-        <w:t>Stone Yun</w:t>
-      </w:r>
-      <w:r>
-        <w:rPr>
-          <w:sz w:val="18"/>
-          <w:szCs w:val="18"/>
+          <w:sz w:val="17"/>
+          <w:szCs w:val="17"/>
+        </w:rPr>
+        <w:lastRenderedPageBreak/>
+        <w:t>Richie Piyasirisilp</w:t>
+      </w:r>
+      <w:r>
+        <w:rPr>
+          <w:sz w:val="17"/>
+          <w:szCs w:val="17"/>
         </w:rPr>
         <w:br/>
-      </w:r>
-      <w:r>
-        <w:rPr>
-          <w:sz w:val="18"/>
-          <w:szCs w:val="18"/>
-        </w:rPr>
+        <w:t>Computer Engineering, U3</w:t>
+      </w:r>
+      <w:r>
+        <w:rPr>
+          <w:sz w:val="17"/>
+          <w:szCs w:val="17"/>
+        </w:rPr>
+        <w:br/>
         <w:t>2606</w:t>
+      </w:r>
+      <w:r>
+        <w:rPr>
+          <w:sz w:val="17"/>
+          <w:szCs w:val="17"/>
+        </w:rPr>
+        <w:t>24968</w:t>
+      </w:r>
+      <w:r>
+        <w:rPr>
+          <w:sz w:val="17"/>
+          <w:szCs w:val="17"/>
+        </w:rPr>
+        <w:br/>
+      </w:r>
+      <w:r>
+        <w:rPr>
+          <w:sz w:val="17"/>
+          <w:szCs w:val="17"/>
+        </w:rPr>
+        <w:t>master.piyasirisilp@mail.mcgill.ca</w:t>
       </w:r>
     </w:p>
     <w:p>
@@ -296,6 +345,7 @@
           <w:i/>
           <w:iCs/>
         </w:rPr>
+        <w:lastRenderedPageBreak/>
         <w:t>Abstract</w:t>
       </w:r>
       <w:r>
@@ -574,10 +624,19 @@
         <w:pStyle w:val="BodyText"/>
       </w:pPr>
       <w:r>
+        <w:lastRenderedPageBreak/>
         <w:t>The execute stage mainly consists of a comparator, 4:1 mux’s, a 2:1 mux, and the ALU. The ALU is the most important component of this stage since it performs the arithmetic necessary to execute the instruction. If we are performing a load or store, the ALU adds the offset (forwarded from ID stage) with the register data to create the necessary memory addre</w:t>
       </w:r>
       <w:r>
-        <w:t>ss. If we are performing an add or</w:t>
+        <w:t xml:space="preserve">ss. If we are performing </w:t>
+      </w:r>
+      <w:proofErr w:type="gramStart"/>
+      <w:r>
+        <w:t>an add</w:t>
+      </w:r>
+      <w:proofErr w:type="gramEnd"/>
+      <w:r>
+        <w:t xml:space="preserve"> or</w:t>
       </w:r>
       <w:r>
         <w:t xml:space="preserve"> subtract </w:t>
@@ -623,7 +682,13 @@
         <w:t xml:space="preserve"> Figure 1</w:t>
       </w:r>
       <w:r>
-        <w:t xml:space="preserve"> shows the high-level organization of our processor. It details the connections and signals within and between each stage.</w:t>
+        <w:t xml:space="preserve"> </w:t>
+      </w:r>
+      <w:r>
+        <w:t xml:space="preserve">[1] </w:t>
+      </w:r>
+      <w:r>
+        <w:t>shows the high-level organization of our processor. It details the connections and signals within and between each stage.</w:t>
       </w:r>
     </w:p>
     <w:p>
@@ -662,8 +727,8 @@
             <v:path o:extrusionok="f" gradientshapeok="t" o:connecttype="rect"/>
             <o:lock v:ext="edit" aspectratio="t"/>
           </v:shapetype>
-          <v:shape id="_x0000_s1031" type="#_x0000_t75" style="position:absolute;left:0;text-align:left;margin-left:.3pt;margin-top:8.45pt;width:251.35pt;height:90pt;z-index:1;mso-position-horizontal-relative:text;mso-position-vertical-relative:text;mso-width-relative:page;mso-height-relative:page">
-            <v:imagedata r:id="rId9" o:title="PipelineProcess" croptop="5958f"/>
+          <v:shape id="_x0000_s1031" type="#_x0000_t75" style="position:absolute;left:0;text-align:left;margin-left:.3pt;margin-top:8.45pt;width:251.35pt;height:90pt;z-index:251659264;mso-position-horizontal-relative:text;mso-position-vertical-relative:text;mso-width-relative:page;mso-height-relative:page">
+            <v:imagedata r:id="rId11" o:title="PipelineProcess" croptop="5958f"/>
             <w10:wrap type="square"/>
           </v:shape>
         </w:pict>
@@ -671,15 +736,6 @@
       <w:r>
         <w:t>Block diagram of the pipelined processor. Components between the latches (in orange) were organized into module blocks. The top level module manages signals and data that are used by multiple stages.</w:t>
       </w:r>
-      <w:r>
-        <w:t xml:space="preserve"> Referenced from an online source</w:t>
-      </w:r>
-      <w:r>
-        <w:t xml:space="preserve"> [1]</w:t>
-      </w:r>
-      <w:r>
-        <w:t>.</w:t>
-      </w:r>
     </w:p>
     <w:p>
       <w:pPr>
@@ -711,13 +767,16 @@
         <w:t>Figure 1</w:t>
       </w:r>
       <w:r>
-        <w:t>.</w:t>
-      </w:r>
-      <w:r>
-        <w:t xml:space="preserve"> During the creation of this block diagram, course material and online resources were reviewed. This was to get an idea of which components would be needed and the type of control logic required for implementing features such as data forwarding, branching, and memory addressing (for load and store).</w:t>
-      </w:r>
-      <w:r>
-        <w:t xml:space="preserve"> After verifying with the course material and online sources that we had all the necessary components and control signals, we wrote the descriptions of these components stage by stage.</w:t>
+        <w:rPr>
+          <w:i/>
+        </w:rPr>
+        <w:t xml:space="preserve"> </w:t>
+      </w:r>
+      <w:r>
+        <w:t>[1]</w:t>
+      </w:r>
+      <w:r>
+        <w:t>. During the creation of this block diagram, course material and online resources were reviewed. This was to get an idea of which components would be needed and the type of control logic required for implementing features such as data forwarding, branching, and memory addressing (for load and store). After verifying with the course material and online sources that we had all the necessary components and control signals, we wrote the descriptions of these components stage by stage.</w:t>
       </w:r>
     </w:p>
     <w:p>
@@ -725,34 +784,7 @@
         <w:pStyle w:val="BodyText"/>
       </w:pPr>
       <w:r>
-        <w:t xml:space="preserve"> The descriptions of all components seen in the block diagram were written from scratch and implemented using VHDL. </w:t>
-      </w:r>
-      <w:r>
-        <w:t xml:space="preserve"> As we were a group of four, we could do the component design in parallel.</w:t>
-      </w:r>
-      <w:r>
-        <w:t xml:space="preserve"> Each component is its own module.</w:t>
-      </w:r>
-      <w:r>
-        <w:t xml:space="preserve"> Upon completion of the components of a stage, they were integrated together as a single block in a higher-lev</w:t>
-      </w:r>
-      <w:r>
-        <w:t>el module. This module contains</w:t>
-      </w:r>
-      <w:r>
-        <w:t xml:space="preserve"> all the input and output signals of it</w:t>
-      </w:r>
-      <w:r>
-        <w:t>s respective stage and connects</w:t>
-      </w:r>
-      <w:r>
-        <w:t xml:space="preserve"> the ports of each component to the necessary signals. We should note that the latches dividing each of the five stages were written as modules of their own.</w:t>
-      </w:r>
-      <w:r>
-        <w:t xml:space="preserve"> They acted sort of like “gates” that acted as data control between stages, storing data values from one stage and presenting them to the next stage on the following clock cycle. These latches are essential for the implementation of a pipeline. Storing the results of each stage in a latch frees up that stage to perform subsequent instructions.</w:t>
-      </w:r>
-      <w:r>
-        <w:t xml:space="preserve"> </w:t>
+        <w:t xml:space="preserve"> The descriptions of all components seen in the block diagram were written from scratch and implemented using VHDL.  As we were a group of four, we could do the component design in parallel. Each component is its own module. Upon completion of the components of a stage, they were integrated together as a single block in a higher-level module. This module contains all the input and output signals of its respective stage and connects the ports of each component to the necessary signals. We should note that the latches dividing each of the five stages were written as modules of their own. They acted sort of like “gates” that acted as data control between stages, storing data values from one stage and presenting them to the next stage on the following clock cycle. These latches are essential for the implementation of a pipeline. Storing the results of each stage in a latch frees up that stage to perform subsequent instructions. </w:t>
       </w:r>
     </w:p>
     <w:p>
@@ -760,1317 +792,281 @@
         <w:pStyle w:val="BodyText"/>
       </w:pPr>
       <w:r>
-        <w:t xml:space="preserve">Finally, after </w:t>
-      </w:r>
-      <w:r>
-        <w:t>successfully integ</w:t>
-      </w:r>
-      <w:r>
-        <w:t>rating the components within each stage</w:t>
-      </w:r>
-      <w:r>
-        <w:t>, a top-level module was designed for connecting the entire pipeline together. In this top-level module, inter-stage signals such as forwarding signals,</w:t>
-      </w:r>
-      <w:r>
-        <w:t xml:space="preserve"> branching signals,</w:t>
+        <w:t>Finally, after successfully integrating the components within each stage, a top-level module was designed for connecting the entire pipeline together. In this top-level module, inter-stage signals such as forwarding signals, branching signals, write enabling, and write back data and signals were implemented and connected to their required ports.</w:t>
+      </w:r>
+    </w:p>
+    <w:p>
+      <w:pPr>
+        <w:pStyle w:val="Heading2"/>
+      </w:pPr>
+      <w:r>
+        <w:t>Testing and Evaluation</w:t>
+      </w:r>
+    </w:p>
+    <w:p>
+      <w:pPr>
+        <w:pStyle w:val="BodyText"/>
+      </w:pPr>
+      <w:r>
+        <w:t>The pipelined processor was tested in several stages</w:t>
+      </w:r>
+      <w:r>
+        <w:t xml:space="preserve"> in </w:t>
+      </w:r>
+      <w:proofErr w:type="spellStart"/>
+      <w:r>
+        <w:t>ModelSim</w:t>
+      </w:r>
+      <w:proofErr w:type="spellEnd"/>
+      <w:r>
+        <w:t xml:space="preserve">. </w:t>
+      </w:r>
+      <w:r>
+        <w:t xml:space="preserve">The first testing stage was to evaluate each individual component separately to ensure that they behaved as expected. For example, </w:t>
+      </w:r>
+      <w:proofErr w:type="gramStart"/>
+      <w:r>
+        <w:t xml:space="preserve">the adder component was tested by forcing </w:t>
+      </w:r>
+      <w:r>
+        <w:t xml:space="preserve">its </w:t>
+      </w:r>
+      <w:r>
+        <w:t xml:space="preserve">two inputs and </w:t>
+      </w:r>
+      <w:r>
+        <w:t>its</w:t>
+      </w:r>
+      <w:r>
+        <w:t xml:space="preserve"> enable signal and </w:t>
+      </w:r>
+      <w:r>
+        <w:t xml:space="preserve">verifying that </w:t>
+      </w:r>
+      <w:r>
+        <w:lastRenderedPageBreak/>
+        <w:t>the correct value</w:t>
+      </w:r>
+      <w:r>
+        <w:t xml:space="preserve"> was outputted</w:t>
+      </w:r>
+      <w:proofErr w:type="gramEnd"/>
+      <w:r>
+        <w:t xml:space="preserve">. It was important to test each component individually before testing them together because problems could be easily isolated and fixed. </w:t>
+      </w:r>
+    </w:p>
+    <w:p>
+      <w:pPr>
+        <w:pStyle w:val="BodyText"/>
+      </w:pPr>
+      <w:r>
+        <w:t xml:space="preserve">The next testing stage was to evaluate each of the five higher-level pipeline stage modules with a test bench. This was done to verify that given the correct inputs and signals, each pipeline stage would be able to produce the correct outputs. For example, the test bench written for the instruction fetch stage set the </w:t>
+      </w:r>
+      <w:proofErr w:type="spellStart"/>
+      <w:r>
+        <w:t>branch_taken</w:t>
+      </w:r>
+      <w:proofErr w:type="spellEnd"/>
+      <w:r>
+        <w:t xml:space="preserve"> variable to force which instruction would be performed next. The program counter and destination address inputs were tracked to check that they only changed when they were expected to, depending on the test case. The </w:t>
+      </w:r>
+      <w:proofErr w:type="spellStart"/>
+      <w:r>
+        <w:t>pc_out</w:t>
+      </w:r>
+      <w:proofErr w:type="spellEnd"/>
+      <w:r>
+        <w:t xml:space="preserve"> and </w:t>
+      </w:r>
+      <w:proofErr w:type="spellStart"/>
+      <w:r>
+        <w:t>instruction_out</w:t>
+      </w:r>
+      <w:proofErr w:type="spellEnd"/>
+      <w:r>
+        <w:t xml:space="preserve"> outputs were also tracked to ensure that the fetching stage produced the appropriate program count and instruction to be fed into the decoding stage. </w:t>
+      </w:r>
+    </w:p>
+    <w:p>
+      <w:pPr>
+        <w:pStyle w:val="BodyText"/>
+      </w:pPr>
+      <w:r>
+        <w:t>Lastly, all five stages were tested together to evaluate the pipelined processor as a whole. Similarly to the individual pipeline stages, the final product was tested using a test bench. A set of MIPs instructions composed of arithmetic, logical, transfer, shift, memory, and control-flow operations was inputted and processed in the pipeline processor. Variable delay cycles were also added between the instructions to provide a more detailed test bench. The results were then written to a .txt file that was used to verify that all the operations and procedures performed as expected.</w:t>
+      </w:r>
+    </w:p>
+    <w:p>
+      <w:pPr>
+        <w:pStyle w:val="BodyText"/>
+        <w:ind w:firstLine="0"/>
+      </w:pPr>
+      <w:r>
+        <w:tab/>
+        <w:t xml:space="preserve">Even though the entire pipelined processor was tested from each individual component to full stages, there were still multiple problems when testing all five stages together. The two main issues that persisted were in the port mapping and latency between stages. To fix the issues in the port mapping, every associated component was checked and remapped so that all the wiring connected correctly. As for the latency problems, the components in question were reviewed and were found to have design problems that lead to timing errors. </w:t>
+      </w:r>
+    </w:p>
+    <w:p>
+      <w:pPr>
+        <w:pStyle w:val="Heading1"/>
+      </w:pPr>
+      <w:r>
+        <w:t>Optimizations</w:t>
+      </w:r>
+    </w:p>
+    <w:p>
+      <w:pPr>
+        <w:pStyle w:val="BodyText"/>
+      </w:pPr>
+      <w:proofErr w:type="spellStart"/>
+      <w:proofErr w:type="gramStart"/>
+      <w:r>
+        <w:t>asdf</w:t>
+      </w:r>
+      <w:proofErr w:type="spellEnd"/>
+      <w:proofErr w:type="gramEnd"/>
+    </w:p>
+    <w:p>
+      <w:pPr>
+        <w:pStyle w:val="Heading2"/>
+      </w:pPr>
+      <w:r>
+        <w:t>Section 1</w:t>
+      </w:r>
+    </w:p>
+    <w:p>
+      <w:pPr>
+        <w:pStyle w:val="BodyText"/>
+        <w:spacing w:line="240" w:lineRule="auto"/>
+      </w:pPr>
+      <w:r>
+        <w:t>…</w:t>
+      </w:r>
+    </w:p>
+    <w:p>
+      <w:pPr>
+        <w:pStyle w:val="Heading2"/>
+      </w:pPr>
+      <w:r>
+        <w:t>Section 2</w:t>
+      </w:r>
+    </w:p>
+    <w:p>
+      <w:pPr>
+        <w:ind w:left="288"/>
+        <w:jc w:val="both"/>
+      </w:pPr>
+      <w:r>
+        <w:t>…</w:t>
       </w:r>
       <w:bookmarkStart w:id="0" w:name="_GoBack"/>
       <w:bookmarkEnd w:id="0"/>
-      <w:r>
-        <w:t xml:space="preserve"> write </w:t>
-      </w:r>
-      <w:r>
-        <w:t>enabling,</w:t>
-      </w:r>
-      <w:r>
-        <w:t xml:space="preserve"> and write back</w:t>
-      </w:r>
-      <w:r>
-        <w:t xml:space="preserve"> data and</w:t>
-      </w:r>
-      <w:r>
-        <w:t xml:space="preserve"> signals were implemented and connected to their required ports.</w:t>
-      </w:r>
     </w:p>
     <w:p>
       <w:pPr>
         <w:pStyle w:val="Heading2"/>
       </w:pPr>
       <w:r>
-        <w:t>Testing and Evaluation</w:t>
-      </w:r>
-    </w:p>
-    <w:p>
-      <w:pPr>
-        <w:pStyle w:val="sponsors"/>
-        <w:framePr w:wrap="auto" w:vAnchor="page" w:hAnchor="page" w:x="868" w:y="14401"/>
-        <w:ind w:firstLine="289"/>
-      </w:pPr>
-      <w:r>
-        <w:t>Identif</w:t>
-      </w:r>
-      <w:r>
-        <w:t xml:space="preserve">y applicable </w:t>
-      </w:r>
-      <w:r>
-        <w:t>funding agency</w:t>
-      </w:r>
-      <w:r>
-        <w:t xml:space="preserve"> here. </w:t>
-      </w:r>
-      <w:r>
-        <w:rPr>
-          <w:iCs/>
-        </w:rPr>
-        <w:t>If none, delete this text box</w:t>
-      </w:r>
-      <w:r>
-        <w:rPr>
-          <w:iCs/>
-        </w:rPr>
-        <w:t>.</w:t>
+        <w:t>Section 3</w:t>
       </w:r>
     </w:p>
     <w:p>
       <w:pPr>
         <w:pStyle w:val="BodyText"/>
-      </w:pPr>
-      <w:r>
-        <w:t>The pipelined processor was tested in several stages</w:t>
-      </w:r>
-      <w:r>
-        <w:t xml:space="preserve"> in ModelSim. </w:t>
-      </w:r>
-      <w:r>
-        <w:t xml:space="preserve">The first testing stage was to evaluate each individual component separately to ensure that they behaved as expected. For example, the adder component was tested by forcing </w:t>
-      </w:r>
-      <w:r>
-        <w:t xml:space="preserve">its </w:t>
-      </w:r>
-      <w:r>
-        <w:t xml:space="preserve">two inputs and </w:t>
-      </w:r>
-      <w:r>
-        <w:t>its</w:t>
-      </w:r>
-      <w:r>
-        <w:t xml:space="preserve"> enable signal and </w:t>
-      </w:r>
-      <w:r>
-        <w:t xml:space="preserve">verifying that </w:t>
-      </w:r>
-      <w:r>
-        <w:t>the correct value</w:t>
-      </w:r>
-      <w:r>
-        <w:t xml:space="preserve"> was outputted</w:t>
-      </w:r>
-      <w:r>
-        <w:t xml:space="preserve">. It was important to test each component individually before testing them together because problems could be easily isolated and fixed. </w:t>
+        <w:spacing w:line="240" w:lineRule="auto"/>
+      </w:pPr>
+      <w:r>
+        <w:t>…</w:t>
       </w:r>
     </w:p>
     <w:p>
       <w:pPr>
         <w:pStyle w:val="BodyText"/>
-      </w:pPr>
-      <w:r>
-        <w:t xml:space="preserve">The next testing stage was to evaluate each of the five higher-level pipeline stage modules with a test bench. This was done to verify that given the correct inputs and signals, each pipeline stage would be able to produce the correct outputs. For example, the test bench written for the instruction fetch stage set the branch_taken variable to force which instruction would be performed next. The program counter and destination address inputs were tracked to check that they only changed when they were expected to, depending on the test case. The pc_out and instruction_out outputs were also tracked to ensure that the fetching stage produced the appropriate program count and instruction to be fed into the decoding stage. </w:t>
-      </w:r>
+        <w:spacing w:line="240" w:lineRule="auto"/>
+      </w:pPr>
     </w:p>
     <w:p>
       <w:pPr>
         <w:pStyle w:val="BodyText"/>
-      </w:pPr>
-      <w:r>
-        <w:t>Lastly, all five stages were tested together to evaluate the pipelined processor as a whole. Similarly to the individual pipeline stages, the final product was tested using a test bench. A set of MIPs instructions composed of arithmetic, logical, transfer, shift, memory, and control-flow operations was inputted and processed in the pipeline processor. Variable delay cycles were also added between the instructions to provide a more detailed test bench. The results were then written to a .txt file that was used to verify that all the operations and procedures performed as expected.</w:t>
-      </w:r>
+        <w:spacing w:line="240" w:lineRule="auto"/>
+      </w:pPr>
     </w:p>
     <w:p>
       <w:pPr>
         <w:pStyle w:val="BodyText"/>
-        <w:ind w:firstLine="0"/>
-      </w:pPr>
-      <w:r>
-        <w:tab/>
-        <w:t xml:space="preserve">Even though the entire pipelined processor was tested from each individual component to full stages, there were still multiple problems when testing all five stages together. The two main issues that persisted were in the port mapping and latency between stages. To fix the issues in the port mapping, every associated component was checked and remapped so that all the wiring connected correctly. As for the latency problems, the components in question were reviewed and were found to have design problems that lead to timing errors. </w:t>
-      </w:r>
+        <w:spacing w:line="240" w:lineRule="auto"/>
+      </w:pPr>
+    </w:p>
+    <w:p>
+      <w:pPr>
+        <w:pStyle w:val="BodyText"/>
+        <w:spacing w:line="240" w:lineRule="auto"/>
+      </w:pPr>
+    </w:p>
+    <w:p>
+      <w:pPr>
+        <w:pStyle w:val="BodyText"/>
+        <w:spacing w:line="240" w:lineRule="auto"/>
+      </w:pPr>
+    </w:p>
+    <w:p>
+      <w:pPr>
+        <w:pStyle w:val="BodyText"/>
+        <w:spacing w:line="240" w:lineRule="auto"/>
+      </w:pPr>
+    </w:p>
+    <w:p>
+      <w:pPr>
+        <w:pStyle w:val="BodyText"/>
+        <w:spacing w:line="240" w:lineRule="auto"/>
+      </w:pPr>
     </w:p>
     <w:p>
       <w:pPr>
         <w:pStyle w:val="Heading1"/>
       </w:pPr>
       <w:r>
-        <w:t>Optimizations</w:t>
+        <w:lastRenderedPageBreak/>
+        <w:t>Conclusions</w:t>
       </w:r>
     </w:p>
     <w:p>
       <w:pPr>
         <w:pStyle w:val="BodyText"/>
-        <w:rPr>
-          <w:lang w:val="en-US" w:eastAsia="x-none"/>
-        </w:rPr>
-      </w:pPr>
-      <w:r>
-        <w:t>Before</w:t>
-      </w:r>
-      <w:r>
-        <w:t xml:space="preserve"> you begin to format your paper, first write and save the content as a separate text file. </w:t>
-      </w:r>
-      <w:r>
-        <w:rPr>
-          <w:lang w:val="en-US" w:eastAsia="x-none"/>
-        </w:rPr>
-        <w:t>Complete all content and organizational editing before formatting. Please note sections A-D below for more information on proofreading, spelling and grammar.</w:t>
-      </w:r>
-    </w:p>
-    <w:p>
-      <w:pPr>
-        <w:pStyle w:val="BodyText"/>
-      </w:pPr>
-      <w:r>
-        <w:t>Keep your text and graphic files separate until after the text has been formatted and styled. Do not use hard tabs, and limit use of hard returns to only one return at the end of a paragraph. Do not add any kind of pagination anywhere in the paper. Do not number text heads-the template will do that for you.</w:t>
-      </w:r>
-    </w:p>
-    <w:p>
-      <w:pPr>
-        <w:pStyle w:val="Heading2"/>
-      </w:pPr>
-      <w:r>
-        <w:t>Abbreviations</w:t>
-      </w:r>
-      <w:r>
-        <w:t xml:space="preserve"> and Acronyms</w:t>
-      </w:r>
-    </w:p>
-    <w:p>
-      <w:pPr>
-        <w:pStyle w:val="BodyText"/>
-      </w:pPr>
-      <w:r>
-        <w:t>Define abbreviations and acronyms the first time they are used in the text, even after they have been defined in the abstract. Abbreviations such as IEEE, SI, MKS, CGS, sc, dc, and rms do not have to be defined. Do not use abbreviations in the title or heads unless they are unavoidable.</w:t>
-      </w:r>
-    </w:p>
-    <w:p>
-      <w:pPr>
-        <w:pStyle w:val="Heading2"/>
-      </w:pPr>
-      <w:r>
-        <w:t>Units</w:t>
-      </w:r>
-    </w:p>
-    <w:p>
-      <w:pPr>
-        <w:pStyle w:val="bulletlist"/>
-      </w:pPr>
-      <w:r>
-        <w:t xml:space="preserve">Use </w:t>
-      </w:r>
-      <w:r>
-        <w:t>either</w:t>
-      </w:r>
-      <w:r>
-        <w:t xml:space="preserve"> SI (MKS) or CGS as primary units. (SI units are encouraged.) English units may be used as </w:t>
-      </w:r>
+      </w:pPr>
+      <w:r>
+        <w:t>After the text edit has been completed, the paper is ready for the template. Duplicate the template file by using the Save As command, and use the naming convention prescribed by your conference for the name of your paper. In this newly created file, highlight all of the contents and import your prepared text file. You are now ready to style your paper; use the scroll down window on the left of the MS Word Formatting toolbar.</w:t>
+      </w:r>
+    </w:p>
+    <w:p>
+      <w:pPr>
+        <w:pStyle w:val="Heading5"/>
+      </w:pPr>
       <w:r>
         <w:lastRenderedPageBreak/>
-        <w:t>secondary units (in parentheses). An exception would be the use of English units as identifiers in trade, such as “3.5-inch disk drive”.</w:t>
-      </w:r>
-    </w:p>
-    <w:p>
-      <w:pPr>
-        <w:pStyle w:val="bulletlist"/>
-      </w:pPr>
-      <w:r>
-        <w:t>Avoid combining SI and CGS units, such as current in amperes and magnetic field in oersteds. This often leads to confusion because equations do not balance dimensionally. If you must use mixed units, clearly state the units for each quantity that you use in an equation.</w:t>
-      </w:r>
-    </w:p>
-    <w:p>
-      <w:pPr>
-        <w:pStyle w:val="bulletlist"/>
-      </w:pPr>
-      <w:r>
-        <w:t>Do not mix complete spellings and abbreviations of units: “Wb/m2” or “webers per square meter”, not “webers/m2”.  Spell out units when they appear in text: “. . . a few henries”, not “. . . a few H”.</w:t>
-      </w:r>
-    </w:p>
-    <w:p>
-      <w:pPr>
-        <w:pStyle w:val="bulletlist"/>
-      </w:pPr>
-      <w:r>
-        <w:t xml:space="preserve">Use a zero before decimal points: “0.25”, not “.25”. Use “cm3”, not “cc”. </w:t>
-      </w:r>
-      <w:r>
-        <w:t>(</w:t>
-      </w:r>
-      <w:r>
-        <w:rPr>
-          <w:i/>
-          <w:iCs/>
-        </w:rPr>
-        <w:t>bullet list</w:t>
-      </w:r>
-      <w:r>
-        <w:t>)</w:t>
-      </w:r>
-    </w:p>
-    <w:p>
-      <w:pPr>
-        <w:pStyle w:val="Heading2"/>
-      </w:pPr>
-      <w:r>
-        <w:t>Equations</w:t>
-      </w:r>
-    </w:p>
-    <w:p>
-      <w:pPr>
-        <w:pStyle w:val="BodyText"/>
-      </w:pPr>
-      <w:r>
-        <w:t>The equations are an exception to the prescribed specifications of this template. You will need to determine whether or not your equation should be typed using either the Times New Roman or the Symbol font (please no other font). To create multileveled equations, it may be necessary to treat the equation as a graphic and insert it into the text after your paper is styled.</w:t>
-      </w:r>
-    </w:p>
-    <w:p>
-      <w:pPr>
-        <w:pStyle w:val="BodyText"/>
-        <w:rPr>
-          <w:lang w:val="en-US" w:eastAsia="x-none"/>
-        </w:rPr>
-      </w:pPr>
-      <w:r>
-        <w:t>Number equations consecutively. Equation numbers, within parentheses, are to position flush right, as in (1), using a right tab stop. To make your equations more compact, you may use the solidus ( / ), the exp function, or appropriate exponents. Italicize Roman symbols for quantities and variables, but not Greek symbols. Use a long dash rather than a hyphen for a minus sign. Punctuate equations with commas or periods when they are part of a sentence, as in</w:t>
-      </w:r>
-      <w:r>
-        <w:rPr>
-          <w:lang w:val="en-US" w:eastAsia="x-none"/>
-        </w:rPr>
-        <w:t>:</w:t>
-      </w:r>
-    </w:p>
-    <w:p>
-      <w:pPr>
-        <w:pStyle w:val="equation"/>
-      </w:pPr>
-      <w:r>
-        <w:tab/>
-      </w:r>
-      <w:r>
-        <w:rPr>
-          <w:rFonts w:ascii="Times New Roman" w:hAnsi="Times New Roman" w:cs="Times New Roman"/>
-          <w:i/>
-        </w:rPr>
-        <w:t>a</w:t>
-      </w:r>
-      <w:r>
-        <w:t></w:t>
-      </w:r>
-      <w:r>
-        <w:t></w:t>
-      </w:r>
-      <w:r>
-        <w:t></w:t>
-      </w:r>
-      <w:r>
-        <w:rPr>
-          <w:rFonts w:ascii="Times New Roman" w:hAnsi="Times New Roman" w:cs="Times New Roman"/>
-          <w:i/>
-        </w:rPr>
-        <w:t>b</w:t>
-      </w:r>
-      <w:r>
-        <w:t></w:t>
-      </w:r>
-      <w:r>
-        <w:t></w:t>
-      </w:r>
-      <w:r>
-        <w:t></w:t>
-      </w:r>
-      <w:r>
-        <w:t></w:t>
-      </w:r>
-      <w:r>
-        <w:t></w:t>
-      </w:r>
-      <w:r>
-        <w:tab/>
-      </w:r>
-      <w:r>
-        <w:t></w:t>
-      </w:r>
-      <w:r>
-        <w:t></w:t>
-      </w:r>
-      <w:r>
-        <w:t></w:t>
-      </w:r>
-    </w:p>
-    <w:p>
-      <w:pPr>
-        <w:pStyle w:val="BodyText"/>
-      </w:pPr>
-      <w:r>
-        <w:t>Note that the equation is centered using a center tab stop. Be sure that the symbols in your equation have been defined before or immediately following the equation. Use “(1)”, not “Eq. (1)” or “equation (1)”, except at the beginning of a sentence: “Equation (1) is . . .”</w:t>
-      </w:r>
-    </w:p>
-    <w:p>
-      <w:pPr>
-        <w:pStyle w:val="Heading2"/>
-      </w:pPr>
-      <w:r>
-        <w:t>Some Common Mistakes</w:t>
-      </w:r>
-    </w:p>
-    <w:p>
-      <w:pPr>
-        <w:pStyle w:val="bulletlist"/>
-      </w:pPr>
-      <w:r>
-        <w:t>The word “data” is plural, not singular.</w:t>
-      </w:r>
-    </w:p>
-    <w:p>
-      <w:pPr>
-        <w:pStyle w:val="bulletlist"/>
-      </w:pPr>
-      <w:r>
-        <w:t xml:space="preserve">The subscript for the permeability of vacuum </w:t>
-      </w:r>
-      <w:r>
-        <w:rPr>
-          <w:rFonts w:ascii="Symbol" w:hAnsi="Symbol" w:cs="Symbol"/>
-          <w:i/>
-          <w:iCs/>
-          <w:snapToGrid w:val="0"/>
-        </w:rPr>
-        <w:t></w:t>
-      </w:r>
-      <w:r>
-        <w:rPr>
-          <w:vertAlign w:val="subscript"/>
-        </w:rPr>
-        <w:t>0</w:t>
-      </w:r>
-      <w:r>
-        <w:t>, and other common scientific constants, is zero with subscript formatting, not a lowercase letter “o”.</w:t>
-      </w:r>
-    </w:p>
-    <w:p>
-      <w:pPr>
-        <w:pStyle w:val="bulletlist"/>
-      </w:pPr>
-      <w:r>
-        <w:t xml:space="preserve">In American </w:t>
-      </w:r>
-      <w:r>
-        <w:t>English, commas, semi</w:t>
-      </w:r>
-      <w:r>
-        <w:t xml:space="preserve">colons, periods, question and exclamation marks are located within quotation marks only when a complete thought or name is cited, such as a title or full quotation. When quotation marks are used, instead of a bold or italic typeface, to highlight a word or phrase, punctuation should appear outside of the quotation marks. A parenthetical phrase or statement at the end of a sentence is punctuated outside of the closing parenthesis (like this). (A </w:t>
-      </w:r>
-      <w:r>
-        <w:t>parenthetical sentence is punctuated within the parentheses.)</w:t>
-      </w:r>
-    </w:p>
-    <w:p>
-      <w:pPr>
-        <w:pStyle w:val="bulletlist"/>
-      </w:pPr>
-      <w:r>
-        <w:t>A graph within a graph is an “inset”, not an “insert”. The word alternatively is preferred to the word “alternately” (unless you really mean something that alternates).</w:t>
-      </w:r>
-    </w:p>
-    <w:p>
-      <w:pPr>
-        <w:pStyle w:val="bulletlist"/>
-      </w:pPr>
-      <w:r>
-        <w:t>Do not use the word “essentially” to mean “approximately” or “effectively”.</w:t>
-      </w:r>
-    </w:p>
-    <w:p>
-      <w:pPr>
-        <w:pStyle w:val="bulletlist"/>
-      </w:pPr>
-      <w:r>
-        <w:t>In your paper title, if the words “that uses” can accurately replace the word “using”, capitalize the “u”; if not, keep using lower-cased.</w:t>
-      </w:r>
-    </w:p>
-    <w:p>
-      <w:pPr>
-        <w:pStyle w:val="bulletlist"/>
-      </w:pPr>
-      <w:r>
-        <w:t>Be aware of the different meanings of the homophones “affect” and “effect”, “complement” and “compliment”, “discreet” and “discrete”, “principal” and “principle”.</w:t>
-      </w:r>
-    </w:p>
-    <w:p>
-      <w:pPr>
-        <w:pStyle w:val="bulletlist"/>
-      </w:pPr>
-      <w:r>
-        <w:t>Do not confuse “imply” and “infer”.</w:t>
-      </w:r>
-    </w:p>
-    <w:p>
-      <w:pPr>
-        <w:pStyle w:val="bulletlist"/>
-      </w:pPr>
-      <w:r>
-        <w:t>The prefix “non” is not a word; it should be joined to the word it modifies, usually without a hyphen.</w:t>
-      </w:r>
-    </w:p>
-    <w:p>
-      <w:pPr>
-        <w:pStyle w:val="bulletlist"/>
-      </w:pPr>
-      <w:r>
-        <w:t>There is no period after the “et” in the Latin abbreviation “et al.”.</w:t>
-      </w:r>
-    </w:p>
-    <w:p>
-      <w:pPr>
-        <w:pStyle w:val="bulletlist"/>
-      </w:pPr>
-      <w:r>
-        <w:t>The abbreviation “i.e.” means “that is”, and the abbreviation “e.g.” means “for example”.</w:t>
-      </w:r>
-    </w:p>
-    <w:p>
-      <w:pPr>
-        <w:pStyle w:val="BodyText"/>
-      </w:pPr>
-      <w:r>
-        <w:t>An excellent style manual for science writers is [7].</w:t>
-      </w:r>
-    </w:p>
-    <w:p>
-      <w:pPr>
-        <w:pStyle w:val="Heading1"/>
-      </w:pPr>
-      <w:r>
-        <w:t>Conclusions</w:t>
-      </w:r>
-    </w:p>
-    <w:p>
-      <w:pPr>
-        <w:pStyle w:val="BodyText"/>
-      </w:pPr>
-      <w:r>
-        <w:t>After the text edit has been completed, the paper is ready for the template. Duplicate the template file by using the Save As command, and use the naming convention prescribed by your conference for the name of your paper. In this newly created file, highlight all of the contents and import your prepared text file. You are now ready to style your paper; use the scroll down window on the left of the MS Word Formatting toolbar.</w:t>
-      </w:r>
-    </w:p>
-    <w:p>
-      <w:pPr>
-        <w:pStyle w:val="Heading2"/>
-      </w:pPr>
-      <w:r>
-        <w:t>Authors</w:t>
-      </w:r>
-      <w:r>
-        <w:t xml:space="preserve"> and Affiliations</w:t>
-      </w:r>
-    </w:p>
-    <w:p>
-      <w:pPr>
-        <w:pStyle w:val="BodyText"/>
-      </w:pPr>
-      <w:r>
-        <w:rPr>
-          <w:b/>
-        </w:rPr>
-        <w:t>The template is designed</w:t>
-      </w:r>
-      <w:r>
-        <w:rPr>
-          <w:b/>
-          <w:lang w:val="en-US" w:eastAsia="x-none"/>
-        </w:rPr>
-        <w:t xml:space="preserve"> for,</w:t>
-      </w:r>
-      <w:r>
-        <w:rPr>
-          <w:b/>
-        </w:rPr>
-        <w:t xml:space="preserve"> but not limited to</w:t>
-      </w:r>
-      <w:r>
-        <w:rPr>
-          <w:b/>
-          <w:lang w:val="en-US" w:eastAsia="x-none"/>
-        </w:rPr>
-        <w:t xml:space="preserve">, </w:t>
-      </w:r>
-      <w:r>
-        <w:rPr>
-          <w:b/>
-          <w:lang w:val="en-US" w:eastAsia="x-none"/>
-        </w:rPr>
-        <w:t>six</w:t>
-      </w:r>
-      <w:r>
-        <w:rPr>
-          <w:b/>
-          <w:lang w:val="en-US" w:eastAsia="x-none"/>
-        </w:rPr>
-        <w:t xml:space="preserve"> authors.</w:t>
-      </w:r>
-      <w:r>
-        <w:rPr>
-          <w:lang w:val="en-US" w:eastAsia="x-none"/>
-        </w:rPr>
-        <w:t xml:space="preserve"> A minimum of one author is required for all conference articles. </w:t>
-      </w:r>
-      <w:r>
-        <w:t>Author names should be listed starting from left to right and then moving down to the next line. This is the author sequence that will be used in future citations and by indexing services.</w:t>
-      </w:r>
-      <w:r>
-        <w:t xml:space="preserve"> </w:t>
-      </w:r>
-      <w:r>
-        <w:t>Names should not be listed in columns nor group by affiliation.</w:t>
-      </w:r>
-      <w:r>
-        <w:rPr>
-          <w:lang w:val="en-US" w:eastAsia="x-none"/>
-        </w:rPr>
-        <w:t xml:space="preserve"> </w:t>
-      </w:r>
-      <w:r>
-        <w:t>Please keep your affiliations as succinct as possible (for example, do not differentiate among departments of the same organization).</w:t>
-      </w:r>
-    </w:p>
-    <w:p>
-      <w:pPr>
-        <w:pStyle w:val="Heading3"/>
-      </w:pPr>
-      <w:r>
-        <w:t xml:space="preserve">For papers with more than six authors: </w:t>
-      </w:r>
-      <w:r>
-        <w:rPr>
-          <w:i w:val="0"/>
-        </w:rPr>
-        <w:t>Add author names horizontally, moving to a third row if needed for more than 8 authors.</w:t>
-      </w:r>
-    </w:p>
-    <w:p>
-      <w:pPr>
-        <w:pStyle w:val="Heading3"/>
-      </w:pPr>
-      <w:r>
-        <w:t xml:space="preserve">For </w:t>
-      </w:r>
-      <w:r>
-        <w:t>papers with less than six authors</w:t>
-      </w:r>
-      <w:r>
-        <w:t xml:space="preserve">: </w:t>
-      </w:r>
-      <w:r>
-        <w:rPr>
-          <w:i w:val="0"/>
-        </w:rPr>
-        <w:t>To change the default, adjust the template as follows.</w:t>
-      </w:r>
-    </w:p>
-    <w:p>
-      <w:pPr>
-        <w:pStyle w:val="Heading4"/>
-      </w:pPr>
-      <w:r>
-        <w:t>Selection</w:t>
-      </w:r>
-      <w:r>
-        <w:t xml:space="preserve">: </w:t>
-      </w:r>
-      <w:r>
-        <w:rPr>
-          <w:i w:val="0"/>
-        </w:rPr>
-        <w:t>Highlight all author and affiliation lines.</w:t>
-      </w:r>
-    </w:p>
-    <w:p>
-      <w:pPr>
-        <w:pStyle w:val="Heading4"/>
-      </w:pPr>
-      <w:r>
-        <w:t>Change number of columns:</w:t>
-      </w:r>
-      <w:r>
-        <w:t xml:space="preserve"> </w:t>
-      </w:r>
-      <w:r>
-        <w:rPr>
-          <w:i w:val="0"/>
-        </w:rPr>
-        <w:t xml:space="preserve">Select the Columns icon from the MS Word Standard toolbar and then select </w:t>
-      </w:r>
-      <w:r>
-        <w:rPr>
-          <w:i w:val="0"/>
-        </w:rPr>
-        <w:t>the correct number of columns</w:t>
-      </w:r>
-      <w:r>
-        <w:rPr>
-          <w:i w:val="0"/>
-        </w:rPr>
-        <w:t xml:space="preserve"> from the selection palette.</w:t>
-      </w:r>
-    </w:p>
-    <w:p>
-      <w:pPr>
-        <w:pStyle w:val="Heading4"/>
-        <w:rPr>
-          <w:i w:val="0"/>
-        </w:rPr>
-      </w:pPr>
-      <w:r>
-        <w:lastRenderedPageBreak/>
-        <w:t xml:space="preserve">Deletion: </w:t>
-      </w:r>
-      <w:r>
-        <w:rPr>
-          <w:i w:val="0"/>
-        </w:rPr>
-        <w:t xml:space="preserve">Delete the author and affiliation lines for the </w:t>
-      </w:r>
-      <w:r>
-        <w:rPr>
-          <w:i w:val="0"/>
-        </w:rPr>
-        <w:t>extra authors.</w:t>
-      </w:r>
-    </w:p>
-    <w:p>
-      <w:pPr>
-        <w:jc w:val="left"/>
-        <w:rPr>
-          <w:i/>
-          <w:iCs/>
-          <w:noProof/>
-        </w:rPr>
-      </w:pPr>
-    </w:p>
-    <w:p>
-      <w:pPr>
-        <w:pStyle w:val="Heading2"/>
-      </w:pPr>
-      <w:r>
-        <w:t>Identify</w:t>
-      </w:r>
-      <w:r>
-        <w:t xml:space="preserve"> the Headings</w:t>
-      </w:r>
-    </w:p>
-    <w:p>
-      <w:pPr>
-        <w:pStyle w:val="BodyText"/>
-      </w:pPr>
-      <w:r>
-        <w:t>Headings, or heads, are organizational devices that guide the reader through your paper. There are two types: component heads and text heads.</w:t>
-      </w:r>
-    </w:p>
-    <w:p>
-      <w:pPr>
-        <w:pStyle w:val="BodyText"/>
-      </w:pPr>
-      <w:r>
-        <w:t>Component heads identify the different components of your paper and are not topically subordinate to each other. Examples include Acknowledgments and References and, for these, the correct style to use is “Heading 5”. Use “figure caption” for your Figure captions, and “table head” for your table title. Run-in heads, such as “Abstract”, will require you to apply a style (in this case, italic) in addition to the style provided by the drop down menu to differentiate the head from the text.</w:t>
-      </w:r>
-    </w:p>
-    <w:p>
-      <w:pPr>
-        <w:pStyle w:val="BodyText"/>
-      </w:pPr>
-      <w:r>
-        <w:t>Text heads organize the topics on a relational, hierarchical basis. For example, the paper title is the primary text head because all subsequent material relates and elaborates on this one topic. If there are two or more sub-topics, the next level head (uppercase Roman numerals) should be used and, conversely, if there are not at least two sub-topics, then no subheads should be introduced. Styles named “Heading 1”, “Heading 2”, “Heading 3”, and “Heading 4” are prescribed.</w:t>
-      </w:r>
-    </w:p>
-    <w:p>
-      <w:pPr>
-        <w:pStyle w:val="Heading2"/>
-      </w:pPr>
-      <w:r>
-        <w:t>Figures and Tables</w:t>
-      </w:r>
-    </w:p>
-    <w:p>
-      <w:pPr>
-        <w:pStyle w:val="Heading4"/>
-      </w:pPr>
-      <w:r>
-        <w:t xml:space="preserve"> </w:t>
-      </w:r>
-      <w:r>
-        <w:t xml:space="preserve">Positioning Figures and Tables: </w:t>
-      </w:r>
-      <w:r>
-        <w:rPr>
-          <w:i w:val="0"/>
-        </w:rPr>
-        <w:t>Place figures and tables at the top and bottom of columns. Avoid placing them in the middle of columns. Large figures and tables may span across both columns. Figure captions should be below the figures; table heads should appear above the tables. Insert figures and tables after they are cited in the text. Use the abbreviation “Fig. 1”, even at the beginning of a sentence.</w:t>
-      </w:r>
-    </w:p>
-    <w:p>
-      <w:pPr>
-        <w:pStyle w:val="tablehead"/>
-      </w:pPr>
-      <w:r>
-        <w:t>Table Type Styles</w:t>
-      </w:r>
-    </w:p>
-    <w:tbl>
-      <w:tblPr>
-        <w:tblW w:w="0" w:type="auto"/>
-        <w:jc w:val="center"/>
-        <w:tblBorders>
-          <w:top w:val="single" w:sz="2" w:space="0" w:color="auto"/>
-          <w:left w:val="single" w:sz="2" w:space="0" w:color="auto"/>
-          <w:bottom w:val="single" w:sz="2" w:space="0" w:color="auto"/>
-          <w:right w:val="single" w:sz="2" w:space="0" w:color="auto"/>
-          <w:insideH w:val="single" w:sz="2" w:space="0" w:color="auto"/>
-          <w:insideV w:val="single" w:sz="2" w:space="0" w:color="auto"/>
-        </w:tblBorders>
-        <w:tblLayout w:type="fixed"/>
-        <w:tblLook w:val="0000" w:firstRow="0" w:lastRow="0" w:firstColumn="0" w:lastColumn="0" w:noHBand="0" w:noVBand="0"/>
-      </w:tblPr>
-      <w:tblGrid>
-        <w:gridCol w:w="720"/>
-        <w:gridCol w:w="2340"/>
-        <w:gridCol w:w="900"/>
-        <w:gridCol w:w="900"/>
-      </w:tblGrid>
-      <w:tr>
-        <w:trPr>
-          <w:cantSplit/>
-          <w:trHeight w:val="240"/>
-          <w:tblHeader/>
-          <w:jc w:val="center"/>
-        </w:trPr>
-        <w:tc>
-          <w:tcPr>
-            <w:tcW w:w="720" w:type="dxa"/>
-            <w:vMerge w:val="restart"/>
-            <w:vAlign w:val="center"/>
-          </w:tcPr>
-          <w:p>
-            <w:pPr>
-              <w:pStyle w:val="tablecolhead"/>
-            </w:pPr>
-            <w:r>
-              <w:t>Table Head</w:t>
-            </w:r>
-          </w:p>
-        </w:tc>
-        <w:tc>
-          <w:tcPr>
-            <w:tcW w:w="4140" w:type="dxa"/>
-            <w:gridSpan w:val="3"/>
-            <w:vAlign w:val="center"/>
-          </w:tcPr>
-          <w:p>
-            <w:pPr>
-              <w:pStyle w:val="tablecolhead"/>
-            </w:pPr>
-            <w:r>
-              <w:t>Table Column Head</w:t>
-            </w:r>
-          </w:p>
-        </w:tc>
-      </w:tr>
-      <w:tr>
-        <w:trPr>
-          <w:cantSplit/>
-          <w:trHeight w:val="240"/>
-          <w:tblHeader/>
-          <w:jc w:val="center"/>
-        </w:trPr>
-        <w:tc>
-          <w:tcPr>
-            <w:tcW w:w="720" w:type="dxa"/>
-            <w:vMerge/>
-          </w:tcPr>
-          <w:p>
-            <w:pPr>
-              <w:rPr>
-                <w:sz w:val="16"/>
-                <w:szCs w:val="16"/>
-              </w:rPr>
-            </w:pPr>
-          </w:p>
-        </w:tc>
-        <w:tc>
-          <w:tcPr>
-            <w:tcW w:w="2340" w:type="dxa"/>
-            <w:vAlign w:val="center"/>
-          </w:tcPr>
-          <w:p>
-            <w:pPr>
-              <w:pStyle w:val="tablecolsubhead"/>
-            </w:pPr>
-            <w:r>
-              <w:t>Table column subhead</w:t>
-            </w:r>
-          </w:p>
-        </w:tc>
-        <w:tc>
-          <w:tcPr>
-            <w:tcW w:w="900" w:type="dxa"/>
-            <w:vAlign w:val="center"/>
-          </w:tcPr>
-          <w:p>
-            <w:pPr>
-              <w:pStyle w:val="tablecolsubhead"/>
-            </w:pPr>
-            <w:r>
-              <w:t>Subhead</w:t>
-            </w:r>
-          </w:p>
-        </w:tc>
-        <w:tc>
-          <w:tcPr>
-            <w:tcW w:w="900" w:type="dxa"/>
-            <w:vAlign w:val="center"/>
-          </w:tcPr>
-          <w:p>
-            <w:pPr>
-              <w:pStyle w:val="tablecolsubhead"/>
-            </w:pPr>
-            <w:r>
-              <w:t>Subhead</w:t>
-            </w:r>
-          </w:p>
-        </w:tc>
-      </w:tr>
-      <w:tr>
-        <w:trPr>
-          <w:trHeight w:val="320"/>
-          <w:jc w:val="center"/>
-        </w:trPr>
-        <w:tc>
-          <w:tcPr>
-            <w:tcW w:w="720" w:type="dxa"/>
-            <w:vAlign w:val="center"/>
-          </w:tcPr>
-          <w:p>
-            <w:pPr>
-              <w:pStyle w:val="tablecopy"/>
-              <w:rPr>
-                <w:sz w:val="8"/>
-                <w:szCs w:val="8"/>
-              </w:rPr>
-            </w:pPr>
-            <w:r>
-              <w:t>copy</w:t>
-            </w:r>
-          </w:p>
-        </w:tc>
-        <w:tc>
-          <w:tcPr>
-            <w:tcW w:w="2340" w:type="dxa"/>
-            <w:vAlign w:val="center"/>
-          </w:tcPr>
-          <w:p>
-            <w:pPr>
-              <w:pStyle w:val="tablecopy"/>
-            </w:pPr>
-            <w:r>
-              <w:t>More table copy</w:t>
-            </w:r>
-            <w:r>
-              <w:rPr>
-                <w:vertAlign w:val="superscript"/>
-              </w:rPr>
-              <w:t>a</w:t>
-            </w:r>
-          </w:p>
-        </w:tc>
-        <w:tc>
-          <w:tcPr>
-            <w:tcW w:w="900" w:type="dxa"/>
-            <w:vAlign w:val="center"/>
-          </w:tcPr>
-          <w:p>
-            <w:pPr>
-              <w:rPr>
-                <w:sz w:val="16"/>
-                <w:szCs w:val="16"/>
-              </w:rPr>
-            </w:pPr>
-          </w:p>
-        </w:tc>
-        <w:tc>
-          <w:tcPr>
-            <w:tcW w:w="900" w:type="dxa"/>
-            <w:vAlign w:val="center"/>
-          </w:tcPr>
-          <w:p>
-            <w:pPr>
-              <w:rPr>
-                <w:sz w:val="16"/>
-                <w:szCs w:val="16"/>
-              </w:rPr>
-            </w:pPr>
-          </w:p>
-        </w:tc>
-      </w:tr>
-    </w:tbl>
-    <w:p>
-      <w:pPr>
-        <w:pStyle w:val="tablefootnote"/>
-      </w:pPr>
-      <w:r>
-        <w:t xml:space="preserve">Sample </w:t>
-      </w:r>
-      <w:r>
-        <w:t>of</w:t>
-      </w:r>
-      <w:r>
-        <w:t xml:space="preserve"> a </w:t>
-      </w:r>
-      <w:r>
-        <w:t>Table</w:t>
-      </w:r>
-      <w:r>
-        <w:t xml:space="preserve"> </w:t>
-      </w:r>
-      <w:r>
-        <w:t>footnote</w:t>
-      </w:r>
-      <w:r>
-        <w:t xml:space="preserve">. </w:t>
-      </w:r>
-      <w:r>
-        <w:t>(</w:t>
-      </w:r>
-      <w:r>
-        <w:rPr>
-          <w:i/>
-        </w:rPr>
-        <w:t>Table footnote</w:t>
-      </w:r>
-      <w:r>
-        <w:t>)</w:t>
-      </w:r>
-    </w:p>
-    <w:p>
-      <w:pPr>
-        <w:pStyle w:val="figurecaption"/>
-      </w:pPr>
-      <w:r>
-        <w:t xml:space="preserve">Example of a figure </w:t>
-      </w:r>
-      <w:r>
-        <w:t>caption</w:t>
-      </w:r>
-      <w:r>
-        <w:t xml:space="preserve">. </w:t>
-      </w:r>
-      <w:r>
-        <w:rPr>
-          <w:iCs/>
-        </w:rPr>
-        <w:t>(</w:t>
-      </w:r>
-      <w:r>
-        <w:rPr>
-          <w:i/>
-          <w:iCs/>
-        </w:rPr>
-        <w:t>figure caption</w:t>
-      </w:r>
-      <w:r>
-        <w:rPr>
-          <w:iCs/>
-        </w:rPr>
-        <w:t>)</w:t>
-      </w:r>
-    </w:p>
-    <w:p>
-      <w:pPr>
-        <w:pStyle w:val="BodyText"/>
-      </w:pPr>
-      <w:r>
-        <w:t xml:space="preserve">Figure Labels: Use 8 point Times New Roman for Figure labels. Use words rather than symbols or abbreviations when writing Figure axis labels to avoid confusing the reader. As an </w:t>
-      </w:r>
-      <w:r>
-        <w:t>example, write the quantity “Magnetization”, or “Magnetization, M”, not just “M”. If including units in the label, present them within parentheses. Do not label axes only with units. In the example, write “Magnetization (A/m)” or “Magnetization {A[m(1)]}”, not just “A/m”. Do not label axes</w:t>
-      </w:r>
-      <w:r>
-        <w:t xml:space="preserve"> </w:t>
-      </w:r>
-      <w:r>
-        <w:t>with a ratio of quantities and units. For example, write “Temperature (K)”, not “Temperature/K”.</w:t>
-      </w:r>
-    </w:p>
-    <w:p>
-      <w:pPr>
-        <w:pStyle w:val="Heading5"/>
-      </w:pPr>
-      <w:r>
-        <w:t>Acknowledgment</w:t>
-      </w:r>
-      <w:r>
-        <w:t xml:space="preserve"> </w:t>
-      </w:r>
-      <w:r>
-        <w:rPr>
-          <w:i/>
-          <w:iCs/>
-        </w:rPr>
-        <w:t>(</w:t>
-      </w:r>
-      <w:r>
-        <w:rPr>
-          <w:i/>
-          <w:iCs/>
-          <w:smallCaps w:val="0"/>
-        </w:rPr>
-        <w:t>Heading 5</w:t>
-      </w:r>
-      <w:r>
-        <w:rPr>
-          <w:i/>
-          <w:iCs/>
-        </w:rPr>
-        <w:t>)</w:t>
-      </w:r>
-    </w:p>
-    <w:p>
-      <w:pPr>
-        <w:pStyle w:val="BodyText"/>
-      </w:pPr>
-      <w:r>
-        <w:t>The preferred spelling of the word “acknowledgment” in America is without an “e” after the “g</w:t>
-      </w:r>
-      <w:r>
-        <w:t>”. Avoid the stilted expression “</w:t>
-      </w:r>
-      <w:r>
-        <w:rPr>
-          <w:lang w:val="en-US" w:eastAsia="x-none"/>
-        </w:rPr>
-        <w:t>o</w:t>
-      </w:r>
-      <w:r>
-        <w:t xml:space="preserve">ne of us (R. B. G.) thanks </w:t>
-      </w:r>
-      <w:r>
-        <w:t>...</w:t>
-      </w:r>
-      <w:r>
-        <w:rPr>
-          <w:lang w:val="en-US" w:eastAsia="x-none"/>
-        </w:rPr>
-        <w:t xml:space="preserve">”.  </w:t>
-      </w:r>
-      <w:r>
-        <w:t>Instead, try “R. B. G. thanks</w:t>
-      </w:r>
-      <w:r>
-        <w:t>...</w:t>
-      </w:r>
-      <w:r>
-        <w:t>”.</w:t>
-      </w:r>
-      <w:r>
-        <w:rPr>
-          <w:lang w:val="en-US" w:eastAsia="x-none"/>
-        </w:rPr>
-        <w:t xml:space="preserve"> </w:t>
-      </w:r>
-      <w:r>
-        <w:t>Put spons</w:t>
-      </w:r>
-      <w:r>
-        <w:t>or acknowledgments in the unnum</w:t>
-      </w:r>
-      <w:r>
-        <w:t>bered footnote on the first page.</w:t>
-      </w:r>
-    </w:p>
-    <w:p/>
-    <w:p>
-      <w:pPr>
-        <w:pStyle w:val="Heading5"/>
-      </w:pPr>
-      <w:r>
         <w:t>References</w:t>
       </w:r>
     </w:p>
     <w:p>
       <w:pPr>
-        <w:pStyle w:val="BodyText"/>
-      </w:pPr>
-      <w:r>
-        <w:t>The template will number citations consecutively within brackets [1]. The sentence punctuation follows the bracket [2]. Refer simply to the reference number, as in [3]—do not use “Ref. [3]” or “reference [3]” except at the beginning of a sentence: “Reference [3] was the first</w:t>
-      </w:r>
-      <w:r>
-        <w:rPr>
-          <w:lang w:val="en-US" w:eastAsia="x-none"/>
-        </w:rPr>
-        <w:t xml:space="preserve"> </w:t>
-      </w:r>
-      <w:r>
-        <w:t>...</w:t>
-      </w:r>
-      <w:r>
-        <w:t>”</w:t>
-      </w:r>
-    </w:p>
-    <w:p>
-      <w:pPr>
-        <w:pStyle w:val="BodyText"/>
-      </w:pPr>
-      <w:r>
-        <w:t>Number footnotes separately in superscripts. Place the actual footnote at the bottom of the column in which it was cited. Do not put footnotes in the</w:t>
-      </w:r>
-      <w:r>
-        <w:rPr>
-          <w:lang w:val="en-US" w:eastAsia="x-none"/>
-        </w:rPr>
-        <w:t xml:space="preserve"> abstract or</w:t>
-      </w:r>
-      <w:r>
-        <w:t xml:space="preserve"> reference list. Use letters for table footnotes.</w:t>
-      </w:r>
-    </w:p>
-    <w:p>
-      <w:pPr>
-        <w:pStyle w:val="BodyText"/>
-      </w:pPr>
-      <w:r>
-        <w:t>Unless there are six au</w:t>
-      </w:r>
-      <w:r>
-        <w:t>thors or more give all authors</w:t>
-      </w:r>
-      <w:r>
-        <w:rPr>
-          <w:lang w:val="en-US" w:eastAsia="x-none"/>
-        </w:rPr>
-        <w:t xml:space="preserve">’ </w:t>
-      </w:r>
-      <w:r>
-        <w:t>names; do not use “et al.”. Papers that have not been published, even if they have been submitted for publication, should be cited as “unpublished” [4]. Papers that have been accepted for publication should be cited as “in press” [5]. Capitalize only the first word in a paper title, except for proper nouns and element symbols.</w:t>
-      </w:r>
-    </w:p>
-    <w:p>
-      <w:pPr>
-        <w:pStyle w:val="BodyText"/>
-      </w:pPr>
-      <w:r>
-        <w:t xml:space="preserve">For </w:t>
-      </w:r>
-      <w:r>
-        <w:t>papers</w:t>
-      </w:r>
-      <w:r>
-        <w:t xml:space="preserve"> published in translation journals, please give the English citation first, followed by the original foreign-language citation [6].</w:t>
-      </w:r>
-    </w:p>
-    <w:p/>
+        <w:jc w:val="both"/>
+      </w:pPr>
+    </w:p>
     <w:p>
       <w:pPr>
         <w:pStyle w:val="references"/>
         <w:ind w:left="354" w:hanging="354"/>
       </w:pPr>
       <w:r>
-        <w:pict w14:anchorId="69FDAA71">
-          <v:shapetype id="_x0000_t202" coordsize="21600,21600" o:spt="202" path="m,l,21600r21600,l21600,xe">
-            <v:stroke joinstyle="miter"/>
-            <v:path gradientshapeok="t" o:connecttype="rect"/>
-          </v:shapetype>
-          <v:shape id="_x0000_s1032" type="#_x0000_t202" style="position:absolute;left:0;text-align:left;margin-left:-269.15pt;margin-top:168.75pt;width:252pt;height:90pt;z-index:-1;mso-wrap-edited:f" wrapcoords="-64 0 -64 21600 21664 21600 21664 0 -64 0">
-            <v:textbox style="mso-next-textbox:#_x0000_s1032">
-              <w:txbxContent>
-                <w:p>
-                  <w:pPr>
-                    <w:pStyle w:val="BodyText"/>
-                  </w:pPr>
-                  <w:r>
-                    <w:t>We suggest that you use a text box to insert a graphic (which is ideally a 300 dpi TIFF or EPS file, with all fonts embedded) because, in an MSW document, this method is somewhat more stable than directly inserting a picture.</w:t>
-                  </w:r>
-                </w:p>
-                <w:p>
-                  <w:pPr>
-                    <w:pStyle w:val="BodyText"/>
-                  </w:pPr>
-                  <w:r>
-                    <w:t>To have non-visible rules on your frame, use the MSWord “Format” pull-down menu, select Text Box &gt; Colors and Lines to choose No Fill and No Line.</w:t>
-                  </w:r>
-                </w:p>
-              </w:txbxContent>
-            </v:textbox>
-            <w10:wrap type="tight"/>
-          </v:shape>
-        </w:pict>
-      </w:r>
-      <w:r>
-        <w:t xml:space="preserve">G. Eason, B. Noble, and I. N. Sneddon, “On certain integrals of Lipschitz-Hankel type involving products of Bessel functions,” Phil. Trans. Roy. Soc. London, vol. A247, pp. 529–551, April 1955. </w:t>
-      </w:r>
-      <w:r>
-        <w:rPr>
-          <w:i/>
-          <w:iCs/>
-        </w:rPr>
-        <w:t>(references)</w:t>
-      </w:r>
-    </w:p>
-    <w:p>
-      <w:pPr>
-        <w:pStyle w:val="references"/>
-        <w:ind w:left="354" w:hanging="354"/>
-      </w:pPr>
-      <w:r>
-        <w:t>J. Clerk Maxwell, A Treatise on Electricity and Magnetism, 3rd ed., vol. 2. Oxford: Clarendon, 1892, pp.68–73.</w:t>
-      </w:r>
-    </w:p>
-    <w:p>
-      <w:pPr>
-        <w:pStyle w:val="references"/>
-        <w:ind w:left="354" w:hanging="354"/>
-      </w:pPr>
-      <w:r>
-        <w:t>I. S. Jacobs and C. P. Bean, “Fine particles, thin films and exchange anisotropy,” in Magnetism, vol. III, G. T. Rado and H. Suhl, Eds. New York: Academic, 1963, pp. 271–350.</w:t>
-      </w:r>
-    </w:p>
-    <w:p>
-      <w:pPr>
-        <w:pStyle w:val="references"/>
-        <w:ind w:left="354" w:hanging="354"/>
-      </w:pPr>
-      <w:r>
-        <w:t>K. Elissa, “Title of paper if known,” unpublished.</w:t>
-      </w:r>
-    </w:p>
-    <w:p>
-      <w:pPr>
-        <w:pStyle w:val="references"/>
-        <w:ind w:left="354" w:hanging="354"/>
-      </w:pPr>
-      <w:r>
-        <w:t>R. Nicole, “Title of paper with only first word capitalized,” J. Name Stand. Abbrev., in press.</w:t>
-      </w:r>
-    </w:p>
-    <w:p>
-      <w:pPr>
-        <w:pStyle w:val="references"/>
-        <w:ind w:left="354" w:hanging="354"/>
-      </w:pPr>
-      <w:r>
-        <w:t>Y. Yorozu, M. Hirano, K. Oka, and Y. Tagawa, “Electron spectroscopy studies on magneto-optical media and plastic substrate interface,” IEEE Transl. J. Magn. Japan, vol. 2, pp. 740–741, August 1987 [Digests 9th Annual Conf. Magnetics Japan, p. 301, 1982].</w:t>
-      </w:r>
-    </w:p>
-    <w:p>
-      <w:pPr>
-        <w:pStyle w:val="references"/>
-        <w:ind w:left="354" w:hanging="354"/>
-      </w:pPr>
-      <w:r>
-        <w:t>Figure 1 reference</w:t>
+        <w:t>W. Chang, D. Lavoie-Boutin, M. Lashari,</w:t>
+      </w:r>
+      <w:r>
+        <w:t xml:space="preserve"> and</w:t>
+      </w:r>
+      <w:r>
+        <w:t xml:space="preserve"> S. Sheriff, “MIPS 5 Stage Pipeline”, unpublished</w:t>
+      </w:r>
+      <w:r>
+        <w:t>.</w:t>
       </w:r>
     </w:p>
     <w:p>
@@ -2101,7 +1097,7 @@
     <w:p/>
     <w:p/>
     <w:sectPr>
-      <w:footerReference w:type="first" r:id="rId10"/>
+      <w:footerReference w:type="first" r:id="rId12"/>
       <w:type w:val="continuous"/>
       <w:pgSz w:w="12240" w:h="15840" w:code="1"/>
       <w:pgMar w:top="1080" w:right="893" w:bottom="1440" w:left="893" w:header="720" w:footer="720" w:gutter="0"/>
@@ -2113,7 +1109,7 @@
 </file>
 
 <file path=word/endnotes.xml><?xml version="1.0" encoding="utf-8"?>
-<w:endnotes xmlns:wpc="http://schemas.microsoft.com/office/word/2010/wordprocessingCanvas" xmlns:cx="http://schemas.microsoft.com/office/drawing/2014/chartex" xmlns:cx1="http://schemas.microsoft.com/office/drawing/2015/9/8/chartex" xmlns:cx2="http://schemas.microsoft.com/office/drawing/2015/10/21/chartex" xmlns:cx3="http://schemas.microsoft.com/office/drawing/2016/5/9/chartex" xmlns:cx4="http://schemas.microsoft.com/office/drawing/2016/5/10/chartex" xmlns:cx5="http://schemas.microsoft.com/office/drawing/2016/5/11/chartex" xmlns:cx6="http://schemas.microsoft.com/office/drawing/2016/5/12/chartex" xmlns:cx7="http://schemas.microsoft.com/office/drawing/2016/5/13/chartex" xmlns:cx8="http://schemas.microsoft.com/office/drawing/2016/5/14/chartex" xmlns:mc="http://schemas.openxmlformats.org/markup-compatibility/2006" xmlns:aink="http://schemas.microsoft.com/office/drawing/2016/ink" xmlns:am3d="http://schemas.microsoft.com/office/drawing/2017/model3d" xmlns:o="urn:schemas-microsoft-com:office:office" xmlns:r="http://schemas.openxmlformats.org/officeDocument/2006/relationships" xmlns:m="http://schemas.openxmlformats.org/officeDocument/2006/math" xmlns:v="urn:schemas-microsoft-com:vml" xmlns:wp14="http://schemas.microsoft.com/office/word/2010/wordprocessingDrawing" xmlns:wp="http://schemas.openxmlformats.org/drawingml/2006/wordprocessingDrawing" xmlns:w10="urn:schemas-microsoft-com:office:word" xmlns:w="http://schemas.openxmlformats.org/wordprocessingml/2006/main" xmlns:w14="http://schemas.microsoft.com/office/word/2010/wordml" xmlns:w15="http://schemas.microsoft.com/office/word/2012/wordml" xmlns:w16cid="http://schemas.microsoft.com/office/word/2016/wordml/cid" xmlns:w16se="http://schemas.microsoft.com/office/word/2015/wordml/symex" xmlns:wpg="http://schemas.microsoft.com/office/word/2010/wordprocessingGroup" xmlns:wpi="http://schemas.microsoft.com/office/word/2010/wordprocessingInk" xmlns:wne="http://schemas.microsoft.com/office/word/2006/wordml" xmlns:wps="http://schemas.microsoft.com/office/word/2010/wordprocessingShape" mc:Ignorable="w14 w15 w16se w16cid wp14">
+<w:endnotes xmlns:wpc="http://schemas.microsoft.com/office/word/2010/wordprocessingCanvas" xmlns:mo="http://schemas.microsoft.com/office/mac/office/2008/main" xmlns:mc="http://schemas.openxmlformats.org/markup-compatibility/2006" xmlns:mv="urn:schemas-microsoft-com:mac:vml" xmlns:o="urn:schemas-microsoft-com:office:office" xmlns:r="http://schemas.openxmlformats.org/officeDocument/2006/relationships" xmlns:m="http://schemas.openxmlformats.org/officeDocument/2006/math" xmlns:v="urn:schemas-microsoft-com:vml" xmlns:wp14="http://schemas.microsoft.com/office/word/2010/wordprocessingDrawing" xmlns:wp="http://schemas.openxmlformats.org/drawingml/2006/wordprocessingDrawing" xmlns:w10="urn:schemas-microsoft-com:office:word" xmlns:w="http://schemas.openxmlformats.org/wordprocessingml/2006/main" xmlns:w14="http://schemas.microsoft.com/office/word/2010/wordml" xmlns:wpg="http://schemas.microsoft.com/office/word/2010/wordprocessingGroup" xmlns:wpi="http://schemas.microsoft.com/office/word/2010/wordprocessingInk" xmlns:wne="http://schemas.microsoft.com/office/word/2006/wordml" xmlns:wps="http://schemas.microsoft.com/office/word/2010/wordprocessingShape" mc:Ignorable="w14 wp14 mv">
   <w:endnote w:type="separator" w:id="-1">
     <w:p>
       <w:r>
@@ -2132,7 +1128,7 @@
 </file>
 
 <file path=word/footer1.xml><?xml version="1.0" encoding="utf-8"?>
-<w:ftr xmlns:wpc="http://schemas.microsoft.com/office/word/2010/wordprocessingCanvas" xmlns:cx="http://schemas.microsoft.com/office/drawing/2014/chartex" xmlns:cx1="http://schemas.microsoft.com/office/drawing/2015/9/8/chartex" xmlns:cx2="http://schemas.microsoft.com/office/drawing/2015/10/21/chartex" xmlns:cx3="http://schemas.microsoft.com/office/drawing/2016/5/9/chartex" xmlns:cx4="http://schemas.microsoft.com/office/drawing/2016/5/10/chartex" xmlns:cx5="http://schemas.microsoft.com/office/drawing/2016/5/11/chartex" xmlns:cx6="http://schemas.microsoft.com/office/drawing/2016/5/12/chartex" xmlns:cx7="http://schemas.microsoft.com/office/drawing/2016/5/13/chartex" xmlns:cx8="http://schemas.microsoft.com/office/drawing/2016/5/14/chartex" xmlns:mc="http://schemas.openxmlformats.org/markup-compatibility/2006" xmlns:aink="http://schemas.microsoft.com/office/drawing/2016/ink" xmlns:am3d="http://schemas.microsoft.com/office/drawing/2017/model3d" xmlns:o="urn:schemas-microsoft-com:office:office" xmlns:r="http://schemas.openxmlformats.org/officeDocument/2006/relationships" xmlns:m="http://schemas.openxmlformats.org/officeDocument/2006/math" xmlns:v="urn:schemas-microsoft-com:vml" xmlns:wp14="http://schemas.microsoft.com/office/word/2010/wordprocessingDrawing" xmlns:wp="http://schemas.openxmlformats.org/drawingml/2006/wordprocessingDrawing" xmlns:w10="urn:schemas-microsoft-com:office:word" xmlns:w="http://schemas.openxmlformats.org/wordprocessingml/2006/main" xmlns:w14="http://schemas.microsoft.com/office/word/2010/wordml" xmlns:w15="http://schemas.microsoft.com/office/word/2012/wordml" xmlns:w16cid="http://schemas.microsoft.com/office/word/2016/wordml/cid" xmlns:w16se="http://schemas.microsoft.com/office/word/2015/wordml/symex" xmlns:wpg="http://schemas.microsoft.com/office/word/2010/wordprocessingGroup" xmlns:wpi="http://schemas.microsoft.com/office/word/2010/wordprocessingInk" xmlns:wne="http://schemas.microsoft.com/office/word/2006/wordml" xmlns:wps="http://schemas.microsoft.com/office/word/2010/wordprocessingShape" mc:Ignorable="w14 w15 w16se w16cid wp14">
+<w:ftr xmlns:wpc="http://schemas.microsoft.com/office/word/2010/wordprocessingCanvas" xmlns:mo="http://schemas.microsoft.com/office/mac/office/2008/main" xmlns:mc="http://schemas.openxmlformats.org/markup-compatibility/2006" xmlns:mv="urn:schemas-microsoft-com:mac:vml" xmlns:o="urn:schemas-microsoft-com:office:office" xmlns:r="http://schemas.openxmlformats.org/officeDocument/2006/relationships" xmlns:m="http://schemas.openxmlformats.org/officeDocument/2006/math" xmlns:v="urn:schemas-microsoft-com:vml" xmlns:wp14="http://schemas.microsoft.com/office/word/2010/wordprocessingDrawing" xmlns:wp="http://schemas.openxmlformats.org/drawingml/2006/wordprocessingDrawing" xmlns:w10="urn:schemas-microsoft-com:office:word" xmlns:w="http://schemas.openxmlformats.org/wordprocessingml/2006/main" xmlns:w14="http://schemas.microsoft.com/office/word/2010/wordml" xmlns:wpg="http://schemas.microsoft.com/office/word/2010/wordprocessingGroup" xmlns:wpi="http://schemas.microsoft.com/office/word/2010/wordprocessingInk" xmlns:wne="http://schemas.microsoft.com/office/word/2006/wordml" xmlns:wps="http://schemas.microsoft.com/office/word/2010/wordprocessingShape" mc:Ignorable="w14 wp14">
   <w:p>
     <w:pPr>
       <w:pStyle w:val="Footer"/>
@@ -2154,7 +1150,29 @@
 </file>
 
 <file path=word/footer2.xml><?xml version="1.0" encoding="utf-8"?>
-<w:ftr xmlns:wpc="http://schemas.microsoft.com/office/word/2010/wordprocessingCanvas" xmlns:cx="http://schemas.microsoft.com/office/drawing/2014/chartex" xmlns:cx1="http://schemas.microsoft.com/office/drawing/2015/9/8/chartex" xmlns:cx2="http://schemas.microsoft.com/office/drawing/2015/10/21/chartex" xmlns:cx3="http://schemas.microsoft.com/office/drawing/2016/5/9/chartex" xmlns:cx4="http://schemas.microsoft.com/office/drawing/2016/5/10/chartex" xmlns:cx5="http://schemas.microsoft.com/office/drawing/2016/5/11/chartex" xmlns:cx6="http://schemas.microsoft.com/office/drawing/2016/5/12/chartex" xmlns:cx7="http://schemas.microsoft.com/office/drawing/2016/5/13/chartex" xmlns:cx8="http://schemas.microsoft.com/office/drawing/2016/5/14/chartex" xmlns:mc="http://schemas.openxmlformats.org/markup-compatibility/2006" xmlns:aink="http://schemas.microsoft.com/office/drawing/2016/ink" xmlns:am3d="http://schemas.microsoft.com/office/drawing/2017/model3d" xmlns:o="urn:schemas-microsoft-com:office:office" xmlns:r="http://schemas.openxmlformats.org/officeDocument/2006/relationships" xmlns:m="http://schemas.openxmlformats.org/officeDocument/2006/math" xmlns:v="urn:schemas-microsoft-com:vml" xmlns:wp14="http://schemas.microsoft.com/office/word/2010/wordprocessingDrawing" xmlns:wp="http://schemas.openxmlformats.org/drawingml/2006/wordprocessingDrawing" xmlns:w10="urn:schemas-microsoft-com:office:word" xmlns:w="http://schemas.openxmlformats.org/wordprocessingml/2006/main" xmlns:w14="http://schemas.microsoft.com/office/word/2010/wordml" xmlns:w15="http://schemas.microsoft.com/office/word/2012/wordml" xmlns:w16cid="http://schemas.microsoft.com/office/word/2016/wordml/cid" xmlns:w16se="http://schemas.microsoft.com/office/word/2015/wordml/symex" xmlns:wpg="http://schemas.microsoft.com/office/word/2010/wordprocessingGroup" xmlns:wpi="http://schemas.microsoft.com/office/word/2010/wordprocessingInk" xmlns:wne="http://schemas.microsoft.com/office/word/2006/wordml" xmlns:wps="http://schemas.microsoft.com/office/word/2010/wordprocessingShape" mc:Ignorable="w14 w15 w16se w16cid wp14">
+<w:ftr xmlns:wpc="http://schemas.microsoft.com/office/word/2010/wordprocessingCanvas" xmlns:mo="http://schemas.microsoft.com/office/mac/office/2008/main" xmlns:mc="http://schemas.openxmlformats.org/markup-compatibility/2006" xmlns:mv="urn:schemas-microsoft-com:mac:vml" xmlns:o="urn:schemas-microsoft-com:office:office" xmlns:r="http://schemas.openxmlformats.org/officeDocument/2006/relationships" xmlns:m="http://schemas.openxmlformats.org/officeDocument/2006/math" xmlns:v="urn:schemas-microsoft-com:vml" xmlns:wp14="http://schemas.microsoft.com/office/word/2010/wordprocessingDrawing" xmlns:wp="http://schemas.openxmlformats.org/drawingml/2006/wordprocessingDrawing" xmlns:w10="urn:schemas-microsoft-com:office:word" xmlns:w="http://schemas.openxmlformats.org/wordprocessingml/2006/main" xmlns:w14="http://schemas.microsoft.com/office/word/2010/wordml" xmlns:wpg="http://schemas.microsoft.com/office/word/2010/wordprocessingGroup" xmlns:wpi="http://schemas.microsoft.com/office/word/2010/wordprocessingInk" xmlns:wne="http://schemas.microsoft.com/office/word/2006/wordml" xmlns:wps="http://schemas.microsoft.com/office/word/2010/wordprocessingShape" mc:Ignorable="w14 wp14">
+  <w:p>
+    <w:pPr>
+      <w:pStyle w:val="Footer"/>
+      <w:jc w:val="left"/>
+      <w:rPr>
+        <w:sz w:val="16"/>
+        <w:szCs w:val="16"/>
+      </w:rPr>
+    </w:pPr>
+    <w:r>
+      <w:rPr>
+        <w:sz w:val="16"/>
+        <w:szCs w:val="16"/>
+      </w:rPr>
+      <w:t>XXX-X-XXXX-XXXX-X/XX/$XX.00 ©20XX IEEE</w:t>
+    </w:r>
+  </w:p>
+</w:ftr>
+</file>
+
+<file path=word/footer3.xml><?xml version="1.0" encoding="utf-8"?>
+<w:ftr xmlns:wpc="http://schemas.microsoft.com/office/word/2010/wordprocessingCanvas" xmlns:mo="http://schemas.microsoft.com/office/mac/office/2008/main" xmlns:mc="http://schemas.openxmlformats.org/markup-compatibility/2006" xmlns:mv="urn:schemas-microsoft-com:mac:vml" xmlns:o="urn:schemas-microsoft-com:office:office" xmlns:r="http://schemas.openxmlformats.org/officeDocument/2006/relationships" xmlns:m="http://schemas.openxmlformats.org/officeDocument/2006/math" xmlns:v="urn:schemas-microsoft-com:vml" xmlns:wp14="http://schemas.microsoft.com/office/word/2010/wordprocessingDrawing" xmlns:wp="http://schemas.openxmlformats.org/drawingml/2006/wordprocessingDrawing" xmlns:w10="urn:schemas-microsoft-com:office:word" xmlns:w="http://schemas.openxmlformats.org/wordprocessingml/2006/main" xmlns:w14="http://schemas.microsoft.com/office/word/2010/wordml" xmlns:wpg="http://schemas.microsoft.com/office/word/2010/wordprocessingGroup" xmlns:wpi="http://schemas.microsoft.com/office/word/2010/wordprocessingInk" xmlns:wne="http://schemas.microsoft.com/office/word/2006/wordml" xmlns:wps="http://schemas.microsoft.com/office/word/2010/wordprocessingShape" mc:Ignorable="w14 wp14">
   <w:p>
     <w:pPr>
       <w:pStyle w:val="Footer"/>
@@ -2176,7 +1194,7 @@
 </file>
 
 <file path=word/footnotes.xml><?xml version="1.0" encoding="utf-8"?>
-<w:footnotes xmlns:wpc="http://schemas.microsoft.com/office/word/2010/wordprocessingCanvas" xmlns:cx="http://schemas.microsoft.com/office/drawing/2014/chartex" xmlns:cx1="http://schemas.microsoft.com/office/drawing/2015/9/8/chartex" xmlns:cx2="http://schemas.microsoft.com/office/drawing/2015/10/21/chartex" xmlns:cx3="http://schemas.microsoft.com/office/drawing/2016/5/9/chartex" xmlns:cx4="http://schemas.microsoft.com/office/drawing/2016/5/10/chartex" xmlns:cx5="http://schemas.microsoft.com/office/drawing/2016/5/11/chartex" xmlns:cx6="http://schemas.microsoft.com/office/drawing/2016/5/12/chartex" xmlns:cx7="http://schemas.microsoft.com/office/drawing/2016/5/13/chartex" xmlns:cx8="http://schemas.microsoft.com/office/drawing/2016/5/14/chartex" xmlns:mc="http://schemas.openxmlformats.org/markup-compatibility/2006" xmlns:aink="http://schemas.microsoft.com/office/drawing/2016/ink" xmlns:am3d="http://schemas.microsoft.com/office/drawing/2017/model3d" xmlns:o="urn:schemas-microsoft-com:office:office" xmlns:r="http://schemas.openxmlformats.org/officeDocument/2006/relationships" xmlns:m="http://schemas.openxmlformats.org/officeDocument/2006/math" xmlns:v="urn:schemas-microsoft-com:vml" xmlns:wp14="http://schemas.microsoft.com/office/word/2010/wordprocessingDrawing" xmlns:wp="http://schemas.openxmlformats.org/drawingml/2006/wordprocessingDrawing" xmlns:w10="urn:schemas-microsoft-com:office:word" xmlns:w="http://schemas.openxmlformats.org/wordprocessingml/2006/main" xmlns:w14="http://schemas.microsoft.com/office/word/2010/wordml" xmlns:w15="http://schemas.microsoft.com/office/word/2012/wordml" xmlns:w16cid="http://schemas.microsoft.com/office/word/2016/wordml/cid" xmlns:w16se="http://schemas.microsoft.com/office/word/2015/wordml/symex" xmlns:wpg="http://schemas.microsoft.com/office/word/2010/wordprocessingGroup" xmlns:wpi="http://schemas.microsoft.com/office/word/2010/wordprocessingInk" xmlns:wne="http://schemas.microsoft.com/office/word/2006/wordml" xmlns:wps="http://schemas.microsoft.com/office/word/2010/wordprocessingShape" mc:Ignorable="w14 w15 w16se w16cid wp14">
+<w:footnotes xmlns:wpc="http://schemas.microsoft.com/office/word/2010/wordprocessingCanvas" xmlns:mo="http://schemas.microsoft.com/office/mac/office/2008/main" xmlns:mc="http://schemas.openxmlformats.org/markup-compatibility/2006" xmlns:mv="urn:schemas-microsoft-com:mac:vml" xmlns:o="urn:schemas-microsoft-com:office:office" xmlns:r="http://schemas.openxmlformats.org/officeDocument/2006/relationships" xmlns:m="http://schemas.openxmlformats.org/officeDocument/2006/math" xmlns:v="urn:schemas-microsoft-com:vml" xmlns:wp14="http://schemas.microsoft.com/office/word/2010/wordprocessingDrawing" xmlns:wp="http://schemas.openxmlformats.org/drawingml/2006/wordprocessingDrawing" xmlns:w10="urn:schemas-microsoft-com:office:word" xmlns:w="http://schemas.openxmlformats.org/wordprocessingml/2006/main" xmlns:w14="http://schemas.microsoft.com/office/word/2010/wordml" xmlns:wpg="http://schemas.microsoft.com/office/word/2010/wordprocessingGroup" xmlns:wpi="http://schemas.microsoft.com/office/word/2010/wordprocessingInk" xmlns:wne="http://schemas.microsoft.com/office/word/2006/wordml" xmlns:wps="http://schemas.microsoft.com/office/word/2010/wordprocessingShape" mc:Ignorable="w14 wp14 mv">
   <w:footnote w:type="separator" w:id="-1">
     <w:p>
       <w:r>
@@ -2195,8 +1213,8 @@
 </file>
 
 <file path=word/numbering.xml><?xml version="1.0" encoding="utf-8"?>
-<w:numbering xmlns:wpc="http://schemas.microsoft.com/office/word/2010/wordprocessingCanvas" xmlns:cx="http://schemas.microsoft.com/office/drawing/2014/chartex" xmlns:cx1="http://schemas.microsoft.com/office/drawing/2015/9/8/chartex" xmlns:cx2="http://schemas.microsoft.com/office/drawing/2015/10/21/chartex" xmlns:cx3="http://schemas.microsoft.com/office/drawing/2016/5/9/chartex" xmlns:cx4="http://schemas.microsoft.com/office/drawing/2016/5/10/chartex" xmlns:cx5="http://schemas.microsoft.com/office/drawing/2016/5/11/chartex" xmlns:cx6="http://schemas.microsoft.com/office/drawing/2016/5/12/chartex" xmlns:cx7="http://schemas.microsoft.com/office/drawing/2016/5/13/chartex" xmlns:cx8="http://schemas.microsoft.com/office/drawing/2016/5/14/chartex" xmlns:mc="http://schemas.openxmlformats.org/markup-compatibility/2006" xmlns:aink="http://schemas.microsoft.com/office/drawing/2016/ink" xmlns:am3d="http://schemas.microsoft.com/office/drawing/2017/model3d" xmlns:o="urn:schemas-microsoft-com:office:office" xmlns:r="http://schemas.openxmlformats.org/officeDocument/2006/relationships" xmlns:m="http://schemas.openxmlformats.org/officeDocument/2006/math" xmlns:v="urn:schemas-microsoft-com:vml" xmlns:wp14="http://schemas.microsoft.com/office/word/2010/wordprocessingDrawing" xmlns:wp="http://schemas.openxmlformats.org/drawingml/2006/wordprocessingDrawing" xmlns:w10="urn:schemas-microsoft-com:office:word" xmlns:w="http://schemas.openxmlformats.org/wordprocessingml/2006/main" xmlns:w14="http://schemas.microsoft.com/office/word/2010/wordml" xmlns:w15="http://schemas.microsoft.com/office/word/2012/wordml" xmlns:w16cid="http://schemas.microsoft.com/office/word/2016/wordml/cid" xmlns:w16se="http://schemas.microsoft.com/office/word/2015/wordml/symex" xmlns:wpg="http://schemas.microsoft.com/office/word/2010/wordprocessingGroup" xmlns:wpi="http://schemas.microsoft.com/office/word/2010/wordprocessingInk" xmlns:wne="http://schemas.microsoft.com/office/word/2006/wordml" xmlns:wps="http://schemas.microsoft.com/office/word/2010/wordprocessingShape" mc:Ignorable="w14 w15 w16se w16cid wp14">
-  <w:abstractNum w:abstractNumId="0" w15:restartNumberingAfterBreak="0">
+<w:numbering xmlns:wpc="http://schemas.microsoft.com/office/word/2010/wordprocessingCanvas" xmlns:mo="http://schemas.microsoft.com/office/mac/office/2008/main" xmlns:mc="http://schemas.openxmlformats.org/markup-compatibility/2006" xmlns:mv="urn:schemas-microsoft-com:mac:vml" xmlns:o="urn:schemas-microsoft-com:office:office" xmlns:r="http://schemas.openxmlformats.org/officeDocument/2006/relationships" xmlns:m="http://schemas.openxmlformats.org/officeDocument/2006/math" xmlns:v="urn:schemas-microsoft-com:vml" xmlns:wp14="http://schemas.microsoft.com/office/word/2010/wordprocessingDrawing" xmlns:wp="http://schemas.openxmlformats.org/drawingml/2006/wordprocessingDrawing" xmlns:w10="urn:schemas-microsoft-com:office:word" xmlns:w="http://schemas.openxmlformats.org/wordprocessingml/2006/main" xmlns:w14="http://schemas.microsoft.com/office/word/2010/wordml" xmlns:wpg="http://schemas.microsoft.com/office/word/2010/wordprocessingGroup" xmlns:wpi="http://schemas.microsoft.com/office/word/2010/wordprocessingInk" xmlns:wne="http://schemas.microsoft.com/office/word/2006/wordml" xmlns:wps="http://schemas.microsoft.com/office/word/2010/wordprocessingShape" mc:Ignorable="w14 wp14 mv">
+  <w:abstractNum w:abstractNumId="0">
     <w:nsid w:val="FFFFFF1D"/>
     <w:multiLevelType w:val="multilevel"/>
     <w:tmpl w:val="7A36CE9E"/>
@@ -2335,7 +1353,7 @@
       </w:rPr>
     </w:lvl>
   </w:abstractNum>
-  <w:abstractNum w:abstractNumId="1" w15:restartNumberingAfterBreak="0">
+  <w:abstractNum w:abstractNumId="1">
     <w:nsid w:val="FFFFFF7C"/>
     <w:multiLevelType w:val="singleLevel"/>
     <w:tmpl w:val="DD629BEE"/>
@@ -2355,7 +1373,7 @@
       </w:rPr>
     </w:lvl>
   </w:abstractNum>
-  <w:abstractNum w:abstractNumId="2" w15:restartNumberingAfterBreak="0">
+  <w:abstractNum w:abstractNumId="2">
     <w:nsid w:val="FFFFFF7D"/>
     <w:multiLevelType w:val="singleLevel"/>
     <w:tmpl w:val="2648E1C4"/>
@@ -2375,7 +1393,7 @@
       </w:rPr>
     </w:lvl>
   </w:abstractNum>
-  <w:abstractNum w:abstractNumId="3" w15:restartNumberingAfterBreak="0">
+  <w:abstractNum w:abstractNumId="3">
     <w:nsid w:val="FFFFFF7E"/>
     <w:multiLevelType w:val="singleLevel"/>
     <w:tmpl w:val="9D38DB54"/>
@@ -2395,7 +1413,7 @@
       </w:rPr>
     </w:lvl>
   </w:abstractNum>
-  <w:abstractNum w:abstractNumId="4" w15:restartNumberingAfterBreak="0">
+  <w:abstractNum w:abstractNumId="4">
     <w:nsid w:val="FFFFFF7F"/>
     <w:multiLevelType w:val="singleLevel"/>
     <w:tmpl w:val="632C24E2"/>
@@ -2415,7 +1433,7 @@
       </w:rPr>
     </w:lvl>
   </w:abstractNum>
-  <w:abstractNum w:abstractNumId="5" w15:restartNumberingAfterBreak="0">
+  <w:abstractNum w:abstractNumId="5">
     <w:nsid w:val="FFFFFF80"/>
     <w:multiLevelType w:val="singleLevel"/>
     <w:tmpl w:val="82268A14"/>
@@ -2435,7 +1453,7 @@
       </w:rPr>
     </w:lvl>
   </w:abstractNum>
-  <w:abstractNum w:abstractNumId="6" w15:restartNumberingAfterBreak="0">
+  <w:abstractNum w:abstractNumId="6">
     <w:nsid w:val="FFFFFF81"/>
     <w:multiLevelType w:val="singleLevel"/>
     <w:tmpl w:val="8C0E77FE"/>
@@ -2455,7 +1473,7 @@
       </w:rPr>
     </w:lvl>
   </w:abstractNum>
-  <w:abstractNum w:abstractNumId="7" w15:restartNumberingAfterBreak="0">
+  <w:abstractNum w:abstractNumId="7">
     <w:nsid w:val="FFFFFF82"/>
     <w:multiLevelType w:val="singleLevel"/>
     <w:tmpl w:val="174639B8"/>
@@ -2475,7 +1493,7 @@
       </w:rPr>
     </w:lvl>
   </w:abstractNum>
-  <w:abstractNum w:abstractNumId="8" w15:restartNumberingAfterBreak="0">
+  <w:abstractNum w:abstractNumId="8">
     <w:nsid w:val="FFFFFF83"/>
     <w:multiLevelType w:val="singleLevel"/>
     <w:tmpl w:val="B1ACC408"/>
@@ -2495,7 +1513,7 @@
       </w:rPr>
     </w:lvl>
   </w:abstractNum>
-  <w:abstractNum w:abstractNumId="9" w15:restartNumberingAfterBreak="0">
+  <w:abstractNum w:abstractNumId="9">
     <w:nsid w:val="FFFFFF88"/>
     <w:multiLevelType w:val="singleLevel"/>
     <w:tmpl w:val="229E8DFE"/>
@@ -2515,7 +1533,7 @@
       </w:rPr>
     </w:lvl>
   </w:abstractNum>
-  <w:abstractNum w:abstractNumId="10" w15:restartNumberingAfterBreak="0">
+  <w:abstractNum w:abstractNumId="10">
     <w:nsid w:val="FFFFFF89"/>
     <w:multiLevelType w:val="singleLevel"/>
     <w:tmpl w:val="EA847AFE"/>
@@ -2535,7 +1553,7 @@
       </w:rPr>
     </w:lvl>
   </w:abstractNum>
-  <w:abstractNum w:abstractNumId="11" w15:restartNumberingAfterBreak="0">
+  <w:abstractNum w:abstractNumId="11">
     <w:nsid w:val="1E177E97"/>
     <w:multiLevelType w:val="hybridMultilevel"/>
     <w:tmpl w:val="A6463BCE"/>
@@ -2648,7 +1666,7 @@
       </w:rPr>
     </w:lvl>
   </w:abstractNum>
-  <w:abstractNum w:abstractNumId="12" w15:restartNumberingAfterBreak="0">
+  <w:abstractNum w:abstractNumId="12">
     <w:nsid w:val="20AF0333"/>
     <w:multiLevelType w:val="hybridMultilevel"/>
     <w:tmpl w:val="CB0E7F4E"/>
@@ -2790,7 +1808,7 @@
       </w:rPr>
     </w:lvl>
   </w:abstractNum>
-  <w:abstractNum w:abstractNumId="13" w15:restartNumberingAfterBreak="0">
+  <w:abstractNum w:abstractNumId="13">
     <w:nsid w:val="26FE1FCF"/>
     <w:multiLevelType w:val="hybridMultilevel"/>
     <w:tmpl w:val="33826962"/>
@@ -2946,7 +1964,7 @@
       </w:rPr>
     </w:lvl>
   </w:abstractNum>
-  <w:abstractNum w:abstractNumId="14" w15:restartNumberingAfterBreak="0">
+  <w:abstractNum w:abstractNumId="14">
     <w:nsid w:val="37660336"/>
     <w:multiLevelType w:val="hybridMultilevel"/>
     <w:tmpl w:val="754EAC84"/>
@@ -3087,7 +2105,7 @@
       </w:rPr>
     </w:lvl>
   </w:abstractNum>
-  <w:abstractNum w:abstractNumId="15" w15:restartNumberingAfterBreak="0">
+  <w:abstractNum w:abstractNumId="15">
     <w:nsid w:val="39E54FC6"/>
     <w:multiLevelType w:val="singleLevel"/>
     <w:tmpl w:val="5B7288D4"/>
@@ -3107,7 +2125,7 @@
       </w:rPr>
     </w:lvl>
   </w:abstractNum>
-  <w:abstractNum w:abstractNumId="16" w15:restartNumberingAfterBreak="0">
+  <w:abstractNum w:abstractNumId="16">
     <w:nsid w:val="4189603E"/>
     <w:multiLevelType w:val="multilevel"/>
     <w:tmpl w:val="0AB06E12"/>
@@ -3302,7 +2320,7 @@
       </w:rPr>
     </w:lvl>
   </w:abstractNum>
-  <w:abstractNum w:abstractNumId="17" w15:restartNumberingAfterBreak="0">
+  <w:abstractNum w:abstractNumId="17">
     <w:nsid w:val="493C3F76"/>
     <w:multiLevelType w:val="hybridMultilevel"/>
     <w:tmpl w:val="9A9E418C"/>
@@ -3433,7 +2451,7 @@
       </w:rPr>
     </w:lvl>
   </w:abstractNum>
-  <w:abstractNum w:abstractNumId="18" w15:restartNumberingAfterBreak="0">
+  <w:abstractNum w:abstractNumId="18">
     <w:nsid w:val="52CA544A"/>
     <w:multiLevelType w:val="singleLevel"/>
     <w:tmpl w:val="AED6D67E"/>
@@ -3460,7 +2478,7 @@
       </w:rPr>
     </w:lvl>
   </w:abstractNum>
-  <w:abstractNum w:abstractNumId="19" w15:restartNumberingAfterBreak="0">
+  <w:abstractNum w:abstractNumId="19">
     <w:nsid w:val="6C402C58"/>
     <w:multiLevelType w:val="hybridMultilevel"/>
     <w:tmpl w:val="9A1CA078"/>
@@ -3605,7 +2623,7 @@
       </w:rPr>
     </w:lvl>
   </w:abstractNum>
-  <w:abstractNum w:abstractNumId="20" w15:restartNumberingAfterBreak="0">
+  <w:abstractNum w:abstractNumId="20">
     <w:nsid w:val="6CD32DA8"/>
     <w:multiLevelType w:val="singleLevel"/>
     <w:tmpl w:val="166470C2"/>
@@ -3707,7 +2725,7 @@
 </file>
 
 <file path=word/styles.xml><?xml version="1.0" encoding="utf-8"?>
-<w:styles xmlns:mc="http://schemas.openxmlformats.org/markup-compatibility/2006" xmlns:r="http://schemas.openxmlformats.org/officeDocument/2006/relationships" xmlns:w="http://schemas.openxmlformats.org/wordprocessingml/2006/main" xmlns:w14="http://schemas.microsoft.com/office/word/2010/wordml" xmlns:w15="http://schemas.microsoft.com/office/word/2012/wordml" xmlns:w16cid="http://schemas.microsoft.com/office/word/2016/wordml/cid" xmlns:w16se="http://schemas.microsoft.com/office/word/2015/wordml/symex" mc:Ignorable="w14 w15 w16se w16cid">
+<w:styles xmlns:mc="http://schemas.openxmlformats.org/markup-compatibility/2006" xmlns:r="http://schemas.openxmlformats.org/officeDocument/2006/relationships" xmlns:w="http://schemas.openxmlformats.org/wordprocessingml/2006/main" xmlns:w14="http://schemas.microsoft.com/office/word/2010/wordml" mc:Ignorable="w14">
   <w:docDefaults>
     <w:rPrDefault>
       <w:rPr>
@@ -3717,7 +2735,7 @@
     </w:rPrDefault>
     <w:pPrDefault/>
   </w:docDefaults>
-  <w:latentStyles w:defLockedState="0" w:defUIPriority="0" w:defSemiHidden="0" w:defUnhideWhenUsed="0" w:defQFormat="0" w:count="375">
+  <w:latentStyles w:defLockedState="0" w:defUIPriority="0" w:defSemiHidden="0" w:defUnhideWhenUsed="0" w:defQFormat="0" w:count="276">
     <w:lsdException w:name="Normal" w:qFormat="1"/>
     <w:lsdException w:name="heading 1" w:uiPriority="9" w:qFormat="1"/>
     <w:lsdException w:name="heading 2" w:uiPriority="9" w:qFormat="1"/>
@@ -3728,98 +2746,13 @@
     <w:lsdException w:name="heading 7" w:semiHidden="1" w:unhideWhenUsed="1" w:qFormat="1"/>
     <w:lsdException w:name="heading 8" w:semiHidden="1" w:unhideWhenUsed="1" w:qFormat="1"/>
     <w:lsdException w:name="heading 9" w:semiHidden="1" w:unhideWhenUsed="1" w:qFormat="1"/>
-    <w:lsdException w:name="index 3" w:semiHidden="1" w:unhideWhenUsed="1"/>
-    <w:lsdException w:name="index 4" w:semiHidden="1" w:unhideWhenUsed="1"/>
-    <w:lsdException w:name="index 5" w:semiHidden="1" w:unhideWhenUsed="1"/>
-    <w:lsdException w:name="index 6" w:semiHidden="1" w:unhideWhenUsed="1"/>
-    <w:lsdException w:name="index 7" w:semiHidden="1" w:unhideWhenUsed="1"/>
-    <w:lsdException w:name="index 8" w:semiHidden="1" w:unhideWhenUsed="1"/>
-    <w:lsdException w:name="index 9" w:semiHidden="1" w:unhideWhenUsed="1"/>
-    <w:lsdException w:name="toc 1" w:semiHidden="1" w:unhideWhenUsed="1"/>
-    <w:lsdException w:name="toc 2" w:semiHidden="1" w:unhideWhenUsed="1"/>
-    <w:lsdException w:name="toc 3" w:semiHidden="1" w:unhideWhenUsed="1"/>
-    <w:lsdException w:name="toc 4" w:semiHidden="1" w:unhideWhenUsed="1"/>
-    <w:lsdException w:name="toc 5" w:semiHidden="1" w:unhideWhenUsed="1"/>
-    <w:lsdException w:name="toc 6" w:semiHidden="1" w:unhideWhenUsed="1"/>
-    <w:lsdException w:name="toc 7" w:semiHidden="1" w:unhideWhenUsed="1"/>
-    <w:lsdException w:name="toc 8" w:semiHidden="1" w:unhideWhenUsed="1"/>
-    <w:lsdException w:name="toc 9" w:semiHidden="1" w:unhideWhenUsed="1"/>
-    <w:lsdException w:name="Normal Indent" w:semiHidden="1" w:unhideWhenUsed="1"/>
-    <w:lsdException w:name="footnote text" w:semiHidden="1" w:unhideWhenUsed="1"/>
-    <w:lsdException w:name="annotation text" w:semiHidden="1" w:unhideWhenUsed="1"/>
-    <w:lsdException w:name="header" w:semiHidden="1" w:unhideWhenUsed="1"/>
-    <w:lsdException w:name="footer" w:semiHidden="1" w:uiPriority="99" w:unhideWhenUsed="1"/>
-    <w:lsdException w:name="index heading" w:semiHidden="1" w:unhideWhenUsed="1"/>
     <w:lsdException w:name="caption" w:semiHidden="1" w:unhideWhenUsed="1" w:qFormat="1"/>
-    <w:lsdException w:name="table of figures" w:semiHidden="1" w:unhideWhenUsed="1"/>
-    <w:lsdException w:name="envelope address" w:semiHidden="1" w:unhideWhenUsed="1"/>
-    <w:lsdException w:name="envelope return" w:semiHidden="1" w:unhideWhenUsed="1"/>
-    <w:lsdException w:name="footnote reference" w:semiHidden="1" w:unhideWhenUsed="1"/>
-    <w:lsdException w:name="annotation reference" w:semiHidden="1" w:unhideWhenUsed="1"/>
-    <w:lsdException w:name="line number" w:semiHidden="1" w:unhideWhenUsed="1"/>
-    <w:lsdException w:name="page number" w:semiHidden="1" w:unhideWhenUsed="1"/>
-    <w:lsdException w:name="endnote reference" w:semiHidden="1" w:unhideWhenUsed="1"/>
-    <w:lsdException w:name="endnote text" w:semiHidden="1" w:unhideWhenUsed="1"/>
-    <w:lsdException w:name="table of authorities" w:semiHidden="1" w:unhideWhenUsed="1"/>
-    <w:lsdException w:name="macro" w:semiHidden="1" w:unhideWhenUsed="1"/>
-    <w:lsdException w:name="toa heading" w:semiHidden="1" w:unhideWhenUsed="1"/>
-    <w:lsdException w:name="List" w:semiHidden="1" w:unhideWhenUsed="1"/>
-    <w:lsdException w:name="List Bullet" w:semiHidden="1" w:unhideWhenUsed="1"/>
-    <w:lsdException w:name="List Number" w:semiHidden="1" w:unhideWhenUsed="1"/>
-    <w:lsdException w:name="List 2" w:semiHidden="1" w:unhideWhenUsed="1"/>
-    <w:lsdException w:name="List 3" w:semiHidden="1" w:unhideWhenUsed="1"/>
-    <w:lsdException w:name="List 4" w:semiHidden="1" w:unhideWhenUsed="1"/>
-    <w:lsdException w:name="List 5" w:semiHidden="1" w:unhideWhenUsed="1"/>
-    <w:lsdException w:name="List Bullet 3" w:semiHidden="1" w:unhideWhenUsed="1"/>
-    <w:lsdException w:name="List Bullet 4" w:semiHidden="1" w:unhideWhenUsed="1"/>
-    <w:lsdException w:name="List Number 3" w:semiHidden="1" w:unhideWhenUsed="1"/>
-    <w:lsdException w:name="List Number 4" w:semiHidden="1" w:unhideWhenUsed="1"/>
-    <w:lsdException w:name="List Number 5" w:semiHidden="1" w:unhideWhenUsed="1"/>
     <w:lsdException w:name="Title" w:qFormat="1"/>
-    <w:lsdException w:name="Closing" w:semiHidden="1" w:unhideWhenUsed="1"/>
-    <w:lsdException w:name="Signature" w:semiHidden="1" w:unhideWhenUsed="1"/>
-    <w:lsdException w:name="Default Paragraph Font" w:semiHidden="1" w:unhideWhenUsed="1"/>
-    <w:lsdException w:name="Body Text" w:semiHidden="1" w:uiPriority="99" w:unhideWhenUsed="1"/>
-    <w:lsdException w:name="Body Text Indent" w:semiHidden="1" w:unhideWhenUsed="1"/>
-    <w:lsdException w:name="List Continue" w:semiHidden="1" w:unhideWhenUsed="1"/>
-    <w:lsdException w:name="List Continue 2" w:semiHidden="1" w:unhideWhenUsed="1"/>
-    <w:lsdException w:name="List Continue 3" w:semiHidden="1" w:unhideWhenUsed="1"/>
-    <w:lsdException w:name="List Continue 4" w:semiHidden="1" w:unhideWhenUsed="1"/>
-    <w:lsdException w:name="List Continue 5" w:semiHidden="1" w:unhideWhenUsed="1"/>
-    <w:lsdException w:name="Message Header" w:semiHidden="1" w:unhideWhenUsed="1"/>
+    <w:lsdException w:name="Body Text" w:uiPriority="99"/>
     <w:lsdException w:name="Subtitle" w:qFormat="1"/>
-    <w:lsdException w:name="Salutation" w:semiHidden="1" w:unhideWhenUsed="1"/>
-    <w:lsdException w:name="Date" w:semiHidden="1" w:unhideWhenUsed="1"/>
-    <w:lsdException w:name="Body Text First Indent" w:semiHidden="1" w:unhideWhenUsed="1"/>
-    <w:lsdException w:name="Body Text First Indent 2" w:semiHidden="1" w:unhideWhenUsed="1"/>
-    <w:lsdException w:name="Body Text Indent 3" w:semiHidden="1" w:unhideWhenUsed="1"/>
-    <w:lsdException w:name="Block Text" w:semiHidden="1" w:unhideWhenUsed="1"/>
-    <w:lsdException w:name="Hyperlink" w:semiHidden="1" w:unhideWhenUsed="1"/>
-    <w:lsdException w:name="FollowedHyperlink" w:semiHidden="1" w:unhideWhenUsed="1"/>
     <w:lsdException w:name="Strong" w:qFormat="1"/>
     <w:lsdException w:name="Emphasis" w:qFormat="1"/>
-    <w:lsdException w:name="Document Map" w:semiHidden="1" w:unhideWhenUsed="1"/>
-    <w:lsdException w:name="Plain Text" w:semiHidden="1" w:unhideWhenUsed="1"/>
-    <w:lsdException w:name="E-mail Signature" w:semiHidden="1" w:unhideWhenUsed="1"/>
-    <w:lsdException w:name="HTML Top of Form" w:semiHidden="1" w:unhideWhenUsed="1"/>
-    <w:lsdException w:name="HTML Bottom of Form" w:semiHidden="1" w:unhideWhenUsed="1"/>
-    <w:lsdException w:name="Normal (Web)" w:semiHidden="1" w:unhideWhenUsed="1"/>
-    <w:lsdException w:name="HTML Acronym" w:semiHidden="1" w:unhideWhenUsed="1"/>
-    <w:lsdException w:name="HTML Address" w:semiHidden="1" w:unhideWhenUsed="1"/>
-    <w:lsdException w:name="HTML Cite" w:semiHidden="1" w:unhideWhenUsed="1"/>
-    <w:lsdException w:name="HTML Code" w:semiHidden="1" w:unhideWhenUsed="1"/>
-    <w:lsdException w:name="HTML Definition" w:semiHidden="1" w:unhideWhenUsed="1"/>
-    <w:lsdException w:name="HTML Keyboard" w:semiHidden="1" w:unhideWhenUsed="1"/>
-    <w:lsdException w:name="HTML Preformatted" w:semiHidden="1" w:unhideWhenUsed="1"/>
-    <w:lsdException w:name="HTML Sample" w:semiHidden="1" w:unhideWhenUsed="1"/>
-    <w:lsdException w:name="HTML Typewriter" w:semiHidden="1" w:unhideWhenUsed="1"/>
-    <w:lsdException w:name="HTML Variable" w:semiHidden="1" w:unhideWhenUsed="1"/>
     <w:lsdException w:name="Normal Table" w:semiHidden="1" w:unhideWhenUsed="1"/>
-    <w:lsdException w:name="annotation subject" w:semiHidden="1" w:unhideWhenUsed="1"/>
-    <w:lsdException w:name="No List" w:semiHidden="1" w:unhideWhenUsed="1"/>
-    <w:lsdException w:name="Outline List 1" w:semiHidden="1" w:unhideWhenUsed="1"/>
-    <w:lsdException w:name="Outline List 2" w:semiHidden="1" w:unhideWhenUsed="1"/>
-    <w:lsdException w:name="Outline List 3" w:semiHidden="1" w:unhideWhenUsed="1"/>
     <w:lsdException w:name="Table Simple 1" w:semiHidden="1" w:unhideWhenUsed="1"/>
     <w:lsdException w:name="Table Simple 2" w:semiHidden="1" w:unhideWhenUsed="1"/>
     <w:lsdException w:name="Table Simple 3" w:semiHidden="1" w:unhideWhenUsed="1"/>
@@ -3862,7 +2795,6 @@
     <w:lsdException w:name="Table Web 1" w:semiHidden="1" w:unhideWhenUsed="1"/>
     <w:lsdException w:name="Table Web 2" w:semiHidden="1" w:unhideWhenUsed="1"/>
     <w:lsdException w:name="Table Web 3" w:semiHidden="1" w:unhideWhenUsed="1"/>
-    <w:lsdException w:name="Balloon Text" w:semiHidden="1" w:unhideWhenUsed="1"/>
     <w:lsdException w:name="Table Theme" w:semiHidden="1" w:unhideWhenUsed="1"/>
     <w:lsdException w:name="Placeholder Text" w:semiHidden="1" w:uiPriority="99"/>
     <w:lsdException w:name="No Spacing" w:uiPriority="1" w:qFormat="1"/>
@@ -3975,105 +2907,6 @@
     <w:lsdException w:name="Book Title" w:uiPriority="33" w:qFormat="1"/>
     <w:lsdException w:name="Bibliography" w:semiHidden="1" w:uiPriority="37" w:unhideWhenUsed="1"/>
     <w:lsdException w:name="TOC Heading" w:semiHidden="1" w:uiPriority="39" w:unhideWhenUsed="1" w:qFormat="1"/>
-    <w:lsdException w:name="Grid Table 4" w:uiPriority="49"/>
-    <w:lsdException w:name="Grid Table 5 Dark" w:uiPriority="50"/>
-    <w:lsdException w:name="Grid Table 6 Colorful" w:uiPriority="51"/>
-    <w:lsdException w:name="Grid Table 7 Colorful" w:uiPriority="52"/>
-    <w:lsdException w:name="Grid Table 1 Light Accent 1" w:uiPriority="46"/>
-    <w:lsdException w:name="Grid Table 2 Accent 1" w:uiPriority="47"/>
-    <w:lsdException w:name="Grid Table 3 Accent 1" w:uiPriority="48"/>
-    <w:lsdException w:name="Grid Table 4 Accent 1" w:uiPriority="49"/>
-    <w:lsdException w:name="Grid Table 5 Dark Accent 1" w:uiPriority="50"/>
-    <w:lsdException w:name="Grid Table 6 Colorful Accent 1" w:uiPriority="51"/>
-    <w:lsdException w:name="Grid Table 7 Colorful Accent 1" w:uiPriority="52"/>
-    <w:lsdException w:name="Grid Table 1 Light Accent 2" w:uiPriority="46"/>
-    <w:lsdException w:name="Grid Table 2 Accent 2" w:uiPriority="47"/>
-    <w:lsdException w:name="Grid Table 3 Accent 2" w:uiPriority="48"/>
-    <w:lsdException w:name="Grid Table 4 Accent 2" w:uiPriority="49"/>
-    <w:lsdException w:name="Grid Table 5 Dark Accent 2" w:uiPriority="50"/>
-    <w:lsdException w:name="Grid Table 6 Colorful Accent 2" w:uiPriority="51"/>
-    <w:lsdException w:name="Grid Table 7 Colorful Accent 2" w:uiPriority="52"/>
-    <w:lsdException w:name="Grid Table 1 Light Accent 3" w:uiPriority="46"/>
-    <w:lsdException w:name="Grid Table 2 Accent 3" w:uiPriority="47"/>
-    <w:lsdException w:name="Grid Table 3 Accent 3" w:uiPriority="48"/>
-    <w:lsdException w:name="Grid Table 4 Accent 3" w:uiPriority="49"/>
-    <w:lsdException w:name="Grid Table 5 Dark Accent 3" w:uiPriority="50"/>
-    <w:lsdException w:name="Grid Table 6 Colorful Accent 3" w:uiPriority="51"/>
-    <w:lsdException w:name="Grid Table 7 Colorful Accent 3" w:uiPriority="52"/>
-    <w:lsdException w:name="Grid Table 1 Light Accent 4" w:uiPriority="46"/>
-    <w:lsdException w:name="Grid Table 2 Accent 4" w:uiPriority="47"/>
-    <w:lsdException w:name="Grid Table 3 Accent 4" w:uiPriority="48"/>
-    <w:lsdException w:name="Grid Table 4 Accent 4" w:uiPriority="49"/>
-    <w:lsdException w:name="Grid Table 5 Dark Accent 4" w:uiPriority="50"/>
-    <w:lsdException w:name="Grid Table 6 Colorful Accent 4" w:uiPriority="51"/>
-    <w:lsdException w:name="Grid Table 7 Colorful Accent 4" w:uiPriority="52"/>
-    <w:lsdException w:name="Grid Table 1 Light Accent 5" w:uiPriority="46"/>
-    <w:lsdException w:name="Grid Table 2 Accent 5" w:uiPriority="47"/>
-    <w:lsdException w:name="Grid Table 3 Accent 5" w:uiPriority="48"/>
-    <w:lsdException w:name="Grid Table 4 Accent 5" w:uiPriority="49"/>
-    <w:lsdException w:name="Grid Table 5 Dark Accent 5" w:uiPriority="50"/>
-    <w:lsdException w:name="Grid Table 6 Colorful Accent 5" w:uiPriority="51"/>
-    <w:lsdException w:name="Grid Table 7 Colorful Accent 5" w:uiPriority="52"/>
-    <w:lsdException w:name="Grid Table 1 Light Accent 6" w:uiPriority="46"/>
-    <w:lsdException w:name="Grid Table 2 Accent 6" w:uiPriority="47"/>
-    <w:lsdException w:name="Grid Table 3 Accent 6" w:uiPriority="48"/>
-    <w:lsdException w:name="Grid Table 4 Accent 6" w:uiPriority="49"/>
-    <w:lsdException w:name="Grid Table 5 Dark Accent 6" w:uiPriority="50"/>
-    <w:lsdException w:name="Grid Table 6 Colorful Accent 6" w:uiPriority="51"/>
-    <w:lsdException w:name="Grid Table 7 Colorful Accent 6" w:uiPriority="52"/>
-    <w:lsdException w:name="List Table 1 Light" w:uiPriority="46"/>
-    <w:lsdException w:name="List Table 2" w:uiPriority="47"/>
-    <w:lsdException w:name="List Table 3" w:uiPriority="48"/>
-    <w:lsdException w:name="List Table 4" w:uiPriority="49"/>
-    <w:lsdException w:name="List Table 5 Dark" w:uiPriority="50"/>
-    <w:lsdException w:name="List Table 6 Colorful" w:uiPriority="51"/>
-    <w:lsdException w:name="List Table 7 Colorful" w:uiPriority="52"/>
-    <w:lsdException w:name="List Table 1 Light Accent 1" w:uiPriority="46"/>
-    <w:lsdException w:name="List Table 2 Accent 1" w:uiPriority="47"/>
-    <w:lsdException w:name="List Table 3 Accent 1" w:uiPriority="48"/>
-    <w:lsdException w:name="List Table 4 Accent 1" w:uiPriority="49"/>
-    <w:lsdException w:name="List Table 5 Dark Accent 1" w:uiPriority="50"/>
-    <w:lsdException w:name="List Table 6 Colorful Accent 1" w:uiPriority="51"/>
-    <w:lsdException w:name="List Table 7 Colorful Accent 1" w:uiPriority="52"/>
-    <w:lsdException w:name="List Table 1 Light Accent 2" w:uiPriority="46"/>
-    <w:lsdException w:name="List Table 2 Accent 2" w:uiPriority="47"/>
-    <w:lsdException w:name="List Table 3 Accent 2" w:uiPriority="48"/>
-    <w:lsdException w:name="List Table 4 Accent 2" w:uiPriority="49"/>
-    <w:lsdException w:name="List Table 5 Dark Accent 2" w:uiPriority="50"/>
-    <w:lsdException w:name="List Table 6 Colorful Accent 2" w:uiPriority="51"/>
-    <w:lsdException w:name="List Table 7 Colorful Accent 2" w:uiPriority="52"/>
-    <w:lsdException w:name="List Table 1 Light Accent 3" w:uiPriority="46"/>
-    <w:lsdException w:name="List Table 2 Accent 3" w:uiPriority="47"/>
-    <w:lsdException w:name="List Table 3 Accent 3" w:uiPriority="48"/>
-    <w:lsdException w:name="List Table 4 Accent 3" w:uiPriority="49"/>
-    <w:lsdException w:name="List Table 5 Dark Accent 3" w:uiPriority="50"/>
-    <w:lsdException w:name="List Table 6 Colorful Accent 3" w:uiPriority="51"/>
-    <w:lsdException w:name="List Table 7 Colorful Accent 3" w:uiPriority="52"/>
-    <w:lsdException w:name="List Table 1 Light Accent 4" w:uiPriority="46"/>
-    <w:lsdException w:name="List Table 2 Accent 4" w:uiPriority="47"/>
-    <w:lsdException w:name="List Table 3 Accent 4" w:uiPriority="48"/>
-    <w:lsdException w:name="List Table 4 Accent 4" w:uiPriority="49"/>
-    <w:lsdException w:name="List Table 5 Dark Accent 4" w:uiPriority="50"/>
-    <w:lsdException w:name="List Table 6 Colorful Accent 4" w:uiPriority="51"/>
-    <w:lsdException w:name="List Table 7 Colorful Accent 4" w:uiPriority="52"/>
-    <w:lsdException w:name="List Table 1 Light Accent 5" w:uiPriority="46"/>
-    <w:lsdException w:name="List Table 2 Accent 5" w:uiPriority="47"/>
-    <w:lsdException w:name="List Table 3 Accent 5" w:uiPriority="48"/>
-    <w:lsdException w:name="List Table 4 Accent 5" w:uiPriority="49"/>
-    <w:lsdException w:name="List Table 5 Dark Accent 5" w:uiPriority="50"/>
-    <w:lsdException w:name="List Table 6 Colorful Accent 5" w:uiPriority="51"/>
-    <w:lsdException w:name="List Table 7 Colorful Accent 5" w:uiPriority="52"/>
-    <w:lsdException w:name="List Table 1 Light Accent 6" w:uiPriority="46"/>
-    <w:lsdException w:name="List Table 2 Accent 6" w:uiPriority="47"/>
-    <w:lsdException w:name="List Table 3 Accent 6" w:uiPriority="48"/>
-    <w:lsdException w:name="List Table 4 Accent 6" w:uiPriority="49"/>
-    <w:lsdException w:name="List Table 5 Dark Accent 6" w:uiPriority="50"/>
-    <w:lsdException w:name="List Table 6 Colorful Accent 6" w:uiPriority="51"/>
-    <w:lsdException w:name="List Table 7 Colorful Accent 6" w:uiPriority="52"/>
-    <w:lsdException w:name="Mention" w:semiHidden="1" w:uiPriority="99" w:unhideWhenUsed="1"/>
-    <w:lsdException w:name="Smart Hyperlink" w:semiHidden="1" w:uiPriority="99" w:unhideWhenUsed="1"/>
-    <w:lsdException w:name="Hashtag" w:semiHidden="1" w:uiPriority="99" w:unhideWhenUsed="1"/>
-    <w:lsdException w:name="Unresolved Mention" w:semiHidden="1" w:uiPriority="99" w:unhideWhenUsed="1"/>
   </w:latentStyles>
   <w:style w:type="paragraph" w:default="1" w:styleId="Normal">
     <w:name w:val="Normal"/>
@@ -4212,7 +3045,6 @@
   <w:style w:type="character" w:default="1" w:styleId="DefaultParagraphFont">
     <w:name w:val="Default Paragraph Font"/>
     <w:uiPriority w:val="1"/>
-    <w:semiHidden/>
     <w:unhideWhenUsed/>
   </w:style>
   <w:style w:type="table" w:default="1" w:styleId="TableNormal">
@@ -4609,7 +3441,6 @@
     <w:name w:val="footer"/>
     <w:basedOn w:val="Normal"/>
     <w:link w:val="FooterChar"/>
-    <w:uiPriority w:val="99"/>
     <w:rsid w:val="001A3B3D"/>
     <w:pPr>
       <w:tabs>
@@ -4621,12 +3452,197 @@
   <w:style w:type="character" w:customStyle="1" w:styleId="FooterChar">
     <w:name w:val="Footer Char"/>
     <w:link w:val="Footer"/>
-    <w:uiPriority w:val="99"/>
     <w:locked/>
     <w:rsid w:val="001A3B3D"/>
     <w:rPr>
       <w:rFonts w:cs="Times New Roman"/>
     </w:rPr>
+  </w:style>
+</w:styles>
+</file>
+
+<file path=word/stylesWithEffects.xml><?xml version="1.0" encoding="utf-8"?>
+<w:styles xmlns:wpc="http://schemas.microsoft.com/office/word/2010/wordprocessingCanvas" xmlns:mo="http://schemas.microsoft.com/office/mac/office/2008/main" xmlns:mc="http://schemas.openxmlformats.org/markup-compatibility/2006" xmlns:mv="urn:schemas-microsoft-com:mac:vml" xmlns:o="urn:schemas-microsoft-com:office:office" xmlns:r="http://schemas.openxmlformats.org/officeDocument/2006/relationships" xmlns:m="http://schemas.openxmlformats.org/officeDocument/2006/math" xmlns:v="urn:schemas-microsoft-com:vml" xmlns:wp14="http://schemas.microsoft.com/office/word/2010/wordprocessingDrawing" xmlns:wp="http://schemas.openxmlformats.org/drawingml/2006/wordprocessingDrawing" xmlns:w10="urn:schemas-microsoft-com:office:word" xmlns:w="http://schemas.openxmlformats.org/wordprocessingml/2006/main" xmlns:w14="http://schemas.microsoft.com/office/word/2010/wordml" xmlns:wpg="http://schemas.microsoft.com/office/word/2010/wordprocessingGroup" xmlns:wpi="http://schemas.microsoft.com/office/word/2010/wordprocessingInk" xmlns:wne="http://schemas.microsoft.com/office/word/2006/wordml" xmlns:wps="http://schemas.microsoft.com/office/word/2010/wordprocessingShape" mc:Ignorable="w14 wp14 mv">
+  <w:docDefaults>
+    <w:rPrDefault>
+      <w:rPr>
+        <w:rFonts w:asciiTheme="minorHAnsi" w:eastAsiaTheme="minorEastAsia" w:hAnsiTheme="minorHAnsi" w:cstheme="minorBidi"/>
+        <w:sz w:val="24"/>
+        <w:szCs w:val="24"/>
+        <w:lang w:val="en-CA" w:eastAsia="ja-JP" w:bidi="ar-SA"/>
+      </w:rPr>
+    </w:rPrDefault>
+    <w:pPrDefault/>
+  </w:docDefaults>
+  <w:latentStyles w:defLockedState="0" w:defUIPriority="99" w:defSemiHidden="1" w:defUnhideWhenUsed="1" w:defQFormat="0" w:count="276">
+    <w:lsdException w:name="Normal" w:semiHidden="0" w:uiPriority="0" w:unhideWhenUsed="0" w:qFormat="1"/>
+    <w:lsdException w:name="heading 1" w:semiHidden="0" w:uiPriority="9" w:unhideWhenUsed="0" w:qFormat="1"/>
+    <w:lsdException w:name="heading 2" w:uiPriority="9" w:qFormat="1"/>
+    <w:lsdException w:name="heading 3" w:uiPriority="9" w:qFormat="1"/>
+    <w:lsdException w:name="heading 4" w:uiPriority="9" w:qFormat="1"/>
+    <w:lsdException w:name="heading 5" w:uiPriority="9" w:qFormat="1"/>
+    <w:lsdException w:name="heading 6" w:uiPriority="9" w:qFormat="1"/>
+    <w:lsdException w:name="heading 7" w:uiPriority="9" w:qFormat="1"/>
+    <w:lsdException w:name="heading 8" w:uiPriority="9" w:qFormat="1"/>
+    <w:lsdException w:name="heading 9" w:uiPriority="9" w:qFormat="1"/>
+    <w:lsdException w:name="toc 1" w:uiPriority="39"/>
+    <w:lsdException w:name="toc 2" w:uiPriority="39"/>
+    <w:lsdException w:name="toc 3" w:uiPriority="39"/>
+    <w:lsdException w:name="toc 4" w:uiPriority="39"/>
+    <w:lsdException w:name="toc 5" w:uiPriority="39"/>
+    <w:lsdException w:name="toc 6" w:uiPriority="39"/>
+    <w:lsdException w:name="toc 7" w:uiPriority="39"/>
+    <w:lsdException w:name="toc 8" w:uiPriority="39"/>
+    <w:lsdException w:name="toc 9" w:uiPriority="39"/>
+    <w:lsdException w:name="caption" w:uiPriority="35" w:qFormat="1"/>
+    <w:lsdException w:name="Title" w:semiHidden="0" w:uiPriority="10" w:unhideWhenUsed="0" w:qFormat="1"/>
+    <w:lsdException w:name="Default Paragraph Font" w:uiPriority="1"/>
+    <w:lsdException w:name="Subtitle" w:semiHidden="0" w:uiPriority="11" w:unhideWhenUsed="0" w:qFormat="1"/>
+    <w:lsdException w:name="Strong" w:semiHidden="0" w:uiPriority="22" w:unhideWhenUsed="0" w:qFormat="1"/>
+    <w:lsdException w:name="Emphasis" w:semiHidden="0" w:uiPriority="20" w:unhideWhenUsed="0" w:qFormat="1"/>
+    <w:lsdException w:name="Table Grid" w:semiHidden="0" w:uiPriority="59" w:unhideWhenUsed="0"/>
+    <w:lsdException w:name="Placeholder Text" w:unhideWhenUsed="0"/>
+    <w:lsdException w:name="No Spacing" w:semiHidden="0" w:uiPriority="1" w:unhideWhenUsed="0" w:qFormat="1"/>
+    <w:lsdException w:name="Light Shading" w:semiHidden="0" w:uiPriority="60" w:unhideWhenUsed="0"/>
+    <w:lsdException w:name="Light List" w:semiHidden="0" w:uiPriority="61" w:unhideWhenUsed="0"/>
+    <w:lsdException w:name="Light Grid" w:semiHidden="0" w:uiPriority="62" w:unhideWhenUsed="0"/>
+    <w:lsdException w:name="Medium Shading 1" w:semiHidden="0" w:uiPriority="63" w:unhideWhenUsed="0"/>
+    <w:lsdException w:name="Medium Shading 2" w:semiHidden="0" w:uiPriority="64" w:unhideWhenUsed="0"/>
+    <w:lsdException w:name="Medium List 1" w:semiHidden="0" w:uiPriority="65" w:unhideWhenUsed="0"/>
+    <w:lsdException w:name="Medium List 2" w:semiHidden="0" w:uiPriority="66" w:unhideWhenUsed="0"/>
+    <w:lsdException w:name="Medium Grid 1" w:semiHidden="0" w:uiPriority="67" w:unhideWhenUsed="0"/>
+    <w:lsdException w:name="Medium Grid 2" w:semiHidden="0" w:uiPriority="68" w:unhideWhenUsed="0"/>
+    <w:lsdException w:name="Medium Grid 3" w:semiHidden="0" w:uiPriority="69" w:unhideWhenUsed="0"/>
+    <w:lsdException w:name="Dark List" w:semiHidden="0" w:uiPriority="70" w:unhideWhenUsed="0"/>
+    <w:lsdException w:name="Colorful Shading" w:semiHidden="0" w:uiPriority="71" w:unhideWhenUsed="0"/>
+    <w:lsdException w:name="Colorful List" w:semiHidden="0" w:uiPriority="72" w:unhideWhenUsed="0"/>
+    <w:lsdException w:name="Colorful Grid" w:semiHidden="0" w:uiPriority="73" w:unhideWhenUsed="0"/>
+    <w:lsdException w:name="Light Shading Accent 1" w:semiHidden="0" w:uiPriority="60" w:unhideWhenUsed="0"/>
+    <w:lsdException w:name="Light List Accent 1" w:semiHidden="0" w:uiPriority="61" w:unhideWhenUsed="0"/>
+    <w:lsdException w:name="Light Grid Accent 1" w:semiHidden="0" w:uiPriority="62" w:unhideWhenUsed="0"/>
+    <w:lsdException w:name="Medium Shading 1 Accent 1" w:semiHidden="0" w:uiPriority="63" w:unhideWhenUsed="0"/>
+    <w:lsdException w:name="Medium Shading 2 Accent 1" w:semiHidden="0" w:uiPriority="64" w:unhideWhenUsed="0"/>
+    <w:lsdException w:name="Medium List 1 Accent 1" w:semiHidden="0" w:uiPriority="65" w:unhideWhenUsed="0"/>
+    <w:lsdException w:name="Revision" w:unhideWhenUsed="0"/>
+    <w:lsdException w:name="List Paragraph" w:semiHidden="0" w:uiPriority="34" w:unhideWhenUsed="0" w:qFormat="1"/>
+    <w:lsdException w:name="Quote" w:semiHidden="0" w:uiPriority="29" w:unhideWhenUsed="0" w:qFormat="1"/>
+    <w:lsdException w:name="Intense Quote" w:semiHidden="0" w:uiPriority="30" w:unhideWhenUsed="0" w:qFormat="1"/>
+    <w:lsdException w:name="Medium List 2 Accent 1" w:semiHidden="0" w:uiPriority="66" w:unhideWhenUsed="0"/>
+    <w:lsdException w:name="Medium Grid 1 Accent 1" w:semiHidden="0" w:uiPriority="67" w:unhideWhenUsed="0"/>
+    <w:lsdException w:name="Medium Grid 2 Accent 1" w:semiHidden="0" w:uiPriority="68" w:unhideWhenUsed="0"/>
+    <w:lsdException w:name="Medium Grid 3 Accent 1" w:semiHidden="0" w:uiPriority="69" w:unhideWhenUsed="0"/>
+    <w:lsdException w:name="Dark List Accent 1" w:semiHidden="0" w:uiPriority="70" w:unhideWhenUsed="0"/>
+    <w:lsdException w:name="Colorful Shading Accent 1" w:semiHidden="0" w:uiPriority="71" w:unhideWhenUsed="0"/>
+    <w:lsdException w:name="Colorful List Accent 1" w:semiHidden="0" w:uiPriority="72" w:unhideWhenUsed="0"/>
+    <w:lsdException w:name="Colorful Grid Accent 1" w:semiHidden="0" w:uiPriority="73" w:unhideWhenUsed="0"/>
+    <w:lsdException w:name="Light Shading Accent 2" w:semiHidden="0" w:uiPriority="60" w:unhideWhenUsed="0"/>
+    <w:lsdException w:name="Light List Accent 2" w:semiHidden="0" w:uiPriority="61" w:unhideWhenUsed="0"/>
+    <w:lsdException w:name="Light Grid Accent 2" w:semiHidden="0" w:uiPriority="62" w:unhideWhenUsed="0"/>
+    <w:lsdException w:name="Medium Shading 1 Accent 2" w:semiHidden="0" w:uiPriority="63" w:unhideWhenUsed="0"/>
+    <w:lsdException w:name="Medium Shading 2 Accent 2" w:semiHidden="0" w:uiPriority="64" w:unhideWhenUsed="0"/>
+    <w:lsdException w:name="Medium List 1 Accent 2" w:semiHidden="0" w:uiPriority="65" w:unhideWhenUsed="0"/>
+    <w:lsdException w:name="Medium List 2 Accent 2" w:semiHidden="0" w:uiPriority="66" w:unhideWhenUsed="0"/>
+    <w:lsdException w:name="Medium Grid 1 Accent 2" w:semiHidden="0" w:uiPriority="67" w:unhideWhenUsed="0"/>
+    <w:lsdException w:name="Medium Grid 2 Accent 2" w:semiHidden="0" w:uiPriority="68" w:unhideWhenUsed="0"/>
+    <w:lsdException w:name="Medium Grid 3 Accent 2" w:semiHidden="0" w:uiPriority="69" w:unhideWhenUsed="0"/>
+    <w:lsdException w:name="Dark List Accent 2" w:semiHidden="0" w:uiPriority="70" w:unhideWhenUsed="0"/>
+    <w:lsdException w:name="Colorful Shading Accent 2" w:semiHidden="0" w:uiPriority="71" w:unhideWhenUsed="0"/>
+    <w:lsdException w:name="Colorful List Accent 2" w:semiHidden="0" w:uiPriority="72" w:unhideWhenUsed="0"/>
+    <w:lsdException w:name="Colorful Grid Accent 2" w:semiHidden="0" w:uiPriority="73" w:unhideWhenUsed="0"/>
+    <w:lsdException w:name="Light Shading Accent 3" w:semiHidden="0" w:uiPriority="60" w:unhideWhenUsed="0"/>
+    <w:lsdException w:name="Light List Accent 3" w:semiHidden="0" w:uiPriority="61" w:unhideWhenUsed="0"/>
+    <w:lsdException w:name="Light Grid Accent 3" w:semiHidden="0" w:uiPriority="62" w:unhideWhenUsed="0"/>
+    <w:lsdException w:name="Medium Shading 1 Accent 3" w:semiHidden="0" w:uiPriority="63" w:unhideWhenUsed="0"/>
+    <w:lsdException w:name="Medium Shading 2 Accent 3" w:semiHidden="0" w:uiPriority="64" w:unhideWhenUsed="0"/>
+    <w:lsdException w:name="Medium List 1 Accent 3" w:semiHidden="0" w:uiPriority="65" w:unhideWhenUsed="0"/>
+    <w:lsdException w:name="Medium List 2 Accent 3" w:semiHidden="0" w:uiPriority="66" w:unhideWhenUsed="0"/>
+    <w:lsdException w:name="Medium Grid 1 Accent 3" w:semiHidden="0" w:uiPriority="67" w:unhideWhenUsed="0"/>
+    <w:lsdException w:name="Medium Grid 2 Accent 3" w:semiHidden="0" w:uiPriority="68" w:unhideWhenUsed="0"/>
+    <w:lsdException w:name="Medium Grid 3 Accent 3" w:semiHidden="0" w:uiPriority="69" w:unhideWhenUsed="0"/>
+    <w:lsdException w:name="Dark List Accent 3" w:semiHidden="0" w:uiPriority="70" w:unhideWhenUsed="0"/>
+    <w:lsdException w:name="Colorful Shading Accent 3" w:semiHidden="0" w:uiPriority="71" w:unhideWhenUsed="0"/>
+    <w:lsdException w:name="Colorful List Accent 3" w:semiHidden="0" w:uiPriority="72" w:unhideWhenUsed="0"/>
+    <w:lsdException w:name="Colorful Grid Accent 3" w:semiHidden="0" w:uiPriority="73" w:unhideWhenUsed="0"/>
+    <w:lsdException w:name="Light Shading Accent 4" w:semiHidden="0" w:uiPriority="60" w:unhideWhenUsed="0"/>
+    <w:lsdException w:name="Light List Accent 4" w:semiHidden="0" w:uiPriority="61" w:unhideWhenUsed="0"/>
+    <w:lsdException w:name="Light Grid Accent 4" w:semiHidden="0" w:uiPriority="62" w:unhideWhenUsed="0"/>
+    <w:lsdException w:name="Medium Shading 1 Accent 4" w:semiHidden="0" w:uiPriority="63" w:unhideWhenUsed="0"/>
+    <w:lsdException w:name="Medium Shading 2 Accent 4" w:semiHidden="0" w:uiPriority="64" w:unhideWhenUsed="0"/>
+    <w:lsdException w:name="Medium List 1 Accent 4" w:semiHidden="0" w:uiPriority="65" w:unhideWhenUsed="0"/>
+    <w:lsdException w:name="Medium List 2 Accent 4" w:semiHidden="0" w:uiPriority="66" w:unhideWhenUsed="0"/>
+    <w:lsdException w:name="Medium Grid 1 Accent 4" w:semiHidden="0" w:uiPriority="67" w:unhideWhenUsed="0"/>
+    <w:lsdException w:name="Medium Grid 2 Accent 4" w:semiHidden="0" w:uiPriority="68" w:unhideWhenUsed="0"/>
+    <w:lsdException w:name="Medium Grid 3 Accent 4" w:semiHidden="0" w:uiPriority="69" w:unhideWhenUsed="0"/>
+    <w:lsdException w:name="Dark List Accent 4" w:semiHidden="0" w:uiPriority="70" w:unhideWhenUsed="0"/>
+    <w:lsdException w:name="Colorful Shading Accent 4" w:semiHidden="0" w:uiPriority="71" w:unhideWhenUsed="0"/>
+    <w:lsdException w:name="Colorful List Accent 4" w:semiHidden="0" w:uiPriority="72" w:unhideWhenUsed="0"/>
+    <w:lsdException w:name="Colorful Grid Accent 4" w:semiHidden="0" w:uiPriority="73" w:unhideWhenUsed="0"/>
+    <w:lsdException w:name="Light Shading Accent 5" w:semiHidden="0" w:uiPriority="60" w:unhideWhenUsed="0"/>
+    <w:lsdException w:name="Light List Accent 5" w:semiHidden="0" w:uiPriority="61" w:unhideWhenUsed="0"/>
+    <w:lsdException w:name="Light Grid Accent 5" w:semiHidden="0" w:uiPriority="62" w:unhideWhenUsed="0"/>
+    <w:lsdException w:name="Medium Shading 1 Accent 5" w:semiHidden="0" w:uiPriority="63" w:unhideWhenUsed="0"/>
+    <w:lsdException w:name="Medium Shading 2 Accent 5" w:semiHidden="0" w:uiPriority="64" w:unhideWhenUsed="0"/>
+    <w:lsdException w:name="Medium List 1 Accent 5" w:semiHidden="0" w:uiPriority="65" w:unhideWhenUsed="0"/>
+    <w:lsdException w:name="Medium List 2 Accent 5" w:semiHidden="0" w:uiPriority="66" w:unhideWhenUsed="0"/>
+    <w:lsdException w:name="Medium Grid 1 Accent 5" w:semiHidden="0" w:uiPriority="67" w:unhideWhenUsed="0"/>
+    <w:lsdException w:name="Medium Grid 2 Accent 5" w:semiHidden="0" w:uiPriority="68" w:unhideWhenUsed="0"/>
+    <w:lsdException w:name="Medium Grid 3 Accent 5" w:semiHidden="0" w:uiPriority="69" w:unhideWhenUsed="0"/>
+    <w:lsdException w:name="Dark List Accent 5" w:semiHidden="0" w:uiPriority="70" w:unhideWhenUsed="0"/>
+    <w:lsdException w:name="Colorful Shading Accent 5" w:semiHidden="0" w:uiPriority="71" w:unhideWhenUsed="0"/>
+    <w:lsdException w:name="Colorful List Accent 5" w:semiHidden="0" w:uiPriority="72" w:unhideWhenUsed="0"/>
+    <w:lsdException w:name="Colorful Grid Accent 5" w:semiHidden="0" w:uiPriority="73" w:unhideWhenUsed="0"/>
+    <w:lsdException w:name="Light Shading Accent 6" w:semiHidden="0" w:uiPriority="60" w:unhideWhenUsed="0"/>
+    <w:lsdException w:name="Light List Accent 6" w:semiHidden="0" w:uiPriority="61" w:unhideWhenUsed="0"/>
+    <w:lsdException w:name="Light Grid Accent 6" w:semiHidden="0" w:uiPriority="62" w:unhideWhenUsed="0"/>
+    <w:lsdException w:name="Medium Shading 1 Accent 6" w:semiHidden="0" w:uiPriority="63" w:unhideWhenUsed="0"/>
+    <w:lsdException w:name="Medium Shading 2 Accent 6" w:semiHidden="0" w:uiPriority="64" w:unhideWhenUsed="0"/>
+    <w:lsdException w:name="Medium List 1 Accent 6" w:semiHidden="0" w:uiPriority="65" w:unhideWhenUsed="0"/>
+    <w:lsdException w:name="Medium List 2 Accent 6" w:semiHidden="0" w:uiPriority="66" w:unhideWhenUsed="0"/>
+    <w:lsdException w:name="Medium Grid 1 Accent 6" w:semiHidden="0" w:uiPriority="67" w:unhideWhenUsed="0"/>
+    <w:lsdException w:name="Medium Grid 2 Accent 6" w:semiHidden="0" w:uiPriority="68" w:unhideWhenUsed="0"/>
+    <w:lsdException w:name="Medium Grid 3 Accent 6" w:semiHidden="0" w:uiPriority="69" w:unhideWhenUsed="0"/>
+    <w:lsdException w:name="Dark List Accent 6" w:semiHidden="0" w:uiPriority="70" w:unhideWhenUsed="0"/>
+    <w:lsdException w:name="Colorful Shading Accent 6" w:semiHidden="0" w:uiPriority="71" w:unhideWhenUsed="0"/>
+    <w:lsdException w:name="Colorful List Accent 6" w:semiHidden="0" w:uiPriority="72" w:unhideWhenUsed="0"/>
+    <w:lsdException w:name="Colorful Grid Accent 6" w:semiHidden="0" w:uiPriority="73" w:unhideWhenUsed="0"/>
+    <w:lsdException w:name="Subtle Emphasis" w:semiHidden="0" w:uiPriority="19" w:unhideWhenUsed="0" w:qFormat="1"/>
+    <w:lsdException w:name="Intense Emphasis" w:semiHidden="0" w:uiPriority="21" w:unhideWhenUsed="0" w:qFormat="1"/>
+    <w:lsdException w:name="Subtle Reference" w:semiHidden="0" w:uiPriority="31" w:unhideWhenUsed="0" w:qFormat="1"/>
+    <w:lsdException w:name="Intense Reference" w:semiHidden="0" w:uiPriority="32" w:unhideWhenUsed="0" w:qFormat="1"/>
+    <w:lsdException w:name="Book Title" w:semiHidden="0" w:uiPriority="33" w:unhideWhenUsed="0" w:qFormat="1"/>
+    <w:lsdException w:name="Bibliography" w:uiPriority="37"/>
+    <w:lsdException w:name="TOC Heading" w:uiPriority="39" w:qFormat="1"/>
+  </w:latentStyles>
+  <w:style w:type="paragraph" w:default="1" w:styleId="Normal">
+    <w:name w:val="Normal"/>
+    <w:qFormat/>
+  </w:style>
+  <w:style w:type="character" w:default="1" w:styleId="DefaultParagraphFont">
+    <w:name w:val="Default Paragraph Font"/>
+    <w:uiPriority w:val="1"/>
+    <w:semiHidden/>
+    <w:unhideWhenUsed/>
+  </w:style>
+  <w:style w:type="table" w:default="1" w:styleId="TableNormal">
+    <w:name w:val="Normal Table"/>
+    <w:uiPriority w:val="99"/>
+    <w:semiHidden/>
+    <w:unhideWhenUsed/>
+    <w:tblPr>
+      <w:tblInd w:w="0" w:type="dxa"/>
+      <w:tblCellMar>
+        <w:top w:w="0" w:type="dxa"/>
+        <w:left w:w="108" w:type="dxa"/>
+        <w:bottom w:w="0" w:type="dxa"/>
+        <w:right w:w="108" w:type="dxa"/>
+      </w:tblCellMar>
+    </w:tblPr>
+  </w:style>
+  <w:style w:type="numbering" w:default="1" w:styleId="NoList">
+    <w:name w:val="No List"/>
+    <w:uiPriority w:val="99"/>
+    <w:semiHidden/>
+    <w:unhideWhenUsed/>
   </w:style>
 </w:styles>
 </file>
@@ -4920,7 +3936,7 @@
   <a:extraClrSchemeLst/>
   <a:extLst>
     <a:ext uri="{05A4C25C-085E-4340-85A3-A5531E510DB2}">
-      <thm15:themeFamily xmlns:thm15="http://schemas.microsoft.com/office/thememl/2012/main" name="Office Theme" id="{62F939B6-93AF-4DB8-9C6B-D6C7DFDC589F}" vid="{4A3C46E8-61CC-4603-A589-7422A47A8E4A}"/>
+      <thm15:themeFamily xmlns:thm15="http://schemas.microsoft.com/office/thememl/2012/main" xmlns="" name="Office Theme" id="{62F939B6-93AF-4DB8-9C6B-D6C7DFDC589F}" vid="{4A3C46E8-61CC-4603-A589-7422A47A8E4A}"/>
     </a:ext>
   </a:extLst>
 </a:theme>
@@ -4931,7 +3947,7 @@
 </file>
 
 <file path=customXml/itemProps1.xml><?xml version="1.0" encoding="utf-8"?>
-<ds:datastoreItem xmlns:ds="http://schemas.openxmlformats.org/officeDocument/2006/customXml" ds:itemID="{C0A053A1-FB7F-44AA-87F9-7220685B66CB}">
+<ds:datastoreItem xmlns:ds="http://schemas.openxmlformats.org/officeDocument/2006/customXml" ds:itemID="{DB8698D4-CB55-E34B-964E-593D3F9C5AC0}">
   <ds:schemaRefs>
     <ds:schemaRef ds:uri="http://schemas.openxmlformats.org/officeDocument/2006/bibliography"/>
   </ds:schemaRefs>

</xml_diff>

<commit_message>
Started Optimization section. Need Marcel and Uday to make it more detailed
</commit_message>
<xml_diff>
--- a/ECSE_425_Final_Report.docx
+++ b/ECSE_425_Final_Report.docx
@@ -794,7 +794,15 @@
         <w:t>The pipelined processor was tested in several stages</w:t>
       </w:r>
       <w:r>
-        <w:t xml:space="preserve"> in ModelSim. </w:t>
+        <w:t xml:space="preserve"> in </w:t>
+      </w:r>
+      <w:proofErr w:type="spellStart"/>
+      <w:r>
+        <w:t>ModelSim</w:t>
+      </w:r>
+      <w:proofErr w:type="spellEnd"/>
+      <w:r>
+        <w:t xml:space="preserve">. </w:t>
       </w:r>
       <w:r>
         <w:t xml:space="preserve">The first testing stage was to evaluate each individual component separately to ensure that they behaved as expected. For example, the adder component was tested by forcing </w:t>
@@ -829,7 +837,31 @@
         <w:pStyle w:val="BodyText"/>
       </w:pPr>
       <w:r>
-        <w:t xml:space="preserve">The next testing stage was to evaluate each of the five higher-level pipeline stage modules with a test bench. This was done to verify that given the correct inputs and signals, each pipeline stage would be able to produce the correct outputs. For example, the test bench written for the instruction fetch stage set the branch_taken variable to force which instruction would be performed next. The program counter and destination address inputs were tracked to check that they only changed when they were expected to, depending on the test case. The pc_out and instruction_out outputs were also tracked to ensure that the fetching stage produced the appropriate program count and instruction to be fed into the decoding stage. </w:t>
+        <w:t xml:space="preserve">The next testing stage was to evaluate each of the five higher-level pipeline stage modules with a test bench. This was done to verify that given the correct inputs and signals, each pipeline stage would be able to produce the correct outputs. For example, the test bench written for the instruction fetch stage set the </w:t>
+      </w:r>
+      <w:proofErr w:type="spellStart"/>
+      <w:r>
+        <w:t>branch_taken</w:t>
+      </w:r>
+      <w:proofErr w:type="spellEnd"/>
+      <w:r>
+        <w:t xml:space="preserve"> variable to force which instruction would be performed next. The program counter and destination address inputs were tracked to check that they only changed when they were expected to, depending on the test case. The </w:t>
+      </w:r>
+      <w:proofErr w:type="spellStart"/>
+      <w:r>
+        <w:t>pc_out</w:t>
+      </w:r>
+      <w:proofErr w:type="spellEnd"/>
+      <w:r>
+        <w:t xml:space="preserve"> and </w:t>
+      </w:r>
+      <w:proofErr w:type="spellStart"/>
+      <w:r>
+        <w:t>instruction_out</w:t>
+      </w:r>
+      <w:proofErr w:type="spellEnd"/>
+      <w:r>
+        <w:t xml:space="preserve"> outputs were also tracked to ensure that the fetching stage produced the appropriate program count and instruction to be fed into the decoding stage. </w:t>
       </w:r>
     </w:p>
     <w:p>
@@ -852,6 +884,12 @@
     </w:p>
     <w:p>
       <w:pPr>
+        <w:pStyle w:val="BodyText"/>
+        <w:ind w:firstLine="0"/>
+      </w:pPr>
+    </w:p>
+    <w:p>
+      <w:pPr>
         <w:pStyle w:val="Heading1"/>
       </w:pPr>
       <w:r>
@@ -863,214 +901,173 @@
         <w:pStyle w:val="BodyText"/>
       </w:pPr>
       <w:r>
-        <w:t>asdf</w:t>
-      </w:r>
-    </w:p>
-    <w:p>
-      <w:pPr>
-        <w:pStyle w:val="Heading2"/>
-      </w:pPr>
-      <w:r>
-        <w:t>Section 1</w:t>
+        <w:t>There are a few ways to optimize a pipelined pr</w:t>
+      </w:r>
+      <w:r>
+        <w:t>ocessor. For our project, we ch</w:t>
+      </w:r>
+      <w:r>
+        <w:t xml:space="preserve">ose to implement early </w:t>
+      </w:r>
+      <w:r>
+        <w:t>branch detection</w:t>
+      </w:r>
+      <w:r>
+        <w:t>.</w:t>
+      </w:r>
+      <w:r>
+        <w:t xml:space="preserve"> This means that branch instructions are detected and resolved at the ID stage rather than at the EX stage of the pipeline.</w:t>
+      </w:r>
+      <w:r>
+        <w:t xml:space="preserve"> The implementation of our early branch prediction is outlined in the Overview section.</w:t>
+      </w:r>
+      <w:r>
+        <w:t xml:space="preserve"> </w:t>
+      </w:r>
+      <w:r>
+        <w:t>Early branch detecti</w:t>
+      </w:r>
+      <w:r>
+        <w:t>on speeds up branching</w:t>
+      </w:r>
+      <w:r>
+        <w:t xml:space="preserve"> instructions</w:t>
+      </w:r>
+      <w:r>
+        <w:t xml:space="preserve"> by two clock cycles (as learned from the course material)</w:t>
+      </w:r>
+      <w:r>
+        <w:t xml:space="preserve">. According to the SPEC92 benchmark mentioned in class, branching instruction constitute 20% of all instructions </w:t>
+      </w:r>
+      <w:r>
+        <w:t>[2]</w:t>
+      </w:r>
+      <w:r>
+        <w:t xml:space="preserve">. Assuming the standard of five clock cycles for a regular instruction to be executed, early branch </w:t>
+      </w:r>
+      <w:r>
+        <w:t>detection</w:t>
+      </w:r>
+      <w:r>
+        <w:t xml:space="preserve"> speeds up branching by a factor of 2.5. Using </w:t>
+      </w:r>
+      <w:proofErr w:type="spellStart"/>
+      <w:r>
+        <w:t>Amdhal’s</w:t>
+      </w:r>
+      <w:proofErr w:type="spellEnd"/>
+      <w:r>
+        <w:t xml:space="preserve"> Law (see Equation 1), this leads to an overall speed up of 1.136. To test this, we wrote a </w:t>
+      </w:r>
+      <w:proofErr w:type="spellStart"/>
+      <w:r>
+        <w:t>testbench</w:t>
+      </w:r>
+      <w:proofErr w:type="spellEnd"/>
+      <w:r>
+        <w:t xml:space="preserve"> for our pi</w:t>
+      </w:r>
+      <w:r>
+        <w:t>peline without early branch detection</w:t>
+      </w:r>
+      <w:r>
+        <w:t xml:space="preserve"> and </w:t>
+      </w:r>
+      <w:r>
+        <w:t>simulated a test program. After that, we ran the same test program but with our early branch detection</w:t>
+      </w:r>
+      <w:r>
+        <w:t xml:space="preserve"> implemented. We then observed and compared the delay of our program counter updates</w:t>
+      </w:r>
+      <w:r>
+        <w:t>. After extensive debugging of our branching mechanism</w:t>
+      </w:r>
+      <w:r>
+        <w:t xml:space="preserve"> we</w:t>
+      </w:r>
+      <w:r>
+        <w:t xml:space="preserve"> verified that early branch detection speeds up branch predictions by two clock cycles.</w:t>
       </w:r>
     </w:p>
     <w:p>
       <w:pPr>
         <w:pStyle w:val="BodyText"/>
         <w:spacing w:line="240" w:lineRule="auto"/>
-      </w:pPr>
-      <w:r>
-        <w:t>…</w:t>
-      </w:r>
-    </w:p>
-    <w:p>
-      <w:pPr>
-        <w:pStyle w:val="Heading2"/>
-      </w:pPr>
-      <w:r>
-        <w:t>Section 2</w:t>
-      </w:r>
-    </w:p>
-    <w:p>
-      <w:pPr>
-        <w:ind w:left="288"/>
-        <w:jc w:val="both"/>
-      </w:pPr>
-      <w:r>
-        <w:t>…</w:t>
-      </w:r>
-    </w:p>
-    <w:p>
-      <w:pPr>
-        <w:pStyle w:val="Heading2"/>
-      </w:pPr>
-      <w:r>
-        <w:t>Section 3</w:t>
+        <w:jc w:val="right"/>
+      </w:pPr>
+      <w:proofErr w:type="spellStart"/>
+      <w:r>
+        <w:rPr>
+          <w:i/>
+        </w:rPr>
+        <w:lastRenderedPageBreak/>
+        <w:t>Speedup</w:t>
+      </w:r>
+      <w:r>
+        <w:rPr>
+          <w:i/>
+          <w:vertAlign w:val="subscript"/>
+        </w:rPr>
+        <w:t>overall</w:t>
+      </w:r>
+      <w:proofErr w:type="spellEnd"/>
+      <w:r>
+        <w:rPr>
+          <w:i/>
+        </w:rPr>
+        <w:t xml:space="preserve"> = </w:t>
+      </w:r>
+      <w:r>
+        <w:t>1/[(1-</w:t>
+      </w:r>
+      <w:proofErr w:type="gramStart"/>
+      <w:r>
+        <w:t>F)+(</w:t>
+      </w:r>
+      <w:proofErr w:type="gramEnd"/>
+      <w:r>
+        <w:t xml:space="preserve">F/S)]  </w:t>
+      </w:r>
+      <w:r>
+        <w:tab/>
+      </w:r>
+      <w:r>
+        <w:tab/>
+        <w:t>(1)</w:t>
       </w:r>
     </w:p>
     <w:p>
       <w:pPr>
         <w:pStyle w:val="BodyText"/>
         <w:spacing w:line="240" w:lineRule="auto"/>
-      </w:pPr>
-      <w:r>
-        <w:t>…</w:t>
+        <w:ind w:firstLine="0"/>
+      </w:pPr>
+      <w:r>
+        <w:t>Where F is fraction of instructions and S is factor of speedup.</w:t>
+      </w:r>
+    </w:p>
+    <w:p>
+      <w:pPr>
+        <w:pStyle w:val="Heading1"/>
+      </w:pPr>
+      <w:r>
+        <w:t>Conclusions</w:t>
       </w:r>
     </w:p>
     <w:p>
       <w:pPr>
         <w:pStyle w:val="BodyText"/>
-        <w:spacing w:line="240" w:lineRule="auto"/>
-      </w:pPr>
-    </w:p>
-    <w:p>
-      <w:pPr>
-        <w:pStyle w:val="BodyText"/>
-        <w:spacing w:line="240" w:lineRule="auto"/>
-      </w:pPr>
-    </w:p>
-    <w:p>
-      <w:pPr>
-        <w:pStyle w:val="Heading2"/>
-      </w:pPr>
-      <w:r>
-        <w:t>Equations</w:t>
-      </w:r>
-    </w:p>
-    <w:p>
-      <w:pPr>
-        <w:pStyle w:val="BodyText"/>
-      </w:pPr>
-      <w:r>
-        <w:t xml:space="preserve">The equations are an exception to the prescribed specifications of this template. You will need to determine whether or not your equation should be typed using either the Times New Roman or the Symbol font (please no other font). To create multileveled equations, it may be necessary to treat </w:t>
-      </w:r>
-      <w:r>
-        <w:lastRenderedPageBreak/>
-        <w:t>the equation as a graphic and insert it into the text after your paper is styled.</w:t>
-      </w:r>
-    </w:p>
-    <w:p>
-      <w:pPr>
-        <w:pStyle w:val="BodyText"/>
-        <w:rPr>
-          <w:lang w:val="en-US" w:eastAsia="x-none"/>
-        </w:rPr>
-      </w:pPr>
-      <w:r>
-        <w:t>Number equations consecutively. Equation numbers, within parentheses, are to position flush right, as in (1), using a right tab stop. To make your equations more compact, you may use the solidus ( / ), the exp function, or appropriate exponents. Italicize Roman symbols for quantities and variables, but not Greek symbols. Use a long dash rather than a hyphen for a minus sign. Punctuate equations with commas or periods when they are part of a sentence, as in</w:t>
-      </w:r>
-      <w:r>
-        <w:rPr>
-          <w:lang w:val="en-US" w:eastAsia="x-none"/>
-        </w:rPr>
-        <w:t>:</w:t>
-      </w:r>
-    </w:p>
-    <w:p>
-      <w:pPr>
-        <w:pStyle w:val="equation"/>
-      </w:pPr>
-      <w:r>
-        <w:tab/>
-      </w:r>
-      <w:r>
-        <w:rPr>
-          <w:rFonts w:ascii="Times New Roman" w:hAnsi="Times New Roman" w:cs="Times New Roman"/>
-          <w:i/>
-        </w:rPr>
-        <w:t>a</w:t>
-      </w:r>
-      <w:r>
-        <w:t></w:t>
-      </w:r>
-      <w:r>
-        <w:t></w:t>
-      </w:r>
-      <w:r>
-        <w:t></w:t>
-      </w:r>
-      <w:r>
-        <w:rPr>
-          <w:rFonts w:ascii="Times New Roman" w:hAnsi="Times New Roman" w:cs="Times New Roman"/>
-          <w:i/>
-        </w:rPr>
-        <w:t>b</w:t>
-      </w:r>
-      <w:r>
-        <w:t></w:t>
-      </w:r>
-      <w:r>
-        <w:t></w:t>
-      </w:r>
-      <w:r>
-        <w:t></w:t>
-      </w:r>
-      <w:r>
-        <w:t></w:t>
-      </w:r>
-      <w:r>
-        <w:t></w:t>
-      </w:r>
-      <w:r>
-        <w:tab/>
-      </w:r>
-      <w:r>
-        <w:t></w:t>
-      </w:r>
-      <w:r>
-        <w:t></w:t>
-      </w:r>
-      <w:r>
-        <w:t></w:t>
-      </w:r>
-    </w:p>
-    <w:p>
-      <w:pPr>
-        <w:pStyle w:val="BodyText"/>
-        <w:spacing w:line="240" w:lineRule="auto"/>
-      </w:pPr>
-      <w:r>
-        <w:t>Note that the equation is centered using a center tab stop. Be sure that the symbols in your equation have been defined before or immediately following the equation. Use “(1)”, not “Eq. (1)” or “equation (1)”, except at the beginning of</w:t>
-      </w:r>
-    </w:p>
-    <w:p>
-      <w:pPr>
-        <w:pStyle w:val="BodyText"/>
-        <w:spacing w:line="240" w:lineRule="auto"/>
-      </w:pPr>
-    </w:p>
-    <w:p>
-      <w:pPr>
-        <w:pStyle w:val="BodyText"/>
-        <w:spacing w:line="240" w:lineRule="auto"/>
-      </w:pPr>
-    </w:p>
-    <w:p>
-      <w:pPr>
-        <w:pStyle w:val="BodyText"/>
-        <w:spacing w:line="240" w:lineRule="auto"/>
-      </w:pPr>
-    </w:p>
-    <w:p>
-      <w:pPr>
-        <w:pStyle w:val="BodyText"/>
-        <w:spacing w:line="240" w:lineRule="auto"/>
-      </w:pPr>
-    </w:p>
-    <w:p>
-      <w:pPr>
-        <w:pStyle w:val="Heading1"/>
-      </w:pPr>
-      <w:r>
-        <w:t>Conclusions</w:t>
-      </w:r>
-    </w:p>
-    <w:p>
-      <w:pPr>
-        <w:pStyle w:val="BodyText"/>
-      </w:pPr>
-      <w:r>
-        <w:t>After the text edit has been completed, the paper is ready for the template. Duplicate the template file by using the Save As command, and use the naming convention prescribed by your conference for the name of your paper. In this newly created file, highlight all of the contents and import your prepared text file. You are now ready to style your paper; use the scroll down window on the left of the MS Word Formatting toolbar.</w:t>
+      </w:pPr>
+      <w:r>
+        <w:t xml:space="preserve">After the text edit has been completed, the paper is ready for the template. Duplicate the template file by using the Save As command, and use the naming convention prescribed by your conference for the name of your paper. In this newly created file, highlight all </w:t>
+      </w:r>
+      <w:r>
+        <w:t xml:space="preserve">of the contents and import your </w:t>
+      </w:r>
+      <w:bookmarkStart w:id="0" w:name="_GoBack"/>
+      <w:bookmarkEnd w:id="0"/>
+      <w:r>
+        <w:t>prepared text file. You are now ready to style your paper; use the scroll down window on the left of the MS Word Formatting toolbar.</w:t>
       </w:r>
     </w:p>
     <w:p>
@@ -1101,8 +1098,6 @@
       <w:r>
         <w:t xml:space="preserve"> </w:t>
       </w:r>
-      <w:bookmarkStart w:id="0" w:name="_GoBack"/>
-      <w:bookmarkEnd w:id="0"/>
       <w:r>
         <w:t>D. Lavoie-Boutin, W. Chang, M. Lashari and S. Sh</w:t>
       </w:r>
@@ -3988,7 +3983,7 @@
 </file>
 
 <file path=customXml/itemProps1.xml><?xml version="1.0" encoding="utf-8"?>
-<ds:datastoreItem xmlns:ds="http://schemas.openxmlformats.org/officeDocument/2006/customXml" ds:itemID="{1A96A59A-C372-4E8A-B2DC-B7CFF9076B65}">
+<ds:datastoreItem xmlns:ds="http://schemas.openxmlformats.org/officeDocument/2006/customXml" ds:itemID="{B0C0F5D8-FDA1-400A-8980-D7A7BBACB277}">
   <ds:schemaRefs>
     <ds:schemaRef ds:uri="http://schemas.openxmlformats.org/officeDocument/2006/bibliography"/>
   </ds:schemaRefs>

</xml_diff>

<commit_message>
Finished draft of final report
</commit_message>
<xml_diff>
--- a/ECSE_425_Final_Report.docx
+++ b/ECSE_425_Final_Report.docx
@@ -1,6 +1,6 @@
 
 <file path=word/document.xml><?xml version="1.0" encoding="utf-8"?>
-<w:document xmlns:wpc="http://schemas.microsoft.com/office/word/2010/wordprocessingCanvas" xmlns:cx="http://schemas.microsoft.com/office/drawing/2014/chartex" xmlns:cx1="http://schemas.microsoft.com/office/drawing/2015/9/8/chartex" xmlns:cx2="http://schemas.microsoft.com/office/drawing/2015/10/21/chartex" xmlns:cx3="http://schemas.microsoft.com/office/drawing/2016/5/9/chartex" xmlns:cx4="http://schemas.microsoft.com/office/drawing/2016/5/10/chartex" xmlns:cx5="http://schemas.microsoft.com/office/drawing/2016/5/11/chartex" xmlns:cx6="http://schemas.microsoft.com/office/drawing/2016/5/12/chartex" xmlns:cx7="http://schemas.microsoft.com/office/drawing/2016/5/13/chartex" xmlns:cx8="http://schemas.microsoft.com/office/drawing/2016/5/14/chartex" xmlns:mc="http://schemas.openxmlformats.org/markup-compatibility/2006" xmlns:aink="http://schemas.microsoft.com/office/drawing/2016/ink" xmlns:am3d="http://schemas.microsoft.com/office/drawing/2017/model3d" xmlns:o="urn:schemas-microsoft-com:office:office" xmlns:r="http://schemas.openxmlformats.org/officeDocument/2006/relationships" xmlns:m="http://schemas.openxmlformats.org/officeDocument/2006/math" xmlns:v="urn:schemas-microsoft-com:vml" xmlns:wp14="http://schemas.microsoft.com/office/word/2010/wordprocessingDrawing" xmlns:wp="http://schemas.openxmlformats.org/drawingml/2006/wordprocessingDrawing" xmlns:w10="urn:schemas-microsoft-com:office:word" xmlns:w="http://schemas.openxmlformats.org/wordprocessingml/2006/main" xmlns:w14="http://schemas.microsoft.com/office/word/2010/wordml" xmlns:w15="http://schemas.microsoft.com/office/word/2012/wordml" xmlns:w16cid="http://schemas.microsoft.com/office/word/2016/wordml/cid" xmlns:w16se="http://schemas.microsoft.com/office/word/2015/wordml/symex" xmlns:wpg="http://schemas.microsoft.com/office/word/2010/wordprocessingGroup" xmlns:wpi="http://schemas.microsoft.com/office/word/2010/wordprocessingInk" xmlns:wne="http://schemas.microsoft.com/office/word/2006/wordml" xmlns:wps="http://schemas.microsoft.com/office/word/2010/wordprocessingShape" mc:Ignorable="w14 w15 w16se w16cid wp14">
+<w:document xmlns:wpc="http://schemas.microsoft.com/office/word/2010/wordprocessingCanvas" xmlns:mo="http://schemas.microsoft.com/office/mac/office/2008/main" xmlns:mc="http://schemas.openxmlformats.org/markup-compatibility/2006" xmlns:mv="urn:schemas-microsoft-com:mac:vml" xmlns:o="urn:schemas-microsoft-com:office:office" xmlns:r="http://schemas.openxmlformats.org/officeDocument/2006/relationships" xmlns:m="http://schemas.openxmlformats.org/officeDocument/2006/math" xmlns:v="urn:schemas-microsoft-com:vml" xmlns:wp14="http://schemas.microsoft.com/office/word/2010/wordprocessingDrawing" xmlns:wp="http://schemas.openxmlformats.org/drawingml/2006/wordprocessingDrawing" xmlns:w10="urn:schemas-microsoft-com:office:word" xmlns:w="http://schemas.openxmlformats.org/wordprocessingml/2006/main" xmlns:w14="http://schemas.microsoft.com/office/word/2010/wordml" xmlns:wpg="http://schemas.microsoft.com/office/word/2010/wordprocessingGroup" xmlns:wpi="http://schemas.microsoft.com/office/word/2010/wordprocessingInk" xmlns:wne="http://schemas.microsoft.com/office/word/2006/wordml" xmlns:wps="http://schemas.microsoft.com/office/word/2010/wordprocessingShape" mc:Ignorable="w14 wp14 mv">
   <w:body>
     <w:p>
       <w:pPr>
@@ -24,7 +24,7 @@
           <w:szCs w:val="16"/>
         </w:rPr>
         <w:sectPr>
-          <w:footerReference w:type="first" r:id="rId8"/>
+          <w:footerReference w:type="first" r:id="rId9"/>
           <w:pgSz w:w="12240" w:h="15840" w:code="1"/>
           <w:pgMar w:top="1080" w:right="893" w:bottom="1440" w:left="893" w:header="720" w:footer="720" w:gutter="0"/>
           <w:cols w:space="720"/>
@@ -53,7 +53,7 @@
           <w:szCs w:val="16"/>
         </w:rPr>
         <w:sectPr>
-          <w:footerReference w:type="first" r:id="rId9"/>
+          <w:footerReference w:type="first" r:id="rId10"/>
           <w:type w:val="continuous"/>
           <w:pgSz w:w="12240" w:h="15840" w:code="1"/>
           <w:pgMar w:top="1080" w:right="893" w:bottom="1440" w:left="893" w:header="720" w:footer="720" w:gutter="0"/>
@@ -77,6 +77,7 @@
           <w:sz w:val="17"/>
           <w:szCs w:val="17"/>
         </w:rPr>
+        <w:lastRenderedPageBreak/>
         <w:t xml:space="preserve">Marcel Morin </w:t>
       </w:r>
       <w:r>
@@ -125,6 +126,7 @@
           <w:sz w:val="17"/>
           <w:szCs w:val="17"/>
         </w:rPr>
+        <w:lastRenderedPageBreak/>
         <w:t>Uday Sahni</w:t>
       </w:r>
       <w:r>
@@ -156,30 +158,33 @@
           <w:szCs w:val="17"/>
         </w:rPr>
         <w:br/>
-      </w:r>
-      <w:r>
+        <w:t>uday.sahni@mail.mcgill.ca</w:t>
+      </w:r>
+    </w:p>
+    <w:p>
+      <w:pPr>
+        <w:pStyle w:val="Author"/>
+        <w:spacing w:before="100" w:beforeAutospacing="1"/>
         <w:rPr>
           <w:sz w:val="17"/>
           <w:szCs w:val="17"/>
         </w:rPr>
-        <w:t>uday.sahni@mail.mcgill.ca</w:t>
-      </w:r>
-    </w:p>
-    <w:p>
-      <w:pPr>
-        <w:pStyle w:val="Author"/>
-        <w:spacing w:before="100" w:beforeAutospacing="1"/>
+      </w:pPr>
+      <w:r>
         <w:rPr>
           <w:sz w:val="17"/>
           <w:szCs w:val="17"/>
         </w:rPr>
-      </w:pPr>
+        <w:lastRenderedPageBreak/>
+        <w:t>Stone Yun</w:t>
+      </w:r>
       <w:r>
         <w:rPr>
           <w:sz w:val="17"/>
           <w:szCs w:val="17"/>
         </w:rPr>
-        <w:t>Stone Yun</w:t>
+        <w:br/>
+        <w:t>Electrical Engineering, U3</w:t>
       </w:r>
       <w:r>
         <w:rPr>
@@ -187,35 +192,21 @@
           <w:szCs w:val="17"/>
         </w:rPr>
         <w:br/>
-        <w:t>Electrical Engineering, U3</w:t>
+        <w:t>2606</w:t>
       </w:r>
       <w:r>
         <w:rPr>
           <w:sz w:val="17"/>
           <w:szCs w:val="17"/>
         </w:rPr>
-        <w:br/>
-        <w:t>2606</w:t>
+        <w:t>16314</w:t>
       </w:r>
       <w:r>
         <w:rPr>
           <w:sz w:val="17"/>
           <w:szCs w:val="17"/>
         </w:rPr>
-        <w:t>16314</w:t>
-      </w:r>
-      <w:r>
-        <w:rPr>
-          <w:sz w:val="17"/>
-          <w:szCs w:val="17"/>
-        </w:rPr>
         <w:br/>
-      </w:r>
-      <w:r>
-        <w:rPr>
-          <w:sz w:val="17"/>
-          <w:szCs w:val="17"/>
-        </w:rPr>
         <w:t>stone.yun@mail.mcgill.ca</w:t>
       </w:r>
     </w:p>
@@ -240,6 +231,7 @@
           <w:sz w:val="17"/>
           <w:szCs w:val="17"/>
         </w:rPr>
+        <w:lastRenderedPageBreak/>
         <w:t>Richie Piyasirisilp</w:t>
       </w:r>
       <w:r>
@@ -271,13 +263,14 @@
           <w:szCs w:val="17"/>
         </w:rPr>
         <w:br/>
+        <w:t>ma</w:t>
       </w:r>
       <w:r>
         <w:rPr>
           <w:sz w:val="17"/>
           <w:szCs w:val="17"/>
         </w:rPr>
-        <w:t>master.piyasirisilp@mail.mcgill.ca</w:t>
+        <w:t>ster.piyasirisilp@mail.mcgill.ca</w:t>
       </w:r>
     </w:p>
     <w:p>
@@ -341,6 +334,7 @@
           <w:i/>
           <w:iCs/>
         </w:rPr>
+        <w:lastRenderedPageBreak/>
         <w:t>Abstract</w:t>
       </w:r>
       <w:r>
@@ -589,7 +583,19 @@
         <w:t xml:space="preserve"> </w:t>
       </w:r>
       <w:r>
-        <w:t xml:space="preserve">The design problem was to implement a standard five-stage pipelined 32-bit MIPS processor. The proposed processor is able to implement a subset of 27 instructions of the MIPS instruction set architecture. In addition, the processor implements early branching meaning that branch instructions are resolved at the decoding stage rather than the execution stage. This optimization reduces delays imposed by each branch instruction and thereby reduces the performance loss. We will provide a brief overview of each stage in this section. </w:t>
+        <w:t>The design problem was to implement a standard five-stage pipelined 32-bit MIPS processor. The proposed p</w:t>
+      </w:r>
+      <w:r>
+        <w:t>rocessor is able to implement a</w:t>
+      </w:r>
+      <w:r>
+        <w:t xml:space="preserve"> </w:t>
+      </w:r>
+      <w:r>
+        <w:t>27-instruction subset</w:t>
+      </w:r>
+      <w:r>
+        <w:t xml:space="preserve"> of the MIPS instruction set architecture. In addition, the processor implements early branching meaning that branch instructions are resolved at the decoding stage rather than the execution stage. This optimization reduces delays imposed by each branch instruction and thereby reduces the performance loss. We will provide a brief overview of each stage in this section. </w:t>
       </w:r>
     </w:p>
     <w:p>
@@ -605,13 +611,7 @@
         <w:pStyle w:val="BodyText"/>
       </w:pPr>
       <w:r>
-        <w:t>The decode stage mainly consists of our decoder and register file. The decoder interprets the fetched instruction and then outputs the register addresses that the register file will use for referencing and outputting the required data. Since we implemented early branching, branching instructions are resolved in this stage. The decoder outputs the target address of branch instructions and sends it to the comparator</w:t>
-      </w:r>
-      <w:r>
-        <w:t>,</w:t>
-      </w:r>
-      <w:r>
-        <w:t xml:space="preserve"> which decides if the program must branch/jump. If the program indeed needs to branch, the target address is added to the current instruction address and sent back to the IF stage for updating the program counter. Finally, there is also a sign/zero extender for sign extending immediate values from 16 bits to 32.</w:t>
+        <w:t>The decode stage mainly consists of our decoder and register file. The decoder interprets the fetched instruction and then outputs the register addresses that the register file will use for referencing and outputting the required data. Since we implemented early branching, branching instructions are resolved in this stage. The decoder outputs the target address of branch instructions and sends it to the comparator, which decides if the program must branch/jump. If the program indeed needs to branch, the target address is added to the current instruction address and sent back to the IF stage for updating the program counter. Finally, there is also a sign/zero extender for sign extending immediate values from 16 bits to 32.</w:t>
       </w:r>
     </w:p>
     <w:p>
@@ -619,25 +619,16 @@
         <w:pStyle w:val="BodyText"/>
       </w:pPr>
       <w:r>
-        <w:t>The execute stage mainly consists of a comparator, 4:1 mux’s, a 2:1 mux, and the ALU. The ALU is the most important component of this stage since it performs the arithmetic necessary to execute the instruction. If we are performing a load or store, the ALU adds the offset (forwarded from ID stage) with the register data to create the necessary memory addre</w:t>
-      </w:r>
-      <w:r>
-        <w:t>ss. If we are performing an add or</w:t>
-      </w:r>
-      <w:r>
-        <w:t xml:space="preserve"> subtract </w:t>
-      </w:r>
-      <w:r>
-        <w:t>operation, for example</w:t>
-      </w:r>
-      <w:r>
-        <w:t xml:space="preserve"> the ALU performs the necessary arithmetic on the data that has been presented to it by the ID stage. The 2:1 mux is used to toggle between feeding the ALU register contents, or an immediate value based on the decoded instruction. It is controlled by the </w:t>
-      </w:r>
-      <w:r>
-        <w:t>decoder, which</w:t>
-      </w:r>
-      <w:r>
-        <w:t xml:space="preserve"> outputs a signal to indicate whether the mux should select the register data or the immediate value. Finally, the comparator and 4:1 mux’s implement our data forwarding mechanism. The 4:1 mux’s are connected to the EX, MEM, and WB stage. The comparator checks the register addresses to see if any of the following instruction make references to the same register address that is in the EX, MEM, or WB stages and then sends a control signal to the 4:1 mux’s so that they can select the appropriate register data.</w:t>
+        <w:lastRenderedPageBreak/>
+        <w:t xml:space="preserve">The execute stage mainly consists of a comparator, 4:1 mux’s, a 2:1 mux, and the ALU. The ALU is the most important component of this stage since it performs the arithmetic necessary to execute the instruction. If we are performing a load or store, the ALU adds the offset (forwarded from ID stage) with the register data to create the necessary memory address. If we are performing </w:t>
+      </w:r>
+      <w:proofErr w:type="gramStart"/>
+      <w:r>
+        <w:t>an add</w:t>
+      </w:r>
+      <w:proofErr w:type="gramEnd"/>
+      <w:r>
+        <w:t xml:space="preserve"> or subtract operation, for example the ALU performs the necessary arithmetic on the data that has been presented to it by the ID stage. The 2:1 mux is used to toggle between feeding the ALU register contents, or an immediate value based on the decoded instruction. It is controlled by the decoder, which outputs a signal to indicate whether the mux should select the register data or the immediate value. Finally, the comparator and 4:1 mux’s implement our data forwarding mechanism. The 4:1 mux’s are connected to the EX, MEM, and WB stage. The comparator checks the register addresses to see if any of the following instruction make references to the same register address that is in the EX, MEM, or WB stages and then sends a control signal to the 4:1 mux’s so that they can select the appropriate register data.</w:t>
       </w:r>
     </w:p>
     <w:p>
@@ -645,13 +636,7 @@
         <w:pStyle w:val="BodyText"/>
       </w:pPr>
       <w:r>
-        <w:t xml:space="preserve">The MEM stage houses our main memory block and either retrieves data on a load instruction or re-writes the referenced memory address on store instructions (in which case, a write enable request has been submitted by the decoder and sent to the memory block). Furthermore, there is a 2:1 mux at the output controlled by the load </w:t>
-      </w:r>
-      <w:r>
-        <w:t>signal that</w:t>
-      </w:r>
-      <w:r>
-        <w:t xml:space="preserve"> controls the output of the MEM stage. If we are executing a load instruction, the data from the desired memory location is selected and sent to the register file for write-back. Otherwise, the output of the ALU is selected for writing back to the register file since that data will be the result of executing the instruction.</w:t>
+        <w:t>The MEM stage houses our main memory block and either retrieves data on a load instruction or re-writes the referenced memory address on store instructions (in which case, a write enable request has been submitted by the decoder and sent to the memory block). Furthermore, there is a 2:1 mux at the output controlled by the load signal that controls the output of the MEM stage. If we are executing a load instruction, the data from the desired memory location is selected and sent to the register file for write-back. Otherwise, the output of the ALU is selected for writing back to the register file since that data will be the result of executing the instruction.</w:t>
       </w:r>
     </w:p>
     <w:p>
@@ -668,13 +653,13 @@
         <w:t xml:space="preserve"> Figure 1</w:t>
       </w:r>
       <w:r>
-        <w:t xml:space="preserve"> </w:t>
-      </w:r>
-      <w:r>
-        <w:t xml:space="preserve">[1] </w:t>
-      </w:r>
-      <w:r>
-        <w:t>shows the high-level organization of our processor. It details the connections and signals within and between each stage.</w:t>
+        <w:t xml:space="preserve"> shows the high-level organization of our processor</w:t>
+      </w:r>
+      <w:r>
+        <w:t xml:space="preserve"> [1]</w:t>
+      </w:r>
+      <w:r>
+        <w:t>. It details the connections and signals within and between each stage.</w:t>
       </w:r>
     </w:p>
     <w:p>
@@ -693,7 +678,7 @@
       </w:pPr>
       <w:r>
         <w:lastRenderedPageBreak/>
-        <w:pict w14:anchorId="05B77484">
+        <w:pict w14:anchorId="5CF95607">
           <v:shapetype id="_x0000_t75" coordsize="21600,21600" o:spt="75" o:preferrelative="t" path="m@4@5l@4@11@9@11@9@5xe" filled="f" stroked="f">
             <v:stroke joinstyle="miter"/>
             <v:formulas>
@@ -713,8 +698,8 @@
             <v:path o:extrusionok="f" gradientshapeok="t" o:connecttype="rect"/>
             <o:lock v:ext="edit" aspectratio="t"/>
           </v:shapetype>
-          <v:shape id="_x0000_s1031" type="#_x0000_t75" style="position:absolute;left:0;text-align:left;margin-left:.3pt;margin-top:8.45pt;width:251.35pt;height:90pt;z-index:1;mso-position-horizontal-relative:text;mso-position-vertical-relative:text;mso-width-relative:page;mso-height-relative:page">
-            <v:imagedata r:id="rId10" o:title="PipelineProcess" croptop="5958f"/>
+          <v:shape id="_x0000_s1034" type="#_x0000_t75" style="position:absolute;left:0;text-align:left;margin-left:.3pt;margin-top:8.45pt;width:251.35pt;height:90pt;z-index:251659264;mso-position-horizontal-relative:text;mso-position-vertical-relative:text;mso-width-relative:page;mso-height-relative:page">
+            <v:imagedata r:id="rId11" o:title="PipelineProcess" croptop="5958f"/>
             <w10:wrap type="square"/>
           </v:shape>
         </w:pict>
@@ -791,35 +776,17 @@
         <w:pStyle w:val="BodyText"/>
       </w:pPr>
       <w:r>
-        <w:t>The pipelined processor was tested in several stages</w:t>
-      </w:r>
-      <w:r>
-        <w:t xml:space="preserve"> in ModelSim. </w:t>
-      </w:r>
-      <w:r>
-        <w:t xml:space="preserve">The first testing stage was to evaluate each individual component separately to ensure that they behaved as expected. For example, the adder component was tested by forcing </w:t>
-      </w:r>
-      <w:r>
-        <w:t xml:space="preserve">its </w:t>
-      </w:r>
-      <w:r>
-        <w:t xml:space="preserve">two inputs and </w:t>
-      </w:r>
-      <w:r>
-        <w:t>its</w:t>
-      </w:r>
-      <w:r>
-        <w:t xml:space="preserve"> enable signal and </w:t>
-      </w:r>
-      <w:r>
-        <w:t xml:space="preserve">verifying that </w:t>
-      </w:r>
-      <w:r>
-        <w:t>the correct value</w:t>
-      </w:r>
-      <w:r>
-        <w:t xml:space="preserve"> was outputted</w:t>
-      </w:r>
+        <w:t xml:space="preserve">The pipelined processor was tested in several stages in ModelSim. The first testing stage was to evaluate each individual component separately to ensure that they behaved as expected. For example, </w:t>
+      </w:r>
+      <w:proofErr w:type="gramStart"/>
+      <w:r>
+        <w:t xml:space="preserve">the adder component was tested by forcing its two inputs and its enable signal and verifying that </w:t>
+      </w:r>
+      <w:r>
+        <w:lastRenderedPageBreak/>
+        <w:t>the correct value was outputted</w:t>
+      </w:r>
+      <w:proofErr w:type="gramEnd"/>
       <w:r>
         <w:t xml:space="preserve">. It was important to test each component individually before testing them together because problems could be easily isolated and fixed. </w:t>
       </w:r>
@@ -829,7 +796,25 @@
         <w:pStyle w:val="BodyText"/>
       </w:pPr>
       <w:r>
-        <w:t xml:space="preserve">The next testing stage was to evaluate each of the five higher-level pipeline stage modules with a test bench. This was done to verify that given the correct inputs and signals, each pipeline stage would be able to produce the correct outputs. For example, the test bench written for the instruction fetch stage set the branch_taken variable to force which instruction would be performed next. The program counter and destination address inputs were tracked to check that they only changed when they were expected to, depending on the test case. The pc_out and instruction_out outputs were also tracked to ensure that the fetching stage produced the appropriate program count and instruction to be fed into the decoding stage. </w:t>
+        <w:t xml:space="preserve">The next testing stage was to evaluate each of the five higher-level pipeline stage modules with a test bench. This was done to verify that given the correct inputs and signals, each pipeline stage would be able to produce the correct outputs. For example, the test bench written for the instruction </w:t>
+      </w:r>
+      <w:r>
+        <w:t xml:space="preserve">fetch stage set </w:t>
+      </w:r>
+      <w:r>
+        <w:t>an</w:t>
+      </w:r>
+      <w:r>
+        <w:t xml:space="preserve"> enabling</w:t>
+      </w:r>
+      <w:r>
+        <w:t xml:space="preserve"> variable to force which instruction would be performed next. The program counter and destination address inputs were tracked to check that they only changed when they were expected to, depending on the test case. The </w:t>
+      </w:r>
+      <w:r>
+        <w:t>stage’s</w:t>
+      </w:r>
+      <w:r>
+        <w:t xml:space="preserve"> outputs were also tracked to ensure that the fetching stage produced the appropriate program count and instruction to be fed into the decoding stage. </w:t>
       </w:r>
     </w:p>
     <w:p>
@@ -837,7 +822,40 @@
         <w:pStyle w:val="BodyText"/>
       </w:pPr>
       <w:r>
-        <w:t>Lastly, all five stages were tested together to evaluate the pipelined processor as a whole. Similarly to the individual pipeline stages, the final product was tested using a test bench. A set of MIPs instructions composed of arithmetic, logical, transfer, shift, memory, and control-flow operations was inputted and processed in the pipeline processor. Variable delay cycles were also added between the instructions to provide a more detailed test bench. The results were then written to a .txt file that was used to verify that all the operations and procedures performed as expected.</w:t>
+        <w:t>Lastly, all five stages were tested together to evaluate the pipelined processor as a whole. Similarly to the individual pipeline stages, the final product was tested using a test bench</w:t>
+      </w:r>
+      <w:r>
+        <w:t xml:space="preserve"> and a MIPS test program</w:t>
+      </w:r>
+      <w:r>
+        <w:t xml:space="preserve">. A set of </w:t>
+      </w:r>
+      <w:r>
+        <w:t>MIPS</w:t>
+      </w:r>
+      <w:r>
+        <w:t xml:space="preserve"> instructions composed of arithmetic, logical, transfer, shift, memory, and control-flow operations was inputted and processed in the pipeline processor. Variable delay cycles were also added between the instructions to provide a more detailed test bench. </w:t>
+      </w:r>
+      <w:r>
+        <w:t xml:space="preserve">At the end of the program, the contents of the register and the contents of the memory block were both written to respective </w:t>
+      </w:r>
+      <w:r>
+        <w:t>.txt file</w:t>
+      </w:r>
+      <w:r>
+        <w:t>s where starting with line 0, each line contained the data of its respective register or memory address. This</w:t>
+      </w:r>
+      <w:r>
+        <w:t xml:space="preserve"> was used to verify that all the operations and procedures performed as expected</w:t>
+      </w:r>
+      <w:r>
+        <w:t xml:space="preserve"> and were written back correctly</w:t>
+      </w:r>
+      <w:r>
+        <w:t>.</w:t>
+      </w:r>
+      <w:r>
+        <w:t xml:space="preserve"> Thus, at the final stages of our design, the contents of the register file and memory file were used as an indicator of the processor’s correct operation.</w:t>
       </w:r>
     </w:p>
     <w:p>
@@ -849,6 +867,33 @@
         <w:tab/>
         <w:t xml:space="preserve">Even though the entire pipelined processor was tested from each individual component to full stages, there were still multiple problems when testing all five stages together. The two main issues that persisted were in the port mapping and latency between stages. To fix the issues in the port mapping, every associated component was checked and remapped so that all the wiring connected correctly. As for the latency problems, the components in question were reviewed and were found to have design problems that lead to timing errors. </w:t>
       </w:r>
+      <w:r>
+        <w:t>Upon successful debugging of these errors, the contents of the register and memory .txt files turned out as expected, and the resulting speedup of early branch detection was observe</w:t>
+      </w:r>
+      <w:r>
+        <w:t xml:space="preserve">d in the waveforms </w:t>
+      </w:r>
+      <w:r>
+        <w:t>produced by the</w:t>
+      </w:r>
+      <w:r>
+        <w:t xml:space="preserve"> ModelS</w:t>
+      </w:r>
+      <w:r>
+        <w:t xml:space="preserve">im simulations. Details of our optimization </w:t>
+      </w:r>
+      <w:r>
+        <w:t xml:space="preserve">method </w:t>
+      </w:r>
+      <w:r>
+        <w:t xml:space="preserve">are discussed in the </w:t>
+      </w:r>
+      <w:r>
+        <w:t>following</w:t>
+      </w:r>
+      <w:r>
+        <w:t xml:space="preserve"> section.</w:t>
+      </w:r>
     </w:p>
     <w:p>
       <w:pPr>
@@ -863,100 +908,38 @@
         <w:pStyle w:val="BodyText"/>
       </w:pPr>
       <w:r>
-        <w:t>There are several</w:t>
-      </w:r>
-      <w:bookmarkStart w:id="0" w:name="_GoBack"/>
-      <w:bookmarkEnd w:id="0"/>
-      <w:r>
-        <w:t xml:space="preserve"> ways to optimize a pipelined pr</w:t>
-      </w:r>
-      <w:r>
-        <w:t>ocessor</w:t>
-      </w:r>
-      <w:r>
-        <w:t xml:space="preserve"> including caching, branch prediction, and early branch detection</w:t>
-      </w:r>
-      <w:r>
-        <w:t>. For our project, we ch</w:t>
-      </w:r>
-      <w:r>
-        <w:t xml:space="preserve">ose to implement early </w:t>
-      </w:r>
-      <w:r>
-        <w:t>branch detection</w:t>
-      </w:r>
-      <w:r>
-        <w:t>.</w:t>
-      </w:r>
-      <w:r>
-        <w:t xml:space="preserve"> This means that branch</w:t>
-      </w:r>
-      <w:r>
-        <w:t>ing</w:t>
-      </w:r>
-      <w:r>
-        <w:t xml:space="preserve"> instructions are detected and resolved at the ID stage rather than at the EX stage of the pipeline.</w:t>
-      </w:r>
-      <w:r>
-        <w:t xml:space="preserve"> This is possible because as soon as the decoder has finished interpreting a branch instruction, it has extracted the target address from the machine code. Therefore, instead of waiting until the EX stage to update the program counter, we can do this immediately following instruction decode.</w:t>
-      </w:r>
-      <w:r>
-        <w:t xml:space="preserve"> The implementation of our early branch prediction is outlined in the Overview section.</w:t>
-      </w:r>
-      <w:r>
-        <w:t xml:space="preserve"> </w:t>
-      </w:r>
-      <w:r>
-        <w:t>Early branch detecti</w:t>
-      </w:r>
-      <w:r>
-        <w:t>on speeds up branching</w:t>
-      </w:r>
-      <w:r>
-        <w:t xml:space="preserve"> instructions</w:t>
-      </w:r>
-      <w:r>
-        <w:t xml:space="preserve"> by two clock cycles (as learned from the course material)</w:t>
-      </w:r>
-      <w:r>
-        <w:t xml:space="preserve">. According to the SPEC92 benchmark mentioned in class, branching instruction constitute 20% of all instructions </w:t>
-      </w:r>
-      <w:r>
-        <w:t>[2]</w:t>
-      </w:r>
-      <w:r>
-        <w:t xml:space="preserve">. Assuming the standard of five clock cycles for a regular instruction to be executed, early branch </w:t>
-      </w:r>
-      <w:r>
-        <w:t>detection</w:t>
-      </w:r>
-      <w:r>
-        <w:t xml:space="preserve"> speeds up branching by a factor of 2.5. Using Amdhal’s Law (see Equation 1), this leads to an overall speed up of 1.136. To test this, we wrote a testbench for our pi</w:t>
-      </w:r>
-      <w:r>
-        <w:t>peline without early branch detection</w:t>
-      </w:r>
-      <w:r>
-        <w:t xml:space="preserve"> and </w:t>
-      </w:r>
-      <w:r>
-        <w:t>simulated a test program. After that, we ran the same test program but with our early branch detection</w:t>
-      </w:r>
-      <w:r>
-        <w:t xml:space="preserve"> </w:t>
+        <w:t xml:space="preserve">There are several ways to optimize a pipelined processor including caching, branch prediction, and early branch detection. For our project, we chose to implement early branch detection. This means that branching instructions are detected and resolved at the ID stage rather than at the EX stage of the pipeline. This is possible because as soon as the decoder has finished interpreting a branch instruction, it has extracted the target address from the machine code. Therefore, instead of waiting until the EX stage to update the program counter, we can do this immediately following instruction decode. The </w:t>
       </w:r>
       <w:r>
         <w:lastRenderedPageBreak/>
-        <w:t>implemented. We then observed and compared the delay of our program counter updates</w:t>
-      </w:r>
-      <w:r>
-        <w:t>. After extensive debugging of our branching mechanism</w:t>
-      </w:r>
-      <w:r>
-        <w:t xml:space="preserve"> we</w:t>
-      </w:r>
-      <w:r>
-        <w:t xml:space="preserve"> verified that early branch detection speeds up branch predictions by two clock cycles.</w:t>
+        <w:t>implementation of our early branch prediction is outlined in the Overview section. Early branch detection speeds up branching instructions by two clock cycles (as learned from the course material). According to the SPEC92 benchmark mentioned in class, branching instruction</w:t>
+      </w:r>
+      <w:r>
+        <w:t>s</w:t>
+      </w:r>
+      <w:r>
+        <w:t xml:space="preserve"> constitute 20% of all instructions [2]. Assuming the standard of five clock cycles for a regular instruction to be executed, early branch detection speeds up branching by a factor of 2.5. Using Amdahl’s Law (see Equation 1</w:t>
+      </w:r>
+      <w:r>
+        <w:t xml:space="preserve"> below</w:t>
+      </w:r>
+      <w:r>
+        <w:t xml:space="preserve">), </w:t>
+      </w:r>
+      <w:r>
+        <w:t xml:space="preserve">an overall speedup of </w:t>
+      </w:r>
+      <w:r>
+        <w:t>1.136</w:t>
+      </w:r>
+      <w:r>
+        <w:t xml:space="preserve"> is observed</w:t>
+      </w:r>
+      <w:r>
+        <w:t xml:space="preserve"> [3]</w:t>
+      </w:r>
+      <w:r>
+        <w:t>. To test this, we wrote a test bench for our pipeline without early branch detection and simulated a test program. After that, we ran the same test program but with our early branch detection implemented. We then observed and compared the delay of our program counter updates. After extensive debugging of our branching mechanism we verified that early branch detection speeds up branch predictions by two clock cycles.</w:t>
       </w:r>
     </w:p>
     <w:p>
@@ -965,6 +948,7 @@
         <w:spacing w:line="240" w:lineRule="auto"/>
         <w:jc w:val="right"/>
       </w:pPr>
+      <w:proofErr w:type="spellStart"/>
       <w:r>
         <w:rPr>
           <w:i/>
@@ -978,6 +962,7 @@
         </w:rPr>
         <w:t>overall</w:t>
       </w:r>
+      <w:proofErr w:type="spellEnd"/>
       <w:r>
         <w:rPr>
           <w:i/>
@@ -1002,7 +987,19 @@
         <w:ind w:firstLine="0"/>
       </w:pPr>
       <w:r>
-        <w:t>Where F is fraction of instructions and S is factor of speedup.</w:t>
+        <w:t xml:space="preserve">Where F is the fraction of </w:t>
+      </w:r>
+      <w:r>
+        <w:t xml:space="preserve">branching </w:t>
+      </w:r>
+      <w:r>
+        <w:t xml:space="preserve">instructions </w:t>
+      </w:r>
+      <w:r>
+        <w:t>and S is the speedup factor</w:t>
+      </w:r>
+      <w:r>
+        <w:t>.</w:t>
       </w:r>
     </w:p>
     <w:p>
@@ -1018,16 +1015,21 @@
         <w:pStyle w:val="BodyText"/>
       </w:pPr>
       <w:r>
-        <w:t xml:space="preserve">After the text edit has been completed, the paper is ready for the template. Duplicate the template file by using the Save As command, and use the naming convention prescribed by </w:t>
-      </w:r>
-      <w:r>
-        <w:t xml:space="preserve">your conference for the name of your paper. In this newly created file, highlight all </w:t>
-      </w:r>
-      <w:r>
-        <w:t xml:space="preserve">of the contents and import your </w:t>
-      </w:r>
-      <w:r>
-        <w:t>prepared text file. You are now ready to style your paper; use the scroll down window on the left of the MS Word Formatting toolbar.</w:t>
+        <w:t>We designed and optimized a standard five-stage pipelined 32-bit MIPS processor that is capable of performing a 27-instruction subset of the MIPS instruction set architecture.</w:t>
+      </w:r>
+      <w:r>
+        <w:t xml:space="preserve"> </w:t>
+      </w:r>
+      <w:r>
+        <w:t xml:space="preserve">Early branch detection was the chosen optimization method, resulting in an overall speedup of 1.136. </w:t>
+      </w:r>
+    </w:p>
+    <w:p>
+      <w:pPr>
+        <w:pStyle w:val="BodyText"/>
+      </w:pPr>
+      <w:r>
+        <w:t xml:space="preserve">If given the opportunity, more thorough test benches could have been implemented to test each component more exhaustively. This would have reduced the amount of problems faced when running the pipelined processor as a whole. </w:t>
       </w:r>
     </w:p>
     <w:p>
@@ -1035,13 +1037,88 @@
         <w:pStyle w:val="Heading5"/>
       </w:pPr>
       <w:r>
+        <w:lastRenderedPageBreak/>
         <w:t>References</w:t>
       </w:r>
     </w:p>
     <w:p>
       <w:pPr>
-        <w:jc w:val="both"/>
-      </w:pPr>
+        <w:pStyle w:val="references"/>
+        <w:ind w:left="354" w:hanging="354"/>
+        <w:jc w:val="left"/>
+      </w:pPr>
+      <w:r>
+        <w:t>W. Chang, D. Lavoie-Boutin, M. Lashari, and S. Sheriff, “</w:t>
+      </w:r>
+      <w:r>
+        <w:t>MIPS 5 s</w:t>
+      </w:r>
+      <w:r>
+        <w:t xml:space="preserve">tage </w:t>
+      </w:r>
+      <w:r>
+        <w:t>p</w:t>
+      </w:r>
+      <w:r>
+        <w:t>ipeline”, GitHub, 2016. [Online]. Available: https://github.com/dlavoieb/ecse-425. [Accessed: 15- Apr- 2018].</w:t>
+      </w:r>
+    </w:p>
+    <w:p>
+      <w:pPr>
+        <w:pStyle w:val="references"/>
+        <w:ind w:left="354" w:hanging="354"/>
+      </w:pPr>
+      <w:r>
+        <w:t xml:space="preserve">Hayward </w:t>
+      </w:r>
+      <w:r>
+        <w:rPr>
+          <w:i/>
+        </w:rPr>
+        <w:t>et al.</w:t>
+      </w:r>
+      <w:r>
+        <w:t xml:space="preserve">, “L02- trends”, myCourses, 2018. [Online]. Available: </w:t>
+      </w:r>
+      <w:r>
+        <w:t>https://mycourses2.mcgill.ca/d2l/le/content/298520/viewContent/3646554/View</w:t>
+      </w:r>
+      <w:r>
+        <w:t>. [Accessed: 15- Apr- 2018].</w:t>
+      </w:r>
+    </w:p>
+    <w:p>
+      <w:pPr>
+        <w:pStyle w:val="references"/>
+        <w:ind w:left="354" w:hanging="354"/>
+      </w:pPr>
+      <w:r>
+        <w:t xml:space="preserve">Hayward </w:t>
+      </w:r>
+      <w:r>
+        <w:rPr>
+          <w:i/>
+        </w:rPr>
+        <w:t>et al.</w:t>
+      </w:r>
+      <w:r>
+        <w:t>, “L04- caching</w:t>
+      </w:r>
+      <w:r>
+        <w:t xml:space="preserve">”, myCourses, 2018. [Online]. Available: </w:t>
+      </w:r>
+      <w:r>
+        <w:t>https://mycourses2.mcgill.ca/d2l/le/content/298520/viewContent/</w:t>
+      </w:r>
+      <w:r>
+        <w:t>3679107</w:t>
+      </w:r>
+      <w:r>
+        <w:t>/View</w:t>
+      </w:r>
+      <w:r>
+        <w:t>. [Accessed: 15- Apr- 2018].</w:t>
+      </w:r>
     </w:p>
     <w:p>
       <w:pPr>
@@ -1052,27 +1129,6 @@
         </w:numPr>
         <w:jc w:val="left"/>
       </w:pPr>
-      <w:r>
-        <w:t>[1]</w:t>
-      </w:r>
-      <w:r>
-        <w:t xml:space="preserve"> </w:t>
-      </w:r>
-      <w:r>
-        <w:t>D. Lavoie-Boutin, W. Chang, M. Lashari and S. Sh</w:t>
-      </w:r>
-      <w:r>
-        <w:t xml:space="preserve">eriff, "MIPS 5 Stage Pipeline", </w:t>
-      </w:r>
-      <w:r>
-        <w:t>Git</w:t>
-      </w:r>
-      <w:r>
-        <w:t xml:space="preserve">Hub, 2016. [Online]. Available: </w:t>
-      </w:r>
-      <w:r>
-        <w:t>https://github.com/dlavoieb/ecse-425. [Accessed: 15- Apr- 2018].</w:t>
-      </w:r>
     </w:p>
     <w:p>
       <w:pPr>
@@ -1081,6 +1137,279 @@
           <w:ilvl w:val="0"/>
           <w:numId w:val="0"/>
         </w:numPr>
+        <w:jc w:val="left"/>
+        <w:rPr>
+          <w:sz w:val="20"/>
+          <w:szCs w:val="20"/>
+        </w:rPr>
+      </w:pPr>
+    </w:p>
+    <w:p>
+      <w:pPr>
+        <w:pStyle w:val="references"/>
+        <w:numPr>
+          <w:ilvl w:val="0"/>
+          <w:numId w:val="0"/>
+        </w:numPr>
+        <w:jc w:val="left"/>
+        <w:rPr>
+          <w:sz w:val="20"/>
+          <w:szCs w:val="20"/>
+        </w:rPr>
+      </w:pPr>
+    </w:p>
+    <w:p>
+      <w:pPr>
+        <w:pStyle w:val="references"/>
+        <w:numPr>
+          <w:ilvl w:val="0"/>
+          <w:numId w:val="0"/>
+        </w:numPr>
+        <w:jc w:val="left"/>
+        <w:rPr>
+          <w:sz w:val="20"/>
+          <w:szCs w:val="20"/>
+        </w:rPr>
+      </w:pPr>
+    </w:p>
+    <w:p>
+      <w:pPr>
+        <w:pStyle w:val="references"/>
+        <w:numPr>
+          <w:ilvl w:val="0"/>
+          <w:numId w:val="0"/>
+        </w:numPr>
+        <w:jc w:val="left"/>
+        <w:rPr>
+          <w:sz w:val="20"/>
+          <w:szCs w:val="20"/>
+        </w:rPr>
+      </w:pPr>
+    </w:p>
+    <w:p>
+      <w:pPr>
+        <w:pStyle w:val="references"/>
+        <w:numPr>
+          <w:ilvl w:val="0"/>
+          <w:numId w:val="0"/>
+        </w:numPr>
+        <w:jc w:val="left"/>
+        <w:rPr>
+          <w:sz w:val="20"/>
+          <w:szCs w:val="20"/>
+        </w:rPr>
+      </w:pPr>
+    </w:p>
+    <w:p>
+      <w:pPr>
+        <w:pStyle w:val="references"/>
+        <w:numPr>
+          <w:ilvl w:val="0"/>
+          <w:numId w:val="0"/>
+        </w:numPr>
+        <w:jc w:val="left"/>
+        <w:rPr>
+          <w:sz w:val="20"/>
+          <w:szCs w:val="20"/>
+        </w:rPr>
+      </w:pPr>
+    </w:p>
+    <w:p>
+      <w:pPr>
+        <w:pStyle w:val="references"/>
+        <w:numPr>
+          <w:ilvl w:val="0"/>
+          <w:numId w:val="0"/>
+        </w:numPr>
+        <w:jc w:val="left"/>
+        <w:rPr>
+          <w:sz w:val="20"/>
+          <w:szCs w:val="20"/>
+        </w:rPr>
+      </w:pPr>
+    </w:p>
+    <w:p>
+      <w:pPr>
+        <w:pStyle w:val="references"/>
+        <w:numPr>
+          <w:ilvl w:val="0"/>
+          <w:numId w:val="0"/>
+        </w:numPr>
+        <w:jc w:val="left"/>
+        <w:rPr>
+          <w:sz w:val="20"/>
+          <w:szCs w:val="20"/>
+        </w:rPr>
+      </w:pPr>
+    </w:p>
+    <w:p>
+      <w:pPr>
+        <w:pStyle w:val="references"/>
+        <w:numPr>
+          <w:ilvl w:val="0"/>
+          <w:numId w:val="0"/>
+        </w:numPr>
+        <w:jc w:val="left"/>
+        <w:rPr>
+          <w:sz w:val="20"/>
+          <w:szCs w:val="20"/>
+        </w:rPr>
+      </w:pPr>
+    </w:p>
+    <w:p>
+      <w:pPr>
+        <w:pStyle w:val="references"/>
+        <w:numPr>
+          <w:ilvl w:val="0"/>
+          <w:numId w:val="0"/>
+        </w:numPr>
+        <w:jc w:val="left"/>
+        <w:rPr>
+          <w:sz w:val="20"/>
+          <w:szCs w:val="20"/>
+        </w:rPr>
+      </w:pPr>
+    </w:p>
+    <w:p>
+      <w:pPr>
+        <w:pStyle w:val="references"/>
+        <w:numPr>
+          <w:ilvl w:val="0"/>
+          <w:numId w:val="0"/>
+        </w:numPr>
+        <w:jc w:val="left"/>
+        <w:rPr>
+          <w:sz w:val="20"/>
+          <w:szCs w:val="20"/>
+        </w:rPr>
+      </w:pPr>
+    </w:p>
+    <w:p>
+      <w:pPr>
+        <w:pStyle w:val="references"/>
+        <w:numPr>
+          <w:ilvl w:val="0"/>
+          <w:numId w:val="0"/>
+        </w:numPr>
+        <w:jc w:val="left"/>
+        <w:rPr>
+          <w:sz w:val="20"/>
+          <w:szCs w:val="20"/>
+        </w:rPr>
+      </w:pPr>
+    </w:p>
+    <w:p>
+      <w:pPr>
+        <w:pStyle w:val="references"/>
+        <w:numPr>
+          <w:ilvl w:val="0"/>
+          <w:numId w:val="0"/>
+        </w:numPr>
+        <w:jc w:val="left"/>
+        <w:rPr>
+          <w:sz w:val="20"/>
+          <w:szCs w:val="20"/>
+        </w:rPr>
+      </w:pPr>
+    </w:p>
+    <w:p>
+      <w:pPr>
+        <w:pStyle w:val="references"/>
+        <w:numPr>
+          <w:ilvl w:val="0"/>
+          <w:numId w:val="0"/>
+        </w:numPr>
+        <w:jc w:val="left"/>
+        <w:rPr>
+          <w:sz w:val="20"/>
+          <w:szCs w:val="20"/>
+        </w:rPr>
+      </w:pPr>
+    </w:p>
+    <w:p>
+      <w:pPr>
+        <w:pStyle w:val="references"/>
+        <w:numPr>
+          <w:ilvl w:val="0"/>
+          <w:numId w:val="0"/>
+        </w:numPr>
+        <w:jc w:val="left"/>
+        <w:rPr>
+          <w:sz w:val="20"/>
+          <w:szCs w:val="20"/>
+        </w:rPr>
+      </w:pPr>
+      <w:bookmarkStart w:id="0" w:name="_GoBack"/>
+      <w:bookmarkEnd w:id="0"/>
+    </w:p>
+    <w:p>
+      <w:pPr>
+        <w:pStyle w:val="references"/>
+        <w:numPr>
+          <w:ilvl w:val="0"/>
+          <w:numId w:val="0"/>
+        </w:numPr>
+        <w:jc w:val="left"/>
+        <w:rPr>
+          <w:sz w:val="20"/>
+          <w:szCs w:val="20"/>
+        </w:rPr>
+      </w:pPr>
+    </w:p>
+    <w:p>
+      <w:pPr>
+        <w:pStyle w:val="references"/>
+        <w:numPr>
+          <w:ilvl w:val="0"/>
+          <w:numId w:val="0"/>
+        </w:numPr>
+        <w:jc w:val="left"/>
+        <w:rPr>
+          <w:sz w:val="20"/>
+          <w:szCs w:val="20"/>
+        </w:rPr>
+      </w:pPr>
+    </w:p>
+    <w:p>
+      <w:pPr>
+        <w:pStyle w:val="references"/>
+        <w:numPr>
+          <w:ilvl w:val="0"/>
+          <w:numId w:val="0"/>
+        </w:numPr>
+        <w:jc w:val="left"/>
+        <w:rPr>
+          <w:sz w:val="20"/>
+          <w:szCs w:val="20"/>
+        </w:rPr>
+      </w:pPr>
+    </w:p>
+    <w:p>
+      <w:pPr>
+        <w:pStyle w:val="references"/>
+        <w:numPr>
+          <w:ilvl w:val="0"/>
+          <w:numId w:val="0"/>
+        </w:numPr>
+        <w:jc w:val="left"/>
+        <w:rPr>
+          <w:sz w:val="20"/>
+          <w:szCs w:val="20"/>
+        </w:rPr>
+      </w:pPr>
+    </w:p>
+    <w:p>
+      <w:pPr>
+        <w:pStyle w:val="references"/>
+        <w:numPr>
+          <w:ilvl w:val="0"/>
+          <w:numId w:val="0"/>
+        </w:numPr>
+        <w:jc w:val="left"/>
+        <w:rPr>
+          <w:sz w:val="20"/>
+          <w:szCs w:val="20"/>
+        </w:rPr>
         <w:sectPr>
           <w:type w:val="continuous"/>
           <w:pgSz w:w="12240" w:h="15840" w:code="1"/>
@@ -1090,10 +1419,15 @@
         </w:sectPr>
       </w:pPr>
     </w:p>
+    <w:p>
+      <w:pPr>
+        <w:jc w:val="both"/>
+      </w:pPr>
+    </w:p>
     <w:p/>
     <w:p/>
     <w:sectPr>
-      <w:footerReference w:type="first" r:id="rId11"/>
+      <w:footerReference w:type="first" r:id="rId12"/>
       <w:type w:val="continuous"/>
       <w:pgSz w:w="12240" w:h="15840" w:code="1"/>
       <w:pgMar w:top="1080" w:right="893" w:bottom="1440" w:left="893" w:header="720" w:footer="720" w:gutter="0"/>
@@ -1105,7 +1439,7 @@
 </file>
 
 <file path=word/endnotes.xml><?xml version="1.0" encoding="utf-8"?>
-<w:endnotes xmlns:wpc="http://schemas.microsoft.com/office/word/2010/wordprocessingCanvas" xmlns:cx="http://schemas.microsoft.com/office/drawing/2014/chartex" xmlns:cx1="http://schemas.microsoft.com/office/drawing/2015/9/8/chartex" xmlns:cx2="http://schemas.microsoft.com/office/drawing/2015/10/21/chartex" xmlns:cx3="http://schemas.microsoft.com/office/drawing/2016/5/9/chartex" xmlns:cx4="http://schemas.microsoft.com/office/drawing/2016/5/10/chartex" xmlns:cx5="http://schemas.microsoft.com/office/drawing/2016/5/11/chartex" xmlns:cx6="http://schemas.microsoft.com/office/drawing/2016/5/12/chartex" xmlns:cx7="http://schemas.microsoft.com/office/drawing/2016/5/13/chartex" xmlns:cx8="http://schemas.microsoft.com/office/drawing/2016/5/14/chartex" xmlns:mc="http://schemas.openxmlformats.org/markup-compatibility/2006" xmlns:aink="http://schemas.microsoft.com/office/drawing/2016/ink" xmlns:am3d="http://schemas.microsoft.com/office/drawing/2017/model3d" xmlns:o="urn:schemas-microsoft-com:office:office" xmlns:r="http://schemas.openxmlformats.org/officeDocument/2006/relationships" xmlns:m="http://schemas.openxmlformats.org/officeDocument/2006/math" xmlns:v="urn:schemas-microsoft-com:vml" xmlns:wp14="http://schemas.microsoft.com/office/word/2010/wordprocessingDrawing" xmlns:wp="http://schemas.openxmlformats.org/drawingml/2006/wordprocessingDrawing" xmlns:w10="urn:schemas-microsoft-com:office:word" xmlns:w="http://schemas.openxmlformats.org/wordprocessingml/2006/main" xmlns:w14="http://schemas.microsoft.com/office/word/2010/wordml" xmlns:w15="http://schemas.microsoft.com/office/word/2012/wordml" xmlns:w16cid="http://schemas.microsoft.com/office/word/2016/wordml/cid" xmlns:w16se="http://schemas.microsoft.com/office/word/2015/wordml/symex" xmlns:wpg="http://schemas.microsoft.com/office/word/2010/wordprocessingGroup" xmlns:wpi="http://schemas.microsoft.com/office/word/2010/wordprocessingInk" xmlns:wne="http://schemas.microsoft.com/office/word/2006/wordml" xmlns:wps="http://schemas.microsoft.com/office/word/2010/wordprocessingShape" mc:Ignorable="w14 w15 w16se w16cid wp14">
+<w:endnotes xmlns:wpc="http://schemas.microsoft.com/office/word/2010/wordprocessingCanvas" xmlns:mo="http://schemas.microsoft.com/office/mac/office/2008/main" xmlns:mc="http://schemas.openxmlformats.org/markup-compatibility/2006" xmlns:mv="urn:schemas-microsoft-com:mac:vml" xmlns:o="urn:schemas-microsoft-com:office:office" xmlns:r="http://schemas.openxmlformats.org/officeDocument/2006/relationships" xmlns:m="http://schemas.openxmlformats.org/officeDocument/2006/math" xmlns:v="urn:schemas-microsoft-com:vml" xmlns:wp14="http://schemas.microsoft.com/office/word/2010/wordprocessingDrawing" xmlns:wp="http://schemas.openxmlformats.org/drawingml/2006/wordprocessingDrawing" xmlns:w10="urn:schemas-microsoft-com:office:word" xmlns:w="http://schemas.openxmlformats.org/wordprocessingml/2006/main" xmlns:w14="http://schemas.microsoft.com/office/word/2010/wordml" xmlns:wpg="http://schemas.microsoft.com/office/word/2010/wordprocessingGroup" xmlns:wpi="http://schemas.microsoft.com/office/word/2010/wordprocessingInk" xmlns:wne="http://schemas.microsoft.com/office/word/2006/wordml" xmlns:wps="http://schemas.microsoft.com/office/word/2010/wordprocessingShape" mc:Ignorable="w14 wp14 mv">
   <w:endnote w:type="separator" w:id="-1">
     <w:p>
       <w:r>
@@ -1124,7 +1458,7 @@
 </file>
 
 <file path=word/footer1.xml><?xml version="1.0" encoding="utf-8"?>
-<w:ftr xmlns:wpc="http://schemas.microsoft.com/office/word/2010/wordprocessingCanvas" xmlns:cx="http://schemas.microsoft.com/office/drawing/2014/chartex" xmlns:cx1="http://schemas.microsoft.com/office/drawing/2015/9/8/chartex" xmlns:cx2="http://schemas.microsoft.com/office/drawing/2015/10/21/chartex" xmlns:cx3="http://schemas.microsoft.com/office/drawing/2016/5/9/chartex" xmlns:cx4="http://schemas.microsoft.com/office/drawing/2016/5/10/chartex" xmlns:cx5="http://schemas.microsoft.com/office/drawing/2016/5/11/chartex" xmlns:cx6="http://schemas.microsoft.com/office/drawing/2016/5/12/chartex" xmlns:cx7="http://schemas.microsoft.com/office/drawing/2016/5/13/chartex" xmlns:cx8="http://schemas.microsoft.com/office/drawing/2016/5/14/chartex" xmlns:mc="http://schemas.openxmlformats.org/markup-compatibility/2006" xmlns:aink="http://schemas.microsoft.com/office/drawing/2016/ink" xmlns:am3d="http://schemas.microsoft.com/office/drawing/2017/model3d" xmlns:o="urn:schemas-microsoft-com:office:office" xmlns:r="http://schemas.openxmlformats.org/officeDocument/2006/relationships" xmlns:m="http://schemas.openxmlformats.org/officeDocument/2006/math" xmlns:v="urn:schemas-microsoft-com:vml" xmlns:wp14="http://schemas.microsoft.com/office/word/2010/wordprocessingDrawing" xmlns:wp="http://schemas.openxmlformats.org/drawingml/2006/wordprocessingDrawing" xmlns:w10="urn:schemas-microsoft-com:office:word" xmlns:w="http://schemas.openxmlformats.org/wordprocessingml/2006/main" xmlns:w14="http://schemas.microsoft.com/office/word/2010/wordml" xmlns:w15="http://schemas.microsoft.com/office/word/2012/wordml" xmlns:w16cid="http://schemas.microsoft.com/office/word/2016/wordml/cid" xmlns:w16se="http://schemas.microsoft.com/office/word/2015/wordml/symex" xmlns:wpg="http://schemas.microsoft.com/office/word/2010/wordprocessingGroup" xmlns:wpi="http://schemas.microsoft.com/office/word/2010/wordprocessingInk" xmlns:wne="http://schemas.microsoft.com/office/word/2006/wordml" xmlns:wps="http://schemas.microsoft.com/office/word/2010/wordprocessingShape" mc:Ignorable="w14 w15 w16se w16cid wp14">
+<w:ftr xmlns:wpc="http://schemas.microsoft.com/office/word/2010/wordprocessingCanvas" xmlns:mo="http://schemas.microsoft.com/office/mac/office/2008/main" xmlns:mc="http://schemas.openxmlformats.org/markup-compatibility/2006" xmlns:mv="urn:schemas-microsoft-com:mac:vml" xmlns:o="urn:schemas-microsoft-com:office:office" xmlns:r="http://schemas.openxmlformats.org/officeDocument/2006/relationships" xmlns:m="http://schemas.openxmlformats.org/officeDocument/2006/math" xmlns:v="urn:schemas-microsoft-com:vml" xmlns:wp14="http://schemas.microsoft.com/office/word/2010/wordprocessingDrawing" xmlns:wp="http://schemas.openxmlformats.org/drawingml/2006/wordprocessingDrawing" xmlns:w10="urn:schemas-microsoft-com:office:word" xmlns:w="http://schemas.openxmlformats.org/wordprocessingml/2006/main" xmlns:w14="http://schemas.microsoft.com/office/word/2010/wordml" xmlns:wpg="http://schemas.microsoft.com/office/word/2010/wordprocessingGroup" xmlns:wpi="http://schemas.microsoft.com/office/word/2010/wordprocessingInk" xmlns:wne="http://schemas.microsoft.com/office/word/2006/wordml" xmlns:wps="http://schemas.microsoft.com/office/word/2010/wordprocessingShape" mc:Ignorable="w14 wp14">
   <w:p>
     <w:pPr>
       <w:pStyle w:val="Footer"/>
@@ -1134,19 +1468,12 @@
         <w:szCs w:val="16"/>
       </w:rPr>
     </w:pPr>
-    <w:r>
-      <w:rPr>
-        <w:sz w:val="16"/>
-        <w:szCs w:val="16"/>
-      </w:rPr>
-      <w:t>XXX-X-XXXX-XXXX-X/XX/$XX.00 ©20XX IEEE</w:t>
-    </w:r>
   </w:p>
 </w:ftr>
 </file>
 
 <file path=word/footer2.xml><?xml version="1.0" encoding="utf-8"?>
-<w:ftr xmlns:wpc="http://schemas.microsoft.com/office/word/2010/wordprocessingCanvas" xmlns:cx="http://schemas.microsoft.com/office/drawing/2014/chartex" xmlns:cx1="http://schemas.microsoft.com/office/drawing/2015/9/8/chartex" xmlns:cx2="http://schemas.microsoft.com/office/drawing/2015/10/21/chartex" xmlns:cx3="http://schemas.microsoft.com/office/drawing/2016/5/9/chartex" xmlns:cx4="http://schemas.microsoft.com/office/drawing/2016/5/10/chartex" xmlns:cx5="http://schemas.microsoft.com/office/drawing/2016/5/11/chartex" xmlns:cx6="http://schemas.microsoft.com/office/drawing/2016/5/12/chartex" xmlns:cx7="http://schemas.microsoft.com/office/drawing/2016/5/13/chartex" xmlns:cx8="http://schemas.microsoft.com/office/drawing/2016/5/14/chartex" xmlns:mc="http://schemas.openxmlformats.org/markup-compatibility/2006" xmlns:aink="http://schemas.microsoft.com/office/drawing/2016/ink" xmlns:am3d="http://schemas.microsoft.com/office/drawing/2017/model3d" xmlns:o="urn:schemas-microsoft-com:office:office" xmlns:r="http://schemas.openxmlformats.org/officeDocument/2006/relationships" xmlns:m="http://schemas.openxmlformats.org/officeDocument/2006/math" xmlns:v="urn:schemas-microsoft-com:vml" xmlns:wp14="http://schemas.microsoft.com/office/word/2010/wordprocessingDrawing" xmlns:wp="http://schemas.openxmlformats.org/drawingml/2006/wordprocessingDrawing" xmlns:w10="urn:schemas-microsoft-com:office:word" xmlns:w="http://schemas.openxmlformats.org/wordprocessingml/2006/main" xmlns:w14="http://schemas.microsoft.com/office/word/2010/wordml" xmlns:w15="http://schemas.microsoft.com/office/word/2012/wordml" xmlns:w16cid="http://schemas.microsoft.com/office/word/2016/wordml/cid" xmlns:w16se="http://schemas.microsoft.com/office/word/2015/wordml/symex" xmlns:wpg="http://schemas.microsoft.com/office/word/2010/wordprocessingGroup" xmlns:wpi="http://schemas.microsoft.com/office/word/2010/wordprocessingInk" xmlns:wne="http://schemas.microsoft.com/office/word/2006/wordml" xmlns:wps="http://schemas.microsoft.com/office/word/2010/wordprocessingShape" mc:Ignorable="w14 w15 w16se w16cid wp14">
+<w:ftr xmlns:wpc="http://schemas.microsoft.com/office/word/2010/wordprocessingCanvas" xmlns:mo="http://schemas.microsoft.com/office/mac/office/2008/main" xmlns:mc="http://schemas.openxmlformats.org/markup-compatibility/2006" xmlns:mv="urn:schemas-microsoft-com:mac:vml" xmlns:o="urn:schemas-microsoft-com:office:office" xmlns:r="http://schemas.openxmlformats.org/officeDocument/2006/relationships" xmlns:m="http://schemas.openxmlformats.org/officeDocument/2006/math" xmlns:v="urn:schemas-microsoft-com:vml" xmlns:wp14="http://schemas.microsoft.com/office/word/2010/wordprocessingDrawing" xmlns:wp="http://schemas.openxmlformats.org/drawingml/2006/wordprocessingDrawing" xmlns:w10="urn:schemas-microsoft-com:office:word" xmlns:w="http://schemas.openxmlformats.org/wordprocessingml/2006/main" xmlns:w14="http://schemas.microsoft.com/office/word/2010/wordml" xmlns:wpg="http://schemas.microsoft.com/office/word/2010/wordprocessingGroup" xmlns:wpi="http://schemas.microsoft.com/office/word/2010/wordprocessingInk" xmlns:wne="http://schemas.microsoft.com/office/word/2006/wordml" xmlns:wps="http://schemas.microsoft.com/office/word/2010/wordprocessingShape" mc:Ignorable="w14 wp14">
   <w:p>
     <w:pPr>
       <w:pStyle w:val="Footer"/>
@@ -1168,7 +1495,7 @@
 </file>
 
 <file path=word/footer3.xml><?xml version="1.0" encoding="utf-8"?>
-<w:ftr xmlns:wpc="http://schemas.microsoft.com/office/word/2010/wordprocessingCanvas" xmlns:cx="http://schemas.microsoft.com/office/drawing/2014/chartex" xmlns:cx1="http://schemas.microsoft.com/office/drawing/2015/9/8/chartex" xmlns:cx2="http://schemas.microsoft.com/office/drawing/2015/10/21/chartex" xmlns:cx3="http://schemas.microsoft.com/office/drawing/2016/5/9/chartex" xmlns:cx4="http://schemas.microsoft.com/office/drawing/2016/5/10/chartex" xmlns:cx5="http://schemas.microsoft.com/office/drawing/2016/5/11/chartex" xmlns:cx6="http://schemas.microsoft.com/office/drawing/2016/5/12/chartex" xmlns:cx7="http://schemas.microsoft.com/office/drawing/2016/5/13/chartex" xmlns:cx8="http://schemas.microsoft.com/office/drawing/2016/5/14/chartex" xmlns:mc="http://schemas.openxmlformats.org/markup-compatibility/2006" xmlns:aink="http://schemas.microsoft.com/office/drawing/2016/ink" xmlns:am3d="http://schemas.microsoft.com/office/drawing/2017/model3d" xmlns:o="urn:schemas-microsoft-com:office:office" xmlns:r="http://schemas.openxmlformats.org/officeDocument/2006/relationships" xmlns:m="http://schemas.openxmlformats.org/officeDocument/2006/math" xmlns:v="urn:schemas-microsoft-com:vml" xmlns:wp14="http://schemas.microsoft.com/office/word/2010/wordprocessingDrawing" xmlns:wp="http://schemas.openxmlformats.org/drawingml/2006/wordprocessingDrawing" xmlns:w10="urn:schemas-microsoft-com:office:word" xmlns:w="http://schemas.openxmlformats.org/wordprocessingml/2006/main" xmlns:w14="http://schemas.microsoft.com/office/word/2010/wordml" xmlns:w15="http://schemas.microsoft.com/office/word/2012/wordml" xmlns:w16cid="http://schemas.microsoft.com/office/word/2016/wordml/cid" xmlns:w16se="http://schemas.microsoft.com/office/word/2015/wordml/symex" xmlns:wpg="http://schemas.microsoft.com/office/word/2010/wordprocessingGroup" xmlns:wpi="http://schemas.microsoft.com/office/word/2010/wordprocessingInk" xmlns:wne="http://schemas.microsoft.com/office/word/2006/wordml" xmlns:wps="http://schemas.microsoft.com/office/word/2010/wordprocessingShape" mc:Ignorable="w14 w15 w16se w16cid wp14">
+<w:ftr xmlns:wpc="http://schemas.microsoft.com/office/word/2010/wordprocessingCanvas" xmlns:mo="http://schemas.microsoft.com/office/mac/office/2008/main" xmlns:mc="http://schemas.openxmlformats.org/markup-compatibility/2006" xmlns:mv="urn:schemas-microsoft-com:mac:vml" xmlns:o="urn:schemas-microsoft-com:office:office" xmlns:r="http://schemas.openxmlformats.org/officeDocument/2006/relationships" xmlns:m="http://schemas.openxmlformats.org/officeDocument/2006/math" xmlns:v="urn:schemas-microsoft-com:vml" xmlns:wp14="http://schemas.microsoft.com/office/word/2010/wordprocessingDrawing" xmlns:wp="http://schemas.openxmlformats.org/drawingml/2006/wordprocessingDrawing" xmlns:w10="urn:schemas-microsoft-com:office:word" xmlns:w="http://schemas.openxmlformats.org/wordprocessingml/2006/main" xmlns:w14="http://schemas.microsoft.com/office/word/2010/wordml" xmlns:wpg="http://schemas.microsoft.com/office/word/2010/wordprocessingGroup" xmlns:wpi="http://schemas.microsoft.com/office/word/2010/wordprocessingInk" xmlns:wne="http://schemas.microsoft.com/office/word/2006/wordml" xmlns:wps="http://schemas.microsoft.com/office/word/2010/wordprocessingShape" mc:Ignorable="w14 wp14">
   <w:p>
     <w:pPr>
       <w:pStyle w:val="Footer"/>
@@ -1190,7 +1517,7 @@
 </file>
 
 <file path=word/footnotes.xml><?xml version="1.0" encoding="utf-8"?>
-<w:footnotes xmlns:wpc="http://schemas.microsoft.com/office/word/2010/wordprocessingCanvas" xmlns:cx="http://schemas.microsoft.com/office/drawing/2014/chartex" xmlns:cx1="http://schemas.microsoft.com/office/drawing/2015/9/8/chartex" xmlns:cx2="http://schemas.microsoft.com/office/drawing/2015/10/21/chartex" xmlns:cx3="http://schemas.microsoft.com/office/drawing/2016/5/9/chartex" xmlns:cx4="http://schemas.microsoft.com/office/drawing/2016/5/10/chartex" xmlns:cx5="http://schemas.microsoft.com/office/drawing/2016/5/11/chartex" xmlns:cx6="http://schemas.microsoft.com/office/drawing/2016/5/12/chartex" xmlns:cx7="http://schemas.microsoft.com/office/drawing/2016/5/13/chartex" xmlns:cx8="http://schemas.microsoft.com/office/drawing/2016/5/14/chartex" xmlns:mc="http://schemas.openxmlformats.org/markup-compatibility/2006" xmlns:aink="http://schemas.microsoft.com/office/drawing/2016/ink" xmlns:am3d="http://schemas.microsoft.com/office/drawing/2017/model3d" xmlns:o="urn:schemas-microsoft-com:office:office" xmlns:r="http://schemas.openxmlformats.org/officeDocument/2006/relationships" xmlns:m="http://schemas.openxmlformats.org/officeDocument/2006/math" xmlns:v="urn:schemas-microsoft-com:vml" xmlns:wp14="http://schemas.microsoft.com/office/word/2010/wordprocessingDrawing" xmlns:wp="http://schemas.openxmlformats.org/drawingml/2006/wordprocessingDrawing" xmlns:w10="urn:schemas-microsoft-com:office:word" xmlns:w="http://schemas.openxmlformats.org/wordprocessingml/2006/main" xmlns:w14="http://schemas.microsoft.com/office/word/2010/wordml" xmlns:w15="http://schemas.microsoft.com/office/word/2012/wordml" xmlns:w16cid="http://schemas.microsoft.com/office/word/2016/wordml/cid" xmlns:w16se="http://schemas.microsoft.com/office/word/2015/wordml/symex" xmlns:wpg="http://schemas.microsoft.com/office/word/2010/wordprocessingGroup" xmlns:wpi="http://schemas.microsoft.com/office/word/2010/wordprocessingInk" xmlns:wne="http://schemas.microsoft.com/office/word/2006/wordml" xmlns:wps="http://schemas.microsoft.com/office/word/2010/wordprocessingShape" mc:Ignorable="w14 w15 w16se w16cid wp14">
+<w:footnotes xmlns:wpc="http://schemas.microsoft.com/office/word/2010/wordprocessingCanvas" xmlns:mo="http://schemas.microsoft.com/office/mac/office/2008/main" xmlns:mc="http://schemas.openxmlformats.org/markup-compatibility/2006" xmlns:mv="urn:schemas-microsoft-com:mac:vml" xmlns:o="urn:schemas-microsoft-com:office:office" xmlns:r="http://schemas.openxmlformats.org/officeDocument/2006/relationships" xmlns:m="http://schemas.openxmlformats.org/officeDocument/2006/math" xmlns:v="urn:schemas-microsoft-com:vml" xmlns:wp14="http://schemas.microsoft.com/office/word/2010/wordprocessingDrawing" xmlns:wp="http://schemas.openxmlformats.org/drawingml/2006/wordprocessingDrawing" xmlns:w10="urn:schemas-microsoft-com:office:word" xmlns:w="http://schemas.openxmlformats.org/wordprocessingml/2006/main" xmlns:w14="http://schemas.microsoft.com/office/word/2010/wordml" xmlns:wpg="http://schemas.microsoft.com/office/word/2010/wordprocessingGroup" xmlns:wpi="http://schemas.microsoft.com/office/word/2010/wordprocessingInk" xmlns:wne="http://schemas.microsoft.com/office/word/2006/wordml" xmlns:wps="http://schemas.microsoft.com/office/word/2010/wordprocessingShape" mc:Ignorable="w14 wp14 mv">
   <w:footnote w:type="separator" w:id="-1">
     <w:p>
       <w:r>
@@ -1209,8 +1536,8 @@
 </file>
 
 <file path=word/numbering.xml><?xml version="1.0" encoding="utf-8"?>
-<w:numbering xmlns:wpc="http://schemas.microsoft.com/office/word/2010/wordprocessingCanvas" xmlns:cx="http://schemas.microsoft.com/office/drawing/2014/chartex" xmlns:cx1="http://schemas.microsoft.com/office/drawing/2015/9/8/chartex" xmlns:cx2="http://schemas.microsoft.com/office/drawing/2015/10/21/chartex" xmlns:cx3="http://schemas.microsoft.com/office/drawing/2016/5/9/chartex" xmlns:cx4="http://schemas.microsoft.com/office/drawing/2016/5/10/chartex" xmlns:cx5="http://schemas.microsoft.com/office/drawing/2016/5/11/chartex" xmlns:cx6="http://schemas.microsoft.com/office/drawing/2016/5/12/chartex" xmlns:cx7="http://schemas.microsoft.com/office/drawing/2016/5/13/chartex" xmlns:cx8="http://schemas.microsoft.com/office/drawing/2016/5/14/chartex" xmlns:mc="http://schemas.openxmlformats.org/markup-compatibility/2006" xmlns:aink="http://schemas.microsoft.com/office/drawing/2016/ink" xmlns:am3d="http://schemas.microsoft.com/office/drawing/2017/model3d" xmlns:o="urn:schemas-microsoft-com:office:office" xmlns:r="http://schemas.openxmlformats.org/officeDocument/2006/relationships" xmlns:m="http://schemas.openxmlformats.org/officeDocument/2006/math" xmlns:v="urn:schemas-microsoft-com:vml" xmlns:wp14="http://schemas.microsoft.com/office/word/2010/wordprocessingDrawing" xmlns:wp="http://schemas.openxmlformats.org/drawingml/2006/wordprocessingDrawing" xmlns:w10="urn:schemas-microsoft-com:office:word" xmlns:w="http://schemas.openxmlformats.org/wordprocessingml/2006/main" xmlns:w14="http://schemas.microsoft.com/office/word/2010/wordml" xmlns:w15="http://schemas.microsoft.com/office/word/2012/wordml" xmlns:w16cid="http://schemas.microsoft.com/office/word/2016/wordml/cid" xmlns:w16se="http://schemas.microsoft.com/office/word/2015/wordml/symex" xmlns:wpg="http://schemas.microsoft.com/office/word/2010/wordprocessingGroup" xmlns:wpi="http://schemas.microsoft.com/office/word/2010/wordprocessingInk" xmlns:wne="http://schemas.microsoft.com/office/word/2006/wordml" xmlns:wps="http://schemas.microsoft.com/office/word/2010/wordprocessingShape" mc:Ignorable="w14 w15 w16se w16cid wp14">
-  <w:abstractNum w:abstractNumId="0" w15:restartNumberingAfterBreak="0">
+<w:numbering xmlns:wpc="http://schemas.microsoft.com/office/word/2010/wordprocessingCanvas" xmlns:mo="http://schemas.microsoft.com/office/mac/office/2008/main" xmlns:mc="http://schemas.openxmlformats.org/markup-compatibility/2006" xmlns:mv="urn:schemas-microsoft-com:mac:vml" xmlns:o="urn:schemas-microsoft-com:office:office" xmlns:r="http://schemas.openxmlformats.org/officeDocument/2006/relationships" xmlns:m="http://schemas.openxmlformats.org/officeDocument/2006/math" xmlns:v="urn:schemas-microsoft-com:vml" xmlns:wp14="http://schemas.microsoft.com/office/word/2010/wordprocessingDrawing" xmlns:wp="http://schemas.openxmlformats.org/drawingml/2006/wordprocessingDrawing" xmlns:w10="urn:schemas-microsoft-com:office:word" xmlns:w="http://schemas.openxmlformats.org/wordprocessingml/2006/main" xmlns:w14="http://schemas.microsoft.com/office/word/2010/wordml" xmlns:wpg="http://schemas.microsoft.com/office/word/2010/wordprocessingGroup" xmlns:wpi="http://schemas.microsoft.com/office/word/2010/wordprocessingInk" xmlns:wne="http://schemas.microsoft.com/office/word/2006/wordml" xmlns:wps="http://schemas.microsoft.com/office/word/2010/wordprocessingShape" mc:Ignorable="w14 wp14 mv">
+  <w:abstractNum w:abstractNumId="0">
     <w:nsid w:val="FFFFFF1D"/>
     <w:multiLevelType w:val="multilevel"/>
     <w:tmpl w:val="7A36CE9E"/>
@@ -1349,7 +1676,7 @@
       </w:rPr>
     </w:lvl>
   </w:abstractNum>
-  <w:abstractNum w:abstractNumId="1" w15:restartNumberingAfterBreak="0">
+  <w:abstractNum w:abstractNumId="1">
     <w:nsid w:val="FFFFFF7C"/>
     <w:multiLevelType w:val="singleLevel"/>
     <w:tmpl w:val="DD629BEE"/>
@@ -1369,7 +1696,7 @@
       </w:rPr>
     </w:lvl>
   </w:abstractNum>
-  <w:abstractNum w:abstractNumId="2" w15:restartNumberingAfterBreak="0">
+  <w:abstractNum w:abstractNumId="2">
     <w:nsid w:val="FFFFFF7D"/>
     <w:multiLevelType w:val="singleLevel"/>
     <w:tmpl w:val="2648E1C4"/>
@@ -1389,7 +1716,7 @@
       </w:rPr>
     </w:lvl>
   </w:abstractNum>
-  <w:abstractNum w:abstractNumId="3" w15:restartNumberingAfterBreak="0">
+  <w:abstractNum w:abstractNumId="3">
     <w:nsid w:val="FFFFFF7E"/>
     <w:multiLevelType w:val="singleLevel"/>
     <w:tmpl w:val="9D38DB54"/>
@@ -1409,7 +1736,7 @@
       </w:rPr>
     </w:lvl>
   </w:abstractNum>
-  <w:abstractNum w:abstractNumId="4" w15:restartNumberingAfterBreak="0">
+  <w:abstractNum w:abstractNumId="4">
     <w:nsid w:val="FFFFFF7F"/>
     <w:multiLevelType w:val="singleLevel"/>
     <w:tmpl w:val="632C24E2"/>
@@ -1429,7 +1756,7 @@
       </w:rPr>
     </w:lvl>
   </w:abstractNum>
-  <w:abstractNum w:abstractNumId="5" w15:restartNumberingAfterBreak="0">
+  <w:abstractNum w:abstractNumId="5">
     <w:nsid w:val="FFFFFF80"/>
     <w:multiLevelType w:val="singleLevel"/>
     <w:tmpl w:val="82268A14"/>
@@ -1449,7 +1776,7 @@
       </w:rPr>
     </w:lvl>
   </w:abstractNum>
-  <w:abstractNum w:abstractNumId="6" w15:restartNumberingAfterBreak="0">
+  <w:abstractNum w:abstractNumId="6">
     <w:nsid w:val="FFFFFF81"/>
     <w:multiLevelType w:val="singleLevel"/>
     <w:tmpl w:val="8C0E77FE"/>
@@ -1469,7 +1796,7 @@
       </w:rPr>
     </w:lvl>
   </w:abstractNum>
-  <w:abstractNum w:abstractNumId="7" w15:restartNumberingAfterBreak="0">
+  <w:abstractNum w:abstractNumId="7">
     <w:nsid w:val="FFFFFF82"/>
     <w:multiLevelType w:val="singleLevel"/>
     <w:tmpl w:val="174639B8"/>
@@ -1489,7 +1816,7 @@
       </w:rPr>
     </w:lvl>
   </w:abstractNum>
-  <w:abstractNum w:abstractNumId="8" w15:restartNumberingAfterBreak="0">
+  <w:abstractNum w:abstractNumId="8">
     <w:nsid w:val="FFFFFF83"/>
     <w:multiLevelType w:val="singleLevel"/>
     <w:tmpl w:val="B1ACC408"/>
@@ -1509,7 +1836,7 @@
       </w:rPr>
     </w:lvl>
   </w:abstractNum>
-  <w:abstractNum w:abstractNumId="9" w15:restartNumberingAfterBreak="0">
+  <w:abstractNum w:abstractNumId="9">
     <w:nsid w:val="FFFFFF88"/>
     <w:multiLevelType w:val="singleLevel"/>
     <w:tmpl w:val="229E8DFE"/>
@@ -1529,7 +1856,7 @@
       </w:rPr>
     </w:lvl>
   </w:abstractNum>
-  <w:abstractNum w:abstractNumId="10" w15:restartNumberingAfterBreak="0">
+  <w:abstractNum w:abstractNumId="10">
     <w:nsid w:val="FFFFFF89"/>
     <w:multiLevelType w:val="singleLevel"/>
     <w:tmpl w:val="EA847AFE"/>
@@ -1549,7 +1876,7 @@
       </w:rPr>
     </w:lvl>
   </w:abstractNum>
-  <w:abstractNum w:abstractNumId="11" w15:restartNumberingAfterBreak="0">
+  <w:abstractNum w:abstractNumId="11">
     <w:nsid w:val="1E177E97"/>
     <w:multiLevelType w:val="hybridMultilevel"/>
     <w:tmpl w:val="A6463BCE"/>
@@ -1662,7 +1989,7 @@
       </w:rPr>
     </w:lvl>
   </w:abstractNum>
-  <w:abstractNum w:abstractNumId="12" w15:restartNumberingAfterBreak="0">
+  <w:abstractNum w:abstractNumId="12">
     <w:nsid w:val="20AF0333"/>
     <w:multiLevelType w:val="hybridMultilevel"/>
     <w:tmpl w:val="CB0E7F4E"/>
@@ -1804,7 +2131,7 @@
       </w:rPr>
     </w:lvl>
   </w:abstractNum>
-  <w:abstractNum w:abstractNumId="13" w15:restartNumberingAfterBreak="0">
+  <w:abstractNum w:abstractNumId="13">
     <w:nsid w:val="26FE1FCF"/>
     <w:multiLevelType w:val="hybridMultilevel"/>
     <w:tmpl w:val="33826962"/>
@@ -1960,7 +2287,7 @@
       </w:rPr>
     </w:lvl>
   </w:abstractNum>
-  <w:abstractNum w:abstractNumId="14" w15:restartNumberingAfterBreak="0">
+  <w:abstractNum w:abstractNumId="14">
     <w:nsid w:val="37660336"/>
     <w:multiLevelType w:val="hybridMultilevel"/>
     <w:tmpl w:val="754EAC84"/>
@@ -2101,7 +2428,7 @@
       </w:rPr>
     </w:lvl>
   </w:abstractNum>
-  <w:abstractNum w:abstractNumId="15" w15:restartNumberingAfterBreak="0">
+  <w:abstractNum w:abstractNumId="15">
     <w:nsid w:val="39E54FC6"/>
     <w:multiLevelType w:val="singleLevel"/>
     <w:tmpl w:val="5B7288D4"/>
@@ -2121,7 +2448,7 @@
       </w:rPr>
     </w:lvl>
   </w:abstractNum>
-  <w:abstractNum w:abstractNumId="16" w15:restartNumberingAfterBreak="0">
+  <w:abstractNum w:abstractNumId="16">
     <w:nsid w:val="4189603E"/>
     <w:multiLevelType w:val="multilevel"/>
     <w:tmpl w:val="0AB06E12"/>
@@ -2316,7 +2643,7 @@
       </w:rPr>
     </w:lvl>
   </w:abstractNum>
-  <w:abstractNum w:abstractNumId="17" w15:restartNumberingAfterBreak="0">
+  <w:abstractNum w:abstractNumId="17">
     <w:nsid w:val="493C3F76"/>
     <w:multiLevelType w:val="hybridMultilevel"/>
     <w:tmpl w:val="9A9E418C"/>
@@ -2447,7 +2774,7 @@
       </w:rPr>
     </w:lvl>
   </w:abstractNum>
-  <w:abstractNum w:abstractNumId="18" w15:restartNumberingAfterBreak="0">
+  <w:abstractNum w:abstractNumId="18">
     <w:nsid w:val="52CA544A"/>
     <w:multiLevelType w:val="singleLevel"/>
     <w:tmpl w:val="AED6D67E"/>
@@ -2474,7 +2801,7 @@
       </w:rPr>
     </w:lvl>
   </w:abstractNum>
-  <w:abstractNum w:abstractNumId="19" w15:restartNumberingAfterBreak="0">
+  <w:abstractNum w:abstractNumId="19">
     <w:nsid w:val="6C402C58"/>
     <w:multiLevelType w:val="hybridMultilevel"/>
     <w:tmpl w:val="9A1CA078"/>
@@ -2619,7 +2946,7 @@
       </w:rPr>
     </w:lvl>
   </w:abstractNum>
-  <w:abstractNum w:abstractNumId="20" w15:restartNumberingAfterBreak="0">
+  <w:abstractNum w:abstractNumId="20">
     <w:nsid w:val="6CD32DA8"/>
     <w:multiLevelType w:val="singleLevel"/>
     <w:tmpl w:val="166470C2"/>
@@ -2721,7 +3048,7 @@
 </file>
 
 <file path=word/styles.xml><?xml version="1.0" encoding="utf-8"?>
-<w:styles xmlns:mc="http://schemas.openxmlformats.org/markup-compatibility/2006" xmlns:r="http://schemas.openxmlformats.org/officeDocument/2006/relationships" xmlns:w="http://schemas.openxmlformats.org/wordprocessingml/2006/main" xmlns:w14="http://schemas.microsoft.com/office/word/2010/wordml" xmlns:w15="http://schemas.microsoft.com/office/word/2012/wordml" xmlns:w16cid="http://schemas.microsoft.com/office/word/2016/wordml/cid" xmlns:w16se="http://schemas.microsoft.com/office/word/2015/wordml/symex" mc:Ignorable="w14 w15 w16se w16cid">
+<w:styles xmlns:mc="http://schemas.openxmlformats.org/markup-compatibility/2006" xmlns:r="http://schemas.openxmlformats.org/officeDocument/2006/relationships" xmlns:w="http://schemas.openxmlformats.org/wordprocessingml/2006/main" xmlns:w14="http://schemas.microsoft.com/office/word/2010/wordml" mc:Ignorable="w14">
   <w:docDefaults>
     <w:rPrDefault>
       <w:rPr>
@@ -2731,7 +3058,7 @@
     </w:rPrDefault>
     <w:pPrDefault/>
   </w:docDefaults>
-  <w:latentStyles w:defLockedState="0" w:defUIPriority="0" w:defSemiHidden="0" w:defUnhideWhenUsed="0" w:defQFormat="0" w:count="375">
+  <w:latentStyles w:defLockedState="0" w:defUIPriority="0" w:defSemiHidden="0" w:defUnhideWhenUsed="0" w:defQFormat="0" w:count="276">
     <w:lsdException w:name="Normal" w:qFormat="1"/>
     <w:lsdException w:name="heading 1" w:uiPriority="9" w:qFormat="1"/>
     <w:lsdException w:name="heading 2" w:uiPriority="9" w:qFormat="1"/>
@@ -2742,98 +3069,13 @@
     <w:lsdException w:name="heading 7" w:semiHidden="1" w:unhideWhenUsed="1" w:qFormat="1"/>
     <w:lsdException w:name="heading 8" w:semiHidden="1" w:unhideWhenUsed="1" w:qFormat="1"/>
     <w:lsdException w:name="heading 9" w:semiHidden="1" w:unhideWhenUsed="1" w:qFormat="1"/>
-    <w:lsdException w:name="index 3" w:semiHidden="1" w:unhideWhenUsed="1"/>
-    <w:lsdException w:name="index 4" w:semiHidden="1" w:unhideWhenUsed="1"/>
-    <w:lsdException w:name="index 5" w:semiHidden="1" w:unhideWhenUsed="1"/>
-    <w:lsdException w:name="index 6" w:semiHidden="1" w:unhideWhenUsed="1"/>
-    <w:lsdException w:name="index 7" w:semiHidden="1" w:unhideWhenUsed="1"/>
-    <w:lsdException w:name="index 8" w:semiHidden="1" w:unhideWhenUsed="1"/>
-    <w:lsdException w:name="index 9" w:semiHidden="1" w:unhideWhenUsed="1"/>
-    <w:lsdException w:name="toc 1" w:semiHidden="1" w:unhideWhenUsed="1"/>
-    <w:lsdException w:name="toc 2" w:semiHidden="1" w:unhideWhenUsed="1"/>
-    <w:lsdException w:name="toc 3" w:semiHidden="1" w:unhideWhenUsed="1"/>
-    <w:lsdException w:name="toc 4" w:semiHidden="1" w:unhideWhenUsed="1"/>
-    <w:lsdException w:name="toc 5" w:semiHidden="1" w:unhideWhenUsed="1"/>
-    <w:lsdException w:name="toc 6" w:semiHidden="1" w:unhideWhenUsed="1"/>
-    <w:lsdException w:name="toc 7" w:semiHidden="1" w:unhideWhenUsed="1"/>
-    <w:lsdException w:name="toc 8" w:semiHidden="1" w:unhideWhenUsed="1"/>
-    <w:lsdException w:name="toc 9" w:semiHidden="1" w:unhideWhenUsed="1"/>
-    <w:lsdException w:name="Normal Indent" w:semiHidden="1" w:unhideWhenUsed="1"/>
-    <w:lsdException w:name="footnote text" w:semiHidden="1" w:unhideWhenUsed="1"/>
-    <w:lsdException w:name="annotation text" w:semiHidden="1" w:unhideWhenUsed="1"/>
-    <w:lsdException w:name="header" w:semiHidden="1" w:unhideWhenUsed="1"/>
-    <w:lsdException w:name="footer" w:semiHidden="1" w:unhideWhenUsed="1"/>
-    <w:lsdException w:name="index heading" w:semiHidden="1" w:unhideWhenUsed="1"/>
     <w:lsdException w:name="caption" w:semiHidden="1" w:unhideWhenUsed="1" w:qFormat="1"/>
-    <w:lsdException w:name="table of figures" w:semiHidden="1" w:unhideWhenUsed="1"/>
-    <w:lsdException w:name="envelope address" w:semiHidden="1" w:unhideWhenUsed="1"/>
-    <w:lsdException w:name="envelope return" w:semiHidden="1" w:unhideWhenUsed="1"/>
-    <w:lsdException w:name="footnote reference" w:semiHidden="1" w:unhideWhenUsed="1"/>
-    <w:lsdException w:name="annotation reference" w:semiHidden="1" w:unhideWhenUsed="1"/>
-    <w:lsdException w:name="line number" w:semiHidden="1" w:unhideWhenUsed="1"/>
-    <w:lsdException w:name="page number" w:semiHidden="1" w:unhideWhenUsed="1"/>
-    <w:lsdException w:name="endnote reference" w:semiHidden="1" w:unhideWhenUsed="1"/>
-    <w:lsdException w:name="endnote text" w:semiHidden="1" w:unhideWhenUsed="1"/>
-    <w:lsdException w:name="table of authorities" w:semiHidden="1" w:unhideWhenUsed="1"/>
-    <w:lsdException w:name="macro" w:semiHidden="1" w:unhideWhenUsed="1"/>
-    <w:lsdException w:name="toa heading" w:semiHidden="1" w:unhideWhenUsed="1"/>
-    <w:lsdException w:name="List" w:semiHidden="1" w:unhideWhenUsed="1"/>
-    <w:lsdException w:name="List Bullet" w:semiHidden="1" w:unhideWhenUsed="1"/>
-    <w:lsdException w:name="List Number" w:semiHidden="1" w:unhideWhenUsed="1"/>
-    <w:lsdException w:name="List 2" w:semiHidden="1" w:unhideWhenUsed="1"/>
-    <w:lsdException w:name="List 3" w:semiHidden="1" w:unhideWhenUsed="1"/>
-    <w:lsdException w:name="List 4" w:semiHidden="1" w:unhideWhenUsed="1"/>
-    <w:lsdException w:name="List 5" w:semiHidden="1" w:unhideWhenUsed="1"/>
-    <w:lsdException w:name="List Bullet 3" w:semiHidden="1" w:unhideWhenUsed="1"/>
-    <w:lsdException w:name="List Bullet 4" w:semiHidden="1" w:unhideWhenUsed="1"/>
-    <w:lsdException w:name="List Number 3" w:semiHidden="1" w:unhideWhenUsed="1"/>
-    <w:lsdException w:name="List Number 4" w:semiHidden="1" w:unhideWhenUsed="1"/>
-    <w:lsdException w:name="List Number 5" w:semiHidden="1" w:unhideWhenUsed="1"/>
     <w:lsdException w:name="Title" w:qFormat="1"/>
-    <w:lsdException w:name="Closing" w:semiHidden="1" w:unhideWhenUsed="1"/>
-    <w:lsdException w:name="Signature" w:semiHidden="1" w:unhideWhenUsed="1"/>
-    <w:lsdException w:name="Default Paragraph Font" w:semiHidden="1" w:unhideWhenUsed="1"/>
-    <w:lsdException w:name="Body Text" w:semiHidden="1" w:uiPriority="99" w:unhideWhenUsed="1"/>
-    <w:lsdException w:name="Body Text Indent" w:semiHidden="1" w:unhideWhenUsed="1"/>
-    <w:lsdException w:name="List Continue" w:semiHidden="1" w:unhideWhenUsed="1"/>
-    <w:lsdException w:name="List Continue 2" w:semiHidden="1" w:unhideWhenUsed="1"/>
-    <w:lsdException w:name="List Continue 3" w:semiHidden="1" w:unhideWhenUsed="1"/>
-    <w:lsdException w:name="List Continue 4" w:semiHidden="1" w:unhideWhenUsed="1"/>
-    <w:lsdException w:name="List Continue 5" w:semiHidden="1" w:unhideWhenUsed="1"/>
-    <w:lsdException w:name="Message Header" w:semiHidden="1" w:unhideWhenUsed="1"/>
+    <w:lsdException w:name="Body Text" w:uiPriority="99"/>
     <w:lsdException w:name="Subtitle" w:qFormat="1"/>
-    <w:lsdException w:name="Salutation" w:semiHidden="1" w:unhideWhenUsed="1"/>
-    <w:lsdException w:name="Date" w:semiHidden="1" w:unhideWhenUsed="1"/>
-    <w:lsdException w:name="Body Text First Indent" w:semiHidden="1" w:unhideWhenUsed="1"/>
-    <w:lsdException w:name="Body Text First Indent 2" w:semiHidden="1" w:unhideWhenUsed="1"/>
-    <w:lsdException w:name="Body Text Indent 3" w:semiHidden="1" w:unhideWhenUsed="1"/>
-    <w:lsdException w:name="Block Text" w:semiHidden="1" w:unhideWhenUsed="1"/>
-    <w:lsdException w:name="Hyperlink" w:semiHidden="1" w:unhideWhenUsed="1"/>
-    <w:lsdException w:name="FollowedHyperlink" w:semiHidden="1" w:unhideWhenUsed="1"/>
     <w:lsdException w:name="Strong" w:qFormat="1"/>
     <w:lsdException w:name="Emphasis" w:qFormat="1"/>
-    <w:lsdException w:name="Document Map" w:semiHidden="1" w:unhideWhenUsed="1"/>
-    <w:lsdException w:name="Plain Text" w:semiHidden="1" w:unhideWhenUsed="1"/>
-    <w:lsdException w:name="E-mail Signature" w:semiHidden="1" w:unhideWhenUsed="1"/>
-    <w:lsdException w:name="HTML Top of Form" w:semiHidden="1" w:unhideWhenUsed="1"/>
-    <w:lsdException w:name="HTML Bottom of Form" w:semiHidden="1" w:unhideWhenUsed="1"/>
-    <w:lsdException w:name="Normal (Web)" w:semiHidden="1" w:unhideWhenUsed="1"/>
-    <w:lsdException w:name="HTML Acronym" w:semiHidden="1" w:unhideWhenUsed="1"/>
-    <w:lsdException w:name="HTML Address" w:semiHidden="1" w:unhideWhenUsed="1"/>
-    <w:lsdException w:name="HTML Cite" w:semiHidden="1" w:unhideWhenUsed="1"/>
-    <w:lsdException w:name="HTML Code" w:semiHidden="1" w:unhideWhenUsed="1"/>
-    <w:lsdException w:name="HTML Definition" w:semiHidden="1" w:unhideWhenUsed="1"/>
-    <w:lsdException w:name="HTML Keyboard" w:semiHidden="1" w:unhideWhenUsed="1"/>
-    <w:lsdException w:name="HTML Preformatted" w:semiHidden="1" w:unhideWhenUsed="1"/>
-    <w:lsdException w:name="HTML Sample" w:semiHidden="1" w:unhideWhenUsed="1"/>
-    <w:lsdException w:name="HTML Typewriter" w:semiHidden="1" w:unhideWhenUsed="1"/>
-    <w:lsdException w:name="HTML Variable" w:semiHidden="1" w:unhideWhenUsed="1"/>
     <w:lsdException w:name="Normal Table" w:semiHidden="1" w:unhideWhenUsed="1"/>
-    <w:lsdException w:name="annotation subject" w:semiHidden="1" w:unhideWhenUsed="1"/>
-    <w:lsdException w:name="No List" w:semiHidden="1" w:unhideWhenUsed="1"/>
-    <w:lsdException w:name="Outline List 1" w:semiHidden="1" w:unhideWhenUsed="1"/>
-    <w:lsdException w:name="Outline List 2" w:semiHidden="1" w:unhideWhenUsed="1"/>
-    <w:lsdException w:name="Outline List 3" w:semiHidden="1" w:unhideWhenUsed="1"/>
     <w:lsdException w:name="Table Simple 1" w:semiHidden="1" w:unhideWhenUsed="1"/>
     <w:lsdException w:name="Table Simple 2" w:semiHidden="1" w:unhideWhenUsed="1"/>
     <w:lsdException w:name="Table Simple 3" w:semiHidden="1" w:unhideWhenUsed="1"/>
@@ -2876,7 +3118,6 @@
     <w:lsdException w:name="Table Web 1" w:semiHidden="1" w:unhideWhenUsed="1"/>
     <w:lsdException w:name="Table Web 2" w:semiHidden="1" w:unhideWhenUsed="1"/>
     <w:lsdException w:name="Table Web 3" w:semiHidden="1" w:unhideWhenUsed="1"/>
-    <w:lsdException w:name="Balloon Text" w:semiHidden="1" w:unhideWhenUsed="1"/>
     <w:lsdException w:name="Table Theme" w:semiHidden="1" w:unhideWhenUsed="1"/>
     <w:lsdException w:name="Placeholder Text" w:semiHidden="1" w:uiPriority="99"/>
     <w:lsdException w:name="No Spacing" w:uiPriority="1" w:qFormat="1"/>
@@ -2989,105 +3230,6 @@
     <w:lsdException w:name="Book Title" w:uiPriority="33" w:qFormat="1"/>
     <w:lsdException w:name="Bibliography" w:semiHidden="1" w:uiPriority="37" w:unhideWhenUsed="1"/>
     <w:lsdException w:name="TOC Heading" w:semiHidden="1" w:uiPriority="39" w:unhideWhenUsed="1" w:qFormat="1"/>
-    <w:lsdException w:name="Grid Table 4" w:uiPriority="49"/>
-    <w:lsdException w:name="Grid Table 5 Dark" w:uiPriority="50"/>
-    <w:lsdException w:name="Grid Table 6 Colorful" w:uiPriority="51"/>
-    <w:lsdException w:name="Grid Table 7 Colorful" w:uiPriority="52"/>
-    <w:lsdException w:name="Grid Table 1 Light Accent 1" w:uiPriority="46"/>
-    <w:lsdException w:name="Grid Table 2 Accent 1" w:uiPriority="47"/>
-    <w:lsdException w:name="Grid Table 3 Accent 1" w:uiPriority="48"/>
-    <w:lsdException w:name="Grid Table 4 Accent 1" w:uiPriority="49"/>
-    <w:lsdException w:name="Grid Table 5 Dark Accent 1" w:uiPriority="50"/>
-    <w:lsdException w:name="Grid Table 6 Colorful Accent 1" w:uiPriority="51"/>
-    <w:lsdException w:name="Grid Table 7 Colorful Accent 1" w:uiPriority="52"/>
-    <w:lsdException w:name="Grid Table 1 Light Accent 2" w:uiPriority="46"/>
-    <w:lsdException w:name="Grid Table 2 Accent 2" w:uiPriority="47"/>
-    <w:lsdException w:name="Grid Table 3 Accent 2" w:uiPriority="48"/>
-    <w:lsdException w:name="Grid Table 4 Accent 2" w:uiPriority="49"/>
-    <w:lsdException w:name="Grid Table 5 Dark Accent 2" w:uiPriority="50"/>
-    <w:lsdException w:name="Grid Table 6 Colorful Accent 2" w:uiPriority="51"/>
-    <w:lsdException w:name="Grid Table 7 Colorful Accent 2" w:uiPriority="52"/>
-    <w:lsdException w:name="Grid Table 1 Light Accent 3" w:uiPriority="46"/>
-    <w:lsdException w:name="Grid Table 2 Accent 3" w:uiPriority="47"/>
-    <w:lsdException w:name="Grid Table 3 Accent 3" w:uiPriority="48"/>
-    <w:lsdException w:name="Grid Table 4 Accent 3" w:uiPriority="49"/>
-    <w:lsdException w:name="Grid Table 5 Dark Accent 3" w:uiPriority="50"/>
-    <w:lsdException w:name="Grid Table 6 Colorful Accent 3" w:uiPriority="51"/>
-    <w:lsdException w:name="Grid Table 7 Colorful Accent 3" w:uiPriority="52"/>
-    <w:lsdException w:name="Grid Table 1 Light Accent 4" w:uiPriority="46"/>
-    <w:lsdException w:name="Grid Table 2 Accent 4" w:uiPriority="47"/>
-    <w:lsdException w:name="Grid Table 3 Accent 4" w:uiPriority="48"/>
-    <w:lsdException w:name="Grid Table 4 Accent 4" w:uiPriority="49"/>
-    <w:lsdException w:name="Grid Table 5 Dark Accent 4" w:uiPriority="50"/>
-    <w:lsdException w:name="Grid Table 6 Colorful Accent 4" w:uiPriority="51"/>
-    <w:lsdException w:name="Grid Table 7 Colorful Accent 4" w:uiPriority="52"/>
-    <w:lsdException w:name="Grid Table 1 Light Accent 5" w:uiPriority="46"/>
-    <w:lsdException w:name="Grid Table 2 Accent 5" w:uiPriority="47"/>
-    <w:lsdException w:name="Grid Table 3 Accent 5" w:uiPriority="48"/>
-    <w:lsdException w:name="Grid Table 4 Accent 5" w:uiPriority="49"/>
-    <w:lsdException w:name="Grid Table 5 Dark Accent 5" w:uiPriority="50"/>
-    <w:lsdException w:name="Grid Table 6 Colorful Accent 5" w:uiPriority="51"/>
-    <w:lsdException w:name="Grid Table 7 Colorful Accent 5" w:uiPriority="52"/>
-    <w:lsdException w:name="Grid Table 1 Light Accent 6" w:uiPriority="46"/>
-    <w:lsdException w:name="Grid Table 2 Accent 6" w:uiPriority="47"/>
-    <w:lsdException w:name="Grid Table 3 Accent 6" w:uiPriority="48"/>
-    <w:lsdException w:name="Grid Table 4 Accent 6" w:uiPriority="49"/>
-    <w:lsdException w:name="Grid Table 5 Dark Accent 6" w:uiPriority="50"/>
-    <w:lsdException w:name="Grid Table 6 Colorful Accent 6" w:uiPriority="51"/>
-    <w:lsdException w:name="Grid Table 7 Colorful Accent 6" w:uiPriority="52"/>
-    <w:lsdException w:name="List Table 1 Light" w:uiPriority="46"/>
-    <w:lsdException w:name="List Table 2" w:uiPriority="47"/>
-    <w:lsdException w:name="List Table 3" w:uiPriority="48"/>
-    <w:lsdException w:name="List Table 4" w:uiPriority="49"/>
-    <w:lsdException w:name="List Table 5 Dark" w:uiPriority="50"/>
-    <w:lsdException w:name="List Table 6 Colorful" w:uiPriority="51"/>
-    <w:lsdException w:name="List Table 7 Colorful" w:uiPriority="52"/>
-    <w:lsdException w:name="List Table 1 Light Accent 1" w:uiPriority="46"/>
-    <w:lsdException w:name="List Table 2 Accent 1" w:uiPriority="47"/>
-    <w:lsdException w:name="List Table 3 Accent 1" w:uiPriority="48"/>
-    <w:lsdException w:name="List Table 4 Accent 1" w:uiPriority="49"/>
-    <w:lsdException w:name="List Table 5 Dark Accent 1" w:uiPriority="50"/>
-    <w:lsdException w:name="List Table 6 Colorful Accent 1" w:uiPriority="51"/>
-    <w:lsdException w:name="List Table 7 Colorful Accent 1" w:uiPriority="52"/>
-    <w:lsdException w:name="List Table 1 Light Accent 2" w:uiPriority="46"/>
-    <w:lsdException w:name="List Table 2 Accent 2" w:uiPriority="47"/>
-    <w:lsdException w:name="List Table 3 Accent 2" w:uiPriority="48"/>
-    <w:lsdException w:name="List Table 4 Accent 2" w:uiPriority="49"/>
-    <w:lsdException w:name="List Table 5 Dark Accent 2" w:uiPriority="50"/>
-    <w:lsdException w:name="List Table 6 Colorful Accent 2" w:uiPriority="51"/>
-    <w:lsdException w:name="List Table 7 Colorful Accent 2" w:uiPriority="52"/>
-    <w:lsdException w:name="List Table 1 Light Accent 3" w:uiPriority="46"/>
-    <w:lsdException w:name="List Table 2 Accent 3" w:uiPriority="47"/>
-    <w:lsdException w:name="List Table 3 Accent 3" w:uiPriority="48"/>
-    <w:lsdException w:name="List Table 4 Accent 3" w:uiPriority="49"/>
-    <w:lsdException w:name="List Table 5 Dark Accent 3" w:uiPriority="50"/>
-    <w:lsdException w:name="List Table 6 Colorful Accent 3" w:uiPriority="51"/>
-    <w:lsdException w:name="List Table 7 Colorful Accent 3" w:uiPriority="52"/>
-    <w:lsdException w:name="List Table 1 Light Accent 4" w:uiPriority="46"/>
-    <w:lsdException w:name="List Table 2 Accent 4" w:uiPriority="47"/>
-    <w:lsdException w:name="List Table 3 Accent 4" w:uiPriority="48"/>
-    <w:lsdException w:name="List Table 4 Accent 4" w:uiPriority="49"/>
-    <w:lsdException w:name="List Table 5 Dark Accent 4" w:uiPriority="50"/>
-    <w:lsdException w:name="List Table 6 Colorful Accent 4" w:uiPriority="51"/>
-    <w:lsdException w:name="List Table 7 Colorful Accent 4" w:uiPriority="52"/>
-    <w:lsdException w:name="List Table 1 Light Accent 5" w:uiPriority="46"/>
-    <w:lsdException w:name="List Table 2 Accent 5" w:uiPriority="47"/>
-    <w:lsdException w:name="List Table 3 Accent 5" w:uiPriority="48"/>
-    <w:lsdException w:name="List Table 4 Accent 5" w:uiPriority="49"/>
-    <w:lsdException w:name="List Table 5 Dark Accent 5" w:uiPriority="50"/>
-    <w:lsdException w:name="List Table 6 Colorful Accent 5" w:uiPriority="51"/>
-    <w:lsdException w:name="List Table 7 Colorful Accent 5" w:uiPriority="52"/>
-    <w:lsdException w:name="List Table 1 Light Accent 6" w:uiPriority="46"/>
-    <w:lsdException w:name="List Table 2 Accent 6" w:uiPriority="47"/>
-    <w:lsdException w:name="List Table 3 Accent 6" w:uiPriority="48"/>
-    <w:lsdException w:name="List Table 4 Accent 6" w:uiPriority="49"/>
-    <w:lsdException w:name="List Table 5 Dark Accent 6" w:uiPriority="50"/>
-    <w:lsdException w:name="List Table 6 Colorful Accent 6" w:uiPriority="51"/>
-    <w:lsdException w:name="List Table 7 Colorful Accent 6" w:uiPriority="52"/>
-    <w:lsdException w:name="Mention" w:semiHidden="1" w:uiPriority="99" w:unhideWhenUsed="1"/>
-    <w:lsdException w:name="Smart Hyperlink" w:semiHidden="1" w:uiPriority="99" w:unhideWhenUsed="1"/>
-    <w:lsdException w:name="Hashtag" w:semiHidden="1" w:uiPriority="99" w:unhideWhenUsed="1"/>
-    <w:lsdException w:name="Unresolved Mention" w:semiHidden="1" w:uiPriority="99" w:unhideWhenUsed="1"/>
   </w:latentStyles>
   <w:style w:type="paragraph" w:default="1" w:styleId="Normal">
     <w:name w:val="Normal"/>
@@ -3226,7 +3368,6 @@
   <w:style w:type="character" w:default="1" w:styleId="DefaultParagraphFont">
     <w:name w:val="Default Paragraph Font"/>
     <w:uiPriority w:val="1"/>
-    <w:semiHidden/>
     <w:unhideWhenUsed/>
   </w:style>
   <w:style w:type="table" w:default="1" w:styleId="TableNormal">
@@ -3643,6 +3784,192 @@
 </w:styles>
 </file>
 
+<file path=word/stylesWithEffects.xml><?xml version="1.0" encoding="utf-8"?>
+<w:styles xmlns:wpc="http://schemas.microsoft.com/office/word/2010/wordprocessingCanvas" xmlns:mo="http://schemas.microsoft.com/office/mac/office/2008/main" xmlns:mc="http://schemas.openxmlformats.org/markup-compatibility/2006" xmlns:mv="urn:schemas-microsoft-com:mac:vml" xmlns:o="urn:schemas-microsoft-com:office:office" xmlns:r="http://schemas.openxmlformats.org/officeDocument/2006/relationships" xmlns:m="http://schemas.openxmlformats.org/officeDocument/2006/math" xmlns:v="urn:schemas-microsoft-com:vml" xmlns:wp14="http://schemas.microsoft.com/office/word/2010/wordprocessingDrawing" xmlns:wp="http://schemas.openxmlformats.org/drawingml/2006/wordprocessingDrawing" xmlns:w10="urn:schemas-microsoft-com:office:word" xmlns:w="http://schemas.openxmlformats.org/wordprocessingml/2006/main" xmlns:w14="http://schemas.microsoft.com/office/word/2010/wordml" xmlns:wpg="http://schemas.microsoft.com/office/word/2010/wordprocessingGroup" xmlns:wpi="http://schemas.microsoft.com/office/word/2010/wordprocessingInk" xmlns:wne="http://schemas.microsoft.com/office/word/2006/wordml" xmlns:wps="http://schemas.microsoft.com/office/word/2010/wordprocessingShape" mc:Ignorable="w14 wp14 mv">
+  <w:docDefaults>
+    <w:rPrDefault>
+      <w:rPr>
+        <w:rFonts w:asciiTheme="minorHAnsi" w:eastAsiaTheme="minorEastAsia" w:hAnsiTheme="minorHAnsi" w:cstheme="minorBidi"/>
+        <w:sz w:val="24"/>
+        <w:szCs w:val="24"/>
+        <w:lang w:val="en-CA" w:eastAsia="ja-JP" w:bidi="ar-SA"/>
+      </w:rPr>
+    </w:rPrDefault>
+    <w:pPrDefault/>
+  </w:docDefaults>
+  <w:latentStyles w:defLockedState="0" w:defUIPriority="99" w:defSemiHidden="1" w:defUnhideWhenUsed="1" w:defQFormat="0" w:count="276">
+    <w:lsdException w:name="Normal" w:semiHidden="0" w:uiPriority="0" w:unhideWhenUsed="0" w:qFormat="1"/>
+    <w:lsdException w:name="heading 1" w:semiHidden="0" w:uiPriority="9" w:unhideWhenUsed="0" w:qFormat="1"/>
+    <w:lsdException w:name="heading 2" w:uiPriority="9" w:qFormat="1"/>
+    <w:lsdException w:name="heading 3" w:uiPriority="9" w:qFormat="1"/>
+    <w:lsdException w:name="heading 4" w:uiPriority="9" w:qFormat="1"/>
+    <w:lsdException w:name="heading 5" w:uiPriority="9" w:qFormat="1"/>
+    <w:lsdException w:name="heading 6" w:uiPriority="9" w:qFormat="1"/>
+    <w:lsdException w:name="heading 7" w:uiPriority="9" w:qFormat="1"/>
+    <w:lsdException w:name="heading 8" w:uiPriority="9" w:qFormat="1"/>
+    <w:lsdException w:name="heading 9" w:uiPriority="9" w:qFormat="1"/>
+    <w:lsdException w:name="toc 1" w:uiPriority="39"/>
+    <w:lsdException w:name="toc 2" w:uiPriority="39"/>
+    <w:lsdException w:name="toc 3" w:uiPriority="39"/>
+    <w:lsdException w:name="toc 4" w:uiPriority="39"/>
+    <w:lsdException w:name="toc 5" w:uiPriority="39"/>
+    <w:lsdException w:name="toc 6" w:uiPriority="39"/>
+    <w:lsdException w:name="toc 7" w:uiPriority="39"/>
+    <w:lsdException w:name="toc 8" w:uiPriority="39"/>
+    <w:lsdException w:name="toc 9" w:uiPriority="39"/>
+    <w:lsdException w:name="caption" w:uiPriority="35" w:qFormat="1"/>
+    <w:lsdException w:name="Title" w:semiHidden="0" w:uiPriority="10" w:unhideWhenUsed="0" w:qFormat="1"/>
+    <w:lsdException w:name="Default Paragraph Font" w:uiPriority="1"/>
+    <w:lsdException w:name="Subtitle" w:semiHidden="0" w:uiPriority="11" w:unhideWhenUsed="0" w:qFormat="1"/>
+    <w:lsdException w:name="Strong" w:semiHidden="0" w:uiPriority="22" w:unhideWhenUsed="0" w:qFormat="1"/>
+    <w:lsdException w:name="Emphasis" w:semiHidden="0" w:uiPriority="20" w:unhideWhenUsed="0" w:qFormat="1"/>
+    <w:lsdException w:name="Table Grid" w:semiHidden="0" w:uiPriority="59" w:unhideWhenUsed="0"/>
+    <w:lsdException w:name="Placeholder Text" w:unhideWhenUsed="0"/>
+    <w:lsdException w:name="No Spacing" w:semiHidden="0" w:uiPriority="1" w:unhideWhenUsed="0" w:qFormat="1"/>
+    <w:lsdException w:name="Light Shading" w:semiHidden="0" w:uiPriority="60" w:unhideWhenUsed="0"/>
+    <w:lsdException w:name="Light List" w:semiHidden="0" w:uiPriority="61" w:unhideWhenUsed="0"/>
+    <w:lsdException w:name="Light Grid" w:semiHidden="0" w:uiPriority="62" w:unhideWhenUsed="0"/>
+    <w:lsdException w:name="Medium Shading 1" w:semiHidden="0" w:uiPriority="63" w:unhideWhenUsed="0"/>
+    <w:lsdException w:name="Medium Shading 2" w:semiHidden="0" w:uiPriority="64" w:unhideWhenUsed="0"/>
+    <w:lsdException w:name="Medium List 1" w:semiHidden="0" w:uiPriority="65" w:unhideWhenUsed="0"/>
+    <w:lsdException w:name="Medium List 2" w:semiHidden="0" w:uiPriority="66" w:unhideWhenUsed="0"/>
+    <w:lsdException w:name="Medium Grid 1" w:semiHidden="0" w:uiPriority="67" w:unhideWhenUsed="0"/>
+    <w:lsdException w:name="Medium Grid 2" w:semiHidden="0" w:uiPriority="68" w:unhideWhenUsed="0"/>
+    <w:lsdException w:name="Medium Grid 3" w:semiHidden="0" w:uiPriority="69" w:unhideWhenUsed="0"/>
+    <w:lsdException w:name="Dark List" w:semiHidden="0" w:uiPriority="70" w:unhideWhenUsed="0"/>
+    <w:lsdException w:name="Colorful Shading" w:semiHidden="0" w:uiPriority="71" w:unhideWhenUsed="0"/>
+    <w:lsdException w:name="Colorful List" w:semiHidden="0" w:uiPriority="72" w:unhideWhenUsed="0"/>
+    <w:lsdException w:name="Colorful Grid" w:semiHidden="0" w:uiPriority="73" w:unhideWhenUsed="0"/>
+    <w:lsdException w:name="Light Shading Accent 1" w:semiHidden="0" w:uiPriority="60" w:unhideWhenUsed="0"/>
+    <w:lsdException w:name="Light List Accent 1" w:semiHidden="0" w:uiPriority="61" w:unhideWhenUsed="0"/>
+    <w:lsdException w:name="Light Grid Accent 1" w:semiHidden="0" w:uiPriority="62" w:unhideWhenUsed="0"/>
+    <w:lsdException w:name="Medium Shading 1 Accent 1" w:semiHidden="0" w:uiPriority="63" w:unhideWhenUsed="0"/>
+    <w:lsdException w:name="Medium Shading 2 Accent 1" w:semiHidden="0" w:uiPriority="64" w:unhideWhenUsed="0"/>
+    <w:lsdException w:name="Medium List 1 Accent 1" w:semiHidden="0" w:uiPriority="65" w:unhideWhenUsed="0"/>
+    <w:lsdException w:name="Revision" w:unhideWhenUsed="0"/>
+    <w:lsdException w:name="List Paragraph" w:semiHidden="0" w:uiPriority="34" w:unhideWhenUsed="0" w:qFormat="1"/>
+    <w:lsdException w:name="Quote" w:semiHidden="0" w:uiPriority="29" w:unhideWhenUsed="0" w:qFormat="1"/>
+    <w:lsdException w:name="Intense Quote" w:semiHidden="0" w:uiPriority="30" w:unhideWhenUsed="0" w:qFormat="1"/>
+    <w:lsdException w:name="Medium List 2 Accent 1" w:semiHidden="0" w:uiPriority="66" w:unhideWhenUsed="0"/>
+    <w:lsdException w:name="Medium Grid 1 Accent 1" w:semiHidden="0" w:uiPriority="67" w:unhideWhenUsed="0"/>
+    <w:lsdException w:name="Medium Grid 2 Accent 1" w:semiHidden="0" w:uiPriority="68" w:unhideWhenUsed="0"/>
+    <w:lsdException w:name="Medium Grid 3 Accent 1" w:semiHidden="0" w:uiPriority="69" w:unhideWhenUsed="0"/>
+    <w:lsdException w:name="Dark List Accent 1" w:semiHidden="0" w:uiPriority="70" w:unhideWhenUsed="0"/>
+    <w:lsdException w:name="Colorful Shading Accent 1" w:semiHidden="0" w:uiPriority="71" w:unhideWhenUsed="0"/>
+    <w:lsdException w:name="Colorful List Accent 1" w:semiHidden="0" w:uiPriority="72" w:unhideWhenUsed="0"/>
+    <w:lsdException w:name="Colorful Grid Accent 1" w:semiHidden="0" w:uiPriority="73" w:unhideWhenUsed="0"/>
+    <w:lsdException w:name="Light Shading Accent 2" w:semiHidden="0" w:uiPriority="60" w:unhideWhenUsed="0"/>
+    <w:lsdException w:name="Light List Accent 2" w:semiHidden="0" w:uiPriority="61" w:unhideWhenUsed="0"/>
+    <w:lsdException w:name="Light Grid Accent 2" w:semiHidden="0" w:uiPriority="62" w:unhideWhenUsed="0"/>
+    <w:lsdException w:name="Medium Shading 1 Accent 2" w:semiHidden="0" w:uiPriority="63" w:unhideWhenUsed="0"/>
+    <w:lsdException w:name="Medium Shading 2 Accent 2" w:semiHidden="0" w:uiPriority="64" w:unhideWhenUsed="0"/>
+    <w:lsdException w:name="Medium List 1 Accent 2" w:semiHidden="0" w:uiPriority="65" w:unhideWhenUsed="0"/>
+    <w:lsdException w:name="Medium List 2 Accent 2" w:semiHidden="0" w:uiPriority="66" w:unhideWhenUsed="0"/>
+    <w:lsdException w:name="Medium Grid 1 Accent 2" w:semiHidden="0" w:uiPriority="67" w:unhideWhenUsed="0"/>
+    <w:lsdException w:name="Medium Grid 2 Accent 2" w:semiHidden="0" w:uiPriority="68" w:unhideWhenUsed="0"/>
+    <w:lsdException w:name="Medium Grid 3 Accent 2" w:semiHidden="0" w:uiPriority="69" w:unhideWhenUsed="0"/>
+    <w:lsdException w:name="Dark List Accent 2" w:semiHidden="0" w:uiPriority="70" w:unhideWhenUsed="0"/>
+    <w:lsdException w:name="Colorful Shading Accent 2" w:semiHidden="0" w:uiPriority="71" w:unhideWhenUsed="0"/>
+    <w:lsdException w:name="Colorful List Accent 2" w:semiHidden="0" w:uiPriority="72" w:unhideWhenUsed="0"/>
+    <w:lsdException w:name="Colorful Grid Accent 2" w:semiHidden="0" w:uiPriority="73" w:unhideWhenUsed="0"/>
+    <w:lsdException w:name="Light Shading Accent 3" w:semiHidden="0" w:uiPriority="60" w:unhideWhenUsed="0"/>
+    <w:lsdException w:name="Light List Accent 3" w:semiHidden="0" w:uiPriority="61" w:unhideWhenUsed="0"/>
+    <w:lsdException w:name="Light Grid Accent 3" w:semiHidden="0" w:uiPriority="62" w:unhideWhenUsed="0"/>
+    <w:lsdException w:name="Medium Shading 1 Accent 3" w:semiHidden="0" w:uiPriority="63" w:unhideWhenUsed="0"/>
+    <w:lsdException w:name="Medium Shading 2 Accent 3" w:semiHidden="0" w:uiPriority="64" w:unhideWhenUsed="0"/>
+    <w:lsdException w:name="Medium List 1 Accent 3" w:semiHidden="0" w:uiPriority="65" w:unhideWhenUsed="0"/>
+    <w:lsdException w:name="Medium List 2 Accent 3" w:semiHidden="0" w:uiPriority="66" w:unhideWhenUsed="0"/>
+    <w:lsdException w:name="Medium Grid 1 Accent 3" w:semiHidden="0" w:uiPriority="67" w:unhideWhenUsed="0"/>
+    <w:lsdException w:name="Medium Grid 2 Accent 3" w:semiHidden="0" w:uiPriority="68" w:unhideWhenUsed="0"/>
+    <w:lsdException w:name="Medium Grid 3 Accent 3" w:semiHidden="0" w:uiPriority="69" w:unhideWhenUsed="0"/>
+    <w:lsdException w:name="Dark List Accent 3" w:semiHidden="0" w:uiPriority="70" w:unhideWhenUsed="0"/>
+    <w:lsdException w:name="Colorful Shading Accent 3" w:semiHidden="0" w:uiPriority="71" w:unhideWhenUsed="0"/>
+    <w:lsdException w:name="Colorful List Accent 3" w:semiHidden="0" w:uiPriority="72" w:unhideWhenUsed="0"/>
+    <w:lsdException w:name="Colorful Grid Accent 3" w:semiHidden="0" w:uiPriority="73" w:unhideWhenUsed="0"/>
+    <w:lsdException w:name="Light Shading Accent 4" w:semiHidden="0" w:uiPriority="60" w:unhideWhenUsed="0"/>
+    <w:lsdException w:name="Light List Accent 4" w:semiHidden="0" w:uiPriority="61" w:unhideWhenUsed="0"/>
+    <w:lsdException w:name="Light Grid Accent 4" w:semiHidden="0" w:uiPriority="62" w:unhideWhenUsed="0"/>
+    <w:lsdException w:name="Medium Shading 1 Accent 4" w:semiHidden="0" w:uiPriority="63" w:unhideWhenUsed="0"/>
+    <w:lsdException w:name="Medium Shading 2 Accent 4" w:semiHidden="0" w:uiPriority="64" w:unhideWhenUsed="0"/>
+    <w:lsdException w:name="Medium List 1 Accent 4" w:semiHidden="0" w:uiPriority="65" w:unhideWhenUsed="0"/>
+    <w:lsdException w:name="Medium List 2 Accent 4" w:semiHidden="0" w:uiPriority="66" w:unhideWhenUsed="0"/>
+    <w:lsdException w:name="Medium Grid 1 Accent 4" w:semiHidden="0" w:uiPriority="67" w:unhideWhenUsed="0"/>
+    <w:lsdException w:name="Medium Grid 2 Accent 4" w:semiHidden="0" w:uiPriority="68" w:unhideWhenUsed="0"/>
+    <w:lsdException w:name="Medium Grid 3 Accent 4" w:semiHidden="0" w:uiPriority="69" w:unhideWhenUsed="0"/>
+    <w:lsdException w:name="Dark List Accent 4" w:semiHidden="0" w:uiPriority="70" w:unhideWhenUsed="0"/>
+    <w:lsdException w:name="Colorful Shading Accent 4" w:semiHidden="0" w:uiPriority="71" w:unhideWhenUsed="0"/>
+    <w:lsdException w:name="Colorful List Accent 4" w:semiHidden="0" w:uiPriority="72" w:unhideWhenUsed="0"/>
+    <w:lsdException w:name="Colorful Grid Accent 4" w:semiHidden="0" w:uiPriority="73" w:unhideWhenUsed="0"/>
+    <w:lsdException w:name="Light Shading Accent 5" w:semiHidden="0" w:uiPriority="60" w:unhideWhenUsed="0"/>
+    <w:lsdException w:name="Light List Accent 5" w:semiHidden="0" w:uiPriority="61" w:unhideWhenUsed="0"/>
+    <w:lsdException w:name="Light Grid Accent 5" w:semiHidden="0" w:uiPriority="62" w:unhideWhenUsed="0"/>
+    <w:lsdException w:name="Medium Shading 1 Accent 5" w:semiHidden="0" w:uiPriority="63" w:unhideWhenUsed="0"/>
+    <w:lsdException w:name="Medium Shading 2 Accent 5" w:semiHidden="0" w:uiPriority="64" w:unhideWhenUsed="0"/>
+    <w:lsdException w:name="Medium List 1 Accent 5" w:semiHidden="0" w:uiPriority="65" w:unhideWhenUsed="0"/>
+    <w:lsdException w:name="Medium List 2 Accent 5" w:semiHidden="0" w:uiPriority="66" w:unhideWhenUsed="0"/>
+    <w:lsdException w:name="Medium Grid 1 Accent 5" w:semiHidden="0" w:uiPriority="67" w:unhideWhenUsed="0"/>
+    <w:lsdException w:name="Medium Grid 2 Accent 5" w:semiHidden="0" w:uiPriority="68" w:unhideWhenUsed="0"/>
+    <w:lsdException w:name="Medium Grid 3 Accent 5" w:semiHidden="0" w:uiPriority="69" w:unhideWhenUsed="0"/>
+    <w:lsdException w:name="Dark List Accent 5" w:semiHidden="0" w:uiPriority="70" w:unhideWhenUsed="0"/>
+    <w:lsdException w:name="Colorful Shading Accent 5" w:semiHidden="0" w:uiPriority="71" w:unhideWhenUsed="0"/>
+    <w:lsdException w:name="Colorful List Accent 5" w:semiHidden="0" w:uiPriority="72" w:unhideWhenUsed="0"/>
+    <w:lsdException w:name="Colorful Grid Accent 5" w:semiHidden="0" w:uiPriority="73" w:unhideWhenUsed="0"/>
+    <w:lsdException w:name="Light Shading Accent 6" w:semiHidden="0" w:uiPriority="60" w:unhideWhenUsed="0"/>
+    <w:lsdException w:name="Light List Accent 6" w:semiHidden="0" w:uiPriority="61" w:unhideWhenUsed="0"/>
+    <w:lsdException w:name="Light Grid Accent 6" w:semiHidden="0" w:uiPriority="62" w:unhideWhenUsed="0"/>
+    <w:lsdException w:name="Medium Shading 1 Accent 6" w:semiHidden="0" w:uiPriority="63" w:unhideWhenUsed="0"/>
+    <w:lsdException w:name="Medium Shading 2 Accent 6" w:semiHidden="0" w:uiPriority="64" w:unhideWhenUsed="0"/>
+    <w:lsdException w:name="Medium List 1 Accent 6" w:semiHidden="0" w:uiPriority="65" w:unhideWhenUsed="0"/>
+    <w:lsdException w:name="Medium List 2 Accent 6" w:semiHidden="0" w:uiPriority="66" w:unhideWhenUsed="0"/>
+    <w:lsdException w:name="Medium Grid 1 Accent 6" w:semiHidden="0" w:uiPriority="67" w:unhideWhenUsed="0"/>
+    <w:lsdException w:name="Medium Grid 2 Accent 6" w:semiHidden="0" w:uiPriority="68" w:unhideWhenUsed="0"/>
+    <w:lsdException w:name="Medium Grid 3 Accent 6" w:semiHidden="0" w:uiPriority="69" w:unhideWhenUsed="0"/>
+    <w:lsdException w:name="Dark List Accent 6" w:semiHidden="0" w:uiPriority="70" w:unhideWhenUsed="0"/>
+    <w:lsdException w:name="Colorful Shading Accent 6" w:semiHidden="0" w:uiPriority="71" w:unhideWhenUsed="0"/>
+    <w:lsdException w:name="Colorful List Accent 6" w:semiHidden="0" w:uiPriority="72" w:unhideWhenUsed="0"/>
+    <w:lsdException w:name="Colorful Grid Accent 6" w:semiHidden="0" w:uiPriority="73" w:unhideWhenUsed="0"/>
+    <w:lsdException w:name="Subtle Emphasis" w:semiHidden="0" w:uiPriority="19" w:unhideWhenUsed="0" w:qFormat="1"/>
+    <w:lsdException w:name="Intense Emphasis" w:semiHidden="0" w:uiPriority="21" w:unhideWhenUsed="0" w:qFormat="1"/>
+    <w:lsdException w:name="Subtle Reference" w:semiHidden="0" w:uiPriority="31" w:unhideWhenUsed="0" w:qFormat="1"/>
+    <w:lsdException w:name="Intense Reference" w:semiHidden="0" w:uiPriority="32" w:unhideWhenUsed="0" w:qFormat="1"/>
+    <w:lsdException w:name="Book Title" w:semiHidden="0" w:uiPriority="33" w:unhideWhenUsed="0" w:qFormat="1"/>
+    <w:lsdException w:name="Bibliography" w:uiPriority="37"/>
+    <w:lsdException w:name="TOC Heading" w:uiPriority="39" w:qFormat="1"/>
+  </w:latentStyles>
+  <w:style w:type="paragraph" w:default="1" w:styleId="Normal">
+    <w:name w:val="Normal"/>
+    <w:qFormat/>
+  </w:style>
+  <w:style w:type="character" w:default="1" w:styleId="DefaultParagraphFont">
+    <w:name w:val="Default Paragraph Font"/>
+    <w:uiPriority w:val="1"/>
+    <w:semiHidden/>
+    <w:unhideWhenUsed/>
+  </w:style>
+  <w:style w:type="table" w:default="1" w:styleId="TableNormal">
+    <w:name w:val="Normal Table"/>
+    <w:uiPriority w:val="99"/>
+    <w:semiHidden/>
+    <w:unhideWhenUsed/>
+    <w:tblPr>
+      <w:tblInd w:w="0" w:type="dxa"/>
+      <w:tblCellMar>
+        <w:top w:w="0" w:type="dxa"/>
+        <w:left w:w="108" w:type="dxa"/>
+        <w:bottom w:w="0" w:type="dxa"/>
+        <w:right w:w="108" w:type="dxa"/>
+      </w:tblCellMar>
+    </w:tblPr>
+  </w:style>
+  <w:style w:type="numbering" w:default="1" w:styleId="NoList">
+    <w:name w:val="No List"/>
+    <w:uiPriority w:val="99"/>
+    <w:semiHidden/>
+    <w:unhideWhenUsed/>
+  </w:style>
+</w:styles>
+</file>
+
 <file path=word/theme/theme1.xml><?xml version="1.0" encoding="utf-8"?>
 <a:theme xmlns:a="http://schemas.openxmlformats.org/drawingml/2006/main" name="Office Theme">
   <a:themeElements>
@@ -3932,7 +4259,7 @@
   <a:extraClrSchemeLst/>
   <a:extLst>
     <a:ext uri="{05A4C25C-085E-4340-85A3-A5531E510DB2}">
-      <thm15:themeFamily xmlns:thm15="http://schemas.microsoft.com/office/thememl/2012/main" name="Office Theme" id="{62F939B6-93AF-4DB8-9C6B-D6C7DFDC589F}" vid="{4A3C46E8-61CC-4603-A589-7422A47A8E4A}"/>
+      <thm15:themeFamily xmlns:thm15="http://schemas.microsoft.com/office/thememl/2012/main" xmlns="" name="Office Theme" id="{62F939B6-93AF-4DB8-9C6B-D6C7DFDC589F}" vid="{4A3C46E8-61CC-4603-A589-7422A47A8E4A}"/>
     </a:ext>
   </a:extLst>
 </a:theme>
@@ -3943,7 +4270,7 @@
 </file>
 
 <file path=customXml/itemProps1.xml><?xml version="1.0" encoding="utf-8"?>
-<ds:datastoreItem xmlns:ds="http://schemas.openxmlformats.org/officeDocument/2006/customXml" ds:itemID="{4BB14FC8-E0DD-46B1-AFAC-6854220C2550}">
+<ds:datastoreItem xmlns:ds="http://schemas.openxmlformats.org/officeDocument/2006/customXml" ds:itemID="{8DB9B149-D4B6-5D41-BBED-F94D1053DA25}">
   <ds:schemaRefs>
     <ds:schemaRef ds:uri="http://schemas.openxmlformats.org/officeDocument/2006/bibliography"/>
   </ds:schemaRefs>

</xml_diff>

<commit_message>
edited report and added instructions in readme
</commit_message>
<xml_diff>
--- a/ECSE_425_Final_Report.docx
+++ b/ECSE_425_Final_Report.docx
@@ -1,6 +1,6 @@
 
 <file path=word/document.xml><?xml version="1.0" encoding="utf-8"?>
-<w:document xmlns:wpc="http://schemas.microsoft.com/office/word/2010/wordprocessingCanvas" xmlns:mo="http://schemas.microsoft.com/office/mac/office/2008/main" xmlns:mc="http://schemas.openxmlformats.org/markup-compatibility/2006" xmlns:mv="urn:schemas-microsoft-com:mac:vml" xmlns:o="urn:schemas-microsoft-com:office:office" xmlns:r="http://schemas.openxmlformats.org/officeDocument/2006/relationships" xmlns:m="http://schemas.openxmlformats.org/officeDocument/2006/math" xmlns:v="urn:schemas-microsoft-com:vml" xmlns:wp14="http://schemas.microsoft.com/office/word/2010/wordprocessingDrawing" xmlns:wp="http://schemas.openxmlformats.org/drawingml/2006/wordprocessingDrawing" xmlns:w10="urn:schemas-microsoft-com:office:word" xmlns:w="http://schemas.openxmlformats.org/wordprocessingml/2006/main" xmlns:w14="http://schemas.microsoft.com/office/word/2010/wordml" xmlns:wpg="http://schemas.microsoft.com/office/word/2010/wordprocessingGroup" xmlns:wpi="http://schemas.microsoft.com/office/word/2010/wordprocessingInk" xmlns:wne="http://schemas.microsoft.com/office/word/2006/wordml" xmlns:wps="http://schemas.microsoft.com/office/word/2010/wordprocessingShape" mc:Ignorable="w14 wp14 mv">
+<w:document xmlns:wpc="http://schemas.microsoft.com/office/word/2010/wordprocessingCanvas" xmlns:cx="http://schemas.microsoft.com/office/drawing/2014/chartex" xmlns:cx1="http://schemas.microsoft.com/office/drawing/2015/9/8/chartex" xmlns:cx2="http://schemas.microsoft.com/office/drawing/2015/10/21/chartex" xmlns:cx3="http://schemas.microsoft.com/office/drawing/2016/5/9/chartex" xmlns:cx4="http://schemas.microsoft.com/office/drawing/2016/5/10/chartex" xmlns:cx5="http://schemas.microsoft.com/office/drawing/2016/5/11/chartex" xmlns:cx6="http://schemas.microsoft.com/office/drawing/2016/5/12/chartex" xmlns:cx7="http://schemas.microsoft.com/office/drawing/2016/5/13/chartex" xmlns:cx8="http://schemas.microsoft.com/office/drawing/2016/5/14/chartex" xmlns:mc="http://schemas.openxmlformats.org/markup-compatibility/2006" xmlns:aink="http://schemas.microsoft.com/office/drawing/2016/ink" xmlns:am3d="http://schemas.microsoft.com/office/drawing/2017/model3d" xmlns:o="urn:schemas-microsoft-com:office:office" xmlns:r="http://schemas.openxmlformats.org/officeDocument/2006/relationships" xmlns:m="http://schemas.openxmlformats.org/officeDocument/2006/math" xmlns:v="urn:schemas-microsoft-com:vml" xmlns:wp14="http://schemas.microsoft.com/office/word/2010/wordprocessingDrawing" xmlns:wp="http://schemas.openxmlformats.org/drawingml/2006/wordprocessingDrawing" xmlns:w10="urn:schemas-microsoft-com:office:word" xmlns:w="http://schemas.openxmlformats.org/wordprocessingml/2006/main" xmlns:w14="http://schemas.microsoft.com/office/word/2010/wordml" xmlns:w15="http://schemas.microsoft.com/office/word/2012/wordml" xmlns:w16cid="http://schemas.microsoft.com/office/word/2016/wordml/cid" xmlns:w16se="http://schemas.microsoft.com/office/word/2015/wordml/symex" xmlns:wpg="http://schemas.microsoft.com/office/word/2010/wordprocessingGroup" xmlns:wpi="http://schemas.microsoft.com/office/word/2010/wordprocessingInk" xmlns:wne="http://schemas.microsoft.com/office/word/2006/wordml" xmlns:wps="http://schemas.microsoft.com/office/word/2010/wordprocessingShape" mc:Ignorable="w14 w15 w16se w16cid wp14">
   <w:body>
     <w:p>
       <w:pPr>
@@ -24,7 +24,7 @@
           <w:szCs w:val="16"/>
         </w:rPr>
         <w:sectPr>
-          <w:footerReference w:type="first" r:id="rId9"/>
+          <w:footerReference w:type="first" r:id="rId8"/>
           <w:pgSz w:w="12240" w:h="15840" w:code="1"/>
           <w:pgMar w:top="1080" w:right="893" w:bottom="1440" w:left="893" w:header="720" w:footer="720" w:gutter="0"/>
           <w:cols w:space="720"/>
@@ -53,7 +53,7 @@
           <w:szCs w:val="16"/>
         </w:rPr>
         <w:sectPr>
-          <w:footerReference w:type="first" r:id="rId10"/>
+          <w:footerReference w:type="first" r:id="rId9"/>
           <w:type w:val="continuous"/>
           <w:pgSz w:w="12240" w:h="15840" w:code="1"/>
           <w:pgMar w:top="1080" w:right="893" w:bottom="1440" w:left="893" w:header="720" w:footer="720" w:gutter="0"/>
@@ -77,7 +77,6 @@
           <w:sz w:val="17"/>
           <w:szCs w:val="17"/>
         </w:rPr>
-        <w:lastRenderedPageBreak/>
         <w:t xml:space="preserve">Marcel Morin </w:t>
       </w:r>
       <w:r>
@@ -126,7 +125,6 @@
           <w:sz w:val="17"/>
           <w:szCs w:val="17"/>
         </w:rPr>
-        <w:lastRenderedPageBreak/>
         <w:t>Uday Sahni</w:t>
       </w:r>
       <w:r>
@@ -175,7 +173,6 @@
           <w:sz w:val="17"/>
           <w:szCs w:val="17"/>
         </w:rPr>
-        <w:lastRenderedPageBreak/>
         <w:t>Stone Yun</w:t>
       </w:r>
       <w:r>
@@ -231,7 +228,6 @@
           <w:sz w:val="17"/>
           <w:szCs w:val="17"/>
         </w:rPr>
-        <w:lastRenderedPageBreak/>
         <w:t>Richie Piyasirisilp</w:t>
       </w:r>
       <w:r>
@@ -270,7 +266,16 @@
           <w:sz w:val="17"/>
           <w:szCs w:val="17"/>
         </w:rPr>
-        <w:t>ster.piyasirisilp@mail.mcgill.ca</w:t>
+        <w:t>ster.piyasirisilp@mail</w:t>
+      </w:r>
+      <w:bookmarkStart w:id="0" w:name="_GoBack"/>
+      <w:bookmarkEnd w:id="0"/>
+      <w:r>
+        <w:rPr>
+          <w:sz w:val="17"/>
+          <w:szCs w:val="17"/>
+        </w:rPr>
+        <w:t>.mcgill.ca</w:t>
       </w:r>
     </w:p>
     <w:p>
@@ -334,7 +339,6 @@
           <w:i/>
           <w:iCs/>
         </w:rPr>
-        <w:lastRenderedPageBreak/>
         <w:t>Abstract</w:t>
       </w:r>
       <w:r>
@@ -595,13 +599,22 @@
         <w:t>27-instruction subset</w:t>
       </w:r>
       <w:r>
-        <w:t xml:space="preserve"> of the MIPS instruction set architecture. In addition, the processor implements early branching meaning that branch instructions are resolved at the decoding stage rather than the execution stage. This optimization reduces delays imposed by each branch instruction and thereby reduces the </w:t>
+        <w:t xml:space="preserve"> of the MIPS instruction set architecture. In addition, the processor implements early branching meaning that branch instructions are resolved at the decoding stage rather than the execution stage. This optimization reduces delays imposed by each branch instruction and thereby </w:t>
+      </w:r>
+      <w:r>
+        <w:t>increases</w:t>
+      </w:r>
+      <w:r>
+        <w:t xml:space="preserve"> the </w:t>
       </w:r>
       <w:r>
         <w:t xml:space="preserve">overall </w:t>
       </w:r>
       <w:r>
-        <w:t xml:space="preserve">performance loss. </w:t>
+        <w:t>performance</w:t>
+      </w:r>
+      <w:r>
+        <w:t xml:space="preserve">. </w:t>
       </w:r>
       <w:r>
         <w:t>A</w:t>
@@ -633,7 +646,41 @@
         <w:pStyle w:val="BodyText"/>
       </w:pPr>
       <w:r>
-        <w:t xml:space="preserve">The instruction fetch stage mainly consists of the program counter, instruction memory, and an ALU. At the beginning of the program, machine code instructions are loaded into the instruction memory module. The ALU and program counter work in tandem to reference the next instruction address. Since each instruction is 32-bits and MIPS uses byte addressing, the ALU adds four to the program counter value to fetch the next instruction. There is also a 2:1 mux that selects between the ALU output and the decoded branch address. This allows </w:t>
+        <w:t xml:space="preserve">The instruction fetch stage consists of the program counter, instruction memory, and an </w:t>
+      </w:r>
+      <w:proofErr w:type="spellStart"/>
+      <w:r>
+        <w:t>adder</w:t>
+      </w:r>
+      <w:proofErr w:type="spellEnd"/>
+      <w:r>
+        <w:t xml:space="preserve">. At the beginning of the program, machine code instructions are loaded into the instruction memory module. The </w:t>
+      </w:r>
+      <w:r>
+        <w:t>adder</w:t>
+      </w:r>
+      <w:r>
+        <w:t xml:space="preserve"> and program counter work in tandem to reference the next instruction address. Since each instruction is 32-bits and MIPS </w:t>
+      </w:r>
+      <w:proofErr w:type="gramStart"/>
+      <w:r>
+        <w:t>uses</w:t>
+      </w:r>
+      <w:proofErr w:type="gramEnd"/>
+      <w:r>
+        <w:t xml:space="preserve"> byte addressing, the </w:t>
+      </w:r>
+      <w:r>
+        <w:t>adder</w:t>
+      </w:r>
+      <w:r>
+        <w:t xml:space="preserve"> adds four to the program counter value to fetch the next instruction. There is also a 2:1 mux that selects between the </w:t>
+      </w:r>
+      <w:r>
+        <w:t>adder</w:t>
+      </w:r>
+      <w:r>
+        <w:t xml:space="preserve"> output and the decoded branch address. This allows </w:t>
       </w:r>
       <w:r>
         <w:t>the</w:t>
@@ -665,112 +712,150 @@
         <w:pStyle w:val="BodyText"/>
       </w:pPr>
       <w:r>
-        <w:t xml:space="preserve">The decode stage mainly consists of </w:t>
+        <w:t xml:space="preserve">The </w:t>
+      </w:r>
+      <w:r>
+        <w:t>core components of the decode stage are the instruction decoder and the registers module.</w:t>
+      </w:r>
+      <w:r>
+        <w:t xml:space="preserve"> The decoder interprets the fetched instruction</w:t>
+      </w:r>
+      <w:r>
+        <w:t>s</w:t>
+      </w:r>
+      <w:r>
+        <w:t xml:space="preserve"> and outputs the register addresses that the register </w:t>
+      </w:r>
+      <w:r>
+        <w:t xml:space="preserve">module </w:t>
+      </w:r>
+      <w:r>
+        <w:t>will use for referencing and outpu</w:t>
+      </w:r>
+      <w:r>
+        <w:t xml:space="preserve">tting </w:t>
+      </w:r>
+      <w:r>
+        <w:t xml:space="preserve">data. Since </w:t>
+      </w:r>
+      <w:r>
+        <w:t>early branching was implemented, branch</w:t>
+      </w:r>
+      <w:r>
+        <w:t xml:space="preserve"> instructions are resolved in this stage. The decoder outputs the target address of branch instructions and sends it to the comparator, which decides if the program must branch/jump. If the program </w:t>
+      </w:r>
+      <w:r>
+        <w:t xml:space="preserve">is required </w:t>
+      </w:r>
+      <w:r>
+        <w:t xml:space="preserve">to branch, the target address is added to the current instruction address and sent back to the IF stage </w:t>
+      </w:r>
+      <w:r>
+        <w:t>to update</w:t>
+      </w:r>
+      <w:r>
+        <w:t xml:space="preserve"> the </w:t>
+      </w:r>
+      <w:r>
+        <w:t>pro</w:t>
+      </w:r>
+      <w:r>
+        <w:t xml:space="preserve">gram counter. Finally, there is </w:t>
+      </w:r>
+      <w:r>
+        <w:t>a sign/zero extender for sign extending immediate values from 16 to 32</w:t>
+      </w:r>
+      <w:r>
+        <w:t xml:space="preserve"> bits</w:t>
+      </w:r>
+      <w:r>
+        <w:t>.</w:t>
+      </w:r>
+    </w:p>
+    <w:p>
+      <w:pPr>
+        <w:pStyle w:val="BodyText"/>
+      </w:pPr>
+      <w:r>
+        <w:t xml:space="preserve">The execute stage </w:t>
+      </w:r>
+      <w:r>
+        <w:t>consists of two</w:t>
+      </w:r>
+      <w:r>
+        <w:t xml:space="preserve"> comparator</w:t>
+      </w:r>
+      <w:r>
+        <w:t>s</w:t>
+      </w:r>
+      <w:r>
+        <w:t xml:space="preserve">, </w:t>
+      </w:r>
+      <w:r>
+        <w:t xml:space="preserve">two </w:t>
+      </w:r>
+      <w:r>
+        <w:t xml:space="preserve">4:1 mux’s, a 2:1 mux, and the ALU. The ALU is the most important component of this stage since it performs the arithmetic </w:t>
+      </w:r>
+      <w:r>
+        <w:t xml:space="preserve">operations </w:t>
+      </w:r>
+      <w:r>
+        <w:t>necessary to execute the instruction</w:t>
+      </w:r>
+      <w:r>
+        <w:t>s</w:t>
+      </w:r>
+      <w:r>
+        <w:t>. The ALU is capable of completing both I and R type instructions as determined by the inputted ALU op code.</w:t>
+      </w:r>
+      <w:r>
+        <w:t xml:space="preserve"> </w:t>
+      </w:r>
+      <w:r>
+        <w:t>The 2:1 mux is used to toggle between feeding the ALU register contents, or an immediate value based on the decoded instruction. It is controlled by the decoder, which outputs a signal to indicate whether the mux should select the register data or the immediate value. Final</w:t>
+      </w:r>
+      <w:r>
+        <w:t>ly, the comparator and 4:1 muxes</w:t>
+      </w:r>
+      <w:r>
+        <w:t xml:space="preserve"> implement</w:t>
+      </w:r>
+      <w:r>
+        <w:t>s</w:t>
+      </w:r>
+      <w:r>
+        <w:t xml:space="preserve"> </w:t>
       </w:r>
       <w:r>
         <w:t>the</w:t>
       </w:r>
       <w:r>
-        <w:t xml:space="preserve"> decoder and register file. The decoder interprets the fetched instruction</w:t>
+        <w:t xml:space="preserve"> data fo</w:t>
+      </w:r>
+      <w:r>
+        <w:t>rwarding mechanism. The 4:1 muxe</w:t>
+      </w:r>
+      <w:r>
+        <w:t xml:space="preserve">s are connected to the EX, MEM, and WB stage. The comparator checks the register addresses to see if the </w:t>
+      </w:r>
+      <w:r>
+        <w:t>current</w:t>
+      </w:r>
+      <w:r>
+        <w:t xml:space="preserve"> instruction</w:t>
       </w:r>
       <w:r>
         <w:t>s</w:t>
       </w:r>
       <w:r>
-        <w:t xml:space="preserve"> and outputs the register addresses that the register file will use for referencing and outpu</w:t>
-      </w:r>
-      <w:r>
-        <w:t xml:space="preserve">tting </w:t>
-      </w:r>
-      <w:r>
-        <w:t xml:space="preserve">data. Since </w:t>
-      </w:r>
-      <w:r>
-        <w:t>early branching was implemented, branch</w:t>
-      </w:r>
-      <w:r>
-        <w:t xml:space="preserve"> instructions are resolved in this stage. The decoder outputs the target address of branch instructions and sends it to the comparator, which decides if the program must branch/jump. If the program </w:t>
-      </w:r>
-      <w:r>
-        <w:t xml:space="preserve">is required </w:t>
-      </w:r>
-      <w:r>
-        <w:t>to branch, the target address is added to the current instruction address and sent back to the IF stage for updating the program counter. Finally, there is also a sign/zero extender for sign extending immediate values from 16 to 32</w:t>
-      </w:r>
-      <w:r>
-        <w:t xml:space="preserve"> bits</w:t>
-      </w:r>
-      <w:r>
-        <w:t>.</w:t>
-      </w:r>
-    </w:p>
-    <w:p>
-      <w:pPr>
-        <w:pStyle w:val="BodyText"/>
-      </w:pPr>
-      <w:r>
-        <w:lastRenderedPageBreak/>
-        <w:t xml:space="preserve">The execute stage mainly consists of a comparator, 4:1 mux’s, a 2:1 mux, and the ALU. The ALU is the most important component of this stage since it performs the arithmetic </w:t>
-      </w:r>
-      <w:r>
-        <w:t xml:space="preserve">operations </w:t>
-      </w:r>
-      <w:r>
-        <w:t>necessary to execute the instruction</w:t>
-      </w:r>
-      <w:r>
-        <w:t>s</w:t>
-      </w:r>
-      <w:r>
-        <w:t xml:space="preserve">. If </w:t>
-      </w:r>
-      <w:r>
-        <w:t>a load of store operation is performed</w:t>
-      </w:r>
-      <w:r>
-        <w:t xml:space="preserve">, the ALU adds the offset (forwarded from ID stage) with the register data to create the necessary memory address. If </w:t>
-      </w:r>
-      <w:r>
-        <w:t>and add or subtract operation is performed</w:t>
-      </w:r>
-      <w:r>
-        <w:t xml:space="preserve"> for example the ALU </w:t>
-      </w:r>
-      <w:r>
-        <w:t>computes</w:t>
-      </w:r>
-      <w:r>
-        <w:t xml:space="preserve"> the necessary arithmetic on the data that has been presented to it by the ID stage. The 2:1 mux is used to toggle between feeding the ALU register contents, or an immediate value based on the decoded instruction. It is controlled by the decoder, which outputs a signal to indicate whether the mux should select the register data or the immediate value. Final</w:t>
-      </w:r>
-      <w:r>
-        <w:t>ly, the comparator and 4:1 muxes</w:t>
-      </w:r>
-      <w:r>
-        <w:t xml:space="preserve"> implement</w:t>
-      </w:r>
-      <w:r>
-        <w:t>s</w:t>
-      </w:r>
-      <w:r>
-        <w:t xml:space="preserve"> </w:t>
-      </w:r>
-      <w:r>
-        <w:t>the</w:t>
-      </w:r>
-      <w:r>
-        <w:t xml:space="preserve"> data fo</w:t>
-      </w:r>
-      <w:r>
-        <w:t>rwarding mechanism. The 4:1 muxe</w:t>
-      </w:r>
-      <w:r>
-        <w:t>s are connected to the EX, MEM, and WB stage. The comparator checks the register addresses to see if any of the following instruction</w:t>
-      </w:r>
-      <w:r>
-        <w:t>s</w:t>
-      </w:r>
-      <w:r>
-        <w:t xml:space="preserve"> make references to the same register address that is in the EX, MEM, or WB stages</w:t>
+        <w:t xml:space="preserve"> make</w:t>
+      </w:r>
+      <w:r>
+        <w:t>s reference</w:t>
+      </w:r>
+      <w:r>
+        <w:t xml:space="preserve"> to the same register address that is in the EX, MEM, or WB stages</w:t>
       </w:r>
       <w:r>
         <w:t>. It</w:t>
@@ -779,10 +864,13 @@
         <w:t xml:space="preserve"> then sends </w:t>
       </w:r>
       <w:r>
-        <w:t>a control signal to the 4:1 muxe</w:t>
-      </w:r>
-      <w:r>
-        <w:t>s so that they can select the appropriate register data.</w:t>
+        <w:t>a control signal to the 4:1 mux’</w:t>
+      </w:r>
+      <w:r>
+        <w:t xml:space="preserve">s so </w:t>
+      </w:r>
+      <w:r>
+        <w:t xml:space="preserve">the appropriate data can be used during computation. </w:t>
       </w:r>
     </w:p>
     <w:p>
@@ -879,8 +967,8 @@
             <v:path o:extrusionok="f" gradientshapeok="t" o:connecttype="rect"/>
             <o:lock v:ext="edit" aspectratio="t"/>
           </v:shapetype>
-          <v:shape id="_x0000_s1034" type="#_x0000_t75" style="position:absolute;left:0;text-align:left;margin-left:.3pt;margin-top:8.45pt;width:251.35pt;height:90pt;z-index:251659264;mso-position-horizontal-relative:text;mso-position-vertical-relative:text;mso-width-relative:page;mso-height-relative:page">
-            <v:imagedata r:id="rId11" o:title="PipelineProcess" croptop="5958f"/>
+          <v:shape id="_x0000_s1026" type="#_x0000_t75" alt="PipelineProcess" style="position:absolute;left:0;text-align:left;margin-left:.3pt;margin-top:8.45pt;width:251.35pt;height:90pt;z-index:1;mso-wrap-edited:f;mso-width-percent:0;mso-height-percent:0;mso-position-horizontal-relative:text;mso-position-vertical-relative:text;mso-width-percent:0;mso-height-percent:0;mso-width-relative:page;mso-height-relative:page">
+            <v:imagedata r:id="rId10" o:title="PipelineProcess" croptop="5958f"/>
             <w10:wrap type="square"/>
           </v:shape>
         </w:pict>
@@ -943,7 +1031,19 @@
         <w:t xml:space="preserve"> </w:t>
       </w:r>
       <w:r>
-        <w:t>[1]. During the creation of this block diagram, course material and online resources were reviewed. This was to get an idea of which components would be needed and the type of control logic required for implementing features such as data forwarding, branching, and memory addressing (for load and store). After verifying with the course m</w:t>
+        <w:t xml:space="preserve">[1]. During the </w:t>
+      </w:r>
+      <w:r>
+        <w:t>review</w:t>
+      </w:r>
+      <w:r>
+        <w:t xml:space="preserve"> of this block diagram, course material and online r</w:t>
+      </w:r>
+      <w:r>
+        <w:t>esources were reviewed. This allowed for a better understanding</w:t>
+      </w:r>
+      <w:r>
+        <w:t xml:space="preserve"> of which components would be needed and the type of control logic required for implementing features such as data forwarding, branching, and memory addressing (for load and store). After verifying with the course m</w:t>
       </w:r>
       <w:r>
         <w:t>aterial and online sources that</w:t>
@@ -975,13 +1075,31 @@
         <w:t>using VHDL.</w:t>
       </w:r>
       <w:r>
-        <w:t xml:space="preserve"> Each component </w:t>
-      </w:r>
-      <w:r>
-        <w:t>was given</w:t>
-      </w:r>
-      <w:r>
-        <w:t xml:space="preserve"> its own module. Upon completion of the components of a stage, they were integrated together as a single block in a higher-level module. This module contains all the input and output signals of its respective stage and connects the ports of each component to the necessary signals. </w:t>
+        <w:t xml:space="preserve"> Each component</w:t>
+      </w:r>
+      <w:r>
+        <w:t xml:space="preserve"> within a stage</w:t>
+      </w:r>
+      <w:r>
+        <w:t xml:space="preserve"> </w:t>
+      </w:r>
+      <w:r>
+        <w:t xml:space="preserve">was </w:t>
+      </w:r>
+      <w:r>
+        <w:t xml:space="preserve">implemented asynchronously </w:t>
+      </w:r>
+      <w:r>
+        <w:t>to allow each stage to be completed within one clock cycle.</w:t>
+      </w:r>
+      <w:r>
+        <w:t xml:space="preserve"> Upon completion of the components of a stage, they were integrated together as a single block in a higher-level module</w:t>
+      </w:r>
+      <w:r>
+        <w:t xml:space="preserve"> representing the stage</w:t>
+      </w:r>
+      <w:r>
+        <w:t xml:space="preserve">. This module contains all the input and output signals of its respective stage and connects the ports of each component to the necessary signals. </w:t>
       </w:r>
       <w:r>
         <w:t>It</w:t>
@@ -999,7 +1117,13 @@
         <w:t>d</w:t>
       </w:r>
       <w:r>
-        <w:t xml:space="preserve"> that the latches dividing each of the five stages were written as modules of their own. They acted </w:t>
+        <w:t xml:space="preserve"> that the latches dividing each of the five stages were written as modules of their own</w:t>
+      </w:r>
+      <w:r>
+        <w:t xml:space="preserve"> and were clocked</w:t>
+      </w:r>
+      <w:r>
+        <w:t xml:space="preserve">. They acted </w:t>
       </w:r>
       <w:r>
         <w:t>like</w:t>
@@ -1035,19 +1159,16 @@
         <w:pStyle w:val="BodyText"/>
       </w:pPr>
       <w:r>
-        <w:t xml:space="preserve">The pipelined processor was tested in several stages in ModelSim. The first testing stage was to evaluate each individual component separately to ensure that they behaved as expected. For example, </w:t>
-      </w:r>
-      <w:proofErr w:type="gramStart"/>
-      <w:r>
-        <w:t>the adder component was tested by forcing its two inputs and its enable signal and verifying that the correct value was outputted</w:t>
-      </w:r>
-      <w:proofErr w:type="gramEnd"/>
-      <w:r>
-        <w:t xml:space="preserve">. It was important to test each </w:t>
-      </w:r>
-      <w:r>
-        <w:lastRenderedPageBreak/>
-        <w:t xml:space="preserve">component individually before testing them together because problems could be easily isolated and fixed. </w:t>
+        <w:t xml:space="preserve">The pipelined processor was tested in several stages in ModelSim. The first testing stage was to evaluate each individual component separately to ensure that they behaved as expected. For example, the adder component was tested by </w:t>
+      </w:r>
+      <w:r>
+        <w:t xml:space="preserve">forcing its two inputs and its enable signal and verifying that the correct value was outputted. It was important to test each component individually before testing them together because problems could be easily </w:t>
+      </w:r>
+      <w:r>
+        <w:t>determined and resolved</w:t>
+      </w:r>
+      <w:r>
+        <w:t xml:space="preserve">. </w:t>
       </w:r>
     </w:p>
     <w:p>
@@ -1081,7 +1202,13 @@
         <w:pStyle w:val="BodyText"/>
       </w:pPr>
       <w:r>
-        <w:t>Lastly, all five stages were tested together to evaluate the pipelined processor as a whole. Similarly to the individual pipeline stages, the final product was tested using a test bench</w:t>
+        <w:t>Lastly, all five stages were tested together to evaluate the pipelined</w:t>
+      </w:r>
+      <w:r>
+        <w:t xml:space="preserve"> processor as a whole. Similar</w:t>
+      </w:r>
+      <w:r>
+        <w:t xml:space="preserve"> to the individual pipeline stages, the final product was tested using a test bench</w:t>
       </w:r>
       <w:r>
         <w:t xml:space="preserve"> and a MIPS test program</w:t>
@@ -1200,7 +1327,11 @@
         <w:t xml:space="preserve"> detected and resolved at the ID stage rather than at the EX stage of the pipeline. This is possible because as soon as the decoder has finished interpreting a branch instruction, it has extracted the target address from the machine code. Therefore, instead of waiting until the EX stage to update the program counter, </w:t>
       </w:r>
       <w:r>
-        <w:t>it can be updated</w:t>
+        <w:t xml:space="preserve">it can </w:t>
+      </w:r>
+      <w:r>
+        <w:lastRenderedPageBreak/>
+        <w:t>be updated</w:t>
       </w:r>
       <w:r>
         <w:t xml:space="preserve"> immediately following </w:t>
@@ -1221,7 +1352,6 @@
         <w:rPr>
           <w:i/>
         </w:rPr>
-        <w:lastRenderedPageBreak/>
         <w:t>Overview</w:t>
       </w:r>
       <w:r>
@@ -1309,12 +1439,7 @@
         <w:t>it was</w:t>
       </w:r>
       <w:r>
-        <w:t xml:space="preserve"> verified that early br</w:t>
-      </w:r>
-      <w:bookmarkStart w:id="0" w:name="_GoBack"/>
-      <w:bookmarkEnd w:id="0"/>
-      <w:r>
-        <w:t>anch detection speeds up branch predictions by two clock cycles.</w:t>
+        <w:t xml:space="preserve"> verified that early branch detection speeds up branch predictions by two clock cycles.</w:t>
       </w:r>
     </w:p>
     <w:p>
@@ -1412,7 +1537,6 @@
         <w:pStyle w:val="Heading5"/>
       </w:pPr>
       <w:r>
-        <w:lastRenderedPageBreak/>
         <w:t>References</w:t>
       </w:r>
     </w:p>
@@ -1800,7 +1924,7 @@
     <w:p/>
     <w:p/>
     <w:sectPr>
-      <w:footerReference w:type="first" r:id="rId12"/>
+      <w:footerReference w:type="first" r:id="rId11"/>
       <w:type w:val="continuous"/>
       <w:pgSz w:w="12240" w:h="15840" w:code="1"/>
       <w:pgMar w:top="1080" w:right="893" w:bottom="1440" w:left="893" w:header="720" w:footer="720" w:gutter="0"/>
@@ -1812,7 +1936,7 @@
 </file>
 
 <file path=word/endnotes.xml><?xml version="1.0" encoding="utf-8"?>
-<w:endnotes xmlns:wpc="http://schemas.microsoft.com/office/word/2010/wordprocessingCanvas" xmlns:mo="http://schemas.microsoft.com/office/mac/office/2008/main" xmlns:mc="http://schemas.openxmlformats.org/markup-compatibility/2006" xmlns:mv="urn:schemas-microsoft-com:mac:vml" xmlns:o="urn:schemas-microsoft-com:office:office" xmlns:r="http://schemas.openxmlformats.org/officeDocument/2006/relationships" xmlns:m="http://schemas.openxmlformats.org/officeDocument/2006/math" xmlns:v="urn:schemas-microsoft-com:vml" xmlns:wp14="http://schemas.microsoft.com/office/word/2010/wordprocessingDrawing" xmlns:wp="http://schemas.openxmlformats.org/drawingml/2006/wordprocessingDrawing" xmlns:w10="urn:schemas-microsoft-com:office:word" xmlns:w="http://schemas.openxmlformats.org/wordprocessingml/2006/main" xmlns:w14="http://schemas.microsoft.com/office/word/2010/wordml" xmlns:wpg="http://schemas.microsoft.com/office/word/2010/wordprocessingGroup" xmlns:wpi="http://schemas.microsoft.com/office/word/2010/wordprocessingInk" xmlns:wne="http://schemas.microsoft.com/office/word/2006/wordml" xmlns:wps="http://schemas.microsoft.com/office/word/2010/wordprocessingShape" mc:Ignorable="w14 wp14 mv">
+<w:endnotes xmlns:wpc="http://schemas.microsoft.com/office/word/2010/wordprocessingCanvas" xmlns:cx="http://schemas.microsoft.com/office/drawing/2014/chartex" xmlns:cx1="http://schemas.microsoft.com/office/drawing/2015/9/8/chartex" xmlns:cx2="http://schemas.microsoft.com/office/drawing/2015/10/21/chartex" xmlns:cx3="http://schemas.microsoft.com/office/drawing/2016/5/9/chartex" xmlns:cx4="http://schemas.microsoft.com/office/drawing/2016/5/10/chartex" xmlns:cx5="http://schemas.microsoft.com/office/drawing/2016/5/11/chartex" xmlns:cx6="http://schemas.microsoft.com/office/drawing/2016/5/12/chartex" xmlns:cx7="http://schemas.microsoft.com/office/drawing/2016/5/13/chartex" xmlns:cx8="http://schemas.microsoft.com/office/drawing/2016/5/14/chartex" xmlns:mc="http://schemas.openxmlformats.org/markup-compatibility/2006" xmlns:aink="http://schemas.microsoft.com/office/drawing/2016/ink" xmlns:am3d="http://schemas.microsoft.com/office/drawing/2017/model3d" xmlns:o="urn:schemas-microsoft-com:office:office" xmlns:r="http://schemas.openxmlformats.org/officeDocument/2006/relationships" xmlns:m="http://schemas.openxmlformats.org/officeDocument/2006/math" xmlns:v="urn:schemas-microsoft-com:vml" xmlns:wp14="http://schemas.microsoft.com/office/word/2010/wordprocessingDrawing" xmlns:wp="http://schemas.openxmlformats.org/drawingml/2006/wordprocessingDrawing" xmlns:w10="urn:schemas-microsoft-com:office:word" xmlns:w="http://schemas.openxmlformats.org/wordprocessingml/2006/main" xmlns:w14="http://schemas.microsoft.com/office/word/2010/wordml" xmlns:w15="http://schemas.microsoft.com/office/word/2012/wordml" xmlns:w16cid="http://schemas.microsoft.com/office/word/2016/wordml/cid" xmlns:w16se="http://schemas.microsoft.com/office/word/2015/wordml/symex" xmlns:wpg="http://schemas.microsoft.com/office/word/2010/wordprocessingGroup" xmlns:wpi="http://schemas.microsoft.com/office/word/2010/wordprocessingInk" xmlns:wne="http://schemas.microsoft.com/office/word/2006/wordml" xmlns:wps="http://schemas.microsoft.com/office/word/2010/wordprocessingShape" mc:Ignorable="w14 w15 w16se w16cid wp14">
   <w:endnote w:type="separator" w:id="-1">
     <w:p>
       <w:r>
@@ -1831,7 +1955,7 @@
 </file>
 
 <file path=word/footer1.xml><?xml version="1.0" encoding="utf-8"?>
-<w:ftr xmlns:wpc="http://schemas.microsoft.com/office/word/2010/wordprocessingCanvas" xmlns:mo="http://schemas.microsoft.com/office/mac/office/2008/main" xmlns:mc="http://schemas.openxmlformats.org/markup-compatibility/2006" xmlns:mv="urn:schemas-microsoft-com:mac:vml" xmlns:o="urn:schemas-microsoft-com:office:office" xmlns:r="http://schemas.openxmlformats.org/officeDocument/2006/relationships" xmlns:m="http://schemas.openxmlformats.org/officeDocument/2006/math" xmlns:v="urn:schemas-microsoft-com:vml" xmlns:wp14="http://schemas.microsoft.com/office/word/2010/wordprocessingDrawing" xmlns:wp="http://schemas.openxmlformats.org/drawingml/2006/wordprocessingDrawing" xmlns:w10="urn:schemas-microsoft-com:office:word" xmlns:w="http://schemas.openxmlformats.org/wordprocessingml/2006/main" xmlns:w14="http://schemas.microsoft.com/office/word/2010/wordml" xmlns:wpg="http://schemas.microsoft.com/office/word/2010/wordprocessingGroup" xmlns:wpi="http://schemas.microsoft.com/office/word/2010/wordprocessingInk" xmlns:wne="http://schemas.microsoft.com/office/word/2006/wordml" xmlns:wps="http://schemas.microsoft.com/office/word/2010/wordprocessingShape" mc:Ignorable="w14 wp14">
+<w:ftr xmlns:wpc="http://schemas.microsoft.com/office/word/2010/wordprocessingCanvas" xmlns:cx="http://schemas.microsoft.com/office/drawing/2014/chartex" xmlns:cx1="http://schemas.microsoft.com/office/drawing/2015/9/8/chartex" xmlns:cx2="http://schemas.microsoft.com/office/drawing/2015/10/21/chartex" xmlns:cx3="http://schemas.microsoft.com/office/drawing/2016/5/9/chartex" xmlns:cx4="http://schemas.microsoft.com/office/drawing/2016/5/10/chartex" xmlns:cx5="http://schemas.microsoft.com/office/drawing/2016/5/11/chartex" xmlns:cx6="http://schemas.microsoft.com/office/drawing/2016/5/12/chartex" xmlns:cx7="http://schemas.microsoft.com/office/drawing/2016/5/13/chartex" xmlns:cx8="http://schemas.microsoft.com/office/drawing/2016/5/14/chartex" xmlns:mc="http://schemas.openxmlformats.org/markup-compatibility/2006" xmlns:aink="http://schemas.microsoft.com/office/drawing/2016/ink" xmlns:am3d="http://schemas.microsoft.com/office/drawing/2017/model3d" xmlns:o="urn:schemas-microsoft-com:office:office" xmlns:r="http://schemas.openxmlformats.org/officeDocument/2006/relationships" xmlns:m="http://schemas.openxmlformats.org/officeDocument/2006/math" xmlns:v="urn:schemas-microsoft-com:vml" xmlns:wp14="http://schemas.microsoft.com/office/word/2010/wordprocessingDrawing" xmlns:wp="http://schemas.openxmlformats.org/drawingml/2006/wordprocessingDrawing" xmlns:w10="urn:schemas-microsoft-com:office:word" xmlns:w="http://schemas.openxmlformats.org/wordprocessingml/2006/main" xmlns:w14="http://schemas.microsoft.com/office/word/2010/wordml" xmlns:w15="http://schemas.microsoft.com/office/word/2012/wordml" xmlns:w16cid="http://schemas.microsoft.com/office/word/2016/wordml/cid" xmlns:w16se="http://schemas.microsoft.com/office/word/2015/wordml/symex" xmlns:wpg="http://schemas.microsoft.com/office/word/2010/wordprocessingGroup" xmlns:wpi="http://schemas.microsoft.com/office/word/2010/wordprocessingInk" xmlns:wne="http://schemas.microsoft.com/office/word/2006/wordml" xmlns:wps="http://schemas.microsoft.com/office/word/2010/wordprocessingShape" mc:Ignorable="w14 w15 w16se w16cid wp14">
   <w:p>
     <w:pPr>
       <w:pStyle w:val="Footer"/>
@@ -1846,7 +1970,7 @@
 </file>
 
 <file path=word/footer2.xml><?xml version="1.0" encoding="utf-8"?>
-<w:ftr xmlns:wpc="http://schemas.microsoft.com/office/word/2010/wordprocessingCanvas" xmlns:mo="http://schemas.microsoft.com/office/mac/office/2008/main" xmlns:mc="http://schemas.openxmlformats.org/markup-compatibility/2006" xmlns:mv="urn:schemas-microsoft-com:mac:vml" xmlns:o="urn:schemas-microsoft-com:office:office" xmlns:r="http://schemas.openxmlformats.org/officeDocument/2006/relationships" xmlns:m="http://schemas.openxmlformats.org/officeDocument/2006/math" xmlns:v="urn:schemas-microsoft-com:vml" xmlns:wp14="http://schemas.microsoft.com/office/word/2010/wordprocessingDrawing" xmlns:wp="http://schemas.openxmlformats.org/drawingml/2006/wordprocessingDrawing" xmlns:w10="urn:schemas-microsoft-com:office:word" xmlns:w="http://schemas.openxmlformats.org/wordprocessingml/2006/main" xmlns:w14="http://schemas.microsoft.com/office/word/2010/wordml" xmlns:wpg="http://schemas.microsoft.com/office/word/2010/wordprocessingGroup" xmlns:wpi="http://schemas.microsoft.com/office/word/2010/wordprocessingInk" xmlns:wne="http://schemas.microsoft.com/office/word/2006/wordml" xmlns:wps="http://schemas.microsoft.com/office/word/2010/wordprocessingShape" mc:Ignorable="w14 wp14">
+<w:ftr xmlns:wpc="http://schemas.microsoft.com/office/word/2010/wordprocessingCanvas" xmlns:cx="http://schemas.microsoft.com/office/drawing/2014/chartex" xmlns:cx1="http://schemas.microsoft.com/office/drawing/2015/9/8/chartex" xmlns:cx2="http://schemas.microsoft.com/office/drawing/2015/10/21/chartex" xmlns:cx3="http://schemas.microsoft.com/office/drawing/2016/5/9/chartex" xmlns:cx4="http://schemas.microsoft.com/office/drawing/2016/5/10/chartex" xmlns:cx5="http://schemas.microsoft.com/office/drawing/2016/5/11/chartex" xmlns:cx6="http://schemas.microsoft.com/office/drawing/2016/5/12/chartex" xmlns:cx7="http://schemas.microsoft.com/office/drawing/2016/5/13/chartex" xmlns:cx8="http://schemas.microsoft.com/office/drawing/2016/5/14/chartex" xmlns:mc="http://schemas.openxmlformats.org/markup-compatibility/2006" xmlns:aink="http://schemas.microsoft.com/office/drawing/2016/ink" xmlns:am3d="http://schemas.microsoft.com/office/drawing/2017/model3d" xmlns:o="urn:schemas-microsoft-com:office:office" xmlns:r="http://schemas.openxmlformats.org/officeDocument/2006/relationships" xmlns:m="http://schemas.openxmlformats.org/officeDocument/2006/math" xmlns:v="urn:schemas-microsoft-com:vml" xmlns:wp14="http://schemas.microsoft.com/office/word/2010/wordprocessingDrawing" xmlns:wp="http://schemas.openxmlformats.org/drawingml/2006/wordprocessingDrawing" xmlns:w10="urn:schemas-microsoft-com:office:word" xmlns:w="http://schemas.openxmlformats.org/wordprocessingml/2006/main" xmlns:w14="http://schemas.microsoft.com/office/word/2010/wordml" xmlns:w15="http://schemas.microsoft.com/office/word/2012/wordml" xmlns:w16cid="http://schemas.microsoft.com/office/word/2016/wordml/cid" xmlns:w16se="http://schemas.microsoft.com/office/word/2015/wordml/symex" xmlns:wpg="http://schemas.microsoft.com/office/word/2010/wordprocessingGroup" xmlns:wpi="http://schemas.microsoft.com/office/word/2010/wordprocessingInk" xmlns:wne="http://schemas.microsoft.com/office/word/2006/wordml" xmlns:wps="http://schemas.microsoft.com/office/word/2010/wordprocessingShape" mc:Ignorable="w14 w15 w16se w16cid wp14">
   <w:p>
     <w:pPr>
       <w:pStyle w:val="Footer"/>
@@ -1868,7 +1992,7 @@
 </file>
 
 <file path=word/footer3.xml><?xml version="1.0" encoding="utf-8"?>
-<w:ftr xmlns:wpc="http://schemas.microsoft.com/office/word/2010/wordprocessingCanvas" xmlns:mo="http://schemas.microsoft.com/office/mac/office/2008/main" xmlns:mc="http://schemas.openxmlformats.org/markup-compatibility/2006" xmlns:mv="urn:schemas-microsoft-com:mac:vml" xmlns:o="urn:schemas-microsoft-com:office:office" xmlns:r="http://schemas.openxmlformats.org/officeDocument/2006/relationships" xmlns:m="http://schemas.openxmlformats.org/officeDocument/2006/math" xmlns:v="urn:schemas-microsoft-com:vml" xmlns:wp14="http://schemas.microsoft.com/office/word/2010/wordprocessingDrawing" xmlns:wp="http://schemas.openxmlformats.org/drawingml/2006/wordprocessingDrawing" xmlns:w10="urn:schemas-microsoft-com:office:word" xmlns:w="http://schemas.openxmlformats.org/wordprocessingml/2006/main" xmlns:w14="http://schemas.microsoft.com/office/word/2010/wordml" xmlns:wpg="http://schemas.microsoft.com/office/word/2010/wordprocessingGroup" xmlns:wpi="http://schemas.microsoft.com/office/word/2010/wordprocessingInk" xmlns:wne="http://schemas.microsoft.com/office/word/2006/wordml" xmlns:wps="http://schemas.microsoft.com/office/word/2010/wordprocessingShape" mc:Ignorable="w14 wp14">
+<w:ftr xmlns:wpc="http://schemas.microsoft.com/office/word/2010/wordprocessingCanvas" xmlns:cx="http://schemas.microsoft.com/office/drawing/2014/chartex" xmlns:cx1="http://schemas.microsoft.com/office/drawing/2015/9/8/chartex" xmlns:cx2="http://schemas.microsoft.com/office/drawing/2015/10/21/chartex" xmlns:cx3="http://schemas.microsoft.com/office/drawing/2016/5/9/chartex" xmlns:cx4="http://schemas.microsoft.com/office/drawing/2016/5/10/chartex" xmlns:cx5="http://schemas.microsoft.com/office/drawing/2016/5/11/chartex" xmlns:cx6="http://schemas.microsoft.com/office/drawing/2016/5/12/chartex" xmlns:cx7="http://schemas.microsoft.com/office/drawing/2016/5/13/chartex" xmlns:cx8="http://schemas.microsoft.com/office/drawing/2016/5/14/chartex" xmlns:mc="http://schemas.openxmlformats.org/markup-compatibility/2006" xmlns:aink="http://schemas.microsoft.com/office/drawing/2016/ink" xmlns:am3d="http://schemas.microsoft.com/office/drawing/2017/model3d" xmlns:o="urn:schemas-microsoft-com:office:office" xmlns:r="http://schemas.openxmlformats.org/officeDocument/2006/relationships" xmlns:m="http://schemas.openxmlformats.org/officeDocument/2006/math" xmlns:v="urn:schemas-microsoft-com:vml" xmlns:wp14="http://schemas.microsoft.com/office/word/2010/wordprocessingDrawing" xmlns:wp="http://schemas.openxmlformats.org/drawingml/2006/wordprocessingDrawing" xmlns:w10="urn:schemas-microsoft-com:office:word" xmlns:w="http://schemas.openxmlformats.org/wordprocessingml/2006/main" xmlns:w14="http://schemas.microsoft.com/office/word/2010/wordml" xmlns:w15="http://schemas.microsoft.com/office/word/2012/wordml" xmlns:w16cid="http://schemas.microsoft.com/office/word/2016/wordml/cid" xmlns:w16se="http://schemas.microsoft.com/office/word/2015/wordml/symex" xmlns:wpg="http://schemas.microsoft.com/office/word/2010/wordprocessingGroup" xmlns:wpi="http://schemas.microsoft.com/office/word/2010/wordprocessingInk" xmlns:wne="http://schemas.microsoft.com/office/word/2006/wordml" xmlns:wps="http://schemas.microsoft.com/office/word/2010/wordprocessingShape" mc:Ignorable="w14 w15 w16se w16cid wp14">
   <w:p>
     <w:pPr>
       <w:pStyle w:val="Footer"/>
@@ -1890,7 +2014,7 @@
 </file>
 
 <file path=word/footnotes.xml><?xml version="1.0" encoding="utf-8"?>
-<w:footnotes xmlns:wpc="http://schemas.microsoft.com/office/word/2010/wordprocessingCanvas" xmlns:mo="http://schemas.microsoft.com/office/mac/office/2008/main" xmlns:mc="http://schemas.openxmlformats.org/markup-compatibility/2006" xmlns:mv="urn:schemas-microsoft-com:mac:vml" xmlns:o="urn:schemas-microsoft-com:office:office" xmlns:r="http://schemas.openxmlformats.org/officeDocument/2006/relationships" xmlns:m="http://schemas.openxmlformats.org/officeDocument/2006/math" xmlns:v="urn:schemas-microsoft-com:vml" xmlns:wp14="http://schemas.microsoft.com/office/word/2010/wordprocessingDrawing" xmlns:wp="http://schemas.openxmlformats.org/drawingml/2006/wordprocessingDrawing" xmlns:w10="urn:schemas-microsoft-com:office:word" xmlns:w="http://schemas.openxmlformats.org/wordprocessingml/2006/main" xmlns:w14="http://schemas.microsoft.com/office/word/2010/wordml" xmlns:wpg="http://schemas.microsoft.com/office/word/2010/wordprocessingGroup" xmlns:wpi="http://schemas.microsoft.com/office/word/2010/wordprocessingInk" xmlns:wne="http://schemas.microsoft.com/office/word/2006/wordml" xmlns:wps="http://schemas.microsoft.com/office/word/2010/wordprocessingShape" mc:Ignorable="w14 wp14 mv">
+<w:footnotes xmlns:wpc="http://schemas.microsoft.com/office/word/2010/wordprocessingCanvas" xmlns:cx="http://schemas.microsoft.com/office/drawing/2014/chartex" xmlns:cx1="http://schemas.microsoft.com/office/drawing/2015/9/8/chartex" xmlns:cx2="http://schemas.microsoft.com/office/drawing/2015/10/21/chartex" xmlns:cx3="http://schemas.microsoft.com/office/drawing/2016/5/9/chartex" xmlns:cx4="http://schemas.microsoft.com/office/drawing/2016/5/10/chartex" xmlns:cx5="http://schemas.microsoft.com/office/drawing/2016/5/11/chartex" xmlns:cx6="http://schemas.microsoft.com/office/drawing/2016/5/12/chartex" xmlns:cx7="http://schemas.microsoft.com/office/drawing/2016/5/13/chartex" xmlns:cx8="http://schemas.microsoft.com/office/drawing/2016/5/14/chartex" xmlns:mc="http://schemas.openxmlformats.org/markup-compatibility/2006" xmlns:aink="http://schemas.microsoft.com/office/drawing/2016/ink" xmlns:am3d="http://schemas.microsoft.com/office/drawing/2017/model3d" xmlns:o="urn:schemas-microsoft-com:office:office" xmlns:r="http://schemas.openxmlformats.org/officeDocument/2006/relationships" xmlns:m="http://schemas.openxmlformats.org/officeDocument/2006/math" xmlns:v="urn:schemas-microsoft-com:vml" xmlns:wp14="http://schemas.microsoft.com/office/word/2010/wordprocessingDrawing" xmlns:wp="http://schemas.openxmlformats.org/drawingml/2006/wordprocessingDrawing" xmlns:w10="urn:schemas-microsoft-com:office:word" xmlns:w="http://schemas.openxmlformats.org/wordprocessingml/2006/main" xmlns:w14="http://schemas.microsoft.com/office/word/2010/wordml" xmlns:w15="http://schemas.microsoft.com/office/word/2012/wordml" xmlns:w16cid="http://schemas.microsoft.com/office/word/2016/wordml/cid" xmlns:w16se="http://schemas.microsoft.com/office/word/2015/wordml/symex" xmlns:wpg="http://schemas.microsoft.com/office/word/2010/wordprocessingGroup" xmlns:wpi="http://schemas.microsoft.com/office/word/2010/wordprocessingInk" xmlns:wne="http://schemas.microsoft.com/office/word/2006/wordml" xmlns:wps="http://schemas.microsoft.com/office/word/2010/wordprocessingShape" mc:Ignorable="w14 w15 w16se w16cid wp14">
   <w:footnote w:type="separator" w:id="-1">
     <w:p>
       <w:r>
@@ -1909,8 +2033,8 @@
 </file>
 
 <file path=word/numbering.xml><?xml version="1.0" encoding="utf-8"?>
-<w:numbering xmlns:wpc="http://schemas.microsoft.com/office/word/2010/wordprocessingCanvas" xmlns:mo="http://schemas.microsoft.com/office/mac/office/2008/main" xmlns:mc="http://schemas.openxmlformats.org/markup-compatibility/2006" xmlns:mv="urn:schemas-microsoft-com:mac:vml" xmlns:o="urn:schemas-microsoft-com:office:office" xmlns:r="http://schemas.openxmlformats.org/officeDocument/2006/relationships" xmlns:m="http://schemas.openxmlformats.org/officeDocument/2006/math" xmlns:v="urn:schemas-microsoft-com:vml" xmlns:wp14="http://schemas.microsoft.com/office/word/2010/wordprocessingDrawing" xmlns:wp="http://schemas.openxmlformats.org/drawingml/2006/wordprocessingDrawing" xmlns:w10="urn:schemas-microsoft-com:office:word" xmlns:w="http://schemas.openxmlformats.org/wordprocessingml/2006/main" xmlns:w14="http://schemas.microsoft.com/office/word/2010/wordml" xmlns:wpg="http://schemas.microsoft.com/office/word/2010/wordprocessingGroup" xmlns:wpi="http://schemas.microsoft.com/office/word/2010/wordprocessingInk" xmlns:wne="http://schemas.microsoft.com/office/word/2006/wordml" xmlns:wps="http://schemas.microsoft.com/office/word/2010/wordprocessingShape" mc:Ignorable="w14 wp14 mv">
-  <w:abstractNum w:abstractNumId="0">
+<w:numbering xmlns:wpc="http://schemas.microsoft.com/office/word/2010/wordprocessingCanvas" xmlns:cx="http://schemas.microsoft.com/office/drawing/2014/chartex" xmlns:cx1="http://schemas.microsoft.com/office/drawing/2015/9/8/chartex" xmlns:cx2="http://schemas.microsoft.com/office/drawing/2015/10/21/chartex" xmlns:cx3="http://schemas.microsoft.com/office/drawing/2016/5/9/chartex" xmlns:cx4="http://schemas.microsoft.com/office/drawing/2016/5/10/chartex" xmlns:cx5="http://schemas.microsoft.com/office/drawing/2016/5/11/chartex" xmlns:cx6="http://schemas.microsoft.com/office/drawing/2016/5/12/chartex" xmlns:cx7="http://schemas.microsoft.com/office/drawing/2016/5/13/chartex" xmlns:cx8="http://schemas.microsoft.com/office/drawing/2016/5/14/chartex" xmlns:mc="http://schemas.openxmlformats.org/markup-compatibility/2006" xmlns:aink="http://schemas.microsoft.com/office/drawing/2016/ink" xmlns:am3d="http://schemas.microsoft.com/office/drawing/2017/model3d" xmlns:o="urn:schemas-microsoft-com:office:office" xmlns:r="http://schemas.openxmlformats.org/officeDocument/2006/relationships" xmlns:m="http://schemas.openxmlformats.org/officeDocument/2006/math" xmlns:v="urn:schemas-microsoft-com:vml" xmlns:wp14="http://schemas.microsoft.com/office/word/2010/wordprocessingDrawing" xmlns:wp="http://schemas.openxmlformats.org/drawingml/2006/wordprocessingDrawing" xmlns:w10="urn:schemas-microsoft-com:office:word" xmlns:w="http://schemas.openxmlformats.org/wordprocessingml/2006/main" xmlns:w14="http://schemas.microsoft.com/office/word/2010/wordml" xmlns:w15="http://schemas.microsoft.com/office/word/2012/wordml" xmlns:w16cid="http://schemas.microsoft.com/office/word/2016/wordml/cid" xmlns:w16se="http://schemas.microsoft.com/office/word/2015/wordml/symex" xmlns:wpg="http://schemas.microsoft.com/office/word/2010/wordprocessingGroup" xmlns:wpi="http://schemas.microsoft.com/office/word/2010/wordprocessingInk" xmlns:wne="http://schemas.microsoft.com/office/word/2006/wordml" xmlns:wps="http://schemas.microsoft.com/office/word/2010/wordprocessingShape" mc:Ignorable="w14 w15 w16se w16cid wp14">
+  <w:abstractNum w:abstractNumId="0" w15:restartNumberingAfterBreak="0">
     <w:nsid w:val="FFFFFF1D"/>
     <w:multiLevelType w:val="multilevel"/>
     <w:tmpl w:val="7A36CE9E"/>
@@ -2049,7 +2173,7 @@
       </w:rPr>
     </w:lvl>
   </w:abstractNum>
-  <w:abstractNum w:abstractNumId="1">
+  <w:abstractNum w:abstractNumId="1" w15:restartNumberingAfterBreak="0">
     <w:nsid w:val="FFFFFF7C"/>
     <w:multiLevelType w:val="singleLevel"/>
     <w:tmpl w:val="DD629BEE"/>
@@ -2069,7 +2193,7 @@
       </w:rPr>
     </w:lvl>
   </w:abstractNum>
-  <w:abstractNum w:abstractNumId="2">
+  <w:abstractNum w:abstractNumId="2" w15:restartNumberingAfterBreak="0">
     <w:nsid w:val="FFFFFF7D"/>
     <w:multiLevelType w:val="singleLevel"/>
     <w:tmpl w:val="2648E1C4"/>
@@ -2089,7 +2213,7 @@
       </w:rPr>
     </w:lvl>
   </w:abstractNum>
-  <w:abstractNum w:abstractNumId="3">
+  <w:abstractNum w:abstractNumId="3" w15:restartNumberingAfterBreak="0">
     <w:nsid w:val="FFFFFF7E"/>
     <w:multiLevelType w:val="singleLevel"/>
     <w:tmpl w:val="9D38DB54"/>
@@ -2109,7 +2233,7 @@
       </w:rPr>
     </w:lvl>
   </w:abstractNum>
-  <w:abstractNum w:abstractNumId="4">
+  <w:abstractNum w:abstractNumId="4" w15:restartNumberingAfterBreak="0">
     <w:nsid w:val="FFFFFF7F"/>
     <w:multiLevelType w:val="singleLevel"/>
     <w:tmpl w:val="632C24E2"/>
@@ -2129,7 +2253,7 @@
       </w:rPr>
     </w:lvl>
   </w:abstractNum>
-  <w:abstractNum w:abstractNumId="5">
+  <w:abstractNum w:abstractNumId="5" w15:restartNumberingAfterBreak="0">
     <w:nsid w:val="FFFFFF80"/>
     <w:multiLevelType w:val="singleLevel"/>
     <w:tmpl w:val="82268A14"/>
@@ -2149,7 +2273,7 @@
       </w:rPr>
     </w:lvl>
   </w:abstractNum>
-  <w:abstractNum w:abstractNumId="6">
+  <w:abstractNum w:abstractNumId="6" w15:restartNumberingAfterBreak="0">
     <w:nsid w:val="FFFFFF81"/>
     <w:multiLevelType w:val="singleLevel"/>
     <w:tmpl w:val="8C0E77FE"/>
@@ -2169,7 +2293,7 @@
       </w:rPr>
     </w:lvl>
   </w:abstractNum>
-  <w:abstractNum w:abstractNumId="7">
+  <w:abstractNum w:abstractNumId="7" w15:restartNumberingAfterBreak="0">
     <w:nsid w:val="FFFFFF82"/>
     <w:multiLevelType w:val="singleLevel"/>
     <w:tmpl w:val="174639B8"/>
@@ -2189,7 +2313,7 @@
       </w:rPr>
     </w:lvl>
   </w:abstractNum>
-  <w:abstractNum w:abstractNumId="8">
+  <w:abstractNum w:abstractNumId="8" w15:restartNumberingAfterBreak="0">
     <w:nsid w:val="FFFFFF83"/>
     <w:multiLevelType w:val="singleLevel"/>
     <w:tmpl w:val="B1ACC408"/>
@@ -2209,7 +2333,7 @@
       </w:rPr>
     </w:lvl>
   </w:abstractNum>
-  <w:abstractNum w:abstractNumId="9">
+  <w:abstractNum w:abstractNumId="9" w15:restartNumberingAfterBreak="0">
     <w:nsid w:val="FFFFFF88"/>
     <w:multiLevelType w:val="singleLevel"/>
     <w:tmpl w:val="229E8DFE"/>
@@ -2229,7 +2353,7 @@
       </w:rPr>
     </w:lvl>
   </w:abstractNum>
-  <w:abstractNum w:abstractNumId="10">
+  <w:abstractNum w:abstractNumId="10" w15:restartNumberingAfterBreak="0">
     <w:nsid w:val="FFFFFF89"/>
     <w:multiLevelType w:val="singleLevel"/>
     <w:tmpl w:val="EA847AFE"/>
@@ -2249,7 +2373,7 @@
       </w:rPr>
     </w:lvl>
   </w:abstractNum>
-  <w:abstractNum w:abstractNumId="11">
+  <w:abstractNum w:abstractNumId="11" w15:restartNumberingAfterBreak="0">
     <w:nsid w:val="1E177E97"/>
     <w:multiLevelType w:val="hybridMultilevel"/>
     <w:tmpl w:val="A6463BCE"/>
@@ -2362,7 +2486,7 @@
       </w:rPr>
     </w:lvl>
   </w:abstractNum>
-  <w:abstractNum w:abstractNumId="12">
+  <w:abstractNum w:abstractNumId="12" w15:restartNumberingAfterBreak="0">
     <w:nsid w:val="20AF0333"/>
     <w:multiLevelType w:val="hybridMultilevel"/>
     <w:tmpl w:val="CB0E7F4E"/>
@@ -2504,7 +2628,7 @@
       </w:rPr>
     </w:lvl>
   </w:abstractNum>
-  <w:abstractNum w:abstractNumId="13">
+  <w:abstractNum w:abstractNumId="13" w15:restartNumberingAfterBreak="0">
     <w:nsid w:val="26FE1FCF"/>
     <w:multiLevelType w:val="hybridMultilevel"/>
     <w:tmpl w:val="33826962"/>
@@ -2660,7 +2784,7 @@
       </w:rPr>
     </w:lvl>
   </w:abstractNum>
-  <w:abstractNum w:abstractNumId="14">
+  <w:abstractNum w:abstractNumId="14" w15:restartNumberingAfterBreak="0">
     <w:nsid w:val="37660336"/>
     <w:multiLevelType w:val="hybridMultilevel"/>
     <w:tmpl w:val="754EAC84"/>
@@ -2801,7 +2925,7 @@
       </w:rPr>
     </w:lvl>
   </w:abstractNum>
-  <w:abstractNum w:abstractNumId="15">
+  <w:abstractNum w:abstractNumId="15" w15:restartNumberingAfterBreak="0">
     <w:nsid w:val="39E54FC6"/>
     <w:multiLevelType w:val="singleLevel"/>
     <w:tmpl w:val="5B7288D4"/>
@@ -2821,7 +2945,7 @@
       </w:rPr>
     </w:lvl>
   </w:abstractNum>
-  <w:abstractNum w:abstractNumId="16">
+  <w:abstractNum w:abstractNumId="16" w15:restartNumberingAfterBreak="0">
     <w:nsid w:val="4189603E"/>
     <w:multiLevelType w:val="multilevel"/>
     <w:tmpl w:val="0AB06E12"/>
@@ -3016,7 +3140,7 @@
       </w:rPr>
     </w:lvl>
   </w:abstractNum>
-  <w:abstractNum w:abstractNumId="17">
+  <w:abstractNum w:abstractNumId="17" w15:restartNumberingAfterBreak="0">
     <w:nsid w:val="493C3F76"/>
     <w:multiLevelType w:val="hybridMultilevel"/>
     <w:tmpl w:val="9A9E418C"/>
@@ -3147,7 +3271,7 @@
       </w:rPr>
     </w:lvl>
   </w:abstractNum>
-  <w:abstractNum w:abstractNumId="18">
+  <w:abstractNum w:abstractNumId="18" w15:restartNumberingAfterBreak="0">
     <w:nsid w:val="52CA544A"/>
     <w:multiLevelType w:val="singleLevel"/>
     <w:tmpl w:val="AED6D67E"/>
@@ -3174,7 +3298,7 @@
       </w:rPr>
     </w:lvl>
   </w:abstractNum>
-  <w:abstractNum w:abstractNumId="19">
+  <w:abstractNum w:abstractNumId="19" w15:restartNumberingAfterBreak="0">
     <w:nsid w:val="6C402C58"/>
     <w:multiLevelType w:val="hybridMultilevel"/>
     <w:tmpl w:val="9A1CA078"/>
@@ -3319,7 +3443,7 @@
       </w:rPr>
     </w:lvl>
   </w:abstractNum>
-  <w:abstractNum w:abstractNumId="20">
+  <w:abstractNum w:abstractNumId="20" w15:restartNumberingAfterBreak="0">
     <w:nsid w:val="6CD32DA8"/>
     <w:multiLevelType w:val="singleLevel"/>
     <w:tmpl w:val="166470C2"/>
@@ -3421,17 +3545,17 @@
 </file>
 
 <file path=word/styles.xml><?xml version="1.0" encoding="utf-8"?>
-<w:styles xmlns:mc="http://schemas.openxmlformats.org/markup-compatibility/2006" xmlns:r="http://schemas.openxmlformats.org/officeDocument/2006/relationships" xmlns:w="http://schemas.openxmlformats.org/wordprocessingml/2006/main" xmlns:w14="http://schemas.microsoft.com/office/word/2010/wordml" mc:Ignorable="w14">
+<w:styles xmlns:mc="http://schemas.openxmlformats.org/markup-compatibility/2006" xmlns:r="http://schemas.openxmlformats.org/officeDocument/2006/relationships" xmlns:w="http://schemas.openxmlformats.org/wordprocessingml/2006/main" xmlns:w14="http://schemas.microsoft.com/office/word/2010/wordml" xmlns:w15="http://schemas.microsoft.com/office/word/2012/wordml" xmlns:w16cid="http://schemas.microsoft.com/office/word/2016/wordml/cid" xmlns:w16se="http://schemas.microsoft.com/office/word/2015/wordml/symex" mc:Ignorable="w14 w15 w16se w16cid">
   <w:docDefaults>
     <w:rPrDefault>
       <w:rPr>
         <w:rFonts w:ascii="Times New Roman" w:eastAsia="SimSun" w:hAnsi="Times New Roman" w:cs="Times New Roman"/>
-        <w:lang w:val="en-CA" w:eastAsia="zh-CN" w:bidi="ar-SA"/>
+        <w:lang w:val="en-CA" w:eastAsia="en-CA" w:bidi="ar-SA"/>
       </w:rPr>
     </w:rPrDefault>
     <w:pPrDefault/>
   </w:docDefaults>
-  <w:latentStyles w:defLockedState="0" w:defUIPriority="0" w:defSemiHidden="0" w:defUnhideWhenUsed="0" w:defQFormat="0" w:count="276">
+  <w:latentStyles w:defLockedState="0" w:defUIPriority="0" w:defSemiHidden="0" w:defUnhideWhenUsed="0" w:defQFormat="0" w:count="375">
     <w:lsdException w:name="Normal" w:qFormat="1"/>
     <w:lsdException w:name="heading 1" w:uiPriority="9" w:qFormat="1"/>
     <w:lsdException w:name="heading 2" w:uiPriority="9" w:qFormat="1"/>
@@ -3442,13 +3566,98 @@
     <w:lsdException w:name="heading 7" w:semiHidden="1" w:unhideWhenUsed="1" w:qFormat="1"/>
     <w:lsdException w:name="heading 8" w:semiHidden="1" w:unhideWhenUsed="1" w:qFormat="1"/>
     <w:lsdException w:name="heading 9" w:semiHidden="1" w:unhideWhenUsed="1" w:qFormat="1"/>
+    <w:lsdException w:name="index 3" w:semiHidden="1" w:unhideWhenUsed="1"/>
+    <w:lsdException w:name="index 4" w:semiHidden="1" w:unhideWhenUsed="1"/>
+    <w:lsdException w:name="index 5" w:semiHidden="1" w:unhideWhenUsed="1"/>
+    <w:lsdException w:name="index 6" w:semiHidden="1" w:unhideWhenUsed="1"/>
+    <w:lsdException w:name="index 7" w:semiHidden="1" w:unhideWhenUsed="1"/>
+    <w:lsdException w:name="index 8" w:semiHidden="1" w:unhideWhenUsed="1"/>
+    <w:lsdException w:name="index 9" w:semiHidden="1" w:unhideWhenUsed="1"/>
+    <w:lsdException w:name="toc 1" w:semiHidden="1" w:unhideWhenUsed="1"/>
+    <w:lsdException w:name="toc 2" w:semiHidden="1" w:unhideWhenUsed="1"/>
+    <w:lsdException w:name="toc 3" w:semiHidden="1" w:unhideWhenUsed="1"/>
+    <w:lsdException w:name="toc 4" w:semiHidden="1" w:unhideWhenUsed="1"/>
+    <w:lsdException w:name="toc 5" w:semiHidden="1" w:unhideWhenUsed="1"/>
+    <w:lsdException w:name="toc 6" w:semiHidden="1" w:unhideWhenUsed="1"/>
+    <w:lsdException w:name="toc 7" w:semiHidden="1" w:unhideWhenUsed="1"/>
+    <w:lsdException w:name="toc 8" w:semiHidden="1" w:unhideWhenUsed="1"/>
+    <w:lsdException w:name="toc 9" w:semiHidden="1" w:unhideWhenUsed="1"/>
+    <w:lsdException w:name="Normal Indent" w:semiHidden="1" w:unhideWhenUsed="1"/>
+    <w:lsdException w:name="footnote text" w:semiHidden="1" w:unhideWhenUsed="1"/>
+    <w:lsdException w:name="annotation text" w:semiHidden="1" w:unhideWhenUsed="1"/>
+    <w:lsdException w:name="header" w:semiHidden="1" w:unhideWhenUsed="1"/>
+    <w:lsdException w:name="footer" w:semiHidden="1" w:unhideWhenUsed="1"/>
+    <w:lsdException w:name="index heading" w:semiHidden="1" w:unhideWhenUsed="1"/>
     <w:lsdException w:name="caption" w:semiHidden="1" w:unhideWhenUsed="1" w:qFormat="1"/>
+    <w:lsdException w:name="table of figures" w:semiHidden="1" w:unhideWhenUsed="1"/>
+    <w:lsdException w:name="envelope address" w:semiHidden="1" w:unhideWhenUsed="1"/>
+    <w:lsdException w:name="envelope return" w:semiHidden="1" w:unhideWhenUsed="1"/>
+    <w:lsdException w:name="footnote reference" w:semiHidden="1" w:unhideWhenUsed="1"/>
+    <w:lsdException w:name="annotation reference" w:semiHidden="1" w:unhideWhenUsed="1"/>
+    <w:lsdException w:name="line number" w:semiHidden="1" w:unhideWhenUsed="1"/>
+    <w:lsdException w:name="page number" w:semiHidden="1" w:unhideWhenUsed="1"/>
+    <w:lsdException w:name="endnote reference" w:semiHidden="1" w:unhideWhenUsed="1"/>
+    <w:lsdException w:name="endnote text" w:semiHidden="1" w:unhideWhenUsed="1"/>
+    <w:lsdException w:name="table of authorities" w:semiHidden="1" w:unhideWhenUsed="1"/>
+    <w:lsdException w:name="macro" w:semiHidden="1" w:unhideWhenUsed="1"/>
+    <w:lsdException w:name="toa heading" w:semiHidden="1" w:unhideWhenUsed="1"/>
+    <w:lsdException w:name="List" w:semiHidden="1" w:unhideWhenUsed="1"/>
+    <w:lsdException w:name="List Bullet" w:semiHidden="1" w:unhideWhenUsed="1"/>
+    <w:lsdException w:name="List Number" w:semiHidden="1" w:unhideWhenUsed="1"/>
+    <w:lsdException w:name="List 2" w:semiHidden="1" w:unhideWhenUsed="1"/>
+    <w:lsdException w:name="List 3" w:semiHidden="1" w:unhideWhenUsed="1"/>
+    <w:lsdException w:name="List 4" w:semiHidden="1" w:unhideWhenUsed="1"/>
+    <w:lsdException w:name="List 5" w:semiHidden="1" w:unhideWhenUsed="1"/>
+    <w:lsdException w:name="List Bullet 3" w:semiHidden="1" w:unhideWhenUsed="1"/>
+    <w:lsdException w:name="List Bullet 4" w:semiHidden="1" w:unhideWhenUsed="1"/>
+    <w:lsdException w:name="List Number 3" w:semiHidden="1" w:unhideWhenUsed="1"/>
+    <w:lsdException w:name="List Number 4" w:semiHidden="1" w:unhideWhenUsed="1"/>
+    <w:lsdException w:name="List Number 5" w:semiHidden="1" w:unhideWhenUsed="1"/>
     <w:lsdException w:name="Title" w:qFormat="1"/>
-    <w:lsdException w:name="Body Text" w:uiPriority="99"/>
+    <w:lsdException w:name="Closing" w:semiHidden="1" w:unhideWhenUsed="1"/>
+    <w:lsdException w:name="Signature" w:semiHidden="1" w:unhideWhenUsed="1"/>
+    <w:lsdException w:name="Default Paragraph Font" w:semiHidden="1" w:unhideWhenUsed="1"/>
+    <w:lsdException w:name="Body Text" w:semiHidden="1" w:uiPriority="99" w:unhideWhenUsed="1"/>
+    <w:lsdException w:name="Body Text Indent" w:semiHidden="1" w:unhideWhenUsed="1"/>
+    <w:lsdException w:name="List Continue" w:semiHidden="1" w:unhideWhenUsed="1"/>
+    <w:lsdException w:name="List Continue 2" w:semiHidden="1" w:unhideWhenUsed="1"/>
+    <w:lsdException w:name="List Continue 3" w:semiHidden="1" w:unhideWhenUsed="1"/>
+    <w:lsdException w:name="List Continue 4" w:semiHidden="1" w:unhideWhenUsed="1"/>
+    <w:lsdException w:name="List Continue 5" w:semiHidden="1" w:unhideWhenUsed="1"/>
+    <w:lsdException w:name="Message Header" w:semiHidden="1" w:unhideWhenUsed="1"/>
     <w:lsdException w:name="Subtitle" w:qFormat="1"/>
+    <w:lsdException w:name="Salutation" w:semiHidden="1" w:unhideWhenUsed="1"/>
+    <w:lsdException w:name="Date" w:semiHidden="1" w:unhideWhenUsed="1"/>
+    <w:lsdException w:name="Body Text First Indent" w:semiHidden="1" w:unhideWhenUsed="1"/>
+    <w:lsdException w:name="Body Text First Indent 2" w:semiHidden="1" w:unhideWhenUsed="1"/>
+    <w:lsdException w:name="Body Text Indent 3" w:semiHidden="1" w:unhideWhenUsed="1"/>
+    <w:lsdException w:name="Block Text" w:semiHidden="1" w:unhideWhenUsed="1"/>
+    <w:lsdException w:name="Hyperlink" w:semiHidden="1" w:unhideWhenUsed="1"/>
+    <w:lsdException w:name="FollowedHyperlink" w:semiHidden="1" w:unhideWhenUsed="1"/>
     <w:lsdException w:name="Strong" w:qFormat="1"/>
     <w:lsdException w:name="Emphasis" w:qFormat="1"/>
+    <w:lsdException w:name="Document Map" w:semiHidden="1" w:unhideWhenUsed="1"/>
+    <w:lsdException w:name="Plain Text" w:semiHidden="1" w:unhideWhenUsed="1"/>
+    <w:lsdException w:name="E-mail Signature" w:semiHidden="1" w:unhideWhenUsed="1"/>
+    <w:lsdException w:name="HTML Top of Form" w:semiHidden="1" w:unhideWhenUsed="1"/>
+    <w:lsdException w:name="HTML Bottom of Form" w:semiHidden="1" w:unhideWhenUsed="1"/>
+    <w:lsdException w:name="Normal (Web)" w:semiHidden="1" w:unhideWhenUsed="1"/>
+    <w:lsdException w:name="HTML Acronym" w:semiHidden="1" w:unhideWhenUsed="1"/>
+    <w:lsdException w:name="HTML Address" w:semiHidden="1" w:unhideWhenUsed="1"/>
+    <w:lsdException w:name="HTML Cite" w:semiHidden="1" w:unhideWhenUsed="1"/>
+    <w:lsdException w:name="HTML Code" w:semiHidden="1" w:unhideWhenUsed="1"/>
+    <w:lsdException w:name="HTML Definition" w:semiHidden="1" w:unhideWhenUsed="1"/>
+    <w:lsdException w:name="HTML Keyboard" w:semiHidden="1" w:unhideWhenUsed="1"/>
+    <w:lsdException w:name="HTML Preformatted" w:semiHidden="1" w:unhideWhenUsed="1"/>
+    <w:lsdException w:name="HTML Sample" w:semiHidden="1" w:unhideWhenUsed="1"/>
+    <w:lsdException w:name="HTML Typewriter" w:semiHidden="1" w:unhideWhenUsed="1"/>
+    <w:lsdException w:name="HTML Variable" w:semiHidden="1" w:unhideWhenUsed="1"/>
     <w:lsdException w:name="Normal Table" w:semiHidden="1" w:unhideWhenUsed="1"/>
+    <w:lsdException w:name="annotation subject" w:semiHidden="1" w:unhideWhenUsed="1"/>
+    <w:lsdException w:name="No List" w:semiHidden="1" w:unhideWhenUsed="1"/>
+    <w:lsdException w:name="Outline List 1" w:semiHidden="1" w:unhideWhenUsed="1"/>
+    <w:lsdException w:name="Outline List 2" w:semiHidden="1" w:unhideWhenUsed="1"/>
+    <w:lsdException w:name="Outline List 3" w:semiHidden="1" w:unhideWhenUsed="1"/>
     <w:lsdException w:name="Table Simple 1" w:semiHidden="1" w:unhideWhenUsed="1"/>
     <w:lsdException w:name="Table Simple 2" w:semiHidden="1" w:unhideWhenUsed="1"/>
     <w:lsdException w:name="Table Simple 3" w:semiHidden="1" w:unhideWhenUsed="1"/>
@@ -3491,6 +3700,7 @@
     <w:lsdException w:name="Table Web 1" w:semiHidden="1" w:unhideWhenUsed="1"/>
     <w:lsdException w:name="Table Web 2" w:semiHidden="1" w:unhideWhenUsed="1"/>
     <w:lsdException w:name="Table Web 3" w:semiHidden="1" w:unhideWhenUsed="1"/>
+    <w:lsdException w:name="Balloon Text" w:semiHidden="1" w:unhideWhenUsed="1"/>
     <w:lsdException w:name="Table Theme" w:semiHidden="1" w:unhideWhenUsed="1"/>
     <w:lsdException w:name="Placeholder Text" w:semiHidden="1" w:uiPriority="99"/>
     <w:lsdException w:name="No Spacing" w:uiPriority="1" w:qFormat="1"/>
@@ -3603,6 +3813,105 @@
     <w:lsdException w:name="Book Title" w:uiPriority="33" w:qFormat="1"/>
     <w:lsdException w:name="Bibliography" w:semiHidden="1" w:uiPriority="37" w:unhideWhenUsed="1"/>
     <w:lsdException w:name="TOC Heading" w:semiHidden="1" w:uiPriority="39" w:unhideWhenUsed="1" w:qFormat="1"/>
+    <w:lsdException w:name="Grid Table 4" w:uiPriority="49"/>
+    <w:lsdException w:name="Grid Table 5 Dark" w:uiPriority="50"/>
+    <w:lsdException w:name="Grid Table 6 Colorful" w:uiPriority="51"/>
+    <w:lsdException w:name="Grid Table 7 Colorful" w:uiPriority="52"/>
+    <w:lsdException w:name="Grid Table 1 Light Accent 1" w:uiPriority="46"/>
+    <w:lsdException w:name="Grid Table 2 Accent 1" w:uiPriority="47"/>
+    <w:lsdException w:name="Grid Table 3 Accent 1" w:uiPriority="48"/>
+    <w:lsdException w:name="Grid Table 4 Accent 1" w:uiPriority="49"/>
+    <w:lsdException w:name="Grid Table 5 Dark Accent 1" w:uiPriority="50"/>
+    <w:lsdException w:name="Grid Table 6 Colorful Accent 1" w:uiPriority="51"/>
+    <w:lsdException w:name="Grid Table 7 Colorful Accent 1" w:uiPriority="52"/>
+    <w:lsdException w:name="Grid Table 1 Light Accent 2" w:uiPriority="46"/>
+    <w:lsdException w:name="Grid Table 2 Accent 2" w:uiPriority="47"/>
+    <w:lsdException w:name="Grid Table 3 Accent 2" w:uiPriority="48"/>
+    <w:lsdException w:name="Grid Table 4 Accent 2" w:uiPriority="49"/>
+    <w:lsdException w:name="Grid Table 5 Dark Accent 2" w:uiPriority="50"/>
+    <w:lsdException w:name="Grid Table 6 Colorful Accent 2" w:uiPriority="51"/>
+    <w:lsdException w:name="Grid Table 7 Colorful Accent 2" w:uiPriority="52"/>
+    <w:lsdException w:name="Grid Table 1 Light Accent 3" w:uiPriority="46"/>
+    <w:lsdException w:name="Grid Table 2 Accent 3" w:uiPriority="47"/>
+    <w:lsdException w:name="Grid Table 3 Accent 3" w:uiPriority="48"/>
+    <w:lsdException w:name="Grid Table 4 Accent 3" w:uiPriority="49"/>
+    <w:lsdException w:name="Grid Table 5 Dark Accent 3" w:uiPriority="50"/>
+    <w:lsdException w:name="Grid Table 6 Colorful Accent 3" w:uiPriority="51"/>
+    <w:lsdException w:name="Grid Table 7 Colorful Accent 3" w:uiPriority="52"/>
+    <w:lsdException w:name="Grid Table 1 Light Accent 4" w:uiPriority="46"/>
+    <w:lsdException w:name="Grid Table 2 Accent 4" w:uiPriority="47"/>
+    <w:lsdException w:name="Grid Table 3 Accent 4" w:uiPriority="48"/>
+    <w:lsdException w:name="Grid Table 4 Accent 4" w:uiPriority="49"/>
+    <w:lsdException w:name="Grid Table 5 Dark Accent 4" w:uiPriority="50"/>
+    <w:lsdException w:name="Grid Table 6 Colorful Accent 4" w:uiPriority="51"/>
+    <w:lsdException w:name="Grid Table 7 Colorful Accent 4" w:uiPriority="52"/>
+    <w:lsdException w:name="Grid Table 1 Light Accent 5" w:uiPriority="46"/>
+    <w:lsdException w:name="Grid Table 2 Accent 5" w:uiPriority="47"/>
+    <w:lsdException w:name="Grid Table 3 Accent 5" w:uiPriority="48"/>
+    <w:lsdException w:name="Grid Table 4 Accent 5" w:uiPriority="49"/>
+    <w:lsdException w:name="Grid Table 5 Dark Accent 5" w:uiPriority="50"/>
+    <w:lsdException w:name="Grid Table 6 Colorful Accent 5" w:uiPriority="51"/>
+    <w:lsdException w:name="Grid Table 7 Colorful Accent 5" w:uiPriority="52"/>
+    <w:lsdException w:name="Grid Table 1 Light Accent 6" w:uiPriority="46"/>
+    <w:lsdException w:name="Grid Table 2 Accent 6" w:uiPriority="47"/>
+    <w:lsdException w:name="Grid Table 3 Accent 6" w:uiPriority="48"/>
+    <w:lsdException w:name="Grid Table 4 Accent 6" w:uiPriority="49"/>
+    <w:lsdException w:name="Grid Table 5 Dark Accent 6" w:uiPriority="50"/>
+    <w:lsdException w:name="Grid Table 6 Colorful Accent 6" w:uiPriority="51"/>
+    <w:lsdException w:name="Grid Table 7 Colorful Accent 6" w:uiPriority="52"/>
+    <w:lsdException w:name="List Table 1 Light" w:uiPriority="46"/>
+    <w:lsdException w:name="List Table 2" w:uiPriority="47"/>
+    <w:lsdException w:name="List Table 3" w:uiPriority="48"/>
+    <w:lsdException w:name="List Table 4" w:uiPriority="49"/>
+    <w:lsdException w:name="List Table 5 Dark" w:uiPriority="50"/>
+    <w:lsdException w:name="List Table 6 Colorful" w:uiPriority="51"/>
+    <w:lsdException w:name="List Table 7 Colorful" w:uiPriority="52"/>
+    <w:lsdException w:name="List Table 1 Light Accent 1" w:uiPriority="46"/>
+    <w:lsdException w:name="List Table 2 Accent 1" w:uiPriority="47"/>
+    <w:lsdException w:name="List Table 3 Accent 1" w:uiPriority="48"/>
+    <w:lsdException w:name="List Table 4 Accent 1" w:uiPriority="49"/>
+    <w:lsdException w:name="List Table 5 Dark Accent 1" w:uiPriority="50"/>
+    <w:lsdException w:name="List Table 6 Colorful Accent 1" w:uiPriority="51"/>
+    <w:lsdException w:name="List Table 7 Colorful Accent 1" w:uiPriority="52"/>
+    <w:lsdException w:name="List Table 1 Light Accent 2" w:uiPriority="46"/>
+    <w:lsdException w:name="List Table 2 Accent 2" w:uiPriority="47"/>
+    <w:lsdException w:name="List Table 3 Accent 2" w:uiPriority="48"/>
+    <w:lsdException w:name="List Table 4 Accent 2" w:uiPriority="49"/>
+    <w:lsdException w:name="List Table 5 Dark Accent 2" w:uiPriority="50"/>
+    <w:lsdException w:name="List Table 6 Colorful Accent 2" w:uiPriority="51"/>
+    <w:lsdException w:name="List Table 7 Colorful Accent 2" w:uiPriority="52"/>
+    <w:lsdException w:name="List Table 1 Light Accent 3" w:uiPriority="46"/>
+    <w:lsdException w:name="List Table 2 Accent 3" w:uiPriority="47"/>
+    <w:lsdException w:name="List Table 3 Accent 3" w:uiPriority="48"/>
+    <w:lsdException w:name="List Table 4 Accent 3" w:uiPriority="49"/>
+    <w:lsdException w:name="List Table 5 Dark Accent 3" w:uiPriority="50"/>
+    <w:lsdException w:name="List Table 6 Colorful Accent 3" w:uiPriority="51"/>
+    <w:lsdException w:name="List Table 7 Colorful Accent 3" w:uiPriority="52"/>
+    <w:lsdException w:name="List Table 1 Light Accent 4" w:uiPriority="46"/>
+    <w:lsdException w:name="List Table 2 Accent 4" w:uiPriority="47"/>
+    <w:lsdException w:name="List Table 3 Accent 4" w:uiPriority="48"/>
+    <w:lsdException w:name="List Table 4 Accent 4" w:uiPriority="49"/>
+    <w:lsdException w:name="List Table 5 Dark Accent 4" w:uiPriority="50"/>
+    <w:lsdException w:name="List Table 6 Colorful Accent 4" w:uiPriority="51"/>
+    <w:lsdException w:name="List Table 7 Colorful Accent 4" w:uiPriority="52"/>
+    <w:lsdException w:name="List Table 1 Light Accent 5" w:uiPriority="46"/>
+    <w:lsdException w:name="List Table 2 Accent 5" w:uiPriority="47"/>
+    <w:lsdException w:name="List Table 3 Accent 5" w:uiPriority="48"/>
+    <w:lsdException w:name="List Table 4 Accent 5" w:uiPriority="49"/>
+    <w:lsdException w:name="List Table 5 Dark Accent 5" w:uiPriority="50"/>
+    <w:lsdException w:name="List Table 6 Colorful Accent 5" w:uiPriority="51"/>
+    <w:lsdException w:name="List Table 7 Colorful Accent 5" w:uiPriority="52"/>
+    <w:lsdException w:name="List Table 1 Light Accent 6" w:uiPriority="46"/>
+    <w:lsdException w:name="List Table 2 Accent 6" w:uiPriority="47"/>
+    <w:lsdException w:name="List Table 3 Accent 6" w:uiPriority="48"/>
+    <w:lsdException w:name="List Table 4 Accent 6" w:uiPriority="49"/>
+    <w:lsdException w:name="List Table 5 Dark Accent 6" w:uiPriority="50"/>
+    <w:lsdException w:name="List Table 6 Colorful Accent 6" w:uiPriority="51"/>
+    <w:lsdException w:name="List Table 7 Colorful Accent 6" w:uiPriority="52"/>
+    <w:lsdException w:name="Mention" w:semiHidden="1" w:uiPriority="99" w:unhideWhenUsed="1"/>
+    <w:lsdException w:name="Smart Hyperlink" w:semiHidden="1" w:uiPriority="99" w:unhideWhenUsed="1"/>
+    <w:lsdException w:name="Hashtag" w:semiHidden="1" w:uiPriority="99" w:unhideWhenUsed="1"/>
+    <w:lsdException w:name="Unresolved Mention" w:semiHidden="1" w:uiPriority="99" w:unhideWhenUsed="1"/>
   </w:latentStyles>
   <w:style w:type="paragraph" w:default="1" w:styleId="Normal">
     <w:name w:val="Normal"/>
@@ -4158,192 +4467,6 @@
 </w:styles>
 </file>
 
-<file path=word/stylesWithEffects.xml><?xml version="1.0" encoding="utf-8"?>
-<w:styles xmlns:wpc="http://schemas.microsoft.com/office/word/2010/wordprocessingCanvas" xmlns:mo="http://schemas.microsoft.com/office/mac/office/2008/main" xmlns:mc="http://schemas.openxmlformats.org/markup-compatibility/2006" xmlns:mv="urn:schemas-microsoft-com:mac:vml" xmlns:o="urn:schemas-microsoft-com:office:office" xmlns:r="http://schemas.openxmlformats.org/officeDocument/2006/relationships" xmlns:m="http://schemas.openxmlformats.org/officeDocument/2006/math" xmlns:v="urn:schemas-microsoft-com:vml" xmlns:wp14="http://schemas.microsoft.com/office/word/2010/wordprocessingDrawing" xmlns:wp="http://schemas.openxmlformats.org/drawingml/2006/wordprocessingDrawing" xmlns:w10="urn:schemas-microsoft-com:office:word" xmlns:w="http://schemas.openxmlformats.org/wordprocessingml/2006/main" xmlns:w14="http://schemas.microsoft.com/office/word/2010/wordml" xmlns:wpg="http://schemas.microsoft.com/office/word/2010/wordprocessingGroup" xmlns:wpi="http://schemas.microsoft.com/office/word/2010/wordprocessingInk" xmlns:wne="http://schemas.microsoft.com/office/word/2006/wordml" xmlns:wps="http://schemas.microsoft.com/office/word/2010/wordprocessingShape" mc:Ignorable="w14 wp14 mv">
-  <w:docDefaults>
-    <w:rPrDefault>
-      <w:rPr>
-        <w:rFonts w:asciiTheme="minorHAnsi" w:eastAsiaTheme="minorEastAsia" w:hAnsiTheme="minorHAnsi" w:cstheme="minorBidi"/>
-        <w:sz w:val="24"/>
-        <w:szCs w:val="24"/>
-        <w:lang w:val="en-CA" w:eastAsia="ja-JP" w:bidi="ar-SA"/>
-      </w:rPr>
-    </w:rPrDefault>
-    <w:pPrDefault/>
-  </w:docDefaults>
-  <w:latentStyles w:defLockedState="0" w:defUIPriority="99" w:defSemiHidden="1" w:defUnhideWhenUsed="1" w:defQFormat="0" w:count="276">
-    <w:lsdException w:name="Normal" w:semiHidden="0" w:uiPriority="0" w:unhideWhenUsed="0" w:qFormat="1"/>
-    <w:lsdException w:name="heading 1" w:semiHidden="0" w:uiPriority="9" w:unhideWhenUsed="0" w:qFormat="1"/>
-    <w:lsdException w:name="heading 2" w:uiPriority="9" w:qFormat="1"/>
-    <w:lsdException w:name="heading 3" w:uiPriority="9" w:qFormat="1"/>
-    <w:lsdException w:name="heading 4" w:uiPriority="9" w:qFormat="1"/>
-    <w:lsdException w:name="heading 5" w:uiPriority="9" w:qFormat="1"/>
-    <w:lsdException w:name="heading 6" w:uiPriority="9" w:qFormat="1"/>
-    <w:lsdException w:name="heading 7" w:uiPriority="9" w:qFormat="1"/>
-    <w:lsdException w:name="heading 8" w:uiPriority="9" w:qFormat="1"/>
-    <w:lsdException w:name="heading 9" w:uiPriority="9" w:qFormat="1"/>
-    <w:lsdException w:name="toc 1" w:uiPriority="39"/>
-    <w:lsdException w:name="toc 2" w:uiPriority="39"/>
-    <w:lsdException w:name="toc 3" w:uiPriority="39"/>
-    <w:lsdException w:name="toc 4" w:uiPriority="39"/>
-    <w:lsdException w:name="toc 5" w:uiPriority="39"/>
-    <w:lsdException w:name="toc 6" w:uiPriority="39"/>
-    <w:lsdException w:name="toc 7" w:uiPriority="39"/>
-    <w:lsdException w:name="toc 8" w:uiPriority="39"/>
-    <w:lsdException w:name="toc 9" w:uiPriority="39"/>
-    <w:lsdException w:name="caption" w:uiPriority="35" w:qFormat="1"/>
-    <w:lsdException w:name="Title" w:semiHidden="0" w:uiPriority="10" w:unhideWhenUsed="0" w:qFormat="1"/>
-    <w:lsdException w:name="Default Paragraph Font" w:uiPriority="1"/>
-    <w:lsdException w:name="Subtitle" w:semiHidden="0" w:uiPriority="11" w:unhideWhenUsed="0" w:qFormat="1"/>
-    <w:lsdException w:name="Strong" w:semiHidden="0" w:uiPriority="22" w:unhideWhenUsed="0" w:qFormat="1"/>
-    <w:lsdException w:name="Emphasis" w:semiHidden="0" w:uiPriority="20" w:unhideWhenUsed="0" w:qFormat="1"/>
-    <w:lsdException w:name="Table Grid" w:semiHidden="0" w:uiPriority="59" w:unhideWhenUsed="0"/>
-    <w:lsdException w:name="Placeholder Text" w:unhideWhenUsed="0"/>
-    <w:lsdException w:name="No Spacing" w:semiHidden="0" w:uiPriority="1" w:unhideWhenUsed="0" w:qFormat="1"/>
-    <w:lsdException w:name="Light Shading" w:semiHidden="0" w:uiPriority="60" w:unhideWhenUsed="0"/>
-    <w:lsdException w:name="Light List" w:semiHidden="0" w:uiPriority="61" w:unhideWhenUsed="0"/>
-    <w:lsdException w:name="Light Grid" w:semiHidden="0" w:uiPriority="62" w:unhideWhenUsed="0"/>
-    <w:lsdException w:name="Medium Shading 1" w:semiHidden="0" w:uiPriority="63" w:unhideWhenUsed="0"/>
-    <w:lsdException w:name="Medium Shading 2" w:semiHidden="0" w:uiPriority="64" w:unhideWhenUsed="0"/>
-    <w:lsdException w:name="Medium List 1" w:semiHidden="0" w:uiPriority="65" w:unhideWhenUsed="0"/>
-    <w:lsdException w:name="Medium List 2" w:semiHidden="0" w:uiPriority="66" w:unhideWhenUsed="0"/>
-    <w:lsdException w:name="Medium Grid 1" w:semiHidden="0" w:uiPriority="67" w:unhideWhenUsed="0"/>
-    <w:lsdException w:name="Medium Grid 2" w:semiHidden="0" w:uiPriority="68" w:unhideWhenUsed="0"/>
-    <w:lsdException w:name="Medium Grid 3" w:semiHidden="0" w:uiPriority="69" w:unhideWhenUsed="0"/>
-    <w:lsdException w:name="Dark List" w:semiHidden="0" w:uiPriority="70" w:unhideWhenUsed="0"/>
-    <w:lsdException w:name="Colorful Shading" w:semiHidden="0" w:uiPriority="71" w:unhideWhenUsed="0"/>
-    <w:lsdException w:name="Colorful List" w:semiHidden="0" w:uiPriority="72" w:unhideWhenUsed="0"/>
-    <w:lsdException w:name="Colorful Grid" w:semiHidden="0" w:uiPriority="73" w:unhideWhenUsed="0"/>
-    <w:lsdException w:name="Light Shading Accent 1" w:semiHidden="0" w:uiPriority="60" w:unhideWhenUsed="0"/>
-    <w:lsdException w:name="Light List Accent 1" w:semiHidden="0" w:uiPriority="61" w:unhideWhenUsed="0"/>
-    <w:lsdException w:name="Light Grid Accent 1" w:semiHidden="0" w:uiPriority="62" w:unhideWhenUsed="0"/>
-    <w:lsdException w:name="Medium Shading 1 Accent 1" w:semiHidden="0" w:uiPriority="63" w:unhideWhenUsed="0"/>
-    <w:lsdException w:name="Medium Shading 2 Accent 1" w:semiHidden="0" w:uiPriority="64" w:unhideWhenUsed="0"/>
-    <w:lsdException w:name="Medium List 1 Accent 1" w:semiHidden="0" w:uiPriority="65" w:unhideWhenUsed="0"/>
-    <w:lsdException w:name="Revision" w:unhideWhenUsed="0"/>
-    <w:lsdException w:name="List Paragraph" w:semiHidden="0" w:uiPriority="34" w:unhideWhenUsed="0" w:qFormat="1"/>
-    <w:lsdException w:name="Quote" w:semiHidden="0" w:uiPriority="29" w:unhideWhenUsed="0" w:qFormat="1"/>
-    <w:lsdException w:name="Intense Quote" w:semiHidden="0" w:uiPriority="30" w:unhideWhenUsed="0" w:qFormat="1"/>
-    <w:lsdException w:name="Medium List 2 Accent 1" w:semiHidden="0" w:uiPriority="66" w:unhideWhenUsed="0"/>
-    <w:lsdException w:name="Medium Grid 1 Accent 1" w:semiHidden="0" w:uiPriority="67" w:unhideWhenUsed="0"/>
-    <w:lsdException w:name="Medium Grid 2 Accent 1" w:semiHidden="0" w:uiPriority="68" w:unhideWhenUsed="0"/>
-    <w:lsdException w:name="Medium Grid 3 Accent 1" w:semiHidden="0" w:uiPriority="69" w:unhideWhenUsed="0"/>
-    <w:lsdException w:name="Dark List Accent 1" w:semiHidden="0" w:uiPriority="70" w:unhideWhenUsed="0"/>
-    <w:lsdException w:name="Colorful Shading Accent 1" w:semiHidden="0" w:uiPriority="71" w:unhideWhenUsed="0"/>
-    <w:lsdException w:name="Colorful List Accent 1" w:semiHidden="0" w:uiPriority="72" w:unhideWhenUsed="0"/>
-    <w:lsdException w:name="Colorful Grid Accent 1" w:semiHidden="0" w:uiPriority="73" w:unhideWhenUsed="0"/>
-    <w:lsdException w:name="Light Shading Accent 2" w:semiHidden="0" w:uiPriority="60" w:unhideWhenUsed="0"/>
-    <w:lsdException w:name="Light List Accent 2" w:semiHidden="0" w:uiPriority="61" w:unhideWhenUsed="0"/>
-    <w:lsdException w:name="Light Grid Accent 2" w:semiHidden="0" w:uiPriority="62" w:unhideWhenUsed="0"/>
-    <w:lsdException w:name="Medium Shading 1 Accent 2" w:semiHidden="0" w:uiPriority="63" w:unhideWhenUsed="0"/>
-    <w:lsdException w:name="Medium Shading 2 Accent 2" w:semiHidden="0" w:uiPriority="64" w:unhideWhenUsed="0"/>
-    <w:lsdException w:name="Medium List 1 Accent 2" w:semiHidden="0" w:uiPriority="65" w:unhideWhenUsed="0"/>
-    <w:lsdException w:name="Medium List 2 Accent 2" w:semiHidden="0" w:uiPriority="66" w:unhideWhenUsed="0"/>
-    <w:lsdException w:name="Medium Grid 1 Accent 2" w:semiHidden="0" w:uiPriority="67" w:unhideWhenUsed="0"/>
-    <w:lsdException w:name="Medium Grid 2 Accent 2" w:semiHidden="0" w:uiPriority="68" w:unhideWhenUsed="0"/>
-    <w:lsdException w:name="Medium Grid 3 Accent 2" w:semiHidden="0" w:uiPriority="69" w:unhideWhenUsed="0"/>
-    <w:lsdException w:name="Dark List Accent 2" w:semiHidden="0" w:uiPriority="70" w:unhideWhenUsed="0"/>
-    <w:lsdException w:name="Colorful Shading Accent 2" w:semiHidden="0" w:uiPriority="71" w:unhideWhenUsed="0"/>
-    <w:lsdException w:name="Colorful List Accent 2" w:semiHidden="0" w:uiPriority="72" w:unhideWhenUsed="0"/>
-    <w:lsdException w:name="Colorful Grid Accent 2" w:semiHidden="0" w:uiPriority="73" w:unhideWhenUsed="0"/>
-    <w:lsdException w:name="Light Shading Accent 3" w:semiHidden="0" w:uiPriority="60" w:unhideWhenUsed="0"/>
-    <w:lsdException w:name="Light List Accent 3" w:semiHidden="0" w:uiPriority="61" w:unhideWhenUsed="0"/>
-    <w:lsdException w:name="Light Grid Accent 3" w:semiHidden="0" w:uiPriority="62" w:unhideWhenUsed="0"/>
-    <w:lsdException w:name="Medium Shading 1 Accent 3" w:semiHidden="0" w:uiPriority="63" w:unhideWhenUsed="0"/>
-    <w:lsdException w:name="Medium Shading 2 Accent 3" w:semiHidden="0" w:uiPriority="64" w:unhideWhenUsed="0"/>
-    <w:lsdException w:name="Medium List 1 Accent 3" w:semiHidden="0" w:uiPriority="65" w:unhideWhenUsed="0"/>
-    <w:lsdException w:name="Medium List 2 Accent 3" w:semiHidden="0" w:uiPriority="66" w:unhideWhenUsed="0"/>
-    <w:lsdException w:name="Medium Grid 1 Accent 3" w:semiHidden="0" w:uiPriority="67" w:unhideWhenUsed="0"/>
-    <w:lsdException w:name="Medium Grid 2 Accent 3" w:semiHidden="0" w:uiPriority="68" w:unhideWhenUsed="0"/>
-    <w:lsdException w:name="Medium Grid 3 Accent 3" w:semiHidden="0" w:uiPriority="69" w:unhideWhenUsed="0"/>
-    <w:lsdException w:name="Dark List Accent 3" w:semiHidden="0" w:uiPriority="70" w:unhideWhenUsed="0"/>
-    <w:lsdException w:name="Colorful Shading Accent 3" w:semiHidden="0" w:uiPriority="71" w:unhideWhenUsed="0"/>
-    <w:lsdException w:name="Colorful List Accent 3" w:semiHidden="0" w:uiPriority="72" w:unhideWhenUsed="0"/>
-    <w:lsdException w:name="Colorful Grid Accent 3" w:semiHidden="0" w:uiPriority="73" w:unhideWhenUsed="0"/>
-    <w:lsdException w:name="Light Shading Accent 4" w:semiHidden="0" w:uiPriority="60" w:unhideWhenUsed="0"/>
-    <w:lsdException w:name="Light List Accent 4" w:semiHidden="0" w:uiPriority="61" w:unhideWhenUsed="0"/>
-    <w:lsdException w:name="Light Grid Accent 4" w:semiHidden="0" w:uiPriority="62" w:unhideWhenUsed="0"/>
-    <w:lsdException w:name="Medium Shading 1 Accent 4" w:semiHidden="0" w:uiPriority="63" w:unhideWhenUsed="0"/>
-    <w:lsdException w:name="Medium Shading 2 Accent 4" w:semiHidden="0" w:uiPriority="64" w:unhideWhenUsed="0"/>
-    <w:lsdException w:name="Medium List 1 Accent 4" w:semiHidden="0" w:uiPriority="65" w:unhideWhenUsed="0"/>
-    <w:lsdException w:name="Medium List 2 Accent 4" w:semiHidden="0" w:uiPriority="66" w:unhideWhenUsed="0"/>
-    <w:lsdException w:name="Medium Grid 1 Accent 4" w:semiHidden="0" w:uiPriority="67" w:unhideWhenUsed="0"/>
-    <w:lsdException w:name="Medium Grid 2 Accent 4" w:semiHidden="0" w:uiPriority="68" w:unhideWhenUsed="0"/>
-    <w:lsdException w:name="Medium Grid 3 Accent 4" w:semiHidden="0" w:uiPriority="69" w:unhideWhenUsed="0"/>
-    <w:lsdException w:name="Dark List Accent 4" w:semiHidden="0" w:uiPriority="70" w:unhideWhenUsed="0"/>
-    <w:lsdException w:name="Colorful Shading Accent 4" w:semiHidden="0" w:uiPriority="71" w:unhideWhenUsed="0"/>
-    <w:lsdException w:name="Colorful List Accent 4" w:semiHidden="0" w:uiPriority="72" w:unhideWhenUsed="0"/>
-    <w:lsdException w:name="Colorful Grid Accent 4" w:semiHidden="0" w:uiPriority="73" w:unhideWhenUsed="0"/>
-    <w:lsdException w:name="Light Shading Accent 5" w:semiHidden="0" w:uiPriority="60" w:unhideWhenUsed="0"/>
-    <w:lsdException w:name="Light List Accent 5" w:semiHidden="0" w:uiPriority="61" w:unhideWhenUsed="0"/>
-    <w:lsdException w:name="Light Grid Accent 5" w:semiHidden="0" w:uiPriority="62" w:unhideWhenUsed="0"/>
-    <w:lsdException w:name="Medium Shading 1 Accent 5" w:semiHidden="0" w:uiPriority="63" w:unhideWhenUsed="0"/>
-    <w:lsdException w:name="Medium Shading 2 Accent 5" w:semiHidden="0" w:uiPriority="64" w:unhideWhenUsed="0"/>
-    <w:lsdException w:name="Medium List 1 Accent 5" w:semiHidden="0" w:uiPriority="65" w:unhideWhenUsed="0"/>
-    <w:lsdException w:name="Medium List 2 Accent 5" w:semiHidden="0" w:uiPriority="66" w:unhideWhenUsed="0"/>
-    <w:lsdException w:name="Medium Grid 1 Accent 5" w:semiHidden="0" w:uiPriority="67" w:unhideWhenUsed="0"/>
-    <w:lsdException w:name="Medium Grid 2 Accent 5" w:semiHidden="0" w:uiPriority="68" w:unhideWhenUsed="0"/>
-    <w:lsdException w:name="Medium Grid 3 Accent 5" w:semiHidden="0" w:uiPriority="69" w:unhideWhenUsed="0"/>
-    <w:lsdException w:name="Dark List Accent 5" w:semiHidden="0" w:uiPriority="70" w:unhideWhenUsed="0"/>
-    <w:lsdException w:name="Colorful Shading Accent 5" w:semiHidden="0" w:uiPriority="71" w:unhideWhenUsed="0"/>
-    <w:lsdException w:name="Colorful List Accent 5" w:semiHidden="0" w:uiPriority="72" w:unhideWhenUsed="0"/>
-    <w:lsdException w:name="Colorful Grid Accent 5" w:semiHidden="0" w:uiPriority="73" w:unhideWhenUsed="0"/>
-    <w:lsdException w:name="Light Shading Accent 6" w:semiHidden="0" w:uiPriority="60" w:unhideWhenUsed="0"/>
-    <w:lsdException w:name="Light List Accent 6" w:semiHidden="0" w:uiPriority="61" w:unhideWhenUsed="0"/>
-    <w:lsdException w:name="Light Grid Accent 6" w:semiHidden="0" w:uiPriority="62" w:unhideWhenUsed="0"/>
-    <w:lsdException w:name="Medium Shading 1 Accent 6" w:semiHidden="0" w:uiPriority="63" w:unhideWhenUsed="0"/>
-    <w:lsdException w:name="Medium Shading 2 Accent 6" w:semiHidden="0" w:uiPriority="64" w:unhideWhenUsed="0"/>
-    <w:lsdException w:name="Medium List 1 Accent 6" w:semiHidden="0" w:uiPriority="65" w:unhideWhenUsed="0"/>
-    <w:lsdException w:name="Medium List 2 Accent 6" w:semiHidden="0" w:uiPriority="66" w:unhideWhenUsed="0"/>
-    <w:lsdException w:name="Medium Grid 1 Accent 6" w:semiHidden="0" w:uiPriority="67" w:unhideWhenUsed="0"/>
-    <w:lsdException w:name="Medium Grid 2 Accent 6" w:semiHidden="0" w:uiPriority="68" w:unhideWhenUsed="0"/>
-    <w:lsdException w:name="Medium Grid 3 Accent 6" w:semiHidden="0" w:uiPriority="69" w:unhideWhenUsed="0"/>
-    <w:lsdException w:name="Dark List Accent 6" w:semiHidden="0" w:uiPriority="70" w:unhideWhenUsed="0"/>
-    <w:lsdException w:name="Colorful Shading Accent 6" w:semiHidden="0" w:uiPriority="71" w:unhideWhenUsed="0"/>
-    <w:lsdException w:name="Colorful List Accent 6" w:semiHidden="0" w:uiPriority="72" w:unhideWhenUsed="0"/>
-    <w:lsdException w:name="Colorful Grid Accent 6" w:semiHidden="0" w:uiPriority="73" w:unhideWhenUsed="0"/>
-    <w:lsdException w:name="Subtle Emphasis" w:semiHidden="0" w:uiPriority="19" w:unhideWhenUsed="0" w:qFormat="1"/>
-    <w:lsdException w:name="Intense Emphasis" w:semiHidden="0" w:uiPriority="21" w:unhideWhenUsed="0" w:qFormat="1"/>
-    <w:lsdException w:name="Subtle Reference" w:semiHidden="0" w:uiPriority="31" w:unhideWhenUsed="0" w:qFormat="1"/>
-    <w:lsdException w:name="Intense Reference" w:semiHidden="0" w:uiPriority="32" w:unhideWhenUsed="0" w:qFormat="1"/>
-    <w:lsdException w:name="Book Title" w:semiHidden="0" w:uiPriority="33" w:unhideWhenUsed="0" w:qFormat="1"/>
-    <w:lsdException w:name="Bibliography" w:uiPriority="37"/>
-    <w:lsdException w:name="TOC Heading" w:uiPriority="39" w:qFormat="1"/>
-  </w:latentStyles>
-  <w:style w:type="paragraph" w:default="1" w:styleId="Normal">
-    <w:name w:val="Normal"/>
-    <w:qFormat/>
-  </w:style>
-  <w:style w:type="character" w:default="1" w:styleId="DefaultParagraphFont">
-    <w:name w:val="Default Paragraph Font"/>
-    <w:uiPriority w:val="1"/>
-    <w:semiHidden/>
-    <w:unhideWhenUsed/>
-  </w:style>
-  <w:style w:type="table" w:default="1" w:styleId="TableNormal">
-    <w:name w:val="Normal Table"/>
-    <w:uiPriority w:val="99"/>
-    <w:semiHidden/>
-    <w:unhideWhenUsed/>
-    <w:tblPr>
-      <w:tblInd w:w="0" w:type="dxa"/>
-      <w:tblCellMar>
-        <w:top w:w="0" w:type="dxa"/>
-        <w:left w:w="108" w:type="dxa"/>
-        <w:bottom w:w="0" w:type="dxa"/>
-        <w:right w:w="108" w:type="dxa"/>
-      </w:tblCellMar>
-    </w:tblPr>
-  </w:style>
-  <w:style w:type="numbering" w:default="1" w:styleId="NoList">
-    <w:name w:val="No List"/>
-    <w:uiPriority w:val="99"/>
-    <w:semiHidden/>
-    <w:unhideWhenUsed/>
-  </w:style>
-</w:styles>
-</file>
-
 <file path=word/theme/theme1.xml><?xml version="1.0" encoding="utf-8"?>
 <a:theme xmlns:a="http://schemas.openxmlformats.org/drawingml/2006/main" name="Office Theme">
   <a:themeElements>
@@ -4633,7 +4756,7 @@
   <a:extraClrSchemeLst/>
   <a:extLst>
     <a:ext uri="{05A4C25C-085E-4340-85A3-A5531E510DB2}">
-      <thm15:themeFamily xmlns="" xmlns:thm15="http://schemas.microsoft.com/office/thememl/2012/main" name="Office Theme" id="{62F939B6-93AF-4DB8-9C6B-D6C7DFDC589F}" vid="{4A3C46E8-61CC-4603-A589-7422A47A8E4A}"/>
+      <thm15:themeFamily xmlns:thm15="http://schemas.microsoft.com/office/thememl/2012/main" name="Office Theme" id="{62F939B6-93AF-4DB8-9C6B-D6C7DFDC589F}" vid="{4A3C46E8-61CC-4603-A589-7422A47A8E4A}"/>
     </a:ext>
   </a:extLst>
 </a:theme>
@@ -4644,7 +4767,7 @@
 </file>
 
 <file path=customXml/itemProps1.xml><?xml version="1.0" encoding="utf-8"?>
-<ds:datastoreItem xmlns:ds="http://schemas.openxmlformats.org/officeDocument/2006/customXml" ds:itemID="{8CF7BDF7-D434-E14D-AB31-7AC4B34FD30D}">
+<ds:datastoreItem xmlns:ds="http://schemas.openxmlformats.org/officeDocument/2006/customXml" ds:itemID="{535C9B51-49FA-4D46-A41E-D2BB69D38851}">
   <ds:schemaRefs>
     <ds:schemaRef ds:uri="http://schemas.openxmlformats.org/officeDocument/2006/bibliography"/>
   </ds:schemaRefs>

</xml_diff>

<commit_message>
edited report and created P5 folder to zip for submission
</commit_message>
<xml_diff>
--- a/ECSE_425_Final_Report.docx
+++ b/ECSE_425_Final_Report.docx
@@ -330,244 +330,77 @@
           <w:i/>
           <w:iCs/>
         </w:rPr>
-        <w:t>Abstract</w:t>
-      </w:r>
-      <w:r>
-        <w:t>—</w:t>
-      </w:r>
-      <w:r>
-        <w:t xml:space="preserve">This electronic document is a “live” template and already defines the components of your paper [title, text, heads, etc.] in its style sheet. </w:t>
-      </w:r>
+        <w:t>Abstract – In this document we will go over our design process and implementation of a MIPS pipeline processor in VHDL. This design was split into the following stages: Instruction Fetch, Instruction decode, Execute, and writeback. Our testing and integration of these stages will be described in depth in the following sections as will our optimization that we added on to enhance our pipeline.</w:t>
+      </w:r>
+    </w:p>
+    <w:p>
+      <w:pPr>
+        <w:pStyle w:val="Heading1"/>
+      </w:pPr>
+      <w:r>
+        <w:t>Overview</w:t>
+      </w:r>
+    </w:p>
+    <w:p>
+      <w:pPr>
+        <w:pStyle w:val="BodyText"/>
+      </w:pPr>
       <w:r>
         <w:t xml:space="preserve"> </w:t>
       </w:r>
       <w:r>
-        <w:rPr>
-          <w:i/>
-        </w:rPr>
-        <w:t>*CRITICAL:  Do</w:t>
-      </w:r>
-      <w:r>
-        <w:rPr>
-          <w:rFonts w:eastAsia="Times New Roman"/>
-          <w:i/>
-        </w:rPr>
+        <w:t>The design problem was to implement a standard five-stage pipelined 32-bit MIPS processor. The proposed p</w:t>
+      </w:r>
+      <w:r>
+        <w:t>rocessor is able to implement a</w:t>
+      </w:r>
+      <w:r>
         <w:t xml:space="preserve"> </w:t>
       </w:r>
       <w:r>
-        <w:rPr>
-          <w:i/>
-        </w:rPr>
-        <w:t>Not</w:t>
-      </w:r>
-      <w:r>
-        <w:rPr>
-          <w:rFonts w:eastAsia="Times New Roman"/>
-          <w:i/>
-        </w:rPr>
-        <w:t xml:space="preserve"> </w:t>
-      </w:r>
-      <w:r>
-        <w:rPr>
-          <w:i/>
-        </w:rPr>
-        <w:t>Use</w:t>
-      </w:r>
-      <w:r>
-        <w:rPr>
-          <w:rFonts w:eastAsia="Times New Roman"/>
-          <w:i/>
-        </w:rPr>
-        <w:t xml:space="preserve"> </w:t>
-      </w:r>
-      <w:r>
-        <w:rPr>
-          <w:i/>
-        </w:rPr>
-        <w:t>Symbols,</w:t>
-      </w:r>
-      <w:r>
-        <w:rPr>
-          <w:rFonts w:eastAsia="Times New Roman"/>
-          <w:i/>
-        </w:rPr>
-        <w:t xml:space="preserve"> </w:t>
-      </w:r>
-      <w:r>
-        <w:rPr>
-          <w:i/>
-        </w:rPr>
-        <w:t>Special</w:t>
-      </w:r>
-      <w:r>
-        <w:rPr>
-          <w:rFonts w:eastAsia="Times New Roman"/>
-          <w:i/>
-        </w:rPr>
-        <w:t xml:space="preserve"> </w:t>
-      </w:r>
-      <w:r>
-        <w:rPr>
-          <w:i/>
-        </w:rPr>
-        <w:t>Characters,</w:t>
-      </w:r>
-      <w:r>
-        <w:rPr>
-          <w:rFonts w:eastAsia="Times New Roman"/>
-          <w:i/>
-        </w:rPr>
-        <w:t xml:space="preserve"> </w:t>
-      </w:r>
-      <w:r>
-        <w:rPr>
-          <w:rFonts w:eastAsia="Times New Roman"/>
-          <w:i/>
-        </w:rPr>
-        <w:t xml:space="preserve">Footnotes, </w:t>
-      </w:r>
-      <w:r>
-        <w:rPr>
-          <w:i/>
-        </w:rPr>
-        <w:t>or</w:t>
-      </w:r>
-      <w:r>
-        <w:rPr>
-          <w:rFonts w:eastAsia="Times New Roman"/>
-          <w:i/>
-        </w:rPr>
-        <w:t xml:space="preserve"> </w:t>
-      </w:r>
-      <w:r>
-        <w:rPr>
-          <w:i/>
-        </w:rPr>
-        <w:t>Math</w:t>
-      </w:r>
-      <w:r>
-        <w:rPr>
-          <w:rFonts w:eastAsia="Times New Roman"/>
-          <w:i/>
-        </w:rPr>
-        <w:t xml:space="preserve"> </w:t>
-      </w:r>
-      <w:r>
-        <w:rPr>
-          <w:i/>
-        </w:rPr>
-        <w:t>in</w:t>
-      </w:r>
-      <w:r>
-        <w:rPr>
-          <w:rFonts w:eastAsia="Times New Roman"/>
-          <w:i/>
-        </w:rPr>
-        <w:t xml:space="preserve"> Paper </w:t>
-      </w:r>
-      <w:r>
-        <w:rPr>
-          <w:i/>
-        </w:rPr>
-        <w:t>Title</w:t>
-      </w:r>
-      <w:r>
-        <w:rPr>
-          <w:rFonts w:eastAsia="Times New Roman"/>
-          <w:i/>
-        </w:rPr>
-        <w:t xml:space="preserve"> o</w:t>
-      </w:r>
-      <w:r>
-        <w:rPr>
-          <w:i/>
-        </w:rPr>
-        <w:t>r</w:t>
-      </w:r>
-      <w:r>
-        <w:rPr>
-          <w:rFonts w:eastAsia="Times New Roman"/>
-          <w:i/>
-        </w:rPr>
-        <w:t xml:space="preserve"> </w:t>
-      </w:r>
-      <w:r>
-        <w:rPr>
-          <w:i/>
-        </w:rPr>
-        <w:t>Abstract</w:t>
+        <w:t>27-instruction subset</w:t>
+      </w:r>
+      <w:r>
+        <w:t xml:space="preserve"> of the MIPS instruction set architecture. In addition, the processor implements early branching meaning that branch instructions are resolved at the decoding stage rather than the execution stage. This optimization reduces delays imposed by each branch instruction and thereby </w:t>
+      </w:r>
+      <w:r>
+        <w:t>increases</w:t>
+      </w:r>
+      <w:r>
+        <w:t xml:space="preserve"> the </w:t>
+      </w:r>
+      <w:r>
+        <w:t xml:space="preserve">overall </w:t>
+      </w:r>
+      <w:r>
+        <w:t>performance</w:t>
       </w:r>
       <w:r>
         <w:t xml:space="preserve">. </w:t>
       </w:r>
       <w:r>
-        <w:rPr>
-          <w:iCs/>
-        </w:rPr>
-        <w:t>(</w:t>
-      </w:r>
-      <w:r>
-        <w:rPr>
-          <w:b w:val="0"/>
-          <w:i/>
-          <w:iCs/>
-        </w:rPr>
-        <w:t>Abstract</w:t>
-      </w:r>
-      <w:r>
-        <w:rPr>
-          <w:iCs/>
-        </w:rPr>
-        <w:t>)</w:t>
-      </w:r>
-    </w:p>
-    <w:p>
-      <w:pPr>
-        <w:pStyle w:val="Keywords"/>
-      </w:pPr>
-      <w:r>
-        <w:t>Keywords—component</w:t>
-      </w:r>
-      <w:r>
-        <w:t>,</w:t>
-      </w:r>
-      <w:r>
-        <w:t xml:space="preserve"> formatting</w:t>
-      </w:r>
-      <w:r>
-        <w:t>,</w:t>
-      </w:r>
-      <w:r>
-        <w:t xml:space="preserve"> style</w:t>
-      </w:r>
-      <w:r>
-        <w:t>,</w:t>
-      </w:r>
-      <w:r>
-        <w:t xml:space="preserve"> styling</w:t>
-      </w:r>
-      <w:r>
-        <w:t>,</w:t>
-      </w:r>
-      <w:r>
-        <w:t xml:space="preserve"> insert (</w:t>
-      </w:r>
-      <w:r>
-        <w:rPr>
-          <w:b w:val="0"/>
-        </w:rPr>
-        <w:t>key words</w:t>
-      </w:r>
-      <w:r>
-        <w:t>)</w:t>
-      </w:r>
-    </w:p>
-    <w:p>
-      <w:pPr>
-        <w:pStyle w:val="Heading1"/>
-      </w:pPr>
-      <w:r>
-        <w:t>Overview</w:t>
+        <w:t>A</w:t>
+      </w:r>
+      <w:r>
+        <w:t xml:space="preserve"> brief overview of each stage </w:t>
+      </w:r>
+      <w:r>
+        <w:t xml:space="preserve">will be provided </w:t>
+      </w:r>
+      <w:r>
+        <w:t xml:space="preserve">in </w:t>
+      </w:r>
+      <w:r>
+        <w:t>the following</w:t>
+      </w:r>
+      <w:r>
+        <w:t xml:space="preserve"> section</w:t>
+      </w:r>
+      <w:r>
+        <w:t>s</w:t>
+      </w:r>
+      <w:r>
+        <w:t xml:space="preserve">. </w:t>
       </w:r>
     </w:p>
     <w:p>
@@ -575,75 +408,11 @@
         <w:pStyle w:val="BodyText"/>
       </w:pPr>
       <w:r>
-        <w:t xml:space="preserve"> </w:t>
-      </w:r>
-      <w:r>
-        <w:t>The design problem was to implement a standard five-stage pipelined 32-bit MIPS processor. The proposed p</w:t>
-      </w:r>
-      <w:r>
-        <w:t>rocessor is able to implement a</w:t>
-      </w:r>
-      <w:r>
-        <w:t xml:space="preserve"> </w:t>
-      </w:r>
-      <w:r>
-        <w:t>27-instruction subset</w:t>
-      </w:r>
-      <w:r>
-        <w:t xml:space="preserve"> of the MIPS instruction set architecture. In addition, the processor implements early branching meaning that branch instructions are resolved at the decoding stage rather than the execution stage. This optimization reduces delays imposed by each branch instruction and thereby </w:t>
-      </w:r>
-      <w:r>
-        <w:t>increases</w:t>
-      </w:r>
-      <w:r>
-        <w:t xml:space="preserve"> the </w:t>
-      </w:r>
-      <w:r>
-        <w:t xml:space="preserve">overall </w:t>
-      </w:r>
-      <w:r>
-        <w:t>performance</w:t>
-      </w:r>
-      <w:r>
-        <w:t xml:space="preserve">. </w:t>
-      </w:r>
-      <w:r>
-        <w:t>A</w:t>
-      </w:r>
-      <w:r>
-        <w:t xml:space="preserve"> brief overview of each stage </w:t>
-      </w:r>
-      <w:r>
-        <w:t xml:space="preserve">will be provided </w:t>
-      </w:r>
-      <w:r>
-        <w:t xml:space="preserve">in </w:t>
-      </w:r>
-      <w:r>
-        <w:t>the following</w:t>
-      </w:r>
-      <w:r>
-        <w:t xml:space="preserve"> section</w:t>
-      </w:r>
-      <w:r>
-        <w:t>s</w:t>
-      </w:r>
-      <w:r>
-        <w:t xml:space="preserve">. </w:t>
-      </w:r>
-    </w:p>
-    <w:p>
-      <w:pPr>
-        <w:pStyle w:val="BodyText"/>
-      </w:pPr>
-      <w:r>
         <w:t xml:space="preserve">The instruction fetch stage consists of the program counter, instruction memory, and an </w:t>
       </w:r>
-      <w:proofErr w:type="spellStart"/>
       <w:r>
         <w:t>adder</w:t>
       </w:r>
-      <w:proofErr w:type="spellEnd"/>
       <w:r>
         <w:t xml:space="preserve">. At the beginning of the program, machine code instructions are loaded into the instruction memory module. The </w:t>
       </w:r>
@@ -651,15 +420,7 @@
         <w:t>adder</w:t>
       </w:r>
       <w:r>
-        <w:t xml:space="preserve"> and program counter work in tandem to reference the next instruction address. Since each instruction is 32-bits and MIPS </w:t>
-      </w:r>
-      <w:proofErr w:type="gramStart"/>
-      <w:r>
-        <w:t>uses</w:t>
-      </w:r>
-      <w:proofErr w:type="gramEnd"/>
-      <w:r>
-        <w:t xml:space="preserve"> byte addressing, the </w:t>
+        <w:t xml:space="preserve"> and program counter work in tandem to reference the next instruction address. Since each instruction is 32-bits and MIPS uses byte addressing, the </w:t>
       </w:r>
       <w:r>
         <w:t>adder</w:t>
@@ -1636,8 +1397,6 @@
           <w:szCs w:val="20"/>
         </w:rPr>
       </w:pPr>
-      <w:bookmarkStart w:id="0" w:name="_GoBack"/>
-      <w:bookmarkEnd w:id="0"/>
     </w:p>
     <w:p>
       <w:pPr>
@@ -1806,6 +1565,8 @@
           <w:szCs w:val="20"/>
         </w:rPr>
       </w:pPr>
+      <w:bookmarkStart w:id="0" w:name="_GoBack"/>
+      <w:bookmarkEnd w:id="0"/>
     </w:p>
     <w:p>
       <w:pPr>
@@ -4763,7 +4524,7 @@
 </file>
 
 <file path=customXml/itemProps1.xml><?xml version="1.0" encoding="utf-8"?>
-<ds:datastoreItem xmlns:ds="http://schemas.openxmlformats.org/officeDocument/2006/customXml" ds:itemID="{C98756A2-BAEA-0E43-A692-CD65E7519272}">
+<ds:datastoreItem xmlns:ds="http://schemas.openxmlformats.org/officeDocument/2006/customXml" ds:itemID="{9FF8022D-18FF-4013-A20E-7EFF8F84352E}">
   <ds:schemaRefs>
     <ds:schemaRef ds:uri="http://schemas.openxmlformats.org/officeDocument/2006/bibliography"/>
   </ds:schemaRefs>

</xml_diff>